<commit_message>
writing on ferguson/labov prose
</commit_message>
<xml_diff>
--- a/Prichard-Gorman-draft.docx
+++ b/Prichard-Gorman-draft.docx
@@ -91,80 +91,126 @@
     <w:p>
       <w:pPr>
         <w:pStyle w:val="Normal"/>
-        <w:rPr>
-          <w:b w:val="false"/>
-          <w:bCs w:val="false"/>
-        </w:rPr>
-      </w:pPr>
-      <w:r>
-        <w:rPr>
-          <w:b w:val="false"/>
-          <w:bCs w:val="false"/>
-        </w:rPr>
-        <w:t xml:space="preserve">Ferguson 1972 </w:t>
-      </w:r>
-      <w:r>
-        <w:rPr>
-          <w:b w:val="false"/>
-          <w:bCs w:val="false"/>
-        </w:rPr>
-        <w:t xml:space="preserve">gives the original complete description of the rules </w:t>
-      </w:r>
-      <w:r>
-        <w:rPr>
-          <w:b w:val="false"/>
-          <w:bCs w:val="false"/>
-        </w:rPr>
-        <w:t xml:space="preserve">underlying the traditional Philadelphia </w:t>
-      </w:r>
-      <w:r>
-        <w:rPr>
-          <w:b w:val="false"/>
-          <w:bCs w:val="false"/>
-        </w:rPr>
-        <w:t xml:space="preserve">split </w:t>
-      </w:r>
-      <w:r>
-        <w:rPr>
-          <w:b w:val="false"/>
-          <w:bCs w:val="false"/>
-        </w:rPr>
-        <w:t xml:space="preserve">short-a system. </w:t>
-      </w:r>
-      <w:r>
-        <w:rPr>
-          <w:b w:val="false"/>
-          <w:bCs w:val="false"/>
-        </w:rPr>
-        <w:t>Ferguson's research was carried out between</w:t>
-      </w:r>
-      <w:r>
-        <w:rPr>
-          <w:b w:val="false"/>
-          <w:bCs w:val="false"/>
-        </w:rPr>
-        <w:t xml:space="preserve"> 1940 and 1960, </w:t>
-      </w:r>
-      <w:r>
-        <w:rPr>
-          <w:b w:val="false"/>
-          <w:bCs w:val="false"/>
-        </w:rPr>
-        <w:t>and is based on his own native speaker intuition, supplemented by natural observation and informant responses</w:t>
-      </w:r>
-      <w:r>
-        <w:rPr>
-          <w:b w:val="false"/>
-          <w:bCs w:val="false"/>
-        </w:rPr>
-        <w:t xml:space="preserve">. Ferguson </w:t>
-      </w:r>
-      <w:r>
-        <w:rPr>
-          <w:b w:val="false"/>
-          <w:bCs w:val="false"/>
-        </w:rPr>
-        <w:t>first</w:t>
+        <w:rPr/>
+      </w:pPr>
+      <w:r>
+        <w:rPr/>
+      </w:r>
+    </w:p>
+    <w:p>
+      <w:pPr>
+        <w:pStyle w:val="Normal"/>
+        <w:rPr>
+          <w:i w:val="false"/>
+          <w:iCs w:val="false"/>
+        </w:rPr>
+      </w:pPr>
+      <w:r>
+        <w:rPr/>
+        <w:t>In Early Modern English, short-a</w:t>
+      </w:r>
+      <w:r>
+        <w:rPr>
+          <w:i w:val="false"/>
+          <w:iCs w:val="false"/>
+        </w:rPr>
+        <w:t xml:space="preserve"> underwent irregular lengthening and tensing before the voiceless fricatives /f, theta, s/ and nasals /m, n/; reflexes of this pattern are present in </w:t>
+      </w:r>
+      <w:r>
+        <w:rPr/>
+        <w:t xml:space="preserve">Mid-Atlantic dialects of American English as well as in various British dialects </w:t>
+      </w:r>
+      <w:r>
+        <w:rPr>
+          <w:i w:val="false"/>
+          <w:iCs w:val="false"/>
+        </w:rPr>
+        <w:t xml:space="preserve">(see Wells 1982: I.203f.). </w:t>
+      </w:r>
+      <w:r>
+        <w:rPr/>
+        <w:t xml:space="preserve">Labov (1981) argues that the distribution of the tense and lax phonemes in the Mid-Atlantic is no longer governed by allophonic rules, but rather is the product of a complex phonemic split. In addition to the existence of several minimal pairs </w:t>
+      </w:r>
+      <w:r>
+        <w:rPr>
+          <w:i w:val="false"/>
+          <w:iCs w:val="false"/>
+        </w:rPr>
+        <w:t xml:space="preserve">(e.g., the lax modal auxiliary </w:t>
+      </w:r>
+      <w:r>
+        <w:rPr>
+          <w:i/>
+          <w:iCs/>
+        </w:rPr>
+        <w:t>can</w:t>
+      </w:r>
+      <w:r>
+        <w:rPr>
+          <w:i w:val="false"/>
+          <w:iCs w:val="false"/>
+        </w:rPr>
+        <w:t xml:space="preserve"> vs. the tense noun </w:t>
+      </w:r>
+      <w:r>
+        <w:rPr>
+          <w:i/>
+          <w:iCs/>
+        </w:rPr>
+        <w:t>can</w:t>
+      </w:r>
+      <w:r>
+        <w:rPr>
+          <w:i w:val="false"/>
+          <w:iCs w:val="false"/>
+        </w:rPr>
+        <w:t>), Payne (1980) finds that children born out-of-state who move to the Philadelphia metropolitan area fail to acquire the local short-a distribution, though they participate fully in other regional sound changes, which are largely allophonic or phonologically unconditioned.</w:t>
+      </w:r>
+    </w:p>
+    <w:p>
+      <w:pPr>
+        <w:pStyle w:val="Normal"/>
+        <w:rPr/>
+      </w:pPr>
+      <w:r>
+        <w:rPr/>
+      </w:r>
+    </w:p>
+    <w:p>
+      <w:pPr>
+        <w:pStyle w:val="Normal"/>
+        <w:rPr>
+          <w:b w:val="false"/>
+          <w:bCs w:val="false"/>
+        </w:rPr>
+      </w:pPr>
+      <w:r>
+        <w:rPr>
+          <w:b w:val="false"/>
+          <w:bCs w:val="false"/>
+        </w:rPr>
+        <w:t xml:space="preserve">Ferguson </w:t>
+      </w:r>
+      <w:r>
+        <w:rPr>
+          <w:b w:val="false"/>
+          <w:bCs w:val="false"/>
+        </w:rPr>
+        <w:t>(</w:t>
+      </w:r>
+      <w:r>
+        <w:rPr>
+          <w:b w:val="false"/>
+          <w:bCs w:val="false"/>
+        </w:rPr>
+        <w:t>1972</w:t>
+      </w:r>
+      <w:r>
+        <w:rPr>
+          <w:b w:val="false"/>
+          <w:bCs w:val="false"/>
+        </w:rPr>
+        <w:t>)</w:t>
       </w:r>
       <w:r>
         <w:rPr>
@@ -178,42 +224,56 @@
           <w:b w:val="false"/>
           <w:bCs w:val="false"/>
         </w:rPr>
-        <w:t>defines</w:t>
-      </w:r>
-      <w:r>
-        <w:rPr>
-          <w:b w:val="false"/>
-          <w:bCs w:val="false"/>
-        </w:rPr>
-        <w:t xml:space="preserve"> the phonetic </w:t>
-      </w:r>
-      <w:r>
-        <w:rPr>
-          <w:b w:val="false"/>
-          <w:bCs w:val="false"/>
-        </w:rPr>
-        <w:t>quality of</w:t>
-      </w:r>
-      <w:r>
-        <w:rPr>
-          <w:b w:val="false"/>
-          <w:bCs w:val="false"/>
-        </w:rPr>
-        <w:t xml:space="preserve"> the two phonemes </w:t>
-      </w:r>
-      <w:r>
-        <w:rPr>
-          <w:b w:val="false"/>
-          <w:bCs w:val="false"/>
-        </w:rPr>
-        <w:t>which make up the split system</w:t>
-      </w:r>
-      <w:r>
-        <w:rPr>
-          <w:b w:val="false"/>
-          <w:bCs w:val="false"/>
-        </w:rPr>
-        <w:t>, noting that (æ) is low, front, unrounded, monophthongal, and of the same quality as most other varieties of English, while (æh) by contrast is diphthongal, and can be raised to [</w:t>
+        <w:t xml:space="preserve">provides one of the first </w:t>
+      </w:r>
+      <w:r>
+        <w:rPr>
+          <w:b w:val="false"/>
+          <w:bCs w:val="false"/>
+        </w:rPr>
+        <w:t>description</w:t>
+      </w:r>
+      <w:r>
+        <w:rPr>
+          <w:b w:val="false"/>
+          <w:bCs w:val="false"/>
+        </w:rPr>
+        <w:t>s</w:t>
+      </w:r>
+      <w:r>
+        <w:rPr>
+          <w:b w:val="false"/>
+          <w:bCs w:val="false"/>
+        </w:rPr>
+        <w:t xml:space="preserve"> of the rules underlying the traditional Philadelphia split short-a system. Ferguson's research was carried out between 1940 and 1960, and is based on his own native speaker intuition, supplemented by natural observation and </w:t>
+      </w:r>
+      <w:r>
+        <w:rPr>
+          <w:b w:val="false"/>
+          <w:bCs w:val="false"/>
+        </w:rPr>
+        <w:t>judgements from</w:t>
+      </w:r>
+      <w:r>
+        <w:rPr>
+          <w:b w:val="false"/>
+          <w:bCs w:val="false"/>
+        </w:rPr>
+        <w:t xml:space="preserve"> informant</w:t>
+      </w:r>
+      <w:r>
+        <w:rPr>
+          <w:b w:val="false"/>
+          <w:bCs w:val="false"/>
+        </w:rPr>
+        <w:t>s, mostly young men who attended the University of Pennsylvania.</w:t>
+      </w:r>
+      <w:r>
+        <w:rPr>
+          <w:b w:val="false"/>
+          <w:bCs w:val="false"/>
+        </w:rPr>
+        <w:t xml:space="preserve"> Ferguson first defines the phonetic quality of the two phonemes which make up the split system, noting that (æ) is low, front, unrounded, monophthongal, and of the same quality as most other varieties of English, while (æh) by contrast is diphthongal, and can be raised to [</w:t>
       </w:r>
       <w:r>
         <w:rPr>
@@ -290,7 +350,7 @@
       </w:r>
       <w:r>
         <w:rPr>
-          <w:rFonts w:eastAsia="Liberation Serif" w:cs="Liberation Serif" w:ascii="Liberation Serif" w:hAnsi="Liberation Serif"/>
+          <w:rFonts w:eastAsia="Liberation Serif" w:cs="Liberation Serif"/>
           <w:b w:val="false"/>
           <w:bCs w:val="false"/>
           <w:i/>
@@ -326,7 +386,7 @@
           <w:i/>
           <w:iCs/>
         </w:rPr>
-        <w:t>C</w:t>
+        <w:t>C,</w:t>
       </w:r>
       <w:r>
         <w:rPr>
@@ -380,42 +440,34 @@
           <w:i w:val="false"/>
           <w:iCs w:val="false"/>
         </w:rPr>
-        <w:t xml:space="preserve">Ferguson continues by examining the numerous exceptions to this rule. </w:t>
-      </w:r>
-      <w:r>
-        <w:rPr>
-          <w:b w:val="false"/>
-          <w:bCs w:val="false"/>
-        </w:rPr>
-        <w:t>For instance, the</w:t>
-      </w:r>
-      <w:r>
-        <w:rPr>
-          <w:b w:val="false"/>
-          <w:bCs w:val="false"/>
-        </w:rPr>
-        <w:t>re are two main categories of lexical items which</w:t>
-      </w:r>
-      <w:r>
-        <w:rPr>
-          <w:b w:val="false"/>
-          <w:bCs w:val="false"/>
-        </w:rPr>
-        <w:t xml:space="preserve"> have the lax phoneme rather than the tense phoneme predicted by (1): </w:t>
-      </w:r>
-      <w:r>
-        <w:rPr>
-          <w:b w:val="false"/>
-          <w:bCs w:val="false"/>
-        </w:rPr>
-        <w:t xml:space="preserve">the </w:t>
-      </w:r>
-      <w:r>
-        <w:rPr>
-          <w:b w:val="false"/>
-          <w:bCs w:val="false"/>
-        </w:rPr>
-        <w:t xml:space="preserve">verbs </w:t>
+        <w:t xml:space="preserve">Ferguson </w:t>
+      </w:r>
+      <w:r>
+        <w:rPr>
+          <w:rFonts w:eastAsia="Arial Unicode MS" w:cs="Arial Unicode MS"/>
+          <w:b w:val="false"/>
+          <w:bCs w:val="false"/>
+          <w:i w:val="false"/>
+          <w:iCs w:val="false"/>
+        </w:rPr>
+        <w:t>identifies</w:t>
+      </w:r>
+      <w:r>
+        <w:rPr>
+          <w:rFonts w:eastAsia="Arial Unicode MS" w:cs="Arial Unicode MS"/>
+          <w:b w:val="false"/>
+          <w:bCs w:val="false"/>
+          <w:i w:val="false"/>
+          <w:iCs w:val="false"/>
+        </w:rPr>
+        <w:t xml:space="preserve"> numerous exceptions to this rule. </w:t>
+      </w:r>
+      <w:r>
+        <w:rPr>
+          <w:b w:val="false"/>
+          <w:bCs w:val="false"/>
+        </w:rPr>
+        <w:t xml:space="preserve">For instance, there are two main categories of lexical items which have the lax phoneme rather than the tense phoneme predicted by (1): the verbs </w:t>
       </w:r>
       <w:r>
         <w:rPr>
@@ -455,10 +507,28 @@
         <w:rPr>
           <w:b w:val="false"/>
           <w:bCs w:val="false"/>
+          <w:i w:val="false"/>
+          <w:iCs w:val="false"/>
+        </w:rPr>
+        <w:t>such as</w:t>
+      </w:r>
+      <w:r>
+        <w:rPr>
+          <w:b w:val="false"/>
+          <w:bCs w:val="false"/>
+          <w:i w:val="false"/>
+          <w:iCs w:val="false"/>
+        </w:rPr>
+        <w:t xml:space="preserve"> </w:t>
+      </w:r>
+      <w:r>
+        <w:rPr>
+          <w:b w:val="false"/>
+          <w:bCs w:val="false"/>
           <w:i/>
           <w:iCs/>
         </w:rPr>
-        <w:t xml:space="preserve">Afghan, aft, asp, crass, daft, damsel, gaff(e), Gath, hasp, lass, lath, Rasputin, tam, Tass, </w:t>
+        <w:t xml:space="preserve">aft, crass, daft, damsel, gaff(e), lass, </w:t>
       </w:r>
       <w:r>
         <w:rPr>
@@ -517,14 +587,14 @@
           <w:b w:val="false"/>
           <w:bCs w:val="false"/>
         </w:rPr>
-        <w:t xml:space="preserve">, have the tense phoneme even though following [d] is not a regular tensing environment (263). In addition to these lexical exceptions, there are morphologically-conditioned exceptions, such as the “preservation of stem identity” leading to tensing in words </w:t>
-      </w:r>
-      <w:r>
-        <w:rPr>
-          <w:b w:val="false"/>
-          <w:bCs w:val="false"/>
-        </w:rPr>
-        <w:t xml:space="preserve">with an </w:t>
+        <w:t xml:space="preserve"> have the tense phoneme even though following [d] is not a regular tensing environment (263). In addition to these lexical exceptions, there are </w:t>
+      </w:r>
+      <w:r>
+        <w:rPr>
+          <w:b w:val="false"/>
+          <w:bCs w:val="false"/>
+        </w:rPr>
+        <w:t xml:space="preserve">three classes of morphophonological exceptions. First, words like </w:t>
       </w:r>
       <w:r>
         <w:rPr>
@@ -533,16 +603,16 @@
           <w:i/>
           <w:iCs/>
         </w:rPr>
-        <w:t xml:space="preserve">-ing, -es, -ed, </w:t>
-      </w:r>
-      <w:r>
-        <w:rPr>
-          <w:b w:val="false"/>
-          <w:bCs w:val="false"/>
-          <w:i w:val="false"/>
-          <w:iCs w:val="false"/>
-        </w:rPr>
-        <w:t xml:space="preserve">and possibly </w:t>
+        <w:t>passing</w:t>
+      </w:r>
+      <w:r>
+        <w:rPr>
+          <w:b w:val="false"/>
+          <w:bCs w:val="false"/>
+          <w:i w:val="false"/>
+          <w:iCs w:val="false"/>
+        </w:rPr>
+        <w:t xml:space="preserve"> and </w:t>
       </w:r>
       <w:r>
         <w:rPr>
@@ -551,23 +621,45 @@
           <w:i/>
           <w:iCs/>
         </w:rPr>
-        <w:t xml:space="preserve">-er </w:t>
-      </w:r>
-      <w:r>
-        <w:rPr>
-          <w:b w:val="false"/>
-          <w:bCs w:val="false"/>
-          <w:i w:val="false"/>
-          <w:iCs w:val="false"/>
-        </w:rPr>
-        <w:t xml:space="preserve">suffix, </w:t>
-      </w:r>
-      <w:r>
-        <w:rPr>
-          <w:b w:val="false"/>
-          <w:bCs w:val="false"/>
-        </w:rPr>
-        <w:t xml:space="preserve">like </w:t>
+        <w:t>classes</w:t>
+      </w:r>
+      <w:r>
+        <w:rPr>
+          <w:b w:val="false"/>
+          <w:bCs w:val="false"/>
+          <w:i w:val="false"/>
+          <w:iCs w:val="false"/>
+        </w:rPr>
+        <w:t xml:space="preserve">, which fail to meet the conditions of (1) due to the addition of inflectional suffixes (the progressive/future/gerund suffix /-ɪŋ/, the noun plural suffix /-z/, the </w:t>
+      </w:r>
+      <w:r>
+        <w:rPr/>
+        <w:t xml:space="preserve">third-person singular active indicative agreement suffix /-z/, the regular past/past participle suffix /-d/, and perhaps the agentive </w:t>
+        <w:br/>
+        <w:t xml:space="preserve">/-ɚ/) </w:t>
+      </w:r>
+      <w:r>
+        <w:rPr>
+          <w:b w:val="false"/>
+          <w:bCs w:val="false"/>
+          <w:i w:val="false"/>
+          <w:iCs w:val="false"/>
+        </w:rPr>
+        <w:t>are tense; Ferguson calls this the</w:t>
+      </w:r>
+      <w:r>
+        <w:rPr>
+          <w:b w:val="false"/>
+          <w:bCs w:val="false"/>
+        </w:rPr>
+        <w:t xml:space="preserve"> “preservation of stem identity”</w:t>
+      </w:r>
+      <w:r>
+        <w:rPr>
+          <w:b w:val="false"/>
+          <w:bCs w:val="false"/>
+        </w:rPr>
+        <w:t>. On the other hand, tensing does not occur when the context in (1) is met due to shortening (</w:t>
       </w:r>
       <w:r>
         <w:rPr>
@@ -576,23 +668,16 @@
           <w:i/>
           <w:iCs/>
         </w:rPr>
-        <w:t xml:space="preserve">passing, classes. </w:t>
-      </w:r>
-      <w:r>
-        <w:rPr>
-          <w:b w:val="false"/>
-          <w:bCs w:val="false"/>
-          <w:i w:val="false"/>
-          <w:iCs w:val="false"/>
-        </w:rPr>
-        <w:t>Finally there are exceptions to tensing which result from</w:t>
-      </w:r>
-      <w:r>
-        <w:rPr>
-          <w:b w:val="false"/>
-          <w:bCs w:val="false"/>
-        </w:rPr>
-        <w:t xml:space="preserve"> shortening (</w:t>
+        <w:t>math</w:t>
+      </w:r>
+      <w:r>
+        <w:rPr>
+          <w:b w:val="false"/>
+          <w:bCs w:val="false"/>
+          <w:i w:val="false"/>
+          <w:iCs w:val="false"/>
+        </w:rPr>
+        <w:t xml:space="preserve">, </w:t>
       </w:r>
       <w:r>
         <w:rPr>
@@ -601,32 +686,23 @@
           <w:i/>
           <w:iCs/>
         </w:rPr>
-        <w:t>math, exam</w:t>
-      </w:r>
-      <w:r>
-        <w:rPr>
-          <w:b w:val="false"/>
-          <w:bCs w:val="false"/>
-          <w:i w:val="false"/>
-          <w:iCs w:val="false"/>
-        </w:rPr>
-        <w:t>),</w:t>
-      </w:r>
-      <w:r>
-        <w:rPr>
-          <w:b w:val="false"/>
-          <w:bCs w:val="false"/>
-        </w:rPr>
-        <w:t xml:space="preserve"> elision </w:t>
-      </w:r>
-      <w:r>
-        <w:rPr>
-          <w:b w:val="false"/>
-          <w:bCs w:val="false"/>
-          <w:i w:val="false"/>
-          <w:iCs w:val="false"/>
-        </w:rPr>
-        <w:t>(</w:t>
+        <w:t>exam</w:t>
+      </w:r>
+      <w:r>
+        <w:rPr>
+          <w:b w:val="false"/>
+          <w:bCs w:val="false"/>
+          <w:i w:val="false"/>
+          <w:iCs w:val="false"/>
+        </w:rPr>
+        <w:t xml:space="preserve">) or </w:t>
+      </w:r>
+      <w:r>
+        <w:rPr>
+          <w:b w:val="false"/>
+          <w:bCs w:val="false"/>
+        </w:rPr>
+        <w:t>schwa-elision (</w:t>
       </w:r>
       <w:r>
         <w:rPr>
@@ -635,151 +711,181 @@
           <w:i/>
           <w:iCs/>
         </w:rPr>
-        <w:t>family, camera, Catholic</w:t>
-      </w:r>
-      <w:r>
-        <w:rPr>
-          <w:b w:val="false"/>
-          <w:bCs w:val="false"/>
-          <w:i w:val="false"/>
-          <w:iCs w:val="false"/>
-        </w:rPr>
-        <w:t xml:space="preserve">), </w:t>
-      </w:r>
-      <w:r>
-        <w:rPr>
-          <w:b w:val="false"/>
-          <w:bCs w:val="false"/>
-          <w:i w:val="false"/>
-          <w:iCs w:val="false"/>
-        </w:rPr>
-        <w:t xml:space="preserve">or the special case of short-a in an initial stressed syllable followed by </w:t>
-      </w:r>
-      <w:r>
-        <w:rPr>
+        <w:t>family, camera</w:t>
+      </w:r>
+      <w:r>
+        <w:rPr>
+          <w:b w:val="false"/>
+          <w:bCs w:val="false"/>
+          <w:i w:val="false"/>
+          <w:iCs w:val="false"/>
+        </w:rPr>
+        <w:t xml:space="preserve">, </w:t>
+      </w:r>
+      <w:r>
+        <w:rPr>
+          <w:b w:val="false"/>
+          <w:bCs w:val="false"/>
           <w:i/>
           <w:iCs/>
         </w:rPr>
-        <w:t xml:space="preserve">-sp, -sf, </w:t>
-      </w:r>
-      <w:r>
-        <w:rPr>
-          <w:i w:val="false"/>
-          <w:iCs w:val="false"/>
-        </w:rPr>
-        <w:t xml:space="preserve">or </w:t>
-      </w:r>
-      <w:r>
-        <w:rPr>
+        <w:t>Catholic</w:t>
+      </w:r>
+      <w:r>
+        <w:rPr>
+          <w:b w:val="false"/>
+          <w:bCs w:val="false"/>
+          <w:i w:val="false"/>
+          <w:iCs w:val="false"/>
+        </w:rPr>
+        <w:t>)</w:t>
+      </w:r>
+      <w:r>
+        <w:rPr>
+          <w:b w:val="false"/>
+          <w:bCs w:val="false"/>
           <w:i/>
           <w:iCs/>
         </w:rPr>
-        <w:t xml:space="preserve">-sb </w:t>
-      </w:r>
-      <w:r>
-        <w:rPr>
-          <w:i w:val="false"/>
-          <w:iCs w:val="false"/>
-        </w:rPr>
-        <w:t>(</w:t>
+        <w:t xml:space="preserve">. </w:t>
+      </w:r>
+      <w:r>
+        <w:rPr>
+          <w:b w:val="false"/>
+          <w:bCs w:val="false"/>
+          <w:i w:val="false"/>
+          <w:iCs w:val="false"/>
+        </w:rPr>
+        <w:t xml:space="preserve">Finally,  according to Ferguson, short-a is not tense in an initial stressed syllable when followed by </w:t>
       </w:r>
       <w:r>
         <w:rPr>
           <w:i/>
           <w:iCs/>
         </w:rPr>
-        <w:t>aspirin, asphalt, asbestos</w:t>
-      </w:r>
-      <w:r>
-        <w:rPr>
-          <w:i w:val="false"/>
-          <w:iCs w:val="false"/>
-        </w:rPr>
-        <w:t>).</w:t>
-      </w:r>
-    </w:p>
-    <w:p>
-      <w:pPr>
-        <w:pStyle w:val="Normal"/>
-        <w:rPr/>
-      </w:pPr>
-      <w:r>
-        <w:rPr/>
-      </w:r>
-    </w:p>
-    <w:p>
-      <w:pPr>
-        <w:pStyle w:val="Normal"/>
-        <w:rPr>
-          <w:b w:val="false"/>
-          <w:bCs w:val="false"/>
-          <w:i w:val="false"/>
-          <w:iCs w:val="false"/>
-        </w:rPr>
-      </w:pPr>
-      <w:r>
-        <w:rPr>
-          <w:b w:val="false"/>
-          <w:bCs w:val="false"/>
-        </w:rPr>
-        <w:t xml:space="preserve">Labov </w:t>
-      </w:r>
-      <w:r>
-        <w:rPr>
-          <w:b w:val="false"/>
-          <w:bCs w:val="false"/>
-        </w:rPr>
-        <w:t xml:space="preserve">1989 and </w:t>
-      </w:r>
-      <w:r>
-        <w:rPr>
-          <w:b w:val="false"/>
-          <w:bCs w:val="false"/>
-        </w:rPr>
-        <w:t xml:space="preserve">1994 </w:t>
-      </w:r>
-      <w:r>
-        <w:rPr>
-          <w:b w:val="false"/>
-          <w:bCs w:val="false"/>
-        </w:rPr>
-        <w:t xml:space="preserve">build on Ferguson's description, formalizing additional rules, and investigating possible exceptions using the Philadelphia LVC data. Labov introduces the idea of tautosyllabicity as necessary for tensing; where Ferguson contrasted tensing consonants followed by another consonant (tense) with those followed by a vowel (lax), Labov makes this description more precise by stating that tensing only occurs in closed syllables (1994: 430). He adds that Level 2 inflectional suffixes do not cause laxing, while Level 1 derivational suffixes show considerable variation (with the unfortunate examples </w:t>
-      </w:r>
-      <w:r>
-        <w:rPr>
-          <w:b w:val="false"/>
-          <w:bCs w:val="false"/>
+        <w:t xml:space="preserve">-sp, -sf, </w:t>
+      </w:r>
+      <w:r>
+        <w:rPr>
+          <w:i w:val="false"/>
+          <w:iCs w:val="false"/>
+        </w:rPr>
+        <w:t xml:space="preserve">or </w:t>
+      </w:r>
+      <w:r>
+        <w:rPr>
           <w:i/>
           <w:iCs/>
         </w:rPr>
-        <w:t xml:space="preserve">plastic </w:t>
-      </w:r>
-      <w:r>
-        <w:rPr>
-          <w:b w:val="false"/>
-          <w:bCs w:val="false"/>
-          <w:i w:val="false"/>
-          <w:iCs w:val="false"/>
-        </w:rPr>
-        <w:t xml:space="preserve">and </w:t>
-      </w:r>
-      <w:r>
-        <w:rPr>
-          <w:b w:val="false"/>
-          <w:bCs w:val="false"/>
+        <w:t xml:space="preserve">-sb </w:t>
+      </w:r>
+      <w:r>
+        <w:rPr>
+          <w:i w:val="false"/>
+          <w:iCs w:val="false"/>
+        </w:rPr>
+        <w:t>(</w:t>
+      </w:r>
+      <w:r>
+        <w:rPr>
           <w:i/>
           <w:iCs/>
         </w:rPr>
-        <w:t xml:space="preserve">Lassie). </w:t>
-      </w:r>
-      <w:r>
-        <w:rPr>
-          <w:b w:val="false"/>
-          <w:bCs w:val="false"/>
-          <w:i w:val="false"/>
-          <w:iCs w:val="false"/>
-        </w:rPr>
-        <w:t>Labov also finds variation in words with ST clusters (</w:t>
+        <w:t>aspirin, asphalt, asbestos</w:t>
+      </w:r>
+      <w:r>
+        <w:rPr>
+          <w:i w:val="false"/>
+          <w:iCs w:val="false"/>
+        </w:rPr>
+        <w:t>).</w:t>
+      </w:r>
+    </w:p>
+    <w:p>
+      <w:pPr>
+        <w:pStyle w:val="Normal"/>
+        <w:rPr/>
+      </w:pPr>
+      <w:r>
+        <w:rPr/>
+      </w:r>
+    </w:p>
+    <w:p>
+      <w:pPr>
+        <w:pStyle w:val="Normal"/>
+        <w:rPr>
+          <w:b w:val="false"/>
+          <w:bCs w:val="false"/>
+          <w:i w:val="false"/>
+          <w:iCs w:val="false"/>
+        </w:rPr>
+      </w:pPr>
+      <w:r>
+        <w:rPr>
+          <w:b w:val="false"/>
+          <w:bCs w:val="false"/>
+        </w:rPr>
+        <w:t xml:space="preserve">Labov </w:t>
+      </w:r>
+      <w:r>
+        <w:rPr>
+          <w:b w:val="false"/>
+          <w:bCs w:val="false"/>
+        </w:rPr>
+        <w:t>(</w:t>
+      </w:r>
+      <w:r>
+        <w:rPr>
+          <w:b w:val="false"/>
+          <w:bCs w:val="false"/>
+        </w:rPr>
+        <w:t>1989, 1994</w:t>
+      </w:r>
+      <w:r>
+        <w:rPr>
+          <w:b w:val="false"/>
+          <w:bCs w:val="false"/>
+        </w:rPr>
+        <w:t>)</w:t>
+      </w:r>
+      <w:r>
+        <w:rPr>
+          <w:b w:val="false"/>
+          <w:bCs w:val="false"/>
+        </w:rPr>
+        <w:t xml:space="preserve"> build</w:t>
+      </w:r>
+      <w:r>
+        <w:rPr>
+          <w:b w:val="false"/>
+          <w:bCs w:val="false"/>
+        </w:rPr>
+        <w:t>s</w:t>
+      </w:r>
+      <w:r>
+        <w:rPr>
+          <w:b w:val="false"/>
+          <w:bCs w:val="false"/>
+        </w:rPr>
+        <w:t xml:space="preserve"> on Ferguson's description, formalizing additional rules and investigating possible exceptions using </w:t>
+      </w:r>
+      <w:r>
+        <w:rPr>
+          <w:b w:val="false"/>
+          <w:bCs w:val="false"/>
+        </w:rPr>
+        <w:t>data from LCV, a corpus of sociolinguistic interviews collected in Philadelphia between 1973 and 1977</w:t>
+      </w:r>
+      <w:r>
+        <w:rPr>
+          <w:b w:val="false"/>
+          <w:bCs w:val="false"/>
+        </w:rPr>
+        <w:t xml:space="preserve">. </w:t>
+      </w:r>
+      <w:r>
+        <w:rPr/>
+        <w:t>Whereas Ferguson's rule (1) requires that a tensing consonant be word-final or followed by another consonant, Labov specifically refers to a requirement that the  tensing consonant is tautosyllabic (1994: 430). The result is that tensing is limited to closed syllables. He adds that the addition of inflectional suffixes does not affect the distribution of the tense and lax phonemes, whereas there is extensive variation associated with derivational suffixes.</w:t>
       </w:r>
       <w:r>
         <w:rPr>
@@ -788,16 +894,34 @@
           <w:i/>
           <w:iCs/>
         </w:rPr>
-        <w:t>master, plaster</w:t>
-      </w:r>
-      <w:r>
-        <w:rPr>
-          <w:b w:val="false"/>
-          <w:bCs w:val="false"/>
-          <w:i w:val="false"/>
-          <w:iCs w:val="false"/>
-        </w:rPr>
-        <w:t>), and possible lexical diffusion of NV and LV clusters into the tense class (</w:t>
+        <w:t xml:space="preserve"> </w:t>
+      </w:r>
+      <w:r>
+        <w:rPr>
+          <w:b w:val="false"/>
+          <w:bCs w:val="false"/>
+          <w:i w:val="false"/>
+          <w:iCs w:val="false"/>
+        </w:rPr>
+        <w:t xml:space="preserve">Labov also finds variation </w:t>
+      </w:r>
+      <w:r>
+        <w:rPr>
+          <w:b w:val="false"/>
+          <w:bCs w:val="false"/>
+          <w:i w:val="false"/>
+          <w:iCs w:val="false"/>
+        </w:rPr>
+        <w:t>when short-a is followed by /st/ cluster</w:t>
+      </w:r>
+      <w:r>
+        <w:rPr>
+          <w:b w:val="false"/>
+          <w:bCs w:val="false"/>
+          <w:i w:val="false"/>
+          <w:iCs w:val="false"/>
+        </w:rPr>
+        <w:t>s (</w:t>
       </w:r>
       <w:r>
         <w:rPr>
@@ -806,16 +930,25 @@
           <w:i/>
           <w:iCs/>
         </w:rPr>
-        <w:t>plant, personality</w:t>
-      </w:r>
-      <w:r>
-        <w:rPr>
-          <w:b w:val="false"/>
-          <w:bCs w:val="false"/>
-          <w:i w:val="false"/>
-          <w:iCs w:val="false"/>
-        </w:rPr>
-        <w:t xml:space="preserve">) (1994: 433). He finds that the exceptional status of </w:t>
+        <w:t>master, plaster</w:t>
+      </w:r>
+      <w:r>
+        <w:rPr>
+          <w:b w:val="false"/>
+          <w:bCs w:val="false"/>
+          <w:i w:val="false"/>
+          <w:iCs w:val="false"/>
+        </w:rPr>
+        <w:t xml:space="preserve">), and possible </w:t>
+      </w:r>
+      <w:r>
+        <w:rPr>
+          <w:b w:val="false"/>
+          <w:bCs w:val="false"/>
+          <w:i w:val="false"/>
+          <w:iCs w:val="false"/>
+        </w:rPr>
+        <w:t xml:space="preserve">extension of tensing to contexts where short-a is followed by nasal-vowel or lateral-vowel sequences such as </w:t>
       </w:r>
       <w:r>
         <w:rPr>
@@ -824,16 +957,7 @@
           <w:i/>
           <w:iCs/>
         </w:rPr>
-        <w:t xml:space="preserve">mad, bad, glad </w:t>
-      </w:r>
-      <w:r>
-        <w:rPr>
-          <w:b w:val="false"/>
-          <w:bCs w:val="false"/>
-          <w:i w:val="false"/>
-          <w:iCs w:val="false"/>
-        </w:rPr>
-        <w:t xml:space="preserve">is truly lexical, citing the contrast of tense </w:t>
+        <w:t>plan</w:t>
       </w:r>
       <w:r>
         <w:rPr>
@@ -842,16 +966,7 @@
           <w:i/>
           <w:iCs/>
         </w:rPr>
-        <w:t>bad</w:t>
-      </w:r>
-      <w:r>
-        <w:rPr>
-          <w:b w:val="false"/>
-          <w:bCs w:val="false"/>
-          <w:i w:val="false"/>
-          <w:iCs w:val="false"/>
-        </w:rPr>
-        <w:t xml:space="preserve"> with lax </w:t>
+        <w:t>e</w:t>
       </w:r>
       <w:r>
         <w:rPr>
@@ -860,16 +975,16 @@
           <w:i/>
           <w:iCs/>
         </w:rPr>
-        <w:t>badminton</w:t>
-      </w:r>
-      <w:r>
-        <w:rPr>
-          <w:b w:val="false"/>
-          <w:bCs w:val="false"/>
-          <w:i w:val="false"/>
-          <w:iCs w:val="false"/>
-        </w:rPr>
-        <w:t xml:space="preserve">, and tense </w:t>
+        <w:t xml:space="preserve">t </w:t>
+      </w:r>
+      <w:r>
+        <w:rPr>
+          <w:b w:val="false"/>
+          <w:bCs w:val="false"/>
+          <w:i w:val="false"/>
+          <w:iCs w:val="false"/>
+        </w:rPr>
+        <w:t>or</w:t>
       </w:r>
       <w:r>
         <w:rPr>
@@ -878,16 +993,7 @@
           <w:i/>
           <w:iCs/>
         </w:rPr>
-        <w:t>glad</w:t>
-      </w:r>
-      <w:r>
-        <w:rPr>
-          <w:b w:val="false"/>
-          <w:bCs w:val="false"/>
-          <w:i w:val="false"/>
-          <w:iCs w:val="false"/>
-        </w:rPr>
-        <w:t xml:space="preserve"> with lax </w:t>
+        <w:t xml:space="preserve"> personalit</w:t>
       </w:r>
       <w:r>
         <w:rPr>
@@ -896,6 +1002,96 @@
           <w:i/>
           <w:iCs/>
         </w:rPr>
+        <w:t>y</w:t>
+      </w:r>
+      <w:r>
+        <w:rPr>
+          <w:b w:val="false"/>
+          <w:bCs w:val="false"/>
+          <w:i w:val="false"/>
+          <w:iCs w:val="false"/>
+        </w:rPr>
+        <w:t xml:space="preserve"> (1994: 433). He finds that the exceptional status of </w:t>
+      </w:r>
+      <w:r>
+        <w:rPr>
+          <w:b w:val="false"/>
+          <w:bCs w:val="false"/>
+          <w:i/>
+          <w:iCs/>
+        </w:rPr>
+        <w:t xml:space="preserve">mad, bad, glad </w:t>
+      </w:r>
+      <w:r>
+        <w:rPr>
+          <w:b w:val="false"/>
+          <w:bCs w:val="false"/>
+          <w:i w:val="false"/>
+          <w:iCs w:val="false"/>
+        </w:rPr>
+        <w:t xml:space="preserve">is truly lexical, citing the contrast of tense </w:t>
+      </w:r>
+      <w:r>
+        <w:rPr>
+          <w:b w:val="false"/>
+          <w:bCs w:val="false"/>
+          <w:i/>
+          <w:iCs/>
+        </w:rPr>
+        <w:t>bad</w:t>
+      </w:r>
+      <w:r>
+        <w:rPr>
+          <w:b w:val="false"/>
+          <w:bCs w:val="false"/>
+          <w:i w:val="false"/>
+          <w:iCs w:val="false"/>
+        </w:rPr>
+        <w:t xml:space="preserve"> with lax </w:t>
+      </w:r>
+      <w:r>
+        <w:rPr>
+          <w:b w:val="false"/>
+          <w:bCs w:val="false"/>
+          <w:i/>
+          <w:iCs/>
+        </w:rPr>
+        <w:t>badminton</w:t>
+      </w:r>
+      <w:r>
+        <w:rPr>
+          <w:b w:val="false"/>
+          <w:bCs w:val="false"/>
+          <w:i w:val="false"/>
+          <w:iCs w:val="false"/>
+        </w:rPr>
+        <w:t xml:space="preserve">, and tense </w:t>
+      </w:r>
+      <w:r>
+        <w:rPr>
+          <w:b w:val="false"/>
+          <w:bCs w:val="false"/>
+          <w:i/>
+          <w:iCs/>
+        </w:rPr>
+        <w:t>glad</w:t>
+      </w:r>
+      <w:r>
+        <w:rPr>
+          <w:b w:val="false"/>
+          <w:bCs w:val="false"/>
+          <w:i w:val="false"/>
+          <w:iCs w:val="false"/>
+        </w:rPr>
+        <w:t xml:space="preserve"> with lax </w:t>
+      </w:r>
+      <w:r>
+        <w:rPr>
+          <w:b w:val="false"/>
+          <w:bCs w:val="false"/>
+          <w:i/>
+          <w:iCs/>
+        </w:rPr>
         <w:t xml:space="preserve">Gladstone </w:t>
       </w:r>
       <w:r>
@@ -971,25 +1167,7 @@
           <w:i w:val="false"/>
           <w:iCs w:val="false"/>
         </w:rPr>
-        <w:t xml:space="preserve">Iterative approach to recoding. Started with the original variable class, identified big errors, came up with new coding scheme. Re-ran data, analyzed new variable class. Rinse, repeat. </w:t>
-      </w:r>
-      <w:r>
-        <w:rPr>
-          <w:b w:val="false"/>
-          <w:bCs w:val="false"/>
-          <w:i w:val="false"/>
-          <w:iCs w:val="false"/>
-        </w:rPr>
-        <w:t>S</w:t>
-      </w:r>
-      <w:r>
-        <w:rPr>
-          <w:b w:val="false"/>
-          <w:bCs w:val="false"/>
-          <w:i w:val="false"/>
-          <w:iCs w:val="false"/>
-        </w:rPr>
-        <w:t xml:space="preserve">imilar strategy to Labov 1989 – number of tense/lax instances of individual words in variable/unclear environments are tabulated to determine category membership. </w:t>
+        <w:t xml:space="preserve">Iterative approach to recoding. Started with the original variable class, identified big errors, came up with new coding scheme. Re-ran data, analyzed new variable class. Rinse, repeat. Similar strategy to Labov 1989 – number of tense/lax instances of individual words in variable/unclear environments are tabulated to determine category membership. </w:t>
       </w:r>
     </w:p>
     <w:p>
@@ -1625,20 +1803,10 @@
     <w:p>
       <w:pPr>
         <w:pStyle w:val="Normal"/>
-        <w:rPr>
-          <w:b w:val="false"/>
-          <w:bCs w:val="false"/>
-          <w:i w:val="false"/>
-          <w:iCs w:val="false"/>
-        </w:rPr>
-      </w:pPr>
-      <w:r>
-        <w:rPr>
-          <w:b w:val="false"/>
-          <w:bCs w:val="false"/>
-          <w:i w:val="false"/>
-          <w:iCs w:val="false"/>
-        </w:rPr>
+        <w:rPr/>
+      </w:pPr>
+      <w:r>
+        <w:rPr/>
         <w:commentReference w:id="0"/>
       </w:r>
     </w:p>
@@ -1792,21 +1960,7 @@
           <w:i w:val="false"/>
           <w:iCs w:val="false"/>
         </w:rPr>
-        <w:t xml:space="preserve">Labov 1989 </w:t>
-      </w:r>
-      <w:r>
-        <w:rPr>
-          <w:i w:val="false"/>
-          <w:iCs w:val="false"/>
-        </w:rPr>
-        <w:t>o</w:t>
-      </w:r>
-      <w:r>
-        <w:rPr>
-          <w:i w:val="false"/>
-          <w:iCs w:val="false"/>
-        </w:rPr>
-        <w:t xml:space="preserve">n sC clusters: “These words are normally pronounced with short </w:t>
+        <w:t xml:space="preserve">Labov 1989 on sC clusters: “These words are normally pronounced with short </w:t>
       </w:r>
       <w:r>
         <w:rPr>
@@ -1839,11 +1993,7 @@
       </w:pPr>
       <w:r>
         <w:rPr/>
-        <w:t xml:space="preserve">For s-clusters analysis: 180 speakers from the Philadelphia Neighborhood Corpus (PNC) with clear traditional split short-a system. Yielded a total of 558 tokens of medial sC clusters (where C is [p t k]) following a short-a. For each token we calculated the Mahalanobis distance between it and the speaker's tense and lax short-a means, then coded the token as tense or lax according to which mean it was closer to. Coded tokens were plotted and visually inspected to insure that there were no gross errors in categorization. Finally, these codes were tabulated by word (given in the appendix), </w:t>
-      </w:r>
-      <w:r>
-        <w:rPr/>
-        <w:t xml:space="preserve">using the rule of thumb that words must have at least five tokens to be included (given two equally-probable outcomes, the probability of five instances of the same outcome occurring is .03125), and words are considered truly variable if there are not at least twice as many tokens coded in one class as there are in the other. </w:t>
+        <w:t xml:space="preserve">For s-clusters analysis: 180 speakers from the Philadelphia Neighborhood Corpus (PNC) with clear traditional split short-a system. Yielded a total of 558 tokens of medial sC clusters (where C is [p t k]) following a short-a. For each token we calculated the Mahalanobis distance between it and the speaker's tense and lax short-a means, then coded the token as tense or lax according to which mean it was closer to. Coded tokens were plotted and visually inspected to insure that there were no gross errors in categorization. Finally, these codes were tabulated by word (given in the appendix), using the rule of thumb that words must have at least five tokens to be included (given two equally-probable outcomes, the probability of five instances of the same outcome occurring is .03125), and words are considered truly variable if there are not at least twice as many tokens coded in one class as there are in the other. </w:t>
       </w:r>
       <w:r>
         <w:rPr/>
@@ -2074,18 +2224,7 @@
           <w:sz w:val="24"/>
           <w:szCs w:val="24"/>
         </w:rPr>
-        <w:t xml:space="preserve"> </w:t>
-      </w:r>
-      <w:r>
-        <w:rPr>
-          <w:rFonts w:ascii="Times New Roman" w:hAnsi="Times New Roman"/>
-          <w:i w:val="false"/>
-          <w:iCs w:val="false"/>
-          <w:color w:val="000000"/>
-          <w:sz w:val="24"/>
-          <w:szCs w:val="24"/>
-        </w:rPr>
-        <w:t xml:space="preserve">which are lax, and </w:t>
+        <w:t xml:space="preserve"> which are lax, and </w:t>
       </w:r>
       <w:r>
         <w:rPr>
@@ -4835,7 +4974,7 @@
     <w:p>
       <w:r>
         <w:rPr>
-          <w:rFonts w:eastAsia="Arial Unicode MS" w:cs="Arial Unicode MS" w:ascii="Lucida Grande" w:hAnsi="Lucida Grande"/>
+          <w:rFonts w:cs="Arial Unicode MS" w:ascii="Lucida Grande" w:hAnsi="Lucida Grande" w:eastAsia="Arial Unicode MS"/>
           <w:b w:val="false"/>
           <w:bCs w:val="false"/>
           <w:i w:val="false"/>
@@ -4848,7 +4987,7 @@
           <w:shadow w:val="false"/>
           <w:emboss w:val="false"/>
           <w:imprint w:val="false"/>
-          <w:color w:val="auto"/>
+          <w:color w:val="00000A"/>
           <w:spacing w:val="0"/>
           <w:w w:val="100"/>
           <w:position w:val="0"/>
@@ -4858,7 +4997,7 @@
           <w:u w:val="none"/>
           <w:vertAlign w:val="baseline"/>
           <w:em w:val="none"/>
-          <w:lang w:val="en-US" w:eastAsia="zh-CN" w:bidi="hi-IN"/>
+          <w:lang w:bidi="hi-IN" w:val="en-US" w:eastAsia="zh-CN"/>
         </w:rPr>
         <w:t>Once new files run, draw up table like above with new variable class.</w:t>
       </w:r>
@@ -4868,7 +5007,7 @@
     <w:p>
       <w:r>
         <w:rPr>
-          <w:rFonts w:eastAsia="Arial Unicode MS" w:cs="Arial Unicode MS" w:ascii="Lucida Grande" w:hAnsi="Lucida Grande"/>
+          <w:rFonts w:cs="Arial Unicode MS" w:ascii="Lucida Grande" w:hAnsi="Lucida Grande" w:eastAsia="Arial Unicode MS"/>
           <w:b w:val="false"/>
           <w:bCs w:val="false"/>
           <w:i w:val="false"/>
@@ -4881,7 +5020,7 @@
           <w:shadow w:val="false"/>
           <w:emboss w:val="false"/>
           <w:imprint w:val="false"/>
-          <w:color w:val="auto"/>
+          <w:color w:val="00000A"/>
           <w:spacing w:val="0"/>
           <w:w w:val="100"/>
           <w:position w:val="0"/>
@@ -4891,7 +5030,7 @@
           <w:u w:val="none"/>
           <w:vertAlign w:val="baseline"/>
           <w:em w:val="none"/>
-          <w:lang w:val="en-US" w:eastAsia="zh-CN" w:bidi="hi-IN"/>
+          <w:lang w:bidi="hi-IN" w:val="en-US" w:eastAsia="zh-CN"/>
         </w:rPr>
         <w:t>We have a couple different ideas for inclusion/code decision – the min of 5, twice as many...are they compatible?</w:t>
       </w:r>
@@ -5788,6 +5927,18 @@
       <w:rFonts w:cs="OpenSymbol"/>
     </w:rPr>
   </w:style>
+  <w:style w:type="character" w:styleId="ListLabel5">
+    <w:name w:val="ListLabel 5"/>
+    <w:rPr>
+      <w:rFonts w:cs="Symbol"/>
+    </w:rPr>
+  </w:style>
+  <w:style w:type="character" w:styleId="ListLabel6">
+    <w:name w:val="ListLabel 6"/>
+    <w:rPr>
+      <w:rFonts w:cs="OpenSymbol"/>
+    </w:rPr>
+  </w:style>
   <w:style w:type="paragraph" w:styleId="Heading">
     <w:name w:val="Heading"/>
     <w:basedOn w:val="Normal"/>

</xml_diff>

<commit_message>
added some mentions of mel + lobanov
</commit_message>
<xml_diff>
--- a/Prichard-Gorman-draft.docx
+++ b/Prichard-Gorman-draft.docx
@@ -12,16 +12,8 @@
         <w:rPr>
           <w:rFonts w:ascii="Times New Roman" w:hAnsi="Times New Roman"/>
         </w:rPr>
-        <w:t xml:space="preserve">Awesome short-a </w:t>
-      </w:r>
-      <w:proofErr w:type="spellStart"/>
-      <w:r>
-        <w:rPr>
-          <w:rFonts w:ascii="Times New Roman" w:hAnsi="Times New Roman"/>
-        </w:rPr>
-        <w:t>funtimes</w:t>
-      </w:r>
-      <w:proofErr w:type="spellEnd"/>
+        <w:t>Awesome short-a funtimes</w:t>
+      </w:r>
     </w:p>
     <w:p>
       <w:pPr>
@@ -90,57 +82,33 @@
           <w:bCs/>
         </w:rPr>
       </w:pPr>
-      <w:proofErr w:type="gramStart"/>
-      <w:r>
-        <w:rPr>
-          <w:rFonts w:ascii="Times New Roman" w:hAnsi="Times New Roman"/>
-          <w:b/>
-          <w:bCs/>
-        </w:rPr>
-        <w:t>Short-a</w:t>
-      </w:r>
-      <w:proofErr w:type="gramEnd"/>
-      <w:r>
-        <w:rPr>
-          <w:rFonts w:ascii="Times New Roman" w:hAnsi="Times New Roman"/>
-          <w:b/>
-          <w:bCs/>
-        </w:rPr>
-        <w:t xml:space="preserve"> in Philadelphia</w:t>
-      </w:r>
-    </w:p>
-    <w:p>
-      <w:pPr>
-        <w:rPr>
-          <w:rFonts w:ascii="Times New Roman" w:hAnsi="Times New Roman"/>
-        </w:rPr>
-      </w:pPr>
-    </w:p>
-    <w:p>
-      <w:pPr>
-        <w:rPr>
-          <w:rFonts w:ascii="Times New Roman" w:hAnsi="Times New Roman"/>
-        </w:rPr>
-      </w:pPr>
-      <w:r>
-        <w:rPr>
-          <w:rFonts w:ascii="Times New Roman" w:hAnsi="Times New Roman"/>
-        </w:rPr>
-        <w:t xml:space="preserve">In Early Modern English, short-a underwent irregular lengthening and tensing before the voiceless fricatives /f, θ, s/ and nasals /m, n/; reflexes of this pattern are present in Mid-Atlantic dialects of American English as well as in various British dialects (see Wells 1982: I.203f.). </w:t>
-      </w:r>
-      <w:proofErr w:type="spellStart"/>
-      <w:r>
-        <w:rPr>
-          <w:rFonts w:ascii="Times New Roman" w:hAnsi="Times New Roman"/>
-        </w:rPr>
-        <w:t>Labov</w:t>
-      </w:r>
-      <w:proofErr w:type="spellEnd"/>
-      <w:r>
-        <w:rPr>
-          <w:rFonts w:ascii="Times New Roman" w:hAnsi="Times New Roman"/>
-        </w:rPr>
-        <w:t xml:space="preserve"> (1981) argues that the distribution of the tense and lax phonemes in the Mid-Atlantic is no longer governed by allophonic rules, but rather is the product of a complex phonemic split. In addition to the existence of several minimal pairs (e.g., the lax modal auxiliary </w:t>
+      <w:r>
+        <w:rPr>
+          <w:rFonts w:ascii="Times New Roman" w:hAnsi="Times New Roman"/>
+          <w:b/>
+          <w:bCs/>
+        </w:rPr>
+        <w:t>Short-a in Philadelphia</w:t>
+      </w:r>
+    </w:p>
+    <w:p>
+      <w:pPr>
+        <w:rPr>
+          <w:rFonts w:ascii="Times New Roman" w:hAnsi="Times New Roman"/>
+        </w:rPr>
+      </w:pPr>
+    </w:p>
+    <w:p>
+      <w:pPr>
+        <w:rPr>
+          <w:rFonts w:ascii="Times New Roman" w:hAnsi="Times New Roman"/>
+        </w:rPr>
+      </w:pPr>
+      <w:r>
+        <w:rPr>
+          <w:rFonts w:ascii="Times New Roman" w:hAnsi="Times New Roman"/>
+        </w:rPr>
+        <w:t xml:space="preserve">In Early Modern English, short-a underwent irregular lengthening and tensing before the voiceless fricatives /f, θ, s/ and nasals /m, n/; reflexes of this pattern are present in Mid-Atlantic dialects of American English as well as in various British dialects (see Wells 1982: I.203f.). Labov (1981) argues that the distribution of the tense and lax phonemes in the Mid-Atlantic is no longer governed by allophonic rules, but rather is the product of a complex phonemic split. In addition to the existence of several minimal pairs (e.g., the lax modal auxiliary </w:t>
       </w:r>
       <w:r>
         <w:rPr>
@@ -188,63 +156,7 @@
         <w:rPr>
           <w:rFonts w:ascii="Times New Roman" w:hAnsi="Times New Roman"/>
         </w:rPr>
-        <w:t xml:space="preserve">Ferguson (1972) provides one of the first descriptions of the rules underlying the traditional Philadelphia split short-a system. Ferguson's research was carried out between 1940 and 1960, and is based on his own native speaker intuition, supplemented by natural observation and judgments from informants, mostly young men who attended the University of Pennsylvania. Ferguson first defines the phonetic quality of the two phonemes which make up the split system, noting that (æ) is low, front, unrounded, </w:t>
-      </w:r>
-      <w:proofErr w:type="spellStart"/>
-      <w:r>
-        <w:rPr>
-          <w:rFonts w:ascii="Times New Roman" w:hAnsi="Times New Roman"/>
-        </w:rPr>
-        <w:t>monophthongal</w:t>
-      </w:r>
-      <w:proofErr w:type="spellEnd"/>
-      <w:r>
-        <w:rPr>
-          <w:rFonts w:ascii="Times New Roman" w:hAnsi="Times New Roman"/>
-        </w:rPr>
-        <w:t>---essentially of the same quality as most other varieties of English---while (</w:t>
-      </w:r>
-      <w:proofErr w:type="spellStart"/>
-      <w:r>
-        <w:rPr>
-          <w:rFonts w:ascii="Times New Roman" w:hAnsi="Times New Roman"/>
-        </w:rPr>
-        <w:t>æh</w:t>
-      </w:r>
-      <w:proofErr w:type="spellEnd"/>
-      <w:r>
-        <w:rPr>
-          <w:rFonts w:ascii="Times New Roman" w:hAnsi="Times New Roman"/>
-        </w:rPr>
-        <w:t>) by contrast is diphthongal, and can be raised to [</w:t>
-      </w:r>
-      <w:proofErr w:type="spellStart"/>
-      <w:r>
-        <w:rPr>
-          <w:rFonts w:ascii="Times New Roman" w:hAnsi="Times New Roman"/>
-        </w:rPr>
-        <w:t>ɛə</w:t>
-      </w:r>
-      <w:proofErr w:type="spellEnd"/>
-      <w:r>
-        <w:rPr>
-          <w:rFonts w:ascii="Times New Roman" w:hAnsi="Times New Roman"/>
-        </w:rPr>
-        <w:t>] or even [</w:t>
-      </w:r>
-      <w:proofErr w:type="spellStart"/>
-      <w:r>
-        <w:rPr>
-          <w:rFonts w:ascii="Times New Roman" w:hAnsi="Times New Roman"/>
-        </w:rPr>
-        <w:t>eə</w:t>
-      </w:r>
-      <w:proofErr w:type="spellEnd"/>
-      <w:r>
-        <w:rPr>
-          <w:rFonts w:ascii="Times New Roman" w:hAnsi="Times New Roman"/>
-        </w:rPr>
-        <w:t>]. As to the general rule governing which phoneme surfaces, Ferguson gives:</w:t>
+        <w:t>Ferguson (1972) provides one of the first descriptions of the rules underlying the traditional Philadelphia split short-a system. Ferguson's research was carried out between 1940 and 1960, and is based on his own native speaker intuition, supplemented by natural observation and judgments from informants, mostly young men who attended the University of Pennsylvania. Ferguson first defines the phonetic quality of the two phonemes which make up the split system, noting that (æ) is low, front, unrounded, monophthongal---essentially of the same quality as most other varieties of English---while (æh) by contrast is diphthongal, and can be raised to [ɛə] or even [eə]. As to the general rule governing which phoneme surfaces, Ferguson gives:</w:t>
       </w:r>
     </w:p>
     <w:p>
@@ -266,21 +178,7 @@
         <w:rPr>
           <w:rFonts w:ascii="Times New Roman" w:hAnsi="Times New Roman"/>
         </w:rPr>
-        <w:t>(1) The “</w:t>
-      </w:r>
-      <w:proofErr w:type="spellStart"/>
-      <w:r>
-        <w:rPr>
-          <w:rFonts w:ascii="Times New Roman" w:hAnsi="Times New Roman"/>
-        </w:rPr>
-        <w:t>traditional”pattern</w:t>
-      </w:r>
-      <w:proofErr w:type="spellEnd"/>
-      <w:r>
-        <w:rPr>
-          <w:rFonts w:ascii="Times New Roman" w:hAnsi="Times New Roman"/>
-        </w:rPr>
-        <w:t xml:space="preserve"> (after Ferguson 1972:262):</w:t>
+        <w:t>(1) The “traditional”pattern (after Ferguson 1972:262):</w:t>
       </w:r>
       <w:r>
         <w:rPr>
@@ -448,21 +346,7 @@
         <w:rPr>
           <w:rFonts w:ascii="Times New Roman" w:hAnsi="Times New Roman"/>
         </w:rPr>
-        <w:t xml:space="preserve"> have the tense phoneme even though following [d] is not a regular tensing environment (263). In addition to these lexical exceptions, there are three classes of </w:t>
-      </w:r>
-      <w:proofErr w:type="spellStart"/>
-      <w:r>
-        <w:rPr>
-          <w:rFonts w:ascii="Times New Roman" w:hAnsi="Times New Roman"/>
-        </w:rPr>
-        <w:t>morphophonological</w:t>
-      </w:r>
-      <w:proofErr w:type="spellEnd"/>
-      <w:r>
-        <w:rPr>
-          <w:rFonts w:ascii="Times New Roman" w:hAnsi="Times New Roman"/>
-        </w:rPr>
-        <w:t xml:space="preserve"> exceptions. First, words like </w:t>
+        <w:t xml:space="preserve"> have the tense phoneme even though following [d] is not a regular tensing environment (263). In addition to these lexical exceptions, there are three classes of morphophonological exceptions. First, words like </w:t>
       </w:r>
       <w:r>
         <w:rPr>
@@ -490,21 +374,7 @@
         <w:rPr>
           <w:rFonts w:ascii="Times New Roman" w:hAnsi="Times New Roman"/>
         </w:rPr>
-        <w:t>, which fail to meet the conditions of (1) due to the addition of inflectional suffixes (the progressive/future/gerund suffix /-</w:t>
-      </w:r>
-      <w:proofErr w:type="spellStart"/>
-      <w:r>
-        <w:rPr>
-          <w:rFonts w:ascii="Times New Roman" w:hAnsi="Times New Roman"/>
-        </w:rPr>
-        <w:t>ɪŋ</w:t>
-      </w:r>
-      <w:proofErr w:type="spellEnd"/>
-      <w:r>
-        <w:rPr>
-          <w:rFonts w:ascii="Times New Roman" w:hAnsi="Times New Roman"/>
-        </w:rPr>
-        <w:t xml:space="preserve">/, the noun plural suffix /-z/, the third-person singular active indicative agreement suffix /-z/, the regular past/past participle suffix /-d/, and perhaps the agentive </w:t>
+        <w:t xml:space="preserve">, which fail to meet the conditions of (1) due to the addition of inflectional suffixes (the progressive/future/gerund suffix /-ɪŋ/, the noun plural suffix /-z/, the third-person singular active indicative agreement suffix /-z/, the regular past/past participle suffix /-d/, and perhaps the agentive </w:t>
       </w:r>
       <w:r>
         <w:rPr>
@@ -590,21 +460,7 @@
         <w:rPr>
           <w:rFonts w:ascii="Times New Roman" w:hAnsi="Times New Roman"/>
         </w:rPr>
-        <w:t xml:space="preserve">Finally, according to Ferguson, </w:t>
-      </w:r>
-      <w:proofErr w:type="gramStart"/>
-      <w:r>
-        <w:rPr>
-          <w:rFonts w:ascii="Times New Roman" w:hAnsi="Times New Roman"/>
-        </w:rPr>
-        <w:t>short-a</w:t>
-      </w:r>
-      <w:proofErr w:type="gramEnd"/>
-      <w:r>
-        <w:rPr>
-          <w:rFonts w:ascii="Times New Roman" w:hAnsi="Times New Roman"/>
-        </w:rPr>
-        <w:t xml:space="preserve"> is not tense in an initial stressed syllable when followed by </w:t>
+        <w:t xml:space="preserve">Finally, according to Ferguson, short-a is not tense in an initial stressed syllable when followed by </w:t>
       </w:r>
       <w:r>
         <w:rPr>
@@ -612,49 +468,89 @@
           <w:i/>
           <w:iCs/>
         </w:rPr>
-        <w:t>-</w:t>
-      </w:r>
-      <w:proofErr w:type="spellStart"/>
+        <w:t xml:space="preserve">-sp, -sf, </w:t>
+      </w:r>
+      <w:r>
+        <w:rPr>
+          <w:rFonts w:ascii="Times New Roman" w:hAnsi="Times New Roman"/>
+        </w:rPr>
+        <w:t xml:space="preserve">or </w:t>
+      </w:r>
       <w:r>
         <w:rPr>
           <w:rFonts w:ascii="Times New Roman" w:hAnsi="Times New Roman"/>
           <w:i/>
           <w:iCs/>
         </w:rPr>
-        <w:t>sp</w:t>
-      </w:r>
-      <w:proofErr w:type="spellEnd"/>
+        <w:t xml:space="preserve">-sb </w:t>
+      </w:r>
+      <w:r>
+        <w:rPr>
+          <w:rFonts w:ascii="Times New Roman" w:hAnsi="Times New Roman"/>
+        </w:rPr>
+        <w:t>(</w:t>
+      </w:r>
       <w:r>
         <w:rPr>
           <w:rFonts w:ascii="Times New Roman" w:hAnsi="Times New Roman"/>
           <w:i/>
           <w:iCs/>
         </w:rPr>
-        <w:t>, -</w:t>
-      </w:r>
-      <w:proofErr w:type="spellStart"/>
+        <w:t>aspirin, asphalt, asbestos</w:t>
+      </w:r>
+      <w:r>
+        <w:rPr>
+          <w:rFonts w:ascii="Times New Roman" w:hAnsi="Times New Roman"/>
+        </w:rPr>
+        <w:t>).</w:t>
+      </w:r>
+    </w:p>
+    <w:p>
+      <w:pPr>
+        <w:rPr>
+          <w:rFonts w:ascii="Times New Roman" w:hAnsi="Times New Roman"/>
+        </w:rPr>
+      </w:pPr>
+    </w:p>
+    <w:p>
+      <w:pPr>
+        <w:rPr>
+          <w:rFonts w:ascii="Times New Roman" w:hAnsi="Times New Roman"/>
+        </w:rPr>
+      </w:pPr>
+      <w:r>
+        <w:rPr>
+          <w:rFonts w:ascii="Times New Roman" w:hAnsi="Times New Roman"/>
+        </w:rPr>
+        <w:t>Labov (1989, 1994) builds on Ferguson's description, formalizing additional rules and investigating possible exceptions using data from LCV, a corpus of sociolinguistic interviews collected in Philadelphia between 1973 and 1977. Whereas Ferguson's rule (1) requires that a tensing consonant be word-final or followed by another consonant, Labov specifically refers to a requirement that the tensing consonant is tautosyllabic (1994: 430). The result is that tensing is limited to closed syllables. He adds that the addition of inflectional suffixes does not affect the distribution of the tense and lax phonemes, whereas there is extensive variation associated with derivational suffixes.</w:t>
+      </w:r>
       <w:r>
         <w:rPr>
           <w:rFonts w:ascii="Times New Roman" w:hAnsi="Times New Roman"/>
           <w:i/>
           <w:iCs/>
         </w:rPr>
-        <w:t>sf</w:t>
-      </w:r>
-      <w:proofErr w:type="spellEnd"/>
+        <w:t xml:space="preserve"> </w:t>
+      </w:r>
+      <w:r>
+        <w:rPr>
+          <w:rFonts w:ascii="Times New Roman" w:hAnsi="Times New Roman"/>
+        </w:rPr>
+        <w:t>Labov also finds variation when short-a is followed by /st/ clusters (</w:t>
+      </w:r>
       <w:r>
         <w:rPr>
           <w:rFonts w:ascii="Times New Roman" w:hAnsi="Times New Roman"/>
           <w:i/>
           <w:iCs/>
         </w:rPr>
-        <w:t xml:space="preserve">, </w:t>
-      </w:r>
-      <w:r>
-        <w:rPr>
-          <w:rFonts w:ascii="Times New Roman" w:hAnsi="Times New Roman"/>
-        </w:rPr>
-        <w:t xml:space="preserve">or </w:t>
+        <w:t>master, plaster</w:t>
+      </w:r>
+      <w:r>
+        <w:rPr>
+          <w:rFonts w:ascii="Times New Roman" w:hAnsi="Times New Roman"/>
+        </w:rPr>
+        <w:t xml:space="preserve">), and observes possible extension of tensing to contexts where short-a is followed by nasal-vowel or lateral-vowel sequences such as </w:t>
       </w:r>
       <w:r>
         <w:rPr>
@@ -662,31 +558,41 @@
           <w:i/>
           <w:iCs/>
         </w:rPr>
-        <w:t>-</w:t>
-      </w:r>
-      <w:proofErr w:type="spellStart"/>
+        <w:t xml:space="preserve">planet </w:t>
+      </w:r>
+      <w:r>
+        <w:rPr>
+          <w:rFonts w:ascii="Times New Roman" w:hAnsi="Times New Roman"/>
+        </w:rPr>
+        <w:t>or</w:t>
+      </w:r>
       <w:r>
         <w:rPr>
           <w:rFonts w:ascii="Times New Roman" w:hAnsi="Times New Roman"/>
           <w:i/>
           <w:iCs/>
         </w:rPr>
-        <w:t>sb</w:t>
-      </w:r>
-      <w:proofErr w:type="spellEnd"/>
+        <w:t xml:space="preserve"> personality</w:t>
+      </w:r>
+      <w:r>
+        <w:rPr>
+          <w:rFonts w:ascii="Times New Roman" w:hAnsi="Times New Roman"/>
+        </w:rPr>
+        <w:t xml:space="preserve"> (1994: 433). He finds that the exceptional status of </w:t>
+      </w:r>
       <w:r>
         <w:rPr>
           <w:rFonts w:ascii="Times New Roman" w:hAnsi="Times New Roman"/>
           <w:i/>
           <w:iCs/>
         </w:rPr>
-        <w:t xml:space="preserve"> </w:t>
-      </w:r>
-      <w:r>
-        <w:rPr>
-          <w:rFonts w:ascii="Times New Roman" w:hAnsi="Times New Roman"/>
-        </w:rPr>
-        <w:t>(</w:t>
+        <w:t xml:space="preserve">mad, bad, glad </w:t>
+      </w:r>
+      <w:r>
+        <w:rPr>
+          <w:rFonts w:ascii="Times New Roman" w:hAnsi="Times New Roman"/>
+        </w:rPr>
+        <w:t xml:space="preserve">is truly lexical, citing the contrast of tense </w:t>
       </w:r>
       <w:r>
         <w:rPr>
@@ -694,69 +600,13 @@
           <w:i/>
           <w:iCs/>
         </w:rPr>
-        <w:t>aspirin, asphalt, asbestos</w:t>
-      </w:r>
-      <w:r>
-        <w:rPr>
-          <w:rFonts w:ascii="Times New Roman" w:hAnsi="Times New Roman"/>
-        </w:rPr>
-        <w:t>).</w:t>
-      </w:r>
-    </w:p>
-    <w:p>
-      <w:pPr>
-        <w:rPr>
-          <w:rFonts w:ascii="Times New Roman" w:hAnsi="Times New Roman"/>
-        </w:rPr>
-      </w:pPr>
-    </w:p>
-    <w:p>
-      <w:pPr>
-        <w:rPr>
-          <w:rFonts w:ascii="Times New Roman" w:hAnsi="Times New Roman"/>
-        </w:rPr>
-      </w:pPr>
-      <w:proofErr w:type="spellStart"/>
-      <w:r>
-        <w:rPr>
-          <w:rFonts w:ascii="Times New Roman" w:hAnsi="Times New Roman"/>
-        </w:rPr>
-        <w:t>Labov</w:t>
-      </w:r>
-      <w:proofErr w:type="spellEnd"/>
-      <w:r>
-        <w:rPr>
-          <w:rFonts w:ascii="Times New Roman" w:hAnsi="Times New Roman"/>
-        </w:rPr>
-        <w:t xml:space="preserve"> (1989, 1994) builds on Ferguson's description, formalizing additional rules and investigating possible exceptions using data from LCV, a corpus of sociolinguistic interviews collected in Philadelphia between 1973 and 1977. Whereas Ferguson's rule (1) requires that a tensing consonant be word-final or followed by another consonant, </w:t>
-      </w:r>
-      <w:proofErr w:type="spellStart"/>
-      <w:r>
-        <w:rPr>
-          <w:rFonts w:ascii="Times New Roman" w:hAnsi="Times New Roman"/>
-        </w:rPr>
-        <w:t>Labov</w:t>
-      </w:r>
-      <w:proofErr w:type="spellEnd"/>
-      <w:r>
-        <w:rPr>
-          <w:rFonts w:ascii="Times New Roman" w:hAnsi="Times New Roman"/>
-        </w:rPr>
-        <w:t xml:space="preserve"> specifically refers to a requirement that the tensing consonant is </w:t>
-      </w:r>
-      <w:proofErr w:type="spellStart"/>
-      <w:r>
-        <w:rPr>
-          <w:rFonts w:ascii="Times New Roman" w:hAnsi="Times New Roman"/>
-        </w:rPr>
-        <w:t>tautosyllabic</w:t>
-      </w:r>
-      <w:proofErr w:type="spellEnd"/>
-      <w:r>
-        <w:rPr>
-          <w:rFonts w:ascii="Times New Roman" w:hAnsi="Times New Roman"/>
-        </w:rPr>
-        <w:t xml:space="preserve"> (1994: 430). The result is that tensing is limited to closed syllables. He adds that the addition of inflectional suffixes does not affect the distribution of the tense and lax phonemes, whereas there is extensive variation associated with derivational suffixes.</w:t>
+        <w:t>bad</w:t>
+      </w:r>
+      <w:r>
+        <w:rPr>
+          <w:rFonts w:ascii="Times New Roman" w:hAnsi="Times New Roman"/>
+        </w:rPr>
+        <w:t xml:space="preserve"> with lax </w:t>
       </w:r>
       <w:r>
         <w:rPr>
@@ -764,49 +614,13 @@
           <w:i/>
           <w:iCs/>
         </w:rPr>
-        <w:t xml:space="preserve"> </w:t>
-      </w:r>
-      <w:proofErr w:type="spellStart"/>
-      <w:r>
-        <w:rPr>
-          <w:rFonts w:ascii="Times New Roman" w:hAnsi="Times New Roman"/>
-        </w:rPr>
-        <w:t>Labov</w:t>
-      </w:r>
-      <w:proofErr w:type="spellEnd"/>
-      <w:r>
-        <w:rPr>
-          <w:rFonts w:ascii="Times New Roman" w:hAnsi="Times New Roman"/>
-        </w:rPr>
-        <w:t xml:space="preserve"> also finds variation when </w:t>
-      </w:r>
-      <w:proofErr w:type="gramStart"/>
-      <w:r>
-        <w:rPr>
-          <w:rFonts w:ascii="Times New Roman" w:hAnsi="Times New Roman"/>
-        </w:rPr>
-        <w:t>short-a</w:t>
-      </w:r>
-      <w:proofErr w:type="gramEnd"/>
-      <w:r>
-        <w:rPr>
-          <w:rFonts w:ascii="Times New Roman" w:hAnsi="Times New Roman"/>
-        </w:rPr>
-        <w:t xml:space="preserve"> is followed by /</w:t>
-      </w:r>
-      <w:proofErr w:type="spellStart"/>
-      <w:r>
-        <w:rPr>
-          <w:rFonts w:ascii="Times New Roman" w:hAnsi="Times New Roman"/>
-        </w:rPr>
-        <w:t>st</w:t>
-      </w:r>
-      <w:proofErr w:type="spellEnd"/>
-      <w:r>
-        <w:rPr>
-          <w:rFonts w:ascii="Times New Roman" w:hAnsi="Times New Roman"/>
-        </w:rPr>
-        <w:t>/ clusters (</w:t>
+        <w:t>badminton</w:t>
+      </w:r>
+      <w:r>
+        <w:rPr>
+          <w:rFonts w:ascii="Times New Roman" w:hAnsi="Times New Roman"/>
+        </w:rPr>
+        <w:t xml:space="preserve">, and tense </w:t>
       </w:r>
       <w:r>
         <w:rPr>
@@ -814,13 +628,13 @@
           <w:i/>
           <w:iCs/>
         </w:rPr>
-        <w:t>master, plaster</w:t>
-      </w:r>
-      <w:r>
-        <w:rPr>
-          <w:rFonts w:ascii="Times New Roman" w:hAnsi="Times New Roman"/>
-        </w:rPr>
-        <w:t xml:space="preserve">), and observes possible extension of tensing to contexts where short-a is followed by nasal-vowel or lateral-vowel sequences such as </w:t>
+        <w:t>glad</w:t>
+      </w:r>
+      <w:r>
+        <w:rPr>
+          <w:rFonts w:ascii="Times New Roman" w:hAnsi="Times New Roman"/>
+        </w:rPr>
+        <w:t xml:space="preserve"> with lax </w:t>
       </w:r>
       <w:r>
         <w:rPr>
@@ -828,90 +642,6 @@
           <w:i/>
           <w:iCs/>
         </w:rPr>
-        <w:t xml:space="preserve">planet </w:t>
-      </w:r>
-      <w:r>
-        <w:rPr>
-          <w:rFonts w:ascii="Times New Roman" w:hAnsi="Times New Roman"/>
-        </w:rPr>
-        <w:t>or</w:t>
-      </w:r>
-      <w:r>
-        <w:rPr>
-          <w:rFonts w:ascii="Times New Roman" w:hAnsi="Times New Roman"/>
-          <w:i/>
-          <w:iCs/>
-        </w:rPr>
-        <w:t xml:space="preserve"> personality</w:t>
-      </w:r>
-      <w:r>
-        <w:rPr>
-          <w:rFonts w:ascii="Times New Roman" w:hAnsi="Times New Roman"/>
-        </w:rPr>
-        <w:t xml:space="preserve"> (1994: 433). He finds that the exceptional status of </w:t>
-      </w:r>
-      <w:r>
-        <w:rPr>
-          <w:rFonts w:ascii="Times New Roman" w:hAnsi="Times New Roman"/>
-          <w:i/>
-          <w:iCs/>
-        </w:rPr>
-        <w:t xml:space="preserve">mad, bad, glad </w:t>
-      </w:r>
-      <w:r>
-        <w:rPr>
-          <w:rFonts w:ascii="Times New Roman" w:hAnsi="Times New Roman"/>
-        </w:rPr>
-        <w:t xml:space="preserve">is truly lexical, citing the contrast of tense </w:t>
-      </w:r>
-      <w:r>
-        <w:rPr>
-          <w:rFonts w:ascii="Times New Roman" w:hAnsi="Times New Roman"/>
-          <w:i/>
-          <w:iCs/>
-        </w:rPr>
-        <w:t>bad</w:t>
-      </w:r>
-      <w:r>
-        <w:rPr>
-          <w:rFonts w:ascii="Times New Roman" w:hAnsi="Times New Roman"/>
-        </w:rPr>
-        <w:t xml:space="preserve"> with lax </w:t>
-      </w:r>
-      <w:r>
-        <w:rPr>
-          <w:rFonts w:ascii="Times New Roman" w:hAnsi="Times New Roman"/>
-          <w:i/>
-          <w:iCs/>
-        </w:rPr>
-        <w:t>badminton</w:t>
-      </w:r>
-      <w:r>
-        <w:rPr>
-          <w:rFonts w:ascii="Times New Roman" w:hAnsi="Times New Roman"/>
-        </w:rPr>
-        <w:t xml:space="preserve">, and tense </w:t>
-      </w:r>
-      <w:r>
-        <w:rPr>
-          <w:rFonts w:ascii="Times New Roman" w:hAnsi="Times New Roman"/>
-          <w:i/>
-          <w:iCs/>
-        </w:rPr>
-        <w:t>glad</w:t>
-      </w:r>
-      <w:r>
-        <w:rPr>
-          <w:rFonts w:ascii="Times New Roman" w:hAnsi="Times New Roman"/>
-        </w:rPr>
-        <w:t xml:space="preserve"> with lax </w:t>
-      </w:r>
-      <w:r>
-        <w:rPr>
-          <w:rFonts w:ascii="Times New Roman" w:hAnsi="Times New Roman"/>
-          <w:i/>
-          <w:iCs/>
-        </w:rPr>
         <w:t xml:space="preserve">Gladstone </w:t>
       </w:r>
       <w:r>
@@ -962,75 +692,11 @@
           <w:rFonts w:ascii="Times New Roman" w:hAnsi="Times New Roman"/>
         </w:rPr>
       </w:pPr>
-      <w:proofErr w:type="gramStart"/>
-      <w:r>
-        <w:rPr>
-          <w:rFonts w:ascii="Times New Roman" w:hAnsi="Times New Roman"/>
-        </w:rPr>
-        <w:t>Iterative approach to recoding.</w:t>
-      </w:r>
-      <w:proofErr w:type="gramEnd"/>
-      <w:r>
-        <w:rPr>
-          <w:rFonts w:ascii="Times New Roman" w:hAnsi="Times New Roman"/>
-        </w:rPr>
-        <w:t xml:space="preserve"> Started with the original variable class, identified big errors, came up with new coding scheme. Re-ran data, analyzed new variable class. </w:t>
-      </w:r>
-      <w:proofErr w:type="gramStart"/>
-      <w:r>
-        <w:rPr>
-          <w:rFonts w:ascii="Times New Roman" w:hAnsi="Times New Roman"/>
-        </w:rPr>
-        <w:t>Rinse</w:t>
-      </w:r>
-      <w:proofErr w:type="gramEnd"/>
-      <w:r>
-        <w:rPr>
-          <w:rFonts w:ascii="Times New Roman" w:hAnsi="Times New Roman"/>
-        </w:rPr>
-        <w:t xml:space="preserve">, </w:t>
-      </w:r>
-      <w:proofErr w:type="gramStart"/>
-      <w:r>
-        <w:rPr>
-          <w:rFonts w:ascii="Times New Roman" w:hAnsi="Times New Roman"/>
-        </w:rPr>
-        <w:t>repeat</w:t>
-      </w:r>
-      <w:proofErr w:type="gramEnd"/>
-      <w:r>
-        <w:rPr>
-          <w:rFonts w:ascii="Times New Roman" w:hAnsi="Times New Roman"/>
-        </w:rPr>
-        <w:t xml:space="preserve">. Similar </w:t>
-      </w:r>
-      <w:proofErr w:type="gramStart"/>
-      <w:r>
-        <w:rPr>
-          <w:rFonts w:ascii="Times New Roman" w:hAnsi="Times New Roman"/>
-        </w:rPr>
-        <w:t xml:space="preserve">strategy to </w:t>
-      </w:r>
-      <w:proofErr w:type="spellStart"/>
-      <w:r>
-        <w:rPr>
-          <w:rFonts w:ascii="Times New Roman" w:hAnsi="Times New Roman"/>
-        </w:rPr>
-        <w:t>Labov</w:t>
-      </w:r>
-      <w:proofErr w:type="spellEnd"/>
-      <w:r>
-        <w:rPr>
-          <w:rFonts w:ascii="Times New Roman" w:hAnsi="Times New Roman"/>
-        </w:rPr>
-        <w:t xml:space="preserve"> 1989 – number of tense/lax instances of individual words in variable/unclear environments are</w:t>
-      </w:r>
-      <w:proofErr w:type="gramEnd"/>
-      <w:r>
-        <w:rPr>
-          <w:rFonts w:ascii="Times New Roman" w:hAnsi="Times New Roman"/>
-        </w:rPr>
-        <w:t xml:space="preserve"> tabulated to determine category membership.</w:t>
+      <w:r>
+        <w:rPr>
+          <w:rFonts w:ascii="Times New Roman" w:hAnsi="Times New Roman"/>
+        </w:rPr>
+        <w:t>Iterative approach to recoding. Started with the original variable class, identified big errors, came up with new coding scheme. Re-ran data, analyzed new variable class. Rinse, repeat. Similar strategy to Labov 1989 – number of tense/lax instances of individual words in variable/unclear environments are tabulated to determine category membership.</w:t>
       </w:r>
     </w:p>
     <w:p>
@@ -1099,21 +765,7 @@
         <w:rPr>
           <w:rFonts w:ascii="Times New Roman" w:hAnsi="Times New Roman"/>
         </w:rPr>
-        <w:t xml:space="preserve"> (like </w:t>
-      </w:r>
-      <w:proofErr w:type="spellStart"/>
-      <w:r>
-        <w:rPr>
-          <w:rFonts w:ascii="Times New Roman" w:hAnsi="Times New Roman"/>
-        </w:rPr>
-        <w:t>Lobanov</w:t>
-      </w:r>
-      <w:proofErr w:type="spellEnd"/>
-      <w:r>
-        <w:rPr>
-          <w:rFonts w:ascii="Times New Roman" w:hAnsi="Times New Roman"/>
-        </w:rPr>
-        <w:t>)</w:t>
+        <w:t xml:space="preserve"> (like Lobanov)</w:t>
       </w:r>
     </w:p>
     <w:p>
@@ -1131,21 +783,7 @@
         <w:rPr>
           <w:rFonts w:ascii="Times New Roman" w:hAnsi="Times New Roman"/>
         </w:rPr>
-        <w:t xml:space="preserve">Takes into account different variances associated with F1 and F2 (like </w:t>
-      </w:r>
-      <w:proofErr w:type="spellStart"/>
-      <w:r>
-        <w:rPr>
-          <w:rFonts w:ascii="Times New Roman" w:hAnsi="Times New Roman"/>
-        </w:rPr>
-        <w:t>Lobanov</w:t>
-      </w:r>
-      <w:proofErr w:type="spellEnd"/>
-      <w:r>
-        <w:rPr>
-          <w:rFonts w:ascii="Times New Roman" w:hAnsi="Times New Roman"/>
-        </w:rPr>
-        <w:t>)</w:t>
+        <w:t>Takes into account different variances associated with F1 and F2 (like Lobanov)</w:t>
       </w:r>
     </w:p>
     <w:p>
@@ -1165,16 +803,8 @@
         <w:rPr>
           <w:rFonts w:ascii="Times New Roman" w:hAnsi="Times New Roman"/>
         </w:rPr>
-        <w:t xml:space="preserve">Takes into account that F1 and F2 are correlated, especially in the bottom left quadrant of the vowel trapezoid (like </w:t>
-      </w:r>
-      <w:proofErr w:type="spellStart"/>
-      <w:r>
-        <w:rPr>
-          <w:rFonts w:ascii="Times New Roman" w:hAnsi="Times New Roman"/>
-        </w:rPr>
-        <w:t>Mahalanobis</w:t>
-      </w:r>
-      <w:proofErr w:type="spellEnd"/>
+        <w:t>Takes into account that F1 and F2 are correlated, especially in the bottom left quadrant of the vowel trapezoid (like Mahalanobis</w:t>
+      </w:r>
       <w:r>
         <w:rPr>
           <w:rFonts w:ascii="Times New Roman" w:hAnsi="Times New Roman"/>
@@ -1221,91 +851,137 @@
           <w:bCs/>
         </w:rPr>
       </w:pPr>
-      <w:r>
-        <w:rPr>
-          <w:rFonts w:ascii="Times New Roman" w:hAnsi="Times New Roman"/>
-          <w:bCs/>
-        </w:rPr>
-        <w:t xml:space="preserve">Then, we perform speaker-intrinsic, vowel-extrinsic </w:t>
-      </w:r>
-      <w:proofErr w:type="spellStart"/>
-      <w:r>
-        <w:rPr>
-          <w:rFonts w:ascii="Times New Roman" w:hAnsi="Times New Roman"/>
-          <w:bCs/>
-        </w:rPr>
-        <w:t>Lobanov</w:t>
-      </w:r>
-      <w:proofErr w:type="spellEnd"/>
-      <w:r>
-        <w:rPr>
-          <w:rFonts w:ascii="Times New Roman" w:hAnsi="Times New Roman"/>
-          <w:bCs/>
-        </w:rPr>
-        <w:t xml:space="preserve"> normalization using the whole vowel space.</w:t>
-      </w:r>
-    </w:p>
-    <w:p>
-      <w:pPr>
-        <w:rPr>
-          <w:rFonts w:ascii="Times New Roman" w:hAnsi="Times New Roman"/>
-          <w:bCs/>
-        </w:rPr>
-      </w:pPr>
-      <w:r>
-        <w:rPr>
-          <w:rFonts w:ascii="Times New Roman" w:hAnsi="Times New Roman"/>
-          <w:bCs/>
-        </w:rPr>
-        <w:t xml:space="preserve">Then, we compute the </w:t>
-      </w:r>
-      <w:proofErr w:type="spellStart"/>
-      <w:r>
-        <w:rPr>
-          <w:rFonts w:ascii="Times New Roman" w:hAnsi="Times New Roman"/>
-          <w:bCs/>
-        </w:rPr>
-        <w:t>Mahalanobis</w:t>
-      </w:r>
-      <w:proofErr w:type="spellEnd"/>
-      <w:r>
-        <w:rPr>
-          <w:rFonts w:ascii="Times New Roman" w:hAnsi="Times New Roman"/>
-          <w:bCs/>
-        </w:rPr>
-        <w:t xml:space="preserve"> distance between each F1, F2 point and the mean for (</w:t>
-      </w:r>
-      <w:proofErr w:type="spellStart"/>
-      <w:r>
-        <w:rPr>
-          <w:rFonts w:ascii="Times New Roman" w:hAnsi="Times New Roman"/>
-          <w:bCs/>
-        </w:rPr>
-        <w:t>ae</w:t>
-      </w:r>
-      <w:proofErr w:type="spellEnd"/>
-      <w:r>
-        <w:rPr>
-          <w:rFonts w:ascii="Times New Roman" w:hAnsi="Times New Roman"/>
-          <w:bCs/>
-        </w:rPr>
-        <w:t>) and (</w:t>
-      </w:r>
-      <w:proofErr w:type="spellStart"/>
-      <w:r>
-        <w:rPr>
-          <w:rFonts w:ascii="Times New Roman" w:hAnsi="Times New Roman"/>
-          <w:bCs/>
-        </w:rPr>
-        <w:t>aeh</w:t>
-      </w:r>
-      <w:proofErr w:type="spellEnd"/>
-      <w:r>
-        <w:rPr>
-          <w:rFonts w:ascii="Times New Roman" w:hAnsi="Times New Roman"/>
-          <w:bCs/>
-        </w:rPr>
-        <w:t>). Whichever mean it’s closer to, that’s the vowel it is classified as.</w:t>
+    </w:p>
+    <w:p>
+      <w:pPr>
+        <w:rPr>
+          <w:rFonts w:ascii="Times New Roman" w:hAnsi="Times New Roman"/>
+          <w:bCs/>
+        </w:rPr>
+      </w:pPr>
+      <w:r>
+        <w:rPr>
+          <w:rFonts w:ascii="Times New Roman" w:hAnsi="Times New Roman"/>
+          <w:bCs/>
+        </w:rPr>
+        <w:t xml:space="preserve">Some researchers (e.g., Adank et al. 2004) have </w:t>
+      </w:r>
+      <w:r>
+        <w:rPr>
+          <w:rFonts w:ascii="Times New Roman" w:hAnsi="Times New Roman"/>
+          <w:bCs/>
+        </w:rPr>
+        <w:t xml:space="preserve">proposed the </w:t>
+      </w:r>
+      <w:r>
+        <w:rPr>
+          <w:rFonts w:ascii="Times New Roman" w:hAnsi="Times New Roman"/>
+          <w:bCs/>
+        </w:rPr>
+        <w:t xml:space="preserve">Mel transform as a form of vowel normalization. </w:t>
+      </w:r>
+      <w:r>
+        <w:rPr>
+          <w:rFonts w:ascii="Times New Roman" w:hAnsi="Times New Roman"/>
+          <w:bCs/>
+        </w:rPr>
+        <w:t>Unfortunately</w:t>
+      </w:r>
+      <w:r>
+        <w:rPr>
+          <w:rFonts w:ascii="Times New Roman" w:hAnsi="Times New Roman"/>
+          <w:bCs/>
+        </w:rPr>
+        <w:t xml:space="preserve">, this transform </w:t>
+      </w:r>
+      <w:r>
+        <w:rPr>
+          <w:rFonts w:ascii="Times New Roman" w:hAnsi="Times New Roman"/>
+          <w:bCs/>
+        </w:rPr>
+        <w:t xml:space="preserve">does not </w:t>
+      </w:r>
+      <w:r>
+        <w:rPr>
+          <w:rFonts w:ascii="Times New Roman" w:hAnsi="Times New Roman"/>
+          <w:bCs/>
+        </w:rPr>
+        <w:t xml:space="preserve">minimize interspeaker variation due to physiological or anatomical differences, </w:t>
+      </w:r>
+      <w:r>
+        <w:rPr>
+          <w:rFonts w:ascii="Times New Roman" w:hAnsi="Times New Roman"/>
+          <w:bCs/>
+        </w:rPr>
+        <w:t xml:space="preserve">as it does not </w:t>
+      </w:r>
+      <w:r>
+        <w:rPr>
+          <w:rFonts w:ascii="Times New Roman" w:hAnsi="Times New Roman"/>
+          <w:bCs/>
+        </w:rPr>
+        <w:t>make use of</w:t>
+      </w:r>
+      <w:r>
+        <w:rPr>
+          <w:rFonts w:ascii="Times New Roman" w:hAnsi="Times New Roman"/>
+          <w:bCs/>
+        </w:rPr>
+        <w:t xml:space="preserve"> any speaker-specific </w:t>
+      </w:r>
+      <w:r>
+        <w:rPr>
+          <w:rFonts w:ascii="Times New Roman" w:hAnsi="Times New Roman"/>
+          <w:bCs/>
+        </w:rPr>
+        <w:t>statistics</w:t>
+      </w:r>
+      <w:r>
+        <w:rPr>
+          <w:rFonts w:ascii="Times New Roman" w:hAnsi="Times New Roman"/>
+          <w:bCs/>
+        </w:rPr>
+        <w:t>.</w:t>
+      </w:r>
+      <w:bookmarkStart w:id="0" w:name="_GoBack"/>
+      <w:bookmarkEnd w:id="0"/>
+    </w:p>
+    <w:p>
+      <w:pPr>
+        <w:rPr>
+          <w:rFonts w:ascii="Times New Roman" w:hAnsi="Times New Roman"/>
+          <w:bCs/>
+        </w:rPr>
+      </w:pPr>
+    </w:p>
+    <w:p>
+      <w:pPr>
+        <w:rPr>
+          <w:rFonts w:ascii="Times New Roman" w:hAnsi="Times New Roman"/>
+          <w:bCs/>
+        </w:rPr>
+      </w:pPr>
+      <w:r>
+        <w:rPr>
+          <w:rFonts w:ascii="Times New Roman" w:hAnsi="Times New Roman"/>
+          <w:bCs/>
+        </w:rPr>
+        <w:t>Then, we perform speaker-intrinsic, vowel-extrinsic Lobanov normalization using the whole vowel space.</w:t>
+      </w:r>
+    </w:p>
+    <w:p>
+      <w:pPr>
+        <w:rPr>
+          <w:rFonts w:ascii="Times New Roman" w:hAnsi="Times New Roman"/>
+          <w:bCs/>
+        </w:rPr>
+      </w:pPr>
+      <w:r>
+        <w:rPr>
+          <w:rFonts w:ascii="Times New Roman" w:hAnsi="Times New Roman"/>
+          <w:bCs/>
+        </w:rPr>
+        <w:t>Then, we compute the Mahalanobis distance between each F1, F2 point and the mean for (ae) and (aeh). Whichever mean it’s closer to, that’s the vowel it is classified as.</w:t>
       </w:r>
     </w:p>
     <w:p>
@@ -1396,37 +1072,7 @@
         <w:rPr>
           <w:rFonts w:ascii="Times New Roman" w:hAnsi="Times New Roman"/>
         </w:rPr>
-        <w:t>Codes as "variable" if followed by tenser + non-suffix (-</w:t>
-      </w:r>
-      <w:proofErr w:type="spellStart"/>
-      <w:r>
-        <w:rPr>
-          <w:rFonts w:ascii="Times New Roman" w:hAnsi="Times New Roman"/>
-        </w:rPr>
-        <w:t>ing</w:t>
-      </w:r>
-      <w:proofErr w:type="spellEnd"/>
-      <w:proofErr w:type="gramStart"/>
-      <w:r>
-        <w:rPr>
-          <w:rFonts w:ascii="Times New Roman" w:hAnsi="Times New Roman"/>
-        </w:rPr>
-        <w:t>,-</w:t>
-      </w:r>
-      <w:proofErr w:type="spellStart"/>
-      <w:proofErr w:type="gramEnd"/>
-      <w:r>
-        <w:rPr>
-          <w:rFonts w:ascii="Times New Roman" w:hAnsi="Times New Roman"/>
-        </w:rPr>
-        <w:t>es</w:t>
-      </w:r>
-      <w:proofErr w:type="spellEnd"/>
-      <w:r>
-        <w:rPr>
-          <w:rFonts w:ascii="Times New Roman" w:hAnsi="Times New Roman"/>
-        </w:rPr>
-        <w:t>) vowel</w:t>
+        <w:t>Codes as "variable" if followed by tenser + non-suffix (-ing,-es) vowel</w:t>
       </w:r>
     </w:p>
     <w:p>
@@ -1443,21 +1089,7 @@
         <w:rPr>
           <w:rFonts w:ascii="Times New Roman" w:hAnsi="Times New Roman"/>
         </w:rPr>
-        <w:t xml:space="preserve">Attempt to account for </w:t>
-      </w:r>
-      <w:proofErr w:type="spellStart"/>
-      <w:r>
-        <w:rPr>
-          <w:rFonts w:ascii="Times New Roman" w:hAnsi="Times New Roman"/>
-        </w:rPr>
-        <w:t>tautosyllabicity</w:t>
-      </w:r>
-      <w:proofErr w:type="spellEnd"/>
-      <w:r>
-        <w:rPr>
-          <w:rFonts w:ascii="Times New Roman" w:hAnsi="Times New Roman"/>
-        </w:rPr>
-        <w:t xml:space="preserve"> without syllabification?</w:t>
+        <w:t>Attempt to account for tautosyllabicity without syllabification?</w:t>
       </w:r>
     </w:p>
     <w:p>
@@ -1474,6 +1106,7 @@
         <w:rPr>
           <w:rFonts w:ascii="Times New Roman" w:hAnsi="Times New Roman"/>
         </w:rPr>
+        <w:lastRenderedPageBreak/>
         <w:t>Variable by stipulation:</w:t>
       </w:r>
     </w:p>
@@ -1514,19 +1147,11 @@
           <w:rFonts w:ascii="Times New Roman" w:hAnsi="Times New Roman"/>
         </w:rPr>
       </w:pPr>
-      <w:proofErr w:type="gramStart"/>
-      <w:r>
-        <w:rPr>
-          <w:rFonts w:ascii="Times New Roman" w:hAnsi="Times New Roman"/>
-        </w:rPr>
-        <w:t>following</w:t>
-      </w:r>
-      <w:proofErr w:type="gramEnd"/>
-      <w:r>
-        <w:rPr>
-          <w:rFonts w:ascii="Times New Roman" w:hAnsi="Times New Roman"/>
-        </w:rPr>
-        <w:t xml:space="preserve"> /l/</w:t>
+      <w:r>
+        <w:rPr>
+          <w:rFonts w:ascii="Times New Roman" w:hAnsi="Times New Roman"/>
+        </w:rPr>
+        <w:t>following /l/</w:t>
       </w:r>
     </w:p>
     <w:p>
@@ -1539,21 +1164,11 @@
           <w:rFonts w:ascii="Times New Roman" w:hAnsi="Times New Roman"/>
         </w:rPr>
       </w:pPr>
-      <w:proofErr w:type="spellStart"/>
-      <w:proofErr w:type="gramStart"/>
-      <w:r>
-        <w:rPr>
-          <w:rFonts w:ascii="Times New Roman" w:hAnsi="Times New Roman"/>
-        </w:rPr>
-        <w:t>sC</w:t>
-      </w:r>
-      <w:proofErr w:type="spellEnd"/>
-      <w:proofErr w:type="gramEnd"/>
-      <w:r>
-        <w:rPr>
-          <w:rFonts w:ascii="Times New Roman" w:hAnsi="Times New Roman"/>
-        </w:rPr>
-        <w:t xml:space="preserve"> clusters</w:t>
+      <w:r>
+        <w:rPr>
+          <w:rFonts w:ascii="Times New Roman" w:hAnsi="Times New Roman"/>
+        </w:rPr>
+        <w:t>sC clusters</w:t>
       </w:r>
     </w:p>
     <w:p>
@@ -1570,7 +1185,6 @@
         <w:rPr>
           <w:rFonts w:ascii="Times New Roman" w:hAnsi="Times New Roman"/>
         </w:rPr>
-        <w:lastRenderedPageBreak/>
         <w:t>Tense by stipulation:</w:t>
       </w:r>
     </w:p>
@@ -1584,23 +1198,13 @@
           <w:rFonts w:ascii="Times New Roman" w:hAnsi="Times New Roman"/>
         </w:rPr>
       </w:pPr>
-      <w:proofErr w:type="gramStart"/>
       <w:r>
         <w:rPr>
           <w:rFonts w:ascii="Times New Roman" w:hAnsi="Times New Roman"/>
           <w:i/>
           <w:iCs/>
         </w:rPr>
-        <w:t>mad</w:t>
-      </w:r>
-      <w:proofErr w:type="gramEnd"/>
-      <w:r>
-        <w:rPr>
-          <w:rFonts w:ascii="Times New Roman" w:hAnsi="Times New Roman"/>
-          <w:i/>
-          <w:iCs/>
-        </w:rPr>
-        <w:t xml:space="preserve">, bad, glad </w:t>
+        <w:t xml:space="preserve">mad, bad, glad </w:t>
       </w:r>
       <w:r>
         <w:rPr>
@@ -1687,21 +1291,7 @@
         <w:rPr>
           <w:rFonts w:ascii="Times New Roman" w:hAnsi="Times New Roman"/>
         </w:rPr>
-        <w:t xml:space="preserve">) of those because AE1 + tensing </w:t>
-      </w:r>
-      <w:proofErr w:type="spellStart"/>
-      <w:r>
-        <w:rPr>
-          <w:rFonts w:ascii="Times New Roman" w:hAnsi="Times New Roman"/>
-        </w:rPr>
-        <w:t>seg</w:t>
-      </w:r>
-      <w:proofErr w:type="spellEnd"/>
-      <w:r>
-        <w:rPr>
-          <w:rFonts w:ascii="Times New Roman" w:hAnsi="Times New Roman"/>
-        </w:rPr>
-        <w:t xml:space="preserve"> + vowel (</w:t>
+        <w:t>) of those because AE1 + tensing seg + vowel (</w:t>
       </w:r>
       <w:r>
         <w:rPr>
@@ -1805,21 +1395,7 @@
         <w:rPr>
           <w:rFonts w:ascii="Times New Roman" w:hAnsi="Times New Roman"/>
         </w:rPr>
-        <w:t xml:space="preserve">) because AE1 + </w:t>
-      </w:r>
-      <w:proofErr w:type="spellStart"/>
-      <w:r>
-        <w:rPr>
-          <w:rFonts w:ascii="Times New Roman" w:hAnsi="Times New Roman"/>
-        </w:rPr>
-        <w:t>sC</w:t>
-      </w:r>
-      <w:proofErr w:type="spellEnd"/>
-      <w:r>
-        <w:rPr>
-          <w:rFonts w:ascii="Times New Roman" w:hAnsi="Times New Roman"/>
-        </w:rPr>
-        <w:t xml:space="preserve"> (</w:t>
+        <w:t>) because AE1 + sC (</w:t>
       </w:r>
       <w:r>
         <w:rPr>
@@ -1956,21 +1532,7 @@
         <w:rPr>
           <w:rFonts w:ascii="Times New Roman" w:hAnsi="Times New Roman"/>
         </w:rPr>
-        <w:t>) were -</w:t>
-      </w:r>
-      <w:proofErr w:type="spellStart"/>
-      <w:r>
-        <w:rPr>
-          <w:rFonts w:ascii="Times New Roman" w:hAnsi="Times New Roman"/>
-        </w:rPr>
-        <w:t>arry</w:t>
-      </w:r>
-      <w:proofErr w:type="spellEnd"/>
-      <w:r>
-        <w:rPr>
-          <w:rFonts w:ascii="Times New Roman" w:hAnsi="Times New Roman"/>
-        </w:rPr>
-        <w:t xml:space="preserve"> words (</w:t>
+        <w:t>) were -arry words (</w:t>
       </w:r>
       <w:r>
         <w:rPr>
@@ -2041,19 +1603,11 @@
           <w:rFonts w:ascii="Times New Roman" w:hAnsi="Times New Roman"/>
         </w:rPr>
       </w:pPr>
-      <w:proofErr w:type="gramStart"/>
-      <w:r>
-        <w:rPr>
-          <w:rFonts w:ascii="Times New Roman" w:hAnsi="Times New Roman"/>
-        </w:rPr>
-        <w:t>tenser</w:t>
-      </w:r>
-      <w:proofErr w:type="gramEnd"/>
-      <w:r>
-        <w:rPr>
-          <w:rFonts w:ascii="Times New Roman" w:hAnsi="Times New Roman"/>
-        </w:rPr>
-        <w:t xml:space="preserve"> + V, n=</w:t>
+      <w:r>
+        <w:rPr>
+          <w:rFonts w:ascii="Times New Roman" w:hAnsi="Times New Roman"/>
+        </w:rPr>
+        <w:t>tenser + V, n=</w:t>
       </w:r>
       <w:r>
         <w:rPr>
@@ -2090,19 +1644,11 @@
           <w:rFonts w:ascii="Times New Roman" w:hAnsi="Times New Roman"/>
         </w:rPr>
       </w:pPr>
-      <w:proofErr w:type="gramStart"/>
-      <w:r>
-        <w:rPr>
-          <w:rFonts w:ascii="Times New Roman" w:hAnsi="Times New Roman"/>
-        </w:rPr>
-        <w:t>lexical</w:t>
-      </w:r>
-      <w:proofErr w:type="gramEnd"/>
-      <w:r>
-        <w:rPr>
-          <w:rFonts w:ascii="Times New Roman" w:hAnsi="Times New Roman"/>
-        </w:rPr>
-        <w:t xml:space="preserve"> exception, n=</w:t>
+      <w:r>
+        <w:rPr>
+          <w:rFonts w:ascii="Times New Roman" w:hAnsi="Times New Roman"/>
+        </w:rPr>
+        <w:t>lexical exception, n=</w:t>
       </w:r>
       <w:r>
         <w:rPr>
@@ -2133,19 +1679,11 @@
           <w:rFonts w:ascii="Times New Roman" w:hAnsi="Times New Roman"/>
         </w:rPr>
       </w:pPr>
-      <w:proofErr w:type="gramStart"/>
-      <w:r>
-        <w:rPr>
-          <w:rFonts w:ascii="Times New Roman" w:hAnsi="Times New Roman"/>
-        </w:rPr>
-        <w:t>following</w:t>
-      </w:r>
-      <w:proofErr w:type="gramEnd"/>
-      <w:r>
-        <w:rPr>
-          <w:rFonts w:ascii="Times New Roman" w:hAnsi="Times New Roman"/>
-        </w:rPr>
-        <w:t xml:space="preserve"> /l/, n=</w:t>
+      <w:r>
+        <w:rPr>
+          <w:rFonts w:ascii="Times New Roman" w:hAnsi="Times New Roman"/>
+        </w:rPr>
+        <w:t>following /l/, n=</w:t>
       </w:r>
       <w:r>
         <w:rPr>
@@ -2176,33 +1714,11 @@
           <w:rFonts w:ascii="Times New Roman" w:hAnsi="Times New Roman"/>
         </w:rPr>
       </w:pPr>
-      <w:proofErr w:type="gramStart"/>
-      <w:r>
-        <w:rPr>
-          <w:rFonts w:ascii="Times New Roman" w:hAnsi="Times New Roman"/>
-        </w:rPr>
-        <w:t>following</w:t>
-      </w:r>
-      <w:proofErr w:type="gramEnd"/>
-      <w:r>
-        <w:rPr>
-          <w:rFonts w:ascii="Times New Roman" w:hAnsi="Times New Roman"/>
-        </w:rPr>
-        <w:t xml:space="preserve"> </w:t>
-      </w:r>
-      <w:proofErr w:type="spellStart"/>
-      <w:r>
-        <w:rPr>
-          <w:rFonts w:ascii="Times New Roman" w:hAnsi="Times New Roman"/>
-        </w:rPr>
-        <w:t>sC</w:t>
-      </w:r>
-      <w:proofErr w:type="spellEnd"/>
-      <w:r>
-        <w:rPr>
-          <w:rFonts w:ascii="Times New Roman" w:hAnsi="Times New Roman"/>
-        </w:rPr>
-        <w:t>, n=</w:t>
+      <w:r>
+        <w:rPr>
+          <w:rFonts w:ascii="Times New Roman" w:hAnsi="Times New Roman"/>
+        </w:rPr>
+        <w:t>following sC, n=</w:t>
       </w:r>
       <w:r>
         <w:rPr>
@@ -2239,8 +1755,6 @@
         </w:rPr>
         <w:t>240 or 3</w:t>
       </w:r>
-      <w:bookmarkStart w:id="0" w:name="_GoBack"/>
-      <w:bookmarkEnd w:id="0"/>
       <w:r>
         <w:rPr>
           <w:rFonts w:ascii="Times New Roman" w:hAnsi="Times New Roman"/>
@@ -2262,23 +1776,7 @@
         <w:rPr>
           <w:rFonts w:ascii="Times New Roman" w:hAnsi="Times New Roman"/>
         </w:rPr>
-        <w:t>-</w:t>
-      </w:r>
-      <w:proofErr w:type="spellStart"/>
-      <w:proofErr w:type="gramStart"/>
-      <w:r>
-        <w:rPr>
-          <w:rFonts w:ascii="Times New Roman" w:hAnsi="Times New Roman"/>
-        </w:rPr>
-        <w:t>arry</w:t>
-      </w:r>
-      <w:proofErr w:type="spellEnd"/>
-      <w:proofErr w:type="gramEnd"/>
-      <w:r>
-        <w:rPr>
-          <w:rFonts w:ascii="Times New Roman" w:hAnsi="Times New Roman"/>
-        </w:rPr>
-        <w:t xml:space="preserve"> words, n=</w:t>
+        <w:t>-arry words, n=</w:t>
       </w:r>
       <w:r>
         <w:rPr>
@@ -2344,21 +1842,7 @@
         <w:rPr>
           <w:rFonts w:ascii="Times New Roman" w:hAnsi="Times New Roman"/>
         </w:rPr>
-        <w:t xml:space="preserve">Uses stemming to detect when </w:t>
-      </w:r>
-      <w:proofErr w:type="spellStart"/>
-      <w:r>
-        <w:rPr>
-          <w:rFonts w:ascii="Times New Roman" w:hAnsi="Times New Roman"/>
-        </w:rPr>
-        <w:t>resyllabification</w:t>
-      </w:r>
-      <w:proofErr w:type="spellEnd"/>
-      <w:r>
-        <w:rPr>
-          <w:rFonts w:ascii="Times New Roman" w:hAnsi="Times New Roman"/>
-        </w:rPr>
-        <w:t xml:space="preserve"> has occurred</w:t>
+        <w:t>Uses stemming to detect when resyllabification has occurred</w:t>
       </w:r>
     </w:p>
     <w:p>
@@ -2375,21 +1859,7 @@
         <w:rPr>
           <w:rFonts w:ascii="Times New Roman" w:hAnsi="Times New Roman"/>
         </w:rPr>
-        <w:t xml:space="preserve">Incorporating a syllabification script written by KBG allows for accurate coding of the </w:t>
-      </w:r>
-      <w:proofErr w:type="spellStart"/>
-      <w:r>
-        <w:rPr>
-          <w:rFonts w:ascii="Times New Roman" w:hAnsi="Times New Roman"/>
-        </w:rPr>
-        <w:t>tautosyllabicity</w:t>
-      </w:r>
-      <w:proofErr w:type="spellEnd"/>
-      <w:r>
-        <w:rPr>
-          <w:rFonts w:ascii="Times New Roman" w:hAnsi="Times New Roman"/>
-        </w:rPr>
-        <w:t xml:space="preserve"> constraint. Replaces hacky FAVE method of checking for tenser + following consonant or vowel.</w:t>
+        <w:t>Incorporating a syllabification script written by KBG allows for accurate coding of the tautosyllabicity constraint. Replaces hacky FAVE method of checking for tenser + following consonant or vowel.</w:t>
       </w:r>
     </w:p>
     <w:p>
@@ -2440,35 +1910,7 @@
         <w:rPr>
           <w:rFonts w:ascii="Times New Roman" w:hAnsi="Times New Roman"/>
         </w:rPr>
-        <w:t xml:space="preserve">Not yet handled programmatically: errors caused by multiple pronunciations in CMU </w:t>
-      </w:r>
-      <w:proofErr w:type="spellStart"/>
-      <w:r>
-        <w:rPr>
-          <w:rFonts w:ascii="Times New Roman" w:hAnsi="Times New Roman"/>
-        </w:rPr>
-        <w:t>dict</w:t>
-      </w:r>
-      <w:proofErr w:type="spellEnd"/>
-      <w:r>
-        <w:rPr>
-          <w:rFonts w:ascii="Times New Roman" w:hAnsi="Times New Roman"/>
-        </w:rPr>
-        <w:t>: schwa-</w:t>
-      </w:r>
-      <w:proofErr w:type="spellStart"/>
-      <w:r>
-        <w:rPr>
-          <w:rFonts w:ascii="Times New Roman" w:hAnsi="Times New Roman"/>
-        </w:rPr>
-        <w:t>apocope</w:t>
-      </w:r>
-      <w:proofErr w:type="spellEnd"/>
-      <w:r>
-        <w:rPr>
-          <w:rFonts w:ascii="Times New Roman" w:hAnsi="Times New Roman"/>
-        </w:rPr>
-        <w:t xml:space="preserve"> (camera), deletion (Santa, grandmother), weirdness (Africa). The most frequent instances of these currently in the corpus have been coded as exceptions to account for this.</w:t>
+        <w:t>Not yet handled programmatically: errors caused by multiple pronunciations in CMU dict: schwa-apocope (camera), deletion (Santa, grandmother), weirdness (Africa). The most frequent instances of these currently in the corpus have been coded as exceptions to account for this.</w:t>
       </w:r>
     </w:p>
     <w:p>
@@ -2587,22 +2029,7 @@
         <w:rPr>
           <w:rFonts w:ascii="Times New Roman" w:hAnsi="Times New Roman"/>
         </w:rPr>
-        <w:lastRenderedPageBreak/>
-        <w:t xml:space="preserve">This category no longer exists per </w:t>
-      </w:r>
-      <w:proofErr w:type="gramStart"/>
-      <w:r>
-        <w:rPr>
-          <w:rFonts w:ascii="Times New Roman" w:hAnsi="Times New Roman"/>
-        </w:rPr>
-        <w:t>se,</w:t>
-      </w:r>
-      <w:proofErr w:type="gramEnd"/>
-      <w:r>
-        <w:rPr>
-          <w:rFonts w:ascii="Times New Roman" w:hAnsi="Times New Roman"/>
-        </w:rPr>
-        <w:t xml:space="preserve"> its members are handled by the syllabification script.</w:t>
+        <w:t>This category no longer exists per se, its members are handled by the syllabification script.</w:t>
       </w:r>
     </w:p>
     <w:p>
@@ -2662,35 +2089,7 @@
         <w:rPr>
           <w:rFonts w:ascii="Times New Roman" w:hAnsi="Times New Roman"/>
         </w:rPr>
-        <w:t xml:space="preserve">These are coded as lax per orig. </w:t>
-      </w:r>
-      <w:proofErr w:type="spellStart"/>
-      <w:r>
-        <w:rPr>
-          <w:rFonts w:ascii="Times New Roman" w:hAnsi="Times New Roman"/>
-        </w:rPr>
-        <w:t>desc</w:t>
-      </w:r>
-      <w:proofErr w:type="spellEnd"/>
-      <w:r>
-        <w:rPr>
-          <w:rFonts w:ascii="Times New Roman" w:hAnsi="Times New Roman"/>
-        </w:rPr>
-        <w:t xml:space="preserve">. In light of </w:t>
-      </w:r>
-      <w:proofErr w:type="spellStart"/>
-      <w:r>
-        <w:rPr>
-          <w:rFonts w:ascii="Times New Roman" w:hAnsi="Times New Roman"/>
-        </w:rPr>
-        <w:t>Dinkin's</w:t>
-      </w:r>
-      <w:proofErr w:type="spellEnd"/>
-      <w:r>
-        <w:rPr>
-          <w:rFonts w:ascii="Times New Roman" w:hAnsi="Times New Roman"/>
-        </w:rPr>
-        <w:t xml:space="preserve"> work however, researchers using this coding may wish to exclude pre-lateral tokens from analysis.</w:t>
+        <w:t>These are coded as lax per orig. desc. In light of Dinkin's work however, researchers using this coding may wish to exclude pre-lateral tokens from analysis.</w:t>
       </w:r>
     </w:p>
     <w:p>
@@ -2716,33 +2115,11 @@
           <w:rFonts w:ascii="Times New Roman" w:hAnsi="Times New Roman"/>
         </w:rPr>
       </w:pPr>
-      <w:proofErr w:type="spellStart"/>
-      <w:r>
-        <w:rPr>
-          <w:rFonts w:ascii="Times New Roman" w:hAnsi="Times New Roman"/>
-        </w:rPr>
-        <w:t>Labov</w:t>
-      </w:r>
-      <w:proofErr w:type="spellEnd"/>
-      <w:r>
-        <w:rPr>
-          <w:rFonts w:ascii="Times New Roman" w:hAnsi="Times New Roman"/>
-        </w:rPr>
-        <w:t xml:space="preserve"> 1989 on </w:t>
-      </w:r>
-      <w:proofErr w:type="spellStart"/>
-      <w:r>
-        <w:rPr>
-          <w:rFonts w:ascii="Times New Roman" w:hAnsi="Times New Roman"/>
-        </w:rPr>
-        <w:t>sC</w:t>
-      </w:r>
-      <w:proofErr w:type="spellEnd"/>
-      <w:r>
-        <w:rPr>
-          <w:rFonts w:ascii="Times New Roman" w:hAnsi="Times New Roman"/>
-        </w:rPr>
-        <w:t xml:space="preserve"> clusters: “These words are normally pronounced with short </w:t>
+      <w:r>
+        <w:rPr>
+          <w:rFonts w:ascii="Times New Roman" w:hAnsi="Times New Roman"/>
+        </w:rPr>
+        <w:t xml:space="preserve">Labov 1989 on sC clusters: “These words are normally pronounced with short </w:t>
       </w:r>
       <w:r>
         <w:rPr>
@@ -2756,97 +2133,27 @@
         <w:rPr>
           <w:rFonts w:ascii="Times New Roman" w:hAnsi="Times New Roman"/>
         </w:rPr>
-        <w:t xml:space="preserve"> in an open syllable; otherwise, the stop would be aspirated, which is rarely the case. Syllable structure in the physical sense is not the governing parameter here; rather it is the abstract structure of the word.” [</w:t>
-      </w:r>
-      <w:proofErr w:type="gramStart"/>
-      <w:r>
-        <w:rPr>
-          <w:rFonts w:ascii="Times New Roman" w:hAnsi="Times New Roman"/>
-        </w:rPr>
-        <w:t>p</w:t>
-      </w:r>
-      <w:proofErr w:type="gramEnd"/>
-      <w:r>
-        <w:rPr>
-          <w:rFonts w:ascii="Times New Roman" w:hAnsi="Times New Roman"/>
-        </w:rPr>
-        <w:t xml:space="preserve"> 24] → see SPE, Vaux, </w:t>
-      </w:r>
-      <w:proofErr w:type="spellStart"/>
-      <w:r>
-        <w:rPr>
-          <w:rFonts w:ascii="Times New Roman" w:hAnsi="Times New Roman"/>
-        </w:rPr>
-        <w:t>etc</w:t>
-      </w:r>
-      <w:proofErr w:type="spellEnd"/>
-      <w:r>
-        <w:rPr>
-          <w:rFonts w:ascii="Times New Roman" w:hAnsi="Times New Roman"/>
-        </w:rPr>
-        <w:t xml:space="preserve"> on using aspiration as diagnostic of syllable structure. Also Occam's razor → it would be exceptional for short-a in an open syllable to tense in just these words, simplest explanation is that S is in coda.</w:t>
-      </w:r>
-    </w:p>
-    <w:p>
-      <w:pPr>
-        <w:rPr>
-          <w:rFonts w:ascii="Times New Roman" w:hAnsi="Times New Roman"/>
-        </w:rPr>
-      </w:pPr>
-    </w:p>
-    <w:p>
-      <w:pPr>
-        <w:rPr>
-          <w:rFonts w:ascii="Times New Roman" w:hAnsi="Times New Roman"/>
-        </w:rPr>
-      </w:pPr>
-      <w:r>
-        <w:rPr>
-          <w:rFonts w:ascii="Times New Roman" w:hAnsi="Times New Roman"/>
-        </w:rPr>
-        <w:t xml:space="preserve">For s-clusters analysis: 180 speakers from the Philadelphia Neighborhood Corpus (PNC) with clear traditional split short-a system. Yielded a total of 558 tokens of medial </w:t>
-      </w:r>
-      <w:proofErr w:type="spellStart"/>
-      <w:r>
-        <w:rPr>
-          <w:rFonts w:ascii="Times New Roman" w:hAnsi="Times New Roman"/>
-        </w:rPr>
-        <w:t>sC</w:t>
-      </w:r>
-      <w:proofErr w:type="spellEnd"/>
-      <w:r>
-        <w:rPr>
-          <w:rFonts w:ascii="Times New Roman" w:hAnsi="Times New Roman"/>
-        </w:rPr>
-        <w:t xml:space="preserve"> clusters (where C is [p t k]) following a </w:t>
-      </w:r>
-      <w:proofErr w:type="gramStart"/>
-      <w:r>
-        <w:rPr>
-          <w:rFonts w:ascii="Times New Roman" w:hAnsi="Times New Roman"/>
-        </w:rPr>
-        <w:t>short-a</w:t>
-      </w:r>
-      <w:proofErr w:type="gramEnd"/>
-      <w:r>
-        <w:rPr>
-          <w:rFonts w:ascii="Times New Roman" w:hAnsi="Times New Roman"/>
-        </w:rPr>
-        <w:t xml:space="preserve">. For each token we calculated the </w:t>
-      </w:r>
-      <w:proofErr w:type="spellStart"/>
-      <w:r>
-        <w:rPr>
-          <w:rFonts w:ascii="Times New Roman" w:hAnsi="Times New Roman"/>
-        </w:rPr>
-        <w:t>Mahalanobis</w:t>
-      </w:r>
-      <w:proofErr w:type="spellEnd"/>
-      <w:r>
-        <w:rPr>
-          <w:rFonts w:ascii="Times New Roman" w:hAnsi="Times New Roman"/>
-        </w:rPr>
-        <w:t xml:space="preserve"> distance between it and the speaker's tense and lax short-a means, then coded the token as tense or lax according to which mean it was closer to. Coded tokens were plotted and visually inspected to insure that there were no gross errors in categorization. Finally, these codes were tabulated by word (given in the appendix), using the rule of thumb that words must have at least five tokens to be included (given two equally-probable outcomes, the probability of five instances of the same outcome occurring is .03125), and words are considered truly variable if there are not at least twice as many tokens coded in one class as there are in the other. </w:t>
+        <w:t xml:space="preserve"> in an open syllable; otherwise, the stop would be aspirated, which is rarely the case. Syllable structure in the physical sense is not the governing parameter here; rather it is the abstract structure of the word.” [p 24] → see SPE, Vaux, etc on using aspiration as diagnostic of syllable structure. Also Occam's razor → it would be exceptional for short-a in an open syllable to tense in just these words, simplest explanation is that S is in coda.</w:t>
+      </w:r>
+    </w:p>
+    <w:p>
+      <w:pPr>
+        <w:rPr>
+          <w:rFonts w:ascii="Times New Roman" w:hAnsi="Times New Roman"/>
+        </w:rPr>
+      </w:pPr>
+    </w:p>
+    <w:p>
+      <w:pPr>
+        <w:rPr>
+          <w:rFonts w:ascii="Times New Roman" w:hAnsi="Times New Roman"/>
+        </w:rPr>
+      </w:pPr>
+      <w:r>
+        <w:rPr>
+          <w:rFonts w:ascii="Times New Roman" w:hAnsi="Times New Roman"/>
+        </w:rPr>
+        <w:t xml:space="preserve">For s-clusters analysis: 180 speakers from the Philadelphia Neighborhood Corpus (PNC) with clear traditional split short-a system. Yielded a total of 558 tokens of medial sC clusters (where C is [p t k]) following a short-a. For each token we calculated the Mahalanobis distance between it and the speaker's tense and lax short-a means, then coded the token as tense or lax according to which mean it was closer to. Coded tokens were plotted and visually inspected to insure that there were no gross errors in categorization. Finally, these codes were tabulated by word (given in the appendix), using the rule of thumb that words must have at least five tokens to be included (given two equally-probable outcomes, the probability of five instances of the same outcome occurring is .03125), and words are considered truly variable if there are not at least twice as many tokens coded in one class as there are in the other. </w:t>
       </w:r>
       <w:r>
         <w:rPr>
@@ -2872,21 +2179,7 @@
         <w:rPr>
           <w:rFonts w:ascii="Times New Roman" w:hAnsi="Times New Roman"/>
         </w:rPr>
-        <w:t xml:space="preserve"> </w:t>
-      </w:r>
-      <w:proofErr w:type="gramStart"/>
-      <w:r>
-        <w:rPr>
-          <w:rFonts w:ascii="Times New Roman" w:hAnsi="Times New Roman"/>
-        </w:rPr>
-        <w:t>from</w:t>
-      </w:r>
-      <w:proofErr w:type="gramEnd"/>
-      <w:r>
-        <w:rPr>
-          <w:rFonts w:ascii="Times New Roman" w:hAnsi="Times New Roman"/>
-        </w:rPr>
-        <w:t xml:space="preserve"> which we may draw the following generalizations:</w:t>
+        <w:t xml:space="preserve"> from which we may draw the following generalizations:</w:t>
       </w:r>
     </w:p>
     <w:p>
@@ -2993,35 +2286,7 @@
         <w:rPr>
           <w:rFonts w:ascii="Times New Roman" w:hAnsi="Times New Roman"/>
         </w:rPr>
-        <w:t xml:space="preserve">Thus it would appear that in ST and SK clusters, Philadelphians are analyzing the S as a coda consonant, and tensing </w:t>
-      </w:r>
-      <w:proofErr w:type="gramStart"/>
-      <w:r>
-        <w:rPr>
-          <w:rFonts w:ascii="Times New Roman" w:hAnsi="Times New Roman"/>
-        </w:rPr>
-        <w:t>short-a</w:t>
-      </w:r>
-      <w:proofErr w:type="gramEnd"/>
-      <w:r>
-        <w:rPr>
-          <w:rFonts w:ascii="Times New Roman" w:hAnsi="Times New Roman"/>
-        </w:rPr>
-        <w:t xml:space="preserve"> due to the </w:t>
-      </w:r>
-      <w:proofErr w:type="spellStart"/>
-      <w:r>
-        <w:rPr>
-          <w:rFonts w:ascii="Times New Roman" w:hAnsi="Times New Roman"/>
-        </w:rPr>
-        <w:t>tautosyllabic</w:t>
-      </w:r>
-      <w:proofErr w:type="spellEnd"/>
-      <w:r>
-        <w:rPr>
-          <w:rFonts w:ascii="Times New Roman" w:hAnsi="Times New Roman"/>
-        </w:rPr>
-        <w:t xml:space="preserve"> S. More data on SP clusters is needed, but the results here suggest that they behave differently, with S analyzed in the onset of the following syllable, thus not causing short-a tensing.</w:t>
+        <w:t>Thus it would appear that in ST and SK clusters, Philadelphians are analyzing the S as a coda consonant, and tensing short-a due to the tautosyllabic S. More data on SP clusters is needed, but the results here suggest that they behave differently, with S analyzed in the onset of the following syllable, thus not causing short-a tensing.</w:t>
       </w:r>
     </w:p>
     <w:p>
@@ -3144,44 +2409,31 @@
         <w:rPr>
           <w:rFonts w:ascii="Times New Roman" w:hAnsi="Times New Roman"/>
         </w:rPr>
-        <w:t>Impossible to catch all of these without manually fixing the dictionary; most frequent affected words currently in the corpus have been hard-coded as exceptions in the relevant category.</w:t>
-      </w:r>
-    </w:p>
-    <w:p>
-      <w:pPr>
-        <w:rPr>
-          <w:rFonts w:ascii="Times New Roman" w:hAnsi="Times New Roman"/>
-          <w:b/>
-          <w:bCs/>
-        </w:rPr>
-      </w:pPr>
-      <w:r>
-        <w:rPr>
-          <w:rFonts w:ascii="Times New Roman" w:hAnsi="Times New Roman"/>
-          <w:b/>
-          <w:bCs/>
-        </w:rPr>
-        <w:t>-</w:t>
-      </w:r>
-      <w:proofErr w:type="spellStart"/>
-      <w:proofErr w:type="gramStart"/>
-      <w:r>
-        <w:rPr>
-          <w:rFonts w:ascii="Times New Roman" w:hAnsi="Times New Roman"/>
-          <w:b/>
-          <w:bCs/>
-        </w:rPr>
-        <w:t>arry</w:t>
-      </w:r>
-      <w:proofErr w:type="spellEnd"/>
-      <w:proofErr w:type="gramEnd"/>
-      <w:r>
-        <w:rPr>
-          <w:rFonts w:ascii="Times New Roman" w:hAnsi="Times New Roman"/>
-          <w:b/>
-          <w:bCs/>
-        </w:rPr>
-        <w:t xml:space="preserve"> words</w:t>
+        <w:t xml:space="preserve">Impossible to catch all of these without manually fixing the dictionary; most frequent affected words </w:t>
+      </w:r>
+      <w:r>
+        <w:rPr>
+          <w:rFonts w:ascii="Times New Roman" w:hAnsi="Times New Roman"/>
+        </w:rPr>
+        <w:lastRenderedPageBreak/>
+        <w:t>currently in the corpus have been hard-coded as exceptions in the relevant category.</w:t>
+      </w:r>
+    </w:p>
+    <w:p>
+      <w:pPr>
+        <w:rPr>
+          <w:rFonts w:ascii="Times New Roman" w:hAnsi="Times New Roman"/>
+          <w:b/>
+          <w:bCs/>
+        </w:rPr>
+      </w:pPr>
+      <w:r>
+        <w:rPr>
+          <w:rFonts w:ascii="Times New Roman" w:hAnsi="Times New Roman"/>
+          <w:b/>
+          <w:bCs/>
+        </w:rPr>
+        <w:t>-arry words</w:t>
       </w:r>
     </w:p>
     <w:p>
@@ -3196,23 +2448,7 @@
           <w:rFonts w:ascii="Times New Roman" w:hAnsi="Times New Roman"/>
           <w:color w:val="000000"/>
         </w:rPr>
-        <w:t xml:space="preserve">Coded as lax per </w:t>
-      </w:r>
-      <w:proofErr w:type="spellStart"/>
-      <w:r>
-        <w:rPr>
-          <w:rFonts w:ascii="Times New Roman" w:hAnsi="Times New Roman"/>
-          <w:color w:val="000000"/>
-        </w:rPr>
-        <w:t>Labov</w:t>
-      </w:r>
-      <w:proofErr w:type="spellEnd"/>
-      <w:r>
-        <w:rPr>
-          <w:rFonts w:ascii="Times New Roman" w:hAnsi="Times New Roman"/>
-          <w:color w:val="000000"/>
-        </w:rPr>
-        <w:t>.</w:t>
+        <w:t>Coded as lax per Labov.</w:t>
       </w:r>
     </w:p>
     <w:p>
@@ -3261,7 +2497,6 @@
           <w:noProof/>
           <w:lang w:eastAsia="en-US"/>
         </w:rPr>
-        <w:lastRenderedPageBreak/>
         <w:pict w14:anchorId="7E39C074">
           <v:shapetype id="_x0000_t202" coordsize="21600,21600" o:spt="202" path="m0,0l0,21600,21600,21600,21600,0xe">
             <v:stroke joinstyle="miter"/>
@@ -3424,55 +2659,27 @@
         <w:rPr>
           <w:rFonts w:ascii="Times New Roman" w:hAnsi="Times New Roman"/>
         </w:rPr>
-        <w:t xml:space="preserve">List of short-a words included in cluster analysis and </w:t>
-      </w:r>
-      <w:proofErr w:type="spellStart"/>
-      <w:r>
-        <w:rPr>
-          <w:rFonts w:ascii="Times New Roman" w:hAnsi="Times New Roman"/>
-        </w:rPr>
-        <w:t>Mahalanobis</w:t>
-      </w:r>
-      <w:proofErr w:type="spellEnd"/>
-      <w:r>
-        <w:rPr>
-          <w:rFonts w:ascii="Times New Roman" w:hAnsi="Times New Roman"/>
-        </w:rPr>
-        <w:t xml:space="preserve"> distance categorization:</w:t>
-      </w:r>
-    </w:p>
-    <w:p>
-      <w:pPr>
-        <w:rPr>
-          <w:rFonts w:ascii="Times New Roman" w:hAnsi="Times New Roman"/>
-        </w:rPr>
-      </w:pPr>
-    </w:p>
-    <w:p>
-      <w:pPr>
-        <w:rPr>
-          <w:rFonts w:ascii="Times New Roman" w:hAnsi="Times New Roman"/>
-        </w:rPr>
-      </w:pPr>
-      <w:r>
-        <w:rPr>
-          <w:rFonts w:ascii="Times New Roman" w:hAnsi="Times New Roman"/>
-        </w:rPr>
-        <w:t>#</w:t>
-      </w:r>
-      <w:proofErr w:type="gramStart"/>
-      <w:r>
-        <w:rPr>
-          <w:rFonts w:ascii="Times New Roman" w:hAnsi="Times New Roman"/>
-        </w:rPr>
-        <w:t>odds</w:t>
-      </w:r>
-      <w:proofErr w:type="gramEnd"/>
-      <w:r>
-        <w:rPr>
-          <w:rFonts w:ascii="Times New Roman" w:hAnsi="Times New Roman"/>
-        </w:rPr>
-        <w:t xml:space="preserve"> ratio of four (one is twice as likely as the other) is the threshold for inclusion</w:t>
+        <w:t>List of short-a words included in cluster analysis and Mahalanobis distance categorization:</w:t>
+      </w:r>
+    </w:p>
+    <w:p>
+      <w:pPr>
+        <w:rPr>
+          <w:rFonts w:ascii="Times New Roman" w:hAnsi="Times New Roman"/>
+        </w:rPr>
+      </w:pPr>
+    </w:p>
+    <w:p>
+      <w:pPr>
+        <w:rPr>
+          <w:rFonts w:ascii="Times New Roman" w:hAnsi="Times New Roman"/>
+        </w:rPr>
+      </w:pPr>
+      <w:r>
+        <w:rPr>
+          <w:rFonts w:ascii="Times New Roman" w:hAnsi="Times New Roman"/>
+        </w:rPr>
+        <w:t>#odds ratio of four (one is twice as likely as the other) is the threshold for inclusion</w:t>
       </w:r>
     </w:p>
     <w:p>
@@ -3517,21 +2724,13 @@
           <w:u w:val="single"/>
         </w:rPr>
         <w:tab/>
-      </w:r>
-      <w:proofErr w:type="spellStart"/>
+        <w:t>æh</w:t>
+      </w:r>
       <w:r>
         <w:rPr>
           <w:rFonts w:ascii="Times New Roman" w:hAnsi="Times New Roman"/>
           <w:u w:val="single"/>
         </w:rPr>
-        <w:t>æh</w:t>
-      </w:r>
-      <w:proofErr w:type="spellEnd"/>
-      <w:r>
-        <w:rPr>
-          <w:rFonts w:ascii="Times New Roman" w:hAnsi="Times New Roman"/>
-          <w:u w:val="single"/>
-        </w:rPr>
         <w:tab/>
         <w:t>æ</w:t>
       </w:r>
@@ -3551,29 +2750,13 @@
           <w:b/>
           <w:bCs/>
         </w:rPr>
-        <w:t xml:space="preserve">  </w:t>
-      </w:r>
-      <w:proofErr w:type="gramStart"/>
-      <w:r>
-        <w:rPr>
-          <w:rFonts w:ascii="Times New Roman" w:hAnsi="Times New Roman"/>
-          <w:b/>
-          <w:bCs/>
-        </w:rPr>
-        <w:t>ASP</w:t>
-      </w:r>
-      <w:r>
-        <w:rPr>
-          <w:rFonts w:ascii="Times New Roman" w:hAnsi="Times New Roman"/>
-        </w:rPr>
-        <w:t>IRIN(</w:t>
-      </w:r>
-      <w:proofErr w:type="gramEnd"/>
-      <w:r>
-        <w:rPr>
-          <w:rFonts w:ascii="Times New Roman" w:hAnsi="Times New Roman"/>
-        </w:rPr>
-        <w:t xml:space="preserve">S)         </w:t>
+        <w:t xml:space="preserve">  ASP</w:t>
+      </w:r>
+      <w:r>
+        <w:rPr>
+          <w:rFonts w:ascii="Times New Roman" w:hAnsi="Times New Roman"/>
+        </w:rPr>
+        <w:t xml:space="preserve">IRIN(S)         </w:t>
       </w:r>
       <w:r>
         <w:rPr>
@@ -3605,29 +2788,13 @@
           <w:b/>
           <w:bCs/>
         </w:rPr>
-        <w:t xml:space="preserve">  </w:t>
-      </w:r>
-      <w:proofErr w:type="gramStart"/>
-      <w:r>
-        <w:rPr>
-          <w:rFonts w:ascii="Times New Roman" w:hAnsi="Times New Roman"/>
-          <w:b/>
-          <w:bCs/>
-        </w:rPr>
-        <w:t>ASP</w:t>
-      </w:r>
-      <w:r>
-        <w:rPr>
-          <w:rFonts w:ascii="Times New Roman" w:hAnsi="Times New Roman"/>
-        </w:rPr>
-        <w:t>ECT(</w:t>
-      </w:r>
-      <w:proofErr w:type="gramEnd"/>
-      <w:r>
-        <w:rPr>
-          <w:rFonts w:ascii="Times New Roman" w:hAnsi="Times New Roman"/>
-        </w:rPr>
-        <w:t xml:space="preserve">S)          </w:t>
+        <w:t xml:space="preserve">  ASP</w:t>
+      </w:r>
+      <w:r>
+        <w:rPr>
+          <w:rFonts w:ascii="Times New Roman" w:hAnsi="Times New Roman"/>
+        </w:rPr>
+        <w:t xml:space="preserve">ECT(S)          </w:t>
       </w:r>
       <w:r>
         <w:rPr>
@@ -3709,105 +2876,73 @@
           <w:rFonts w:ascii="Times New Roman" w:hAnsi="Times New Roman"/>
           <w:color w:val="000000"/>
         </w:rPr>
-        <w:t xml:space="preserve">  </w:t>
-      </w:r>
-      <w:proofErr w:type="gramStart"/>
-      <w:r>
-        <w:rPr>
-          <w:rFonts w:ascii="Times New Roman" w:hAnsi="Times New Roman"/>
+        <w:t xml:space="preserve">  PL</w:t>
+      </w:r>
+      <w:r>
+        <w:rPr>
+          <w:rFonts w:ascii="Times New Roman" w:hAnsi="Times New Roman"/>
+          <w:b/>
+          <w:bCs/>
           <w:color w:val="000000"/>
         </w:rPr>
-        <w:t>PL</w:t>
-      </w:r>
-      <w:r>
-        <w:rPr>
-          <w:rFonts w:ascii="Times New Roman" w:hAnsi="Times New Roman"/>
-          <w:b/>
-          <w:bCs/>
+        <w:t>AST</w:t>
+      </w:r>
+      <w:r>
+        <w:rPr>
+          <w:rFonts w:ascii="Times New Roman" w:hAnsi="Times New Roman"/>
           <w:color w:val="000000"/>
         </w:rPr>
-        <w:t>AST</w:t>
+        <w:t xml:space="preserve">IC(S)         </w:t>
       </w:r>
       <w:r>
         <w:rPr>
           <w:rFonts w:ascii="Times New Roman" w:hAnsi="Times New Roman"/>
           <w:color w:val="000000"/>
         </w:rPr>
-        <w:t>IC(</w:t>
-      </w:r>
-      <w:proofErr w:type="gramEnd"/>
+        <w:tab/>
+        <w:t xml:space="preserve">4   </w:t>
+      </w:r>
       <w:r>
         <w:rPr>
           <w:rFonts w:ascii="Times New Roman" w:hAnsi="Times New Roman"/>
           <w:color w:val="000000"/>
         </w:rPr>
-        <w:t xml:space="preserve">S)         </w:t>
-      </w:r>
-      <w:r>
+        <w:tab/>
+        <w:t>4</w:t>
+      </w:r>
+    </w:p>
+    <w:p>
+      <w:pPr>
+        <w:tabs>
+          <w:tab w:val="left" w:pos="2345"/>
+        </w:tabs>
         <w:rPr>
           <w:rFonts w:ascii="Times New Roman" w:hAnsi="Times New Roman"/>
           <w:color w:val="000000"/>
         </w:rPr>
-        <w:tab/>
-        <w:t xml:space="preserve">4   </w:t>
-      </w:r>
+      </w:pPr>
       <w:r>
         <w:rPr>
           <w:rFonts w:ascii="Times New Roman" w:hAnsi="Times New Roman"/>
           <w:color w:val="000000"/>
         </w:rPr>
-        <w:tab/>
-        <w:t>4</w:t>
-      </w:r>
-    </w:p>
-    <w:p>
-      <w:pPr>
-        <w:tabs>
-          <w:tab w:val="left" w:pos="2345"/>
-        </w:tabs>
-        <w:rPr>
-          <w:rFonts w:ascii="Times New Roman" w:hAnsi="Times New Roman"/>
+        <w:t xml:space="preserve">  AL</w:t>
+      </w:r>
+      <w:r>
+        <w:rPr>
+          <w:rFonts w:ascii="Times New Roman" w:hAnsi="Times New Roman"/>
+          <w:b/>
+          <w:bCs/>
           <w:color w:val="000000"/>
         </w:rPr>
-      </w:pPr>
+        <w:t>ASK</w:t>
+      </w:r>
       <w:r>
         <w:rPr>
           <w:rFonts w:ascii="Times New Roman" w:hAnsi="Times New Roman"/>
           <w:color w:val="000000"/>
         </w:rPr>
-        <w:t xml:space="preserve">  </w:t>
-      </w:r>
-      <w:proofErr w:type="gramStart"/>
-      <w:r>
-        <w:rPr>
-          <w:rFonts w:ascii="Times New Roman" w:hAnsi="Times New Roman"/>
-          <w:color w:val="000000"/>
-        </w:rPr>
-        <w:t>AL</w:t>
-      </w:r>
-      <w:r>
-        <w:rPr>
-          <w:rFonts w:ascii="Times New Roman" w:hAnsi="Times New Roman"/>
-          <w:b/>
-          <w:bCs/>
-          <w:color w:val="000000"/>
-        </w:rPr>
-        <w:t>ASK</w:t>
-      </w:r>
-      <w:r>
-        <w:rPr>
-          <w:rFonts w:ascii="Times New Roman" w:hAnsi="Times New Roman"/>
-          <w:color w:val="000000"/>
-        </w:rPr>
-        <w:t>[</w:t>
-      </w:r>
-      <w:proofErr w:type="gramEnd"/>
-      <w:r>
-        <w:rPr>
-          <w:rFonts w:ascii="Times New Roman" w:hAnsi="Times New Roman"/>
-          <w:color w:val="000000"/>
-        </w:rPr>
-        <w:t xml:space="preserve">A/AN]        </w:t>
+        <w:t xml:space="preserve">[A/AN]        </w:t>
       </w:r>
       <w:r>
         <w:rPr>
@@ -3922,21 +3057,13 @@
           <w:u w:val="single"/>
         </w:rPr>
         <w:tab/>
-      </w:r>
-      <w:proofErr w:type="spellStart"/>
+        <w:t>æh</w:t>
+      </w:r>
       <w:r>
         <w:rPr>
           <w:rFonts w:ascii="Times New Roman" w:hAnsi="Times New Roman"/>
           <w:u w:val="single"/>
         </w:rPr>
-        <w:t>æh</w:t>
-      </w:r>
-      <w:proofErr w:type="spellEnd"/>
-      <w:r>
-        <w:rPr>
-          <w:rFonts w:ascii="Times New Roman" w:hAnsi="Times New Roman"/>
-          <w:u w:val="single"/>
-        </w:rPr>
         <w:tab/>
         <w:t>æ</w:t>
       </w:r>
@@ -3954,14 +3081,7 @@
         <w:rPr>
           <w:rFonts w:ascii="Times New Roman" w:hAnsi="Times New Roman"/>
         </w:rPr>
-        <w:t xml:space="preserve">  </w:t>
-      </w:r>
-      <w:proofErr w:type="gramStart"/>
-      <w:r>
-        <w:rPr>
-          <w:rFonts w:ascii="Times New Roman" w:hAnsi="Times New Roman"/>
-        </w:rPr>
-        <w:t>M</w:t>
+        <w:t xml:space="preserve">  M</w:t>
       </w:r>
       <w:r>
         <w:rPr>
@@ -3975,14 +3095,7 @@
         <w:rPr>
           <w:rFonts w:ascii="Times New Roman" w:hAnsi="Times New Roman"/>
         </w:rPr>
-        <w:t>ER[</w:t>
-      </w:r>
-      <w:proofErr w:type="gramEnd"/>
-      <w:r>
-        <w:rPr>
-          <w:rFonts w:ascii="Times New Roman" w:hAnsi="Times New Roman"/>
-        </w:rPr>
-        <w:t xml:space="preserve">S/'S]        </w:t>
+        <w:t xml:space="preserve">ER[S/'S]        </w:t>
       </w:r>
       <w:r>
         <w:rPr>
@@ -4012,14 +3125,7 @@
         <w:rPr>
           <w:rFonts w:ascii="Times New Roman" w:hAnsi="Times New Roman"/>
         </w:rPr>
-        <w:t xml:space="preserve">  </w:t>
-      </w:r>
-      <w:proofErr w:type="gramStart"/>
-      <w:r>
-        <w:rPr>
-          <w:rFonts w:ascii="Times New Roman" w:hAnsi="Times New Roman"/>
-        </w:rPr>
-        <w:t>P</w:t>
+        <w:t xml:space="preserve">  P</w:t>
       </w:r>
       <w:r>
         <w:rPr>
@@ -4033,14 +3139,7 @@
         <w:rPr>
           <w:rFonts w:ascii="Times New Roman" w:hAnsi="Times New Roman"/>
         </w:rPr>
-        <w:t>OR[</w:t>
-      </w:r>
-      <w:proofErr w:type="gramEnd"/>
-      <w:r>
-        <w:rPr>
-          <w:rFonts w:ascii="Times New Roman" w:hAnsi="Times New Roman"/>
-        </w:rPr>
-        <w:t xml:space="preserve">S/'S]         </w:t>
+        <w:t xml:space="preserve">OR[S/'S]         </w:t>
       </w:r>
       <w:r>
         <w:rPr>
@@ -4070,14 +3169,7 @@
         <w:rPr>
           <w:rFonts w:ascii="Times New Roman" w:hAnsi="Times New Roman"/>
         </w:rPr>
-        <w:t xml:space="preserve">  </w:t>
-      </w:r>
-      <w:proofErr w:type="gramStart"/>
-      <w:r>
-        <w:rPr>
-          <w:rFonts w:ascii="Times New Roman" w:hAnsi="Times New Roman"/>
-        </w:rPr>
-        <w:t>F</w:t>
+        <w:t xml:space="preserve">  F</w:t>
       </w:r>
       <w:r>
         <w:rPr>
@@ -4091,14 +3183,7 @@
         <w:rPr>
           <w:rFonts w:ascii="Times New Roman" w:hAnsi="Times New Roman"/>
         </w:rPr>
-        <w:t>[</w:t>
-      </w:r>
-      <w:proofErr w:type="gramEnd"/>
-      <w:r>
-        <w:rPr>
-          <w:rFonts w:ascii="Times New Roman" w:hAnsi="Times New Roman"/>
-        </w:rPr>
-        <w:t xml:space="preserve">ER/EST]       </w:t>
+        <w:t xml:space="preserve">[ER/EST]       </w:t>
       </w:r>
       <w:r>
         <w:rPr>
@@ -4216,14 +3301,7 @@
         <w:rPr>
           <w:rFonts w:ascii="Times New Roman" w:hAnsi="Times New Roman"/>
         </w:rPr>
-        <w:t xml:space="preserve">  </w:t>
-      </w:r>
-      <w:proofErr w:type="gramStart"/>
-      <w:r>
-        <w:rPr>
-          <w:rFonts w:ascii="Times New Roman" w:hAnsi="Times New Roman"/>
-        </w:rPr>
-        <w:t>PL</w:t>
+        <w:t xml:space="preserve">  PL</w:t>
       </w:r>
       <w:r>
         <w:rPr>
@@ -4237,14 +3315,7 @@
         <w:rPr>
           <w:rFonts w:ascii="Times New Roman" w:hAnsi="Times New Roman"/>
         </w:rPr>
-        <w:t>ER(</w:t>
-      </w:r>
-      <w:proofErr w:type="gramEnd"/>
-      <w:r>
-        <w:rPr>
-          <w:rFonts w:ascii="Times New Roman" w:hAnsi="Times New Roman"/>
-        </w:rPr>
-        <w:t xml:space="preserve">ED)        </w:t>
+        <w:t xml:space="preserve">ER(ED)        </w:t>
       </w:r>
       <w:r>
         <w:rPr>
@@ -4335,21 +3406,13 @@
           <w:u w:val="single"/>
         </w:rPr>
         <w:tab/>
-      </w:r>
-      <w:proofErr w:type="spellStart"/>
+        <w:t>æh</w:t>
+      </w:r>
       <w:r>
         <w:rPr>
           <w:rFonts w:ascii="Times New Roman" w:hAnsi="Times New Roman"/>
           <w:u w:val="single"/>
         </w:rPr>
-        <w:t>æh</w:t>
-      </w:r>
-      <w:proofErr w:type="spellEnd"/>
-      <w:r>
-        <w:rPr>
-          <w:rFonts w:ascii="Times New Roman" w:hAnsi="Times New Roman"/>
-          <w:u w:val="single"/>
-        </w:rPr>
         <w:tab/>
         <w:t>æ</w:t>
       </w:r>
@@ -4413,9 +3476,44 @@
           <w:b/>
           <w:bCs/>
         </w:rPr>
-        <w:t xml:space="preserve">  </w:t>
-      </w:r>
-      <w:proofErr w:type="gramStart"/>
+        <w:t xml:space="preserve">  ASK</w:t>
+      </w:r>
+      <w:r>
+        <w:rPr>
+          <w:rFonts w:ascii="Times New Roman" w:hAnsi="Times New Roman"/>
+        </w:rPr>
+        <w:t xml:space="preserve">[ED/ING]         </w:t>
+      </w:r>
+      <w:r>
+        <w:rPr>
+          <w:rFonts w:ascii="Times New Roman" w:hAnsi="Times New Roman"/>
+        </w:rPr>
+        <w:tab/>
+        <w:t xml:space="preserve">174 </w:t>
+      </w:r>
+      <w:r>
+        <w:rPr>
+          <w:rFonts w:ascii="Times New Roman" w:hAnsi="Times New Roman"/>
+        </w:rPr>
+        <w:tab/>
+        <w:t>15</w:t>
+      </w:r>
+    </w:p>
+    <w:p>
+      <w:pPr>
+        <w:tabs>
+          <w:tab w:val="left" w:pos="2345"/>
+        </w:tabs>
+        <w:rPr>
+          <w:rFonts w:ascii="Times New Roman" w:hAnsi="Times New Roman"/>
+        </w:rPr>
+      </w:pPr>
+      <w:r>
+        <w:rPr>
+          <w:rFonts w:ascii="Times New Roman" w:hAnsi="Times New Roman"/>
+        </w:rPr>
+        <w:t xml:space="preserve">  B</w:t>
+      </w:r>
       <w:r>
         <w:rPr>
           <w:rFonts w:ascii="Times New Roman" w:hAnsi="Times New Roman"/>
@@ -4428,28 +3526,21 @@
         <w:rPr>
           <w:rFonts w:ascii="Times New Roman" w:hAnsi="Times New Roman"/>
         </w:rPr>
-        <w:t>[</w:t>
-      </w:r>
-      <w:proofErr w:type="gramEnd"/>
-      <w:r>
-        <w:rPr>
-          <w:rFonts w:ascii="Times New Roman" w:hAnsi="Times New Roman"/>
-        </w:rPr>
-        <w:t xml:space="preserve">ED/ING]         </w:t>
-      </w:r>
-      <w:r>
-        <w:rPr>
-          <w:rFonts w:ascii="Times New Roman" w:hAnsi="Times New Roman"/>
-        </w:rPr>
-        <w:tab/>
-        <w:t xml:space="preserve">174 </w:t>
-      </w:r>
-      <w:r>
-        <w:rPr>
-          <w:rFonts w:ascii="Times New Roman" w:hAnsi="Times New Roman"/>
-        </w:rPr>
-        <w:tab/>
-        <w:t>15</w:t>
+        <w:t xml:space="preserve">ETBALL     </w:t>
+      </w:r>
+      <w:r>
+        <w:rPr>
+          <w:rFonts w:ascii="Times New Roman" w:hAnsi="Times New Roman"/>
+        </w:rPr>
+        <w:tab/>
+        <w:t xml:space="preserve">75 </w:t>
+      </w:r>
+      <w:r>
+        <w:rPr>
+          <w:rFonts w:ascii="Times New Roman" w:hAnsi="Times New Roman"/>
+        </w:rPr>
+        <w:tab/>
+        <w:t>3</w:t>
       </w:r>
     </w:p>
     <w:p>
@@ -4465,6 +3556,50 @@
         <w:rPr>
           <w:rFonts w:ascii="Times New Roman" w:hAnsi="Times New Roman"/>
         </w:rPr>
+        <w:t xml:space="preserve">  T</w:t>
+      </w:r>
+      <w:r>
+        <w:rPr>
+          <w:rFonts w:ascii="Times New Roman" w:hAnsi="Times New Roman"/>
+          <w:b/>
+          <w:bCs/>
+        </w:rPr>
+        <w:t>ASK</w:t>
+      </w:r>
+      <w:r>
+        <w:rPr>
+          <w:rFonts w:ascii="Times New Roman" w:hAnsi="Times New Roman"/>
+        </w:rPr>
+        <w:t xml:space="preserve">ER         </w:t>
+      </w:r>
+      <w:r>
+        <w:rPr>
+          <w:rFonts w:ascii="Times New Roman" w:hAnsi="Times New Roman"/>
+        </w:rPr>
+        <w:tab/>
+        <w:t xml:space="preserve">28 </w:t>
+      </w:r>
+      <w:r>
+        <w:rPr>
+          <w:rFonts w:ascii="Times New Roman" w:hAnsi="Times New Roman"/>
+        </w:rPr>
+        <w:tab/>
+        <w:t>1</w:t>
+      </w:r>
+    </w:p>
+    <w:p>
+      <w:pPr>
+        <w:tabs>
+          <w:tab w:val="left" w:pos="2345"/>
+        </w:tabs>
+        <w:rPr>
+          <w:rFonts w:ascii="Times New Roman" w:hAnsi="Times New Roman"/>
+        </w:rPr>
+      </w:pPr>
+      <w:r>
+        <w:rPr>
+          <w:rFonts w:ascii="Times New Roman" w:hAnsi="Times New Roman"/>
+        </w:rPr>
         <w:t xml:space="preserve">  B</w:t>
       </w:r>
       <w:r>
@@ -4479,21 +3614,21 @@
         <w:rPr>
           <w:rFonts w:ascii="Times New Roman" w:hAnsi="Times New Roman"/>
         </w:rPr>
-        <w:t xml:space="preserve">ETBALL     </w:t>
-      </w:r>
-      <w:r>
-        <w:rPr>
-          <w:rFonts w:ascii="Times New Roman" w:hAnsi="Times New Roman"/>
-        </w:rPr>
-        <w:tab/>
-        <w:t xml:space="preserve">75 </w:t>
-      </w:r>
-      <w:r>
-        <w:rPr>
-          <w:rFonts w:ascii="Times New Roman" w:hAnsi="Times New Roman"/>
-        </w:rPr>
-        <w:tab/>
-        <w:t>3</w:t>
+        <w:t xml:space="preserve">ET(S)         </w:t>
+      </w:r>
+      <w:r>
+        <w:rPr>
+          <w:rFonts w:ascii="Times New Roman" w:hAnsi="Times New Roman"/>
+        </w:rPr>
+        <w:tab/>
+        <w:t xml:space="preserve">23 </w:t>
+      </w:r>
+      <w:r>
+        <w:rPr>
+          <w:rFonts w:ascii="Times New Roman" w:hAnsi="Times New Roman"/>
+        </w:rPr>
+        <w:tab/>
+        <w:t>0</w:t>
       </w:r>
     </w:p>
     <w:p>
@@ -4509,7 +3644,7 @@
         <w:rPr>
           <w:rFonts w:ascii="Times New Roman" w:hAnsi="Times New Roman"/>
         </w:rPr>
-        <w:t xml:space="preserve">  T</w:t>
+        <w:t xml:space="preserve">  C</w:t>
       </w:r>
       <w:r>
         <w:rPr>
@@ -4523,123 +3658,7 @@
         <w:rPr>
           <w:rFonts w:ascii="Times New Roman" w:hAnsi="Times New Roman"/>
         </w:rPr>
-        <w:t xml:space="preserve">ER         </w:t>
-      </w:r>
-      <w:r>
-        <w:rPr>
-          <w:rFonts w:ascii="Times New Roman" w:hAnsi="Times New Roman"/>
-        </w:rPr>
-        <w:tab/>
-        <w:t xml:space="preserve">28 </w:t>
-      </w:r>
-      <w:r>
-        <w:rPr>
-          <w:rFonts w:ascii="Times New Roman" w:hAnsi="Times New Roman"/>
-        </w:rPr>
-        <w:tab/>
-        <w:t>1</w:t>
-      </w:r>
-    </w:p>
-    <w:p>
-      <w:pPr>
-        <w:tabs>
-          <w:tab w:val="left" w:pos="2345"/>
-        </w:tabs>
-        <w:rPr>
-          <w:rFonts w:ascii="Times New Roman" w:hAnsi="Times New Roman"/>
-        </w:rPr>
-      </w:pPr>
-      <w:r>
-        <w:rPr>
-          <w:rFonts w:ascii="Times New Roman" w:hAnsi="Times New Roman"/>
-        </w:rPr>
-        <w:t xml:space="preserve">  </w:t>
-      </w:r>
-      <w:proofErr w:type="gramStart"/>
-      <w:r>
-        <w:rPr>
-          <w:rFonts w:ascii="Times New Roman" w:hAnsi="Times New Roman"/>
-        </w:rPr>
-        <w:t>B</w:t>
-      </w:r>
-      <w:r>
-        <w:rPr>
-          <w:rFonts w:ascii="Times New Roman" w:hAnsi="Times New Roman"/>
-          <w:b/>
-          <w:bCs/>
-        </w:rPr>
-        <w:t>ASK</w:t>
-      </w:r>
-      <w:r>
-        <w:rPr>
-          <w:rFonts w:ascii="Times New Roman" w:hAnsi="Times New Roman"/>
-        </w:rPr>
-        <w:t>ET(</w:t>
-      </w:r>
-      <w:proofErr w:type="gramEnd"/>
-      <w:r>
-        <w:rPr>
-          <w:rFonts w:ascii="Times New Roman" w:hAnsi="Times New Roman"/>
-        </w:rPr>
-        <w:t xml:space="preserve">S)         </w:t>
-      </w:r>
-      <w:r>
-        <w:rPr>
-          <w:rFonts w:ascii="Times New Roman" w:hAnsi="Times New Roman"/>
-        </w:rPr>
-        <w:tab/>
-        <w:t xml:space="preserve">23 </w:t>
-      </w:r>
-      <w:r>
-        <w:rPr>
-          <w:rFonts w:ascii="Times New Roman" w:hAnsi="Times New Roman"/>
-        </w:rPr>
-        <w:tab/>
-        <w:t>0</w:t>
-      </w:r>
-    </w:p>
-    <w:p>
-      <w:pPr>
-        <w:tabs>
-          <w:tab w:val="left" w:pos="2345"/>
-        </w:tabs>
-        <w:rPr>
-          <w:rFonts w:ascii="Times New Roman" w:hAnsi="Times New Roman"/>
-        </w:rPr>
-      </w:pPr>
-      <w:r>
-        <w:rPr>
-          <w:rFonts w:ascii="Times New Roman" w:hAnsi="Times New Roman"/>
-        </w:rPr>
-        <w:t xml:space="preserve">  </w:t>
-      </w:r>
-      <w:proofErr w:type="gramStart"/>
-      <w:r>
-        <w:rPr>
-          <w:rFonts w:ascii="Times New Roman" w:hAnsi="Times New Roman"/>
-        </w:rPr>
-        <w:t>C</w:t>
-      </w:r>
-      <w:r>
-        <w:rPr>
-          <w:rFonts w:ascii="Times New Roman" w:hAnsi="Times New Roman"/>
-          <w:b/>
-          <w:bCs/>
-        </w:rPr>
-        <w:t>ASK</w:t>
-      </w:r>
-      <w:r>
-        <w:rPr>
-          <w:rFonts w:ascii="Times New Roman" w:hAnsi="Times New Roman"/>
-        </w:rPr>
-        <w:t>ET(</w:t>
-      </w:r>
-      <w:proofErr w:type="gramEnd"/>
-      <w:r>
-        <w:rPr>
-          <w:rFonts w:ascii="Times New Roman" w:hAnsi="Times New Roman"/>
-        </w:rPr>
-        <w:t xml:space="preserve">S)          </w:t>
+        <w:t xml:space="preserve">ET(S)          </w:t>
       </w:r>
       <w:r>
         <w:rPr>
@@ -4721,21 +3740,13 @@
           <w:u w:val="single"/>
         </w:rPr>
         <w:tab/>
-      </w:r>
-      <w:proofErr w:type="spellStart"/>
+        <w:t>æh</w:t>
+      </w:r>
       <w:r>
         <w:rPr>
           <w:rFonts w:ascii="Times New Roman" w:hAnsi="Times New Roman"/>
           <w:u w:val="single"/>
         </w:rPr>
-        <w:t>æh</w:t>
-      </w:r>
-      <w:proofErr w:type="spellEnd"/>
-      <w:r>
-        <w:rPr>
-          <w:rFonts w:ascii="Times New Roman" w:hAnsi="Times New Roman"/>
-          <w:u w:val="single"/>
-        </w:rPr>
         <w:tab/>
         <w:t>æ</w:t>
       </w:r>
@@ -4755,9 +3766,164 @@
           <w:b/>
           <w:bCs/>
         </w:rPr>
+        <w:t xml:space="preserve">  ASP</w:t>
+      </w:r>
+      <w:r>
+        <w:rPr>
+          <w:rFonts w:ascii="Times New Roman" w:hAnsi="Times New Roman"/>
+        </w:rPr>
+        <w:t xml:space="preserve">IRIN(S)         </w:t>
+      </w:r>
+      <w:r>
+        <w:rPr>
+          <w:rFonts w:ascii="Times New Roman" w:hAnsi="Times New Roman"/>
+        </w:rPr>
+        <w:tab/>
+        <w:t>1</w:t>
+      </w:r>
+      <w:r>
+        <w:rPr>
+          <w:rFonts w:ascii="Times New Roman" w:hAnsi="Times New Roman"/>
+        </w:rPr>
+        <w:tab/>
+        <w:t>13</w:t>
+      </w:r>
+    </w:p>
+    <w:p>
+      <w:pPr>
+        <w:tabs>
+          <w:tab w:val="left" w:pos="2345"/>
+        </w:tabs>
+        <w:rPr>
+          <w:rFonts w:ascii="Times New Roman" w:hAnsi="Times New Roman"/>
+        </w:rPr>
+      </w:pPr>
+      <w:r>
+        <w:rPr>
+          <w:rFonts w:ascii="Times New Roman" w:hAnsi="Times New Roman"/>
+          <w:b/>
+          <w:bCs/>
+        </w:rPr>
+        <w:t xml:space="preserve">  ASP</w:t>
+      </w:r>
+      <w:r>
+        <w:rPr>
+          <w:rFonts w:ascii="Times New Roman" w:hAnsi="Times New Roman"/>
+        </w:rPr>
+        <w:t xml:space="preserve">ECT(S)          </w:t>
+      </w:r>
+      <w:r>
+        <w:rPr>
+          <w:rFonts w:ascii="Times New Roman" w:hAnsi="Times New Roman"/>
+        </w:rPr>
+        <w:tab/>
+        <w:t xml:space="preserve">0   </w:t>
+      </w:r>
+      <w:r>
+        <w:rPr>
+          <w:rFonts w:ascii="Times New Roman" w:hAnsi="Times New Roman"/>
+        </w:rPr>
+        <w:tab/>
+        <w:t>10</w:t>
+      </w:r>
+    </w:p>
+    <w:p>
+      <w:pPr>
+        <w:tabs>
+          <w:tab w:val="left" w:pos="2345"/>
+        </w:tabs>
+        <w:rPr>
+          <w:rFonts w:ascii="Times New Roman" w:hAnsi="Times New Roman"/>
+        </w:rPr>
+      </w:pPr>
+      <w:r>
+        <w:rPr>
+          <w:rFonts w:ascii="Times New Roman" w:hAnsi="Times New Roman"/>
+        </w:rPr>
+        <w:t xml:space="preserve">  C</w:t>
+      </w:r>
+      <w:r>
+        <w:rPr>
+          <w:rFonts w:ascii="Times New Roman" w:hAnsi="Times New Roman"/>
+          <w:b/>
+          <w:bCs/>
+        </w:rPr>
+        <w:t>ASP</w:t>
+      </w:r>
+      <w:r>
+        <w:rPr>
+          <w:rFonts w:ascii="Times New Roman" w:hAnsi="Times New Roman"/>
+        </w:rPr>
+        <w:t xml:space="preserve">ER          </w:t>
+      </w:r>
+      <w:r>
+        <w:rPr>
+          <w:rFonts w:ascii="Times New Roman" w:hAnsi="Times New Roman"/>
+        </w:rPr>
+        <w:tab/>
+        <w:t xml:space="preserve">0   </w:t>
+      </w:r>
+      <w:r>
+        <w:rPr>
+          <w:rFonts w:ascii="Times New Roman" w:hAnsi="Times New Roman"/>
+        </w:rPr>
+        <w:tab/>
+        <w:t xml:space="preserve">2  </w:t>
+      </w:r>
+    </w:p>
+    <w:p>
+      <w:pPr>
+        <w:tabs>
+          <w:tab w:val="left" w:pos="2345"/>
+        </w:tabs>
+        <w:rPr>
+          <w:rFonts w:ascii="Times New Roman" w:hAnsi="Times New Roman"/>
+        </w:rPr>
+      </w:pPr>
+      <w:r>
+        <w:rPr>
+          <w:rFonts w:ascii="Times New Roman" w:hAnsi="Times New Roman"/>
+          <w:b/>
+          <w:bCs/>
+        </w:rPr>
+        <w:t xml:space="preserve">  ASP</w:t>
+      </w:r>
+      <w:r>
+        <w:rPr>
+          <w:rFonts w:ascii="Times New Roman" w:hAnsi="Times New Roman"/>
+        </w:rPr>
+        <w:t xml:space="preserve">EN           </w:t>
+      </w:r>
+      <w:r>
+        <w:rPr>
+          <w:rFonts w:ascii="Times New Roman" w:hAnsi="Times New Roman"/>
+        </w:rPr>
+        <w:tab/>
+        <w:t xml:space="preserve">0   </w:t>
+      </w:r>
+      <w:r>
+        <w:rPr>
+          <w:rFonts w:ascii="Times New Roman" w:hAnsi="Times New Roman"/>
+        </w:rPr>
+        <w:tab/>
+        <w:t>1</w:t>
+      </w:r>
+    </w:p>
+    <w:p>
+      <w:pPr>
+        <w:tabs>
+          <w:tab w:val="left" w:pos="2345"/>
+        </w:tabs>
+        <w:rPr>
+          <w:rFonts w:ascii="Times New Roman" w:hAnsi="Times New Roman"/>
+        </w:rPr>
+      </w:pPr>
+      <w:r>
+        <w:rPr>
+          <w:rFonts w:ascii="Times New Roman" w:hAnsi="Times New Roman"/>
+        </w:rPr>
         <w:t xml:space="preserve">  </w:t>
       </w:r>
-      <w:proofErr w:type="gramStart"/>
       <w:r>
         <w:rPr>
           <w:rFonts w:ascii="Times New Roman" w:hAnsi="Times New Roman"/>
@@ -4770,14 +3936,334 @@
         <w:rPr>
           <w:rFonts w:ascii="Times New Roman" w:hAnsi="Times New Roman"/>
         </w:rPr>
-        <w:t>IRIN(</w:t>
-      </w:r>
-      <w:proofErr w:type="gramEnd"/>
-      <w:r>
-        <w:rPr>
-          <w:rFonts w:ascii="Times New Roman" w:hAnsi="Times New Roman"/>
-        </w:rPr>
-        <w:t xml:space="preserve">S)         </w:t>
+        <w:t xml:space="preserve">IRATIONS     </w:t>
+      </w:r>
+      <w:r>
+        <w:rPr>
+          <w:rFonts w:ascii="Times New Roman" w:hAnsi="Times New Roman"/>
+        </w:rPr>
+        <w:tab/>
+        <w:t xml:space="preserve">0   </w:t>
+      </w:r>
+      <w:r>
+        <w:rPr>
+          <w:rFonts w:ascii="Times New Roman" w:hAnsi="Times New Roman"/>
+        </w:rPr>
+        <w:tab/>
+        <w:t xml:space="preserve">1 </w:t>
+      </w:r>
+    </w:p>
+    <w:p>
+      <w:pPr>
+        <w:tabs>
+          <w:tab w:val="left" w:pos="2345"/>
+        </w:tabs>
+        <w:rPr>
+          <w:rFonts w:ascii="Times New Roman" w:hAnsi="Times New Roman"/>
+        </w:rPr>
+      </w:pPr>
+      <w:r>
+        <w:rPr>
+          <w:rFonts w:ascii="Times New Roman" w:hAnsi="Times New Roman"/>
+        </w:rPr>
+        <w:t xml:space="preserve">  M</w:t>
+      </w:r>
+      <w:r>
+        <w:rPr>
+          <w:rFonts w:ascii="Times New Roman" w:hAnsi="Times New Roman"/>
+          <w:b/>
+          <w:bCs/>
+        </w:rPr>
+        <w:t>AST</w:t>
+      </w:r>
+      <w:r>
+        <w:rPr>
+          <w:rFonts w:ascii="Times New Roman" w:hAnsi="Times New Roman"/>
+        </w:rPr>
+        <w:t xml:space="preserve">ER[S/'S]        </w:t>
+      </w:r>
+      <w:r>
+        <w:rPr>
+          <w:rFonts w:ascii="Times New Roman" w:hAnsi="Times New Roman"/>
+        </w:rPr>
+        <w:tab/>
+        <w:t xml:space="preserve">30  </w:t>
+      </w:r>
+      <w:r>
+        <w:rPr>
+          <w:rFonts w:ascii="Times New Roman" w:hAnsi="Times New Roman"/>
+        </w:rPr>
+        <w:tab/>
+        <w:t>11</w:t>
+      </w:r>
+    </w:p>
+    <w:p>
+      <w:pPr>
+        <w:tabs>
+          <w:tab w:val="left" w:pos="2345"/>
+        </w:tabs>
+        <w:rPr>
+          <w:rFonts w:ascii="Times New Roman" w:hAnsi="Times New Roman"/>
+        </w:rPr>
+      </w:pPr>
+      <w:r>
+        <w:rPr>
+          <w:rFonts w:ascii="Times New Roman" w:hAnsi="Times New Roman"/>
+        </w:rPr>
+        <w:t xml:space="preserve">  P</w:t>
+      </w:r>
+      <w:r>
+        <w:rPr>
+          <w:rFonts w:ascii="Times New Roman" w:hAnsi="Times New Roman"/>
+          <w:b/>
+          <w:bCs/>
+        </w:rPr>
+        <w:t>AST</w:t>
+      </w:r>
+      <w:r>
+        <w:rPr>
+          <w:rFonts w:ascii="Times New Roman" w:hAnsi="Times New Roman"/>
+        </w:rPr>
+        <w:t xml:space="preserve">OR[S/'S]         </w:t>
+      </w:r>
+      <w:r>
+        <w:rPr>
+          <w:rFonts w:ascii="Times New Roman" w:hAnsi="Times New Roman"/>
+        </w:rPr>
+        <w:tab/>
+        <w:t xml:space="preserve">17 </w:t>
+      </w:r>
+      <w:r>
+        <w:rPr>
+          <w:rFonts w:ascii="Times New Roman" w:hAnsi="Times New Roman"/>
+        </w:rPr>
+        <w:tab/>
+        <w:t>2</w:t>
+      </w:r>
+    </w:p>
+    <w:p>
+      <w:pPr>
+        <w:tabs>
+          <w:tab w:val="left" w:pos="2345"/>
+        </w:tabs>
+        <w:rPr>
+          <w:rFonts w:ascii="Times New Roman" w:hAnsi="Times New Roman"/>
+        </w:rPr>
+      </w:pPr>
+      <w:r>
+        <w:rPr>
+          <w:rFonts w:ascii="Times New Roman" w:hAnsi="Times New Roman"/>
+        </w:rPr>
+        <w:t xml:space="preserve">  F</w:t>
+      </w:r>
+      <w:r>
+        <w:rPr>
+          <w:rFonts w:ascii="Times New Roman" w:hAnsi="Times New Roman"/>
+          <w:b/>
+          <w:bCs/>
+        </w:rPr>
+        <w:t>AST</w:t>
+      </w:r>
+      <w:r>
+        <w:rPr>
+          <w:rFonts w:ascii="Times New Roman" w:hAnsi="Times New Roman"/>
+        </w:rPr>
+        <w:t xml:space="preserve">[ER/EST]       </w:t>
+      </w:r>
+      <w:r>
+        <w:rPr>
+          <w:rFonts w:ascii="Times New Roman" w:hAnsi="Times New Roman"/>
+        </w:rPr>
+        <w:tab/>
+        <w:t xml:space="preserve">16 </w:t>
+      </w:r>
+      <w:r>
+        <w:rPr>
+          <w:rFonts w:ascii="Times New Roman" w:hAnsi="Times New Roman"/>
+        </w:rPr>
+        <w:tab/>
+        <w:t>2</w:t>
+      </w:r>
+    </w:p>
+    <w:p>
+      <w:pPr>
+        <w:tabs>
+          <w:tab w:val="left" w:pos="2345"/>
+        </w:tabs>
+        <w:rPr>
+          <w:rFonts w:ascii="Times New Roman" w:hAnsi="Times New Roman"/>
+        </w:rPr>
+      </w:pPr>
+      <w:r>
+        <w:rPr>
+          <w:rFonts w:ascii="Times New Roman" w:hAnsi="Times New Roman"/>
+        </w:rPr>
+        <w:t xml:space="preserve">  L</w:t>
+      </w:r>
+      <w:r>
+        <w:rPr>
+          <w:rFonts w:ascii="Times New Roman" w:hAnsi="Times New Roman"/>
+          <w:b/>
+          <w:bCs/>
+        </w:rPr>
+        <w:t>AST</w:t>
+      </w:r>
+      <w:r>
+        <w:rPr>
+          <w:rFonts w:ascii="Times New Roman" w:hAnsi="Times New Roman"/>
+        </w:rPr>
+        <w:t xml:space="preserve">ED         </w:t>
+      </w:r>
+      <w:r>
+        <w:rPr>
+          <w:rFonts w:ascii="Times New Roman" w:hAnsi="Times New Roman"/>
+        </w:rPr>
+        <w:tab/>
+        <w:t xml:space="preserve">11   </w:t>
+      </w:r>
+      <w:r>
+        <w:rPr>
+          <w:rFonts w:ascii="Times New Roman" w:hAnsi="Times New Roman"/>
+        </w:rPr>
+        <w:tab/>
+        <w:t>5</w:t>
+      </w:r>
+    </w:p>
+    <w:p>
+      <w:pPr>
+        <w:tabs>
+          <w:tab w:val="left" w:pos="2345"/>
+        </w:tabs>
+        <w:rPr>
+          <w:rFonts w:ascii="Times New Roman" w:hAnsi="Times New Roman"/>
+          <w:color w:val="800000"/>
+        </w:rPr>
+      </w:pPr>
+      <w:r>
+        <w:rPr>
+          <w:rFonts w:ascii="Times New Roman" w:hAnsi="Times New Roman"/>
+        </w:rPr>
+        <w:t xml:space="preserve">  </w:t>
+      </w:r>
+      <w:r>
+        <w:rPr>
+          <w:rFonts w:ascii="Times New Roman" w:hAnsi="Times New Roman"/>
+          <w:color w:val="800000"/>
+        </w:rPr>
+        <w:t>FANT</w:t>
+      </w:r>
+      <w:r>
+        <w:rPr>
+          <w:rFonts w:ascii="Times New Roman" w:hAnsi="Times New Roman"/>
+          <w:b/>
+          <w:bCs/>
+          <w:color w:val="800000"/>
+        </w:rPr>
+        <w:t>AST</w:t>
+      </w:r>
+      <w:r>
+        <w:rPr>
+          <w:rFonts w:ascii="Times New Roman" w:hAnsi="Times New Roman"/>
+          <w:color w:val="800000"/>
+        </w:rPr>
+        <w:t xml:space="preserve">IC       </w:t>
+      </w:r>
+      <w:r>
+        <w:rPr>
+          <w:rFonts w:ascii="Times New Roman" w:hAnsi="Times New Roman"/>
+          <w:color w:val="800000"/>
+        </w:rPr>
+        <w:tab/>
+        <w:t xml:space="preserve">4   </w:t>
+      </w:r>
+      <w:r>
+        <w:rPr>
+          <w:rFonts w:ascii="Times New Roman" w:hAnsi="Times New Roman"/>
+          <w:color w:val="800000"/>
+        </w:rPr>
+        <w:tab/>
+        <w:t>9</w:t>
+      </w:r>
+    </w:p>
+    <w:p>
+      <w:pPr>
+        <w:tabs>
+          <w:tab w:val="left" w:pos="2345"/>
+        </w:tabs>
+        <w:rPr>
+          <w:rFonts w:ascii="Times New Roman" w:hAnsi="Times New Roman"/>
+        </w:rPr>
+      </w:pPr>
+      <w:r>
+        <w:rPr>
+          <w:rFonts w:ascii="Times New Roman" w:hAnsi="Times New Roman"/>
+        </w:rPr>
+        <w:t xml:space="preserve">  N</w:t>
+      </w:r>
+      <w:r>
+        <w:rPr>
+          <w:rFonts w:ascii="Times New Roman" w:hAnsi="Times New Roman"/>
+          <w:b/>
+          <w:bCs/>
+        </w:rPr>
+        <w:t>AST</w:t>
+      </w:r>
+      <w:r>
+        <w:rPr>
+          <w:rFonts w:ascii="Times New Roman" w:hAnsi="Times New Roman"/>
+        </w:rPr>
+        <w:t xml:space="preserve">Y          </w:t>
+      </w:r>
+      <w:r>
+        <w:rPr>
+          <w:rFonts w:ascii="Times New Roman" w:hAnsi="Times New Roman"/>
+        </w:rPr>
+        <w:tab/>
+        <w:t xml:space="preserve">11 </w:t>
+      </w:r>
+      <w:r>
+        <w:rPr>
+          <w:rFonts w:ascii="Times New Roman" w:hAnsi="Times New Roman"/>
+        </w:rPr>
+        <w:tab/>
+        <w:t>2</w:t>
+      </w:r>
+    </w:p>
+    <w:p>
+      <w:pPr>
+        <w:tabs>
+          <w:tab w:val="left" w:pos="2345"/>
+        </w:tabs>
+        <w:rPr>
+          <w:rFonts w:ascii="Times New Roman" w:hAnsi="Times New Roman"/>
+        </w:rPr>
+      </w:pPr>
+      <w:r>
+        <w:rPr>
+          <w:rFonts w:ascii="Times New Roman" w:hAnsi="Times New Roman"/>
+        </w:rPr>
+        <w:t xml:space="preserve">  PL</w:t>
+      </w:r>
+      <w:r>
+        <w:rPr>
+          <w:rFonts w:ascii="Times New Roman" w:hAnsi="Times New Roman"/>
+          <w:b/>
+          <w:bCs/>
+        </w:rPr>
+        <w:t>AST</w:t>
+      </w:r>
+      <w:r>
+        <w:rPr>
+          <w:rFonts w:ascii="Times New Roman" w:hAnsi="Times New Roman"/>
+        </w:rPr>
+        <w:t xml:space="preserve">ER(ED)        </w:t>
+      </w:r>
+      <w:r>
+        <w:rPr>
+          <w:rFonts w:ascii="Times New Roman" w:hAnsi="Times New Roman"/>
+        </w:rPr>
+        <w:tab/>
+        <w:t xml:space="preserve">7   </w:t>
       </w:r>
       <w:r>
         <w:rPr>
@@ -4786,13 +4272,6 @@
         <w:tab/>
         <w:t>1</w:t>
       </w:r>
-      <w:r>
-        <w:rPr>
-          <w:rFonts w:ascii="Times New Roman" w:hAnsi="Times New Roman"/>
-        </w:rPr>
-        <w:tab/>
-        <w:t>13</w:t>
-      </w:r>
     </w:p>
     <w:p>
       <w:pPr>
@@ -4801,41 +4280,179 @@
         </w:tabs>
         <w:rPr>
           <w:rFonts w:ascii="Times New Roman" w:hAnsi="Times New Roman"/>
-        </w:rPr>
-      </w:pPr>
-      <w:r>
-        <w:rPr>
-          <w:rFonts w:ascii="Times New Roman" w:hAnsi="Times New Roman"/>
-          <w:b/>
-          <w:bCs/>
+          <w:color w:val="800000"/>
+        </w:rPr>
+      </w:pPr>
+      <w:r>
+        <w:rPr>
+          <w:rFonts w:ascii="Times New Roman" w:hAnsi="Times New Roman"/>
         </w:rPr>
         <w:t xml:space="preserve">  </w:t>
       </w:r>
-      <w:proofErr w:type="gramStart"/>
-      <w:r>
-        <w:rPr>
-          <w:rFonts w:ascii="Times New Roman" w:hAnsi="Times New Roman"/>
-          <w:b/>
-          <w:bCs/>
-        </w:rPr>
-        <w:t>ASP</w:t>
-      </w:r>
-      <w:r>
-        <w:rPr>
-          <w:rFonts w:ascii="Times New Roman" w:hAnsi="Times New Roman"/>
-        </w:rPr>
-        <w:t>ECT(</w:t>
-      </w:r>
-      <w:proofErr w:type="gramEnd"/>
-      <w:r>
-        <w:rPr>
-          <w:rFonts w:ascii="Times New Roman" w:hAnsi="Times New Roman"/>
-        </w:rPr>
-        <w:t xml:space="preserve">S)          </w:t>
-      </w:r>
-      <w:r>
-        <w:rPr>
-          <w:rFonts w:ascii="Times New Roman" w:hAnsi="Times New Roman"/>
+      <w:r>
+        <w:rPr>
+          <w:rFonts w:ascii="Times New Roman" w:hAnsi="Times New Roman"/>
+          <w:color w:val="800000"/>
+        </w:rPr>
+        <w:t>PL</w:t>
+      </w:r>
+      <w:r>
+        <w:rPr>
+          <w:rFonts w:ascii="Times New Roman" w:hAnsi="Times New Roman"/>
+          <w:b/>
+          <w:bCs/>
+          <w:color w:val="800000"/>
+        </w:rPr>
+        <w:t>AST</w:t>
+      </w:r>
+      <w:r>
+        <w:rPr>
+          <w:rFonts w:ascii="Times New Roman" w:hAnsi="Times New Roman"/>
+          <w:color w:val="800000"/>
+        </w:rPr>
+        <w:t xml:space="preserve">IC(S)         </w:t>
+      </w:r>
+      <w:r>
+        <w:rPr>
+          <w:rFonts w:ascii="Times New Roman" w:hAnsi="Times New Roman"/>
+          <w:color w:val="800000"/>
+        </w:rPr>
+        <w:tab/>
+        <w:t xml:space="preserve">4   </w:t>
+      </w:r>
+      <w:r>
+        <w:rPr>
+          <w:rFonts w:ascii="Times New Roman" w:hAnsi="Times New Roman"/>
+          <w:color w:val="800000"/>
+        </w:rPr>
+        <w:tab/>
+        <w:t>4</w:t>
+      </w:r>
+    </w:p>
+    <w:p>
+      <w:pPr>
+        <w:tabs>
+          <w:tab w:val="left" w:pos="2345"/>
+        </w:tabs>
+        <w:rPr>
+          <w:rFonts w:ascii="Times New Roman" w:hAnsi="Times New Roman"/>
+        </w:rPr>
+      </w:pPr>
+      <w:r>
+        <w:rPr>
+          <w:rFonts w:ascii="Times New Roman" w:hAnsi="Times New Roman"/>
+        </w:rPr>
+        <w:t xml:space="preserve">  DIS</w:t>
+      </w:r>
+      <w:r>
+        <w:rPr>
+          <w:rFonts w:ascii="Times New Roman" w:hAnsi="Times New Roman"/>
+          <w:b/>
+          <w:bCs/>
+        </w:rPr>
+        <w:t>AST</w:t>
+      </w:r>
+      <w:r>
+        <w:rPr>
+          <w:rFonts w:ascii="Times New Roman" w:hAnsi="Times New Roman"/>
+        </w:rPr>
+        <w:t xml:space="preserve">ER        </w:t>
+      </w:r>
+      <w:r>
+        <w:rPr>
+          <w:rFonts w:ascii="Times New Roman" w:hAnsi="Times New Roman"/>
+        </w:rPr>
+        <w:tab/>
+        <w:t xml:space="preserve">6   </w:t>
+      </w:r>
+      <w:r>
+        <w:rPr>
+          <w:rFonts w:ascii="Times New Roman" w:hAnsi="Times New Roman"/>
+        </w:rPr>
+        <w:tab/>
+        <w:t>1</w:t>
+      </w:r>
+    </w:p>
+    <w:p>
+      <w:pPr>
+        <w:tabs>
+          <w:tab w:val="left" w:pos="2345"/>
+        </w:tabs>
+        <w:rPr>
+          <w:rFonts w:ascii="Times New Roman" w:hAnsi="Times New Roman"/>
+        </w:rPr>
+      </w:pPr>
+      <w:r>
+        <w:rPr>
+          <w:rFonts w:ascii="Times New Roman" w:hAnsi="Times New Roman"/>
+        </w:rPr>
+        <w:t xml:space="preserve">  DR</w:t>
+      </w:r>
+      <w:r>
+        <w:rPr>
+          <w:rFonts w:ascii="Times New Roman" w:hAnsi="Times New Roman"/>
+          <w:b/>
+          <w:bCs/>
+        </w:rPr>
+        <w:t>AST</w:t>
+      </w:r>
+      <w:r>
+        <w:rPr>
+          <w:rFonts w:ascii="Times New Roman" w:hAnsi="Times New Roman"/>
+        </w:rPr>
+        <w:t xml:space="preserve">ICALLY     </w:t>
+      </w:r>
+      <w:r>
+        <w:rPr>
+          <w:rFonts w:ascii="Times New Roman" w:hAnsi="Times New Roman"/>
+        </w:rPr>
+        <w:tab/>
+        <w:t xml:space="preserve">5   </w:t>
+      </w:r>
+      <w:r>
+        <w:rPr>
+          <w:rFonts w:ascii="Times New Roman" w:hAnsi="Times New Roman"/>
+        </w:rPr>
+        <w:tab/>
+        <w:t>1</w:t>
+      </w:r>
+    </w:p>
+    <w:p>
+      <w:pPr>
+        <w:tabs>
+          <w:tab w:val="left" w:pos="2345"/>
+        </w:tabs>
+        <w:rPr>
+          <w:rFonts w:ascii="Times New Roman" w:hAnsi="Times New Roman"/>
+          <w:color w:val="800000"/>
+        </w:rPr>
+      </w:pPr>
+      <w:r>
+        <w:rPr>
+          <w:rFonts w:ascii="Times New Roman" w:hAnsi="Times New Roman"/>
+        </w:rPr>
+        <w:t xml:space="preserve">  </w:t>
+      </w:r>
+      <w:r>
+        <w:rPr>
+          <w:rFonts w:ascii="Times New Roman" w:hAnsi="Times New Roman"/>
+          <w:b/>
+          <w:bCs/>
+          <w:color w:val="800000"/>
+        </w:rPr>
+        <w:t>AST</w:t>
+      </w:r>
+      <w:r>
+        <w:rPr>
+          <w:rFonts w:ascii="Times New Roman" w:hAnsi="Times New Roman"/>
+          <w:color w:val="800000"/>
+        </w:rPr>
+        <w:t xml:space="preserve">RO[/NAUT]     </w:t>
+      </w:r>
+      <w:r>
+        <w:rPr>
+          <w:rFonts w:ascii="Times New Roman" w:hAnsi="Times New Roman"/>
+          <w:color w:val="800000"/>
         </w:rPr>
         <w:tab/>
         <w:t xml:space="preserve">0   </w:t>
@@ -4843,9 +4460,10 @@
       <w:r>
         <w:rPr>
           <w:rFonts w:ascii="Times New Roman" w:hAnsi="Times New Roman"/>
-        </w:rPr>
-        <w:tab/>
-        <w:t>10</w:t>
+          <w:color w:val="800000"/>
+        </w:rPr>
+        <w:tab/>
+        <w:t>4</w:t>
       </w:r>
     </w:p>
     <w:p>
@@ -4861,28 +4479,153 @@
         <w:rPr>
           <w:rFonts w:ascii="Times New Roman" w:hAnsi="Times New Roman"/>
         </w:rPr>
-        <w:t xml:space="preserve">  C</w:t>
-      </w:r>
-      <w:r>
-        <w:rPr>
-          <w:rFonts w:ascii="Times New Roman" w:hAnsi="Times New Roman"/>
-          <w:b/>
-          <w:bCs/>
-        </w:rPr>
-        <w:t>ASP</w:t>
-      </w:r>
-      <w:r>
-        <w:rPr>
-          <w:rFonts w:ascii="Times New Roman" w:hAnsi="Times New Roman"/>
-        </w:rPr>
-        <w:t xml:space="preserve">ER          </w:t>
-      </w:r>
-      <w:r>
-        <w:rPr>
-          <w:rFonts w:ascii="Times New Roman" w:hAnsi="Times New Roman"/>
-        </w:rPr>
-        <w:tab/>
-        <w:t xml:space="preserve">0   </w:t>
+        <w:t xml:space="preserve">  </w:t>
+      </w:r>
+      <w:r>
+        <w:rPr>
+          <w:rFonts w:ascii="Times New Roman" w:hAnsi="Times New Roman"/>
+          <w:b/>
+          <w:bCs/>
+        </w:rPr>
+        <w:t>AST</w:t>
+      </w:r>
+      <w:r>
+        <w:rPr>
+          <w:rFonts w:ascii="Times New Roman" w:hAnsi="Times New Roman"/>
+        </w:rPr>
+        <w:t xml:space="preserve">ERISK(S)        </w:t>
+      </w:r>
+      <w:r>
+        <w:rPr>
+          <w:rFonts w:ascii="Times New Roman" w:hAnsi="Times New Roman"/>
+        </w:rPr>
+        <w:tab/>
+        <w:t xml:space="preserve">1   </w:t>
+      </w:r>
+      <w:r>
+        <w:rPr>
+          <w:rFonts w:ascii="Times New Roman" w:hAnsi="Times New Roman"/>
+        </w:rPr>
+        <w:tab/>
+        <w:t>2</w:t>
+      </w:r>
+    </w:p>
+    <w:p>
+      <w:pPr>
+        <w:tabs>
+          <w:tab w:val="left" w:pos="2345"/>
+        </w:tabs>
+        <w:rPr>
+          <w:rFonts w:ascii="Times New Roman" w:hAnsi="Times New Roman"/>
+        </w:rPr>
+      </w:pPr>
+      <w:r>
+        <w:rPr>
+          <w:rFonts w:ascii="Times New Roman" w:hAnsi="Times New Roman"/>
+        </w:rPr>
+        <w:t xml:space="preserve">  BL</w:t>
+      </w:r>
+      <w:r>
+        <w:rPr>
+          <w:rFonts w:ascii="Times New Roman" w:hAnsi="Times New Roman"/>
+          <w:b/>
+          <w:bCs/>
+        </w:rPr>
+        <w:t>AST</w:t>
+      </w:r>
+      <w:r>
+        <w:rPr>
+          <w:rFonts w:ascii="Times New Roman" w:hAnsi="Times New Roman"/>
+        </w:rPr>
+        <w:t xml:space="preserve">ED         </w:t>
+      </w:r>
+      <w:r>
+        <w:rPr>
+          <w:rFonts w:ascii="Times New Roman" w:hAnsi="Times New Roman"/>
+        </w:rPr>
+        <w:tab/>
+        <w:t xml:space="preserve">3   </w:t>
+      </w:r>
+      <w:r>
+        <w:rPr>
+          <w:rFonts w:ascii="Times New Roman" w:hAnsi="Times New Roman"/>
+        </w:rPr>
+        <w:tab/>
+        <w:t>0</w:t>
+      </w:r>
+    </w:p>
+    <w:p>
+      <w:pPr>
+        <w:tabs>
+          <w:tab w:val="left" w:pos="2345"/>
+        </w:tabs>
+        <w:rPr>
+          <w:rFonts w:ascii="Times New Roman" w:hAnsi="Times New Roman"/>
+        </w:rPr>
+      </w:pPr>
+      <w:r>
+        <w:rPr>
+          <w:rFonts w:ascii="Times New Roman" w:hAnsi="Times New Roman"/>
+        </w:rPr>
+        <w:t xml:space="preserve">  M</w:t>
+      </w:r>
+      <w:r>
+        <w:rPr>
+          <w:rFonts w:ascii="Times New Roman" w:hAnsi="Times New Roman"/>
+          <w:b/>
+          <w:bCs/>
+        </w:rPr>
+        <w:t>AST</w:t>
+      </w:r>
+      <w:r>
+        <w:rPr>
+          <w:rFonts w:ascii="Times New Roman" w:hAnsi="Times New Roman"/>
+        </w:rPr>
+        <w:t xml:space="preserve">ERMAN       </w:t>
+      </w:r>
+      <w:r>
+        <w:rPr>
+          <w:rFonts w:ascii="Times New Roman" w:hAnsi="Times New Roman"/>
+        </w:rPr>
+        <w:tab/>
+        <w:t xml:space="preserve">3   </w:t>
+      </w:r>
+      <w:r>
+        <w:rPr>
+          <w:rFonts w:ascii="Times New Roman" w:hAnsi="Times New Roman"/>
+        </w:rPr>
+        <w:tab/>
+        <w:t>0</w:t>
+      </w:r>
+    </w:p>
+    <w:p>
+      <w:pPr>
+        <w:tabs>
+          <w:tab w:val="left" w:pos="2345"/>
+        </w:tabs>
+        <w:rPr>
+          <w:rFonts w:ascii="Times New Roman" w:hAnsi="Times New Roman"/>
+        </w:rPr>
+      </w:pPr>
+      <w:r>
+        <w:rPr>
+          <w:rFonts w:ascii="Times New Roman" w:hAnsi="Times New Roman"/>
+        </w:rPr>
+        <w:t xml:space="preserve">  SARC</w:t>
+      </w:r>
+      <w:r>
+        <w:rPr>
+          <w:rFonts w:ascii="Times New Roman" w:hAnsi="Times New Roman"/>
+          <w:b/>
+          <w:bCs/>
+        </w:rPr>
+        <w:t>AST</w:t>
+      </w:r>
+      <w:r>
+        <w:rPr>
+          <w:rFonts w:ascii="Times New Roman" w:hAnsi="Times New Roman"/>
+        </w:rPr>
+        <w:t>IC(ALLY)</w:t>
       </w:r>
       <w:r>
         <w:rPr>
@@ -4891,6 +4634,13 @@
         <w:tab/>
         <w:t xml:space="preserve">2  </w:t>
       </w:r>
+      <w:r>
+        <w:rPr>
+          <w:rFonts w:ascii="Times New Roman" w:hAnsi="Times New Roman"/>
+        </w:rPr>
+        <w:tab/>
+        <w:t>1</w:t>
+      </w:r>
     </w:p>
     <w:p>
       <w:pPr>
@@ -4907,896 +4657,13 @@
           <w:b/>
           <w:bCs/>
         </w:rPr>
-        <w:t xml:space="preserve">  ASP</w:t>
-      </w:r>
-      <w:r>
-        <w:rPr>
-          <w:rFonts w:ascii="Times New Roman" w:hAnsi="Times New Roman"/>
-        </w:rPr>
-        <w:t xml:space="preserve">EN           </w:t>
-      </w:r>
-      <w:r>
-        <w:rPr>
-          <w:rFonts w:ascii="Times New Roman" w:hAnsi="Times New Roman"/>
-        </w:rPr>
-        <w:tab/>
-        <w:t xml:space="preserve">0   </w:t>
-      </w:r>
-      <w:r>
-        <w:rPr>
-          <w:rFonts w:ascii="Times New Roman" w:hAnsi="Times New Roman"/>
-        </w:rPr>
-        <w:tab/>
-        <w:t>1</w:t>
-      </w:r>
-    </w:p>
-    <w:p>
-      <w:pPr>
-        <w:tabs>
-          <w:tab w:val="left" w:pos="2345"/>
-        </w:tabs>
-        <w:rPr>
-          <w:rFonts w:ascii="Times New Roman" w:hAnsi="Times New Roman"/>
-        </w:rPr>
-      </w:pPr>
-      <w:r>
-        <w:rPr>
-          <w:rFonts w:ascii="Times New Roman" w:hAnsi="Times New Roman"/>
-        </w:rPr>
-        <w:t xml:space="preserve">  </w:t>
-      </w:r>
-      <w:r>
-        <w:rPr>
-          <w:rFonts w:ascii="Times New Roman" w:hAnsi="Times New Roman"/>
-          <w:b/>
-          <w:bCs/>
-        </w:rPr>
-        <w:t>ASP</w:t>
-      </w:r>
-      <w:r>
-        <w:rPr>
-          <w:rFonts w:ascii="Times New Roman" w:hAnsi="Times New Roman"/>
-        </w:rPr>
-        <w:t xml:space="preserve">IRATIONS     </w:t>
-      </w:r>
-      <w:r>
-        <w:rPr>
-          <w:rFonts w:ascii="Times New Roman" w:hAnsi="Times New Roman"/>
-        </w:rPr>
-        <w:tab/>
-        <w:t xml:space="preserve">0   </w:t>
-      </w:r>
-      <w:r>
-        <w:rPr>
-          <w:rFonts w:ascii="Times New Roman" w:hAnsi="Times New Roman"/>
-        </w:rPr>
-        <w:tab/>
-        <w:t xml:space="preserve">1 </w:t>
-      </w:r>
-    </w:p>
-    <w:p>
-      <w:pPr>
-        <w:tabs>
-          <w:tab w:val="left" w:pos="2345"/>
-        </w:tabs>
-        <w:rPr>
-          <w:rFonts w:ascii="Times New Roman" w:hAnsi="Times New Roman"/>
-        </w:rPr>
-      </w:pPr>
-      <w:r>
-        <w:rPr>
-          <w:rFonts w:ascii="Times New Roman" w:hAnsi="Times New Roman"/>
-        </w:rPr>
-        <w:t xml:space="preserve">  </w:t>
-      </w:r>
-      <w:proofErr w:type="gramStart"/>
-      <w:r>
-        <w:rPr>
-          <w:rFonts w:ascii="Times New Roman" w:hAnsi="Times New Roman"/>
-        </w:rPr>
-        <w:t>M</w:t>
-      </w:r>
-      <w:r>
-        <w:rPr>
-          <w:rFonts w:ascii="Times New Roman" w:hAnsi="Times New Roman"/>
-          <w:b/>
-          <w:bCs/>
-        </w:rPr>
-        <w:t>AST</w:t>
-      </w:r>
-      <w:r>
-        <w:rPr>
-          <w:rFonts w:ascii="Times New Roman" w:hAnsi="Times New Roman"/>
-        </w:rPr>
-        <w:t>ER[</w:t>
-      </w:r>
-      <w:proofErr w:type="gramEnd"/>
-      <w:r>
-        <w:rPr>
-          <w:rFonts w:ascii="Times New Roman" w:hAnsi="Times New Roman"/>
-        </w:rPr>
-        <w:t xml:space="preserve">S/'S]        </w:t>
-      </w:r>
-      <w:r>
-        <w:rPr>
-          <w:rFonts w:ascii="Times New Roman" w:hAnsi="Times New Roman"/>
-        </w:rPr>
-        <w:tab/>
-        <w:t xml:space="preserve">30  </w:t>
-      </w:r>
-      <w:r>
-        <w:rPr>
-          <w:rFonts w:ascii="Times New Roman" w:hAnsi="Times New Roman"/>
-        </w:rPr>
-        <w:tab/>
-        <w:t>11</w:t>
-      </w:r>
-    </w:p>
-    <w:p>
-      <w:pPr>
-        <w:tabs>
-          <w:tab w:val="left" w:pos="2345"/>
-        </w:tabs>
-        <w:rPr>
-          <w:rFonts w:ascii="Times New Roman" w:hAnsi="Times New Roman"/>
-        </w:rPr>
-      </w:pPr>
-      <w:r>
-        <w:rPr>
-          <w:rFonts w:ascii="Times New Roman" w:hAnsi="Times New Roman"/>
-        </w:rPr>
-        <w:t xml:space="preserve">  </w:t>
-      </w:r>
-      <w:proofErr w:type="gramStart"/>
-      <w:r>
-        <w:rPr>
-          <w:rFonts w:ascii="Times New Roman" w:hAnsi="Times New Roman"/>
-        </w:rPr>
-        <w:t>P</w:t>
-      </w:r>
-      <w:r>
-        <w:rPr>
-          <w:rFonts w:ascii="Times New Roman" w:hAnsi="Times New Roman"/>
-          <w:b/>
-          <w:bCs/>
-        </w:rPr>
-        <w:t>AST</w:t>
-      </w:r>
-      <w:r>
-        <w:rPr>
-          <w:rFonts w:ascii="Times New Roman" w:hAnsi="Times New Roman"/>
-        </w:rPr>
-        <w:t>OR[</w:t>
-      </w:r>
-      <w:proofErr w:type="gramEnd"/>
-      <w:r>
-        <w:rPr>
-          <w:rFonts w:ascii="Times New Roman" w:hAnsi="Times New Roman"/>
-        </w:rPr>
-        <w:t xml:space="preserve">S/'S]         </w:t>
-      </w:r>
-      <w:r>
-        <w:rPr>
-          <w:rFonts w:ascii="Times New Roman" w:hAnsi="Times New Roman"/>
-        </w:rPr>
-        <w:tab/>
-        <w:t xml:space="preserve">17 </w:t>
-      </w:r>
-      <w:r>
-        <w:rPr>
-          <w:rFonts w:ascii="Times New Roman" w:hAnsi="Times New Roman"/>
-        </w:rPr>
-        <w:tab/>
-        <w:t>2</w:t>
-      </w:r>
-    </w:p>
-    <w:p>
-      <w:pPr>
-        <w:tabs>
-          <w:tab w:val="left" w:pos="2345"/>
-        </w:tabs>
-        <w:rPr>
-          <w:rFonts w:ascii="Times New Roman" w:hAnsi="Times New Roman"/>
-        </w:rPr>
-      </w:pPr>
-      <w:r>
-        <w:rPr>
-          <w:rFonts w:ascii="Times New Roman" w:hAnsi="Times New Roman"/>
-        </w:rPr>
-        <w:t xml:space="preserve">  </w:t>
-      </w:r>
-      <w:proofErr w:type="gramStart"/>
-      <w:r>
-        <w:rPr>
-          <w:rFonts w:ascii="Times New Roman" w:hAnsi="Times New Roman"/>
-        </w:rPr>
-        <w:t>F</w:t>
-      </w:r>
-      <w:r>
-        <w:rPr>
-          <w:rFonts w:ascii="Times New Roman" w:hAnsi="Times New Roman"/>
-          <w:b/>
-          <w:bCs/>
-        </w:rPr>
-        <w:t>AST</w:t>
-      </w:r>
-      <w:r>
-        <w:rPr>
-          <w:rFonts w:ascii="Times New Roman" w:hAnsi="Times New Roman"/>
-        </w:rPr>
-        <w:t>[</w:t>
-      </w:r>
-      <w:proofErr w:type="gramEnd"/>
-      <w:r>
-        <w:rPr>
-          <w:rFonts w:ascii="Times New Roman" w:hAnsi="Times New Roman"/>
-        </w:rPr>
-        <w:t xml:space="preserve">ER/EST]       </w:t>
-      </w:r>
-      <w:r>
-        <w:rPr>
-          <w:rFonts w:ascii="Times New Roman" w:hAnsi="Times New Roman"/>
-        </w:rPr>
-        <w:tab/>
-        <w:t xml:space="preserve">16 </w:t>
-      </w:r>
-      <w:r>
-        <w:rPr>
-          <w:rFonts w:ascii="Times New Roman" w:hAnsi="Times New Roman"/>
-        </w:rPr>
-        <w:tab/>
-        <w:t>2</w:t>
-      </w:r>
-    </w:p>
-    <w:p>
-      <w:pPr>
-        <w:tabs>
-          <w:tab w:val="left" w:pos="2345"/>
-        </w:tabs>
-        <w:rPr>
-          <w:rFonts w:ascii="Times New Roman" w:hAnsi="Times New Roman"/>
-        </w:rPr>
-      </w:pPr>
-      <w:r>
-        <w:rPr>
-          <w:rFonts w:ascii="Times New Roman" w:hAnsi="Times New Roman"/>
-        </w:rPr>
-        <w:t xml:space="preserve">  L</w:t>
-      </w:r>
-      <w:r>
-        <w:rPr>
-          <w:rFonts w:ascii="Times New Roman" w:hAnsi="Times New Roman"/>
-          <w:b/>
-          <w:bCs/>
-        </w:rPr>
-        <w:t>AST</w:t>
-      </w:r>
-      <w:r>
-        <w:rPr>
-          <w:rFonts w:ascii="Times New Roman" w:hAnsi="Times New Roman"/>
-        </w:rPr>
-        <w:t xml:space="preserve">ED         </w:t>
-      </w:r>
-      <w:r>
-        <w:rPr>
-          <w:rFonts w:ascii="Times New Roman" w:hAnsi="Times New Roman"/>
-        </w:rPr>
-        <w:tab/>
-        <w:t xml:space="preserve">11   </w:t>
-      </w:r>
-      <w:r>
-        <w:rPr>
-          <w:rFonts w:ascii="Times New Roman" w:hAnsi="Times New Roman"/>
-        </w:rPr>
-        <w:tab/>
-        <w:t>5</w:t>
-      </w:r>
-    </w:p>
-    <w:p>
-      <w:pPr>
-        <w:tabs>
-          <w:tab w:val="left" w:pos="2345"/>
-        </w:tabs>
-        <w:rPr>
-          <w:rFonts w:ascii="Times New Roman" w:hAnsi="Times New Roman"/>
-          <w:color w:val="800000"/>
-        </w:rPr>
-      </w:pPr>
-      <w:r>
-        <w:rPr>
-          <w:rFonts w:ascii="Times New Roman" w:hAnsi="Times New Roman"/>
-        </w:rPr>
-        <w:t xml:space="preserve">  </w:t>
-      </w:r>
-      <w:r>
-        <w:rPr>
-          <w:rFonts w:ascii="Times New Roman" w:hAnsi="Times New Roman"/>
-          <w:color w:val="800000"/>
-        </w:rPr>
-        <w:t>FANT</w:t>
-      </w:r>
-      <w:r>
-        <w:rPr>
-          <w:rFonts w:ascii="Times New Roman" w:hAnsi="Times New Roman"/>
-          <w:b/>
-          <w:bCs/>
-          <w:color w:val="800000"/>
-        </w:rPr>
-        <w:t>AST</w:t>
-      </w:r>
-      <w:r>
-        <w:rPr>
-          <w:rFonts w:ascii="Times New Roman" w:hAnsi="Times New Roman"/>
-          <w:color w:val="800000"/>
-        </w:rPr>
-        <w:t xml:space="preserve">IC       </w:t>
-      </w:r>
-      <w:r>
-        <w:rPr>
-          <w:rFonts w:ascii="Times New Roman" w:hAnsi="Times New Roman"/>
-          <w:color w:val="800000"/>
-        </w:rPr>
-        <w:tab/>
-        <w:t xml:space="preserve">4   </w:t>
-      </w:r>
-      <w:r>
-        <w:rPr>
-          <w:rFonts w:ascii="Times New Roman" w:hAnsi="Times New Roman"/>
-          <w:color w:val="800000"/>
-        </w:rPr>
-        <w:tab/>
-        <w:t>9</w:t>
-      </w:r>
-    </w:p>
-    <w:p>
-      <w:pPr>
-        <w:tabs>
-          <w:tab w:val="left" w:pos="2345"/>
-        </w:tabs>
-        <w:rPr>
-          <w:rFonts w:ascii="Times New Roman" w:hAnsi="Times New Roman"/>
-        </w:rPr>
-      </w:pPr>
-      <w:r>
-        <w:rPr>
-          <w:rFonts w:ascii="Times New Roman" w:hAnsi="Times New Roman"/>
-        </w:rPr>
-        <w:t xml:space="preserve">  N</w:t>
-      </w:r>
-      <w:r>
-        <w:rPr>
-          <w:rFonts w:ascii="Times New Roman" w:hAnsi="Times New Roman"/>
-          <w:b/>
-          <w:bCs/>
-        </w:rPr>
-        <w:t>AST</w:t>
-      </w:r>
-      <w:r>
-        <w:rPr>
-          <w:rFonts w:ascii="Times New Roman" w:hAnsi="Times New Roman"/>
-        </w:rPr>
-        <w:t xml:space="preserve">Y          </w:t>
-      </w:r>
-      <w:r>
-        <w:rPr>
-          <w:rFonts w:ascii="Times New Roman" w:hAnsi="Times New Roman"/>
-        </w:rPr>
-        <w:tab/>
-        <w:t xml:space="preserve">11 </w:t>
-      </w:r>
-      <w:r>
-        <w:rPr>
-          <w:rFonts w:ascii="Times New Roman" w:hAnsi="Times New Roman"/>
-        </w:rPr>
-        <w:tab/>
-        <w:t>2</w:t>
-      </w:r>
-    </w:p>
-    <w:p>
-      <w:pPr>
-        <w:tabs>
-          <w:tab w:val="left" w:pos="2345"/>
-        </w:tabs>
-        <w:rPr>
-          <w:rFonts w:ascii="Times New Roman" w:hAnsi="Times New Roman"/>
-        </w:rPr>
-      </w:pPr>
-      <w:r>
-        <w:rPr>
-          <w:rFonts w:ascii="Times New Roman" w:hAnsi="Times New Roman"/>
-        </w:rPr>
-        <w:t xml:space="preserve">  </w:t>
-      </w:r>
-      <w:proofErr w:type="gramStart"/>
-      <w:r>
-        <w:rPr>
-          <w:rFonts w:ascii="Times New Roman" w:hAnsi="Times New Roman"/>
-        </w:rPr>
-        <w:t>PL</w:t>
-      </w:r>
-      <w:r>
-        <w:rPr>
-          <w:rFonts w:ascii="Times New Roman" w:hAnsi="Times New Roman"/>
-          <w:b/>
-          <w:bCs/>
-        </w:rPr>
-        <w:t>AST</w:t>
-      </w:r>
-      <w:r>
-        <w:rPr>
-          <w:rFonts w:ascii="Times New Roman" w:hAnsi="Times New Roman"/>
-        </w:rPr>
-        <w:t>ER(</w:t>
-      </w:r>
-      <w:proofErr w:type="gramEnd"/>
-      <w:r>
-        <w:rPr>
-          <w:rFonts w:ascii="Times New Roman" w:hAnsi="Times New Roman"/>
-        </w:rPr>
-        <w:t xml:space="preserve">ED)        </w:t>
-      </w:r>
-      <w:r>
-        <w:rPr>
-          <w:rFonts w:ascii="Times New Roman" w:hAnsi="Times New Roman"/>
-        </w:rPr>
-        <w:tab/>
-        <w:t xml:space="preserve">7   </w:t>
-      </w:r>
-      <w:r>
-        <w:rPr>
-          <w:rFonts w:ascii="Times New Roman" w:hAnsi="Times New Roman"/>
-        </w:rPr>
-        <w:tab/>
-        <w:t>1</w:t>
-      </w:r>
-    </w:p>
-    <w:p>
-      <w:pPr>
-        <w:tabs>
-          <w:tab w:val="left" w:pos="2345"/>
-        </w:tabs>
-        <w:rPr>
-          <w:rFonts w:ascii="Times New Roman" w:hAnsi="Times New Roman"/>
-          <w:color w:val="800000"/>
-        </w:rPr>
-      </w:pPr>
-      <w:r>
-        <w:rPr>
-          <w:rFonts w:ascii="Times New Roman" w:hAnsi="Times New Roman"/>
-        </w:rPr>
-        <w:t xml:space="preserve">  </w:t>
-      </w:r>
-      <w:proofErr w:type="gramStart"/>
-      <w:r>
-        <w:rPr>
-          <w:rFonts w:ascii="Times New Roman" w:hAnsi="Times New Roman"/>
-          <w:color w:val="800000"/>
-        </w:rPr>
-        <w:t>PL</w:t>
-      </w:r>
-      <w:r>
-        <w:rPr>
-          <w:rFonts w:ascii="Times New Roman" w:hAnsi="Times New Roman"/>
-          <w:b/>
-          <w:bCs/>
-          <w:color w:val="800000"/>
-        </w:rPr>
-        <w:t>AST</w:t>
-      </w:r>
-      <w:r>
-        <w:rPr>
-          <w:rFonts w:ascii="Times New Roman" w:hAnsi="Times New Roman"/>
-          <w:color w:val="800000"/>
-        </w:rPr>
-        <w:t>IC(</w:t>
-      </w:r>
-      <w:proofErr w:type="gramEnd"/>
-      <w:r>
-        <w:rPr>
-          <w:rFonts w:ascii="Times New Roman" w:hAnsi="Times New Roman"/>
-          <w:color w:val="800000"/>
-        </w:rPr>
-        <w:t xml:space="preserve">S)         </w:t>
-      </w:r>
-      <w:r>
-        <w:rPr>
-          <w:rFonts w:ascii="Times New Roman" w:hAnsi="Times New Roman"/>
-          <w:color w:val="800000"/>
-        </w:rPr>
-        <w:tab/>
-        <w:t xml:space="preserve">4   </w:t>
-      </w:r>
-      <w:r>
-        <w:rPr>
-          <w:rFonts w:ascii="Times New Roman" w:hAnsi="Times New Roman"/>
-          <w:color w:val="800000"/>
-        </w:rPr>
-        <w:tab/>
-        <w:t>4</w:t>
-      </w:r>
-    </w:p>
-    <w:p>
-      <w:pPr>
-        <w:tabs>
-          <w:tab w:val="left" w:pos="2345"/>
-        </w:tabs>
-        <w:rPr>
-          <w:rFonts w:ascii="Times New Roman" w:hAnsi="Times New Roman"/>
-        </w:rPr>
-      </w:pPr>
-      <w:r>
-        <w:rPr>
-          <w:rFonts w:ascii="Times New Roman" w:hAnsi="Times New Roman"/>
-        </w:rPr>
-        <w:t xml:space="preserve">  DIS</w:t>
-      </w:r>
-      <w:r>
-        <w:rPr>
-          <w:rFonts w:ascii="Times New Roman" w:hAnsi="Times New Roman"/>
-          <w:b/>
-          <w:bCs/>
-        </w:rPr>
-        <w:t>AST</w:t>
-      </w:r>
-      <w:r>
-        <w:rPr>
-          <w:rFonts w:ascii="Times New Roman" w:hAnsi="Times New Roman"/>
-        </w:rPr>
-        <w:t xml:space="preserve">ER        </w:t>
-      </w:r>
-      <w:r>
-        <w:rPr>
-          <w:rFonts w:ascii="Times New Roman" w:hAnsi="Times New Roman"/>
-        </w:rPr>
-        <w:tab/>
-        <w:t xml:space="preserve">6   </w:t>
-      </w:r>
-      <w:r>
-        <w:rPr>
-          <w:rFonts w:ascii="Times New Roman" w:hAnsi="Times New Roman"/>
-        </w:rPr>
-        <w:tab/>
-        <w:t>1</w:t>
-      </w:r>
-    </w:p>
-    <w:p>
-      <w:pPr>
-        <w:tabs>
-          <w:tab w:val="left" w:pos="2345"/>
-        </w:tabs>
-        <w:rPr>
-          <w:rFonts w:ascii="Times New Roman" w:hAnsi="Times New Roman"/>
-        </w:rPr>
-      </w:pPr>
-      <w:r>
-        <w:rPr>
-          <w:rFonts w:ascii="Times New Roman" w:hAnsi="Times New Roman"/>
-        </w:rPr>
-        <w:t xml:space="preserve">  DR</w:t>
-      </w:r>
-      <w:r>
-        <w:rPr>
-          <w:rFonts w:ascii="Times New Roman" w:hAnsi="Times New Roman"/>
-          <w:b/>
-          <w:bCs/>
-        </w:rPr>
-        <w:t>AST</w:t>
-      </w:r>
-      <w:r>
-        <w:rPr>
-          <w:rFonts w:ascii="Times New Roman" w:hAnsi="Times New Roman"/>
-        </w:rPr>
-        <w:t xml:space="preserve">ICALLY     </w:t>
-      </w:r>
-      <w:r>
-        <w:rPr>
-          <w:rFonts w:ascii="Times New Roman" w:hAnsi="Times New Roman"/>
-        </w:rPr>
-        <w:tab/>
-        <w:t xml:space="preserve">5   </w:t>
-      </w:r>
-      <w:r>
-        <w:rPr>
-          <w:rFonts w:ascii="Times New Roman" w:hAnsi="Times New Roman"/>
-        </w:rPr>
-        <w:tab/>
-        <w:t>1</w:t>
-      </w:r>
-    </w:p>
-    <w:p>
-      <w:pPr>
-        <w:tabs>
-          <w:tab w:val="left" w:pos="2345"/>
-        </w:tabs>
-        <w:rPr>
-          <w:rFonts w:ascii="Times New Roman" w:hAnsi="Times New Roman"/>
-          <w:color w:val="800000"/>
-        </w:rPr>
-      </w:pPr>
-      <w:r>
-        <w:rPr>
-          <w:rFonts w:ascii="Times New Roman" w:hAnsi="Times New Roman"/>
-        </w:rPr>
-        <w:t xml:space="preserve">  </w:t>
-      </w:r>
-      <w:proofErr w:type="gramStart"/>
-      <w:r>
-        <w:rPr>
-          <w:rFonts w:ascii="Times New Roman" w:hAnsi="Times New Roman"/>
-          <w:b/>
-          <w:bCs/>
-          <w:color w:val="800000"/>
-        </w:rPr>
-        <w:t>AST</w:t>
-      </w:r>
-      <w:r>
-        <w:rPr>
-          <w:rFonts w:ascii="Times New Roman" w:hAnsi="Times New Roman"/>
-          <w:color w:val="800000"/>
-        </w:rPr>
-        <w:t>RO[</w:t>
-      </w:r>
-      <w:proofErr w:type="gramEnd"/>
-      <w:r>
-        <w:rPr>
-          <w:rFonts w:ascii="Times New Roman" w:hAnsi="Times New Roman"/>
-          <w:color w:val="800000"/>
-        </w:rPr>
-        <w:t xml:space="preserve">/NAUT]     </w:t>
-      </w:r>
-      <w:r>
-        <w:rPr>
-          <w:rFonts w:ascii="Times New Roman" w:hAnsi="Times New Roman"/>
-          <w:color w:val="800000"/>
-        </w:rPr>
-        <w:tab/>
-        <w:t xml:space="preserve">0   </w:t>
-      </w:r>
-      <w:r>
-        <w:rPr>
-          <w:rFonts w:ascii="Times New Roman" w:hAnsi="Times New Roman"/>
-          <w:color w:val="800000"/>
-        </w:rPr>
-        <w:tab/>
-        <w:t>4</w:t>
-      </w:r>
-    </w:p>
-    <w:p>
-      <w:pPr>
-        <w:tabs>
-          <w:tab w:val="left" w:pos="2345"/>
-        </w:tabs>
-        <w:rPr>
-          <w:rFonts w:ascii="Times New Roman" w:hAnsi="Times New Roman"/>
-        </w:rPr>
-      </w:pPr>
-      <w:r>
-        <w:rPr>
-          <w:rFonts w:ascii="Times New Roman" w:hAnsi="Times New Roman"/>
-        </w:rPr>
-        <w:t xml:space="preserve">  </w:t>
-      </w:r>
-      <w:proofErr w:type="gramStart"/>
-      <w:r>
-        <w:rPr>
-          <w:rFonts w:ascii="Times New Roman" w:hAnsi="Times New Roman"/>
-          <w:b/>
-          <w:bCs/>
-        </w:rPr>
-        <w:t>AST</w:t>
-      </w:r>
-      <w:r>
-        <w:rPr>
-          <w:rFonts w:ascii="Times New Roman" w:hAnsi="Times New Roman"/>
-        </w:rPr>
-        <w:t>ERISK(</w:t>
-      </w:r>
-      <w:proofErr w:type="gramEnd"/>
-      <w:r>
-        <w:rPr>
-          <w:rFonts w:ascii="Times New Roman" w:hAnsi="Times New Roman"/>
-        </w:rPr>
-        <w:t xml:space="preserve">S)        </w:t>
-      </w:r>
-      <w:r>
-        <w:rPr>
-          <w:rFonts w:ascii="Times New Roman" w:hAnsi="Times New Roman"/>
-        </w:rPr>
-        <w:tab/>
-        <w:t xml:space="preserve">1   </w:t>
-      </w:r>
-      <w:r>
-        <w:rPr>
-          <w:rFonts w:ascii="Times New Roman" w:hAnsi="Times New Roman"/>
-        </w:rPr>
-        <w:tab/>
-        <w:t>2</w:t>
-      </w:r>
-    </w:p>
-    <w:p>
-      <w:pPr>
-        <w:tabs>
-          <w:tab w:val="left" w:pos="2345"/>
-        </w:tabs>
-        <w:rPr>
-          <w:rFonts w:ascii="Times New Roman" w:hAnsi="Times New Roman"/>
-        </w:rPr>
-      </w:pPr>
-      <w:r>
-        <w:rPr>
-          <w:rFonts w:ascii="Times New Roman" w:hAnsi="Times New Roman"/>
-        </w:rPr>
-        <w:t xml:space="preserve">  BL</w:t>
-      </w:r>
-      <w:r>
-        <w:rPr>
-          <w:rFonts w:ascii="Times New Roman" w:hAnsi="Times New Roman"/>
-          <w:b/>
-          <w:bCs/>
-        </w:rPr>
-        <w:t>AST</w:t>
-      </w:r>
-      <w:r>
-        <w:rPr>
-          <w:rFonts w:ascii="Times New Roman" w:hAnsi="Times New Roman"/>
-        </w:rPr>
-        <w:t xml:space="preserve">ED         </w:t>
-      </w:r>
-      <w:r>
-        <w:rPr>
-          <w:rFonts w:ascii="Times New Roman" w:hAnsi="Times New Roman"/>
-        </w:rPr>
-        <w:tab/>
-        <w:t xml:space="preserve">3   </w:t>
-      </w:r>
-      <w:r>
-        <w:rPr>
-          <w:rFonts w:ascii="Times New Roman" w:hAnsi="Times New Roman"/>
-        </w:rPr>
-        <w:tab/>
-        <w:t>0</w:t>
-      </w:r>
-    </w:p>
-    <w:p>
-      <w:pPr>
-        <w:tabs>
-          <w:tab w:val="left" w:pos="2345"/>
-        </w:tabs>
-        <w:rPr>
-          <w:rFonts w:ascii="Times New Roman" w:hAnsi="Times New Roman"/>
-        </w:rPr>
-      </w:pPr>
-      <w:r>
-        <w:rPr>
-          <w:rFonts w:ascii="Times New Roman" w:hAnsi="Times New Roman"/>
-        </w:rPr>
-        <w:t xml:space="preserve">  M</w:t>
-      </w:r>
-      <w:r>
-        <w:rPr>
-          <w:rFonts w:ascii="Times New Roman" w:hAnsi="Times New Roman"/>
-          <w:b/>
-          <w:bCs/>
-        </w:rPr>
-        <w:t>AST</w:t>
-      </w:r>
-      <w:r>
-        <w:rPr>
-          <w:rFonts w:ascii="Times New Roman" w:hAnsi="Times New Roman"/>
-        </w:rPr>
-        <w:t xml:space="preserve">ERMAN       </w:t>
-      </w:r>
-      <w:r>
-        <w:rPr>
-          <w:rFonts w:ascii="Times New Roman" w:hAnsi="Times New Roman"/>
-        </w:rPr>
-        <w:tab/>
-        <w:t xml:space="preserve">3   </w:t>
-      </w:r>
-      <w:r>
-        <w:rPr>
-          <w:rFonts w:ascii="Times New Roman" w:hAnsi="Times New Roman"/>
-        </w:rPr>
-        <w:tab/>
-        <w:t>0</w:t>
-      </w:r>
-    </w:p>
-    <w:p>
-      <w:pPr>
-        <w:tabs>
-          <w:tab w:val="left" w:pos="2345"/>
-        </w:tabs>
-        <w:rPr>
-          <w:rFonts w:ascii="Times New Roman" w:hAnsi="Times New Roman"/>
-        </w:rPr>
-      </w:pPr>
-      <w:r>
-        <w:rPr>
-          <w:rFonts w:ascii="Times New Roman" w:hAnsi="Times New Roman"/>
-        </w:rPr>
-        <w:t xml:space="preserve">  </w:t>
-      </w:r>
-      <w:proofErr w:type="gramStart"/>
-      <w:r>
-        <w:rPr>
-          <w:rFonts w:ascii="Times New Roman" w:hAnsi="Times New Roman"/>
-        </w:rPr>
-        <w:t>SARC</w:t>
-      </w:r>
-      <w:r>
-        <w:rPr>
-          <w:rFonts w:ascii="Times New Roman" w:hAnsi="Times New Roman"/>
-          <w:b/>
-          <w:bCs/>
-        </w:rPr>
-        <w:t>AST</w:t>
-      </w:r>
-      <w:r>
-        <w:rPr>
-          <w:rFonts w:ascii="Times New Roman" w:hAnsi="Times New Roman"/>
-        </w:rPr>
-        <w:t>IC(</w:t>
-      </w:r>
-      <w:proofErr w:type="gramEnd"/>
-      <w:r>
-        <w:rPr>
-          <w:rFonts w:ascii="Times New Roman" w:hAnsi="Times New Roman"/>
-        </w:rPr>
-        <w:t>ALLY)</w:t>
-      </w:r>
-      <w:r>
-        <w:rPr>
-          <w:rFonts w:ascii="Times New Roman" w:hAnsi="Times New Roman"/>
-        </w:rPr>
-        <w:tab/>
-        <w:t xml:space="preserve">2  </w:t>
-      </w:r>
-      <w:r>
-        <w:rPr>
-          <w:rFonts w:ascii="Times New Roman" w:hAnsi="Times New Roman"/>
-        </w:rPr>
-        <w:tab/>
-        <w:t>1</w:t>
-      </w:r>
-    </w:p>
-    <w:p>
-      <w:pPr>
-        <w:tabs>
-          <w:tab w:val="left" w:pos="2345"/>
-        </w:tabs>
-        <w:rPr>
-          <w:rFonts w:ascii="Times New Roman" w:hAnsi="Times New Roman"/>
-        </w:rPr>
-      </w:pPr>
-      <w:r>
-        <w:rPr>
-          <w:rFonts w:ascii="Times New Roman" w:hAnsi="Times New Roman"/>
-          <w:b/>
-          <w:bCs/>
-        </w:rPr>
-        <w:t xml:space="preserve">  </w:t>
-      </w:r>
-      <w:proofErr w:type="gramStart"/>
-      <w:r>
-        <w:rPr>
-          <w:rFonts w:ascii="Times New Roman" w:hAnsi="Times New Roman"/>
-          <w:b/>
-          <w:bCs/>
-        </w:rPr>
-        <w:t>AST</w:t>
-      </w:r>
-      <w:r>
-        <w:rPr>
-          <w:rFonts w:ascii="Times New Roman" w:hAnsi="Times New Roman"/>
-        </w:rPr>
-        <w:t>EROID(</w:t>
-      </w:r>
-      <w:proofErr w:type="gramEnd"/>
-      <w:r>
-        <w:rPr>
-          <w:rFonts w:ascii="Times New Roman" w:hAnsi="Times New Roman"/>
-        </w:rPr>
-        <w:t xml:space="preserve">S)        </w:t>
+        <w:t xml:space="preserve">  AST</w:t>
+      </w:r>
+      <w:r>
+        <w:rPr>
+          <w:rFonts w:ascii="Times New Roman" w:hAnsi="Times New Roman"/>
+        </w:rPr>
+        <w:t xml:space="preserve">EROID(S)        </w:t>
       </w:r>
       <w:r>
         <w:rPr>
@@ -6494,7 +5361,6 @@
         </w:rPr>
         <w:t xml:space="preserve">  </w:t>
       </w:r>
-      <w:proofErr w:type="gramStart"/>
       <w:r>
         <w:rPr>
           <w:rFonts w:ascii="Times New Roman" w:hAnsi="Times New Roman"/>
@@ -6507,14 +5373,7 @@
         <w:rPr>
           <w:rFonts w:ascii="Times New Roman" w:hAnsi="Times New Roman"/>
         </w:rPr>
-        <w:t>[</w:t>
-      </w:r>
-      <w:proofErr w:type="gramEnd"/>
-      <w:r>
-        <w:rPr>
-          <w:rFonts w:ascii="Times New Roman" w:hAnsi="Times New Roman"/>
-        </w:rPr>
-        <w:t xml:space="preserve">ED/ING]         </w:t>
+        <w:t xml:space="preserve">[ED/ING]         </w:t>
       </w:r>
       <w:r>
         <w:rPr>
@@ -6632,49 +5491,91 @@
         <w:rPr>
           <w:rFonts w:ascii="Times New Roman" w:hAnsi="Times New Roman"/>
         </w:rPr>
+        <w:t xml:space="preserve">  B</w:t>
+      </w:r>
+      <w:r>
+        <w:rPr>
+          <w:rFonts w:ascii="Times New Roman" w:hAnsi="Times New Roman"/>
+          <w:b/>
+          <w:bCs/>
+        </w:rPr>
+        <w:t>ASK</w:t>
+      </w:r>
+      <w:r>
+        <w:rPr>
+          <w:rFonts w:ascii="Times New Roman" w:hAnsi="Times New Roman"/>
+        </w:rPr>
+        <w:t xml:space="preserve">ET(S)         </w:t>
+      </w:r>
+      <w:r>
+        <w:rPr>
+          <w:rFonts w:ascii="Times New Roman" w:hAnsi="Times New Roman"/>
+        </w:rPr>
+        <w:tab/>
+        <w:t xml:space="preserve">23 </w:t>
+      </w:r>
+      <w:r>
+        <w:rPr>
+          <w:rFonts w:ascii="Times New Roman" w:hAnsi="Times New Roman"/>
+        </w:rPr>
+        <w:tab/>
+        <w:t>0</w:t>
+      </w:r>
+    </w:p>
+    <w:p>
+      <w:pPr>
+        <w:tabs>
+          <w:tab w:val="left" w:pos="2345"/>
+        </w:tabs>
+        <w:rPr>
+          <w:rFonts w:ascii="Times New Roman" w:hAnsi="Times New Roman"/>
+          <w:color w:val="800000"/>
+        </w:rPr>
+      </w:pPr>
+      <w:r>
+        <w:rPr>
+          <w:rFonts w:ascii="Times New Roman" w:hAnsi="Times New Roman"/>
+        </w:rPr>
         <w:t xml:space="preserve">  </w:t>
       </w:r>
-      <w:proofErr w:type="gramStart"/>
-      <w:r>
-        <w:rPr>
-          <w:rFonts w:ascii="Times New Roman" w:hAnsi="Times New Roman"/>
-        </w:rPr>
-        <w:t>B</w:t>
-      </w:r>
-      <w:r>
-        <w:rPr>
-          <w:rFonts w:ascii="Times New Roman" w:hAnsi="Times New Roman"/>
-          <w:b/>
-          <w:bCs/>
+      <w:r>
+        <w:rPr>
+          <w:rFonts w:ascii="Times New Roman" w:hAnsi="Times New Roman"/>
+          <w:color w:val="800000"/>
+        </w:rPr>
+        <w:t>AL</w:t>
+      </w:r>
+      <w:r>
+        <w:rPr>
+          <w:rFonts w:ascii="Times New Roman" w:hAnsi="Times New Roman"/>
+          <w:b/>
+          <w:bCs/>
+          <w:color w:val="800000"/>
         </w:rPr>
         <w:t>ASK</w:t>
       </w:r>
       <w:r>
         <w:rPr>
           <w:rFonts w:ascii="Times New Roman" w:hAnsi="Times New Roman"/>
-        </w:rPr>
-        <w:t>ET(</w:t>
-      </w:r>
-      <w:proofErr w:type="gramEnd"/>
-      <w:r>
-        <w:rPr>
-          <w:rFonts w:ascii="Times New Roman" w:hAnsi="Times New Roman"/>
-        </w:rPr>
-        <w:t xml:space="preserve">S)         </w:t>
-      </w:r>
-      <w:r>
-        <w:rPr>
-          <w:rFonts w:ascii="Times New Roman" w:hAnsi="Times New Roman"/>
-        </w:rPr>
-        <w:tab/>
-        <w:t xml:space="preserve">23 </w:t>
-      </w:r>
-      <w:r>
-        <w:rPr>
-          <w:rFonts w:ascii="Times New Roman" w:hAnsi="Times New Roman"/>
-        </w:rPr>
-        <w:tab/>
-        <w:t>0</w:t>
+          <w:color w:val="800000"/>
+        </w:rPr>
+        <w:t xml:space="preserve">[A/AN]        </w:t>
+      </w:r>
+      <w:r>
+        <w:rPr>
+          <w:rFonts w:ascii="Times New Roman" w:hAnsi="Times New Roman"/>
+          <w:color w:val="800000"/>
+        </w:rPr>
+        <w:tab/>
+        <w:t xml:space="preserve">4   </w:t>
+      </w:r>
+      <w:r>
+        <w:rPr>
+          <w:rFonts w:ascii="Times New Roman" w:hAnsi="Times New Roman"/>
+          <w:color w:val="800000"/>
+        </w:rPr>
+        <w:tab/>
+        <w:t>3</w:t>
       </w:r>
     </w:p>
     <w:p>
@@ -6684,106 +5585,27 @@
         </w:tabs>
         <w:rPr>
           <w:rFonts w:ascii="Times New Roman" w:hAnsi="Times New Roman"/>
-          <w:color w:val="800000"/>
-        </w:rPr>
-      </w:pPr>
-      <w:r>
-        <w:rPr>
-          <w:rFonts w:ascii="Times New Roman" w:hAnsi="Times New Roman"/>
-        </w:rPr>
-        <w:t xml:space="preserve">  </w:t>
-      </w:r>
-      <w:proofErr w:type="gramStart"/>
-      <w:r>
-        <w:rPr>
-          <w:rFonts w:ascii="Times New Roman" w:hAnsi="Times New Roman"/>
-          <w:color w:val="800000"/>
-        </w:rPr>
-        <w:t>AL</w:t>
-      </w:r>
-      <w:r>
-        <w:rPr>
-          <w:rFonts w:ascii="Times New Roman" w:hAnsi="Times New Roman"/>
-          <w:b/>
-          <w:bCs/>
-          <w:color w:val="800000"/>
+        </w:rPr>
+      </w:pPr>
+      <w:r>
+        <w:rPr>
+          <w:rFonts w:ascii="Times New Roman" w:hAnsi="Times New Roman"/>
+        </w:rPr>
+        <w:t xml:space="preserve">  C</w:t>
+      </w:r>
+      <w:r>
+        <w:rPr>
+          <w:rFonts w:ascii="Times New Roman" w:hAnsi="Times New Roman"/>
+          <w:b/>
+          <w:bCs/>
         </w:rPr>
         <w:t>ASK</w:t>
       </w:r>
       <w:r>
         <w:rPr>
           <w:rFonts w:ascii="Times New Roman" w:hAnsi="Times New Roman"/>
-          <w:color w:val="800000"/>
-        </w:rPr>
-        <w:t>[</w:t>
-      </w:r>
-      <w:proofErr w:type="gramEnd"/>
-      <w:r>
-        <w:rPr>
-          <w:rFonts w:ascii="Times New Roman" w:hAnsi="Times New Roman"/>
-          <w:color w:val="800000"/>
-        </w:rPr>
-        <w:t xml:space="preserve">A/AN]        </w:t>
-      </w:r>
-      <w:r>
-        <w:rPr>
-          <w:rFonts w:ascii="Times New Roman" w:hAnsi="Times New Roman"/>
-          <w:color w:val="800000"/>
-        </w:rPr>
-        <w:tab/>
-        <w:t xml:space="preserve">4   </w:t>
-      </w:r>
-      <w:r>
-        <w:rPr>
-          <w:rFonts w:ascii="Times New Roman" w:hAnsi="Times New Roman"/>
-          <w:color w:val="800000"/>
-        </w:rPr>
-        <w:tab/>
-        <w:t>3</w:t>
-      </w:r>
-    </w:p>
-    <w:p>
-      <w:pPr>
-        <w:tabs>
-          <w:tab w:val="left" w:pos="2345"/>
-        </w:tabs>
-        <w:rPr>
-          <w:rFonts w:ascii="Times New Roman" w:hAnsi="Times New Roman"/>
-        </w:rPr>
-      </w:pPr>
-      <w:r>
-        <w:rPr>
-          <w:rFonts w:ascii="Times New Roman" w:hAnsi="Times New Roman"/>
-        </w:rPr>
-        <w:t xml:space="preserve">  </w:t>
-      </w:r>
-      <w:proofErr w:type="gramStart"/>
-      <w:r>
-        <w:rPr>
-          <w:rFonts w:ascii="Times New Roman" w:hAnsi="Times New Roman"/>
-        </w:rPr>
-        <w:t>C</w:t>
-      </w:r>
-      <w:r>
-        <w:rPr>
-          <w:rFonts w:ascii="Times New Roman" w:hAnsi="Times New Roman"/>
-          <w:b/>
-          <w:bCs/>
-        </w:rPr>
-        <w:t>ASK</w:t>
-      </w:r>
-      <w:r>
-        <w:rPr>
-          <w:rFonts w:ascii="Times New Roman" w:hAnsi="Times New Roman"/>
-        </w:rPr>
-        <w:t>ET(</w:t>
-      </w:r>
-      <w:proofErr w:type="gramEnd"/>
-      <w:r>
-        <w:rPr>
-          <w:rFonts w:ascii="Times New Roman" w:hAnsi="Times New Roman"/>
-        </w:rPr>
-        <w:t xml:space="preserve">S)          </w:t>
+        </w:rPr>
+        <w:t xml:space="preserve">ET(S)          </w:t>
       </w:r>
       <w:r>
         <w:rPr>
@@ -8968,7 +7790,7 @@
 </file>
 
 <file path=customXml/itemProps1.xml><?xml version="1.0" encoding="utf-8"?>
-<ds:datastoreItem xmlns:ds="http://schemas.openxmlformats.org/officeDocument/2006/customXml" ds:itemID="{2A30C077-56BC-AA49-9867-73C4087A197A}">
+<ds:datastoreItem xmlns:ds="http://schemas.openxmlformats.org/officeDocument/2006/customXml" ds:itemID="{5882D1FC-DCFE-7D49-BCA1-8BC4D8048B2F}">
   <ds:schemaRefs>
     <ds:schemaRef ds:uri="http://schemas.openxmlformats.org/officeDocument/2006/bibliography"/>
   </ds:schemaRefs>

</xml_diff>

<commit_message>
Added lists of data processing steps on page 2
</commit_message>
<xml_diff>
--- a/Prichard-Gorman-draft.docx
+++ b/Prichard-Gorman-draft.docx
@@ -1075,7 +1075,7 @@
         <w:rPr>
           <w:rFonts w:ascii="Times New Roman" w:hAnsi="Times New Roman"/>
         </w:rPr>
-        <w:t>Works in logarithmic space (like Mel)</w:t>
+        <w:t>Works in logarithmic space (Mel)</w:t>
       </w:r>
     </w:p>
     <w:p>
@@ -1093,13 +1093,25 @@
         <w:rPr>
           <w:rFonts w:ascii="Times New Roman" w:hAnsi="Times New Roman"/>
         </w:rPr>
-        <w:t>Speaker-intrinsic normalization to minimize the effects of physiological differences between speakers</w:t>
-      </w:r>
-      <w:r>
-        <w:rPr>
-          <w:rFonts w:ascii="Times New Roman" w:hAnsi="Times New Roman"/>
-        </w:rPr>
-        <w:t xml:space="preserve"> (like </w:t>
+        <w:t>Speaker-intrinsic</w:t>
+      </w:r>
+      <w:r>
+        <w:rPr>
+          <w:rFonts w:ascii="Times New Roman" w:hAnsi="Times New Roman"/>
+        </w:rPr>
+        <w:t>, vowel-extrinsic</w:t>
+      </w:r>
+      <w:r>
+        <w:rPr>
+          <w:rFonts w:ascii="Times New Roman" w:hAnsi="Times New Roman"/>
+        </w:rPr>
+        <w:t xml:space="preserve"> normalization to minimize the effects of physiological differences between speakers</w:t>
+      </w:r>
+      <w:r>
+        <w:rPr>
+          <w:rFonts w:ascii="Times New Roman" w:hAnsi="Times New Roman"/>
+        </w:rPr>
+        <w:t xml:space="preserve"> (</w:t>
       </w:r>
       <w:proofErr w:type="spellStart"/>
       <w:r>
@@ -1131,7 +1143,7 @@
         <w:rPr>
           <w:rFonts w:ascii="Times New Roman" w:hAnsi="Times New Roman"/>
         </w:rPr>
-        <w:t xml:space="preserve">Takes into account different variances associated with F1 and F2 (like </w:t>
+        <w:t>Takes into account different variances associated with F1 and F2 (</w:t>
       </w:r>
       <w:proofErr w:type="spellStart"/>
       <w:r>
@@ -1184,115 +1196,458 @@
     </w:p>
     <w:p>
       <w:pPr>
+        <w:rPr>
+          <w:rFonts w:ascii="Times New Roman" w:hAnsi="Times New Roman"/>
+          <w:bCs/>
+        </w:rPr>
+      </w:pPr>
+    </w:p>
+    <w:p>
+      <w:pPr>
+        <w:rPr>
+          <w:rFonts w:ascii="Times New Roman" w:hAnsi="Times New Roman"/>
+          <w:bCs/>
+        </w:rPr>
+      </w:pPr>
+      <w:r>
+        <w:rPr>
+          <w:rFonts w:ascii="Times New Roman" w:hAnsi="Times New Roman"/>
+          <w:bCs/>
+        </w:rPr>
+        <w:t xml:space="preserve">Some researchers (e.g., </w:t>
+      </w:r>
+      <w:proofErr w:type="spellStart"/>
+      <w:r>
+        <w:rPr>
+          <w:rFonts w:ascii="Times New Roman" w:hAnsi="Times New Roman"/>
+          <w:bCs/>
+        </w:rPr>
+        <w:t>Adank</w:t>
+      </w:r>
+      <w:proofErr w:type="spellEnd"/>
+      <w:r>
+        <w:rPr>
+          <w:rFonts w:ascii="Times New Roman" w:hAnsi="Times New Roman"/>
+          <w:bCs/>
+        </w:rPr>
+        <w:t xml:space="preserve"> et al. 2004) have </w:t>
+      </w:r>
+      <w:r>
+        <w:rPr>
+          <w:rFonts w:ascii="Times New Roman" w:hAnsi="Times New Roman"/>
+          <w:bCs/>
+        </w:rPr>
+        <w:t xml:space="preserve">proposed the </w:t>
+      </w:r>
+      <w:r>
+        <w:rPr>
+          <w:rFonts w:ascii="Times New Roman" w:hAnsi="Times New Roman"/>
+          <w:bCs/>
+        </w:rPr>
+        <w:t xml:space="preserve">Mel transform as a form of vowel normalization. </w:t>
+      </w:r>
+      <w:r>
+        <w:rPr>
+          <w:rFonts w:ascii="Times New Roman" w:hAnsi="Times New Roman"/>
+          <w:bCs/>
+        </w:rPr>
+        <w:t>Unfortunately</w:t>
+      </w:r>
+      <w:r>
+        <w:rPr>
+          <w:rFonts w:ascii="Times New Roman" w:hAnsi="Times New Roman"/>
+          <w:bCs/>
+        </w:rPr>
+        <w:t xml:space="preserve">, this transform </w:t>
+      </w:r>
+      <w:r>
+        <w:rPr>
+          <w:rFonts w:ascii="Times New Roman" w:hAnsi="Times New Roman"/>
+          <w:bCs/>
+        </w:rPr>
+        <w:t xml:space="preserve">does not </w:t>
+      </w:r>
+      <w:r>
+        <w:rPr>
+          <w:rFonts w:ascii="Times New Roman" w:hAnsi="Times New Roman"/>
+          <w:bCs/>
+        </w:rPr>
+        <w:t xml:space="preserve">minimize </w:t>
+      </w:r>
+      <w:proofErr w:type="spellStart"/>
+      <w:r>
+        <w:rPr>
+          <w:rFonts w:ascii="Times New Roman" w:hAnsi="Times New Roman"/>
+          <w:bCs/>
+        </w:rPr>
+        <w:t>interspeaker</w:t>
+      </w:r>
+      <w:proofErr w:type="spellEnd"/>
+      <w:r>
+        <w:rPr>
+          <w:rFonts w:ascii="Times New Roman" w:hAnsi="Times New Roman"/>
+          <w:bCs/>
+        </w:rPr>
+        <w:t xml:space="preserve"> variation due to physiological or anatomical differences, </w:t>
+      </w:r>
+      <w:r>
+        <w:rPr>
+          <w:rFonts w:ascii="Times New Roman" w:hAnsi="Times New Roman"/>
+          <w:bCs/>
+        </w:rPr>
+        <w:t xml:space="preserve">as it does not </w:t>
+      </w:r>
+      <w:r>
+        <w:rPr>
+          <w:rFonts w:ascii="Times New Roman" w:hAnsi="Times New Roman"/>
+          <w:bCs/>
+        </w:rPr>
+        <w:t>make use of</w:t>
+      </w:r>
+      <w:r>
+        <w:rPr>
+          <w:rFonts w:ascii="Times New Roman" w:hAnsi="Times New Roman"/>
+          <w:bCs/>
+        </w:rPr>
+        <w:t xml:space="preserve"> any speaker-specific </w:t>
+      </w:r>
+      <w:r>
+        <w:rPr>
+          <w:rFonts w:ascii="Times New Roman" w:hAnsi="Times New Roman"/>
+          <w:bCs/>
+        </w:rPr>
+        <w:t>statistics</w:t>
+      </w:r>
+      <w:r>
+        <w:rPr>
+          <w:rFonts w:ascii="Times New Roman" w:hAnsi="Times New Roman"/>
+          <w:bCs/>
+        </w:rPr>
+        <w:t>.</w:t>
+      </w:r>
+    </w:p>
+    <w:p>
+      <w:pPr>
+        <w:rPr>
+          <w:rFonts w:ascii="Times New Roman" w:hAnsi="Times New Roman"/>
+          <w:bCs/>
+        </w:rPr>
+      </w:pPr>
+    </w:p>
+    <w:p>
+      <w:pPr>
+        <w:rPr>
+          <w:rFonts w:ascii="Times New Roman" w:hAnsi="Times New Roman"/>
+          <w:b/>
+          <w:bCs/>
+        </w:rPr>
+      </w:pPr>
+      <w:proofErr w:type="gramStart"/>
+      <w:r>
+        <w:rPr>
+          <w:rFonts w:ascii="Times New Roman" w:hAnsi="Times New Roman"/>
+          <w:b/>
+          <w:bCs/>
+        </w:rPr>
+        <w:t>data</w:t>
+      </w:r>
+      <w:proofErr w:type="gramEnd"/>
+      <w:r>
+        <w:rPr>
+          <w:rFonts w:ascii="Times New Roman" w:hAnsi="Times New Roman"/>
+          <w:b/>
+          <w:bCs/>
+        </w:rPr>
+        <w:t xml:space="preserve"> processing steps:</w:t>
+      </w:r>
+    </w:p>
+    <w:p>
+      <w:pPr>
         <w:pStyle w:val="ListParagraph"/>
+        <w:numPr>
+          <w:ilvl w:val="0"/>
+          <w:numId w:val="8"/>
+        </w:numPr>
+        <w:rPr>
+          <w:rFonts w:ascii="Times New Roman" w:hAnsi="Times New Roman"/>
+          <w:bCs/>
+        </w:rPr>
+      </w:pPr>
+      <w:r>
+        <w:rPr>
+          <w:rFonts w:ascii="Times New Roman" w:hAnsi="Times New Roman"/>
+          <w:bCs/>
+        </w:rPr>
+        <w:t>Pull out the subset of white adult (age 18+) speakers</w:t>
+      </w:r>
+    </w:p>
+    <w:p>
+      <w:pPr>
+        <w:pStyle w:val="ListParagraph"/>
+        <w:numPr>
+          <w:ilvl w:val="0"/>
+          <w:numId w:val="8"/>
+        </w:numPr>
+        <w:rPr>
+          <w:rFonts w:ascii="Times New Roman" w:hAnsi="Times New Roman"/>
+          <w:bCs/>
+        </w:rPr>
+      </w:pPr>
+      <w:r>
+        <w:rPr>
+          <w:rFonts w:ascii="Times New Roman" w:hAnsi="Times New Roman"/>
+          <w:bCs/>
+        </w:rPr>
+        <w:t>Remove function words, using modified list in Selkirk (1984:352-353)</w:t>
+      </w:r>
+    </w:p>
+    <w:p>
+      <w:pPr>
+        <w:pStyle w:val="ListParagraph"/>
+        <w:numPr>
+          <w:ilvl w:val="0"/>
+          <w:numId w:val="8"/>
+        </w:numPr>
+        <w:rPr>
+          <w:rFonts w:ascii="Times New Roman" w:hAnsi="Times New Roman"/>
+          <w:bCs/>
+        </w:rPr>
+      </w:pPr>
+      <w:r>
+        <w:rPr>
+          <w:rFonts w:ascii="Times New Roman" w:hAnsi="Times New Roman"/>
+          <w:bCs/>
+        </w:rPr>
+        <w:t xml:space="preserve">Convert </w:t>
+      </w:r>
+      <w:r>
+        <w:rPr>
+          <w:rFonts w:ascii="Times New Roman" w:hAnsi="Times New Roman"/>
+          <w:bCs/>
+        </w:rPr>
+        <w:t>all fo</w:t>
+      </w:r>
+      <w:r>
+        <w:rPr>
+          <w:rFonts w:ascii="Times New Roman" w:hAnsi="Times New Roman"/>
+          <w:bCs/>
+        </w:rPr>
+        <w:t>rmants from Hz to Mel frequency</w:t>
+      </w:r>
+    </w:p>
+    <w:p>
+      <w:pPr>
+        <w:pStyle w:val="ListParagraph"/>
+        <w:numPr>
+          <w:ilvl w:val="0"/>
+          <w:numId w:val="8"/>
+        </w:numPr>
+        <w:rPr>
+          <w:rFonts w:ascii="Times New Roman" w:hAnsi="Times New Roman"/>
+          <w:bCs/>
+        </w:rPr>
+      </w:pPr>
+      <w:r>
+        <w:rPr>
+          <w:rFonts w:ascii="Times New Roman" w:hAnsi="Times New Roman"/>
+          <w:bCs/>
+        </w:rPr>
+        <w:t>Z-score Mel formants by speaker (</w:t>
+      </w:r>
+      <w:proofErr w:type="spellStart"/>
+      <w:r>
+        <w:rPr>
+          <w:rFonts w:ascii="Times New Roman" w:hAnsi="Times New Roman"/>
+          <w:bCs/>
+        </w:rPr>
+        <w:t>Lobanov</w:t>
+      </w:r>
+      <w:proofErr w:type="spellEnd"/>
+      <w:r>
+        <w:rPr>
+          <w:rFonts w:ascii="Times New Roman" w:hAnsi="Times New Roman"/>
+          <w:bCs/>
+        </w:rPr>
+        <w:t xml:space="preserve"> normalization)</w:t>
+      </w:r>
+    </w:p>
+    <w:p>
+      <w:pPr>
+        <w:pStyle w:val="ListParagraph"/>
+        <w:numPr>
+          <w:ilvl w:val="0"/>
+          <w:numId w:val="8"/>
+        </w:numPr>
+        <w:rPr>
+          <w:rFonts w:ascii="Times New Roman" w:hAnsi="Times New Roman"/>
+          <w:bCs/>
+        </w:rPr>
+      </w:pPr>
+      <w:r>
+        <w:rPr>
+          <w:rFonts w:ascii="Times New Roman" w:hAnsi="Times New Roman"/>
+          <w:bCs/>
+        </w:rPr>
+        <w:t>Pull out the subset of primary-stress short-a tokens (AE1)</w:t>
+      </w:r>
+    </w:p>
+    <w:p>
+      <w:pPr>
+        <w:pStyle w:val="ListParagraph"/>
+        <w:numPr>
+          <w:ilvl w:val="0"/>
+          <w:numId w:val="8"/>
+        </w:numPr>
+        <w:rPr>
+          <w:rFonts w:ascii="Times New Roman" w:hAnsi="Times New Roman"/>
+          <w:bCs/>
+        </w:rPr>
+      </w:pPr>
+      <w:r>
+        <w:rPr>
+          <w:rFonts w:ascii="Times New Roman" w:hAnsi="Times New Roman"/>
+          <w:bCs/>
+        </w:rPr>
+        <w:t>Remove speakers with less than 5 tokens of (æ) or (</w:t>
+      </w:r>
+      <w:proofErr w:type="spellStart"/>
+      <w:r>
+        <w:rPr>
+          <w:rFonts w:ascii="Times New Roman" w:hAnsi="Times New Roman"/>
+          <w:bCs/>
+        </w:rPr>
+        <w:t>æh</w:t>
+      </w:r>
+      <w:proofErr w:type="spellEnd"/>
+      <w:r>
+        <w:rPr>
+          <w:rFonts w:ascii="Times New Roman" w:hAnsi="Times New Roman"/>
+          <w:bCs/>
+        </w:rPr>
+        <w:t xml:space="preserve">) (because </w:t>
+      </w:r>
+      <w:proofErr w:type="spellStart"/>
+      <w:r>
+        <w:rPr>
+          <w:rFonts w:ascii="Times New Roman" w:hAnsi="Times New Roman"/>
+          <w:bCs/>
+        </w:rPr>
+        <w:t>icov</w:t>
+      </w:r>
+      <w:proofErr w:type="spellEnd"/>
+      <w:r>
+        <w:rPr>
+          <w:rFonts w:ascii="Times New Roman" w:hAnsi="Times New Roman"/>
+          <w:bCs/>
+        </w:rPr>
+        <w:t xml:space="preserve"> problems)</w:t>
+      </w:r>
+    </w:p>
+    <w:p>
+      <w:pPr>
+        <w:pStyle w:val="ListParagraph"/>
+        <w:numPr>
+          <w:ilvl w:val="0"/>
+          <w:numId w:val="8"/>
+        </w:numPr>
+        <w:rPr>
+          <w:rFonts w:ascii="Times New Roman" w:hAnsi="Times New Roman"/>
+          <w:bCs/>
+        </w:rPr>
+      </w:pPr>
+      <w:r>
+        <w:rPr>
+          <w:rFonts w:ascii="Times New Roman" w:hAnsi="Times New Roman"/>
+          <w:bCs/>
+        </w:rPr>
+        <w:t xml:space="preserve">Identify speakers with traditional short-a split &amp; only use them for </w:t>
+      </w:r>
+      <w:proofErr w:type="spellStart"/>
+      <w:r>
+        <w:rPr>
+          <w:rFonts w:ascii="Times New Roman" w:hAnsi="Times New Roman"/>
+          <w:bCs/>
+        </w:rPr>
+        <w:t>recategorization</w:t>
+      </w:r>
+      <w:proofErr w:type="spellEnd"/>
+    </w:p>
+    <w:p>
+      <w:pPr>
+        <w:rPr>
+          <w:rFonts w:ascii="Times New Roman" w:hAnsi="Times New Roman"/>
+          <w:bCs/>
+        </w:rPr>
+      </w:pPr>
+    </w:p>
+    <w:p>
+      <w:pPr>
         <w:rPr>
           <w:rFonts w:ascii="Times New Roman" w:hAnsi="Times New Roman"/>
           <w:b/>
           <w:bCs/>
         </w:rPr>
       </w:pPr>
-    </w:p>
-    <w:p>
-      <w:pPr>
-        <w:rPr>
-          <w:rFonts w:ascii="Times New Roman" w:hAnsi="Times New Roman"/>
-          <w:bCs/>
-        </w:rPr>
-      </w:pPr>
-      <w:r>
-        <w:rPr>
-          <w:rFonts w:ascii="Times New Roman" w:hAnsi="Times New Roman"/>
-          <w:bCs/>
-        </w:rPr>
-        <w:t xml:space="preserve">First, </w:t>
-      </w:r>
-      <w:r>
-        <w:rPr>
-          <w:rFonts w:ascii="Times New Roman" w:hAnsi="Times New Roman"/>
-          <w:bCs/>
-        </w:rPr>
-        <w:t>we convert all formants from Hz to Mel frequency.</w:t>
-      </w:r>
-    </w:p>
-    <w:p>
-      <w:pPr>
-        <w:rPr>
-          <w:rFonts w:ascii="Times New Roman" w:hAnsi="Times New Roman"/>
-          <w:bCs/>
-        </w:rPr>
-      </w:pPr>
-    </w:p>
-    <w:p>
-      <w:pPr>
-        <w:rPr>
-          <w:rFonts w:ascii="Times New Roman" w:hAnsi="Times New Roman"/>
-          <w:bCs/>
-        </w:rPr>
-      </w:pPr>
-      <w:r>
-        <w:rPr>
-          <w:rFonts w:ascii="Times New Roman" w:hAnsi="Times New Roman"/>
-          <w:bCs/>
-        </w:rPr>
-        <w:t xml:space="preserve">Some researchers (e.g., </w:t>
-      </w:r>
       <w:proofErr w:type="spellStart"/>
-      <w:r>
-        <w:rPr>
-          <w:rFonts w:ascii="Times New Roman" w:hAnsi="Times New Roman"/>
-          <w:bCs/>
-        </w:rPr>
-        <w:t>Adank</w:t>
+      <w:proofErr w:type="gramStart"/>
+      <w:r>
+        <w:rPr>
+          <w:rFonts w:ascii="Times New Roman" w:hAnsi="Times New Roman"/>
+          <w:b/>
+          <w:bCs/>
+        </w:rPr>
+        <w:t>recategorization</w:t>
       </w:r>
       <w:proofErr w:type="spellEnd"/>
-      <w:r>
-        <w:rPr>
-          <w:rFonts w:ascii="Times New Roman" w:hAnsi="Times New Roman"/>
-          <w:bCs/>
-        </w:rPr>
-        <w:t xml:space="preserve"> et al. 2004) have </w:t>
-      </w:r>
-      <w:r>
-        <w:rPr>
-          <w:rFonts w:ascii="Times New Roman" w:hAnsi="Times New Roman"/>
-          <w:bCs/>
-        </w:rPr>
-        <w:t xml:space="preserve">proposed the </w:t>
-      </w:r>
-      <w:r>
-        <w:rPr>
-          <w:rFonts w:ascii="Times New Roman" w:hAnsi="Times New Roman"/>
-          <w:bCs/>
-        </w:rPr>
-        <w:t xml:space="preserve">Mel transform as a form of vowel normalization. </w:t>
-      </w:r>
-      <w:r>
-        <w:rPr>
-          <w:rFonts w:ascii="Times New Roman" w:hAnsi="Times New Roman"/>
-          <w:bCs/>
-        </w:rPr>
-        <w:t>Unfortunately</w:t>
-      </w:r>
-      <w:r>
-        <w:rPr>
-          <w:rFonts w:ascii="Times New Roman" w:hAnsi="Times New Roman"/>
-          <w:bCs/>
-        </w:rPr>
-        <w:t xml:space="preserve">, this transform </w:t>
-      </w:r>
-      <w:r>
-        <w:rPr>
-          <w:rFonts w:ascii="Times New Roman" w:hAnsi="Times New Roman"/>
-          <w:bCs/>
-        </w:rPr>
-        <w:t xml:space="preserve">does not </w:t>
-      </w:r>
-      <w:r>
-        <w:rPr>
-          <w:rFonts w:ascii="Times New Roman" w:hAnsi="Times New Roman"/>
-          <w:bCs/>
-        </w:rPr>
-        <w:t xml:space="preserve">minimize </w:t>
+      <w:proofErr w:type="gramEnd"/>
+      <w:r>
+        <w:rPr>
+          <w:rFonts w:ascii="Times New Roman" w:hAnsi="Times New Roman"/>
+          <w:b/>
+          <w:bCs/>
+        </w:rPr>
+        <w:t xml:space="preserve"> steps:</w:t>
+      </w:r>
+    </w:p>
+    <w:p>
+      <w:pPr>
+        <w:pStyle w:val="ListParagraph"/>
+        <w:numPr>
+          <w:ilvl w:val="0"/>
+          <w:numId w:val="9"/>
+        </w:numPr>
+        <w:rPr>
+          <w:rFonts w:ascii="Times New Roman" w:hAnsi="Times New Roman"/>
+          <w:bCs/>
+        </w:rPr>
+      </w:pPr>
+      <w:r>
+        <w:rPr>
+          <w:rFonts w:ascii="Times New Roman" w:hAnsi="Times New Roman"/>
+          <w:bCs/>
+        </w:rPr>
+        <w:t>Pull out the subset</w:t>
+      </w:r>
+      <w:r>
+        <w:rPr>
+          <w:rFonts w:ascii="Times New Roman" w:hAnsi="Times New Roman"/>
+          <w:bCs/>
+        </w:rPr>
+        <w:t xml:space="preserve"> of</w:t>
+      </w:r>
+      <w:r>
+        <w:rPr>
+          <w:rFonts w:ascii="Times New Roman" w:hAnsi="Times New Roman"/>
+          <w:bCs/>
+        </w:rPr>
+        <w:t xml:space="preserve"> </w:t>
+      </w:r>
+      <w:r>
+        <w:rPr>
+          <w:rFonts w:ascii="Times New Roman" w:hAnsi="Times New Roman"/>
+          <w:bCs/>
+        </w:rPr>
+        <w:t>“</w:t>
       </w:r>
       <w:proofErr w:type="spellStart"/>
       <w:r>
@@ -1300,7 +1655,7 @@
           <w:rFonts w:ascii="Times New Roman" w:hAnsi="Times New Roman"/>
           <w:bCs/>
         </w:rPr>
-        <w:t>interspeaker</w:t>
+        <w:t>æBR</w:t>
       </w:r>
       <w:proofErr w:type="spellEnd"/>
       <w:r>
@@ -1308,65 +1663,41 @@
           <w:rFonts w:ascii="Times New Roman" w:hAnsi="Times New Roman"/>
           <w:bCs/>
         </w:rPr>
-        <w:t xml:space="preserve"> variation due to physiological or anatomical differences, </w:t>
-      </w:r>
-      <w:r>
-        <w:rPr>
-          <w:rFonts w:ascii="Times New Roman" w:hAnsi="Times New Roman"/>
-          <w:bCs/>
-        </w:rPr>
-        <w:t xml:space="preserve">as it does not </w:t>
-      </w:r>
-      <w:r>
-        <w:rPr>
-          <w:rFonts w:ascii="Times New Roman" w:hAnsi="Times New Roman"/>
-          <w:bCs/>
-        </w:rPr>
-        <w:t>make use of</w:t>
-      </w:r>
-      <w:r>
-        <w:rPr>
-          <w:rFonts w:ascii="Times New Roman" w:hAnsi="Times New Roman"/>
-          <w:bCs/>
-        </w:rPr>
-        <w:t xml:space="preserve"> any speaker-specific </w:t>
-      </w:r>
-      <w:r>
-        <w:rPr>
-          <w:rFonts w:ascii="Times New Roman" w:hAnsi="Times New Roman"/>
-          <w:bCs/>
-        </w:rPr>
-        <w:t>statistics</w:t>
-      </w:r>
-      <w:r>
-        <w:rPr>
-          <w:rFonts w:ascii="Times New Roman" w:hAnsi="Times New Roman"/>
-          <w:bCs/>
-        </w:rPr>
-        <w:t>.</w:t>
-      </w:r>
-    </w:p>
-    <w:p>
-      <w:pPr>
-        <w:rPr>
-          <w:rFonts w:ascii="Times New Roman" w:hAnsi="Times New Roman"/>
-          <w:bCs/>
-        </w:rPr>
-      </w:pPr>
-    </w:p>
-    <w:p>
-      <w:pPr>
-        <w:rPr>
-          <w:rFonts w:ascii="Times New Roman" w:hAnsi="Times New Roman"/>
-          <w:bCs/>
-        </w:rPr>
-      </w:pPr>
-      <w:r>
-        <w:rPr>
-          <w:rFonts w:ascii="Times New Roman" w:hAnsi="Times New Roman"/>
-          <w:bCs/>
-        </w:rPr>
-        <w:t xml:space="preserve">Then, we perform speaker-intrinsic, vowel-extrinsic </w:t>
+        <w:t>” tokens (FAVE-coded as variable</w:t>
+      </w:r>
+      <w:r>
+        <w:rPr>
+          <w:rFonts w:ascii="Times New Roman" w:hAnsi="Times New Roman"/>
+          <w:bCs/>
+        </w:rPr>
+        <w:t xml:space="preserve"> words</w:t>
+      </w:r>
+      <w:r>
+        <w:rPr>
+          <w:rFonts w:ascii="Times New Roman" w:hAnsi="Times New Roman"/>
+          <w:bCs/>
+        </w:rPr>
+        <w:t>)</w:t>
+      </w:r>
+    </w:p>
+    <w:p>
+      <w:pPr>
+        <w:pStyle w:val="ListParagraph"/>
+        <w:numPr>
+          <w:ilvl w:val="0"/>
+          <w:numId w:val="9"/>
+        </w:numPr>
+        <w:rPr>
+          <w:rFonts w:ascii="Times New Roman" w:hAnsi="Times New Roman"/>
+          <w:bCs/>
+        </w:rPr>
+      </w:pPr>
+      <w:r>
+        <w:rPr>
+          <w:rFonts w:ascii="Times New Roman" w:hAnsi="Times New Roman"/>
+          <w:bCs/>
+        </w:rPr>
+        <w:t xml:space="preserve">For each speaker, calculate the </w:t>
       </w:r>
       <w:proofErr w:type="spellStart"/>
       <w:r>
@@ -1374,7 +1705,7 @@
           <w:rFonts w:ascii="Times New Roman" w:hAnsi="Times New Roman"/>
           <w:bCs/>
         </w:rPr>
-        <w:t>Lobanov</w:t>
+        <w:t>Mahalanobis</w:t>
       </w:r>
       <w:proofErr w:type="spellEnd"/>
       <w:r>
@@ -1382,22 +1713,28 @@
           <w:rFonts w:ascii="Times New Roman" w:hAnsi="Times New Roman"/>
           <w:bCs/>
         </w:rPr>
-        <w:t xml:space="preserve"> normalization using the whole vowel space.</w:t>
-      </w:r>
-    </w:p>
-    <w:p>
-      <w:pPr>
-        <w:rPr>
-          <w:rFonts w:ascii="Times New Roman" w:hAnsi="Times New Roman"/>
-          <w:bCs/>
-        </w:rPr>
-      </w:pPr>
-      <w:r>
-        <w:rPr>
-          <w:rFonts w:ascii="Times New Roman" w:hAnsi="Times New Roman"/>
-          <w:bCs/>
-        </w:rPr>
-        <w:t xml:space="preserve">Then, we compute the </w:t>
+        <w:t xml:space="preserve"> distance between </w:t>
+      </w:r>
+      <w:r>
+        <w:rPr>
+          <w:rFonts w:ascii="Times New Roman" w:hAnsi="Times New Roman"/>
+          <w:bCs/>
+        </w:rPr>
+        <w:t xml:space="preserve">F1, F2 of </w:t>
+      </w:r>
+      <w:r>
+        <w:rPr>
+          <w:rFonts w:ascii="Times New Roman" w:hAnsi="Times New Roman"/>
+          <w:bCs/>
+        </w:rPr>
+        <w:t xml:space="preserve">each of their </w:t>
+      </w:r>
+      <w:r>
+        <w:rPr>
+          <w:rFonts w:ascii="Times New Roman" w:hAnsi="Times New Roman"/>
+          <w:bCs/>
+        </w:rPr>
+        <w:t>(</w:t>
       </w:r>
       <w:proofErr w:type="spellStart"/>
       <w:r>
@@ -1405,6 +1742,286 @@
           <w:rFonts w:ascii="Times New Roman" w:hAnsi="Times New Roman"/>
           <w:bCs/>
         </w:rPr>
+        <w:t>æBR</w:t>
+      </w:r>
+      <w:proofErr w:type="spellEnd"/>
+      <w:r>
+        <w:rPr>
+          <w:rFonts w:ascii="Times New Roman" w:hAnsi="Times New Roman"/>
+          <w:bCs/>
+        </w:rPr>
+        <w:t>) tokens</w:t>
+      </w:r>
+      <w:r>
+        <w:rPr>
+          <w:rFonts w:ascii="Times New Roman" w:hAnsi="Times New Roman"/>
+          <w:bCs/>
+        </w:rPr>
+        <w:t xml:space="preserve"> and their (æ) and (</w:t>
+      </w:r>
+      <w:proofErr w:type="spellStart"/>
+      <w:r>
+        <w:rPr>
+          <w:rFonts w:ascii="Times New Roman" w:hAnsi="Times New Roman"/>
+          <w:bCs/>
+        </w:rPr>
+        <w:t>æh</w:t>
+      </w:r>
+      <w:proofErr w:type="spellEnd"/>
+      <w:r>
+        <w:rPr>
+          <w:rFonts w:ascii="Times New Roman" w:hAnsi="Times New Roman"/>
+          <w:bCs/>
+        </w:rPr>
+        <w:t>)</w:t>
+      </w:r>
+      <w:r>
+        <w:rPr>
+          <w:rFonts w:ascii="Times New Roman" w:hAnsi="Times New Roman"/>
+          <w:bCs/>
+        </w:rPr>
+        <w:t xml:space="preserve"> means. (Two </w:t>
+      </w:r>
+      <w:proofErr w:type="spellStart"/>
+      <w:r>
+        <w:rPr>
+          <w:rFonts w:ascii="Times New Roman" w:hAnsi="Times New Roman"/>
+          <w:bCs/>
+        </w:rPr>
+        <w:t>Mahal</w:t>
+      </w:r>
+      <w:proofErr w:type="spellEnd"/>
+      <w:r>
+        <w:rPr>
+          <w:rFonts w:ascii="Times New Roman" w:hAnsi="Times New Roman"/>
+          <w:bCs/>
+        </w:rPr>
+        <w:t xml:space="preserve"> </w:t>
+      </w:r>
+      <w:proofErr w:type="spellStart"/>
+      <w:r>
+        <w:rPr>
+          <w:rFonts w:ascii="Times New Roman" w:hAnsi="Times New Roman"/>
+          <w:bCs/>
+        </w:rPr>
+        <w:t>dist</w:t>
+      </w:r>
+      <w:proofErr w:type="spellEnd"/>
+      <w:r>
+        <w:rPr>
+          <w:rFonts w:ascii="Times New Roman" w:hAnsi="Times New Roman"/>
+          <w:bCs/>
+        </w:rPr>
+        <w:t xml:space="preserve"> calculated)</w:t>
+      </w:r>
+    </w:p>
+    <w:p>
+      <w:pPr>
+        <w:pStyle w:val="ListParagraph"/>
+        <w:numPr>
+          <w:ilvl w:val="0"/>
+          <w:numId w:val="9"/>
+        </w:numPr>
+        <w:rPr>
+          <w:rFonts w:ascii="Times New Roman" w:hAnsi="Times New Roman"/>
+          <w:bCs/>
+        </w:rPr>
+      </w:pPr>
+      <w:r>
+        <w:rPr>
+          <w:rFonts w:ascii="Times New Roman" w:hAnsi="Times New Roman"/>
+          <w:bCs/>
+        </w:rPr>
+        <w:lastRenderedPageBreak/>
+        <w:t xml:space="preserve">Use </w:t>
+      </w:r>
+      <w:proofErr w:type="spellStart"/>
+      <w:r>
+        <w:rPr>
+          <w:rFonts w:ascii="Times New Roman" w:hAnsi="Times New Roman"/>
+          <w:bCs/>
+        </w:rPr>
+        <w:t>Mahal</w:t>
+      </w:r>
+      <w:proofErr w:type="spellEnd"/>
+      <w:r>
+        <w:rPr>
+          <w:rFonts w:ascii="Times New Roman" w:hAnsi="Times New Roman"/>
+          <w:bCs/>
+        </w:rPr>
+        <w:t xml:space="preserve"> </w:t>
+      </w:r>
+      <w:proofErr w:type="spellStart"/>
+      <w:r>
+        <w:rPr>
+          <w:rFonts w:ascii="Times New Roman" w:hAnsi="Times New Roman"/>
+          <w:bCs/>
+        </w:rPr>
+        <w:t>dist</w:t>
+      </w:r>
+      <w:proofErr w:type="spellEnd"/>
+      <w:r>
+        <w:rPr>
+          <w:rFonts w:ascii="Times New Roman" w:hAnsi="Times New Roman"/>
+          <w:bCs/>
+        </w:rPr>
+        <w:t xml:space="preserve"> to calculate whether each word is closer to </w:t>
+      </w:r>
+      <w:r>
+        <w:rPr>
+          <w:rFonts w:ascii="Times New Roman" w:hAnsi="Times New Roman"/>
+          <w:bCs/>
+        </w:rPr>
+        <w:t>(æ) or (</w:t>
+      </w:r>
+      <w:proofErr w:type="spellStart"/>
+      <w:r>
+        <w:rPr>
+          <w:rFonts w:ascii="Times New Roman" w:hAnsi="Times New Roman"/>
+          <w:bCs/>
+        </w:rPr>
+        <w:t>æh</w:t>
+      </w:r>
+      <w:proofErr w:type="spellEnd"/>
+      <w:r>
+        <w:rPr>
+          <w:rFonts w:ascii="Times New Roman" w:hAnsi="Times New Roman"/>
+          <w:bCs/>
+        </w:rPr>
+        <w:t>)</w:t>
+      </w:r>
+      <w:r>
+        <w:rPr>
+          <w:rFonts w:ascii="Times New Roman" w:hAnsi="Times New Roman"/>
+          <w:bCs/>
+        </w:rPr>
+        <w:t>, and code accordingly</w:t>
+      </w:r>
+    </w:p>
+    <w:p>
+      <w:pPr>
+        <w:pStyle w:val="ListParagraph"/>
+        <w:numPr>
+          <w:ilvl w:val="0"/>
+          <w:numId w:val="9"/>
+        </w:numPr>
+        <w:rPr>
+          <w:rFonts w:ascii="Times New Roman" w:hAnsi="Times New Roman"/>
+          <w:bCs/>
+        </w:rPr>
+      </w:pPr>
+      <w:r>
+        <w:rPr>
+          <w:rFonts w:ascii="Times New Roman" w:hAnsi="Times New Roman"/>
+          <w:bCs/>
+        </w:rPr>
+        <w:t xml:space="preserve">Tabulate how often each word was coded as </w:t>
+      </w:r>
+      <w:r>
+        <w:rPr>
+          <w:rFonts w:ascii="Times New Roman" w:hAnsi="Times New Roman"/>
+          <w:bCs/>
+        </w:rPr>
+        <w:t>(æ) or (</w:t>
+      </w:r>
+      <w:proofErr w:type="spellStart"/>
+      <w:r>
+        <w:rPr>
+          <w:rFonts w:ascii="Times New Roman" w:hAnsi="Times New Roman"/>
+          <w:bCs/>
+        </w:rPr>
+        <w:t>æh</w:t>
+      </w:r>
+      <w:proofErr w:type="spellEnd"/>
+      <w:r>
+        <w:rPr>
+          <w:rFonts w:ascii="Times New Roman" w:hAnsi="Times New Roman"/>
+          <w:bCs/>
+        </w:rPr>
+        <w:t>)</w:t>
+      </w:r>
+    </w:p>
+    <w:p>
+      <w:pPr>
+        <w:pStyle w:val="ListParagraph"/>
+        <w:numPr>
+          <w:ilvl w:val="0"/>
+          <w:numId w:val="9"/>
+        </w:numPr>
+        <w:rPr>
+          <w:rFonts w:ascii="Times New Roman" w:hAnsi="Times New Roman"/>
+          <w:bCs/>
+        </w:rPr>
+      </w:pPr>
+      <w:r>
+        <w:rPr>
+          <w:rFonts w:ascii="Times New Roman" w:hAnsi="Times New Roman"/>
+          <w:bCs/>
+        </w:rPr>
+        <w:t xml:space="preserve">Flag the word for </w:t>
+      </w:r>
+      <w:proofErr w:type="spellStart"/>
+      <w:r>
+        <w:rPr>
+          <w:rFonts w:ascii="Times New Roman" w:hAnsi="Times New Roman"/>
+          <w:bCs/>
+        </w:rPr>
+        <w:t>recategorization</w:t>
+      </w:r>
+      <w:proofErr w:type="spellEnd"/>
+      <w:r>
+        <w:rPr>
+          <w:rFonts w:ascii="Times New Roman" w:hAnsi="Times New Roman"/>
+          <w:bCs/>
+        </w:rPr>
+        <w:t xml:space="preserve"> if:</w:t>
+      </w:r>
+    </w:p>
+    <w:p>
+      <w:pPr>
+        <w:pStyle w:val="ListParagraph"/>
+        <w:numPr>
+          <w:ilvl w:val="1"/>
+          <w:numId w:val="9"/>
+        </w:numPr>
+        <w:rPr>
+          <w:rFonts w:ascii="Times New Roman" w:hAnsi="Times New Roman"/>
+          <w:bCs/>
+        </w:rPr>
+      </w:pPr>
+      <w:r>
+        <w:rPr>
+          <w:rFonts w:ascii="Times New Roman" w:hAnsi="Times New Roman"/>
+          <w:bCs/>
+        </w:rPr>
+        <w:t>There are at least 5 tokens</w:t>
+      </w:r>
+    </w:p>
+    <w:p>
+      <w:pPr>
+        <w:pStyle w:val="ListParagraph"/>
+        <w:numPr>
+          <w:ilvl w:val="1"/>
+          <w:numId w:val="9"/>
+        </w:numPr>
+        <w:rPr>
+          <w:rFonts w:ascii="Times New Roman" w:hAnsi="Times New Roman"/>
+          <w:bCs/>
+        </w:rPr>
+      </w:pPr>
+      <w:r>
+        <w:rPr>
+          <w:rFonts w:ascii="Times New Roman" w:hAnsi="Times New Roman"/>
+          <w:bCs/>
+        </w:rPr>
+        <w:t xml:space="preserve">The ratio of </w:t>
+      </w:r>
+      <w:proofErr w:type="spellStart"/>
+      <w:r>
+        <w:rPr>
+          <w:rFonts w:ascii="Times New Roman" w:hAnsi="Times New Roman"/>
+          <w:bCs/>
+        </w:rPr>
         <w:t>Mahalanobis</w:t>
       </w:r>
       <w:proofErr w:type="spellEnd"/>
@@ -1413,7 +2030,7 @@
           <w:rFonts w:ascii="Times New Roman" w:hAnsi="Times New Roman"/>
           <w:bCs/>
         </w:rPr>
-        <w:t xml:space="preserve"> distance between each F1, F2 point and the mean for (</w:t>
+        <w:t xml:space="preserve"> </w:t>
       </w:r>
       <w:proofErr w:type="spellStart"/>
       <w:r>
@@ -1421,7 +2038,7 @@
           <w:rFonts w:ascii="Times New Roman" w:hAnsi="Times New Roman"/>
           <w:bCs/>
         </w:rPr>
-        <w:t>ae</w:t>
+        <w:t>dist</w:t>
       </w:r>
       <w:proofErr w:type="spellEnd"/>
       <w:r>
@@ -1429,7 +2046,27 @@
           <w:rFonts w:ascii="Times New Roman" w:hAnsi="Times New Roman"/>
           <w:bCs/>
         </w:rPr>
-        <w:t>) and (</w:t>
+        <w:t xml:space="preserve"> coding is at least 2:1</w:t>
+      </w:r>
+    </w:p>
+    <w:p>
+      <w:pPr>
+        <w:pStyle w:val="ListParagraph"/>
+        <w:numPr>
+          <w:ilvl w:val="0"/>
+          <w:numId w:val="9"/>
+        </w:numPr>
+        <w:rPr>
+          <w:rFonts w:ascii="Times New Roman" w:hAnsi="Times New Roman"/>
+          <w:bCs/>
+        </w:rPr>
+      </w:pPr>
+      <w:r>
+        <w:rPr>
+          <w:rFonts w:ascii="Times New Roman" w:hAnsi="Times New Roman"/>
+          <w:bCs/>
+        </w:rPr>
+        <w:t xml:space="preserve">Incorporate </w:t>
       </w:r>
       <w:proofErr w:type="spellStart"/>
       <w:r>
@@ -1437,7 +2074,7 @@
           <w:rFonts w:ascii="Times New Roman" w:hAnsi="Times New Roman"/>
           <w:bCs/>
         </w:rPr>
-        <w:t>aeh</w:t>
+        <w:t>recategorization</w:t>
       </w:r>
       <w:proofErr w:type="spellEnd"/>
       <w:r>
@@ -1445,8 +2082,16 @@
           <w:rFonts w:ascii="Times New Roman" w:hAnsi="Times New Roman"/>
           <w:bCs/>
         </w:rPr>
-        <w:t>). Whichever mean it’s closer to, that’s the vowel it is classified as.</w:t>
-      </w:r>
+        <w:t xml:space="preserve"> into shorta.py and run PNC with new coding rules</w:t>
+      </w:r>
+    </w:p>
+    <w:p>
+      <w:pPr>
+        <w:rPr>
+          <w:rFonts w:ascii="Times New Roman" w:hAnsi="Times New Roman"/>
+          <w:bCs/>
+        </w:rPr>
+      </w:pPr>
     </w:p>
     <w:p>
       <w:pPr>
@@ -1614,7 +2259,6 @@
         <w:rPr>
           <w:rFonts w:ascii="Times New Roman" w:hAnsi="Times New Roman"/>
         </w:rPr>
-        <w:lastRenderedPageBreak/>
         <w:t>Variable by stipulation:</w:t>
       </w:r>
     </w:p>
@@ -1798,8 +2442,10 @@
         <w:rPr>
           <w:rFonts w:ascii="Times New Roman" w:hAnsi="Times New Roman"/>
         </w:rPr>
-        <w:t xml:space="preserve"> short-a words) # three examples of each</w:t>
-      </w:r>
+        <w:t xml:space="preserve"> short-a words)</w:t>
+      </w:r>
+      <w:bookmarkStart w:id="0" w:name="_GoBack"/>
+      <w:bookmarkEnd w:id="0"/>
     </w:p>
     <w:p>
       <w:pPr>
@@ -2465,7 +3111,14 @@
         <w:rPr>
           <w:rFonts w:ascii="Times New Roman" w:hAnsi="Times New Roman"/>
         </w:rPr>
-        <w:t>Back-to-basics approach to coding the tense/lax distinction, based on Ferguson. Classes that were coded as “variable” because there's been some change over time or inter-speaker variability have been coded according to Ferguson's original description. These tokens don't need to be excluded from analysis outright as they have been in the past since mixed effects regression models can be used to identify and tease apart any environmental or speaker-level effects / researchers can choose to exclude categories like pre-l that have undergone later change</w:t>
+        <w:t xml:space="preserve">Back-to-basics approach to coding the tense/lax distinction, based on Ferguson. Classes that were coded as “variable” because there's been some change over time or inter-speaker variability have been coded according to Ferguson's original description. These tokens don't need to be excluded from analysis outright as they have been in the past since mixed effects regression models can be used to identify and tease apart any environmental or speaker-level effects / researchers can choose to exclude categories like pre-l that have undergone later </w:t>
+      </w:r>
+      <w:r>
+        <w:rPr>
+          <w:rFonts w:ascii="Times New Roman" w:hAnsi="Times New Roman"/>
+        </w:rPr>
+        <w:lastRenderedPageBreak/>
+        <w:t>change</w:t>
       </w:r>
     </w:p>
     <w:p>
@@ -2633,7 +3286,6 @@
         <w:rPr>
           <w:rFonts w:ascii="Times New Roman" w:hAnsi="Times New Roman"/>
         </w:rPr>
-        <w:lastRenderedPageBreak/>
         <w:tab/>
       </w:r>
       <w:r>
@@ -2672,7 +3324,7 @@
         <w:rPr>
           <w:rFonts w:ascii="Times New Roman" w:hAnsi="Times New Roman"/>
         </w:rPr>
-        <w:commentReference w:id="0"/>
+        <w:commentReference w:id="1"/>
       </w:r>
     </w:p>
     <w:p>
@@ -3074,7 +3726,16 @@
           <w:i/>
           <w:iCs/>
         </w:rPr>
-        <w:t xml:space="preserve">fantastic, plastic, astronaut, rascal, </w:t>
+        <w:t xml:space="preserve">fantastic, plastic, astronaut, </w:t>
+      </w:r>
+      <w:r>
+        <w:rPr>
+          <w:rFonts w:ascii="Times New Roman" w:hAnsi="Times New Roman"/>
+          <w:i/>
+          <w:iCs/>
+        </w:rPr>
+        <w:lastRenderedPageBreak/>
+        <w:t xml:space="preserve">rascal, </w:t>
       </w:r>
       <w:r>
         <w:rPr>
@@ -3293,7 +3954,6 @@
           <w:b/>
           <w:bCs/>
         </w:rPr>
-        <w:lastRenderedPageBreak/>
         <w:t>-</w:t>
       </w:r>
       <w:proofErr w:type="spellStart"/>
@@ -3434,8 +4094,6 @@
         <w:lastRenderedPageBreak/>
         <w:t>Appendix</w:t>
       </w:r>
-      <w:bookmarkStart w:id="1" w:name="_GoBack"/>
-      <w:bookmarkEnd w:id="1"/>
     </w:p>
     <w:p>
       <w:pPr>
@@ -3864,25 +4522,7 @@
           <w:bCs/>
           <w:u w:val="single"/>
         </w:rPr>
-        <w:t xml:space="preserve"> (</w:t>
-      </w:r>
-      <w:r>
-        <w:rPr>
-          <w:rFonts w:ascii="Times New Roman" w:hAnsi="Times New Roman"/>
-          <w:b/>
-          <w:bCs/>
-          <w:u w:val="single"/>
-        </w:rPr>
-        <w:t>tense</w:t>
-      </w:r>
-      <w:r>
-        <w:rPr>
-          <w:rFonts w:ascii="Times New Roman" w:hAnsi="Times New Roman"/>
-          <w:b/>
-          <w:bCs/>
-          <w:u w:val="single"/>
-        </w:rPr>
-        <w:t xml:space="preserve">)            </w:t>
+        <w:t xml:space="preserve"> (tense)            </w:t>
       </w:r>
       <w:r>
         <w:rPr>
@@ -4718,34 +5358,7 @@
           <w:bCs/>
           <w:u w:val="single"/>
         </w:rPr>
-        <w:t xml:space="preserve"> (</w:t>
-      </w:r>
-      <w:r>
-        <w:rPr>
-          <w:rFonts w:ascii="Times New Roman" w:hAnsi="Times New Roman"/>
-          <w:b/>
-          <w:bCs/>
-          <w:u w:val="single"/>
-        </w:rPr>
-        <w:t>variable?</w:t>
-      </w:r>
-      <w:r>
-        <w:rPr>
-          <w:rFonts w:ascii="Times New Roman" w:hAnsi="Times New Roman"/>
-          <w:b/>
-          <w:bCs/>
-          <w:u w:val="single"/>
-        </w:rPr>
-        <w:t>)</w:t>
-      </w:r>
-      <w:r>
-        <w:rPr>
-          <w:rFonts w:ascii="Times New Roman" w:hAnsi="Times New Roman"/>
-          <w:b/>
-          <w:bCs/>
-          <w:u w:val="single"/>
-        </w:rPr>
-        <w:t xml:space="preserve">      </w:t>
+        <w:t xml:space="preserve"> (variable?)      </w:t>
       </w:r>
       <w:r>
         <w:rPr>
@@ -4995,7 +5608,7 @@
 
 <file path=word/comments.xml><?xml version="1.0" encoding="utf-8"?>
 <w:comments xmlns:wpc="http://schemas.microsoft.com/office/word/2010/wordprocessingCanvas" xmlns:mo="http://schemas.microsoft.com/office/mac/office/2008/main" xmlns:mc="http://schemas.openxmlformats.org/markup-compatibility/2006" xmlns:mv="urn:schemas-microsoft-com:mac:vml" xmlns:o="urn:schemas-microsoft-com:office:office" xmlns:r="http://schemas.openxmlformats.org/officeDocument/2006/relationships" xmlns:m="http://schemas.openxmlformats.org/officeDocument/2006/math" xmlns:v="urn:schemas-microsoft-com:vml" xmlns:wp14="http://schemas.microsoft.com/office/word/2010/wordprocessingDrawing" xmlns:wp="http://schemas.openxmlformats.org/drawingml/2006/wordprocessingDrawing" xmlns:w10="urn:schemas-microsoft-com:office:word" xmlns:w="http://schemas.openxmlformats.org/wordprocessingml/2006/main" xmlns:w14="http://schemas.microsoft.com/office/word/2010/wordml" xmlns:wpg="http://schemas.microsoft.com/office/word/2010/wordprocessingGroup" xmlns:wpi="http://schemas.microsoft.com/office/word/2010/wordprocessingInk" xmlns:wne="http://schemas.microsoft.com/office/word/2006/wordml" xmlns:wps="http://schemas.microsoft.com/office/word/2010/wordprocessingShape" mc:Ignorable="w14 wp14 mv">
-  <w:comment w:id="0" w:author="Unknown Author" w:date="2014-08-25T15:44:00Z" w:initials="">
+  <w:comment w:id="1" w:author="Unknown Author" w:date="2014-08-25T15:44:00Z" w:initials="">
     <w:p>
       <w:r>
         <w:rPr>
@@ -5404,6 +6017,95 @@
     </w:lvl>
   </w:abstractNum>
   <w:abstractNum w:abstractNumId="3">
+    <w:nsid w:val="33726243"/>
+    <w:multiLevelType w:val="hybridMultilevel"/>
+    <w:tmpl w:val="BB4CDF64"/>
+    <w:lvl w:ilvl="0" w:tplc="0409000F">
+      <w:start w:val="1"/>
+      <w:numFmt w:val="decimal"/>
+      <w:lvlText w:val="%1."/>
+      <w:lvlJc w:val="left"/>
+      <w:pPr>
+        <w:ind w:left="720" w:hanging="360"/>
+      </w:pPr>
+      <w:rPr>
+        <w:rFonts w:hint="default"/>
+      </w:rPr>
+    </w:lvl>
+    <w:lvl w:ilvl="1" w:tplc="04090019" w:tentative="1">
+      <w:start w:val="1"/>
+      <w:numFmt w:val="lowerLetter"/>
+      <w:lvlText w:val="%2."/>
+      <w:lvlJc w:val="left"/>
+      <w:pPr>
+        <w:ind w:left="1440" w:hanging="360"/>
+      </w:pPr>
+    </w:lvl>
+    <w:lvl w:ilvl="2" w:tplc="0409001B" w:tentative="1">
+      <w:start w:val="1"/>
+      <w:numFmt w:val="lowerRoman"/>
+      <w:lvlText w:val="%3."/>
+      <w:lvlJc w:val="right"/>
+      <w:pPr>
+        <w:ind w:left="2160" w:hanging="180"/>
+      </w:pPr>
+    </w:lvl>
+    <w:lvl w:ilvl="3" w:tplc="0409000F" w:tentative="1">
+      <w:start w:val="1"/>
+      <w:numFmt w:val="decimal"/>
+      <w:lvlText w:val="%4."/>
+      <w:lvlJc w:val="left"/>
+      <w:pPr>
+        <w:ind w:left="2880" w:hanging="360"/>
+      </w:pPr>
+    </w:lvl>
+    <w:lvl w:ilvl="4" w:tplc="04090019" w:tentative="1">
+      <w:start w:val="1"/>
+      <w:numFmt w:val="lowerLetter"/>
+      <w:lvlText w:val="%5."/>
+      <w:lvlJc w:val="left"/>
+      <w:pPr>
+        <w:ind w:left="3600" w:hanging="360"/>
+      </w:pPr>
+    </w:lvl>
+    <w:lvl w:ilvl="5" w:tplc="0409001B" w:tentative="1">
+      <w:start w:val="1"/>
+      <w:numFmt w:val="lowerRoman"/>
+      <w:lvlText w:val="%6."/>
+      <w:lvlJc w:val="right"/>
+      <w:pPr>
+        <w:ind w:left="4320" w:hanging="180"/>
+      </w:pPr>
+    </w:lvl>
+    <w:lvl w:ilvl="6" w:tplc="0409000F" w:tentative="1">
+      <w:start w:val="1"/>
+      <w:numFmt w:val="decimal"/>
+      <w:lvlText w:val="%7."/>
+      <w:lvlJc w:val="left"/>
+      <w:pPr>
+        <w:ind w:left="5040" w:hanging="360"/>
+      </w:pPr>
+    </w:lvl>
+    <w:lvl w:ilvl="7" w:tplc="04090019" w:tentative="1">
+      <w:start w:val="1"/>
+      <w:numFmt w:val="lowerLetter"/>
+      <w:lvlText w:val="%8."/>
+      <w:lvlJc w:val="left"/>
+      <w:pPr>
+        <w:ind w:left="5760" w:hanging="360"/>
+      </w:pPr>
+    </w:lvl>
+    <w:lvl w:ilvl="8" w:tplc="0409001B" w:tentative="1">
+      <w:start w:val="1"/>
+      <w:numFmt w:val="lowerRoman"/>
+      <w:lvlText w:val="%9."/>
+      <w:lvlJc w:val="right"/>
+      <w:pPr>
+        <w:ind w:left="6480" w:hanging="180"/>
+      </w:pPr>
+    </w:lvl>
+  </w:abstractNum>
+  <w:abstractNum w:abstractNumId="4">
     <w:nsid w:val="3AB576C4"/>
     <w:multiLevelType w:val="multilevel"/>
     <w:tmpl w:val="2700A87C"/>
@@ -5525,7 +6227,7 @@
       </w:pPr>
     </w:lvl>
   </w:abstractNum>
-  <w:abstractNum w:abstractNumId="4">
+  <w:abstractNum w:abstractNumId="5">
     <w:nsid w:val="42E63238"/>
     <w:multiLevelType w:val="multilevel"/>
     <w:tmpl w:val="B8FAFE22"/>
@@ -5665,7 +6367,96 @@
       </w:rPr>
     </w:lvl>
   </w:abstractNum>
-  <w:abstractNum w:abstractNumId="5">
+  <w:abstractNum w:abstractNumId="6">
+    <w:nsid w:val="43FC5638"/>
+    <w:multiLevelType w:val="hybridMultilevel"/>
+    <w:tmpl w:val="C5607F4C"/>
+    <w:lvl w:ilvl="0" w:tplc="0409000F">
+      <w:start w:val="1"/>
+      <w:numFmt w:val="decimal"/>
+      <w:lvlText w:val="%1."/>
+      <w:lvlJc w:val="left"/>
+      <w:pPr>
+        <w:ind w:left="720" w:hanging="360"/>
+      </w:pPr>
+      <w:rPr>
+        <w:rFonts w:hint="default"/>
+      </w:rPr>
+    </w:lvl>
+    <w:lvl w:ilvl="1" w:tplc="04090019">
+      <w:start w:val="1"/>
+      <w:numFmt w:val="lowerLetter"/>
+      <w:lvlText w:val="%2."/>
+      <w:lvlJc w:val="left"/>
+      <w:pPr>
+        <w:ind w:left="1440" w:hanging="360"/>
+      </w:pPr>
+    </w:lvl>
+    <w:lvl w:ilvl="2" w:tplc="0409001B" w:tentative="1">
+      <w:start w:val="1"/>
+      <w:numFmt w:val="lowerRoman"/>
+      <w:lvlText w:val="%3."/>
+      <w:lvlJc w:val="right"/>
+      <w:pPr>
+        <w:ind w:left="2160" w:hanging="180"/>
+      </w:pPr>
+    </w:lvl>
+    <w:lvl w:ilvl="3" w:tplc="0409000F" w:tentative="1">
+      <w:start w:val="1"/>
+      <w:numFmt w:val="decimal"/>
+      <w:lvlText w:val="%4."/>
+      <w:lvlJc w:val="left"/>
+      <w:pPr>
+        <w:ind w:left="2880" w:hanging="360"/>
+      </w:pPr>
+    </w:lvl>
+    <w:lvl w:ilvl="4" w:tplc="04090019" w:tentative="1">
+      <w:start w:val="1"/>
+      <w:numFmt w:val="lowerLetter"/>
+      <w:lvlText w:val="%5."/>
+      <w:lvlJc w:val="left"/>
+      <w:pPr>
+        <w:ind w:left="3600" w:hanging="360"/>
+      </w:pPr>
+    </w:lvl>
+    <w:lvl w:ilvl="5" w:tplc="0409001B" w:tentative="1">
+      <w:start w:val="1"/>
+      <w:numFmt w:val="lowerRoman"/>
+      <w:lvlText w:val="%6."/>
+      <w:lvlJc w:val="right"/>
+      <w:pPr>
+        <w:ind w:left="4320" w:hanging="180"/>
+      </w:pPr>
+    </w:lvl>
+    <w:lvl w:ilvl="6" w:tplc="0409000F" w:tentative="1">
+      <w:start w:val="1"/>
+      <w:numFmt w:val="decimal"/>
+      <w:lvlText w:val="%7."/>
+      <w:lvlJc w:val="left"/>
+      <w:pPr>
+        <w:ind w:left="5040" w:hanging="360"/>
+      </w:pPr>
+    </w:lvl>
+    <w:lvl w:ilvl="7" w:tplc="04090019" w:tentative="1">
+      <w:start w:val="1"/>
+      <w:numFmt w:val="lowerLetter"/>
+      <w:lvlText w:val="%8."/>
+      <w:lvlJc w:val="left"/>
+      <w:pPr>
+        <w:ind w:left="5760" w:hanging="360"/>
+      </w:pPr>
+    </w:lvl>
+    <w:lvl w:ilvl="8" w:tplc="0409001B" w:tentative="1">
+      <w:start w:val="1"/>
+      <w:numFmt w:val="lowerRoman"/>
+      <w:lvlText w:val="%9."/>
+      <w:lvlJc w:val="right"/>
+      <w:pPr>
+        <w:ind w:left="6480" w:hanging="180"/>
+      </w:pPr>
+    </w:lvl>
+  </w:abstractNum>
+  <w:abstractNum w:abstractNumId="7">
     <w:nsid w:val="4E915618"/>
     <w:multiLevelType w:val="multilevel"/>
     <w:tmpl w:val="50461FCE"/>
@@ -5805,7 +6596,7 @@
       </w:rPr>
     </w:lvl>
   </w:abstractNum>
-  <w:abstractNum w:abstractNumId="6">
+  <w:abstractNum w:abstractNumId="8">
     <w:nsid w:val="6B804DC4"/>
     <w:multiLevelType w:val="multilevel"/>
     <w:tmpl w:val="277AC3D4"/>
@@ -5946,25 +6737,31 @@
     </w:lvl>
   </w:abstractNum>
   <w:num w:numId="1">
-    <w:abstractNumId w:val="4"/>
+    <w:abstractNumId w:val="5"/>
   </w:num>
   <w:num w:numId="2">
     <w:abstractNumId w:val="1"/>
   </w:num>
   <w:num w:numId="3">
-    <w:abstractNumId w:val="6"/>
+    <w:abstractNumId w:val="8"/>
   </w:num>
   <w:num w:numId="4">
     <w:abstractNumId w:val="0"/>
   </w:num>
   <w:num w:numId="5">
-    <w:abstractNumId w:val="5"/>
+    <w:abstractNumId w:val="7"/>
   </w:num>
   <w:num w:numId="6">
-    <w:abstractNumId w:val="3"/>
+    <w:abstractNumId w:val="4"/>
   </w:num>
   <w:num w:numId="7">
     <w:abstractNumId w:val="2"/>
+  </w:num>
+  <w:num w:numId="8">
+    <w:abstractNumId w:val="3"/>
+  </w:num>
+  <w:num w:numId="9">
+    <w:abstractNumId w:val="6"/>
   </w:num>
 </w:numbering>
 </file>
@@ -6134,7 +6931,6 @@
   <w:style w:type="character" w:default="1" w:styleId="DefaultParagraphFont">
     <w:name w:val="Default Paragraph Font"/>
     <w:uiPriority w:val="1"/>
-    <w:semiHidden/>
     <w:unhideWhenUsed/>
   </w:style>
   <w:style w:type="table" w:default="1" w:styleId="TableNormal">
@@ -6838,7 +7634,7 @@
 </file>
 
 <file path=customXml/itemProps1.xml><?xml version="1.0" encoding="utf-8"?>
-<ds:datastoreItem xmlns:ds="http://schemas.openxmlformats.org/officeDocument/2006/customXml" ds:itemID="{97389351-4D4C-4144-BC9F-FB4068DD68B8}">
+<ds:datastoreItem xmlns:ds="http://schemas.openxmlformats.org/officeDocument/2006/customXml" ds:itemID="{EAC55269-1FE6-F44A-9152-E84725B550FB}">
   <ds:schemaRefs>
     <ds:schemaRef ds:uri="http://schemas.openxmlformats.org/officeDocument/2006/bibliography"/>
   </ds:schemaRefs>

</xml_diff>

<commit_message>
outline and some notes on the paper
</commit_message>
<xml_diff>
--- a/Prichard-Gorman-draft.docx
+++ b/Prichard-Gorman-draft.docx
@@ -4,31 +4,43 @@
   <w:body>
     <w:p>
       <w:pPr>
-        <w:rPr>
-          <w:rFonts w:ascii="Times New Roman" w:hAnsi="Times New Roman"/>
-        </w:rPr>
-      </w:pPr>
-      <w:r>
-        <w:rPr>
-          <w:rFonts w:ascii="Times New Roman" w:hAnsi="Times New Roman"/>
-        </w:rPr>
-        <w:t xml:space="preserve">Awesome short-a </w:t>
-      </w:r>
-      <w:proofErr w:type="spellStart"/>
-      <w:r>
-        <w:rPr>
-          <w:rFonts w:ascii="Times New Roman" w:hAnsi="Times New Roman"/>
-        </w:rPr>
-        <w:t>funtimes</w:t>
-      </w:r>
-      <w:proofErr w:type="spellEnd"/>
-    </w:p>
-    <w:p>
-      <w:pPr>
-        <w:rPr>
-          <w:rFonts w:ascii="Times New Roman" w:hAnsi="Times New Roman"/>
-        </w:rPr>
-      </w:pPr>
+        <w:tabs>
+          <w:tab w:val="left" w:pos="3449"/>
+        </w:tabs>
+        <w:rPr>
+          <w:rFonts w:ascii="Times New Roman" w:hAnsi="Times New Roman"/>
+        </w:rPr>
+      </w:pPr>
+      <w:r>
+        <w:rPr>
+          <w:rFonts w:ascii="Times New Roman" w:hAnsi="Times New Roman"/>
+        </w:rPr>
+        <w:t>Educational attainment and the retreat from the Philadelphia short-</w:t>
+      </w:r>
+      <w:r>
+        <w:rPr>
+          <w:rFonts w:ascii="Times New Roman" w:hAnsi="Times New Roman"/>
+        </w:rPr>
+        <w:t>a</w:t>
+      </w:r>
+      <w:r>
+        <w:rPr>
+          <w:rFonts w:ascii="Times New Roman" w:hAnsi="Times New Roman"/>
+        </w:rPr>
+        <w:t xml:space="preserve"> system</w:t>
+      </w:r>
+      <w:r>
+        <w:rPr>
+          <w:rFonts w:ascii="Times New Roman" w:hAnsi="Times New Roman"/>
+        </w:rPr>
+        <w:br/>
+      </w:r>
+      <w:r>
+        <w:rPr>
+          <w:rFonts w:ascii="Times New Roman" w:hAnsi="Times New Roman"/>
+        </w:rPr>
+        <w:br/>
+      </w:r>
       <w:r>
         <w:rPr>
           <w:rFonts w:ascii="Times New Roman" w:hAnsi="Times New Roman"/>
@@ -46,7 +58,13 @@
         <w:rPr>
           <w:rFonts w:ascii="Times New Roman" w:hAnsi="Times New Roman"/>
         </w:rPr>
-        <w:t>Kyle Gorman (OHSU)</w:t>
+        <w:t>Kyle Gorman (Oregon Health &amp; Science University</w:t>
+      </w:r>
+      <w:r>
+        <w:rPr>
+          <w:rFonts w:ascii="Times New Roman" w:hAnsi="Times New Roman"/>
+        </w:rPr>
+        <w:t>)</w:t>
       </w:r>
     </w:p>
     <w:p>
@@ -90,57 +108,45 @@
           <w:bCs/>
         </w:rPr>
       </w:pPr>
-      <w:proofErr w:type="gramStart"/>
       <w:r>
         <w:rPr>
           <w:rFonts w:ascii="Times New Roman" w:hAnsi="Times New Roman"/>
           <w:b/>
           <w:bCs/>
         </w:rPr>
-        <w:t>Short-a</w:t>
-      </w:r>
-      <w:proofErr w:type="gramEnd"/>
-      <w:r>
-        <w:rPr>
-          <w:rFonts w:ascii="Times New Roman" w:hAnsi="Times New Roman"/>
-          <w:b/>
-          <w:bCs/>
-        </w:rPr>
-        <w:t xml:space="preserve"> in Philadelphia</w:t>
-      </w:r>
-    </w:p>
-    <w:p>
-      <w:pPr>
-        <w:rPr>
-          <w:rFonts w:ascii="Times New Roman" w:hAnsi="Times New Roman"/>
-        </w:rPr>
-      </w:pPr>
-    </w:p>
-    <w:p>
-      <w:pPr>
-        <w:rPr>
-          <w:rFonts w:ascii="Times New Roman" w:hAnsi="Times New Roman"/>
-        </w:rPr>
-      </w:pPr>
-      <w:r>
-        <w:rPr>
-          <w:rFonts w:ascii="Times New Roman" w:hAnsi="Times New Roman"/>
-        </w:rPr>
-        <w:t xml:space="preserve">In Early Modern English, short-a underwent irregular lengthening and tensing before the voiceless fricatives /f, θ, s/ and nasals /m, n/; reflexes of this pattern are present in Mid-Atlantic dialects of American English as well as in various British dialects (see Wells 1982: I.203f.). </w:t>
-      </w:r>
-      <w:proofErr w:type="spellStart"/>
-      <w:r>
-        <w:rPr>
-          <w:rFonts w:ascii="Times New Roman" w:hAnsi="Times New Roman"/>
-        </w:rPr>
-        <w:t>Labov</w:t>
-      </w:r>
-      <w:proofErr w:type="spellEnd"/>
-      <w:r>
-        <w:rPr>
-          <w:rFonts w:ascii="Times New Roman" w:hAnsi="Times New Roman"/>
-        </w:rPr>
-        <w:t xml:space="preserve"> (1981) argues that the distribution of the tense and lax phonemes in the Mid-Atlantic is no longer governed by allophonic rules, but rather is the product of a complex phonemic split. In addition to the existence of several minimal pairs (e.g., the lax modal auxiliary </w:t>
+        <w:t>Short-a in Philadelphia</w:t>
+      </w:r>
+    </w:p>
+    <w:p>
+      <w:pPr>
+        <w:rPr>
+          <w:rFonts w:ascii="Times New Roman" w:hAnsi="Times New Roman"/>
+        </w:rPr>
+      </w:pPr>
+    </w:p>
+    <w:p>
+      <w:pPr>
+        <w:rPr>
+          <w:rFonts w:ascii="Times New Roman" w:hAnsi="Times New Roman"/>
+        </w:rPr>
+      </w:pPr>
+      <w:r>
+        <w:rPr>
+          <w:rFonts w:ascii="Times New Roman" w:hAnsi="Times New Roman"/>
+        </w:rPr>
+        <w:t>In Early Modern English, short-a underwent irregular lengthening and tensing before the voiceless fricatives /f, θ, s/ and nasals /m, n/; reflexes of this pattern are present in Mid-Atlantic dialects of American English as well as in various British dialec</w:t>
+      </w:r>
+      <w:r>
+        <w:rPr>
+          <w:rFonts w:ascii="Times New Roman" w:hAnsi="Times New Roman"/>
+        </w:rPr>
+        <w:t>ts (see Wells 1982:</w:t>
+      </w:r>
+      <w:r>
+        <w:rPr>
+          <w:rFonts w:ascii="Times New Roman" w:hAnsi="Times New Roman"/>
+        </w:rPr>
+        <w:t xml:space="preserve">203f.). Labov (1981) argues that the distribution of the tense and lax phonemes in the Mid-Atlantic is no longer governed by allophonic rules, but rather is the product of a complex phonemic split. In addition to the existence of several minimal pairs (e.g., the lax modal auxiliary </w:t>
       </w:r>
       <w:r>
         <w:rPr>
@@ -188,63 +194,7 @@
         <w:rPr>
           <w:rFonts w:ascii="Times New Roman" w:hAnsi="Times New Roman"/>
         </w:rPr>
-        <w:t xml:space="preserve">Ferguson (1972) provides one of the first descriptions of the rules underlying the traditional Philadelphia split short-a system. Ferguson's research was carried out between 1940 and 1960, and is based on his own native speaker intuition, supplemented by natural observation and judgments from informants, mostly young men who attended the University of Pennsylvania. Ferguson first defines the phonetic quality of the two phonemes which make up the split system, noting that (æ) is low, front, unrounded, </w:t>
-      </w:r>
-      <w:proofErr w:type="spellStart"/>
-      <w:r>
-        <w:rPr>
-          <w:rFonts w:ascii="Times New Roman" w:hAnsi="Times New Roman"/>
-        </w:rPr>
-        <w:t>monophthongal</w:t>
-      </w:r>
-      <w:proofErr w:type="spellEnd"/>
-      <w:r>
-        <w:rPr>
-          <w:rFonts w:ascii="Times New Roman" w:hAnsi="Times New Roman"/>
-        </w:rPr>
-        <w:t>---essentially of the same quality as most other varieties of English---while (</w:t>
-      </w:r>
-      <w:proofErr w:type="spellStart"/>
-      <w:r>
-        <w:rPr>
-          <w:rFonts w:ascii="Times New Roman" w:hAnsi="Times New Roman"/>
-        </w:rPr>
-        <w:t>æh</w:t>
-      </w:r>
-      <w:proofErr w:type="spellEnd"/>
-      <w:r>
-        <w:rPr>
-          <w:rFonts w:ascii="Times New Roman" w:hAnsi="Times New Roman"/>
-        </w:rPr>
-        <w:t>) by contrast is diphthongal, and can be raised to [</w:t>
-      </w:r>
-      <w:proofErr w:type="spellStart"/>
-      <w:r>
-        <w:rPr>
-          <w:rFonts w:ascii="Times New Roman" w:hAnsi="Times New Roman"/>
-        </w:rPr>
-        <w:t>ɛə</w:t>
-      </w:r>
-      <w:proofErr w:type="spellEnd"/>
-      <w:r>
-        <w:rPr>
-          <w:rFonts w:ascii="Times New Roman" w:hAnsi="Times New Roman"/>
-        </w:rPr>
-        <w:t>] or even [</w:t>
-      </w:r>
-      <w:proofErr w:type="spellStart"/>
-      <w:r>
-        <w:rPr>
-          <w:rFonts w:ascii="Times New Roman" w:hAnsi="Times New Roman"/>
-        </w:rPr>
-        <w:t>eə</w:t>
-      </w:r>
-      <w:proofErr w:type="spellEnd"/>
-      <w:r>
-        <w:rPr>
-          <w:rFonts w:ascii="Times New Roman" w:hAnsi="Times New Roman"/>
-        </w:rPr>
-        <w:t>]. As to the general rule governing which phoneme surfaces, Ferguson gives:</w:t>
+        <w:t>Ferguson (1972) provides one of the first descriptions of the rules underlying the traditional Philadelphia split short-a system. Ferguson's research was carried out between 1940 and 1960, and is based on his own native speaker intuition, supplemented by natural observation and judgments from informants, mostly young men who attended the University of Pennsylvania. Ferguson first defines the phonetic quality of the two phonemes which make up the split system, noting that (æ) is low, front, unrounded, monophthongal---essentially of the same quality as most other varieties of English---while (æh) by contrast is diphthongal, and can be raised to [ɛə] or [eə]. As to the general rule governing which phoneme surfaces, Ferguson gives:</w:t>
       </w:r>
     </w:p>
     <w:p>
@@ -266,21 +216,19 @@
         <w:rPr>
           <w:rFonts w:ascii="Times New Roman" w:hAnsi="Times New Roman"/>
         </w:rPr>
-        <w:t>(1) The “</w:t>
-      </w:r>
-      <w:proofErr w:type="spellStart"/>
-      <w:r>
-        <w:rPr>
-          <w:rFonts w:ascii="Times New Roman" w:hAnsi="Times New Roman"/>
-        </w:rPr>
-        <w:t>traditional”pattern</w:t>
-      </w:r>
-      <w:proofErr w:type="spellEnd"/>
-      <w:r>
-        <w:rPr>
-          <w:rFonts w:ascii="Times New Roman" w:hAnsi="Times New Roman"/>
-        </w:rPr>
-        <w:t xml:space="preserve"> (after Ferguson 1972:262):</w:t>
+        <w:t>(1) The “traditional”</w:t>
+      </w:r>
+      <w:r>
+        <w:rPr>
+          <w:rFonts w:ascii="Times New Roman" w:hAnsi="Times New Roman"/>
+        </w:rPr>
+        <w:t xml:space="preserve"> </w:t>
+      </w:r>
+      <w:r>
+        <w:rPr>
+          <w:rFonts w:ascii="Times New Roman" w:hAnsi="Times New Roman"/>
+        </w:rPr>
+        <w:t>pattern (after Ferguson 1972:262):</w:t>
       </w:r>
       <w:r>
         <w:rPr>
@@ -326,7 +274,7 @@
                     </pic:cNvPicPr>
                   </pic:nvPicPr>
                   <pic:blipFill>
-                    <a:blip r:embed="rId7"/>
+                    <a:blip r:embed="rId9"/>
                     <a:stretch>
                       <a:fillRect/>
                     </a:stretch>
@@ -448,21 +396,7 @@
         <w:rPr>
           <w:rFonts w:ascii="Times New Roman" w:hAnsi="Times New Roman"/>
         </w:rPr>
-        <w:t xml:space="preserve"> have the tense phoneme even though following [d] is not a regular tensing environment (263). In addition to these lexical exceptions, there are three classes of </w:t>
-      </w:r>
-      <w:proofErr w:type="spellStart"/>
-      <w:r>
-        <w:rPr>
-          <w:rFonts w:ascii="Times New Roman" w:hAnsi="Times New Roman"/>
-        </w:rPr>
-        <w:t>morphophonological</w:t>
-      </w:r>
-      <w:proofErr w:type="spellEnd"/>
-      <w:r>
-        <w:rPr>
-          <w:rFonts w:ascii="Times New Roman" w:hAnsi="Times New Roman"/>
-        </w:rPr>
-        <w:t xml:space="preserve"> exceptions. First, words like </w:t>
+        <w:t xml:space="preserve"> have the tense phoneme even though following [d] is not a regular tensing environment (263). In addition to these lexical exceptions, there are three classes of morphophonological exceptions. First, words like </w:t>
       </w:r>
       <w:r>
         <w:rPr>
@@ -490,28 +424,21 @@
         <w:rPr>
           <w:rFonts w:ascii="Times New Roman" w:hAnsi="Times New Roman"/>
         </w:rPr>
-        <w:t>, which fail to meet the conditions of (1) due to the addition of inflectional suffixes (the progressive/future/gerund suffix /-</w:t>
-      </w:r>
-      <w:proofErr w:type="spellStart"/>
-      <w:r>
-        <w:rPr>
-          <w:rFonts w:ascii="Times New Roman" w:hAnsi="Times New Roman"/>
-        </w:rPr>
-        <w:t>ɪŋ</w:t>
-      </w:r>
-      <w:proofErr w:type="spellEnd"/>
-      <w:r>
-        <w:rPr>
-          <w:rFonts w:ascii="Times New Roman" w:hAnsi="Times New Roman"/>
-        </w:rPr>
-        <w:t xml:space="preserve">/, the noun plural suffix /-z/, the third-person singular active indicative agreement suffix /-z/, the regular past/past participle suffix /-d/, and perhaps the agentive </w:t>
+        <w:t xml:space="preserve">, which fail to meet the conditions of (1) due to the addition of inflectional suffixes (the progressive/future/gerund suffix /-ɪŋ/, the noun plural suffix /-z/, the third-person singular active indicative agreement suffix /-z/, the regular past/past participle suffix /-d/, and perhaps the agentive </w:t>
       </w:r>
       <w:r>
         <w:rPr>
           <w:rFonts w:ascii="Times New Roman" w:hAnsi="Times New Roman"/>
         </w:rPr>
         <w:br/>
-        <w:t>/-ɚ/) are tense; Ferguson calls this the “preservation of stem identity”. On the other hand, tensing does not occur when the context in (1) is met due to shortening (</w:t>
+        <w:t xml:space="preserve">/-ɚ/) are tense; Ferguson calls this the “preservation of stem identity”. On the other hand, tensing does </w:t>
+      </w:r>
+      <w:r>
+        <w:rPr>
+          <w:rFonts w:ascii="Times New Roman" w:hAnsi="Times New Roman"/>
+        </w:rPr>
+        <w:lastRenderedPageBreak/>
+        <w:t>not occur when the context in (1) is met due to shortening (</w:t>
       </w:r>
       <w:r>
         <w:rPr>
@@ -547,7 +474,13 @@
           <w:i/>
           <w:iCs/>
         </w:rPr>
-        <w:t xml:space="preserve">family, </w:t>
+        <w:t>family, camera</w:t>
+      </w:r>
+      <w:r>
+        <w:rPr>
+          <w:rFonts w:ascii="Times New Roman" w:hAnsi="Times New Roman"/>
+        </w:rPr>
+        <w:t xml:space="preserve">, </w:t>
       </w:r>
       <w:r>
         <w:rPr>
@@ -555,14 +488,13 @@
           <w:i/>
           <w:iCs/>
         </w:rPr>
-        <w:lastRenderedPageBreak/>
-        <w:t>camera</w:t>
-      </w:r>
-      <w:r>
-        <w:rPr>
-          <w:rFonts w:ascii="Times New Roman" w:hAnsi="Times New Roman"/>
-        </w:rPr>
-        <w:t xml:space="preserve">, </w:t>
+        <w:t>Catholic</w:t>
+      </w:r>
+      <w:r>
+        <w:rPr>
+          <w:rFonts w:ascii="Times New Roman" w:hAnsi="Times New Roman"/>
+        </w:rPr>
+        <w:t>)</w:t>
       </w:r>
       <w:r>
         <w:rPr>
@@ -570,13 +502,13 @@
           <w:i/>
           <w:iCs/>
         </w:rPr>
-        <w:t>Catholic</w:t>
-      </w:r>
-      <w:r>
-        <w:rPr>
-          <w:rFonts w:ascii="Times New Roman" w:hAnsi="Times New Roman"/>
-        </w:rPr>
-        <w:t>)</w:t>
+        <w:t xml:space="preserve">. </w:t>
+      </w:r>
+      <w:r>
+        <w:rPr>
+          <w:rFonts w:ascii="Times New Roman" w:hAnsi="Times New Roman"/>
+        </w:rPr>
+        <w:t xml:space="preserve">Finally, according to Ferguson, short-a is not tense in an initial stressed syllable when followed by </w:t>
       </w:r>
       <w:r>
         <w:rPr>
@@ -584,27 +516,13 @@
           <w:i/>
           <w:iCs/>
         </w:rPr>
-        <w:t xml:space="preserve">. </w:t>
-      </w:r>
-      <w:r>
-        <w:rPr>
-          <w:rFonts w:ascii="Times New Roman" w:hAnsi="Times New Roman"/>
-        </w:rPr>
-        <w:t xml:space="preserve">Finally, according to Ferguson, </w:t>
-      </w:r>
-      <w:proofErr w:type="gramStart"/>
-      <w:r>
-        <w:rPr>
-          <w:rFonts w:ascii="Times New Roman" w:hAnsi="Times New Roman"/>
-        </w:rPr>
-        <w:t>short-a</w:t>
-      </w:r>
-      <w:proofErr w:type="gramEnd"/>
-      <w:r>
-        <w:rPr>
-          <w:rFonts w:ascii="Times New Roman" w:hAnsi="Times New Roman"/>
-        </w:rPr>
-        <w:t xml:space="preserve"> is not tense in an initial stressed syllable when followed by </w:t>
+        <w:t xml:space="preserve">-sp, -sf, </w:t>
+      </w:r>
+      <w:r>
+        <w:rPr>
+          <w:rFonts w:ascii="Times New Roman" w:hAnsi="Times New Roman"/>
+        </w:rPr>
+        <w:t xml:space="preserve">or </w:t>
       </w:r>
       <w:r>
         <w:rPr>
@@ -612,49 +530,89 @@
           <w:i/>
           <w:iCs/>
         </w:rPr>
-        <w:t>-</w:t>
-      </w:r>
-      <w:proofErr w:type="spellStart"/>
+        <w:t xml:space="preserve">-sb </w:t>
+      </w:r>
+      <w:r>
+        <w:rPr>
+          <w:rFonts w:ascii="Times New Roman" w:hAnsi="Times New Roman"/>
+        </w:rPr>
+        <w:t>(</w:t>
+      </w:r>
       <w:r>
         <w:rPr>
           <w:rFonts w:ascii="Times New Roman" w:hAnsi="Times New Roman"/>
           <w:i/>
           <w:iCs/>
         </w:rPr>
-        <w:t>sp</w:t>
-      </w:r>
-      <w:proofErr w:type="spellEnd"/>
+        <w:t>aspirin, asphalt, asbestos</w:t>
+      </w:r>
+      <w:r>
+        <w:rPr>
+          <w:rFonts w:ascii="Times New Roman" w:hAnsi="Times New Roman"/>
+        </w:rPr>
+        <w:t>).</w:t>
+      </w:r>
+    </w:p>
+    <w:p>
+      <w:pPr>
+        <w:rPr>
+          <w:rFonts w:ascii="Times New Roman" w:hAnsi="Times New Roman"/>
+        </w:rPr>
+      </w:pPr>
+    </w:p>
+    <w:p>
+      <w:pPr>
+        <w:rPr>
+          <w:rFonts w:ascii="Times New Roman" w:hAnsi="Times New Roman"/>
+        </w:rPr>
+      </w:pPr>
+      <w:r>
+        <w:rPr>
+          <w:rFonts w:ascii="Times New Roman" w:hAnsi="Times New Roman"/>
+        </w:rPr>
+        <w:t>Labov (1989, 1994) builds on Ferguson's description, formalizing additional rules and investigating possible exceptions using data from LCV, a corpus of sociolinguistic interviews collected in Philadelphia between 1973 and 1977. Whereas Ferguson's rule (1) requires that a tensing consonant be word-final or followed by another consonant, Labov specifically refers to a requirement that the tensing consonant is tautosyllabic (1994: 430). The result is that tensing is limited to closed syllables. He adds that the addition of inflectional suffixes does not affect the distribution of the tense and lax phonemes, whereas there is extensive variation associated with derivational suffixes.</w:t>
+      </w:r>
       <w:r>
         <w:rPr>
           <w:rFonts w:ascii="Times New Roman" w:hAnsi="Times New Roman"/>
           <w:i/>
           <w:iCs/>
         </w:rPr>
-        <w:t>, -</w:t>
-      </w:r>
-      <w:proofErr w:type="spellStart"/>
+        <w:t xml:space="preserve"> </w:t>
+      </w:r>
+      <w:r>
+        <w:rPr>
+          <w:rFonts w:ascii="Times New Roman" w:hAnsi="Times New Roman"/>
+        </w:rPr>
+        <w:t>Labov also finds variation when short-a is followed by /st/ clusters (</w:t>
+      </w:r>
       <w:r>
         <w:rPr>
           <w:rFonts w:ascii="Times New Roman" w:hAnsi="Times New Roman"/>
           <w:i/>
           <w:iCs/>
         </w:rPr>
-        <w:t>sf</w:t>
-      </w:r>
-      <w:proofErr w:type="spellEnd"/>
+        <w:t>master, plaster</w:t>
+      </w:r>
+      <w:r>
+        <w:rPr>
+          <w:rFonts w:ascii="Times New Roman" w:hAnsi="Times New Roman"/>
+        </w:rPr>
+        <w:t xml:space="preserve">), and observes possible extension of tensing to contexts where short-a is followed by nasal-vowel or lateral-vowel sequences such as </w:t>
+      </w:r>
       <w:r>
         <w:rPr>
           <w:rFonts w:ascii="Times New Roman" w:hAnsi="Times New Roman"/>
           <w:i/>
           <w:iCs/>
         </w:rPr>
-        <w:t xml:space="preserve">, </w:t>
-      </w:r>
-      <w:r>
-        <w:rPr>
-          <w:rFonts w:ascii="Times New Roman" w:hAnsi="Times New Roman"/>
-        </w:rPr>
-        <w:t xml:space="preserve">or </w:t>
+        <w:t xml:space="preserve">planet </w:t>
+      </w:r>
+      <w:r>
+        <w:rPr>
+          <w:rFonts w:ascii="Times New Roman" w:hAnsi="Times New Roman"/>
+        </w:rPr>
+        <w:t>or</w:t>
       </w:r>
       <w:r>
         <w:rPr>
@@ -662,31 +620,41 @@
           <w:i/>
           <w:iCs/>
         </w:rPr>
-        <w:t>-</w:t>
-      </w:r>
-      <w:proofErr w:type="spellStart"/>
+        <w:t xml:space="preserve"> personality</w:t>
+      </w:r>
+      <w:r>
+        <w:rPr>
+          <w:rFonts w:ascii="Times New Roman" w:hAnsi="Times New Roman"/>
+        </w:rPr>
+        <w:t xml:space="preserve"> (1994: 433). He finds that the exceptional status of </w:t>
+      </w:r>
       <w:r>
         <w:rPr>
           <w:rFonts w:ascii="Times New Roman" w:hAnsi="Times New Roman"/>
           <w:i/>
           <w:iCs/>
         </w:rPr>
-        <w:t>sb</w:t>
-      </w:r>
-      <w:proofErr w:type="spellEnd"/>
+        <w:t xml:space="preserve">mad, bad, glad </w:t>
+      </w:r>
+      <w:r>
+        <w:rPr>
+          <w:rFonts w:ascii="Times New Roman" w:hAnsi="Times New Roman"/>
+        </w:rPr>
+        <w:t xml:space="preserve">is truly lexical, citing the contrast of tense </w:t>
+      </w:r>
       <w:r>
         <w:rPr>
           <w:rFonts w:ascii="Times New Roman" w:hAnsi="Times New Roman"/>
           <w:i/>
           <w:iCs/>
         </w:rPr>
-        <w:t xml:space="preserve"> </w:t>
-      </w:r>
-      <w:r>
-        <w:rPr>
-          <w:rFonts w:ascii="Times New Roman" w:hAnsi="Times New Roman"/>
-        </w:rPr>
-        <w:t>(</w:t>
+        <w:t>bad</w:t>
+      </w:r>
+      <w:r>
+        <w:rPr>
+          <w:rFonts w:ascii="Times New Roman" w:hAnsi="Times New Roman"/>
+        </w:rPr>
+        <w:t xml:space="preserve"> with lax </w:t>
       </w:r>
       <w:r>
         <w:rPr>
@@ -694,69 +662,13 @@
           <w:i/>
           <w:iCs/>
         </w:rPr>
-        <w:t>aspirin, asphalt, asbestos</w:t>
-      </w:r>
-      <w:r>
-        <w:rPr>
-          <w:rFonts w:ascii="Times New Roman" w:hAnsi="Times New Roman"/>
-        </w:rPr>
-        <w:t>).</w:t>
-      </w:r>
-    </w:p>
-    <w:p>
-      <w:pPr>
-        <w:rPr>
-          <w:rFonts w:ascii="Times New Roman" w:hAnsi="Times New Roman"/>
-        </w:rPr>
-      </w:pPr>
-    </w:p>
-    <w:p>
-      <w:pPr>
-        <w:rPr>
-          <w:rFonts w:ascii="Times New Roman" w:hAnsi="Times New Roman"/>
-        </w:rPr>
-      </w:pPr>
-      <w:proofErr w:type="spellStart"/>
-      <w:r>
-        <w:rPr>
-          <w:rFonts w:ascii="Times New Roman" w:hAnsi="Times New Roman"/>
-        </w:rPr>
-        <w:t>Labov</w:t>
-      </w:r>
-      <w:proofErr w:type="spellEnd"/>
-      <w:r>
-        <w:rPr>
-          <w:rFonts w:ascii="Times New Roman" w:hAnsi="Times New Roman"/>
-        </w:rPr>
-        <w:t xml:space="preserve"> (1989, 1994) builds on Ferguson's description, formalizing additional rules and investigating possible exceptions using data from LCV, a corpus of sociolinguistic interviews collected in Philadelphia between 1973 and 1977. Whereas Ferguson's rule (1) requires that a tensing consonant be word-final or followed by another consonant, </w:t>
-      </w:r>
-      <w:proofErr w:type="spellStart"/>
-      <w:r>
-        <w:rPr>
-          <w:rFonts w:ascii="Times New Roman" w:hAnsi="Times New Roman"/>
-        </w:rPr>
-        <w:t>Labov</w:t>
-      </w:r>
-      <w:proofErr w:type="spellEnd"/>
-      <w:r>
-        <w:rPr>
-          <w:rFonts w:ascii="Times New Roman" w:hAnsi="Times New Roman"/>
-        </w:rPr>
-        <w:t xml:space="preserve"> specifically refers to a requirement that the tensing consonant is </w:t>
-      </w:r>
-      <w:proofErr w:type="spellStart"/>
-      <w:r>
-        <w:rPr>
-          <w:rFonts w:ascii="Times New Roman" w:hAnsi="Times New Roman"/>
-        </w:rPr>
-        <w:t>tautosyllabic</w:t>
-      </w:r>
-      <w:proofErr w:type="spellEnd"/>
-      <w:r>
-        <w:rPr>
-          <w:rFonts w:ascii="Times New Roman" w:hAnsi="Times New Roman"/>
-        </w:rPr>
-        <w:t xml:space="preserve"> (1994: 430). The result is that tensing is limited to closed syllables. He adds that the addition of inflectional suffixes does not affect the distribution of the tense and lax phonemes, whereas there is extensive variation associated with derivational suffixes.</w:t>
+        <w:t>badminton</w:t>
+      </w:r>
+      <w:r>
+        <w:rPr>
+          <w:rFonts w:ascii="Times New Roman" w:hAnsi="Times New Roman"/>
+        </w:rPr>
+        <w:t xml:space="preserve">, and tense </w:t>
       </w:r>
       <w:r>
         <w:rPr>
@@ -764,49 +676,13 @@
           <w:i/>
           <w:iCs/>
         </w:rPr>
-        <w:t xml:space="preserve"> </w:t>
-      </w:r>
-      <w:proofErr w:type="spellStart"/>
-      <w:r>
-        <w:rPr>
-          <w:rFonts w:ascii="Times New Roman" w:hAnsi="Times New Roman"/>
-        </w:rPr>
-        <w:t>Labov</w:t>
-      </w:r>
-      <w:proofErr w:type="spellEnd"/>
-      <w:r>
-        <w:rPr>
-          <w:rFonts w:ascii="Times New Roman" w:hAnsi="Times New Roman"/>
-        </w:rPr>
-        <w:t xml:space="preserve"> also finds variation when </w:t>
-      </w:r>
-      <w:proofErr w:type="gramStart"/>
-      <w:r>
-        <w:rPr>
-          <w:rFonts w:ascii="Times New Roman" w:hAnsi="Times New Roman"/>
-        </w:rPr>
-        <w:t>short-a</w:t>
-      </w:r>
-      <w:proofErr w:type="gramEnd"/>
-      <w:r>
-        <w:rPr>
-          <w:rFonts w:ascii="Times New Roman" w:hAnsi="Times New Roman"/>
-        </w:rPr>
-        <w:t xml:space="preserve"> is followed by /</w:t>
-      </w:r>
-      <w:proofErr w:type="spellStart"/>
-      <w:r>
-        <w:rPr>
-          <w:rFonts w:ascii="Times New Roman" w:hAnsi="Times New Roman"/>
-        </w:rPr>
-        <w:t>st</w:t>
-      </w:r>
-      <w:proofErr w:type="spellEnd"/>
-      <w:r>
-        <w:rPr>
-          <w:rFonts w:ascii="Times New Roman" w:hAnsi="Times New Roman"/>
-        </w:rPr>
-        <w:t>/ clusters (</w:t>
+        <w:t>glad</w:t>
+      </w:r>
+      <w:r>
+        <w:rPr>
+          <w:rFonts w:ascii="Times New Roman" w:hAnsi="Times New Roman"/>
+        </w:rPr>
+        <w:t xml:space="preserve"> with lax </w:t>
       </w:r>
       <w:r>
         <w:rPr>
@@ -814,104 +690,6 @@
           <w:i/>
           <w:iCs/>
         </w:rPr>
-        <w:t>master, plaster</w:t>
-      </w:r>
-      <w:r>
-        <w:rPr>
-          <w:rFonts w:ascii="Times New Roman" w:hAnsi="Times New Roman"/>
-        </w:rPr>
-        <w:t xml:space="preserve">), and observes possible extension of tensing to contexts where short-a is followed by nasal-vowel or lateral-vowel sequences such as </w:t>
-      </w:r>
-      <w:r>
-        <w:rPr>
-          <w:rFonts w:ascii="Times New Roman" w:hAnsi="Times New Roman"/>
-          <w:i/>
-          <w:iCs/>
-        </w:rPr>
-        <w:t xml:space="preserve">planet </w:t>
-      </w:r>
-      <w:r>
-        <w:rPr>
-          <w:rFonts w:ascii="Times New Roman" w:hAnsi="Times New Roman"/>
-        </w:rPr>
-        <w:t>or</w:t>
-      </w:r>
-      <w:r>
-        <w:rPr>
-          <w:rFonts w:ascii="Times New Roman" w:hAnsi="Times New Roman"/>
-          <w:i/>
-          <w:iCs/>
-        </w:rPr>
-        <w:t xml:space="preserve"> personality</w:t>
-      </w:r>
-      <w:r>
-        <w:rPr>
-          <w:rFonts w:ascii="Times New Roman" w:hAnsi="Times New Roman"/>
-        </w:rPr>
-        <w:t xml:space="preserve"> (1994: 433). He finds that the exceptional status of </w:t>
-      </w:r>
-      <w:r>
-        <w:rPr>
-          <w:rFonts w:ascii="Times New Roman" w:hAnsi="Times New Roman"/>
-          <w:i/>
-          <w:iCs/>
-        </w:rPr>
-        <w:t xml:space="preserve">mad, bad, glad </w:t>
-      </w:r>
-      <w:r>
-        <w:rPr>
-          <w:rFonts w:ascii="Times New Roman" w:hAnsi="Times New Roman"/>
-        </w:rPr>
-        <w:t xml:space="preserve">is truly lexical, citing the contrast of tense </w:t>
-      </w:r>
-      <w:r>
-        <w:rPr>
-          <w:rFonts w:ascii="Times New Roman" w:hAnsi="Times New Roman"/>
-          <w:i/>
-          <w:iCs/>
-        </w:rPr>
-        <w:t>bad</w:t>
-      </w:r>
-      <w:r>
-        <w:rPr>
-          <w:rFonts w:ascii="Times New Roman" w:hAnsi="Times New Roman"/>
-        </w:rPr>
-        <w:t xml:space="preserve"> with lax </w:t>
-      </w:r>
-      <w:r>
-        <w:rPr>
-          <w:rFonts w:ascii="Times New Roman" w:hAnsi="Times New Roman"/>
-          <w:i/>
-          <w:iCs/>
-        </w:rPr>
-        <w:t>badminton</w:t>
-      </w:r>
-      <w:r>
-        <w:rPr>
-          <w:rFonts w:ascii="Times New Roman" w:hAnsi="Times New Roman"/>
-        </w:rPr>
-        <w:t xml:space="preserve">, and tense </w:t>
-      </w:r>
-      <w:r>
-        <w:rPr>
-          <w:rFonts w:ascii="Times New Roman" w:hAnsi="Times New Roman"/>
-          <w:i/>
-          <w:iCs/>
-        </w:rPr>
-        <w:t>glad</w:t>
-      </w:r>
-      <w:r>
-        <w:rPr>
-          <w:rFonts w:ascii="Times New Roman" w:hAnsi="Times New Roman"/>
-        </w:rPr>
-        <w:t xml:space="preserve"> with lax </w:t>
-      </w:r>
-      <w:r>
-        <w:rPr>
-          <w:rFonts w:ascii="Times New Roman" w:hAnsi="Times New Roman"/>
-          <w:i/>
-          <w:iCs/>
-        </w:rPr>
         <w:t xml:space="preserve">Gladstone </w:t>
       </w:r>
       <w:r>
@@ -962,75 +740,11 @@
           <w:rFonts w:ascii="Times New Roman" w:hAnsi="Times New Roman"/>
         </w:rPr>
       </w:pPr>
-      <w:proofErr w:type="gramStart"/>
-      <w:r>
-        <w:rPr>
-          <w:rFonts w:ascii="Times New Roman" w:hAnsi="Times New Roman"/>
-        </w:rPr>
-        <w:t>Iterative approach to recoding.</w:t>
-      </w:r>
-      <w:proofErr w:type="gramEnd"/>
-      <w:r>
-        <w:rPr>
-          <w:rFonts w:ascii="Times New Roman" w:hAnsi="Times New Roman"/>
-        </w:rPr>
-        <w:t xml:space="preserve"> Started with the original variable class, identified big errors, came up with new coding scheme. Re-ran data, analyzed new variable class. </w:t>
-      </w:r>
-      <w:proofErr w:type="gramStart"/>
-      <w:r>
-        <w:rPr>
-          <w:rFonts w:ascii="Times New Roman" w:hAnsi="Times New Roman"/>
-        </w:rPr>
-        <w:t>Rinse</w:t>
-      </w:r>
-      <w:proofErr w:type="gramEnd"/>
-      <w:r>
-        <w:rPr>
-          <w:rFonts w:ascii="Times New Roman" w:hAnsi="Times New Roman"/>
-        </w:rPr>
-        <w:t xml:space="preserve">, </w:t>
-      </w:r>
-      <w:proofErr w:type="gramStart"/>
-      <w:r>
-        <w:rPr>
-          <w:rFonts w:ascii="Times New Roman" w:hAnsi="Times New Roman"/>
-        </w:rPr>
-        <w:t>repeat</w:t>
-      </w:r>
-      <w:proofErr w:type="gramEnd"/>
-      <w:r>
-        <w:rPr>
-          <w:rFonts w:ascii="Times New Roman" w:hAnsi="Times New Roman"/>
-        </w:rPr>
-        <w:t xml:space="preserve">. Similar </w:t>
-      </w:r>
-      <w:proofErr w:type="gramStart"/>
-      <w:r>
-        <w:rPr>
-          <w:rFonts w:ascii="Times New Roman" w:hAnsi="Times New Roman"/>
-        </w:rPr>
-        <w:t xml:space="preserve">strategy to </w:t>
-      </w:r>
-      <w:proofErr w:type="spellStart"/>
-      <w:r>
-        <w:rPr>
-          <w:rFonts w:ascii="Times New Roman" w:hAnsi="Times New Roman"/>
-        </w:rPr>
-        <w:t>Labov</w:t>
-      </w:r>
-      <w:proofErr w:type="spellEnd"/>
-      <w:r>
-        <w:rPr>
-          <w:rFonts w:ascii="Times New Roman" w:hAnsi="Times New Roman"/>
-        </w:rPr>
-        <w:t xml:space="preserve"> 1989 – number of tense/lax instances of individual words in variable/unclear environments are</w:t>
-      </w:r>
-      <w:proofErr w:type="gramEnd"/>
-      <w:r>
-        <w:rPr>
-          <w:rFonts w:ascii="Times New Roman" w:hAnsi="Times New Roman"/>
-        </w:rPr>
-        <w:t xml:space="preserve"> tabulated to determine category membership.</w:t>
+      <w:r>
+        <w:rPr>
+          <w:rFonts w:ascii="Times New Roman" w:hAnsi="Times New Roman"/>
+        </w:rPr>
+        <w:t>Iterative approach to recoding. Started with the original variable class, identified big errors, came up with new coding scheme. Re-ran data, analyzed new variable class. Rinse, repeat. Similar strategy to Labov 1989 – number of tense/lax instances of individual words in variable/unclear environments are tabulated to determine category membership.</w:t>
       </w:r>
     </w:p>
     <w:p>
@@ -1111,21 +825,7 @@
         <w:rPr>
           <w:rFonts w:ascii="Times New Roman" w:hAnsi="Times New Roman"/>
         </w:rPr>
-        <w:t xml:space="preserve"> (</w:t>
-      </w:r>
-      <w:proofErr w:type="spellStart"/>
-      <w:r>
-        <w:rPr>
-          <w:rFonts w:ascii="Times New Roman" w:hAnsi="Times New Roman"/>
-        </w:rPr>
-        <w:t>Lobanov</w:t>
-      </w:r>
-      <w:proofErr w:type="spellEnd"/>
-      <w:r>
-        <w:rPr>
-          <w:rFonts w:ascii="Times New Roman" w:hAnsi="Times New Roman"/>
-        </w:rPr>
-        <w:t>)</w:t>
+        <w:t xml:space="preserve"> (Lobanov)</w:t>
       </w:r>
     </w:p>
     <w:p>
@@ -1143,21 +843,7 @@
         <w:rPr>
           <w:rFonts w:ascii="Times New Roman" w:hAnsi="Times New Roman"/>
         </w:rPr>
-        <w:t>Takes into account different variances associated with F1 and F2 (</w:t>
-      </w:r>
-      <w:proofErr w:type="spellStart"/>
-      <w:r>
-        <w:rPr>
-          <w:rFonts w:ascii="Times New Roman" w:hAnsi="Times New Roman"/>
-        </w:rPr>
-        <w:t>Lobanov</w:t>
-      </w:r>
-      <w:proofErr w:type="spellEnd"/>
-      <w:r>
-        <w:rPr>
-          <w:rFonts w:ascii="Times New Roman" w:hAnsi="Times New Roman"/>
-        </w:rPr>
-        <w:t>)</w:t>
+        <w:t>Takes into account different variances associated with F1 and F2 (Lobanov)</w:t>
       </w:r>
     </w:p>
     <w:p>
@@ -1177,16 +863,8 @@
         <w:rPr>
           <w:rFonts w:ascii="Times New Roman" w:hAnsi="Times New Roman"/>
         </w:rPr>
-        <w:t xml:space="preserve">Takes into account that F1 and F2 are correlated, especially in the bottom left quadrant of the vowel trapezoid (like </w:t>
-      </w:r>
-      <w:proofErr w:type="spellStart"/>
-      <w:r>
-        <w:rPr>
-          <w:rFonts w:ascii="Times New Roman" w:hAnsi="Times New Roman"/>
-        </w:rPr>
-        <w:t>Mahalanobis</w:t>
-      </w:r>
-      <w:proofErr w:type="spellEnd"/>
+        <w:t>Takes into account that F1 and F2 are correlated, especially in the bottom left quadrant of the vowel trapezoid (like Mahalanobis</w:t>
+      </w:r>
       <w:r>
         <w:rPr>
           <w:rFonts w:ascii="Times New Roman" w:hAnsi="Times New Roman"/>
@@ -1214,23 +892,7 @@
           <w:rFonts w:ascii="Times New Roman" w:hAnsi="Times New Roman"/>
           <w:bCs/>
         </w:rPr>
-        <w:t xml:space="preserve">Some researchers (e.g., </w:t>
-      </w:r>
-      <w:proofErr w:type="spellStart"/>
-      <w:r>
-        <w:rPr>
-          <w:rFonts w:ascii="Times New Roman" w:hAnsi="Times New Roman"/>
-          <w:bCs/>
-        </w:rPr>
-        <w:t>Adank</w:t>
-      </w:r>
-      <w:proofErr w:type="spellEnd"/>
-      <w:r>
-        <w:rPr>
-          <w:rFonts w:ascii="Times New Roman" w:hAnsi="Times New Roman"/>
-          <w:bCs/>
-        </w:rPr>
-        <w:t xml:space="preserve"> et al. 2004) have </w:t>
+        <w:t xml:space="preserve">Some researchers (e.g., Adank et al. 2004) have </w:t>
       </w:r>
       <w:r>
         <w:rPr>
@@ -1272,23 +934,7 @@
           <w:rFonts w:ascii="Times New Roman" w:hAnsi="Times New Roman"/>
           <w:bCs/>
         </w:rPr>
-        <w:t xml:space="preserve">minimize </w:t>
-      </w:r>
-      <w:proofErr w:type="spellStart"/>
-      <w:r>
-        <w:rPr>
-          <w:rFonts w:ascii="Times New Roman" w:hAnsi="Times New Roman"/>
-          <w:bCs/>
-        </w:rPr>
-        <w:t>interspeaker</w:t>
-      </w:r>
-      <w:proofErr w:type="spellEnd"/>
-      <w:r>
-        <w:rPr>
-          <w:rFonts w:ascii="Times New Roman" w:hAnsi="Times New Roman"/>
-          <w:bCs/>
-        </w:rPr>
-        <w:t xml:space="preserve"> variation due to physiological or anatomical differences, </w:t>
+        <w:t xml:space="preserve">minimize interspeaker variation due to physiological or anatomical differences, </w:t>
       </w:r>
       <w:r>
         <w:rPr>
@@ -1342,23 +988,13 @@
           <w:bCs/>
         </w:rPr>
       </w:pPr>
-      <w:proofErr w:type="gramStart"/>
       <w:r>
         <w:rPr>
           <w:rFonts w:ascii="Times New Roman" w:hAnsi="Times New Roman"/>
           <w:b/>
           <w:bCs/>
         </w:rPr>
-        <w:t>data</w:t>
-      </w:r>
-      <w:proofErr w:type="gramEnd"/>
-      <w:r>
-        <w:rPr>
-          <w:rFonts w:ascii="Times New Roman" w:hAnsi="Times New Roman"/>
-          <w:b/>
-          <w:bCs/>
-        </w:rPr>
-        <w:t xml:space="preserve"> processing steps:</w:t>
+        <w:t>data processing steps:</w:t>
       </w:r>
     </w:p>
     <w:p>
@@ -1398,7 +1034,21 @@
           <w:rFonts w:ascii="Times New Roman" w:hAnsi="Times New Roman"/>
           <w:bCs/>
         </w:rPr>
-        <w:t>Remove function words, using modified list in Selkirk (1984:352-353)</w:t>
+        <w:t xml:space="preserve">Remove function words, using modified list </w:t>
+      </w:r>
+      <w:r>
+        <w:rPr>
+          <w:rFonts w:ascii="Times New Roman" w:hAnsi="Times New Roman"/>
+          <w:bCs/>
+        </w:rPr>
+        <w:t>from  Selkirk 1984 (</w:t>
+      </w:r>
+      <w:r>
+        <w:rPr>
+          <w:rFonts w:ascii="Times New Roman" w:hAnsi="Times New Roman"/>
+          <w:bCs/>
+        </w:rPr>
+        <w:t>352-353)</w:t>
       </w:r>
     </w:p>
     <w:p>
@@ -1432,7 +1082,28 @@
           <w:rFonts w:ascii="Times New Roman" w:hAnsi="Times New Roman"/>
           <w:bCs/>
         </w:rPr>
-        <w:t>rmants from Hz to Mel frequency</w:t>
+        <w:t xml:space="preserve">rmants </w:t>
+      </w:r>
+      <w:r>
+        <w:rPr>
+          <w:rFonts w:ascii="Times New Roman" w:hAnsi="Times New Roman"/>
+          <w:bCs/>
+        </w:rPr>
+        <w:t xml:space="preserve">to </w:t>
+      </w:r>
+      <w:r>
+        <w:rPr>
+          <w:rFonts w:ascii="Times New Roman" w:hAnsi="Times New Roman"/>
+          <w:bCs/>
+        </w:rPr>
+        <w:t>Mel frequency</w:t>
+      </w:r>
+      <w:r>
+        <w:rPr>
+          <w:rFonts w:ascii="Times New Roman" w:hAnsi="Times New Roman"/>
+          <w:bCs/>
+        </w:rPr>
+        <w:t xml:space="preserve"> (Stevens et al. 1937)</w:t>
       </w:r>
     </w:p>
     <w:p>
@@ -1452,23 +1123,7 @@
           <w:rFonts w:ascii="Times New Roman" w:hAnsi="Times New Roman"/>
           <w:bCs/>
         </w:rPr>
-        <w:t>Z-score Mel formants by speaker (</w:t>
-      </w:r>
-      <w:proofErr w:type="spellStart"/>
-      <w:r>
-        <w:rPr>
-          <w:rFonts w:ascii="Times New Roman" w:hAnsi="Times New Roman"/>
-          <w:bCs/>
-        </w:rPr>
-        <w:t>Lobanov</w:t>
-      </w:r>
-      <w:proofErr w:type="spellEnd"/>
-      <w:r>
-        <w:rPr>
-          <w:rFonts w:ascii="Times New Roman" w:hAnsi="Times New Roman"/>
-          <w:bCs/>
-        </w:rPr>
-        <w:t xml:space="preserve"> normalization)</w:t>
+        <w:t>Z-score Mel formants by speaker (Lobanov normalization)</w:t>
       </w:r>
     </w:p>
     <w:p>
@@ -1508,39 +1163,7 @@
           <w:rFonts w:ascii="Times New Roman" w:hAnsi="Times New Roman"/>
           <w:bCs/>
         </w:rPr>
-        <w:t>Remove speakers with less than 5 tokens of (æ) or (</w:t>
-      </w:r>
-      <w:proofErr w:type="spellStart"/>
-      <w:r>
-        <w:rPr>
-          <w:rFonts w:ascii="Times New Roman" w:hAnsi="Times New Roman"/>
-          <w:bCs/>
-        </w:rPr>
-        <w:t>æh</w:t>
-      </w:r>
-      <w:proofErr w:type="spellEnd"/>
-      <w:r>
-        <w:rPr>
-          <w:rFonts w:ascii="Times New Roman" w:hAnsi="Times New Roman"/>
-          <w:bCs/>
-        </w:rPr>
-        <w:t xml:space="preserve">) (because </w:t>
-      </w:r>
-      <w:proofErr w:type="spellStart"/>
-      <w:r>
-        <w:rPr>
-          <w:rFonts w:ascii="Times New Roman" w:hAnsi="Times New Roman"/>
-          <w:bCs/>
-        </w:rPr>
-        <w:t>icov</w:t>
-      </w:r>
-      <w:proofErr w:type="spellEnd"/>
-      <w:r>
-        <w:rPr>
-          <w:rFonts w:ascii="Times New Roman" w:hAnsi="Times New Roman"/>
-          <w:bCs/>
-        </w:rPr>
-        <w:t xml:space="preserve"> problems)</w:t>
+        <w:t>Remove speakers with less than 5 tokens of (æ) or (æh) (because icov problems)</w:t>
       </w:r>
     </w:p>
     <w:p>
@@ -1560,17 +1183,36 @@
           <w:rFonts w:ascii="Times New Roman" w:hAnsi="Times New Roman"/>
           <w:bCs/>
         </w:rPr>
-        <w:t xml:space="preserve">Identify speakers with traditional short-a split &amp; only use them for </w:t>
-      </w:r>
-      <w:proofErr w:type="spellStart"/>
-      <w:r>
-        <w:rPr>
-          <w:rFonts w:ascii="Times New Roman" w:hAnsi="Times New Roman"/>
-          <w:bCs/>
-        </w:rPr>
-        <w:t>recategorization</w:t>
-      </w:r>
-      <w:proofErr w:type="spellEnd"/>
+        <w:t xml:space="preserve">View vowel plots and </w:t>
+      </w:r>
+      <w:r>
+        <w:rPr>
+          <w:rFonts w:ascii="Times New Roman" w:hAnsi="Times New Roman"/>
+          <w:bCs/>
+        </w:rPr>
+        <w:t xml:space="preserve">make consensus decisions </w:t>
+      </w:r>
+      <w:r>
+        <w:rPr>
+          <w:rFonts w:ascii="Times New Roman" w:hAnsi="Times New Roman"/>
+          <w:bCs/>
+        </w:rPr>
+        <w:t xml:space="preserve">whether the speaker exhibits the </w:t>
+      </w:r>
+      <w:r>
+        <w:rPr>
+          <w:rFonts w:ascii="Times New Roman" w:hAnsi="Times New Roman"/>
+          <w:bCs/>
+        </w:rPr>
+        <w:t>traditional short-a split; only use these</w:t>
+      </w:r>
+      <w:r>
+        <w:rPr>
+          <w:rFonts w:ascii="Times New Roman" w:hAnsi="Times New Roman"/>
+          <w:bCs/>
+        </w:rPr>
+        <w:t xml:space="preserve"> for recategorization</w:t>
+      </w:r>
     </w:p>
     <w:p>
       <w:pPr>
@@ -1588,25 +1230,13 @@
           <w:bCs/>
         </w:rPr>
       </w:pPr>
-      <w:proofErr w:type="spellStart"/>
-      <w:proofErr w:type="gramStart"/>
       <w:r>
         <w:rPr>
           <w:rFonts w:ascii="Times New Roman" w:hAnsi="Times New Roman"/>
           <w:b/>
           <w:bCs/>
         </w:rPr>
-        <w:t>recategorization</w:t>
-      </w:r>
-      <w:proofErr w:type="spellEnd"/>
-      <w:proofErr w:type="gramEnd"/>
-      <w:r>
-        <w:rPr>
-          <w:rFonts w:ascii="Times New Roman" w:hAnsi="Times New Roman"/>
-          <w:b/>
-          <w:bCs/>
-        </w:rPr>
-        <w:t xml:space="preserve"> steps:</w:t>
+        <w:t>recategorization steps:</w:t>
       </w:r>
     </w:p>
     <w:p>
@@ -1647,23 +1277,7 @@
           <w:rFonts w:ascii="Times New Roman" w:hAnsi="Times New Roman"/>
           <w:bCs/>
         </w:rPr>
-        <w:t>“</w:t>
-      </w:r>
-      <w:proofErr w:type="spellStart"/>
-      <w:r>
-        <w:rPr>
-          <w:rFonts w:ascii="Times New Roman" w:hAnsi="Times New Roman"/>
-          <w:bCs/>
-        </w:rPr>
-        <w:t>æBR</w:t>
-      </w:r>
-      <w:proofErr w:type="spellEnd"/>
-      <w:r>
-        <w:rPr>
-          <w:rFonts w:ascii="Times New Roman" w:hAnsi="Times New Roman"/>
-          <w:bCs/>
-        </w:rPr>
-        <w:t>” tokens (FAVE-coded as variable</w:t>
+        <w:t>“æBR” tokens (FAVE-coded as variable</w:t>
       </w:r>
       <w:r>
         <w:rPr>
@@ -1697,23 +1311,8 @@
           <w:rFonts w:ascii="Times New Roman" w:hAnsi="Times New Roman"/>
           <w:bCs/>
         </w:rPr>
-        <w:t xml:space="preserve">For each speaker, calculate the </w:t>
-      </w:r>
-      <w:proofErr w:type="spellStart"/>
-      <w:r>
-        <w:rPr>
-          <w:rFonts w:ascii="Times New Roman" w:hAnsi="Times New Roman"/>
-          <w:bCs/>
-        </w:rPr>
-        <w:t>Mahalanobis</w:t>
-      </w:r>
-      <w:proofErr w:type="spellEnd"/>
-      <w:r>
-        <w:rPr>
-          <w:rFonts w:ascii="Times New Roman" w:hAnsi="Times New Roman"/>
-          <w:bCs/>
-        </w:rPr>
-        <w:t xml:space="preserve"> distance between </w:t>
+        <w:lastRenderedPageBreak/>
+        <w:t xml:space="preserve">For each speaker, calculate the Mahalanobis distance between </w:t>
       </w:r>
       <w:r>
         <w:rPr>
@@ -1734,85 +1333,21 @@
           <w:rFonts w:ascii="Times New Roman" w:hAnsi="Times New Roman"/>
           <w:bCs/>
         </w:rPr>
-        <w:t>(</w:t>
-      </w:r>
-      <w:proofErr w:type="spellStart"/>
-      <w:r>
-        <w:rPr>
-          <w:rFonts w:ascii="Times New Roman" w:hAnsi="Times New Roman"/>
-          <w:bCs/>
-        </w:rPr>
-        <w:t>æBR</w:t>
-      </w:r>
-      <w:proofErr w:type="spellEnd"/>
-      <w:r>
-        <w:rPr>
-          <w:rFonts w:ascii="Times New Roman" w:hAnsi="Times New Roman"/>
-          <w:bCs/>
-        </w:rPr>
-        <w:t>) tokens</w:t>
-      </w:r>
-      <w:r>
-        <w:rPr>
-          <w:rFonts w:ascii="Times New Roman" w:hAnsi="Times New Roman"/>
-          <w:bCs/>
-        </w:rPr>
-        <w:t xml:space="preserve"> and their (æ) and (</w:t>
-      </w:r>
-      <w:proofErr w:type="spellStart"/>
-      <w:r>
-        <w:rPr>
-          <w:rFonts w:ascii="Times New Roman" w:hAnsi="Times New Roman"/>
-          <w:bCs/>
-        </w:rPr>
-        <w:t>æh</w:t>
-      </w:r>
-      <w:proofErr w:type="spellEnd"/>
-      <w:r>
-        <w:rPr>
-          <w:rFonts w:ascii="Times New Roman" w:hAnsi="Times New Roman"/>
-          <w:bCs/>
-        </w:rPr>
-        <w:t>)</w:t>
-      </w:r>
-      <w:r>
-        <w:rPr>
-          <w:rFonts w:ascii="Times New Roman" w:hAnsi="Times New Roman"/>
-          <w:bCs/>
-        </w:rPr>
-        <w:t xml:space="preserve"> means. (Two </w:t>
-      </w:r>
-      <w:proofErr w:type="spellStart"/>
-      <w:r>
-        <w:rPr>
-          <w:rFonts w:ascii="Times New Roman" w:hAnsi="Times New Roman"/>
-          <w:bCs/>
-        </w:rPr>
-        <w:t>Mahal</w:t>
-      </w:r>
-      <w:proofErr w:type="spellEnd"/>
-      <w:r>
-        <w:rPr>
-          <w:rFonts w:ascii="Times New Roman" w:hAnsi="Times New Roman"/>
-          <w:bCs/>
-        </w:rPr>
-        <w:t xml:space="preserve"> </w:t>
-      </w:r>
-      <w:proofErr w:type="spellStart"/>
-      <w:r>
-        <w:rPr>
-          <w:rFonts w:ascii="Times New Roman" w:hAnsi="Times New Roman"/>
-          <w:bCs/>
-        </w:rPr>
-        <w:t>dist</w:t>
-      </w:r>
-      <w:proofErr w:type="spellEnd"/>
-      <w:r>
-        <w:rPr>
-          <w:rFonts w:ascii="Times New Roman" w:hAnsi="Times New Roman"/>
-          <w:bCs/>
-        </w:rPr>
-        <w:t xml:space="preserve"> calculated)</w:t>
+        <w:t>(æBR) tokens</w:t>
+      </w:r>
+      <w:r>
+        <w:rPr>
+          <w:rFonts w:ascii="Times New Roman" w:hAnsi="Times New Roman"/>
+          <w:bCs/>
+        </w:rPr>
+        <w:t xml:space="preserve"> and their (æ) and (æh)</w:t>
+      </w:r>
+      <w:r>
+        <w:rPr>
+          <w:rFonts w:ascii="Times New Roman" w:hAnsi="Times New Roman"/>
+          <w:bCs/>
+        </w:rPr>
+        <w:t xml:space="preserve"> means. (Two Mahal dist calculated)</w:t>
       </w:r>
     </w:p>
     <w:p>
@@ -1832,63 +1367,14 @@
           <w:rFonts w:ascii="Times New Roman" w:hAnsi="Times New Roman"/>
           <w:bCs/>
         </w:rPr>
-        <w:lastRenderedPageBreak/>
-        <w:t xml:space="preserve">Use </w:t>
-      </w:r>
-      <w:proofErr w:type="spellStart"/>
-      <w:r>
-        <w:rPr>
-          <w:rFonts w:ascii="Times New Roman" w:hAnsi="Times New Roman"/>
-          <w:bCs/>
-        </w:rPr>
-        <w:t>Mahal</w:t>
-      </w:r>
-      <w:proofErr w:type="spellEnd"/>
-      <w:r>
-        <w:rPr>
-          <w:rFonts w:ascii="Times New Roman" w:hAnsi="Times New Roman"/>
-          <w:bCs/>
-        </w:rPr>
-        <w:t xml:space="preserve"> </w:t>
-      </w:r>
-      <w:proofErr w:type="spellStart"/>
-      <w:r>
-        <w:rPr>
-          <w:rFonts w:ascii="Times New Roman" w:hAnsi="Times New Roman"/>
-          <w:bCs/>
-        </w:rPr>
-        <w:t>dist</w:t>
-      </w:r>
-      <w:proofErr w:type="spellEnd"/>
-      <w:r>
-        <w:rPr>
-          <w:rFonts w:ascii="Times New Roman" w:hAnsi="Times New Roman"/>
-          <w:bCs/>
-        </w:rPr>
-        <w:t xml:space="preserve"> to calculate whether each word is closer to </w:t>
-      </w:r>
-      <w:r>
-        <w:rPr>
-          <w:rFonts w:ascii="Times New Roman" w:hAnsi="Times New Roman"/>
-          <w:bCs/>
-        </w:rPr>
-        <w:t>(æ) or (</w:t>
-      </w:r>
-      <w:proofErr w:type="spellStart"/>
-      <w:r>
-        <w:rPr>
-          <w:rFonts w:ascii="Times New Roman" w:hAnsi="Times New Roman"/>
-          <w:bCs/>
-        </w:rPr>
-        <w:t>æh</w:t>
-      </w:r>
-      <w:proofErr w:type="spellEnd"/>
-      <w:r>
-        <w:rPr>
-          <w:rFonts w:ascii="Times New Roman" w:hAnsi="Times New Roman"/>
-          <w:bCs/>
-        </w:rPr>
-        <w:t>)</w:t>
+        <w:t xml:space="preserve">Use Mahal dist to calculate whether each word is closer to </w:t>
+      </w:r>
+      <w:r>
+        <w:rPr>
+          <w:rFonts w:ascii="Times New Roman" w:hAnsi="Times New Roman"/>
+          <w:bCs/>
+        </w:rPr>
+        <w:t>(æ) or (æh)</w:t>
       </w:r>
       <w:r>
         <w:rPr>
@@ -1922,23 +1408,7 @@
           <w:rFonts w:ascii="Times New Roman" w:hAnsi="Times New Roman"/>
           <w:bCs/>
         </w:rPr>
-        <w:t>(æ) or (</w:t>
-      </w:r>
-      <w:proofErr w:type="spellStart"/>
-      <w:r>
-        <w:rPr>
-          <w:rFonts w:ascii="Times New Roman" w:hAnsi="Times New Roman"/>
-          <w:bCs/>
-        </w:rPr>
-        <w:t>æh</w:t>
-      </w:r>
-      <w:proofErr w:type="spellEnd"/>
-      <w:r>
-        <w:rPr>
-          <w:rFonts w:ascii="Times New Roman" w:hAnsi="Times New Roman"/>
-          <w:bCs/>
-        </w:rPr>
-        <w:t>)</w:t>
+        <w:t>(æ) or (æh)</w:t>
       </w:r>
     </w:p>
     <w:p>
@@ -1958,23 +1428,7 @@
           <w:rFonts w:ascii="Times New Roman" w:hAnsi="Times New Roman"/>
           <w:bCs/>
         </w:rPr>
-        <w:t xml:space="preserve">Flag the word for </w:t>
-      </w:r>
-      <w:proofErr w:type="spellStart"/>
-      <w:r>
-        <w:rPr>
-          <w:rFonts w:ascii="Times New Roman" w:hAnsi="Times New Roman"/>
-          <w:bCs/>
-        </w:rPr>
-        <w:t>recategorization</w:t>
-      </w:r>
-      <w:proofErr w:type="spellEnd"/>
-      <w:r>
-        <w:rPr>
-          <w:rFonts w:ascii="Times New Roman" w:hAnsi="Times New Roman"/>
-          <w:bCs/>
-        </w:rPr>
-        <w:t xml:space="preserve"> if:</w:t>
+        <w:t>Flag the word for recategorization if:</w:t>
       </w:r>
     </w:p>
     <w:p>
@@ -2014,39 +1468,7 @@
           <w:rFonts w:ascii="Times New Roman" w:hAnsi="Times New Roman"/>
           <w:bCs/>
         </w:rPr>
-        <w:t xml:space="preserve">The ratio of </w:t>
-      </w:r>
-      <w:proofErr w:type="spellStart"/>
-      <w:r>
-        <w:rPr>
-          <w:rFonts w:ascii="Times New Roman" w:hAnsi="Times New Roman"/>
-          <w:bCs/>
-        </w:rPr>
-        <w:t>Mahalanobis</w:t>
-      </w:r>
-      <w:proofErr w:type="spellEnd"/>
-      <w:r>
-        <w:rPr>
-          <w:rFonts w:ascii="Times New Roman" w:hAnsi="Times New Roman"/>
-          <w:bCs/>
-        </w:rPr>
-        <w:t xml:space="preserve"> </w:t>
-      </w:r>
-      <w:proofErr w:type="spellStart"/>
-      <w:r>
-        <w:rPr>
-          <w:rFonts w:ascii="Times New Roman" w:hAnsi="Times New Roman"/>
-          <w:bCs/>
-        </w:rPr>
-        <w:t>dist</w:t>
-      </w:r>
-      <w:proofErr w:type="spellEnd"/>
-      <w:r>
-        <w:rPr>
-          <w:rFonts w:ascii="Times New Roman" w:hAnsi="Times New Roman"/>
-          <w:bCs/>
-        </w:rPr>
-        <w:t xml:space="preserve"> coding is at least 2:1</w:t>
+        <w:t>The ratio of Mahalanobis dist coding is at least 2:1</w:t>
       </w:r>
     </w:p>
     <w:p>
@@ -2066,23 +1488,7 @@
           <w:rFonts w:ascii="Times New Roman" w:hAnsi="Times New Roman"/>
           <w:bCs/>
         </w:rPr>
-        <w:t xml:space="preserve">Incorporate </w:t>
-      </w:r>
-      <w:proofErr w:type="spellStart"/>
-      <w:r>
-        <w:rPr>
-          <w:rFonts w:ascii="Times New Roman" w:hAnsi="Times New Roman"/>
-          <w:bCs/>
-        </w:rPr>
-        <w:t>recategorization</w:t>
-      </w:r>
-      <w:proofErr w:type="spellEnd"/>
-      <w:r>
-        <w:rPr>
-          <w:rFonts w:ascii="Times New Roman" w:hAnsi="Times New Roman"/>
-          <w:bCs/>
-        </w:rPr>
-        <w:t xml:space="preserve"> into shorta.py and run PNC with new coding rules</w:t>
+        <w:t>Incorporate recategorization into shorta.py and run PNC with new coding rules</w:t>
       </w:r>
     </w:p>
     <w:p>
@@ -2181,37 +1587,7 @@
         <w:rPr>
           <w:rFonts w:ascii="Times New Roman" w:hAnsi="Times New Roman"/>
         </w:rPr>
-        <w:t>Codes as "variable" if followed by tenser + non-suffix (-</w:t>
-      </w:r>
-      <w:proofErr w:type="spellStart"/>
-      <w:r>
-        <w:rPr>
-          <w:rFonts w:ascii="Times New Roman" w:hAnsi="Times New Roman"/>
-        </w:rPr>
-        <w:t>ing</w:t>
-      </w:r>
-      <w:proofErr w:type="spellEnd"/>
-      <w:proofErr w:type="gramStart"/>
-      <w:r>
-        <w:rPr>
-          <w:rFonts w:ascii="Times New Roman" w:hAnsi="Times New Roman"/>
-        </w:rPr>
-        <w:t>,-</w:t>
-      </w:r>
-      <w:proofErr w:type="spellStart"/>
-      <w:proofErr w:type="gramEnd"/>
-      <w:r>
-        <w:rPr>
-          <w:rFonts w:ascii="Times New Roman" w:hAnsi="Times New Roman"/>
-        </w:rPr>
-        <w:t>es</w:t>
-      </w:r>
-      <w:proofErr w:type="spellEnd"/>
-      <w:r>
-        <w:rPr>
-          <w:rFonts w:ascii="Times New Roman" w:hAnsi="Times New Roman"/>
-        </w:rPr>
-        <w:t>) vowel</w:t>
+        <w:t>Codes as "variable" if followed by tenser + non-suffix (-ing,-es) vowel</w:t>
       </w:r>
     </w:p>
     <w:p>
@@ -2228,21 +1604,7 @@
         <w:rPr>
           <w:rFonts w:ascii="Times New Roman" w:hAnsi="Times New Roman"/>
         </w:rPr>
-        <w:t xml:space="preserve">Attempt to account for </w:t>
-      </w:r>
-      <w:proofErr w:type="spellStart"/>
-      <w:r>
-        <w:rPr>
-          <w:rFonts w:ascii="Times New Roman" w:hAnsi="Times New Roman"/>
-        </w:rPr>
-        <w:t>tautosyllabicity</w:t>
-      </w:r>
-      <w:proofErr w:type="spellEnd"/>
-      <w:r>
-        <w:rPr>
-          <w:rFonts w:ascii="Times New Roman" w:hAnsi="Times New Roman"/>
-        </w:rPr>
-        <w:t xml:space="preserve"> without syllabification?</w:t>
+        <w:t>Attempt to account for tautosyllabicity without syllabification?</w:t>
       </w:r>
     </w:p>
     <w:p>
@@ -2299,19 +1661,11 @@
           <w:rFonts w:ascii="Times New Roman" w:hAnsi="Times New Roman"/>
         </w:rPr>
       </w:pPr>
-      <w:proofErr w:type="gramStart"/>
-      <w:r>
-        <w:rPr>
-          <w:rFonts w:ascii="Times New Roman" w:hAnsi="Times New Roman"/>
-        </w:rPr>
-        <w:t>following</w:t>
-      </w:r>
-      <w:proofErr w:type="gramEnd"/>
-      <w:r>
-        <w:rPr>
-          <w:rFonts w:ascii="Times New Roman" w:hAnsi="Times New Roman"/>
-        </w:rPr>
-        <w:t xml:space="preserve"> /l/</w:t>
+      <w:r>
+        <w:rPr>
+          <w:rFonts w:ascii="Times New Roman" w:hAnsi="Times New Roman"/>
+        </w:rPr>
+        <w:t>following /l/</w:t>
       </w:r>
     </w:p>
     <w:p>
@@ -2324,21 +1678,11 @@
           <w:rFonts w:ascii="Times New Roman" w:hAnsi="Times New Roman"/>
         </w:rPr>
       </w:pPr>
-      <w:proofErr w:type="spellStart"/>
-      <w:proofErr w:type="gramStart"/>
-      <w:r>
-        <w:rPr>
-          <w:rFonts w:ascii="Times New Roman" w:hAnsi="Times New Roman"/>
-        </w:rPr>
-        <w:t>sC</w:t>
-      </w:r>
-      <w:proofErr w:type="spellEnd"/>
-      <w:proofErr w:type="gramEnd"/>
-      <w:r>
-        <w:rPr>
-          <w:rFonts w:ascii="Times New Roman" w:hAnsi="Times New Roman"/>
-        </w:rPr>
-        <w:t xml:space="preserve"> clusters</w:t>
+      <w:r>
+        <w:rPr>
+          <w:rFonts w:ascii="Times New Roman" w:hAnsi="Times New Roman"/>
+        </w:rPr>
+        <w:t>sC clusters</w:t>
       </w:r>
     </w:p>
     <w:p>
@@ -2368,23 +1712,13 @@
           <w:rFonts w:ascii="Times New Roman" w:hAnsi="Times New Roman"/>
         </w:rPr>
       </w:pPr>
-      <w:proofErr w:type="gramStart"/>
       <w:r>
         <w:rPr>
           <w:rFonts w:ascii="Times New Roman" w:hAnsi="Times New Roman"/>
           <w:i/>
           <w:iCs/>
         </w:rPr>
-        <w:t>mad</w:t>
-      </w:r>
-      <w:proofErr w:type="gramEnd"/>
-      <w:r>
-        <w:rPr>
-          <w:rFonts w:ascii="Times New Roman" w:hAnsi="Times New Roman"/>
-          <w:i/>
-          <w:iCs/>
-        </w:rPr>
-        <w:t xml:space="preserve">, bad, glad </w:t>
+        <w:t xml:space="preserve">mad, bad, glad </w:t>
       </w:r>
       <w:r>
         <w:rPr>
@@ -2444,8 +1778,6 @@
         </w:rPr>
         <w:t xml:space="preserve"> short-a words)</w:t>
       </w:r>
-      <w:bookmarkStart w:id="0" w:name="_GoBack"/>
-      <w:bookmarkEnd w:id="0"/>
     </w:p>
     <w:p>
       <w:pPr>
@@ -2473,21 +1805,7 @@
         <w:rPr>
           <w:rFonts w:ascii="Times New Roman" w:hAnsi="Times New Roman"/>
         </w:rPr>
-        <w:t xml:space="preserve">) of those because AE1 + tensing </w:t>
-      </w:r>
-      <w:proofErr w:type="spellStart"/>
-      <w:r>
-        <w:rPr>
-          <w:rFonts w:ascii="Times New Roman" w:hAnsi="Times New Roman"/>
-        </w:rPr>
-        <w:t>seg</w:t>
-      </w:r>
-      <w:proofErr w:type="spellEnd"/>
-      <w:r>
-        <w:rPr>
-          <w:rFonts w:ascii="Times New Roman" w:hAnsi="Times New Roman"/>
-        </w:rPr>
-        <w:t xml:space="preserve"> + vowel (</w:t>
+        <w:t>) of those because AE1 + tensing seg + vowel (</w:t>
       </w:r>
       <w:r>
         <w:rPr>
@@ -2591,21 +1909,7 @@
         <w:rPr>
           <w:rFonts w:ascii="Times New Roman" w:hAnsi="Times New Roman"/>
         </w:rPr>
-        <w:t xml:space="preserve">) because AE1 + </w:t>
-      </w:r>
-      <w:proofErr w:type="spellStart"/>
-      <w:r>
-        <w:rPr>
-          <w:rFonts w:ascii="Times New Roman" w:hAnsi="Times New Roman"/>
-        </w:rPr>
-        <w:t>sC</w:t>
-      </w:r>
-      <w:proofErr w:type="spellEnd"/>
-      <w:r>
-        <w:rPr>
-          <w:rFonts w:ascii="Times New Roman" w:hAnsi="Times New Roman"/>
-        </w:rPr>
-        <w:t xml:space="preserve"> (</w:t>
+        <w:t>) because AE1 + sC (</w:t>
       </w:r>
       <w:r>
         <w:rPr>
@@ -2742,21 +2046,7 @@
         <w:rPr>
           <w:rFonts w:ascii="Times New Roman" w:hAnsi="Times New Roman"/>
         </w:rPr>
-        <w:t>) were -</w:t>
-      </w:r>
-      <w:proofErr w:type="spellStart"/>
-      <w:r>
-        <w:rPr>
-          <w:rFonts w:ascii="Times New Roman" w:hAnsi="Times New Roman"/>
-        </w:rPr>
-        <w:t>arry</w:t>
-      </w:r>
-      <w:proofErr w:type="spellEnd"/>
-      <w:r>
-        <w:rPr>
-          <w:rFonts w:ascii="Times New Roman" w:hAnsi="Times New Roman"/>
-        </w:rPr>
-        <w:t xml:space="preserve"> words (</w:t>
+        <w:t>) were -arry words (</w:t>
       </w:r>
       <w:r>
         <w:rPr>
@@ -2827,19 +2117,11 @@
           <w:rFonts w:ascii="Times New Roman" w:hAnsi="Times New Roman"/>
         </w:rPr>
       </w:pPr>
-      <w:proofErr w:type="gramStart"/>
-      <w:r>
-        <w:rPr>
-          <w:rFonts w:ascii="Times New Roman" w:hAnsi="Times New Roman"/>
-        </w:rPr>
-        <w:t>tenser</w:t>
-      </w:r>
-      <w:proofErr w:type="gramEnd"/>
-      <w:r>
-        <w:rPr>
-          <w:rFonts w:ascii="Times New Roman" w:hAnsi="Times New Roman"/>
-        </w:rPr>
-        <w:t xml:space="preserve"> + V, n=</w:t>
+      <w:r>
+        <w:rPr>
+          <w:rFonts w:ascii="Times New Roman" w:hAnsi="Times New Roman"/>
+        </w:rPr>
+        <w:t>tenser + V, n=</w:t>
       </w:r>
       <w:r>
         <w:rPr>
@@ -2876,19 +2158,11 @@
           <w:rFonts w:ascii="Times New Roman" w:hAnsi="Times New Roman"/>
         </w:rPr>
       </w:pPr>
-      <w:proofErr w:type="gramStart"/>
-      <w:r>
-        <w:rPr>
-          <w:rFonts w:ascii="Times New Roman" w:hAnsi="Times New Roman"/>
-        </w:rPr>
-        <w:t>lexical</w:t>
-      </w:r>
-      <w:proofErr w:type="gramEnd"/>
-      <w:r>
-        <w:rPr>
-          <w:rFonts w:ascii="Times New Roman" w:hAnsi="Times New Roman"/>
-        </w:rPr>
-        <w:t xml:space="preserve"> exception, n=</w:t>
+      <w:r>
+        <w:rPr>
+          <w:rFonts w:ascii="Times New Roman" w:hAnsi="Times New Roman"/>
+        </w:rPr>
+        <w:t>lexical exception, n=</w:t>
       </w:r>
       <w:r>
         <w:rPr>
@@ -2919,19 +2193,11 @@
           <w:rFonts w:ascii="Times New Roman" w:hAnsi="Times New Roman"/>
         </w:rPr>
       </w:pPr>
-      <w:proofErr w:type="gramStart"/>
-      <w:r>
-        <w:rPr>
-          <w:rFonts w:ascii="Times New Roman" w:hAnsi="Times New Roman"/>
-        </w:rPr>
-        <w:t>following</w:t>
-      </w:r>
-      <w:proofErr w:type="gramEnd"/>
-      <w:r>
-        <w:rPr>
-          <w:rFonts w:ascii="Times New Roman" w:hAnsi="Times New Roman"/>
-        </w:rPr>
-        <w:t xml:space="preserve"> /l/, n=</w:t>
+      <w:r>
+        <w:rPr>
+          <w:rFonts w:ascii="Times New Roman" w:hAnsi="Times New Roman"/>
+        </w:rPr>
+        <w:t>following /l/, n=</w:t>
       </w:r>
       <w:r>
         <w:rPr>
@@ -2962,33 +2228,11 @@
           <w:rFonts w:ascii="Times New Roman" w:hAnsi="Times New Roman"/>
         </w:rPr>
       </w:pPr>
-      <w:proofErr w:type="gramStart"/>
-      <w:r>
-        <w:rPr>
-          <w:rFonts w:ascii="Times New Roman" w:hAnsi="Times New Roman"/>
-        </w:rPr>
-        <w:t>following</w:t>
-      </w:r>
-      <w:proofErr w:type="gramEnd"/>
-      <w:r>
-        <w:rPr>
-          <w:rFonts w:ascii="Times New Roman" w:hAnsi="Times New Roman"/>
-        </w:rPr>
-        <w:t xml:space="preserve"> </w:t>
-      </w:r>
-      <w:proofErr w:type="spellStart"/>
-      <w:r>
-        <w:rPr>
-          <w:rFonts w:ascii="Times New Roman" w:hAnsi="Times New Roman"/>
-        </w:rPr>
-        <w:t>sC</w:t>
-      </w:r>
-      <w:proofErr w:type="spellEnd"/>
-      <w:r>
-        <w:rPr>
-          <w:rFonts w:ascii="Times New Roman" w:hAnsi="Times New Roman"/>
-        </w:rPr>
-        <w:t>, n=</w:t>
+      <w:r>
+        <w:rPr>
+          <w:rFonts w:ascii="Times New Roman" w:hAnsi="Times New Roman"/>
+        </w:rPr>
+        <w:t>following sC, n=</w:t>
       </w:r>
       <w:r>
         <w:rPr>
@@ -3046,23 +2290,7 @@
         <w:rPr>
           <w:rFonts w:ascii="Times New Roman" w:hAnsi="Times New Roman"/>
         </w:rPr>
-        <w:t>-</w:t>
-      </w:r>
-      <w:proofErr w:type="spellStart"/>
-      <w:proofErr w:type="gramStart"/>
-      <w:r>
-        <w:rPr>
-          <w:rFonts w:ascii="Times New Roman" w:hAnsi="Times New Roman"/>
-        </w:rPr>
-        <w:t>arry</w:t>
-      </w:r>
-      <w:proofErr w:type="spellEnd"/>
-      <w:proofErr w:type="gramEnd"/>
-      <w:r>
-        <w:rPr>
-          <w:rFonts w:ascii="Times New Roman" w:hAnsi="Times New Roman"/>
-        </w:rPr>
-        <w:t xml:space="preserve"> words, n=</w:t>
+        <w:t>-arry words, n=</w:t>
       </w:r>
       <w:r>
         <w:rPr>
@@ -3111,14 +2339,14 @@
         <w:rPr>
           <w:rFonts w:ascii="Times New Roman" w:hAnsi="Times New Roman"/>
         </w:rPr>
-        <w:t xml:space="preserve">Back-to-basics approach to coding the tense/lax distinction, based on Ferguson. Classes that were coded as “variable” because there's been some change over time or inter-speaker variability have been coded according to Ferguson's original description. These tokens don't need to be excluded from analysis outright as they have been in the past since mixed effects regression models can be used to identify and tease apart any environmental or speaker-level effects / researchers can choose to exclude categories like pre-l that have undergone later </w:t>
+        <w:t xml:space="preserve">Back-to-basics approach to coding the tense/lax distinction, based on Ferguson. Classes that were coded as “variable” because there's been some change over time or inter-speaker variability have been coded according to Ferguson's original description. These tokens don't need to be excluded from analysis outright as they have been in the past since mixed effects </w:t>
       </w:r>
       <w:r>
         <w:rPr>
           <w:rFonts w:ascii="Times New Roman" w:hAnsi="Times New Roman"/>
         </w:rPr>
         <w:lastRenderedPageBreak/>
-        <w:t>change</w:t>
+        <w:t>regression models can be used to identify and tease apart any environmental or speaker-level effects / researchers can choose to exclude categories like pre-l that have undergone later change</w:t>
       </w:r>
     </w:p>
     <w:p>
@@ -3135,21 +2363,25 @@
         <w:rPr>
           <w:rFonts w:ascii="Times New Roman" w:hAnsi="Times New Roman"/>
         </w:rPr>
-        <w:t xml:space="preserve">Uses stemming to detect when </w:t>
-      </w:r>
-      <w:proofErr w:type="spellStart"/>
-      <w:r>
-        <w:rPr>
-          <w:rFonts w:ascii="Times New Roman" w:hAnsi="Times New Roman"/>
-        </w:rPr>
-        <w:t>resyllabification</w:t>
-      </w:r>
-      <w:proofErr w:type="spellEnd"/>
-      <w:r>
-        <w:rPr>
-          <w:rFonts w:ascii="Times New Roman" w:hAnsi="Times New Roman"/>
-        </w:rPr>
-        <w:t xml:space="preserve"> has occurred</w:t>
+        <w:t xml:space="preserve">Uses the Porter </w:t>
+      </w:r>
+      <w:r>
+        <w:rPr>
+          <w:rFonts w:ascii="Times New Roman" w:hAnsi="Times New Roman"/>
+        </w:rPr>
+        <w:t xml:space="preserve">(1980) </w:t>
+      </w:r>
+      <w:r>
+        <w:rPr>
+          <w:rFonts w:ascii="Times New Roman" w:hAnsi="Times New Roman"/>
+        </w:rPr>
+        <w:t xml:space="preserve">stemmer to </w:t>
+      </w:r>
+      <w:r>
+        <w:rPr>
+          <w:rFonts w:ascii="Times New Roman" w:hAnsi="Times New Roman"/>
+        </w:rPr>
+        <w:t>detect when resyllabification has occurred</w:t>
       </w:r>
     </w:p>
     <w:p>
@@ -3166,21 +2398,31 @@
         <w:rPr>
           <w:rFonts w:ascii="Times New Roman" w:hAnsi="Times New Roman"/>
         </w:rPr>
-        <w:t xml:space="preserve">Incorporating a syllabification script written by KBG allows for accurate coding of the </w:t>
-      </w:r>
-      <w:proofErr w:type="spellStart"/>
-      <w:r>
-        <w:rPr>
-          <w:rFonts w:ascii="Times New Roman" w:hAnsi="Times New Roman"/>
-        </w:rPr>
-        <w:t>tautosyllabicity</w:t>
-      </w:r>
-      <w:proofErr w:type="spellEnd"/>
-      <w:r>
-        <w:rPr>
-          <w:rFonts w:ascii="Times New Roman" w:hAnsi="Times New Roman"/>
-        </w:rPr>
-        <w:t xml:space="preserve"> constraint. Replaces hacky FAVE method of checking for tenser + following consonant or vowel.</w:t>
+        <w:t>Incorporating a sy</w:t>
+      </w:r>
+      <w:r>
+        <w:rPr>
+          <w:rFonts w:ascii="Times New Roman" w:hAnsi="Times New Roman"/>
+        </w:rPr>
+        <w:t xml:space="preserve">llabification </w:t>
+      </w:r>
+      <w:r>
+        <w:rPr>
+          <w:rFonts w:ascii="Times New Roman" w:hAnsi="Times New Roman"/>
+        </w:rPr>
+        <w:t>procedure</w:t>
+      </w:r>
+      <w:r>
+        <w:rPr>
+          <w:rFonts w:ascii="Times New Roman" w:hAnsi="Times New Roman"/>
+        </w:rPr>
+        <w:t xml:space="preserve"> (Gorman 2013)</w:t>
+      </w:r>
+      <w:r>
+        <w:rPr>
+          <w:rFonts w:ascii="Times New Roman" w:hAnsi="Times New Roman"/>
+        </w:rPr>
+        <w:t xml:space="preserve"> allows for accurate coding of the tautosyllabicity constraint. Replaces hacky FAVE method of checking for tenser + following consonant or vowel.</w:t>
       </w:r>
     </w:p>
     <w:p>
@@ -3231,43 +2473,8 @@
         <w:rPr>
           <w:rFonts w:ascii="Times New Roman" w:hAnsi="Times New Roman"/>
         </w:rPr>
-        <w:t xml:space="preserve">Not yet handled programmatically: errors caused by multiple pronunciations in CMU </w:t>
-      </w:r>
-      <w:proofErr w:type="spellStart"/>
-      <w:r>
-        <w:rPr>
-          <w:rFonts w:ascii="Times New Roman" w:hAnsi="Times New Roman"/>
-        </w:rPr>
-        <w:t>dict</w:t>
-      </w:r>
-      <w:proofErr w:type="spellEnd"/>
-      <w:r>
-        <w:rPr>
-          <w:rFonts w:ascii="Times New Roman" w:hAnsi="Times New Roman"/>
-        </w:rPr>
-        <w:t>: schwa-</w:t>
-      </w:r>
-      <w:proofErr w:type="spellStart"/>
-      <w:r>
-        <w:rPr>
-          <w:rFonts w:ascii="Times New Roman" w:hAnsi="Times New Roman"/>
-        </w:rPr>
-        <w:t>apocope</w:t>
-      </w:r>
-      <w:proofErr w:type="spellEnd"/>
-      <w:r>
-        <w:rPr>
-          <w:rFonts w:ascii="Times New Roman" w:hAnsi="Times New Roman"/>
-        </w:rPr>
-        <w:t xml:space="preserve"> (camera), deletion (Santa, grandmother), weirdness (Africa). The most frequent instances of these currently in the corpus have been coded as exceptions to account for this.</w:t>
-      </w:r>
-    </w:p>
-    <w:p>
-      <w:pPr>
-        <w:rPr>
-          <w:rFonts w:ascii="Times New Roman" w:hAnsi="Times New Roman"/>
-        </w:rPr>
-      </w:pPr>
+        <w:t>Not yet handled programmatically: errors caused by multiple pronunciations in CMU dict: schwa-apocope (camera), deletion (Santa, grandmother), weirdness (Africa). The most frequent instances of these currently in the corpus have been coded as exceptions to account for this.</w:t>
+      </w:r>
     </w:p>
     <w:p>
       <w:pPr>
@@ -3324,7 +2531,7 @@
         <w:rPr>
           <w:rFonts w:ascii="Times New Roman" w:hAnsi="Times New Roman"/>
         </w:rPr>
-        <w:commentReference w:id="1"/>
+        <w:commentReference w:id="0"/>
       </w:r>
     </w:p>
     <w:p>
@@ -3378,21 +2585,7 @@
         <w:rPr>
           <w:rFonts w:ascii="Times New Roman" w:hAnsi="Times New Roman"/>
         </w:rPr>
-        <w:t xml:space="preserve">This category no longer exists per </w:t>
-      </w:r>
-      <w:proofErr w:type="gramStart"/>
-      <w:r>
-        <w:rPr>
-          <w:rFonts w:ascii="Times New Roman" w:hAnsi="Times New Roman"/>
-        </w:rPr>
-        <w:t>se,</w:t>
-      </w:r>
-      <w:proofErr w:type="gramEnd"/>
-      <w:r>
-        <w:rPr>
-          <w:rFonts w:ascii="Times New Roman" w:hAnsi="Times New Roman"/>
-        </w:rPr>
-        <w:t xml:space="preserve"> its members are handled by the syllabification script.</w:t>
+        <w:t>This category no longer exists per se, its members are handled by the syllabification script.</w:t>
       </w:r>
     </w:p>
     <w:p>
@@ -3452,35 +2645,7 @@
         <w:rPr>
           <w:rFonts w:ascii="Times New Roman" w:hAnsi="Times New Roman"/>
         </w:rPr>
-        <w:t xml:space="preserve">These are coded as lax per orig. </w:t>
-      </w:r>
-      <w:proofErr w:type="spellStart"/>
-      <w:r>
-        <w:rPr>
-          <w:rFonts w:ascii="Times New Roman" w:hAnsi="Times New Roman"/>
-        </w:rPr>
-        <w:t>desc</w:t>
-      </w:r>
-      <w:proofErr w:type="spellEnd"/>
-      <w:r>
-        <w:rPr>
-          <w:rFonts w:ascii="Times New Roman" w:hAnsi="Times New Roman"/>
-        </w:rPr>
-        <w:t xml:space="preserve">. In light of </w:t>
-      </w:r>
-      <w:proofErr w:type="spellStart"/>
-      <w:r>
-        <w:rPr>
-          <w:rFonts w:ascii="Times New Roman" w:hAnsi="Times New Roman"/>
-        </w:rPr>
-        <w:t>Dinkin's</w:t>
-      </w:r>
-      <w:proofErr w:type="spellEnd"/>
-      <w:r>
-        <w:rPr>
-          <w:rFonts w:ascii="Times New Roman" w:hAnsi="Times New Roman"/>
-        </w:rPr>
-        <w:t xml:space="preserve"> work however, researchers using this coding may wish to exclude pre-lateral tokens from analysis.</w:t>
+        <w:t>These are coded as lax per orig. desc. In light of Dinkin's work however, researchers using this coding may wish to exclude pre-lateral tokens from analysis.</w:t>
       </w:r>
     </w:p>
     <w:p>
@@ -3506,33 +2671,11 @@
           <w:rFonts w:ascii="Times New Roman" w:hAnsi="Times New Roman"/>
         </w:rPr>
       </w:pPr>
-      <w:proofErr w:type="spellStart"/>
-      <w:r>
-        <w:rPr>
-          <w:rFonts w:ascii="Times New Roman" w:hAnsi="Times New Roman"/>
-        </w:rPr>
-        <w:t>Labov</w:t>
-      </w:r>
-      <w:proofErr w:type="spellEnd"/>
-      <w:r>
-        <w:rPr>
-          <w:rFonts w:ascii="Times New Roman" w:hAnsi="Times New Roman"/>
-        </w:rPr>
-        <w:t xml:space="preserve"> 1989 on </w:t>
-      </w:r>
-      <w:proofErr w:type="spellStart"/>
-      <w:r>
-        <w:rPr>
-          <w:rFonts w:ascii="Times New Roman" w:hAnsi="Times New Roman"/>
-        </w:rPr>
-        <w:t>sC</w:t>
-      </w:r>
-      <w:proofErr w:type="spellEnd"/>
-      <w:r>
-        <w:rPr>
-          <w:rFonts w:ascii="Times New Roman" w:hAnsi="Times New Roman"/>
-        </w:rPr>
-        <w:t xml:space="preserve"> clusters: “These words are normally pronounced with short </w:t>
+      <w:r>
+        <w:rPr>
+          <w:rFonts w:ascii="Times New Roman" w:hAnsi="Times New Roman"/>
+        </w:rPr>
+        <w:t xml:space="preserve">Labov 1989 on sC clusters: “These words are normally pronounced with short </w:t>
       </w:r>
       <w:r>
         <w:rPr>
@@ -3546,131 +2689,47 @@
         <w:rPr>
           <w:rFonts w:ascii="Times New Roman" w:hAnsi="Times New Roman"/>
         </w:rPr>
-        <w:t xml:space="preserve"> in an open syllable; otherwise, the stop would be aspirated, which is rarely the case. Syllable structure in the physical sense is not the governing parameter here; rather it is the abstract structure of the word.” [</w:t>
-      </w:r>
-      <w:proofErr w:type="gramStart"/>
-      <w:r>
-        <w:rPr>
-          <w:rFonts w:ascii="Times New Roman" w:hAnsi="Times New Roman"/>
-        </w:rPr>
-        <w:t>p</w:t>
-      </w:r>
-      <w:proofErr w:type="gramEnd"/>
-      <w:r>
-        <w:rPr>
-          <w:rFonts w:ascii="Times New Roman" w:hAnsi="Times New Roman"/>
-        </w:rPr>
-        <w:t xml:space="preserve"> 24] → see SPE, Vaux, </w:t>
-      </w:r>
-      <w:proofErr w:type="spellStart"/>
-      <w:r>
-        <w:rPr>
-          <w:rFonts w:ascii="Times New Roman" w:hAnsi="Times New Roman"/>
-        </w:rPr>
-        <w:t>etc</w:t>
-      </w:r>
-      <w:proofErr w:type="spellEnd"/>
-      <w:r>
-        <w:rPr>
-          <w:rFonts w:ascii="Times New Roman" w:hAnsi="Times New Roman"/>
-        </w:rPr>
-        <w:t xml:space="preserve"> on using aspiration as diagnostic of syllable structure. Also Occam's razor → it would be exceptional for short-a in an open syllable to tense in just these words, simplest explanation is that S is in coda.</w:t>
-      </w:r>
-    </w:p>
-    <w:p>
-      <w:pPr>
-        <w:rPr>
-          <w:rFonts w:ascii="Times New Roman" w:hAnsi="Times New Roman"/>
-        </w:rPr>
-      </w:pPr>
-    </w:p>
-    <w:p>
-      <w:pPr>
-        <w:rPr>
-          <w:rFonts w:ascii="Times New Roman" w:hAnsi="Times New Roman"/>
-        </w:rPr>
-      </w:pPr>
-      <w:r>
-        <w:rPr>
-          <w:rFonts w:ascii="Times New Roman" w:hAnsi="Times New Roman"/>
-        </w:rPr>
-        <w:t xml:space="preserve">For s-clusters analysis: 180 speakers from the Philadelphia Neighborhood Corpus (PNC) with clear traditional split short-a system. Yielded a total of 558 tokens of medial </w:t>
-      </w:r>
-      <w:proofErr w:type="spellStart"/>
-      <w:r>
-        <w:rPr>
-          <w:rFonts w:ascii="Times New Roman" w:hAnsi="Times New Roman"/>
-        </w:rPr>
-        <w:t>sC</w:t>
-      </w:r>
-      <w:proofErr w:type="spellEnd"/>
-      <w:r>
-        <w:rPr>
-          <w:rFonts w:ascii="Times New Roman" w:hAnsi="Times New Roman"/>
-        </w:rPr>
-        <w:t xml:space="preserve"> clusters (where C is [p t k]) following a </w:t>
-      </w:r>
-      <w:proofErr w:type="gramStart"/>
-      <w:r>
-        <w:rPr>
-          <w:rFonts w:ascii="Times New Roman" w:hAnsi="Times New Roman"/>
-        </w:rPr>
-        <w:t>short-a</w:t>
-      </w:r>
-      <w:proofErr w:type="gramEnd"/>
-      <w:r>
-        <w:rPr>
-          <w:rFonts w:ascii="Times New Roman" w:hAnsi="Times New Roman"/>
-        </w:rPr>
-        <w:t xml:space="preserve">. For each token we calculated the </w:t>
-      </w:r>
-      <w:proofErr w:type="spellStart"/>
-      <w:r>
-        <w:rPr>
-          <w:rFonts w:ascii="Times New Roman" w:hAnsi="Times New Roman"/>
-        </w:rPr>
-        <w:t>Mahalanobis</w:t>
-      </w:r>
-      <w:proofErr w:type="spellEnd"/>
-      <w:r>
-        <w:rPr>
-          <w:rFonts w:ascii="Times New Roman" w:hAnsi="Times New Roman"/>
-        </w:rPr>
-        <w:t xml:space="preserve"> distance between it and the speaker's tense and lax short-a means, then coded the token as tense or lax according to which mean it was closer to. Coded tokens were plotted and visually inspected to insure that there were no gross errors in categorization. Finally, these codes were tabulated by word (given in the appendix), using the rule of thumb that words must have at least five tokens to be included (given two equally-probable outcomes, the probability of five instances of the same outcome occurring is .03125), and words are considered truly variable if there are not at least twice as many tokens coded in one class as there are in the other. </w:t>
-      </w:r>
-    </w:p>
-    <w:p>
-      <w:pPr>
-        <w:rPr>
-          <w:rFonts w:ascii="Times New Roman" w:hAnsi="Times New Roman"/>
-        </w:rPr>
-      </w:pPr>
-    </w:p>
-    <w:p>
-      <w:pPr>
-        <w:rPr>
-          <w:rFonts w:ascii="Times New Roman" w:hAnsi="Times New Roman"/>
-        </w:rPr>
-      </w:pPr>
-      <w:r>
-        <w:rPr>
-          <w:rFonts w:ascii="Times New Roman" w:hAnsi="Times New Roman"/>
-        </w:rPr>
-        <w:t xml:space="preserve"> </w:t>
-      </w:r>
-      <w:proofErr w:type="gramStart"/>
-      <w:r>
-        <w:rPr>
-          <w:rFonts w:ascii="Times New Roman" w:hAnsi="Times New Roman"/>
-        </w:rPr>
-        <w:t>from</w:t>
-      </w:r>
-      <w:proofErr w:type="gramEnd"/>
-      <w:r>
-        <w:rPr>
-          <w:rFonts w:ascii="Times New Roman" w:hAnsi="Times New Roman"/>
-        </w:rPr>
-        <w:t xml:space="preserve"> which we may draw the following generalizations:</w:t>
+        <w:t xml:space="preserve"> in an open syllable; otherwise, the stop would be aspirated, which is rarely the case. Syllable structure in the physical sense is not the governing parameter here; rather it is the abstract structure of the word.” [p 24] → see SPE, Vaux, etc on using aspiration as diagnostic of syllable structure. Also Occam's razor → it would be exceptional for short-a in an open syllable to tense in just these words, simplest explanation is that S is in coda.</w:t>
+      </w:r>
+    </w:p>
+    <w:p>
+      <w:pPr>
+        <w:rPr>
+          <w:rFonts w:ascii="Times New Roman" w:hAnsi="Times New Roman"/>
+        </w:rPr>
+      </w:pPr>
+    </w:p>
+    <w:p>
+      <w:pPr>
+        <w:rPr>
+          <w:rFonts w:ascii="Times New Roman" w:hAnsi="Times New Roman"/>
+        </w:rPr>
+      </w:pPr>
+      <w:r>
+        <w:rPr>
+          <w:rFonts w:ascii="Times New Roman" w:hAnsi="Times New Roman"/>
+        </w:rPr>
+        <w:t xml:space="preserve">For s-clusters analysis: 180 speakers from the Philadelphia Neighborhood Corpus (PNC) with clear traditional split short-a system. Yielded a total of 558 tokens of medial sC clusters (where C is [p t k]) following a short-a. For each token we calculated the Mahalanobis distance between it and the speaker's tense and lax short-a means, then coded the token as tense or lax according to which mean it was closer to. Coded tokens were plotted and visually inspected to insure that there were no gross errors in categorization. Finally, these codes were tabulated by word (given in the appendix), using the rule of thumb that words must have at least five tokens to be included (given two equally-probable outcomes, the probability of five instances of the same outcome occurring is .03125), and words are considered truly variable if there are not at least twice as many tokens coded in one class as there are in the other. </w:t>
+      </w:r>
+    </w:p>
+    <w:p>
+      <w:pPr>
+        <w:rPr>
+          <w:rFonts w:ascii="Times New Roman" w:hAnsi="Times New Roman"/>
+        </w:rPr>
+      </w:pPr>
+    </w:p>
+    <w:p>
+      <w:pPr>
+        <w:rPr>
+          <w:rFonts w:ascii="Times New Roman" w:hAnsi="Times New Roman"/>
+        </w:rPr>
+      </w:pPr>
+      <w:r>
+        <w:rPr>
+          <w:rFonts w:ascii="Times New Roman" w:hAnsi="Times New Roman"/>
+        </w:rPr>
+        <w:t xml:space="preserve"> from which we may draw the following generalizations:</w:t>
       </w:r>
     </w:p>
     <w:p>
@@ -3718,6 +2777,7 @@
         <w:rPr>
           <w:rFonts w:ascii="Times New Roman" w:hAnsi="Times New Roman"/>
         </w:rPr>
+        <w:lastRenderedPageBreak/>
         <w:t xml:space="preserve">ST and SK clusters are majority tense, with a few exceptions: </w:t>
       </w:r>
       <w:r>
@@ -3726,16 +2786,7 @@
           <w:i/>
           <w:iCs/>
         </w:rPr>
-        <w:t xml:space="preserve">fantastic, plastic, astronaut, </w:t>
-      </w:r>
-      <w:r>
-        <w:rPr>
-          <w:rFonts w:ascii="Times New Roman" w:hAnsi="Times New Roman"/>
-          <w:i/>
-          <w:iCs/>
-        </w:rPr>
-        <w:lastRenderedPageBreak/>
-        <w:t xml:space="preserve">rascal, </w:t>
+        <w:t xml:space="preserve">fantastic, plastic, astronaut, rascal, </w:t>
       </w:r>
       <w:r>
         <w:rPr>
@@ -3786,35 +2837,7 @@
         <w:rPr>
           <w:rFonts w:ascii="Times New Roman" w:hAnsi="Times New Roman"/>
         </w:rPr>
-        <w:t xml:space="preserve">Thus it would appear that in ST and SK clusters, Philadelphians are analyzing the S as a coda consonant, and tensing </w:t>
-      </w:r>
-      <w:proofErr w:type="gramStart"/>
-      <w:r>
-        <w:rPr>
-          <w:rFonts w:ascii="Times New Roman" w:hAnsi="Times New Roman"/>
-        </w:rPr>
-        <w:t>short-a</w:t>
-      </w:r>
-      <w:proofErr w:type="gramEnd"/>
-      <w:r>
-        <w:rPr>
-          <w:rFonts w:ascii="Times New Roman" w:hAnsi="Times New Roman"/>
-        </w:rPr>
-        <w:t xml:space="preserve"> due to the </w:t>
-      </w:r>
-      <w:proofErr w:type="spellStart"/>
-      <w:r>
-        <w:rPr>
-          <w:rFonts w:ascii="Times New Roman" w:hAnsi="Times New Roman"/>
-        </w:rPr>
-        <w:t>tautosyllabic</w:t>
-      </w:r>
-      <w:proofErr w:type="spellEnd"/>
-      <w:r>
-        <w:rPr>
-          <w:rFonts w:ascii="Times New Roman" w:hAnsi="Times New Roman"/>
-        </w:rPr>
-        <w:t xml:space="preserve"> S. More data on SP clusters is needed, but the results here suggest that they behave differently, with S analyzed in the onset of the following syllable, thus not causing short-a tensing.</w:t>
+        <w:t>Thus it would appear that in ST and SK clusters, Philadelphians are analyzing the S as a coda consonant, and tensing short-a due to the tautosyllabic S. More data on SP clusters is needed, but the results here suggest that they behave differently, with S analyzed in the onset of the following syllable, thus not causing short-a tensing.</w:t>
       </w:r>
     </w:p>
     <w:p>
@@ -3954,27 +2977,7 @@
           <w:b/>
           <w:bCs/>
         </w:rPr>
-        <w:t>-</w:t>
-      </w:r>
-      <w:proofErr w:type="spellStart"/>
-      <w:proofErr w:type="gramStart"/>
-      <w:r>
-        <w:rPr>
-          <w:rFonts w:ascii="Times New Roman" w:hAnsi="Times New Roman"/>
-          <w:b/>
-          <w:bCs/>
-        </w:rPr>
-        <w:t>arry</w:t>
-      </w:r>
-      <w:proofErr w:type="spellEnd"/>
-      <w:proofErr w:type="gramEnd"/>
-      <w:r>
-        <w:rPr>
-          <w:rFonts w:ascii="Times New Roman" w:hAnsi="Times New Roman"/>
-          <w:b/>
-          <w:bCs/>
-        </w:rPr>
-        <w:t xml:space="preserve"> words</w:t>
+        <w:t>-arry words</w:t>
       </w:r>
     </w:p>
     <w:p>
@@ -3989,23 +2992,7 @@
           <w:rFonts w:ascii="Times New Roman" w:hAnsi="Times New Roman"/>
           <w:color w:val="000000"/>
         </w:rPr>
-        <w:t xml:space="preserve">Coded as lax per </w:t>
-      </w:r>
-      <w:proofErr w:type="spellStart"/>
-      <w:r>
-        <w:rPr>
-          <w:rFonts w:ascii="Times New Roman" w:hAnsi="Times New Roman"/>
-          <w:color w:val="000000"/>
-        </w:rPr>
-        <w:t>Labov</w:t>
-      </w:r>
-      <w:proofErr w:type="spellEnd"/>
-      <w:r>
-        <w:rPr>
-          <w:rFonts w:ascii="Times New Roman" w:hAnsi="Times New Roman"/>
-          <w:color w:val="000000"/>
-        </w:rPr>
-        <w:t>.</w:t>
+        <w:t>Coded as lax per Labov.</w:t>
       </w:r>
     </w:p>
     <w:p>
@@ -4114,21 +3101,7 @@
         <w:rPr>
           <w:rFonts w:ascii="Times New Roman" w:hAnsi="Times New Roman"/>
         </w:rPr>
-        <w:t xml:space="preserve">List of short-a words included in cluster analysis and </w:t>
-      </w:r>
-      <w:proofErr w:type="spellStart"/>
-      <w:r>
-        <w:rPr>
-          <w:rFonts w:ascii="Times New Roman" w:hAnsi="Times New Roman"/>
-        </w:rPr>
-        <w:t>Mahalanobis</w:t>
-      </w:r>
-      <w:proofErr w:type="spellEnd"/>
-      <w:r>
-        <w:rPr>
-          <w:rFonts w:ascii="Times New Roman" w:hAnsi="Times New Roman"/>
-        </w:rPr>
-        <w:t xml:space="preserve"> distance categorization:</w:t>
+        <w:t>List of short-a words included in cluster analysis and Mahalanobis distance categorization:</w:t>
       </w:r>
     </w:p>
     <w:p>
@@ -4222,7 +3195,6 @@
         </w:rPr>
         <w:tab/>
       </w:r>
-      <w:proofErr w:type="spellStart"/>
       <w:r>
         <w:rPr>
           <w:rFonts w:ascii="Times New Roman" w:hAnsi="Times New Roman"/>
@@ -4230,9 +3202,8 @@
           <w:bCs/>
           <w:u w:val="single"/>
         </w:rPr>
-        <w:t>ae</w:t>
-      </w:r>
-      <w:proofErr w:type="spellEnd"/>
+        <w:t xml:space="preserve">ae </w:t>
+      </w:r>
       <w:r>
         <w:rPr>
           <w:rFonts w:ascii="Times New Roman" w:hAnsi="Times New Roman"/>
@@ -4240,7 +3211,7 @@
           <w:bCs/>
           <w:u w:val="single"/>
         </w:rPr>
-        <w:t xml:space="preserve"> </w:t>
+        <w:tab/>
       </w:r>
       <w:r>
         <w:rPr>
@@ -4249,19 +3220,8 @@
           <w:bCs/>
           <w:u w:val="single"/>
         </w:rPr>
-        <w:tab/>
-      </w:r>
-      <w:proofErr w:type="spellStart"/>
-      <w:r>
-        <w:rPr>
-          <w:rFonts w:ascii="Times New Roman" w:hAnsi="Times New Roman"/>
-          <w:b/>
-          <w:bCs/>
-          <w:u w:val="single"/>
-        </w:rPr>
         <w:t>aeh</w:t>
       </w:r>
-      <w:proofErr w:type="spellEnd"/>
     </w:p>
     <w:p>
       <w:pPr>
@@ -4274,7 +3234,6 @@
           <w:bCs/>
         </w:rPr>
       </w:pPr>
-      <w:proofErr w:type="gramStart"/>
       <w:r>
         <w:rPr>
           <w:rFonts w:ascii="Times New Roman" w:hAnsi="Times New Roman"/>
@@ -4287,15 +3246,7 @@
           <w:rFonts w:ascii="Times New Roman" w:hAnsi="Times New Roman"/>
           <w:bCs/>
         </w:rPr>
-        <w:t>[</w:t>
-      </w:r>
-      <w:proofErr w:type="gramEnd"/>
-      <w:r>
-        <w:rPr>
-          <w:rFonts w:ascii="Times New Roman" w:hAnsi="Times New Roman"/>
-          <w:bCs/>
-        </w:rPr>
-        <w:t xml:space="preserve">S]          </w:t>
+        <w:t xml:space="preserve">[S]          </w:t>
       </w:r>
       <w:r>
         <w:rPr>
@@ -4434,7 +3385,6 @@
           <w:bCs/>
         </w:rPr>
       </w:pPr>
-      <w:proofErr w:type="gramStart"/>
       <w:r>
         <w:rPr>
           <w:rFonts w:ascii="Times New Roman" w:hAnsi="Times New Roman"/>
@@ -4449,13 +3399,14 @@
         </w:rPr>
         <w:t>[</w:t>
       </w:r>
-      <w:proofErr w:type="gramEnd"/>
-      <w:r>
-        <w:rPr>
-          <w:rFonts w:ascii="Times New Roman" w:hAnsi="Times New Roman"/>
-          <w:bCs/>
-        </w:rPr>
-        <w:t xml:space="preserve">‘S/S]        </w:t>
+      <w:bookmarkStart w:id="1" w:name="_GoBack"/>
+      <w:bookmarkEnd w:id="1"/>
+      <w:r>
+        <w:rPr>
+          <w:rFonts w:ascii="Times New Roman" w:hAnsi="Times New Roman"/>
+          <w:bCs/>
+        </w:rPr>
+        <w:t xml:space="preserve">S]        </w:t>
       </w:r>
       <w:r>
         <w:rPr>
@@ -4532,8 +3483,8 @@
           <w:u w:val="single"/>
         </w:rPr>
         <w:tab/>
-      </w:r>
-      <w:proofErr w:type="spellStart"/>
+        <w:t xml:space="preserve">ae </w:t>
+      </w:r>
       <w:r>
         <w:rPr>
           <w:rFonts w:ascii="Times New Roman" w:hAnsi="Times New Roman"/>
@@ -4541,9 +3492,8 @@
           <w:bCs/>
           <w:u w:val="single"/>
         </w:rPr>
-        <w:t>ae</w:t>
-      </w:r>
-      <w:proofErr w:type="spellEnd"/>
+        <w:tab/>
+      </w:r>
       <w:r>
         <w:rPr>
           <w:rFonts w:ascii="Times New Roman" w:hAnsi="Times New Roman"/>
@@ -4551,39 +3501,18 @@
           <w:bCs/>
           <w:u w:val="single"/>
         </w:rPr>
+        <w:t>aeh</w:t>
+      </w:r>
+      <w:r>
+        <w:rPr>
+          <w:rFonts w:ascii="Times New Roman" w:hAnsi="Times New Roman"/>
+          <w:bCs/>
+        </w:rPr>
         <w:t xml:space="preserve"> </w:t>
       </w:r>
       <w:r>
         <w:rPr>
           <w:rFonts w:ascii="Times New Roman" w:hAnsi="Times New Roman"/>
-          <w:b/>
-          <w:bCs/>
-          <w:u w:val="single"/>
-        </w:rPr>
-        <w:tab/>
-      </w:r>
-      <w:proofErr w:type="spellStart"/>
-      <w:r>
-        <w:rPr>
-          <w:rFonts w:ascii="Times New Roman" w:hAnsi="Times New Roman"/>
-          <w:b/>
-          <w:bCs/>
-          <w:u w:val="single"/>
-        </w:rPr>
-        <w:t>aeh</w:t>
-      </w:r>
-      <w:proofErr w:type="spellEnd"/>
-      <w:r>
-        <w:rPr>
-          <w:rFonts w:ascii="Times New Roman" w:hAnsi="Times New Roman"/>
-          <w:bCs/>
-        </w:rPr>
-        <w:t xml:space="preserve"> </w:t>
-      </w:r>
-      <w:proofErr w:type="gramStart"/>
-      <w:r>
-        <w:rPr>
-          <w:rFonts w:ascii="Times New Roman" w:hAnsi="Times New Roman"/>
           <w:bCs/>
         </w:rPr>
         <w:t>ALASKA</w:t>
@@ -4593,15 +3522,7 @@
           <w:rFonts w:ascii="Times New Roman" w:hAnsi="Times New Roman"/>
           <w:bCs/>
         </w:rPr>
-        <w:t>[</w:t>
-      </w:r>
-      <w:proofErr w:type="gramEnd"/>
-      <w:r>
-        <w:rPr>
-          <w:rFonts w:ascii="Times New Roman" w:hAnsi="Times New Roman"/>
-          <w:bCs/>
-        </w:rPr>
-        <w:t xml:space="preserve">N]          </w:t>
+        <w:t xml:space="preserve">[N]          </w:t>
       </w:r>
       <w:r>
         <w:rPr>
@@ -4631,7 +3552,6 @@
           <w:bCs/>
         </w:rPr>
       </w:pPr>
-      <w:proofErr w:type="gramStart"/>
       <w:r>
         <w:rPr>
           <w:rFonts w:ascii="Times New Roman" w:hAnsi="Times New Roman"/>
@@ -4646,7 +3566,6 @@
         </w:rPr>
         <w:t>[</w:t>
       </w:r>
-      <w:proofErr w:type="gramEnd"/>
       <w:r>
         <w:rPr>
           <w:rFonts w:ascii="Times New Roman" w:hAnsi="Times New Roman"/>
@@ -4689,7 +3608,6 @@
           <w:bCs/>
         </w:rPr>
       </w:pPr>
-      <w:proofErr w:type="gramStart"/>
       <w:r>
         <w:rPr>
           <w:rFonts w:ascii="Times New Roman" w:hAnsi="Times New Roman"/>
@@ -4702,15 +3620,7 @@
           <w:rFonts w:ascii="Times New Roman" w:hAnsi="Times New Roman"/>
           <w:bCs/>
         </w:rPr>
-        <w:t>[</w:t>
-      </w:r>
-      <w:proofErr w:type="gramEnd"/>
-      <w:r>
-        <w:rPr>
-          <w:rFonts w:ascii="Times New Roman" w:hAnsi="Times New Roman"/>
-          <w:bCs/>
-        </w:rPr>
-        <w:t xml:space="preserve">S]          </w:t>
+        <w:t xml:space="preserve">[S]          </w:t>
       </w:r>
       <w:r>
         <w:rPr>
@@ -4928,7 +3838,6 @@
           <w:bCs/>
         </w:rPr>
       </w:pPr>
-      <w:proofErr w:type="gramStart"/>
       <w:r>
         <w:rPr>
           <w:rFonts w:ascii="Times New Roman" w:hAnsi="Times New Roman"/>
@@ -4943,7 +3852,6 @@
         </w:rPr>
         <w:t>[</w:t>
       </w:r>
-      <w:proofErr w:type="gramEnd"/>
       <w:r>
         <w:rPr>
           <w:rFonts w:ascii="Times New Roman" w:hAnsi="Times New Roman"/>
@@ -4986,7 +3894,6 @@
           <w:bCs/>
         </w:rPr>
       </w:pPr>
-      <w:proofErr w:type="gramStart"/>
       <w:r>
         <w:rPr>
           <w:rFonts w:ascii="Times New Roman" w:hAnsi="Times New Roman"/>
@@ -5001,7 +3908,6 @@
         </w:rPr>
         <w:t>[</w:t>
       </w:r>
-      <w:proofErr w:type="gramEnd"/>
       <w:r>
         <w:rPr>
           <w:rFonts w:ascii="Times New Roman" w:hAnsi="Times New Roman"/>
@@ -5044,7 +3950,6 @@
           <w:bCs/>
         </w:rPr>
       </w:pPr>
-      <w:proofErr w:type="gramStart"/>
       <w:r>
         <w:rPr>
           <w:rFonts w:ascii="Times New Roman" w:hAnsi="Times New Roman"/>
@@ -5057,15 +3962,7 @@
           <w:rFonts w:ascii="Times New Roman" w:hAnsi="Times New Roman"/>
           <w:bCs/>
         </w:rPr>
-        <w:t>[</w:t>
-      </w:r>
-      <w:proofErr w:type="gramEnd"/>
-      <w:r>
-        <w:rPr>
-          <w:rFonts w:ascii="Times New Roman" w:hAnsi="Times New Roman"/>
-          <w:bCs/>
-        </w:rPr>
-        <w:t xml:space="preserve">‘S/S]          </w:t>
+        <w:t xml:space="preserve">[‘S/S]          </w:t>
       </w:r>
       <w:r>
         <w:rPr>
@@ -5142,7 +4039,6 @@
           <w:bCs/>
         </w:rPr>
       </w:pPr>
-      <w:proofErr w:type="gramStart"/>
       <w:r>
         <w:rPr>
           <w:rFonts w:ascii="Times New Roman" w:hAnsi="Times New Roman"/>
@@ -5155,15 +4051,7 @@
           <w:rFonts w:ascii="Times New Roman" w:hAnsi="Times New Roman"/>
           <w:bCs/>
         </w:rPr>
-        <w:t>[</w:t>
-      </w:r>
-      <w:proofErr w:type="gramEnd"/>
-      <w:r>
-        <w:rPr>
-          <w:rFonts w:ascii="Times New Roman" w:hAnsi="Times New Roman"/>
-          <w:bCs/>
-        </w:rPr>
-        <w:t xml:space="preserve">‘S/S]          </w:t>
+        <w:t xml:space="preserve">[‘S/S]          </w:t>
       </w:r>
       <w:r>
         <w:rPr>
@@ -5368,9 +4256,8 @@
           <w:u w:val="single"/>
         </w:rPr>
         <w:tab/>
-      </w:r>
-      <w:proofErr w:type="spellStart"/>
-      <w:proofErr w:type="gramStart"/>
+        <w:t xml:space="preserve">ae </w:t>
+      </w:r>
       <w:r>
         <w:rPr>
           <w:rFonts w:ascii="Times New Roman" w:hAnsi="Times New Roman"/>
@@ -5378,10 +4265,8 @@
           <w:bCs/>
           <w:u w:val="single"/>
         </w:rPr>
-        <w:t>ae</w:t>
-      </w:r>
-      <w:proofErr w:type="spellEnd"/>
-      <w:proofErr w:type="gramEnd"/>
+        <w:tab/>
+      </w:r>
       <w:r>
         <w:rPr>
           <w:rFonts w:ascii="Times New Roman" w:hAnsi="Times New Roman"/>
@@ -5389,28 +4274,8 @@
           <w:bCs/>
           <w:u w:val="single"/>
         </w:rPr>
-        <w:t xml:space="preserve"> </w:t>
-      </w:r>
-      <w:r>
-        <w:rPr>
-          <w:rFonts w:ascii="Times New Roman" w:hAnsi="Times New Roman"/>
-          <w:b/>
-          <w:bCs/>
-          <w:u w:val="single"/>
-        </w:rPr>
-        <w:tab/>
-      </w:r>
-      <w:proofErr w:type="spellStart"/>
-      <w:r>
-        <w:rPr>
-          <w:rFonts w:ascii="Times New Roman" w:hAnsi="Times New Roman"/>
-          <w:b/>
-          <w:bCs/>
-          <w:u w:val="single"/>
-        </w:rPr>
         <w:t>aeh</w:t>
       </w:r>
-      <w:proofErr w:type="spellEnd"/>
       <w:r>
         <w:rPr>
           <w:rFonts w:ascii="Times New Roman" w:hAnsi="Times New Roman"/>
@@ -5551,7 +4416,7 @@
               <o:lock v:ext="edit" aspectratio="t"/>
             </v:shapetype>
             <v:shape id="Picture 3" o:spid="_x0000_s1034" type="#_x0000_t75" style="position:absolute;left:2890;top:2449;width:6453;height:5579;visibility:visible;mso-wrap-edited:f;mso-width-percent:0;mso-height-percent:0;mso-wrap-distance-left:0;mso-wrap-distance-top:0;mso-wrap-distance-right:0;mso-wrap-distance-bottom:0;mso-position-horizontal:center;mso-position-horizontal-relative:margin;mso-position-vertical:absolute;mso-position-vertical-relative:margin;mso-width-percent:0;mso-height-percent:0;mso-width-relative:page;mso-height-relative:page" wrapcoords="7283 812 7283 1393 8539 1683 10800 1741 12005 2670 10699 3600 9092 4529 8840 5051 502 5516 452 6212 16275 6387 7635 6851 6429 6967 6379 7316 5776 8245 5324 9174 5023 10103 4772 11961 4822 13819 5073 15677 5475 17535 5726 18464 5726 18580 5927 19335 5776 19683 5525 20148 5525 20380 5877 21193 6078 21309 15220 21309 15471 21193 15773 20496 15622 19335 15923 18638 15923 18464 16225 17535 16476 16606 16576 15677 16626 11903 17079 11032 17732 10625 17631 10509 16576 10103 16576 5458 16375 4529 15973 3600 15471 2670 15421 2206 14919 2090 10800 1741 18736 1683 21097 1509 21047 812 7283 812" o:gfxdata="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">
-              <v:imagedata r:id="rId9" o:title="" cropbottom="-12f" cropright="-20f"/>
+              <v:imagedata r:id="rId11" o:title="" cropbottom="-12f" cropright="-20f"/>
             </v:shape>
             <v:shapetype id="_x0000_t202" coordsize="21600,21600" o:spt="202" path="m0,0l0,21600,21600,21600,21600,0xe">
               <v:stroke joinstyle="miter"/>
@@ -5608,7 +4473,7 @@
 
 <file path=word/comments.xml><?xml version="1.0" encoding="utf-8"?>
 <w:comments xmlns:wpc="http://schemas.microsoft.com/office/word/2010/wordprocessingCanvas" xmlns:mo="http://schemas.microsoft.com/office/mac/office/2008/main" xmlns:mc="http://schemas.openxmlformats.org/markup-compatibility/2006" xmlns:mv="urn:schemas-microsoft-com:mac:vml" xmlns:o="urn:schemas-microsoft-com:office:office" xmlns:r="http://schemas.openxmlformats.org/officeDocument/2006/relationships" xmlns:m="http://schemas.openxmlformats.org/officeDocument/2006/math" xmlns:v="urn:schemas-microsoft-com:vml" xmlns:wp14="http://schemas.microsoft.com/office/word/2010/wordprocessingDrawing" xmlns:wp="http://schemas.openxmlformats.org/drawingml/2006/wordprocessingDrawing" xmlns:w10="urn:schemas-microsoft-com:office:word" xmlns:w="http://schemas.openxmlformats.org/wordprocessingml/2006/main" xmlns:w14="http://schemas.microsoft.com/office/word/2010/wordml" xmlns:wpg="http://schemas.microsoft.com/office/word/2010/wordprocessingGroup" xmlns:wpi="http://schemas.microsoft.com/office/word/2010/wordprocessingInk" xmlns:wne="http://schemas.microsoft.com/office/word/2006/wordml" xmlns:wps="http://schemas.microsoft.com/office/word/2010/wordprocessingShape" mc:Ignorable="w14 wp14 mv">
-  <w:comment w:id="1" w:author="Unknown Author" w:date="2014-08-25T15:44:00Z" w:initials="">
+  <w:comment w:id="0" w:author="Unknown Author" w:date="2014-08-25T15:44:00Z" w:initials="">
     <w:p>
       <w:r>
         <w:rPr>
@@ -5620,6 +4485,44 @@
     </w:p>
   </w:comment>
 </w:comments>
+</file>
+
+<file path=word/endnotes.xml><?xml version="1.0" encoding="utf-8"?>
+<w:endnotes xmlns:wpc="http://schemas.microsoft.com/office/word/2010/wordprocessingCanvas" xmlns:mo="http://schemas.microsoft.com/office/mac/office/2008/main" xmlns:mc="http://schemas.openxmlformats.org/markup-compatibility/2006" xmlns:mv="urn:schemas-microsoft-com:mac:vml" xmlns:o="urn:schemas-microsoft-com:office:office" xmlns:r="http://schemas.openxmlformats.org/officeDocument/2006/relationships" xmlns:m="http://schemas.openxmlformats.org/officeDocument/2006/math" xmlns:v="urn:schemas-microsoft-com:vml" xmlns:wp14="http://schemas.microsoft.com/office/word/2010/wordprocessingDrawing" xmlns:wp="http://schemas.openxmlformats.org/drawingml/2006/wordprocessingDrawing" xmlns:w10="urn:schemas-microsoft-com:office:word" xmlns:w="http://schemas.openxmlformats.org/wordprocessingml/2006/main" xmlns:w14="http://schemas.microsoft.com/office/word/2010/wordml" xmlns:wpg="http://schemas.microsoft.com/office/word/2010/wordprocessingGroup" xmlns:wpi="http://schemas.microsoft.com/office/word/2010/wordprocessingInk" xmlns:wne="http://schemas.microsoft.com/office/word/2006/wordml" xmlns:wps="http://schemas.microsoft.com/office/word/2010/wordprocessingShape" mc:Ignorable="w14 wp14 mv">
+  <w:endnote w:type="separator" w:id="-1">
+    <w:p>
+      <w:r>
+        <w:separator/>
+      </w:r>
+    </w:p>
+  </w:endnote>
+  <w:endnote w:type="continuationSeparator" w:id="0">
+    <w:p>
+      <w:r>
+        <w:continuationSeparator/>
+      </w:r>
+    </w:p>
+  </w:endnote>
+</w:endnotes>
+</file>
+
+<file path=word/footnotes.xml><?xml version="1.0" encoding="utf-8"?>
+<w:footnotes xmlns:wpc="http://schemas.microsoft.com/office/word/2010/wordprocessingCanvas" xmlns:mo="http://schemas.microsoft.com/office/mac/office/2008/main" xmlns:mc="http://schemas.openxmlformats.org/markup-compatibility/2006" xmlns:mv="urn:schemas-microsoft-com:mac:vml" xmlns:o="urn:schemas-microsoft-com:office:office" xmlns:r="http://schemas.openxmlformats.org/officeDocument/2006/relationships" xmlns:m="http://schemas.openxmlformats.org/officeDocument/2006/math" xmlns:v="urn:schemas-microsoft-com:vml" xmlns:wp14="http://schemas.microsoft.com/office/word/2010/wordprocessingDrawing" xmlns:wp="http://schemas.openxmlformats.org/drawingml/2006/wordprocessingDrawing" xmlns:w10="urn:schemas-microsoft-com:office:word" xmlns:w="http://schemas.openxmlformats.org/wordprocessingml/2006/main" xmlns:w14="http://schemas.microsoft.com/office/word/2010/wordml" xmlns:wpg="http://schemas.microsoft.com/office/word/2010/wordprocessingGroup" xmlns:wpi="http://schemas.microsoft.com/office/word/2010/wordprocessingInk" xmlns:wne="http://schemas.microsoft.com/office/word/2006/wordml" xmlns:wps="http://schemas.microsoft.com/office/word/2010/wordprocessingShape" mc:Ignorable="w14 wp14 mv">
+  <w:footnote w:type="separator" w:id="-1">
+    <w:p>
+      <w:r>
+        <w:separator/>
+      </w:r>
+    </w:p>
+  </w:footnote>
+  <w:footnote w:type="continuationSeparator" w:id="0">
+    <w:p>
+      <w:r>
+        <w:continuationSeparator/>
+      </w:r>
+    </w:p>
+  </w:footnote>
+</w:footnotes>
 </file>
 
 <file path=word/numbering.xml><?xml version="1.0" encoding="utf-8"?>
@@ -6931,6 +5834,7 @@
   <w:style w:type="character" w:default="1" w:styleId="DefaultParagraphFont">
     <w:name w:val="Default Paragraph Font"/>
     <w:uiPriority w:val="1"/>
+    <w:semiHidden/>
     <w:unhideWhenUsed/>
   </w:style>
   <w:style w:type="table" w:default="1" w:styleId="TableNormal">
@@ -7119,6 +6023,54 @@
       <w:ind w:left="720"/>
       <w:contextualSpacing/>
     </w:pPr>
+  </w:style>
+  <w:style w:type="paragraph" w:styleId="Header">
+    <w:name w:val="header"/>
+    <w:basedOn w:val="Normal"/>
+    <w:link w:val="HeaderChar"/>
+    <w:uiPriority w:val="99"/>
+    <w:unhideWhenUsed/>
+    <w:rsid w:val="00025122"/>
+    <w:pPr>
+      <w:tabs>
+        <w:tab w:val="center" w:pos="4320"/>
+        <w:tab w:val="right" w:pos="8640"/>
+      </w:tabs>
+    </w:pPr>
+  </w:style>
+  <w:style w:type="character" w:customStyle="1" w:styleId="HeaderChar">
+    <w:name w:val="Header Char"/>
+    <w:basedOn w:val="DefaultParagraphFont"/>
+    <w:link w:val="Header"/>
+    <w:uiPriority w:val="99"/>
+    <w:rsid w:val="00025122"/>
+    <w:rPr>
+      <w:color w:val="00000A"/>
+    </w:rPr>
+  </w:style>
+  <w:style w:type="paragraph" w:styleId="Footer">
+    <w:name w:val="footer"/>
+    <w:basedOn w:val="Normal"/>
+    <w:link w:val="FooterChar"/>
+    <w:uiPriority w:val="99"/>
+    <w:unhideWhenUsed/>
+    <w:rsid w:val="00025122"/>
+    <w:pPr>
+      <w:tabs>
+        <w:tab w:val="center" w:pos="4320"/>
+        <w:tab w:val="right" w:pos="8640"/>
+      </w:tabs>
+    </w:pPr>
+  </w:style>
+  <w:style w:type="character" w:customStyle="1" w:styleId="FooterChar">
+    <w:name w:val="Footer Char"/>
+    <w:basedOn w:val="DefaultParagraphFont"/>
+    <w:link w:val="Footer"/>
+    <w:uiPriority w:val="99"/>
+    <w:rsid w:val="00025122"/>
+    <w:rPr>
+      <w:color w:val="00000A"/>
+    </w:rPr>
   </w:style>
 </w:styles>
 </file>
@@ -7634,7 +6586,7 @@
 </file>
 
 <file path=customXml/itemProps1.xml><?xml version="1.0" encoding="utf-8"?>
-<ds:datastoreItem xmlns:ds="http://schemas.openxmlformats.org/officeDocument/2006/customXml" ds:itemID="{EAC55269-1FE6-F44A-9152-E84725B550FB}">
+<ds:datastoreItem xmlns:ds="http://schemas.openxmlformats.org/officeDocument/2006/customXml" ds:itemID="{279CCF83-5C8A-8F40-B975-D6D8C9F5935F}">
   <ds:schemaRefs>
     <ds:schemaRef ds:uri="http://schemas.openxmlformats.org/officeDocument/2006/bibliography"/>
   </ds:schemaRefs>

</xml_diff>

<commit_message>
started writing up methods
</commit_message>
<xml_diff>
--- a/Prichard-Gorman-draft.docx
+++ b/Prichard-Gorman-draft.docx
@@ -108,13 +108,23 @@
           <w:bCs/>
         </w:rPr>
       </w:pPr>
+      <w:proofErr w:type="gramStart"/>
       <w:r>
         <w:rPr>
           <w:rFonts w:ascii="Times New Roman" w:hAnsi="Times New Roman"/>
           <w:b/>
           <w:bCs/>
         </w:rPr>
-        <w:t>Short-a in Philadelphia</w:t>
+        <w:t>Short-a</w:t>
+      </w:r>
+      <w:proofErr w:type="gramEnd"/>
+      <w:r>
+        <w:rPr>
+          <w:rFonts w:ascii="Times New Roman" w:hAnsi="Times New Roman"/>
+          <w:b/>
+          <w:bCs/>
+        </w:rPr>
+        <w:t xml:space="preserve"> in Philadelphia</w:t>
       </w:r>
     </w:p>
     <w:p>
@@ -146,7 +156,21 @@
         <w:rPr>
           <w:rFonts w:ascii="Times New Roman" w:hAnsi="Times New Roman"/>
         </w:rPr>
-        <w:t xml:space="preserve">203f.). Labov (1981) argues that the distribution of the tense and lax phonemes in the Mid-Atlantic is no longer governed by allophonic rules, but rather is the product of a complex phonemic split. In addition to the existence of several minimal pairs (e.g., the lax modal auxiliary </w:t>
+        <w:t xml:space="preserve">203f.). </w:t>
+      </w:r>
+      <w:proofErr w:type="spellStart"/>
+      <w:r>
+        <w:rPr>
+          <w:rFonts w:ascii="Times New Roman" w:hAnsi="Times New Roman"/>
+        </w:rPr>
+        <w:t>Labov</w:t>
+      </w:r>
+      <w:proofErr w:type="spellEnd"/>
+      <w:r>
+        <w:rPr>
+          <w:rFonts w:ascii="Times New Roman" w:hAnsi="Times New Roman"/>
+        </w:rPr>
+        <w:t xml:space="preserve"> (1981) argues that the distribution of the tense and lax phonemes in the Mid-Atlantic is no longer governed by allophonic rules, but rather is the product of a complex phonemic split. In addition to the existence of several minimal pairs (e.g., the lax modal auxiliary </w:t>
       </w:r>
       <w:r>
         <w:rPr>
@@ -194,7 +218,63 @@
         <w:rPr>
           <w:rFonts w:ascii="Times New Roman" w:hAnsi="Times New Roman"/>
         </w:rPr>
-        <w:t>Ferguson (1972) provides one of the first descriptions of the rules underlying the traditional Philadelphia split short-a system. Ferguson's research was carried out between 1940 and 1960, and is based on his own native speaker intuition, supplemented by natural observation and judgments from informants, mostly young men who attended the University of Pennsylvania. Ferguson first defines the phonetic quality of the two phonemes which make up the split system, noting that (æ) is low, front, unrounded, monophthongal---essentially of the same quality as most other varieties of English---while (æh) by contrast is diphthongal, and can be raised to [ɛə] or [eə]. As to the general rule governing which phoneme surfaces, Ferguson gives:</w:t>
+        <w:t xml:space="preserve">Ferguson (1972) provides one of the first descriptions of the rules underlying the traditional Philadelphia split short-a system. Ferguson's research was carried out between 1940 and 1960, and is based on his own native speaker intuition, supplemented by natural observation and judgments from informants, mostly young men who attended the University of Pennsylvania. Ferguson first defines the phonetic quality of the two phonemes which make up the split system, noting that (æ) is low, front, unrounded, </w:t>
+      </w:r>
+      <w:proofErr w:type="spellStart"/>
+      <w:r>
+        <w:rPr>
+          <w:rFonts w:ascii="Times New Roman" w:hAnsi="Times New Roman"/>
+        </w:rPr>
+        <w:t>monophthongal</w:t>
+      </w:r>
+      <w:proofErr w:type="spellEnd"/>
+      <w:r>
+        <w:rPr>
+          <w:rFonts w:ascii="Times New Roman" w:hAnsi="Times New Roman"/>
+        </w:rPr>
+        <w:t>---essentially of the same quality as most other varieties of English---while (</w:t>
+      </w:r>
+      <w:proofErr w:type="spellStart"/>
+      <w:r>
+        <w:rPr>
+          <w:rFonts w:ascii="Times New Roman" w:hAnsi="Times New Roman"/>
+        </w:rPr>
+        <w:t>æh</w:t>
+      </w:r>
+      <w:proofErr w:type="spellEnd"/>
+      <w:r>
+        <w:rPr>
+          <w:rFonts w:ascii="Times New Roman" w:hAnsi="Times New Roman"/>
+        </w:rPr>
+        <w:t>) by contrast is diphthongal, and can be raised to [</w:t>
+      </w:r>
+      <w:proofErr w:type="spellStart"/>
+      <w:r>
+        <w:rPr>
+          <w:rFonts w:ascii="Times New Roman" w:hAnsi="Times New Roman"/>
+        </w:rPr>
+        <w:t>ɛə</w:t>
+      </w:r>
+      <w:proofErr w:type="spellEnd"/>
+      <w:r>
+        <w:rPr>
+          <w:rFonts w:ascii="Times New Roman" w:hAnsi="Times New Roman"/>
+        </w:rPr>
+        <w:t>] or [</w:t>
+      </w:r>
+      <w:proofErr w:type="spellStart"/>
+      <w:r>
+        <w:rPr>
+          <w:rFonts w:ascii="Times New Roman" w:hAnsi="Times New Roman"/>
+        </w:rPr>
+        <w:t>eə</w:t>
+      </w:r>
+      <w:proofErr w:type="spellEnd"/>
+      <w:r>
+        <w:rPr>
+          <w:rFonts w:ascii="Times New Roman" w:hAnsi="Times New Roman"/>
+        </w:rPr>
+        <w:t>]. As to the general rule governing which phoneme surfaces, Ferguson gives:</w:t>
       </w:r>
     </w:p>
     <w:p>
@@ -396,7 +476,21 @@
         <w:rPr>
           <w:rFonts w:ascii="Times New Roman" w:hAnsi="Times New Roman"/>
         </w:rPr>
-        <w:t xml:space="preserve"> have the tense phoneme even though following [d] is not a regular tensing environment (263). In addition to these lexical exceptions, there are three classes of morphophonological exceptions. First, words like </w:t>
+        <w:t xml:space="preserve"> have the tense phoneme even though following [d] is not a regular tensing environment (263). In addition to these lexical exceptions, there are three classes of </w:t>
+      </w:r>
+      <w:proofErr w:type="spellStart"/>
+      <w:r>
+        <w:rPr>
+          <w:rFonts w:ascii="Times New Roman" w:hAnsi="Times New Roman"/>
+        </w:rPr>
+        <w:t>morphophonological</w:t>
+      </w:r>
+      <w:proofErr w:type="spellEnd"/>
+      <w:r>
+        <w:rPr>
+          <w:rFonts w:ascii="Times New Roman" w:hAnsi="Times New Roman"/>
+        </w:rPr>
+        <w:t xml:space="preserve"> exceptions. First, words like </w:t>
       </w:r>
       <w:r>
         <w:rPr>
@@ -424,7 +518,21 @@
         <w:rPr>
           <w:rFonts w:ascii="Times New Roman" w:hAnsi="Times New Roman"/>
         </w:rPr>
-        <w:t xml:space="preserve">, which fail to meet the conditions of (1) due to the addition of inflectional suffixes (the progressive/future/gerund suffix /-ɪŋ/, the noun plural suffix /-z/, the third-person singular active indicative agreement suffix /-z/, the regular past/past participle suffix /-d/, and perhaps the agentive </w:t>
+        <w:t>, which fail to meet the conditions of (1) due to the addition of inflectional suffixes (the progressive/future/gerund suffix /-</w:t>
+      </w:r>
+      <w:proofErr w:type="spellStart"/>
+      <w:r>
+        <w:rPr>
+          <w:rFonts w:ascii="Times New Roman" w:hAnsi="Times New Roman"/>
+        </w:rPr>
+        <w:t>ɪŋ</w:t>
+      </w:r>
+      <w:proofErr w:type="spellEnd"/>
+      <w:r>
+        <w:rPr>
+          <w:rFonts w:ascii="Times New Roman" w:hAnsi="Times New Roman"/>
+        </w:rPr>
+        <w:t xml:space="preserve">/, the noun plural suffix /-z/, the third-person singular active indicative agreement suffix /-z/, the regular past/past participle suffix /-d/, and perhaps the agentive </w:t>
       </w:r>
       <w:r>
         <w:rPr>
@@ -508,7 +616,21 @@
         <w:rPr>
           <w:rFonts w:ascii="Times New Roman" w:hAnsi="Times New Roman"/>
         </w:rPr>
-        <w:t xml:space="preserve">Finally, according to Ferguson, short-a is not tense in an initial stressed syllable when followed by </w:t>
+        <w:t xml:space="preserve">Finally, according to Ferguson, </w:t>
+      </w:r>
+      <w:proofErr w:type="gramStart"/>
+      <w:r>
+        <w:rPr>
+          <w:rFonts w:ascii="Times New Roman" w:hAnsi="Times New Roman"/>
+        </w:rPr>
+        <w:t>short-a</w:t>
+      </w:r>
+      <w:proofErr w:type="gramEnd"/>
+      <w:r>
+        <w:rPr>
+          <w:rFonts w:ascii="Times New Roman" w:hAnsi="Times New Roman"/>
+        </w:rPr>
+        <w:t xml:space="preserve"> is not tense in an initial stressed syllable when followed by </w:t>
       </w:r>
       <w:r>
         <w:rPr>
@@ -516,89 +638,49 @@
           <w:i/>
           <w:iCs/>
         </w:rPr>
-        <w:t xml:space="preserve">-sp, -sf, </w:t>
-      </w:r>
-      <w:r>
-        <w:rPr>
-          <w:rFonts w:ascii="Times New Roman" w:hAnsi="Times New Roman"/>
-        </w:rPr>
-        <w:t xml:space="preserve">or </w:t>
-      </w:r>
+        <w:t>-</w:t>
+      </w:r>
+      <w:proofErr w:type="spellStart"/>
       <w:r>
         <w:rPr>
           <w:rFonts w:ascii="Times New Roman" w:hAnsi="Times New Roman"/>
           <w:i/>
           <w:iCs/>
         </w:rPr>
-        <w:t xml:space="preserve">-sb </w:t>
-      </w:r>
-      <w:r>
-        <w:rPr>
-          <w:rFonts w:ascii="Times New Roman" w:hAnsi="Times New Roman"/>
-        </w:rPr>
-        <w:t>(</w:t>
-      </w:r>
+        <w:t>sp</w:t>
+      </w:r>
+      <w:proofErr w:type="spellEnd"/>
       <w:r>
         <w:rPr>
           <w:rFonts w:ascii="Times New Roman" w:hAnsi="Times New Roman"/>
           <w:i/>
           <w:iCs/>
         </w:rPr>
-        <w:t>aspirin, asphalt, asbestos</w:t>
-      </w:r>
-      <w:r>
-        <w:rPr>
-          <w:rFonts w:ascii="Times New Roman" w:hAnsi="Times New Roman"/>
-        </w:rPr>
-        <w:t>).</w:t>
-      </w:r>
-    </w:p>
-    <w:p>
-      <w:pPr>
-        <w:rPr>
-          <w:rFonts w:ascii="Times New Roman" w:hAnsi="Times New Roman"/>
-        </w:rPr>
-      </w:pPr>
-    </w:p>
-    <w:p>
-      <w:pPr>
-        <w:rPr>
-          <w:rFonts w:ascii="Times New Roman" w:hAnsi="Times New Roman"/>
-        </w:rPr>
-      </w:pPr>
-      <w:r>
-        <w:rPr>
-          <w:rFonts w:ascii="Times New Roman" w:hAnsi="Times New Roman"/>
-        </w:rPr>
-        <w:t>Labov (1989, 1994) builds on Ferguson's description, formalizing additional rules and investigating possible exceptions using data from LCV, a corpus of sociolinguistic interviews collected in Philadelphia between 1973 and 1977. Whereas Ferguson's rule (1) requires that a tensing consonant be word-final or followed by another consonant, Labov specifically refers to a requirement that the tensing consonant is tautosyllabic (1994: 430). The result is that tensing is limited to closed syllables. He adds that the addition of inflectional suffixes does not affect the distribution of the tense and lax phonemes, whereas there is extensive variation associated with derivational suffixes.</w:t>
-      </w:r>
+        <w:t>, -</w:t>
+      </w:r>
+      <w:proofErr w:type="spellStart"/>
       <w:r>
         <w:rPr>
           <w:rFonts w:ascii="Times New Roman" w:hAnsi="Times New Roman"/>
           <w:i/>
           <w:iCs/>
         </w:rPr>
-        <w:t xml:space="preserve"> </w:t>
-      </w:r>
-      <w:r>
-        <w:rPr>
-          <w:rFonts w:ascii="Times New Roman" w:hAnsi="Times New Roman"/>
-        </w:rPr>
-        <w:t>Labov also finds variation when short-a is followed by /st/ clusters (</w:t>
-      </w:r>
+        <w:t>sf</w:t>
+      </w:r>
+      <w:proofErr w:type="spellEnd"/>
       <w:r>
         <w:rPr>
           <w:rFonts w:ascii="Times New Roman" w:hAnsi="Times New Roman"/>
           <w:i/>
           <w:iCs/>
         </w:rPr>
-        <w:t>master, plaster</w:t>
-      </w:r>
-      <w:r>
-        <w:rPr>
-          <w:rFonts w:ascii="Times New Roman" w:hAnsi="Times New Roman"/>
-        </w:rPr>
-        <w:t xml:space="preserve">), and observes possible extension of tensing to contexts where short-a is followed by nasal-vowel or lateral-vowel sequences such as </w:t>
+        <w:t xml:space="preserve">, </w:t>
+      </w:r>
+      <w:r>
+        <w:rPr>
+          <w:rFonts w:ascii="Times New Roman" w:hAnsi="Times New Roman"/>
+        </w:rPr>
+        <w:t xml:space="preserve">or </w:t>
       </w:r>
       <w:r>
         <w:rPr>
@@ -606,41 +688,31 @@
           <w:i/>
           <w:iCs/>
         </w:rPr>
-        <w:t xml:space="preserve">planet </w:t>
-      </w:r>
-      <w:r>
-        <w:rPr>
-          <w:rFonts w:ascii="Times New Roman" w:hAnsi="Times New Roman"/>
-        </w:rPr>
-        <w:t>or</w:t>
-      </w:r>
+        <w:t>-</w:t>
+      </w:r>
+      <w:proofErr w:type="spellStart"/>
       <w:r>
         <w:rPr>
           <w:rFonts w:ascii="Times New Roman" w:hAnsi="Times New Roman"/>
           <w:i/>
           <w:iCs/>
         </w:rPr>
-        <w:t xml:space="preserve"> personality</w:t>
-      </w:r>
-      <w:r>
-        <w:rPr>
-          <w:rFonts w:ascii="Times New Roman" w:hAnsi="Times New Roman"/>
-        </w:rPr>
-        <w:t xml:space="preserve"> (1994: 433). He finds that the exceptional status of </w:t>
-      </w:r>
+        <w:t>sb</w:t>
+      </w:r>
+      <w:proofErr w:type="spellEnd"/>
       <w:r>
         <w:rPr>
           <w:rFonts w:ascii="Times New Roman" w:hAnsi="Times New Roman"/>
           <w:i/>
           <w:iCs/>
         </w:rPr>
-        <w:t xml:space="preserve">mad, bad, glad </w:t>
-      </w:r>
-      <w:r>
-        <w:rPr>
-          <w:rFonts w:ascii="Times New Roman" w:hAnsi="Times New Roman"/>
-        </w:rPr>
-        <w:t xml:space="preserve">is truly lexical, citing the contrast of tense </w:t>
+        <w:t xml:space="preserve"> </w:t>
+      </w:r>
+      <w:r>
+        <w:rPr>
+          <w:rFonts w:ascii="Times New Roman" w:hAnsi="Times New Roman"/>
+        </w:rPr>
+        <w:t>(</w:t>
       </w:r>
       <w:r>
         <w:rPr>
@@ -648,13 +720,69 @@
           <w:i/>
           <w:iCs/>
         </w:rPr>
-        <w:t>bad</w:t>
-      </w:r>
-      <w:r>
-        <w:rPr>
-          <w:rFonts w:ascii="Times New Roman" w:hAnsi="Times New Roman"/>
-        </w:rPr>
-        <w:t xml:space="preserve"> with lax </w:t>
+        <w:t>aspirin, asphalt, asbestos</w:t>
+      </w:r>
+      <w:r>
+        <w:rPr>
+          <w:rFonts w:ascii="Times New Roman" w:hAnsi="Times New Roman"/>
+        </w:rPr>
+        <w:t>).</w:t>
+      </w:r>
+    </w:p>
+    <w:p>
+      <w:pPr>
+        <w:rPr>
+          <w:rFonts w:ascii="Times New Roman" w:hAnsi="Times New Roman"/>
+        </w:rPr>
+      </w:pPr>
+    </w:p>
+    <w:p>
+      <w:pPr>
+        <w:rPr>
+          <w:rFonts w:ascii="Times New Roman" w:hAnsi="Times New Roman"/>
+        </w:rPr>
+      </w:pPr>
+      <w:proofErr w:type="spellStart"/>
+      <w:r>
+        <w:rPr>
+          <w:rFonts w:ascii="Times New Roman" w:hAnsi="Times New Roman"/>
+        </w:rPr>
+        <w:t>Labov</w:t>
+      </w:r>
+      <w:proofErr w:type="spellEnd"/>
+      <w:r>
+        <w:rPr>
+          <w:rFonts w:ascii="Times New Roman" w:hAnsi="Times New Roman"/>
+        </w:rPr>
+        <w:t xml:space="preserve"> (1989, 1994) builds on Ferguson's description, formalizing additional rules and investigating possible exceptions using data from LCV, a corpus of sociolinguistic interviews collected in Philadelphia between 1973 and 1977. Whereas Ferguson's rule (1) requires that a tensing consonant be word-final or followed by another consonant, </w:t>
+      </w:r>
+      <w:proofErr w:type="spellStart"/>
+      <w:r>
+        <w:rPr>
+          <w:rFonts w:ascii="Times New Roman" w:hAnsi="Times New Roman"/>
+        </w:rPr>
+        <w:t>Labov</w:t>
+      </w:r>
+      <w:proofErr w:type="spellEnd"/>
+      <w:r>
+        <w:rPr>
+          <w:rFonts w:ascii="Times New Roman" w:hAnsi="Times New Roman"/>
+        </w:rPr>
+        <w:t xml:space="preserve"> specifically refers to a requirement that the tensing consonant is </w:t>
+      </w:r>
+      <w:proofErr w:type="spellStart"/>
+      <w:r>
+        <w:rPr>
+          <w:rFonts w:ascii="Times New Roman" w:hAnsi="Times New Roman"/>
+        </w:rPr>
+        <w:t>tautosyllabic</w:t>
+      </w:r>
+      <w:proofErr w:type="spellEnd"/>
+      <w:r>
+        <w:rPr>
+          <w:rFonts w:ascii="Times New Roman" w:hAnsi="Times New Roman"/>
+        </w:rPr>
+        <w:t xml:space="preserve"> (1994: 430). The result is that tensing is limited to closed syllables. He adds that the addition of inflectional suffixes does not affect the distribution of the tense and lax phonemes, whereas there is extensive variation associated with derivational suffixes.</w:t>
       </w:r>
       <w:r>
         <w:rPr>
@@ -662,13 +790,49 @@
           <w:i/>
           <w:iCs/>
         </w:rPr>
-        <w:t>badminton</w:t>
-      </w:r>
-      <w:r>
-        <w:rPr>
-          <w:rFonts w:ascii="Times New Roman" w:hAnsi="Times New Roman"/>
-        </w:rPr>
-        <w:t xml:space="preserve">, and tense </w:t>
+        <w:t xml:space="preserve"> </w:t>
+      </w:r>
+      <w:proofErr w:type="spellStart"/>
+      <w:r>
+        <w:rPr>
+          <w:rFonts w:ascii="Times New Roman" w:hAnsi="Times New Roman"/>
+        </w:rPr>
+        <w:t>Labov</w:t>
+      </w:r>
+      <w:proofErr w:type="spellEnd"/>
+      <w:r>
+        <w:rPr>
+          <w:rFonts w:ascii="Times New Roman" w:hAnsi="Times New Roman"/>
+        </w:rPr>
+        <w:t xml:space="preserve"> also finds variation when </w:t>
+      </w:r>
+      <w:proofErr w:type="gramStart"/>
+      <w:r>
+        <w:rPr>
+          <w:rFonts w:ascii="Times New Roman" w:hAnsi="Times New Roman"/>
+        </w:rPr>
+        <w:t>short-a</w:t>
+      </w:r>
+      <w:proofErr w:type="gramEnd"/>
+      <w:r>
+        <w:rPr>
+          <w:rFonts w:ascii="Times New Roman" w:hAnsi="Times New Roman"/>
+        </w:rPr>
+        <w:t xml:space="preserve"> is followed by /</w:t>
+      </w:r>
+      <w:proofErr w:type="spellStart"/>
+      <w:r>
+        <w:rPr>
+          <w:rFonts w:ascii="Times New Roman" w:hAnsi="Times New Roman"/>
+        </w:rPr>
+        <w:t>st</w:t>
+      </w:r>
+      <w:proofErr w:type="spellEnd"/>
+      <w:r>
+        <w:rPr>
+          <w:rFonts w:ascii="Times New Roman" w:hAnsi="Times New Roman"/>
+        </w:rPr>
+        <w:t>/ clusters (</w:t>
       </w:r>
       <w:r>
         <w:rPr>
@@ -676,13 +840,13 @@
           <w:i/>
           <w:iCs/>
         </w:rPr>
-        <w:t>glad</w:t>
-      </w:r>
-      <w:r>
-        <w:rPr>
-          <w:rFonts w:ascii="Times New Roman" w:hAnsi="Times New Roman"/>
-        </w:rPr>
-        <w:t xml:space="preserve"> with lax </w:t>
+        <w:t>master, plaster</w:t>
+      </w:r>
+      <w:r>
+        <w:rPr>
+          <w:rFonts w:ascii="Times New Roman" w:hAnsi="Times New Roman"/>
+        </w:rPr>
+        <w:t xml:space="preserve">), and observes possible extension of tensing to contexts where short-a is followed by nasal-vowel or lateral-vowel sequences such as </w:t>
       </w:r>
       <w:r>
         <w:rPr>
@@ -690,6 +854,90 @@
           <w:i/>
           <w:iCs/>
         </w:rPr>
+        <w:t xml:space="preserve">planet </w:t>
+      </w:r>
+      <w:r>
+        <w:rPr>
+          <w:rFonts w:ascii="Times New Roman" w:hAnsi="Times New Roman"/>
+        </w:rPr>
+        <w:t>or</w:t>
+      </w:r>
+      <w:r>
+        <w:rPr>
+          <w:rFonts w:ascii="Times New Roman" w:hAnsi="Times New Roman"/>
+          <w:i/>
+          <w:iCs/>
+        </w:rPr>
+        <w:t xml:space="preserve"> personality</w:t>
+      </w:r>
+      <w:r>
+        <w:rPr>
+          <w:rFonts w:ascii="Times New Roman" w:hAnsi="Times New Roman"/>
+        </w:rPr>
+        <w:t xml:space="preserve"> (1994: 433). He finds that the exceptional status of </w:t>
+      </w:r>
+      <w:r>
+        <w:rPr>
+          <w:rFonts w:ascii="Times New Roman" w:hAnsi="Times New Roman"/>
+          <w:i/>
+          <w:iCs/>
+        </w:rPr>
+        <w:t xml:space="preserve">mad, bad, glad </w:t>
+      </w:r>
+      <w:r>
+        <w:rPr>
+          <w:rFonts w:ascii="Times New Roman" w:hAnsi="Times New Roman"/>
+        </w:rPr>
+        <w:t xml:space="preserve">is truly lexical, citing the contrast of tense </w:t>
+      </w:r>
+      <w:r>
+        <w:rPr>
+          <w:rFonts w:ascii="Times New Roman" w:hAnsi="Times New Roman"/>
+          <w:i/>
+          <w:iCs/>
+        </w:rPr>
+        <w:t>bad</w:t>
+      </w:r>
+      <w:r>
+        <w:rPr>
+          <w:rFonts w:ascii="Times New Roman" w:hAnsi="Times New Roman"/>
+        </w:rPr>
+        <w:t xml:space="preserve"> with lax </w:t>
+      </w:r>
+      <w:r>
+        <w:rPr>
+          <w:rFonts w:ascii="Times New Roman" w:hAnsi="Times New Roman"/>
+          <w:i/>
+          <w:iCs/>
+        </w:rPr>
+        <w:t>badminton</w:t>
+      </w:r>
+      <w:r>
+        <w:rPr>
+          <w:rFonts w:ascii="Times New Roman" w:hAnsi="Times New Roman"/>
+        </w:rPr>
+        <w:t xml:space="preserve">, and tense </w:t>
+      </w:r>
+      <w:r>
+        <w:rPr>
+          <w:rFonts w:ascii="Times New Roman" w:hAnsi="Times New Roman"/>
+          <w:i/>
+          <w:iCs/>
+        </w:rPr>
+        <w:t>glad</w:t>
+      </w:r>
+      <w:r>
+        <w:rPr>
+          <w:rFonts w:ascii="Times New Roman" w:hAnsi="Times New Roman"/>
+        </w:rPr>
+        <w:t xml:space="preserve"> with lax </w:t>
+      </w:r>
+      <w:r>
+        <w:rPr>
+          <w:rFonts w:ascii="Times New Roman" w:hAnsi="Times New Roman"/>
+          <w:i/>
+          <w:iCs/>
+        </w:rPr>
         <w:t xml:space="preserve">Gladstone </w:t>
       </w:r>
       <w:r>
@@ -744,27 +992,369 @@
         <w:rPr>
           <w:rFonts w:ascii="Times New Roman" w:hAnsi="Times New Roman"/>
         </w:rPr>
-        <w:t>Iterative approach to recoding. Started with the original variable class, identified big errors, came up with new coding scheme. Re-ran data, analyzed new variable class. Rinse, repeat. Similar strategy to Labov 1989 – number of tense/lax instances of individual words in variable/unclear environments are tabulated to determine category membership.</w:t>
-      </w:r>
-    </w:p>
-    <w:p>
-      <w:pPr>
-        <w:rPr>
-          <w:rFonts w:ascii="Times New Roman" w:hAnsi="Times New Roman"/>
-        </w:rPr>
-      </w:pPr>
-    </w:p>
-    <w:p>
-      <w:pPr>
-        <w:rPr>
-          <w:rFonts w:ascii="Times New Roman" w:hAnsi="Times New Roman"/>
-        </w:rPr>
-      </w:pPr>
-      <w:r>
-        <w:rPr>
-          <w:rFonts w:ascii="Times New Roman" w:hAnsi="Times New Roman"/>
-        </w:rPr>
-        <w:t>How do we measure whether a token is closer to the tense or lax class? Desiderata:</w:t>
+        <w:t xml:space="preserve">We employ a data-driven approach to the coding of the Philadelphia short-a system, similar to that in </w:t>
+      </w:r>
+      <w:proofErr w:type="spellStart"/>
+      <w:r>
+        <w:rPr>
+          <w:rFonts w:ascii="Times New Roman" w:hAnsi="Times New Roman"/>
+        </w:rPr>
+        <w:t>Labov</w:t>
+      </w:r>
+      <w:proofErr w:type="spellEnd"/>
+      <w:r>
+        <w:rPr>
+          <w:rFonts w:ascii="Times New Roman" w:hAnsi="Times New Roman"/>
+        </w:rPr>
+        <w:t xml:space="preserve"> 1989. The</w:t>
+      </w:r>
+      <w:r>
+        <w:rPr>
+          <w:rFonts w:ascii="Times New Roman" w:hAnsi="Times New Roman"/>
+        </w:rPr>
+        <w:t xml:space="preserve"> data is comprised of 301 white</w:t>
+      </w:r>
+      <w:r>
+        <w:rPr>
+          <w:rFonts w:ascii="Times New Roman" w:hAnsi="Times New Roman"/>
+        </w:rPr>
+        <w:t xml:space="preserve"> adult</w:t>
+      </w:r>
+      <w:r>
+        <w:rPr>
+          <w:rFonts w:ascii="Times New Roman" w:hAnsi="Times New Roman"/>
+        </w:rPr>
+        <w:t xml:space="preserve"> speakers</w:t>
+      </w:r>
+      <w:r>
+        <w:rPr>
+          <w:rFonts w:ascii="Times New Roman" w:hAnsi="Times New Roman"/>
+        </w:rPr>
+        <w:t xml:space="preserve"> from the Philadelphia Neighborho</w:t>
+      </w:r>
+      <w:r>
+        <w:rPr>
+          <w:rFonts w:ascii="Times New Roman" w:hAnsi="Times New Roman"/>
+        </w:rPr>
+        <w:t>od Corpus (</w:t>
+      </w:r>
+      <w:proofErr w:type="spellStart"/>
+      <w:r>
+        <w:rPr>
+          <w:rFonts w:ascii="Times New Roman" w:hAnsi="Times New Roman"/>
+        </w:rPr>
+        <w:t>Labov</w:t>
+      </w:r>
+      <w:proofErr w:type="spellEnd"/>
+      <w:r>
+        <w:rPr>
+          <w:rFonts w:ascii="Times New Roman" w:hAnsi="Times New Roman"/>
+        </w:rPr>
+        <w:t xml:space="preserve"> et al. 2013)</w:t>
+      </w:r>
+      <w:r>
+        <w:rPr>
+          <w:rFonts w:ascii="Times New Roman" w:hAnsi="Times New Roman"/>
+        </w:rPr>
+        <w:t>, whose vowel tokens were automatically aligned and extracted using FAVE version 1.1.3 (</w:t>
+      </w:r>
+      <w:proofErr w:type="spellStart"/>
+      <w:r>
+        <w:rPr>
+          <w:rFonts w:ascii="Times New Roman" w:hAnsi="Times New Roman"/>
+        </w:rPr>
+        <w:t>Rosenfelder</w:t>
+      </w:r>
+      <w:proofErr w:type="spellEnd"/>
+      <w:r>
+        <w:rPr>
+          <w:rFonts w:ascii="Times New Roman" w:hAnsi="Times New Roman"/>
+        </w:rPr>
+        <w:t xml:space="preserve"> et al. 2014)</w:t>
+      </w:r>
+      <w:r>
+        <w:rPr>
+          <w:rFonts w:ascii="Times New Roman" w:hAnsi="Times New Roman"/>
+        </w:rPr>
+        <w:t xml:space="preserve">. </w:t>
+      </w:r>
+      <w:r>
+        <w:rPr>
+          <w:rFonts w:ascii="Times New Roman" w:hAnsi="Times New Roman"/>
+        </w:rPr>
+        <w:t xml:space="preserve">Each speaker’s short-a system was visually inspected to ensure that only speakers with at least five tokens per phoneme, and a clearly Philadelphian system, contributed data to the </w:t>
+      </w:r>
+      <w:commentRangeStart w:id="0"/>
+      <w:r>
+        <w:rPr>
+          <w:rFonts w:ascii="Times New Roman" w:hAnsi="Times New Roman"/>
+        </w:rPr>
+        <w:t>{recoding process}</w:t>
+      </w:r>
+      <w:r>
+        <w:rPr>
+          <w:rFonts w:ascii="Times New Roman" w:hAnsi="Times New Roman"/>
+        </w:rPr>
+        <w:t xml:space="preserve">. </w:t>
+      </w:r>
+      <w:commentRangeEnd w:id="0"/>
+      <w:r>
+        <w:rPr>
+          <w:rStyle w:val="CommentReference"/>
+        </w:rPr>
+        <w:commentReference w:id="0"/>
+      </w:r>
+      <w:r>
+        <w:rPr>
+          <w:rFonts w:ascii="Times New Roman" w:hAnsi="Times New Roman"/>
+        </w:rPr>
+        <w:t>Th</w:t>
+      </w:r>
+      <w:r>
+        <w:rPr>
+          <w:rFonts w:ascii="Times New Roman" w:hAnsi="Times New Roman"/>
+        </w:rPr>
+        <w:t>us</w:t>
+      </w:r>
+      <w:r>
+        <w:rPr>
+          <w:rFonts w:ascii="Times New Roman" w:hAnsi="Times New Roman"/>
+        </w:rPr>
+        <w:t xml:space="preserve"> </w:t>
+      </w:r>
+      <w:r>
+        <w:rPr>
+          <w:rFonts w:ascii="Times New Roman" w:hAnsi="Times New Roman"/>
+        </w:rPr>
+        <w:t xml:space="preserve">a subset of </w:t>
+      </w:r>
+      <w:r>
+        <w:rPr>
+          <w:rFonts w:ascii="Times New Roman" w:hAnsi="Times New Roman"/>
+        </w:rPr>
+        <w:t>229 speakers provided the data used to rebuild the r</w:t>
+      </w:r>
+      <w:r>
+        <w:rPr>
+          <w:rFonts w:ascii="Times New Roman" w:hAnsi="Times New Roman"/>
+        </w:rPr>
+        <w:t xml:space="preserve">ules for the coding of </w:t>
+      </w:r>
+      <w:proofErr w:type="gramStart"/>
+      <w:r>
+        <w:rPr>
+          <w:rFonts w:ascii="Times New Roman" w:hAnsi="Times New Roman"/>
+        </w:rPr>
+        <w:t>short-a</w:t>
+      </w:r>
+      <w:proofErr w:type="gramEnd"/>
+      <w:r>
+        <w:rPr>
+          <w:rFonts w:ascii="Times New Roman" w:hAnsi="Times New Roman"/>
+        </w:rPr>
+        <w:t>.</w:t>
+      </w:r>
+    </w:p>
+    <w:p>
+      <w:pPr>
+        <w:rPr>
+          <w:rFonts w:ascii="Times New Roman" w:hAnsi="Times New Roman"/>
+        </w:rPr>
+      </w:pPr>
+    </w:p>
+    <w:p>
+      <w:pPr>
+        <w:rPr>
+          <w:rFonts w:ascii="Times New Roman" w:hAnsi="Times New Roman"/>
+        </w:rPr>
+      </w:pPr>
+      <w:r>
+        <w:rPr>
+          <w:rFonts w:ascii="Times New Roman" w:hAnsi="Times New Roman"/>
+        </w:rPr>
+        <w:t xml:space="preserve">{Some data processing was necessary before conducting this analysis.} Function words, which are often reduced in informal production, were excluded from analysis, using a list from Selkirk 1984 (352-352). </w:t>
+      </w:r>
+      <w:r>
+        <w:rPr>
+          <w:rFonts w:ascii="Times New Roman" w:hAnsi="Times New Roman"/>
+        </w:rPr>
+        <w:t>Formant measurements were converted from Hertz to Mel</w:t>
+      </w:r>
+      <w:r>
+        <w:rPr>
+          <w:rFonts w:ascii="Times New Roman" w:hAnsi="Times New Roman"/>
+        </w:rPr>
+        <w:t xml:space="preserve"> (Stevens and Volkmann 1940)</w:t>
+      </w:r>
+      <w:r>
+        <w:rPr>
+          <w:rFonts w:ascii="Times New Roman" w:hAnsi="Times New Roman"/>
+        </w:rPr>
+        <w:t xml:space="preserve">, and then normalized using the speaker-intrinsic, vowel-extrinsic </w:t>
+      </w:r>
+      <w:proofErr w:type="spellStart"/>
+      <w:r>
+        <w:rPr>
+          <w:rFonts w:ascii="Times New Roman" w:hAnsi="Times New Roman"/>
+        </w:rPr>
+        <w:t>Lobanov</w:t>
+      </w:r>
+      <w:proofErr w:type="spellEnd"/>
+      <w:r>
+        <w:rPr>
+          <w:rFonts w:ascii="Times New Roman" w:hAnsi="Times New Roman"/>
+        </w:rPr>
+        <w:t xml:space="preserve"> (z-score) method. </w:t>
+      </w:r>
+      <w:proofErr w:type="gramStart"/>
+      <w:r>
+        <w:rPr>
+          <w:rFonts w:ascii="Times New Roman" w:hAnsi="Times New Roman"/>
+        </w:rPr>
+        <w:t xml:space="preserve">Mel space is often used by phoneticians (citation needed) </w:t>
+      </w:r>
+      <w:r>
+        <w:rPr>
+          <w:rFonts w:ascii="Times New Roman" w:hAnsi="Times New Roman"/>
+        </w:rPr>
+        <w:t>to better represent</w:t>
+      </w:r>
+      <w:r>
+        <w:rPr>
+          <w:rFonts w:ascii="Times New Roman" w:hAnsi="Times New Roman"/>
+        </w:rPr>
+        <w:t xml:space="preserve"> </w:t>
+      </w:r>
+      <w:r>
+        <w:rPr>
+          <w:rFonts w:ascii="Times New Roman" w:hAnsi="Times New Roman"/>
+        </w:rPr>
+        <w:t xml:space="preserve">non-linear </w:t>
+      </w:r>
+      <w:r>
+        <w:rPr>
+          <w:rFonts w:ascii="Times New Roman" w:hAnsi="Times New Roman"/>
+        </w:rPr>
+        <w:t xml:space="preserve">human vowel </w:t>
+      </w:r>
+      <w:r>
+        <w:rPr>
+          <w:rFonts w:ascii="Times New Roman" w:hAnsi="Times New Roman"/>
+        </w:rPr>
+        <w:t>perception</w:t>
+      </w:r>
+      <w:proofErr w:type="gramEnd"/>
+      <w:r>
+        <w:rPr>
+          <w:rFonts w:ascii="Times New Roman" w:hAnsi="Times New Roman"/>
+        </w:rPr>
+        <w:t xml:space="preserve">; some researchers (e.g., </w:t>
+      </w:r>
+      <w:proofErr w:type="spellStart"/>
+      <w:r>
+        <w:rPr>
+          <w:rFonts w:ascii="Times New Roman" w:hAnsi="Times New Roman"/>
+        </w:rPr>
+        <w:t>Adank</w:t>
+      </w:r>
+      <w:proofErr w:type="spellEnd"/>
+      <w:r>
+        <w:rPr>
+          <w:rFonts w:ascii="Times New Roman" w:hAnsi="Times New Roman"/>
+        </w:rPr>
+        <w:t xml:space="preserve"> et al. 2004</w:t>
+      </w:r>
+      <w:r>
+        <w:rPr>
+          <w:rFonts w:ascii="Times New Roman" w:hAnsi="Times New Roman"/>
+        </w:rPr>
+        <w:t>, Flynn 2011</w:t>
+      </w:r>
+      <w:r>
+        <w:rPr>
+          <w:rFonts w:ascii="Times New Roman" w:hAnsi="Times New Roman"/>
+        </w:rPr>
+        <w:t xml:space="preserve">) </w:t>
+      </w:r>
+      <w:r>
+        <w:rPr>
+          <w:rFonts w:ascii="Times New Roman" w:hAnsi="Times New Roman"/>
+        </w:rPr>
+        <w:t xml:space="preserve">also </w:t>
+      </w:r>
+      <w:r>
+        <w:rPr>
+          <w:rFonts w:ascii="Times New Roman" w:hAnsi="Times New Roman"/>
+        </w:rPr>
+        <w:t>consider</w:t>
+      </w:r>
+      <w:r>
+        <w:rPr>
+          <w:rFonts w:ascii="Times New Roman" w:hAnsi="Times New Roman"/>
+        </w:rPr>
+        <w:t xml:space="preserve"> the Mel transform a form of vowel normalization. </w:t>
+      </w:r>
+      <w:r>
+        <w:rPr>
+          <w:rFonts w:ascii="Times New Roman" w:hAnsi="Times New Roman"/>
+          <w:bCs/>
+        </w:rPr>
+        <w:t xml:space="preserve">Unfortunately, this transform does not minimize </w:t>
+      </w:r>
+      <w:proofErr w:type="spellStart"/>
+      <w:r>
+        <w:rPr>
+          <w:rFonts w:ascii="Times New Roman" w:hAnsi="Times New Roman"/>
+          <w:bCs/>
+        </w:rPr>
+        <w:t>interspeaker</w:t>
+      </w:r>
+      <w:proofErr w:type="spellEnd"/>
+      <w:r>
+        <w:rPr>
+          <w:rFonts w:ascii="Times New Roman" w:hAnsi="Times New Roman"/>
+          <w:bCs/>
+        </w:rPr>
+        <w:t xml:space="preserve"> variation due to physiological or anatomical differences, as it does not make use of any speaker-specific statistics. The combination of Mel and </w:t>
+      </w:r>
+      <w:proofErr w:type="spellStart"/>
+      <w:r>
+        <w:rPr>
+          <w:rFonts w:ascii="Times New Roman" w:hAnsi="Times New Roman"/>
+          <w:bCs/>
+        </w:rPr>
+        <w:t>Lobanov</w:t>
+      </w:r>
+      <w:proofErr w:type="spellEnd"/>
+      <w:r>
+        <w:rPr>
+          <w:rFonts w:ascii="Times New Roman" w:hAnsi="Times New Roman"/>
+          <w:bCs/>
+        </w:rPr>
+        <w:t xml:space="preserve"> transforms allows us to better represent perception, while als</w:t>
+      </w:r>
+      <w:bookmarkStart w:id="1" w:name="_GoBack"/>
+      <w:bookmarkEnd w:id="1"/>
+      <w:r>
+        <w:rPr>
+          <w:rFonts w:ascii="Times New Roman" w:hAnsi="Times New Roman"/>
+          <w:bCs/>
+        </w:rPr>
+        <w:t xml:space="preserve">o accounting for physiological differences between speakers, and the different variances associated with F1 and F2. </w:t>
+      </w:r>
+      <w:r>
+        <w:rPr>
+          <w:rFonts w:ascii="Times New Roman" w:hAnsi="Times New Roman"/>
+          <w:bCs/>
+        </w:rPr>
+        <w:t xml:space="preserve">Finally, because </w:t>
+      </w:r>
+      <w:r>
+        <w:rPr>
+          <w:rFonts w:ascii="Times New Roman" w:hAnsi="Times New Roman"/>
+          <w:bCs/>
+        </w:rPr>
+        <w:t>there are words which contain more than one token of short-a, and FAVE does not provide an index of which vowel goes with which measurement, the preliminary analysis is restricted to primary-stress tokens only (AE1).</w:t>
       </w:r>
     </w:p>
     <w:p>
@@ -783,78 +1373,6 @@
         </w:numPr>
         <w:rPr>
           <w:rFonts w:ascii="Times New Roman" w:hAnsi="Times New Roman"/>
-        </w:rPr>
-      </w:pPr>
-      <w:r>
-        <w:rPr>
-          <w:rFonts w:ascii="Times New Roman" w:hAnsi="Times New Roman"/>
-        </w:rPr>
-        <w:t>Works in logarithmic space (Mel)</w:t>
-      </w:r>
-    </w:p>
-    <w:p>
-      <w:pPr>
-        <w:pStyle w:val="ListParagraph"/>
-        <w:numPr>
-          <w:ilvl w:val="0"/>
-          <w:numId w:val="7"/>
-        </w:numPr>
-        <w:rPr>
-          <w:rFonts w:ascii="Times New Roman" w:hAnsi="Times New Roman"/>
-        </w:rPr>
-      </w:pPr>
-      <w:r>
-        <w:rPr>
-          <w:rFonts w:ascii="Times New Roman" w:hAnsi="Times New Roman"/>
-        </w:rPr>
-        <w:t>Speaker-intrinsic</w:t>
-      </w:r>
-      <w:r>
-        <w:rPr>
-          <w:rFonts w:ascii="Times New Roman" w:hAnsi="Times New Roman"/>
-        </w:rPr>
-        <w:t>, vowel-extrinsic</w:t>
-      </w:r>
-      <w:r>
-        <w:rPr>
-          <w:rFonts w:ascii="Times New Roman" w:hAnsi="Times New Roman"/>
-        </w:rPr>
-        <w:t xml:space="preserve"> normalization to minimize the effects of physiological differences between speakers</w:t>
-      </w:r>
-      <w:r>
-        <w:rPr>
-          <w:rFonts w:ascii="Times New Roman" w:hAnsi="Times New Roman"/>
-        </w:rPr>
-        <w:t xml:space="preserve"> (Lobanov)</w:t>
-      </w:r>
-    </w:p>
-    <w:p>
-      <w:pPr>
-        <w:pStyle w:val="ListParagraph"/>
-        <w:numPr>
-          <w:ilvl w:val="0"/>
-          <w:numId w:val="7"/>
-        </w:numPr>
-        <w:rPr>
-          <w:rFonts w:ascii="Times New Roman" w:hAnsi="Times New Roman"/>
-        </w:rPr>
-      </w:pPr>
-      <w:r>
-        <w:rPr>
-          <w:rFonts w:ascii="Times New Roman" w:hAnsi="Times New Roman"/>
-        </w:rPr>
-        <w:t>Takes into account different variances associated with F1 and F2 (Lobanov)</w:t>
-      </w:r>
-    </w:p>
-    <w:p>
-      <w:pPr>
-        <w:pStyle w:val="ListParagraph"/>
-        <w:numPr>
-          <w:ilvl w:val="0"/>
-          <w:numId w:val="7"/>
-        </w:numPr>
-        <w:rPr>
-          <w:rFonts w:ascii="Times New Roman" w:hAnsi="Times New Roman"/>
           <w:b/>
           <w:bCs/>
         </w:rPr>
@@ -863,8 +1381,16 @@
         <w:rPr>
           <w:rFonts w:ascii="Times New Roman" w:hAnsi="Times New Roman"/>
         </w:rPr>
-        <w:t>Takes into account that F1 and F2 are correlated, especially in the bottom left quadrant of the vowel trapezoid (like Mahalanobis</w:t>
-      </w:r>
+        <w:t xml:space="preserve">Takes into account that F1 and F2 are correlated, especially in the bottom left quadrant of the vowel trapezoid (like </w:t>
+      </w:r>
+      <w:proofErr w:type="spellStart"/>
+      <w:r>
+        <w:rPr>
+          <w:rFonts w:ascii="Times New Roman" w:hAnsi="Times New Roman"/>
+        </w:rPr>
+        <w:t>Mahalanobis</w:t>
+      </w:r>
+      <w:proofErr w:type="spellEnd"/>
       <w:r>
         <w:rPr>
           <w:rFonts w:ascii="Times New Roman" w:hAnsi="Times New Roman"/>
@@ -887,98 +1413,6 @@
           <w:bCs/>
         </w:rPr>
       </w:pPr>
-      <w:r>
-        <w:rPr>
-          <w:rFonts w:ascii="Times New Roman" w:hAnsi="Times New Roman"/>
-          <w:bCs/>
-        </w:rPr>
-        <w:t xml:space="preserve">Some researchers (e.g., Adank et al. 2004) have </w:t>
-      </w:r>
-      <w:r>
-        <w:rPr>
-          <w:rFonts w:ascii="Times New Roman" w:hAnsi="Times New Roman"/>
-          <w:bCs/>
-        </w:rPr>
-        <w:t xml:space="preserve">proposed the </w:t>
-      </w:r>
-      <w:r>
-        <w:rPr>
-          <w:rFonts w:ascii="Times New Roman" w:hAnsi="Times New Roman"/>
-          <w:bCs/>
-        </w:rPr>
-        <w:t xml:space="preserve">Mel transform as a form of vowel normalization. </w:t>
-      </w:r>
-      <w:r>
-        <w:rPr>
-          <w:rFonts w:ascii="Times New Roman" w:hAnsi="Times New Roman"/>
-          <w:bCs/>
-        </w:rPr>
-        <w:t>Unfortunately</w:t>
-      </w:r>
-      <w:r>
-        <w:rPr>
-          <w:rFonts w:ascii="Times New Roman" w:hAnsi="Times New Roman"/>
-          <w:bCs/>
-        </w:rPr>
-        <w:t xml:space="preserve">, this transform </w:t>
-      </w:r>
-      <w:r>
-        <w:rPr>
-          <w:rFonts w:ascii="Times New Roman" w:hAnsi="Times New Roman"/>
-          <w:bCs/>
-        </w:rPr>
-        <w:t xml:space="preserve">does not </w:t>
-      </w:r>
-      <w:r>
-        <w:rPr>
-          <w:rFonts w:ascii="Times New Roman" w:hAnsi="Times New Roman"/>
-          <w:bCs/>
-        </w:rPr>
-        <w:t xml:space="preserve">minimize interspeaker variation due to physiological or anatomical differences, </w:t>
-      </w:r>
-      <w:r>
-        <w:rPr>
-          <w:rFonts w:ascii="Times New Roman" w:hAnsi="Times New Roman"/>
-          <w:bCs/>
-        </w:rPr>
-        <w:t xml:space="preserve">as it does not </w:t>
-      </w:r>
-      <w:r>
-        <w:rPr>
-          <w:rFonts w:ascii="Times New Roman" w:hAnsi="Times New Roman"/>
-          <w:bCs/>
-        </w:rPr>
-        <w:t>make use of</w:t>
-      </w:r>
-      <w:r>
-        <w:rPr>
-          <w:rFonts w:ascii="Times New Roman" w:hAnsi="Times New Roman"/>
-          <w:bCs/>
-        </w:rPr>
-        <w:t xml:space="preserve"> any speaker-specific </w:t>
-      </w:r>
-      <w:r>
-        <w:rPr>
-          <w:rFonts w:ascii="Times New Roman" w:hAnsi="Times New Roman"/>
-          <w:bCs/>
-        </w:rPr>
-        <w:t>statistics</w:t>
-      </w:r>
-      <w:r>
-        <w:rPr>
-          <w:rFonts w:ascii="Times New Roman" w:hAnsi="Times New Roman"/>
-          <w:bCs/>
-        </w:rPr>
-        <w:t>.</w:t>
-      </w:r>
-    </w:p>
-    <w:p>
-      <w:pPr>
-        <w:rPr>
-          <w:rFonts w:ascii="Times New Roman" w:hAnsi="Times New Roman"/>
-          <w:bCs/>
-        </w:rPr>
-      </w:pPr>
     </w:p>
     <w:p>
       <w:pPr>
@@ -988,255 +1422,25 @@
           <w:bCs/>
         </w:rPr>
       </w:pPr>
+      <w:proofErr w:type="spellStart"/>
+      <w:proofErr w:type="gramStart"/>
       <w:r>
         <w:rPr>
           <w:rFonts w:ascii="Times New Roman" w:hAnsi="Times New Roman"/>
           <w:b/>
           <w:bCs/>
         </w:rPr>
-        <w:t>data processing steps:</w:t>
-      </w:r>
-    </w:p>
-    <w:p>
-      <w:pPr>
-        <w:pStyle w:val="ListParagraph"/>
-        <w:numPr>
-          <w:ilvl w:val="0"/>
-          <w:numId w:val="8"/>
-        </w:numPr>
-        <w:rPr>
-          <w:rFonts w:ascii="Times New Roman" w:hAnsi="Times New Roman"/>
-          <w:bCs/>
-        </w:rPr>
-      </w:pPr>
-      <w:r>
-        <w:rPr>
-          <w:rFonts w:ascii="Times New Roman" w:hAnsi="Times New Roman"/>
-          <w:bCs/>
-        </w:rPr>
-        <w:t>Pull out the subset of white adult (age 18+) speakers</w:t>
-      </w:r>
-    </w:p>
-    <w:p>
-      <w:pPr>
-        <w:pStyle w:val="ListParagraph"/>
-        <w:numPr>
-          <w:ilvl w:val="0"/>
-          <w:numId w:val="8"/>
-        </w:numPr>
-        <w:rPr>
-          <w:rFonts w:ascii="Times New Roman" w:hAnsi="Times New Roman"/>
-          <w:bCs/>
-        </w:rPr>
-      </w:pPr>
-      <w:r>
-        <w:rPr>
-          <w:rFonts w:ascii="Times New Roman" w:hAnsi="Times New Roman"/>
-          <w:bCs/>
-        </w:rPr>
-        <w:t xml:space="preserve">Remove function words, using modified list </w:t>
-      </w:r>
-      <w:r>
-        <w:rPr>
-          <w:rFonts w:ascii="Times New Roman" w:hAnsi="Times New Roman"/>
-          <w:bCs/>
-        </w:rPr>
-        <w:t>from  Selkirk 1984 (</w:t>
-      </w:r>
-      <w:r>
-        <w:rPr>
-          <w:rFonts w:ascii="Times New Roman" w:hAnsi="Times New Roman"/>
-          <w:bCs/>
-        </w:rPr>
-        <w:t>352-353)</w:t>
-      </w:r>
-    </w:p>
-    <w:p>
-      <w:pPr>
-        <w:pStyle w:val="ListParagraph"/>
-        <w:numPr>
-          <w:ilvl w:val="0"/>
-          <w:numId w:val="8"/>
-        </w:numPr>
-        <w:rPr>
-          <w:rFonts w:ascii="Times New Roman" w:hAnsi="Times New Roman"/>
-          <w:bCs/>
-        </w:rPr>
-      </w:pPr>
-      <w:r>
-        <w:rPr>
-          <w:rFonts w:ascii="Times New Roman" w:hAnsi="Times New Roman"/>
-          <w:bCs/>
-        </w:rPr>
-        <w:t xml:space="preserve">Convert </w:t>
-      </w:r>
-      <w:r>
-        <w:rPr>
-          <w:rFonts w:ascii="Times New Roman" w:hAnsi="Times New Roman"/>
-          <w:bCs/>
-        </w:rPr>
-        <w:t>all fo</w:t>
-      </w:r>
-      <w:r>
-        <w:rPr>
-          <w:rFonts w:ascii="Times New Roman" w:hAnsi="Times New Roman"/>
-          <w:bCs/>
-        </w:rPr>
-        <w:t xml:space="preserve">rmants </w:t>
-      </w:r>
-      <w:r>
-        <w:rPr>
-          <w:rFonts w:ascii="Times New Roman" w:hAnsi="Times New Roman"/>
-          <w:bCs/>
-        </w:rPr>
-        <w:t xml:space="preserve">to </w:t>
-      </w:r>
-      <w:r>
-        <w:rPr>
-          <w:rFonts w:ascii="Times New Roman" w:hAnsi="Times New Roman"/>
-          <w:bCs/>
-        </w:rPr>
-        <w:t>Mel frequency</w:t>
-      </w:r>
-      <w:r>
-        <w:rPr>
-          <w:rFonts w:ascii="Times New Roman" w:hAnsi="Times New Roman"/>
-          <w:bCs/>
-        </w:rPr>
-        <w:t xml:space="preserve"> (Stevens et al. 1937)</w:t>
-      </w:r>
-    </w:p>
-    <w:p>
-      <w:pPr>
-        <w:pStyle w:val="ListParagraph"/>
-        <w:numPr>
-          <w:ilvl w:val="0"/>
-          <w:numId w:val="8"/>
-        </w:numPr>
-        <w:rPr>
-          <w:rFonts w:ascii="Times New Roman" w:hAnsi="Times New Roman"/>
-          <w:bCs/>
-        </w:rPr>
-      </w:pPr>
-      <w:r>
-        <w:rPr>
-          <w:rFonts w:ascii="Times New Roman" w:hAnsi="Times New Roman"/>
-          <w:bCs/>
-        </w:rPr>
-        <w:t>Z-score Mel formants by speaker (Lobanov normalization)</w:t>
-      </w:r>
-    </w:p>
-    <w:p>
-      <w:pPr>
-        <w:pStyle w:val="ListParagraph"/>
-        <w:numPr>
-          <w:ilvl w:val="0"/>
-          <w:numId w:val="8"/>
-        </w:numPr>
-        <w:rPr>
-          <w:rFonts w:ascii="Times New Roman" w:hAnsi="Times New Roman"/>
-          <w:bCs/>
-        </w:rPr>
-      </w:pPr>
-      <w:r>
-        <w:rPr>
-          <w:rFonts w:ascii="Times New Roman" w:hAnsi="Times New Roman"/>
-          <w:bCs/>
-        </w:rPr>
-        <w:t>Pull out the subset of primary-stress short-a tokens (AE1)</w:t>
-      </w:r>
-    </w:p>
-    <w:p>
-      <w:pPr>
-        <w:pStyle w:val="ListParagraph"/>
-        <w:numPr>
-          <w:ilvl w:val="0"/>
-          <w:numId w:val="8"/>
-        </w:numPr>
-        <w:rPr>
-          <w:rFonts w:ascii="Times New Roman" w:hAnsi="Times New Roman"/>
-          <w:bCs/>
-        </w:rPr>
-      </w:pPr>
-      <w:r>
-        <w:rPr>
-          <w:rFonts w:ascii="Times New Roman" w:hAnsi="Times New Roman"/>
-          <w:bCs/>
-        </w:rPr>
-        <w:t>Remove speakers with less than 5 tokens of (æ) or (æh) (because icov problems)</w:t>
-      </w:r>
-    </w:p>
-    <w:p>
-      <w:pPr>
-        <w:pStyle w:val="ListParagraph"/>
-        <w:numPr>
-          <w:ilvl w:val="0"/>
-          <w:numId w:val="8"/>
-        </w:numPr>
-        <w:rPr>
-          <w:rFonts w:ascii="Times New Roman" w:hAnsi="Times New Roman"/>
-          <w:bCs/>
-        </w:rPr>
-      </w:pPr>
-      <w:r>
-        <w:rPr>
-          <w:rFonts w:ascii="Times New Roman" w:hAnsi="Times New Roman"/>
-          <w:bCs/>
-        </w:rPr>
-        <w:t xml:space="preserve">View vowel plots and </w:t>
-      </w:r>
-      <w:r>
-        <w:rPr>
-          <w:rFonts w:ascii="Times New Roman" w:hAnsi="Times New Roman"/>
-          <w:bCs/>
-        </w:rPr>
-        <w:t xml:space="preserve">make consensus decisions </w:t>
-      </w:r>
-      <w:r>
-        <w:rPr>
-          <w:rFonts w:ascii="Times New Roman" w:hAnsi="Times New Roman"/>
-          <w:bCs/>
-        </w:rPr>
-        <w:t xml:space="preserve">whether the speaker exhibits the </w:t>
-      </w:r>
-      <w:r>
-        <w:rPr>
-          <w:rFonts w:ascii="Times New Roman" w:hAnsi="Times New Roman"/>
-          <w:bCs/>
-        </w:rPr>
-        <w:t>traditional short-a split; only use these</w:t>
-      </w:r>
-      <w:r>
-        <w:rPr>
-          <w:rFonts w:ascii="Times New Roman" w:hAnsi="Times New Roman"/>
-          <w:bCs/>
-        </w:rPr>
-        <w:t xml:space="preserve"> for recategorization</w:t>
-      </w:r>
-    </w:p>
-    <w:p>
-      <w:pPr>
-        <w:rPr>
-          <w:rFonts w:ascii="Times New Roman" w:hAnsi="Times New Roman"/>
-          <w:bCs/>
-        </w:rPr>
-      </w:pPr>
-    </w:p>
-    <w:p>
-      <w:pPr>
+        <w:t>recategorization</w:t>
+      </w:r>
+      <w:proofErr w:type="spellEnd"/>
+      <w:proofErr w:type="gramEnd"/>
+      <w:r>
         <w:rPr>
           <w:rFonts w:ascii="Times New Roman" w:hAnsi="Times New Roman"/>
           <w:b/>
           <w:bCs/>
         </w:rPr>
-      </w:pPr>
-      <w:r>
-        <w:rPr>
-          <w:rFonts w:ascii="Times New Roman" w:hAnsi="Times New Roman"/>
-          <w:b/>
-          <w:bCs/>
-        </w:rPr>
-        <w:t>recategorization steps:</w:t>
+        <w:t xml:space="preserve"> steps:</w:t>
       </w:r>
     </w:p>
     <w:p>
@@ -1277,7 +1481,23 @@
           <w:rFonts w:ascii="Times New Roman" w:hAnsi="Times New Roman"/>
           <w:bCs/>
         </w:rPr>
-        <w:t>“æBR” tokens (FAVE-coded as variable</w:t>
+        <w:t>“</w:t>
+      </w:r>
+      <w:proofErr w:type="spellStart"/>
+      <w:r>
+        <w:rPr>
+          <w:rFonts w:ascii="Times New Roman" w:hAnsi="Times New Roman"/>
+          <w:bCs/>
+        </w:rPr>
+        <w:t>æBR</w:t>
+      </w:r>
+      <w:proofErr w:type="spellEnd"/>
+      <w:r>
+        <w:rPr>
+          <w:rFonts w:ascii="Times New Roman" w:hAnsi="Times New Roman"/>
+          <w:bCs/>
+        </w:rPr>
+        <w:t>” tokens (FAVE-coded as variable</w:t>
       </w:r>
       <w:r>
         <w:rPr>
@@ -1311,8 +1531,23 @@
           <w:rFonts w:ascii="Times New Roman" w:hAnsi="Times New Roman"/>
           <w:bCs/>
         </w:rPr>
-        <w:lastRenderedPageBreak/>
-        <w:t xml:space="preserve">For each speaker, calculate the Mahalanobis distance between </w:t>
+        <w:t xml:space="preserve">For each speaker, calculate the </w:t>
+      </w:r>
+      <w:proofErr w:type="spellStart"/>
+      <w:r>
+        <w:rPr>
+          <w:rFonts w:ascii="Times New Roman" w:hAnsi="Times New Roman"/>
+          <w:bCs/>
+        </w:rPr>
+        <w:t>Mahalanobis</w:t>
+      </w:r>
+      <w:proofErr w:type="spellEnd"/>
+      <w:r>
+        <w:rPr>
+          <w:rFonts w:ascii="Times New Roman" w:hAnsi="Times New Roman"/>
+          <w:bCs/>
+        </w:rPr>
+        <w:t xml:space="preserve"> distance between </w:t>
       </w:r>
       <w:r>
         <w:rPr>
@@ -1333,21 +1568,85 @@
           <w:rFonts w:ascii="Times New Roman" w:hAnsi="Times New Roman"/>
           <w:bCs/>
         </w:rPr>
-        <w:t>(æBR) tokens</w:t>
-      </w:r>
-      <w:r>
-        <w:rPr>
-          <w:rFonts w:ascii="Times New Roman" w:hAnsi="Times New Roman"/>
-          <w:bCs/>
-        </w:rPr>
-        <w:t xml:space="preserve"> and their (æ) and (æh)</w:t>
-      </w:r>
-      <w:r>
-        <w:rPr>
-          <w:rFonts w:ascii="Times New Roman" w:hAnsi="Times New Roman"/>
-          <w:bCs/>
-        </w:rPr>
-        <w:t xml:space="preserve"> means. (Two Mahal dist calculated)</w:t>
+        <w:t>(</w:t>
+      </w:r>
+      <w:proofErr w:type="spellStart"/>
+      <w:r>
+        <w:rPr>
+          <w:rFonts w:ascii="Times New Roman" w:hAnsi="Times New Roman"/>
+          <w:bCs/>
+        </w:rPr>
+        <w:t>æBR</w:t>
+      </w:r>
+      <w:proofErr w:type="spellEnd"/>
+      <w:r>
+        <w:rPr>
+          <w:rFonts w:ascii="Times New Roman" w:hAnsi="Times New Roman"/>
+          <w:bCs/>
+        </w:rPr>
+        <w:t>) tokens</w:t>
+      </w:r>
+      <w:r>
+        <w:rPr>
+          <w:rFonts w:ascii="Times New Roman" w:hAnsi="Times New Roman"/>
+          <w:bCs/>
+        </w:rPr>
+        <w:t xml:space="preserve"> and their (æ) and (</w:t>
+      </w:r>
+      <w:proofErr w:type="spellStart"/>
+      <w:r>
+        <w:rPr>
+          <w:rFonts w:ascii="Times New Roman" w:hAnsi="Times New Roman"/>
+          <w:bCs/>
+        </w:rPr>
+        <w:t>æh</w:t>
+      </w:r>
+      <w:proofErr w:type="spellEnd"/>
+      <w:r>
+        <w:rPr>
+          <w:rFonts w:ascii="Times New Roman" w:hAnsi="Times New Roman"/>
+          <w:bCs/>
+        </w:rPr>
+        <w:t>)</w:t>
+      </w:r>
+      <w:r>
+        <w:rPr>
+          <w:rFonts w:ascii="Times New Roman" w:hAnsi="Times New Roman"/>
+          <w:bCs/>
+        </w:rPr>
+        <w:t xml:space="preserve"> means. (Two </w:t>
+      </w:r>
+      <w:proofErr w:type="spellStart"/>
+      <w:r>
+        <w:rPr>
+          <w:rFonts w:ascii="Times New Roman" w:hAnsi="Times New Roman"/>
+          <w:bCs/>
+        </w:rPr>
+        <w:t>Mahal</w:t>
+      </w:r>
+      <w:proofErr w:type="spellEnd"/>
+      <w:r>
+        <w:rPr>
+          <w:rFonts w:ascii="Times New Roman" w:hAnsi="Times New Roman"/>
+          <w:bCs/>
+        </w:rPr>
+        <w:t xml:space="preserve"> </w:t>
+      </w:r>
+      <w:proofErr w:type="spellStart"/>
+      <w:r>
+        <w:rPr>
+          <w:rFonts w:ascii="Times New Roman" w:hAnsi="Times New Roman"/>
+          <w:bCs/>
+        </w:rPr>
+        <w:t>dist</w:t>
+      </w:r>
+      <w:proofErr w:type="spellEnd"/>
+      <w:r>
+        <w:rPr>
+          <w:rFonts w:ascii="Times New Roman" w:hAnsi="Times New Roman"/>
+          <w:bCs/>
+        </w:rPr>
+        <w:t xml:space="preserve"> calculated)</w:t>
       </w:r>
     </w:p>
     <w:p>
@@ -1367,14 +1666,62 @@
           <w:rFonts w:ascii="Times New Roman" w:hAnsi="Times New Roman"/>
           <w:bCs/>
         </w:rPr>
-        <w:t xml:space="preserve">Use Mahal dist to calculate whether each word is closer to </w:t>
-      </w:r>
-      <w:r>
-        <w:rPr>
-          <w:rFonts w:ascii="Times New Roman" w:hAnsi="Times New Roman"/>
-          <w:bCs/>
-        </w:rPr>
-        <w:t>(æ) or (æh)</w:t>
+        <w:t xml:space="preserve">Use </w:t>
+      </w:r>
+      <w:proofErr w:type="spellStart"/>
+      <w:r>
+        <w:rPr>
+          <w:rFonts w:ascii="Times New Roman" w:hAnsi="Times New Roman"/>
+          <w:bCs/>
+        </w:rPr>
+        <w:t>Mahal</w:t>
+      </w:r>
+      <w:proofErr w:type="spellEnd"/>
+      <w:r>
+        <w:rPr>
+          <w:rFonts w:ascii="Times New Roman" w:hAnsi="Times New Roman"/>
+          <w:bCs/>
+        </w:rPr>
+        <w:t xml:space="preserve"> </w:t>
+      </w:r>
+      <w:proofErr w:type="spellStart"/>
+      <w:r>
+        <w:rPr>
+          <w:rFonts w:ascii="Times New Roman" w:hAnsi="Times New Roman"/>
+          <w:bCs/>
+        </w:rPr>
+        <w:t>dist</w:t>
+      </w:r>
+      <w:proofErr w:type="spellEnd"/>
+      <w:r>
+        <w:rPr>
+          <w:rFonts w:ascii="Times New Roman" w:hAnsi="Times New Roman"/>
+          <w:bCs/>
+        </w:rPr>
+        <w:t xml:space="preserve"> to calculate whether each word is closer to </w:t>
+      </w:r>
+      <w:r>
+        <w:rPr>
+          <w:rFonts w:ascii="Times New Roman" w:hAnsi="Times New Roman"/>
+          <w:bCs/>
+        </w:rPr>
+        <w:t>(æ) or (</w:t>
+      </w:r>
+      <w:proofErr w:type="spellStart"/>
+      <w:r>
+        <w:rPr>
+          <w:rFonts w:ascii="Times New Roman" w:hAnsi="Times New Roman"/>
+          <w:bCs/>
+        </w:rPr>
+        <w:t>æh</w:t>
+      </w:r>
+      <w:proofErr w:type="spellEnd"/>
+      <w:r>
+        <w:rPr>
+          <w:rFonts w:ascii="Times New Roman" w:hAnsi="Times New Roman"/>
+          <w:bCs/>
+        </w:rPr>
+        <w:t>)</w:t>
       </w:r>
       <w:r>
         <w:rPr>
@@ -1401,6 +1748,7 @@
           <w:rFonts w:ascii="Times New Roman" w:hAnsi="Times New Roman"/>
           <w:bCs/>
         </w:rPr>
+        <w:lastRenderedPageBreak/>
         <w:t xml:space="preserve">Tabulate how often each word was coded as </w:t>
       </w:r>
       <w:r>
@@ -1408,7 +1756,23 @@
           <w:rFonts w:ascii="Times New Roman" w:hAnsi="Times New Roman"/>
           <w:bCs/>
         </w:rPr>
-        <w:t>(æ) or (æh)</w:t>
+        <w:t>(æ) or (</w:t>
+      </w:r>
+      <w:proofErr w:type="spellStart"/>
+      <w:r>
+        <w:rPr>
+          <w:rFonts w:ascii="Times New Roman" w:hAnsi="Times New Roman"/>
+          <w:bCs/>
+        </w:rPr>
+        <w:t>æh</w:t>
+      </w:r>
+      <w:proofErr w:type="spellEnd"/>
+      <w:r>
+        <w:rPr>
+          <w:rFonts w:ascii="Times New Roman" w:hAnsi="Times New Roman"/>
+          <w:bCs/>
+        </w:rPr>
+        <w:t>)</w:t>
       </w:r>
     </w:p>
     <w:p>
@@ -1428,7 +1792,23 @@
           <w:rFonts w:ascii="Times New Roman" w:hAnsi="Times New Roman"/>
           <w:bCs/>
         </w:rPr>
-        <w:t>Flag the word for recategorization if:</w:t>
+        <w:t xml:space="preserve">Flag the word for </w:t>
+      </w:r>
+      <w:proofErr w:type="spellStart"/>
+      <w:r>
+        <w:rPr>
+          <w:rFonts w:ascii="Times New Roman" w:hAnsi="Times New Roman"/>
+          <w:bCs/>
+        </w:rPr>
+        <w:t>recategorization</w:t>
+      </w:r>
+      <w:proofErr w:type="spellEnd"/>
+      <w:r>
+        <w:rPr>
+          <w:rFonts w:ascii="Times New Roman" w:hAnsi="Times New Roman"/>
+          <w:bCs/>
+        </w:rPr>
+        <w:t xml:space="preserve"> if:</w:t>
       </w:r>
     </w:p>
     <w:p>
@@ -1468,7 +1848,39 @@
           <w:rFonts w:ascii="Times New Roman" w:hAnsi="Times New Roman"/>
           <w:bCs/>
         </w:rPr>
-        <w:t>The ratio of Mahalanobis dist coding is at least 2:1</w:t>
+        <w:t xml:space="preserve">The ratio of </w:t>
+      </w:r>
+      <w:proofErr w:type="spellStart"/>
+      <w:r>
+        <w:rPr>
+          <w:rFonts w:ascii="Times New Roman" w:hAnsi="Times New Roman"/>
+          <w:bCs/>
+        </w:rPr>
+        <w:t>Mahalanobis</w:t>
+      </w:r>
+      <w:proofErr w:type="spellEnd"/>
+      <w:r>
+        <w:rPr>
+          <w:rFonts w:ascii="Times New Roman" w:hAnsi="Times New Roman"/>
+          <w:bCs/>
+        </w:rPr>
+        <w:t xml:space="preserve"> </w:t>
+      </w:r>
+      <w:proofErr w:type="spellStart"/>
+      <w:r>
+        <w:rPr>
+          <w:rFonts w:ascii="Times New Roman" w:hAnsi="Times New Roman"/>
+          <w:bCs/>
+        </w:rPr>
+        <w:t>dist</w:t>
+      </w:r>
+      <w:proofErr w:type="spellEnd"/>
+      <w:r>
+        <w:rPr>
+          <w:rFonts w:ascii="Times New Roman" w:hAnsi="Times New Roman"/>
+          <w:bCs/>
+        </w:rPr>
+        <w:t xml:space="preserve"> coding is at least 2:1</w:t>
       </w:r>
     </w:p>
     <w:p>
@@ -1488,7 +1900,23 @@
           <w:rFonts w:ascii="Times New Roman" w:hAnsi="Times New Roman"/>
           <w:bCs/>
         </w:rPr>
-        <w:t>Incorporate recategorization into shorta.py and run PNC with new coding rules</w:t>
+        <w:t xml:space="preserve">Incorporate </w:t>
+      </w:r>
+      <w:proofErr w:type="spellStart"/>
+      <w:r>
+        <w:rPr>
+          <w:rFonts w:ascii="Times New Roman" w:hAnsi="Times New Roman"/>
+          <w:bCs/>
+        </w:rPr>
+        <w:t>recategorization</w:t>
+      </w:r>
+      <w:proofErr w:type="spellEnd"/>
+      <w:r>
+        <w:rPr>
+          <w:rFonts w:ascii="Times New Roman" w:hAnsi="Times New Roman"/>
+          <w:bCs/>
+        </w:rPr>
+        <w:t xml:space="preserve"> into shorta.py and run PNC with new coding rules</w:t>
       </w:r>
     </w:p>
     <w:p>
@@ -1587,7 +2015,37 @@
         <w:rPr>
           <w:rFonts w:ascii="Times New Roman" w:hAnsi="Times New Roman"/>
         </w:rPr>
-        <w:t>Codes as "variable" if followed by tenser + non-suffix (-ing,-es) vowel</w:t>
+        <w:t>Codes as "variable" if followed by tenser + non-suffix (-</w:t>
+      </w:r>
+      <w:proofErr w:type="spellStart"/>
+      <w:r>
+        <w:rPr>
+          <w:rFonts w:ascii="Times New Roman" w:hAnsi="Times New Roman"/>
+        </w:rPr>
+        <w:t>ing</w:t>
+      </w:r>
+      <w:proofErr w:type="spellEnd"/>
+      <w:proofErr w:type="gramStart"/>
+      <w:r>
+        <w:rPr>
+          <w:rFonts w:ascii="Times New Roman" w:hAnsi="Times New Roman"/>
+        </w:rPr>
+        <w:t>,-</w:t>
+      </w:r>
+      <w:proofErr w:type="spellStart"/>
+      <w:proofErr w:type="gramEnd"/>
+      <w:r>
+        <w:rPr>
+          <w:rFonts w:ascii="Times New Roman" w:hAnsi="Times New Roman"/>
+        </w:rPr>
+        <w:t>es</w:t>
+      </w:r>
+      <w:proofErr w:type="spellEnd"/>
+      <w:r>
+        <w:rPr>
+          <w:rFonts w:ascii="Times New Roman" w:hAnsi="Times New Roman"/>
+        </w:rPr>
+        <w:t>) vowel</w:t>
       </w:r>
     </w:p>
     <w:p>
@@ -1604,7 +2062,21 @@
         <w:rPr>
           <w:rFonts w:ascii="Times New Roman" w:hAnsi="Times New Roman"/>
         </w:rPr>
-        <w:t>Attempt to account for tautosyllabicity without syllabification?</w:t>
+        <w:t xml:space="preserve">Attempt to account for </w:t>
+      </w:r>
+      <w:proofErr w:type="spellStart"/>
+      <w:r>
+        <w:rPr>
+          <w:rFonts w:ascii="Times New Roman" w:hAnsi="Times New Roman"/>
+        </w:rPr>
+        <w:t>tautosyllabicity</w:t>
+      </w:r>
+      <w:proofErr w:type="spellEnd"/>
+      <w:r>
+        <w:rPr>
+          <w:rFonts w:ascii="Times New Roman" w:hAnsi="Times New Roman"/>
+        </w:rPr>
+        <w:t xml:space="preserve"> without syllabification?</w:t>
       </w:r>
     </w:p>
     <w:p>
@@ -1661,11 +2133,19 @@
           <w:rFonts w:ascii="Times New Roman" w:hAnsi="Times New Roman"/>
         </w:rPr>
       </w:pPr>
-      <w:r>
-        <w:rPr>
-          <w:rFonts w:ascii="Times New Roman" w:hAnsi="Times New Roman"/>
-        </w:rPr>
-        <w:t>following /l/</w:t>
+      <w:proofErr w:type="gramStart"/>
+      <w:r>
+        <w:rPr>
+          <w:rFonts w:ascii="Times New Roman" w:hAnsi="Times New Roman"/>
+        </w:rPr>
+        <w:t>following</w:t>
+      </w:r>
+      <w:proofErr w:type="gramEnd"/>
+      <w:r>
+        <w:rPr>
+          <w:rFonts w:ascii="Times New Roman" w:hAnsi="Times New Roman"/>
+        </w:rPr>
+        <w:t xml:space="preserve"> /l/</w:t>
       </w:r>
     </w:p>
     <w:p>
@@ -1678,11 +2158,21 @@
           <w:rFonts w:ascii="Times New Roman" w:hAnsi="Times New Roman"/>
         </w:rPr>
       </w:pPr>
-      <w:r>
-        <w:rPr>
-          <w:rFonts w:ascii="Times New Roman" w:hAnsi="Times New Roman"/>
-        </w:rPr>
-        <w:t>sC clusters</w:t>
+      <w:proofErr w:type="spellStart"/>
+      <w:proofErr w:type="gramStart"/>
+      <w:r>
+        <w:rPr>
+          <w:rFonts w:ascii="Times New Roman" w:hAnsi="Times New Roman"/>
+        </w:rPr>
+        <w:t>sC</w:t>
+      </w:r>
+      <w:proofErr w:type="spellEnd"/>
+      <w:proofErr w:type="gramEnd"/>
+      <w:r>
+        <w:rPr>
+          <w:rFonts w:ascii="Times New Roman" w:hAnsi="Times New Roman"/>
+        </w:rPr>
+        <w:t xml:space="preserve"> clusters</w:t>
       </w:r>
     </w:p>
     <w:p>
@@ -1712,13 +2202,23 @@
           <w:rFonts w:ascii="Times New Roman" w:hAnsi="Times New Roman"/>
         </w:rPr>
       </w:pPr>
+      <w:proofErr w:type="gramStart"/>
       <w:r>
         <w:rPr>
           <w:rFonts w:ascii="Times New Roman" w:hAnsi="Times New Roman"/>
           <w:i/>
           <w:iCs/>
         </w:rPr>
-        <w:t xml:space="preserve">mad, bad, glad </w:t>
+        <w:t>mad</w:t>
+      </w:r>
+      <w:proofErr w:type="gramEnd"/>
+      <w:r>
+        <w:rPr>
+          <w:rFonts w:ascii="Times New Roman" w:hAnsi="Times New Roman"/>
+          <w:i/>
+          <w:iCs/>
+        </w:rPr>
+        <w:t xml:space="preserve">, bad, glad </w:t>
       </w:r>
       <w:r>
         <w:rPr>
@@ -1805,7 +2305,21 @@
         <w:rPr>
           <w:rFonts w:ascii="Times New Roman" w:hAnsi="Times New Roman"/>
         </w:rPr>
-        <w:t>) of those because AE1 + tensing seg + vowel (</w:t>
+        <w:t xml:space="preserve">) of those because AE1 + tensing </w:t>
+      </w:r>
+      <w:proofErr w:type="spellStart"/>
+      <w:r>
+        <w:rPr>
+          <w:rFonts w:ascii="Times New Roman" w:hAnsi="Times New Roman"/>
+        </w:rPr>
+        <w:t>seg</w:t>
+      </w:r>
+      <w:proofErr w:type="spellEnd"/>
+      <w:r>
+        <w:rPr>
+          <w:rFonts w:ascii="Times New Roman" w:hAnsi="Times New Roman"/>
+        </w:rPr>
+        <w:t xml:space="preserve"> + vowel (</w:t>
       </w:r>
       <w:r>
         <w:rPr>
@@ -1909,7 +2423,21 @@
         <w:rPr>
           <w:rFonts w:ascii="Times New Roman" w:hAnsi="Times New Roman"/>
         </w:rPr>
-        <w:t>) because AE1 + sC (</w:t>
+        <w:t xml:space="preserve">) because AE1 + </w:t>
+      </w:r>
+      <w:proofErr w:type="spellStart"/>
+      <w:r>
+        <w:rPr>
+          <w:rFonts w:ascii="Times New Roman" w:hAnsi="Times New Roman"/>
+        </w:rPr>
+        <w:t>sC</w:t>
+      </w:r>
+      <w:proofErr w:type="spellEnd"/>
+      <w:r>
+        <w:rPr>
+          <w:rFonts w:ascii="Times New Roman" w:hAnsi="Times New Roman"/>
+        </w:rPr>
+        <w:t xml:space="preserve"> (</w:t>
       </w:r>
       <w:r>
         <w:rPr>
@@ -2046,7 +2574,21 @@
         <w:rPr>
           <w:rFonts w:ascii="Times New Roman" w:hAnsi="Times New Roman"/>
         </w:rPr>
-        <w:t>) were -arry words (</w:t>
+        <w:t>) were -</w:t>
+      </w:r>
+      <w:proofErr w:type="spellStart"/>
+      <w:r>
+        <w:rPr>
+          <w:rFonts w:ascii="Times New Roman" w:hAnsi="Times New Roman"/>
+        </w:rPr>
+        <w:t>arry</w:t>
+      </w:r>
+      <w:proofErr w:type="spellEnd"/>
+      <w:r>
+        <w:rPr>
+          <w:rFonts w:ascii="Times New Roman" w:hAnsi="Times New Roman"/>
+        </w:rPr>
+        <w:t xml:space="preserve"> words (</w:t>
       </w:r>
       <w:r>
         <w:rPr>
@@ -2117,11 +2659,19 @@
           <w:rFonts w:ascii="Times New Roman" w:hAnsi="Times New Roman"/>
         </w:rPr>
       </w:pPr>
-      <w:r>
-        <w:rPr>
-          <w:rFonts w:ascii="Times New Roman" w:hAnsi="Times New Roman"/>
-        </w:rPr>
-        <w:t>tenser + V, n=</w:t>
+      <w:proofErr w:type="gramStart"/>
+      <w:r>
+        <w:rPr>
+          <w:rFonts w:ascii="Times New Roman" w:hAnsi="Times New Roman"/>
+        </w:rPr>
+        <w:t>tenser</w:t>
+      </w:r>
+      <w:proofErr w:type="gramEnd"/>
+      <w:r>
+        <w:rPr>
+          <w:rFonts w:ascii="Times New Roman" w:hAnsi="Times New Roman"/>
+        </w:rPr>
+        <w:t xml:space="preserve"> + V, n=</w:t>
       </w:r>
       <w:r>
         <w:rPr>
@@ -2158,11 +2708,19 @@
           <w:rFonts w:ascii="Times New Roman" w:hAnsi="Times New Roman"/>
         </w:rPr>
       </w:pPr>
-      <w:r>
-        <w:rPr>
-          <w:rFonts w:ascii="Times New Roman" w:hAnsi="Times New Roman"/>
-        </w:rPr>
-        <w:t>lexical exception, n=</w:t>
+      <w:proofErr w:type="gramStart"/>
+      <w:r>
+        <w:rPr>
+          <w:rFonts w:ascii="Times New Roman" w:hAnsi="Times New Roman"/>
+        </w:rPr>
+        <w:t>lexical</w:t>
+      </w:r>
+      <w:proofErr w:type="gramEnd"/>
+      <w:r>
+        <w:rPr>
+          <w:rFonts w:ascii="Times New Roman" w:hAnsi="Times New Roman"/>
+        </w:rPr>
+        <w:t xml:space="preserve"> exception, n=</w:t>
       </w:r>
       <w:r>
         <w:rPr>
@@ -2193,11 +2751,19 @@
           <w:rFonts w:ascii="Times New Roman" w:hAnsi="Times New Roman"/>
         </w:rPr>
       </w:pPr>
-      <w:r>
-        <w:rPr>
-          <w:rFonts w:ascii="Times New Roman" w:hAnsi="Times New Roman"/>
-        </w:rPr>
-        <w:t>following /l/, n=</w:t>
+      <w:proofErr w:type="gramStart"/>
+      <w:r>
+        <w:rPr>
+          <w:rFonts w:ascii="Times New Roman" w:hAnsi="Times New Roman"/>
+        </w:rPr>
+        <w:t>following</w:t>
+      </w:r>
+      <w:proofErr w:type="gramEnd"/>
+      <w:r>
+        <w:rPr>
+          <w:rFonts w:ascii="Times New Roman" w:hAnsi="Times New Roman"/>
+        </w:rPr>
+        <w:t xml:space="preserve"> /l/, n=</w:t>
       </w:r>
       <w:r>
         <w:rPr>
@@ -2228,11 +2794,33 @@
           <w:rFonts w:ascii="Times New Roman" w:hAnsi="Times New Roman"/>
         </w:rPr>
       </w:pPr>
-      <w:r>
-        <w:rPr>
-          <w:rFonts w:ascii="Times New Roman" w:hAnsi="Times New Roman"/>
-        </w:rPr>
-        <w:t>following sC, n=</w:t>
+      <w:proofErr w:type="gramStart"/>
+      <w:r>
+        <w:rPr>
+          <w:rFonts w:ascii="Times New Roman" w:hAnsi="Times New Roman"/>
+        </w:rPr>
+        <w:t>following</w:t>
+      </w:r>
+      <w:proofErr w:type="gramEnd"/>
+      <w:r>
+        <w:rPr>
+          <w:rFonts w:ascii="Times New Roman" w:hAnsi="Times New Roman"/>
+        </w:rPr>
+        <w:t xml:space="preserve"> </w:t>
+      </w:r>
+      <w:proofErr w:type="spellStart"/>
+      <w:r>
+        <w:rPr>
+          <w:rFonts w:ascii="Times New Roman" w:hAnsi="Times New Roman"/>
+        </w:rPr>
+        <w:t>sC</w:t>
+      </w:r>
+      <w:proofErr w:type="spellEnd"/>
+      <w:r>
+        <w:rPr>
+          <w:rFonts w:ascii="Times New Roman" w:hAnsi="Times New Roman"/>
+        </w:rPr>
+        <w:t>, n=</w:t>
       </w:r>
       <w:r>
         <w:rPr>
@@ -2290,7 +2878,23 @@
         <w:rPr>
           <w:rFonts w:ascii="Times New Roman" w:hAnsi="Times New Roman"/>
         </w:rPr>
-        <w:t>-arry words, n=</w:t>
+        <w:t>-</w:t>
+      </w:r>
+      <w:proofErr w:type="spellStart"/>
+      <w:proofErr w:type="gramStart"/>
+      <w:r>
+        <w:rPr>
+          <w:rFonts w:ascii="Times New Roman" w:hAnsi="Times New Roman"/>
+        </w:rPr>
+        <w:t>arry</w:t>
+      </w:r>
+      <w:proofErr w:type="spellEnd"/>
+      <w:proofErr w:type="gramEnd"/>
+      <w:r>
+        <w:rPr>
+          <w:rFonts w:ascii="Times New Roman" w:hAnsi="Times New Roman"/>
+        </w:rPr>
+        <w:t xml:space="preserve"> words, n=</w:t>
       </w:r>
       <w:r>
         <w:rPr>
@@ -2339,14 +2943,7 @@
         <w:rPr>
           <w:rFonts w:ascii="Times New Roman" w:hAnsi="Times New Roman"/>
         </w:rPr>
-        <w:t xml:space="preserve">Back-to-basics approach to coding the tense/lax distinction, based on Ferguson. Classes that were coded as “variable” because there's been some change over time or inter-speaker variability have been coded according to Ferguson's original description. These tokens don't need to be excluded from analysis outright as they have been in the past since mixed effects </w:t>
-      </w:r>
-      <w:r>
-        <w:rPr>
-          <w:rFonts w:ascii="Times New Roman" w:hAnsi="Times New Roman"/>
-        </w:rPr>
-        <w:lastRenderedPageBreak/>
-        <w:t>regression models can be used to identify and tease apart any environmental or speaker-level effects / researchers can choose to exclude categories like pre-l that have undergone later change</w:t>
+        <w:t>Back-to-basics approach to coding the tense/lax distinction, based on Ferguson. Classes that were coded as “variable” because there's been some change over time or inter-speaker variability have been coded according to Ferguson's original description. These tokens don't need to be excluded from analysis outright as they have been in the past since mixed effects regression models can be used to identify and tease apart any environmental or speaker-level effects / researchers can choose to exclude categories like pre-l that have undergone later change</w:t>
       </w:r>
     </w:p>
     <w:p>
@@ -2363,6 +2960,7 @@
         <w:rPr>
           <w:rFonts w:ascii="Times New Roman" w:hAnsi="Times New Roman"/>
         </w:rPr>
+        <w:lastRenderedPageBreak/>
         <w:t xml:space="preserve">Uses the Porter </w:t>
       </w:r>
       <w:r>
@@ -2381,7 +2979,21 @@
         <w:rPr>
           <w:rFonts w:ascii="Times New Roman" w:hAnsi="Times New Roman"/>
         </w:rPr>
-        <w:t>detect when resyllabification has occurred</w:t>
+        <w:t xml:space="preserve">detect when </w:t>
+      </w:r>
+      <w:proofErr w:type="spellStart"/>
+      <w:r>
+        <w:rPr>
+          <w:rFonts w:ascii="Times New Roman" w:hAnsi="Times New Roman"/>
+        </w:rPr>
+        <w:t>resyllabification</w:t>
+      </w:r>
+      <w:proofErr w:type="spellEnd"/>
+      <w:r>
+        <w:rPr>
+          <w:rFonts w:ascii="Times New Roman" w:hAnsi="Times New Roman"/>
+        </w:rPr>
+        <w:t xml:space="preserve"> has occurred</w:t>
       </w:r>
     </w:p>
     <w:p>
@@ -2422,7 +3034,21 @@
         <w:rPr>
           <w:rFonts w:ascii="Times New Roman" w:hAnsi="Times New Roman"/>
         </w:rPr>
-        <w:t xml:space="preserve"> allows for accurate coding of the tautosyllabicity constraint. Replaces hacky FAVE method of checking for tenser + following consonant or vowel.</w:t>
+        <w:t xml:space="preserve"> allows for accurate coding of the </w:t>
+      </w:r>
+      <w:proofErr w:type="spellStart"/>
+      <w:r>
+        <w:rPr>
+          <w:rFonts w:ascii="Times New Roman" w:hAnsi="Times New Roman"/>
+        </w:rPr>
+        <w:t>tautosyllabicity</w:t>
+      </w:r>
+      <w:proofErr w:type="spellEnd"/>
+      <w:r>
+        <w:rPr>
+          <w:rFonts w:ascii="Times New Roman" w:hAnsi="Times New Roman"/>
+        </w:rPr>
+        <w:t xml:space="preserve"> constraint. Replaces hacky FAVE method of checking for tenser + following consonant or vowel.</w:t>
       </w:r>
     </w:p>
     <w:p>
@@ -2473,7 +3099,35 @@
         <w:rPr>
           <w:rFonts w:ascii="Times New Roman" w:hAnsi="Times New Roman"/>
         </w:rPr>
-        <w:t>Not yet handled programmatically: errors caused by multiple pronunciations in CMU dict: schwa-apocope (camera), deletion (Santa, grandmother), weirdness (Africa). The most frequent instances of these currently in the corpus have been coded as exceptions to account for this.</w:t>
+        <w:t xml:space="preserve">Not yet handled programmatically: errors caused by multiple pronunciations in CMU </w:t>
+      </w:r>
+      <w:proofErr w:type="spellStart"/>
+      <w:r>
+        <w:rPr>
+          <w:rFonts w:ascii="Times New Roman" w:hAnsi="Times New Roman"/>
+        </w:rPr>
+        <w:t>dict</w:t>
+      </w:r>
+      <w:proofErr w:type="spellEnd"/>
+      <w:r>
+        <w:rPr>
+          <w:rFonts w:ascii="Times New Roman" w:hAnsi="Times New Roman"/>
+        </w:rPr>
+        <w:t>: schwa-</w:t>
+      </w:r>
+      <w:proofErr w:type="spellStart"/>
+      <w:r>
+        <w:rPr>
+          <w:rFonts w:ascii="Times New Roman" w:hAnsi="Times New Roman"/>
+        </w:rPr>
+        <w:t>apocope</w:t>
+      </w:r>
+      <w:proofErr w:type="spellEnd"/>
+      <w:r>
+        <w:rPr>
+          <w:rFonts w:ascii="Times New Roman" w:hAnsi="Times New Roman"/>
+        </w:rPr>
+        <w:t xml:space="preserve"> (camera), deletion (Santa, grandmother), weirdness (Africa). The most frequent instances of these currently in the corpus have been coded as exceptions to account for this.</w:t>
       </w:r>
     </w:p>
     <w:p>
@@ -2531,7 +3185,7 @@
         <w:rPr>
           <w:rFonts w:ascii="Times New Roman" w:hAnsi="Times New Roman"/>
         </w:rPr>
-        <w:commentReference w:id="0"/>
+        <w:commentReference w:id="2"/>
       </w:r>
     </w:p>
     <w:p>
@@ -2585,7 +3239,21 @@
         <w:rPr>
           <w:rFonts w:ascii="Times New Roman" w:hAnsi="Times New Roman"/>
         </w:rPr>
-        <w:t>This category no longer exists per se, its members are handled by the syllabification script.</w:t>
+        <w:t xml:space="preserve">This category no longer exists per </w:t>
+      </w:r>
+      <w:proofErr w:type="gramStart"/>
+      <w:r>
+        <w:rPr>
+          <w:rFonts w:ascii="Times New Roman" w:hAnsi="Times New Roman"/>
+        </w:rPr>
+        <w:t>se,</w:t>
+      </w:r>
+      <w:proofErr w:type="gramEnd"/>
+      <w:r>
+        <w:rPr>
+          <w:rFonts w:ascii="Times New Roman" w:hAnsi="Times New Roman"/>
+        </w:rPr>
+        <w:t xml:space="preserve"> its members are handled by the syllabification script.</w:t>
       </w:r>
     </w:p>
     <w:p>
@@ -2645,7 +3313,35 @@
         <w:rPr>
           <w:rFonts w:ascii="Times New Roman" w:hAnsi="Times New Roman"/>
         </w:rPr>
-        <w:t>These are coded as lax per orig. desc. In light of Dinkin's work however, researchers using this coding may wish to exclude pre-lateral tokens from analysis.</w:t>
+        <w:t xml:space="preserve">These are coded as lax per orig. </w:t>
+      </w:r>
+      <w:proofErr w:type="spellStart"/>
+      <w:r>
+        <w:rPr>
+          <w:rFonts w:ascii="Times New Roman" w:hAnsi="Times New Roman"/>
+        </w:rPr>
+        <w:t>desc</w:t>
+      </w:r>
+      <w:proofErr w:type="spellEnd"/>
+      <w:r>
+        <w:rPr>
+          <w:rFonts w:ascii="Times New Roman" w:hAnsi="Times New Roman"/>
+        </w:rPr>
+        <w:t xml:space="preserve">. In light of </w:t>
+      </w:r>
+      <w:proofErr w:type="spellStart"/>
+      <w:r>
+        <w:rPr>
+          <w:rFonts w:ascii="Times New Roman" w:hAnsi="Times New Roman"/>
+        </w:rPr>
+        <w:t>Dinkin's</w:t>
+      </w:r>
+      <w:proofErr w:type="spellEnd"/>
+      <w:r>
+        <w:rPr>
+          <w:rFonts w:ascii="Times New Roman" w:hAnsi="Times New Roman"/>
+        </w:rPr>
+        <w:t xml:space="preserve"> work however, researchers using this coding may wish to exclude pre-lateral tokens from analysis.</w:t>
       </w:r>
     </w:p>
     <w:p>
@@ -2671,11 +3367,33 @@
           <w:rFonts w:ascii="Times New Roman" w:hAnsi="Times New Roman"/>
         </w:rPr>
       </w:pPr>
-      <w:r>
-        <w:rPr>
-          <w:rFonts w:ascii="Times New Roman" w:hAnsi="Times New Roman"/>
-        </w:rPr>
-        <w:t xml:space="preserve">Labov 1989 on sC clusters: “These words are normally pronounced with short </w:t>
+      <w:proofErr w:type="spellStart"/>
+      <w:r>
+        <w:rPr>
+          <w:rFonts w:ascii="Times New Roman" w:hAnsi="Times New Roman"/>
+        </w:rPr>
+        <w:t>Labov</w:t>
+      </w:r>
+      <w:proofErr w:type="spellEnd"/>
+      <w:r>
+        <w:rPr>
+          <w:rFonts w:ascii="Times New Roman" w:hAnsi="Times New Roman"/>
+        </w:rPr>
+        <w:t xml:space="preserve"> 1989 on </w:t>
+      </w:r>
+      <w:proofErr w:type="spellStart"/>
+      <w:r>
+        <w:rPr>
+          <w:rFonts w:ascii="Times New Roman" w:hAnsi="Times New Roman"/>
+        </w:rPr>
+        <w:t>sC</w:t>
+      </w:r>
+      <w:proofErr w:type="spellEnd"/>
+      <w:r>
+        <w:rPr>
+          <w:rFonts w:ascii="Times New Roman" w:hAnsi="Times New Roman"/>
+        </w:rPr>
+        <w:t xml:space="preserve"> clusters: “These words are normally pronounced with short </w:t>
       </w:r>
       <w:r>
         <w:rPr>
@@ -2689,47 +3407,131 @@
         <w:rPr>
           <w:rFonts w:ascii="Times New Roman" w:hAnsi="Times New Roman"/>
         </w:rPr>
-        <w:t xml:space="preserve"> in an open syllable; otherwise, the stop would be aspirated, which is rarely the case. Syllable structure in the physical sense is not the governing parameter here; rather it is the abstract structure of the word.” [p 24] → see SPE, Vaux, etc on using aspiration as diagnostic of syllable structure. Also Occam's razor → it would be exceptional for short-a in an open syllable to tense in just these words, simplest explanation is that S is in coda.</w:t>
-      </w:r>
-    </w:p>
-    <w:p>
-      <w:pPr>
-        <w:rPr>
-          <w:rFonts w:ascii="Times New Roman" w:hAnsi="Times New Roman"/>
-        </w:rPr>
-      </w:pPr>
-    </w:p>
-    <w:p>
-      <w:pPr>
-        <w:rPr>
-          <w:rFonts w:ascii="Times New Roman" w:hAnsi="Times New Roman"/>
-        </w:rPr>
-      </w:pPr>
-      <w:r>
-        <w:rPr>
-          <w:rFonts w:ascii="Times New Roman" w:hAnsi="Times New Roman"/>
-        </w:rPr>
-        <w:t xml:space="preserve">For s-clusters analysis: 180 speakers from the Philadelphia Neighborhood Corpus (PNC) with clear traditional split short-a system. Yielded a total of 558 tokens of medial sC clusters (where C is [p t k]) following a short-a. For each token we calculated the Mahalanobis distance between it and the speaker's tense and lax short-a means, then coded the token as tense or lax according to which mean it was closer to. Coded tokens were plotted and visually inspected to insure that there were no gross errors in categorization. Finally, these codes were tabulated by word (given in the appendix), using the rule of thumb that words must have at least five tokens to be included (given two equally-probable outcomes, the probability of five instances of the same outcome occurring is .03125), and words are considered truly variable if there are not at least twice as many tokens coded in one class as there are in the other. </w:t>
-      </w:r>
-    </w:p>
-    <w:p>
-      <w:pPr>
-        <w:rPr>
-          <w:rFonts w:ascii="Times New Roman" w:hAnsi="Times New Roman"/>
-        </w:rPr>
-      </w:pPr>
-    </w:p>
-    <w:p>
-      <w:pPr>
-        <w:rPr>
-          <w:rFonts w:ascii="Times New Roman" w:hAnsi="Times New Roman"/>
-        </w:rPr>
-      </w:pPr>
-      <w:r>
-        <w:rPr>
-          <w:rFonts w:ascii="Times New Roman" w:hAnsi="Times New Roman"/>
-        </w:rPr>
-        <w:t xml:space="preserve"> from which we may draw the following generalizations:</w:t>
+        <w:t xml:space="preserve"> in an open syllable; otherwise, the stop would be aspirated, which is rarely the case. Syllable structure in the physical sense is not the governing parameter here; rather it is the abstract structure of the word.” [</w:t>
+      </w:r>
+      <w:proofErr w:type="gramStart"/>
+      <w:r>
+        <w:rPr>
+          <w:rFonts w:ascii="Times New Roman" w:hAnsi="Times New Roman"/>
+        </w:rPr>
+        <w:t>p</w:t>
+      </w:r>
+      <w:proofErr w:type="gramEnd"/>
+      <w:r>
+        <w:rPr>
+          <w:rFonts w:ascii="Times New Roman" w:hAnsi="Times New Roman"/>
+        </w:rPr>
+        <w:t xml:space="preserve"> 24] → see SPE, Vaux, </w:t>
+      </w:r>
+      <w:proofErr w:type="spellStart"/>
+      <w:r>
+        <w:rPr>
+          <w:rFonts w:ascii="Times New Roman" w:hAnsi="Times New Roman"/>
+        </w:rPr>
+        <w:t>etc</w:t>
+      </w:r>
+      <w:proofErr w:type="spellEnd"/>
+      <w:r>
+        <w:rPr>
+          <w:rFonts w:ascii="Times New Roman" w:hAnsi="Times New Roman"/>
+        </w:rPr>
+        <w:t xml:space="preserve"> on using aspiration as diagnostic of syllable structure. Also Occam's razor → it would be exceptional for short-a in an open syllable to tense in just these words, simplest explanation is that S is in coda.</w:t>
+      </w:r>
+    </w:p>
+    <w:p>
+      <w:pPr>
+        <w:rPr>
+          <w:rFonts w:ascii="Times New Roman" w:hAnsi="Times New Roman"/>
+        </w:rPr>
+      </w:pPr>
+    </w:p>
+    <w:p>
+      <w:pPr>
+        <w:rPr>
+          <w:rFonts w:ascii="Times New Roman" w:hAnsi="Times New Roman"/>
+        </w:rPr>
+      </w:pPr>
+      <w:r>
+        <w:rPr>
+          <w:rFonts w:ascii="Times New Roman" w:hAnsi="Times New Roman"/>
+        </w:rPr>
+        <w:t xml:space="preserve">For s-clusters analysis: 180 speakers from the Philadelphia Neighborhood Corpus (PNC) with clear traditional split short-a system. Yielded a total of 558 tokens of medial </w:t>
+      </w:r>
+      <w:proofErr w:type="spellStart"/>
+      <w:r>
+        <w:rPr>
+          <w:rFonts w:ascii="Times New Roman" w:hAnsi="Times New Roman"/>
+        </w:rPr>
+        <w:t>sC</w:t>
+      </w:r>
+      <w:proofErr w:type="spellEnd"/>
+      <w:r>
+        <w:rPr>
+          <w:rFonts w:ascii="Times New Roman" w:hAnsi="Times New Roman"/>
+        </w:rPr>
+        <w:t xml:space="preserve"> clusters (where C is [p t k]) following a </w:t>
+      </w:r>
+      <w:proofErr w:type="gramStart"/>
+      <w:r>
+        <w:rPr>
+          <w:rFonts w:ascii="Times New Roman" w:hAnsi="Times New Roman"/>
+        </w:rPr>
+        <w:t>short-a</w:t>
+      </w:r>
+      <w:proofErr w:type="gramEnd"/>
+      <w:r>
+        <w:rPr>
+          <w:rFonts w:ascii="Times New Roman" w:hAnsi="Times New Roman"/>
+        </w:rPr>
+        <w:t xml:space="preserve">. For each token we calculated the </w:t>
+      </w:r>
+      <w:proofErr w:type="spellStart"/>
+      <w:r>
+        <w:rPr>
+          <w:rFonts w:ascii="Times New Roman" w:hAnsi="Times New Roman"/>
+        </w:rPr>
+        <w:t>Mahalanobis</w:t>
+      </w:r>
+      <w:proofErr w:type="spellEnd"/>
+      <w:r>
+        <w:rPr>
+          <w:rFonts w:ascii="Times New Roman" w:hAnsi="Times New Roman"/>
+        </w:rPr>
+        <w:t xml:space="preserve"> distance between it and the speaker's tense and lax short-a means, then coded the token as tense or lax according to which mean it was closer to. Coded tokens were plotted and visually inspected to insure that there were no gross errors in categorization. Finally, these codes were tabulated by word (given in the appendix), using the rule of thumb that words must have at least five tokens to be included (given two equally-probable outcomes, the probability of five instances of the same outcome occurring is .03125), and words are considered truly variable if there are not at least twice as many tokens coded in one class as there are in the other. </w:t>
+      </w:r>
+    </w:p>
+    <w:p>
+      <w:pPr>
+        <w:rPr>
+          <w:rFonts w:ascii="Times New Roman" w:hAnsi="Times New Roman"/>
+        </w:rPr>
+      </w:pPr>
+    </w:p>
+    <w:p>
+      <w:pPr>
+        <w:rPr>
+          <w:rFonts w:ascii="Times New Roman" w:hAnsi="Times New Roman"/>
+        </w:rPr>
+      </w:pPr>
+      <w:r>
+        <w:rPr>
+          <w:rFonts w:ascii="Times New Roman" w:hAnsi="Times New Roman"/>
+        </w:rPr>
+        <w:t xml:space="preserve"> </w:t>
+      </w:r>
+      <w:proofErr w:type="gramStart"/>
+      <w:r>
+        <w:rPr>
+          <w:rFonts w:ascii="Times New Roman" w:hAnsi="Times New Roman"/>
+        </w:rPr>
+        <w:t>from</w:t>
+      </w:r>
+      <w:proofErr w:type="gramEnd"/>
+      <w:r>
+        <w:rPr>
+          <w:rFonts w:ascii="Times New Roman" w:hAnsi="Times New Roman"/>
+        </w:rPr>
+        <w:t xml:space="preserve"> which we may draw the following generalizations:</w:t>
       </w:r>
     </w:p>
     <w:p>
@@ -2777,7 +3579,6 @@
         <w:rPr>
           <w:rFonts w:ascii="Times New Roman" w:hAnsi="Times New Roman"/>
         </w:rPr>
-        <w:lastRenderedPageBreak/>
         <w:t xml:space="preserve">ST and SK clusters are majority tense, with a few exceptions: </w:t>
       </w:r>
       <w:r>
@@ -2837,7 +3638,36 @@
         <w:rPr>
           <w:rFonts w:ascii="Times New Roman" w:hAnsi="Times New Roman"/>
         </w:rPr>
-        <w:t>Thus it would appear that in ST and SK clusters, Philadelphians are analyzing the S as a coda consonant, and tensing short-a due to the tautosyllabic S. More data on SP clusters is needed, but the results here suggest that they behave differently, with S analyzed in the onset of the following syllable, thus not causing short-a tensing.</w:t>
+        <w:lastRenderedPageBreak/>
+        <w:t xml:space="preserve">Thus it would appear that in ST and SK clusters, Philadelphians are analyzing the S as a coda consonant, and tensing </w:t>
+      </w:r>
+      <w:proofErr w:type="gramStart"/>
+      <w:r>
+        <w:rPr>
+          <w:rFonts w:ascii="Times New Roman" w:hAnsi="Times New Roman"/>
+        </w:rPr>
+        <w:t>short-a</w:t>
+      </w:r>
+      <w:proofErr w:type="gramEnd"/>
+      <w:r>
+        <w:rPr>
+          <w:rFonts w:ascii="Times New Roman" w:hAnsi="Times New Roman"/>
+        </w:rPr>
+        <w:t xml:space="preserve"> due to the </w:t>
+      </w:r>
+      <w:proofErr w:type="spellStart"/>
+      <w:r>
+        <w:rPr>
+          <w:rFonts w:ascii="Times New Roman" w:hAnsi="Times New Roman"/>
+        </w:rPr>
+        <w:t>tautosyllabic</w:t>
+      </w:r>
+      <w:proofErr w:type="spellEnd"/>
+      <w:r>
+        <w:rPr>
+          <w:rFonts w:ascii="Times New Roman" w:hAnsi="Times New Roman"/>
+        </w:rPr>
+        <w:t xml:space="preserve"> S. More data on SP clusters is needed, but the results here suggest that they behave differently, with S analyzed in the onset of the following syllable, thus not causing short-a tensing.</w:t>
       </w:r>
     </w:p>
     <w:p>
@@ -2977,7 +3807,27 @@
           <w:b/>
           <w:bCs/>
         </w:rPr>
-        <w:t>-arry words</w:t>
+        <w:t>-</w:t>
+      </w:r>
+      <w:proofErr w:type="spellStart"/>
+      <w:proofErr w:type="gramStart"/>
+      <w:r>
+        <w:rPr>
+          <w:rFonts w:ascii="Times New Roman" w:hAnsi="Times New Roman"/>
+          <w:b/>
+          <w:bCs/>
+        </w:rPr>
+        <w:t>arry</w:t>
+      </w:r>
+      <w:proofErr w:type="spellEnd"/>
+      <w:proofErr w:type="gramEnd"/>
+      <w:r>
+        <w:rPr>
+          <w:rFonts w:ascii="Times New Roman" w:hAnsi="Times New Roman"/>
+          <w:b/>
+          <w:bCs/>
+        </w:rPr>
+        <w:t xml:space="preserve"> words</w:t>
       </w:r>
     </w:p>
     <w:p>
@@ -2992,7 +3842,23 @@
           <w:rFonts w:ascii="Times New Roman" w:hAnsi="Times New Roman"/>
           <w:color w:val="000000"/>
         </w:rPr>
-        <w:t>Coded as lax per Labov.</w:t>
+        <w:t xml:space="preserve">Coded as lax per </w:t>
+      </w:r>
+      <w:proofErr w:type="spellStart"/>
+      <w:r>
+        <w:rPr>
+          <w:rFonts w:ascii="Times New Roman" w:hAnsi="Times New Roman"/>
+          <w:color w:val="000000"/>
+        </w:rPr>
+        <w:t>Labov</w:t>
+      </w:r>
+      <w:proofErr w:type="spellEnd"/>
+      <w:r>
+        <w:rPr>
+          <w:rFonts w:ascii="Times New Roman" w:hAnsi="Times New Roman"/>
+          <w:color w:val="000000"/>
+        </w:rPr>
+        <w:t>.</w:t>
       </w:r>
     </w:p>
     <w:p>
@@ -3101,7 +3967,21 @@
         <w:rPr>
           <w:rFonts w:ascii="Times New Roman" w:hAnsi="Times New Roman"/>
         </w:rPr>
-        <w:t>List of short-a words included in cluster analysis and Mahalanobis distance categorization:</w:t>
+        <w:t xml:space="preserve">List of short-a words included in cluster analysis and </w:t>
+      </w:r>
+      <w:proofErr w:type="spellStart"/>
+      <w:r>
+        <w:rPr>
+          <w:rFonts w:ascii="Times New Roman" w:hAnsi="Times New Roman"/>
+        </w:rPr>
+        <w:t>Mahalanobis</w:t>
+      </w:r>
+      <w:proofErr w:type="spellEnd"/>
+      <w:r>
+        <w:rPr>
+          <w:rFonts w:ascii="Times New Roman" w:hAnsi="Times New Roman"/>
+        </w:rPr>
+        <w:t xml:space="preserve"> distance categorization:</w:t>
       </w:r>
     </w:p>
     <w:p>
@@ -3195,6 +4075,7 @@
         </w:rPr>
         <w:tab/>
       </w:r>
+      <w:proofErr w:type="spellStart"/>
       <w:r>
         <w:rPr>
           <w:rFonts w:ascii="Times New Roman" w:hAnsi="Times New Roman"/>
@@ -3202,8 +4083,9 @@
           <w:bCs/>
           <w:u w:val="single"/>
         </w:rPr>
-        <w:t xml:space="preserve">ae </w:t>
-      </w:r>
+        <w:t>ae</w:t>
+      </w:r>
+      <w:proofErr w:type="spellEnd"/>
       <w:r>
         <w:rPr>
           <w:rFonts w:ascii="Times New Roman" w:hAnsi="Times New Roman"/>
@@ -3211,8 +4093,18 @@
           <w:bCs/>
           <w:u w:val="single"/>
         </w:rPr>
+        <w:t xml:space="preserve"> </w:t>
+      </w:r>
+      <w:r>
+        <w:rPr>
+          <w:rFonts w:ascii="Times New Roman" w:hAnsi="Times New Roman"/>
+          <w:b/>
+          <w:bCs/>
+          <w:u w:val="single"/>
+        </w:rPr>
         <w:tab/>
       </w:r>
+      <w:proofErr w:type="spellStart"/>
       <w:r>
         <w:rPr>
           <w:rFonts w:ascii="Times New Roman" w:hAnsi="Times New Roman"/>
@@ -3222,6 +4114,7 @@
         </w:rPr>
         <w:t>aeh</w:t>
       </w:r>
+      <w:proofErr w:type="spellEnd"/>
     </w:p>
     <w:p>
       <w:pPr>
@@ -3234,6 +4127,7 @@
           <w:bCs/>
         </w:rPr>
       </w:pPr>
+      <w:proofErr w:type="gramStart"/>
       <w:r>
         <w:rPr>
           <w:rFonts w:ascii="Times New Roman" w:hAnsi="Times New Roman"/>
@@ -3246,7 +4140,15 @@
           <w:rFonts w:ascii="Times New Roman" w:hAnsi="Times New Roman"/>
           <w:bCs/>
         </w:rPr>
-        <w:t xml:space="preserve">[S]          </w:t>
+        <w:t>[</w:t>
+      </w:r>
+      <w:proofErr w:type="gramEnd"/>
+      <w:r>
+        <w:rPr>
+          <w:rFonts w:ascii="Times New Roman" w:hAnsi="Times New Roman"/>
+          <w:bCs/>
+        </w:rPr>
+        <w:t xml:space="preserve">S]          </w:t>
       </w:r>
       <w:r>
         <w:rPr>
@@ -3385,6 +4287,7 @@
           <w:bCs/>
         </w:rPr>
       </w:pPr>
+      <w:proofErr w:type="gramStart"/>
       <w:r>
         <w:rPr>
           <w:rFonts w:ascii="Times New Roman" w:hAnsi="Times New Roman"/>
@@ -3399,8 +4302,7 @@
         </w:rPr>
         <w:t>[</w:t>
       </w:r>
-      <w:bookmarkStart w:id="1" w:name="_GoBack"/>
-      <w:bookmarkEnd w:id="1"/>
+      <w:proofErr w:type="gramEnd"/>
       <w:r>
         <w:rPr>
           <w:rFonts w:ascii="Times New Roman" w:hAnsi="Times New Roman"/>
@@ -3483,8 +4385,8 @@
           <w:u w:val="single"/>
         </w:rPr>
         <w:tab/>
-        <w:t xml:space="preserve">ae </w:t>
-      </w:r>
+      </w:r>
+      <w:proofErr w:type="spellStart"/>
       <w:r>
         <w:rPr>
           <w:rFonts w:ascii="Times New Roman" w:hAnsi="Times New Roman"/>
@@ -3492,8 +4394,28 @@
           <w:bCs/>
           <w:u w:val="single"/>
         </w:rPr>
+        <w:t>ae</w:t>
+      </w:r>
+      <w:proofErr w:type="spellEnd"/>
+      <w:r>
+        <w:rPr>
+          <w:rFonts w:ascii="Times New Roman" w:hAnsi="Times New Roman"/>
+          <w:b/>
+          <w:bCs/>
+          <w:u w:val="single"/>
+        </w:rPr>
+        <w:t xml:space="preserve"> </w:t>
+      </w:r>
+      <w:r>
+        <w:rPr>
+          <w:rFonts w:ascii="Times New Roman" w:hAnsi="Times New Roman"/>
+          <w:b/>
+          <w:bCs/>
+          <w:u w:val="single"/>
+        </w:rPr>
         <w:tab/>
       </w:r>
+      <w:proofErr w:type="spellStart"/>
       <w:r>
         <w:rPr>
           <w:rFonts w:ascii="Times New Roman" w:hAnsi="Times New Roman"/>
@@ -3503,6 +4425,7 @@
         </w:rPr>
         <w:t>aeh</w:t>
       </w:r>
+      <w:proofErr w:type="spellEnd"/>
       <w:r>
         <w:rPr>
           <w:rFonts w:ascii="Times New Roman" w:hAnsi="Times New Roman"/>
@@ -3510,6 +4433,7 @@
         </w:rPr>
         <w:t xml:space="preserve"> </w:t>
       </w:r>
+      <w:proofErr w:type="gramStart"/>
       <w:r>
         <w:rPr>
           <w:rFonts w:ascii="Times New Roman" w:hAnsi="Times New Roman"/>
@@ -3522,7 +4446,15 @@
           <w:rFonts w:ascii="Times New Roman" w:hAnsi="Times New Roman"/>
           <w:bCs/>
         </w:rPr>
-        <w:t xml:space="preserve">[N]          </w:t>
+        <w:t>[</w:t>
+      </w:r>
+      <w:proofErr w:type="gramEnd"/>
+      <w:r>
+        <w:rPr>
+          <w:rFonts w:ascii="Times New Roman" w:hAnsi="Times New Roman"/>
+          <w:bCs/>
+        </w:rPr>
+        <w:t xml:space="preserve">N]          </w:t>
       </w:r>
       <w:r>
         <w:rPr>
@@ -3552,6 +4484,7 @@
           <w:bCs/>
         </w:rPr>
       </w:pPr>
+      <w:proofErr w:type="gramStart"/>
       <w:r>
         <w:rPr>
           <w:rFonts w:ascii="Times New Roman" w:hAnsi="Times New Roman"/>
@@ -3566,6 +4499,7 @@
         </w:rPr>
         <w:t>[</w:t>
       </w:r>
+      <w:proofErr w:type="gramEnd"/>
       <w:r>
         <w:rPr>
           <w:rFonts w:ascii="Times New Roman" w:hAnsi="Times New Roman"/>
@@ -3608,6 +4542,7 @@
           <w:bCs/>
         </w:rPr>
       </w:pPr>
+      <w:proofErr w:type="gramStart"/>
       <w:r>
         <w:rPr>
           <w:rFonts w:ascii="Times New Roman" w:hAnsi="Times New Roman"/>
@@ -3620,7 +4555,15 @@
           <w:rFonts w:ascii="Times New Roman" w:hAnsi="Times New Roman"/>
           <w:bCs/>
         </w:rPr>
-        <w:t xml:space="preserve">[S]          </w:t>
+        <w:t>[</w:t>
+      </w:r>
+      <w:proofErr w:type="gramEnd"/>
+      <w:r>
+        <w:rPr>
+          <w:rFonts w:ascii="Times New Roman" w:hAnsi="Times New Roman"/>
+          <w:bCs/>
+        </w:rPr>
+        <w:t xml:space="preserve">S]          </w:t>
       </w:r>
       <w:r>
         <w:rPr>
@@ -3838,6 +4781,7 @@
           <w:bCs/>
         </w:rPr>
       </w:pPr>
+      <w:proofErr w:type="gramStart"/>
       <w:r>
         <w:rPr>
           <w:rFonts w:ascii="Times New Roman" w:hAnsi="Times New Roman"/>
@@ -3852,6 +4796,7 @@
         </w:rPr>
         <w:t>[</w:t>
       </w:r>
+      <w:proofErr w:type="gramEnd"/>
       <w:r>
         <w:rPr>
           <w:rFonts w:ascii="Times New Roman" w:hAnsi="Times New Roman"/>
@@ -3894,6 +4839,7 @@
           <w:bCs/>
         </w:rPr>
       </w:pPr>
+      <w:proofErr w:type="gramStart"/>
       <w:r>
         <w:rPr>
           <w:rFonts w:ascii="Times New Roman" w:hAnsi="Times New Roman"/>
@@ -3908,6 +4854,7 @@
         </w:rPr>
         <w:t>[</w:t>
       </w:r>
+      <w:proofErr w:type="gramEnd"/>
       <w:r>
         <w:rPr>
           <w:rFonts w:ascii="Times New Roman" w:hAnsi="Times New Roman"/>
@@ -3950,6 +4897,7 @@
           <w:bCs/>
         </w:rPr>
       </w:pPr>
+      <w:proofErr w:type="gramStart"/>
       <w:r>
         <w:rPr>
           <w:rFonts w:ascii="Times New Roman" w:hAnsi="Times New Roman"/>
@@ -3962,7 +4910,15 @@
           <w:rFonts w:ascii="Times New Roman" w:hAnsi="Times New Roman"/>
           <w:bCs/>
         </w:rPr>
-        <w:t xml:space="preserve">[‘S/S]          </w:t>
+        <w:t>[</w:t>
+      </w:r>
+      <w:proofErr w:type="gramEnd"/>
+      <w:r>
+        <w:rPr>
+          <w:rFonts w:ascii="Times New Roman" w:hAnsi="Times New Roman"/>
+          <w:bCs/>
+        </w:rPr>
+        <w:t xml:space="preserve">‘S/S]          </w:t>
       </w:r>
       <w:r>
         <w:rPr>
@@ -4039,6 +4995,7 @@
           <w:bCs/>
         </w:rPr>
       </w:pPr>
+      <w:proofErr w:type="gramStart"/>
       <w:r>
         <w:rPr>
           <w:rFonts w:ascii="Times New Roman" w:hAnsi="Times New Roman"/>
@@ -4051,7 +5008,15 @@
           <w:rFonts w:ascii="Times New Roman" w:hAnsi="Times New Roman"/>
           <w:bCs/>
         </w:rPr>
-        <w:t xml:space="preserve">[‘S/S]          </w:t>
+        <w:t>[</w:t>
+      </w:r>
+      <w:proofErr w:type="gramEnd"/>
+      <w:r>
+        <w:rPr>
+          <w:rFonts w:ascii="Times New Roman" w:hAnsi="Times New Roman"/>
+          <w:bCs/>
+        </w:rPr>
+        <w:t xml:space="preserve">‘S/S]          </w:t>
       </w:r>
       <w:r>
         <w:rPr>
@@ -4256,8 +5221,9 @@
           <w:u w:val="single"/>
         </w:rPr>
         <w:tab/>
-        <w:t xml:space="preserve">ae </w:t>
-      </w:r>
+      </w:r>
+      <w:proofErr w:type="spellStart"/>
+      <w:proofErr w:type="gramStart"/>
       <w:r>
         <w:rPr>
           <w:rFonts w:ascii="Times New Roman" w:hAnsi="Times New Roman"/>
@@ -4265,8 +5231,29 @@
           <w:bCs/>
           <w:u w:val="single"/>
         </w:rPr>
+        <w:t>ae</w:t>
+      </w:r>
+      <w:proofErr w:type="spellEnd"/>
+      <w:proofErr w:type="gramEnd"/>
+      <w:r>
+        <w:rPr>
+          <w:rFonts w:ascii="Times New Roman" w:hAnsi="Times New Roman"/>
+          <w:b/>
+          <w:bCs/>
+          <w:u w:val="single"/>
+        </w:rPr>
+        <w:t xml:space="preserve"> </w:t>
+      </w:r>
+      <w:r>
+        <w:rPr>
+          <w:rFonts w:ascii="Times New Roman" w:hAnsi="Times New Roman"/>
+          <w:b/>
+          <w:bCs/>
+          <w:u w:val="single"/>
+        </w:rPr>
         <w:tab/>
       </w:r>
+      <w:proofErr w:type="spellStart"/>
       <w:r>
         <w:rPr>
           <w:rFonts w:ascii="Times New Roman" w:hAnsi="Times New Roman"/>
@@ -4276,6 +5263,7 @@
         </w:rPr>
         <w:t>aeh</w:t>
       </w:r>
+      <w:proofErr w:type="spellEnd"/>
       <w:r>
         <w:rPr>
           <w:rFonts w:ascii="Times New Roman" w:hAnsi="Times New Roman"/>
@@ -4473,7 +5461,31 @@
 
 <file path=word/comments.xml><?xml version="1.0" encoding="utf-8"?>
 <w:comments xmlns:wpc="http://schemas.microsoft.com/office/word/2010/wordprocessingCanvas" xmlns:mo="http://schemas.microsoft.com/office/mac/office/2008/main" xmlns:mc="http://schemas.openxmlformats.org/markup-compatibility/2006" xmlns:mv="urn:schemas-microsoft-com:mac:vml" xmlns:o="urn:schemas-microsoft-com:office:office" xmlns:r="http://schemas.openxmlformats.org/officeDocument/2006/relationships" xmlns:m="http://schemas.openxmlformats.org/officeDocument/2006/math" xmlns:v="urn:schemas-microsoft-com:vml" xmlns:wp14="http://schemas.microsoft.com/office/word/2010/wordprocessingDrawing" xmlns:wp="http://schemas.openxmlformats.org/drawingml/2006/wordprocessingDrawing" xmlns:w10="urn:schemas-microsoft-com:office:word" xmlns:w="http://schemas.openxmlformats.org/wordprocessingml/2006/main" xmlns:w14="http://schemas.microsoft.com/office/word/2010/wordml" xmlns:wpg="http://schemas.microsoft.com/office/word/2010/wordprocessingGroup" xmlns:wpi="http://schemas.microsoft.com/office/word/2010/wordprocessingInk" xmlns:wne="http://schemas.microsoft.com/office/word/2006/wordml" xmlns:wps="http://schemas.microsoft.com/office/word/2010/wordprocessingShape" mc:Ignorable="w14 wp14 mv">
-  <w:comment w:id="0" w:author="Unknown Author" w:date="2014-08-25T15:44:00Z" w:initials="">
+  <w:comment w:id="0" w:author="Hilary Prichard" w:date="2014-10-09T16:39:00Z" w:initials="HP">
+    <w:p>
+      <w:pPr>
+        <w:pStyle w:val="CommentText"/>
+      </w:pPr>
+      <w:r>
+        <w:rPr>
+          <w:rStyle w:val="CommentReference"/>
+        </w:rPr>
+        <w:annotationRef/>
+      </w:r>
+      <w:r>
+        <w:t xml:space="preserve">Need to pick a term and stick with it. Are we recoding? </w:t>
+      </w:r>
+      <w:proofErr w:type="spellStart"/>
+      <w:r>
+        <w:t>Recategorizing</w:t>
+      </w:r>
+      <w:proofErr w:type="spellEnd"/>
+      <w:r>
+        <w:t>? Verifying?</w:t>
+      </w:r>
+    </w:p>
+  </w:comment>
+  <w:comment w:id="2" w:author="Unknown Author" w:date="2014-08-25T15:44:00Z" w:initials="">
     <w:p>
       <w:r>
         <w:rPr>
@@ -6070,6 +7082,37 @@
     <w:rsid w:val="00025122"/>
     <w:rPr>
       <w:color w:val="00000A"/>
+    </w:rPr>
+  </w:style>
+  <w:style w:type="paragraph" w:styleId="CommentSubject">
+    <w:name w:val="annotation subject"/>
+    <w:basedOn w:val="CommentText"/>
+    <w:next w:val="CommentText"/>
+    <w:link w:val="CommentSubjectChar"/>
+    <w:uiPriority w:val="99"/>
+    <w:semiHidden/>
+    <w:unhideWhenUsed/>
+    <w:rsid w:val="00EC5DAC"/>
+    <w:rPr>
+      <w:b/>
+      <w:bCs/>
+      <w:sz w:val="20"/>
+      <w:szCs w:val="20"/>
+    </w:rPr>
+  </w:style>
+  <w:style w:type="character" w:customStyle="1" w:styleId="CommentSubjectChar">
+    <w:name w:val="Comment Subject Char"/>
+    <w:basedOn w:val="CommentTextChar"/>
+    <w:link w:val="CommentSubject"/>
+    <w:uiPriority w:val="99"/>
+    <w:semiHidden/>
+    <w:rsid w:val="00EC5DAC"/>
+    <w:rPr>
+      <w:b/>
+      <w:bCs/>
+      <w:color w:val="00000A"/>
+      <w:sz w:val="20"/>
+      <w:szCs w:val="20"/>
     </w:rPr>
   </w:style>
 </w:styles>
@@ -6586,7 +7629,7 @@
 </file>
 
 <file path=customXml/itemProps1.xml><?xml version="1.0" encoding="utf-8"?>
-<ds:datastoreItem xmlns:ds="http://schemas.openxmlformats.org/officeDocument/2006/customXml" ds:itemID="{279CCF83-5C8A-8F40-B975-D6D8C9F5935F}">
+<ds:datastoreItem xmlns:ds="http://schemas.openxmlformats.org/officeDocument/2006/customXml" ds:itemID="{148EEE8A-5380-DA40-8C5E-5F915641C727}">
   <ds:schemaRefs>
     <ds:schemaRef ds:uri="http://schemas.openxmlformats.org/officeDocument/2006/bibliography"/>
   </ds:schemaRefs>

</xml_diff>

<commit_message>
light edits on methodology so far
</commit_message>
<xml_diff>
--- a/Prichard-Gorman-draft.docx
+++ b/Prichard-Gorman-draft.docx
@@ -108,23 +108,13 @@
           <w:bCs/>
         </w:rPr>
       </w:pPr>
-      <w:proofErr w:type="gramStart"/>
       <w:r>
         <w:rPr>
           <w:rFonts w:ascii="Times New Roman" w:hAnsi="Times New Roman"/>
           <w:b/>
           <w:bCs/>
         </w:rPr>
-        <w:t>Short-a</w:t>
-      </w:r>
-      <w:proofErr w:type="gramEnd"/>
-      <w:r>
-        <w:rPr>
-          <w:rFonts w:ascii="Times New Roman" w:hAnsi="Times New Roman"/>
-          <w:b/>
-          <w:bCs/>
-        </w:rPr>
-        <w:t xml:space="preserve"> in Philadelphia</w:t>
+        <w:t>Short-a in Philadelphia</w:t>
       </w:r>
     </w:p>
     <w:p>
@@ -156,21 +146,7 @@
         <w:rPr>
           <w:rFonts w:ascii="Times New Roman" w:hAnsi="Times New Roman"/>
         </w:rPr>
-        <w:t xml:space="preserve">203f.). </w:t>
-      </w:r>
-      <w:proofErr w:type="spellStart"/>
-      <w:r>
-        <w:rPr>
-          <w:rFonts w:ascii="Times New Roman" w:hAnsi="Times New Roman"/>
-        </w:rPr>
-        <w:t>Labov</w:t>
-      </w:r>
-      <w:proofErr w:type="spellEnd"/>
-      <w:r>
-        <w:rPr>
-          <w:rFonts w:ascii="Times New Roman" w:hAnsi="Times New Roman"/>
-        </w:rPr>
-        <w:t xml:space="preserve"> (1981) argues that the distribution of the tense and lax phonemes in the Mid-Atlantic is no longer governed by allophonic rules, but rather is the product of a complex phonemic split. In addition to the existence of several minimal pairs (e.g., the lax modal auxiliary </w:t>
+        <w:t xml:space="preserve">203f.). Labov (1981) argues that the distribution of the tense and lax phonemes in the Mid-Atlantic is no longer governed by allophonic rules, but rather is the product of a complex phonemic split. In addition to the existence of several minimal pairs (e.g., the lax modal auxiliary </w:t>
       </w:r>
       <w:r>
         <w:rPr>
@@ -218,63 +194,7 @@
         <w:rPr>
           <w:rFonts w:ascii="Times New Roman" w:hAnsi="Times New Roman"/>
         </w:rPr>
-        <w:t xml:space="preserve">Ferguson (1972) provides one of the first descriptions of the rules underlying the traditional Philadelphia split short-a system. Ferguson's research was carried out between 1940 and 1960, and is based on his own native speaker intuition, supplemented by natural observation and judgments from informants, mostly young men who attended the University of Pennsylvania. Ferguson first defines the phonetic quality of the two phonemes which make up the split system, noting that (æ) is low, front, unrounded, </w:t>
-      </w:r>
-      <w:proofErr w:type="spellStart"/>
-      <w:r>
-        <w:rPr>
-          <w:rFonts w:ascii="Times New Roman" w:hAnsi="Times New Roman"/>
-        </w:rPr>
-        <w:t>monophthongal</w:t>
-      </w:r>
-      <w:proofErr w:type="spellEnd"/>
-      <w:r>
-        <w:rPr>
-          <w:rFonts w:ascii="Times New Roman" w:hAnsi="Times New Roman"/>
-        </w:rPr>
-        <w:t>---essentially of the same quality as most other varieties of English---while (</w:t>
-      </w:r>
-      <w:proofErr w:type="spellStart"/>
-      <w:r>
-        <w:rPr>
-          <w:rFonts w:ascii="Times New Roman" w:hAnsi="Times New Roman"/>
-        </w:rPr>
-        <w:t>æh</w:t>
-      </w:r>
-      <w:proofErr w:type="spellEnd"/>
-      <w:r>
-        <w:rPr>
-          <w:rFonts w:ascii="Times New Roman" w:hAnsi="Times New Roman"/>
-        </w:rPr>
-        <w:t>) by contrast is diphthongal, and can be raised to [</w:t>
-      </w:r>
-      <w:proofErr w:type="spellStart"/>
-      <w:r>
-        <w:rPr>
-          <w:rFonts w:ascii="Times New Roman" w:hAnsi="Times New Roman"/>
-        </w:rPr>
-        <w:t>ɛə</w:t>
-      </w:r>
-      <w:proofErr w:type="spellEnd"/>
-      <w:r>
-        <w:rPr>
-          <w:rFonts w:ascii="Times New Roman" w:hAnsi="Times New Roman"/>
-        </w:rPr>
-        <w:t>] or [</w:t>
-      </w:r>
-      <w:proofErr w:type="spellStart"/>
-      <w:r>
-        <w:rPr>
-          <w:rFonts w:ascii="Times New Roman" w:hAnsi="Times New Roman"/>
-        </w:rPr>
-        <w:t>eə</w:t>
-      </w:r>
-      <w:proofErr w:type="spellEnd"/>
-      <w:r>
-        <w:rPr>
-          <w:rFonts w:ascii="Times New Roman" w:hAnsi="Times New Roman"/>
-        </w:rPr>
-        <w:t>]. As to the general rule governing which phoneme surfaces, Ferguson gives:</w:t>
+        <w:t>Ferguson (1972) provides one of the first descriptions of the rules underlying the traditional Philadelphia split short-a system. Ferguson's research was carried out between 1940 and 1960, and is based on his own native speaker intuition, supplemented by natural observation and judgments from informants, mostly young men who attended the University of Pennsylvania. Ferguson first defines the phonetic quality of the two phonemes which make up the split system, noting that (æ) is low, front, unrounded, monophthongal---essentially of the same quality as most other varieties of English---while (æh) by contrast is diphthongal, and can be raised to [ɛə] or [eə]. As to the general rule governing which phoneme surfaces, Ferguson gives:</w:t>
       </w:r>
     </w:p>
     <w:p>
@@ -476,21 +396,7 @@
         <w:rPr>
           <w:rFonts w:ascii="Times New Roman" w:hAnsi="Times New Roman"/>
         </w:rPr>
-        <w:t xml:space="preserve"> have the tense phoneme even though following [d] is not a regular tensing environment (263). In addition to these lexical exceptions, there are three classes of </w:t>
-      </w:r>
-      <w:proofErr w:type="spellStart"/>
-      <w:r>
-        <w:rPr>
-          <w:rFonts w:ascii="Times New Roman" w:hAnsi="Times New Roman"/>
-        </w:rPr>
-        <w:t>morphophonological</w:t>
-      </w:r>
-      <w:proofErr w:type="spellEnd"/>
-      <w:r>
-        <w:rPr>
-          <w:rFonts w:ascii="Times New Roman" w:hAnsi="Times New Roman"/>
-        </w:rPr>
-        <w:t xml:space="preserve"> exceptions. First, words like </w:t>
+        <w:t xml:space="preserve"> have the tense phoneme even though following [d] is not a regular tensing environment (263). In addition to these lexical exceptions, there are three classes of morphophonological exceptions. First, words like </w:t>
       </w:r>
       <w:r>
         <w:rPr>
@@ -518,21 +424,7 @@
         <w:rPr>
           <w:rFonts w:ascii="Times New Roman" w:hAnsi="Times New Roman"/>
         </w:rPr>
-        <w:t>, which fail to meet the conditions of (1) due to the addition of inflectional suffixes (the progressive/future/gerund suffix /-</w:t>
-      </w:r>
-      <w:proofErr w:type="spellStart"/>
-      <w:r>
-        <w:rPr>
-          <w:rFonts w:ascii="Times New Roman" w:hAnsi="Times New Roman"/>
-        </w:rPr>
-        <w:t>ɪŋ</w:t>
-      </w:r>
-      <w:proofErr w:type="spellEnd"/>
-      <w:r>
-        <w:rPr>
-          <w:rFonts w:ascii="Times New Roman" w:hAnsi="Times New Roman"/>
-        </w:rPr>
-        <w:t xml:space="preserve">/, the noun plural suffix /-z/, the third-person singular active indicative agreement suffix /-z/, the regular past/past participle suffix /-d/, and perhaps the agentive </w:t>
+        <w:t xml:space="preserve">, which fail to meet the conditions of (1) due to the addition of inflectional suffixes (the progressive/future/gerund suffix /-ɪŋ/, the noun plural suffix /-z/, the third-person singular active indicative agreement suffix /-z/, the regular past/past participle suffix /-d/, and perhaps the agentive </w:t>
       </w:r>
       <w:r>
         <w:rPr>
@@ -616,21 +508,7 @@
         <w:rPr>
           <w:rFonts w:ascii="Times New Roman" w:hAnsi="Times New Roman"/>
         </w:rPr>
-        <w:t xml:space="preserve">Finally, according to Ferguson, </w:t>
-      </w:r>
-      <w:proofErr w:type="gramStart"/>
-      <w:r>
-        <w:rPr>
-          <w:rFonts w:ascii="Times New Roman" w:hAnsi="Times New Roman"/>
-        </w:rPr>
-        <w:t>short-a</w:t>
-      </w:r>
-      <w:proofErr w:type="gramEnd"/>
-      <w:r>
-        <w:rPr>
-          <w:rFonts w:ascii="Times New Roman" w:hAnsi="Times New Roman"/>
-        </w:rPr>
-        <w:t xml:space="preserve"> is not tense in an initial stressed syllable when followed by </w:t>
+        <w:t xml:space="preserve">Finally, according to Ferguson, short-a is not tense in an initial stressed syllable when followed by </w:t>
       </w:r>
       <w:r>
         <w:rPr>
@@ -638,49 +516,89 @@
           <w:i/>
           <w:iCs/>
         </w:rPr>
-        <w:t>-</w:t>
-      </w:r>
-      <w:proofErr w:type="spellStart"/>
+        <w:t xml:space="preserve">-sp, -sf, </w:t>
+      </w:r>
+      <w:r>
+        <w:rPr>
+          <w:rFonts w:ascii="Times New Roman" w:hAnsi="Times New Roman"/>
+        </w:rPr>
+        <w:t xml:space="preserve">or </w:t>
+      </w:r>
       <w:r>
         <w:rPr>
           <w:rFonts w:ascii="Times New Roman" w:hAnsi="Times New Roman"/>
           <w:i/>
           <w:iCs/>
         </w:rPr>
-        <w:t>sp</w:t>
-      </w:r>
-      <w:proofErr w:type="spellEnd"/>
+        <w:t xml:space="preserve">-sb </w:t>
+      </w:r>
+      <w:r>
+        <w:rPr>
+          <w:rFonts w:ascii="Times New Roman" w:hAnsi="Times New Roman"/>
+        </w:rPr>
+        <w:t>(</w:t>
+      </w:r>
       <w:r>
         <w:rPr>
           <w:rFonts w:ascii="Times New Roman" w:hAnsi="Times New Roman"/>
           <w:i/>
           <w:iCs/>
         </w:rPr>
-        <w:t>, -</w:t>
-      </w:r>
-      <w:proofErr w:type="spellStart"/>
+        <w:t>aspirin, asphalt, asbestos</w:t>
+      </w:r>
+      <w:r>
+        <w:rPr>
+          <w:rFonts w:ascii="Times New Roman" w:hAnsi="Times New Roman"/>
+        </w:rPr>
+        <w:t>).</w:t>
+      </w:r>
+    </w:p>
+    <w:p>
+      <w:pPr>
+        <w:rPr>
+          <w:rFonts w:ascii="Times New Roman" w:hAnsi="Times New Roman"/>
+        </w:rPr>
+      </w:pPr>
+    </w:p>
+    <w:p>
+      <w:pPr>
+        <w:rPr>
+          <w:rFonts w:ascii="Times New Roman" w:hAnsi="Times New Roman"/>
+        </w:rPr>
+      </w:pPr>
+      <w:r>
+        <w:rPr>
+          <w:rFonts w:ascii="Times New Roman" w:hAnsi="Times New Roman"/>
+        </w:rPr>
+        <w:t>Labov (1989, 1994) builds on Ferguson's description, formalizing additional rules and investigating possible exceptions using data from LCV, a corpus of sociolinguistic interviews collected in Philadelphia between 1973 and 1977. Whereas Ferguson's rule (1) requires that a tensing consonant be word-final or followed by another consonant, Labov specifically refers to a requirement that the tensing consonant is tautosyllabic (1994: 430). The result is that tensing is limited to closed syllables. He adds that the addition of inflectional suffixes does not affect the distribution of the tense and lax phonemes, whereas there is extensive variation associated with derivational suffixes.</w:t>
+      </w:r>
       <w:r>
         <w:rPr>
           <w:rFonts w:ascii="Times New Roman" w:hAnsi="Times New Roman"/>
           <w:i/>
           <w:iCs/>
         </w:rPr>
-        <w:t>sf</w:t>
-      </w:r>
-      <w:proofErr w:type="spellEnd"/>
+        <w:t xml:space="preserve"> </w:t>
+      </w:r>
+      <w:r>
+        <w:rPr>
+          <w:rFonts w:ascii="Times New Roman" w:hAnsi="Times New Roman"/>
+        </w:rPr>
+        <w:t>Labov also finds variation when short-a is followed by /st/ clusters (</w:t>
+      </w:r>
       <w:r>
         <w:rPr>
           <w:rFonts w:ascii="Times New Roman" w:hAnsi="Times New Roman"/>
           <w:i/>
           <w:iCs/>
         </w:rPr>
-        <w:t xml:space="preserve">, </w:t>
-      </w:r>
-      <w:r>
-        <w:rPr>
-          <w:rFonts w:ascii="Times New Roman" w:hAnsi="Times New Roman"/>
-        </w:rPr>
-        <w:t xml:space="preserve">or </w:t>
+        <w:t>master, plaster</w:t>
+      </w:r>
+      <w:r>
+        <w:rPr>
+          <w:rFonts w:ascii="Times New Roman" w:hAnsi="Times New Roman"/>
+        </w:rPr>
+        <w:t xml:space="preserve">), and observes possible extension of tensing to contexts where short-a is followed by nasal-vowel or lateral-vowel sequences such as </w:t>
       </w:r>
       <w:r>
         <w:rPr>
@@ -688,31 +606,41 @@
           <w:i/>
           <w:iCs/>
         </w:rPr>
-        <w:t>-</w:t>
-      </w:r>
-      <w:proofErr w:type="spellStart"/>
+        <w:t xml:space="preserve">planet </w:t>
+      </w:r>
+      <w:r>
+        <w:rPr>
+          <w:rFonts w:ascii="Times New Roman" w:hAnsi="Times New Roman"/>
+        </w:rPr>
+        <w:t>or</w:t>
+      </w:r>
       <w:r>
         <w:rPr>
           <w:rFonts w:ascii="Times New Roman" w:hAnsi="Times New Roman"/>
           <w:i/>
           <w:iCs/>
         </w:rPr>
-        <w:t>sb</w:t>
-      </w:r>
-      <w:proofErr w:type="spellEnd"/>
+        <w:t xml:space="preserve"> personality</w:t>
+      </w:r>
+      <w:r>
+        <w:rPr>
+          <w:rFonts w:ascii="Times New Roman" w:hAnsi="Times New Roman"/>
+        </w:rPr>
+        <w:t xml:space="preserve"> (1994: 433). He finds that the exceptional status of </w:t>
+      </w:r>
       <w:r>
         <w:rPr>
           <w:rFonts w:ascii="Times New Roman" w:hAnsi="Times New Roman"/>
           <w:i/>
           <w:iCs/>
         </w:rPr>
-        <w:t xml:space="preserve"> </w:t>
-      </w:r>
-      <w:r>
-        <w:rPr>
-          <w:rFonts w:ascii="Times New Roman" w:hAnsi="Times New Roman"/>
-        </w:rPr>
-        <w:t>(</w:t>
+        <w:t xml:space="preserve">mad, bad, glad </w:t>
+      </w:r>
+      <w:r>
+        <w:rPr>
+          <w:rFonts w:ascii="Times New Roman" w:hAnsi="Times New Roman"/>
+        </w:rPr>
+        <w:t xml:space="preserve">is truly lexical, citing the contrast of tense </w:t>
       </w:r>
       <w:r>
         <w:rPr>
@@ -720,69 +648,13 @@
           <w:i/>
           <w:iCs/>
         </w:rPr>
-        <w:t>aspirin, asphalt, asbestos</w:t>
-      </w:r>
-      <w:r>
-        <w:rPr>
-          <w:rFonts w:ascii="Times New Roman" w:hAnsi="Times New Roman"/>
-        </w:rPr>
-        <w:t>).</w:t>
-      </w:r>
-    </w:p>
-    <w:p>
-      <w:pPr>
-        <w:rPr>
-          <w:rFonts w:ascii="Times New Roman" w:hAnsi="Times New Roman"/>
-        </w:rPr>
-      </w:pPr>
-    </w:p>
-    <w:p>
-      <w:pPr>
-        <w:rPr>
-          <w:rFonts w:ascii="Times New Roman" w:hAnsi="Times New Roman"/>
-        </w:rPr>
-      </w:pPr>
-      <w:proofErr w:type="spellStart"/>
-      <w:r>
-        <w:rPr>
-          <w:rFonts w:ascii="Times New Roman" w:hAnsi="Times New Roman"/>
-        </w:rPr>
-        <w:t>Labov</w:t>
-      </w:r>
-      <w:proofErr w:type="spellEnd"/>
-      <w:r>
-        <w:rPr>
-          <w:rFonts w:ascii="Times New Roman" w:hAnsi="Times New Roman"/>
-        </w:rPr>
-        <w:t xml:space="preserve"> (1989, 1994) builds on Ferguson's description, formalizing additional rules and investigating possible exceptions using data from LCV, a corpus of sociolinguistic interviews collected in Philadelphia between 1973 and 1977. Whereas Ferguson's rule (1) requires that a tensing consonant be word-final or followed by another consonant, </w:t>
-      </w:r>
-      <w:proofErr w:type="spellStart"/>
-      <w:r>
-        <w:rPr>
-          <w:rFonts w:ascii="Times New Roman" w:hAnsi="Times New Roman"/>
-        </w:rPr>
-        <w:t>Labov</w:t>
-      </w:r>
-      <w:proofErr w:type="spellEnd"/>
-      <w:r>
-        <w:rPr>
-          <w:rFonts w:ascii="Times New Roman" w:hAnsi="Times New Roman"/>
-        </w:rPr>
-        <w:t xml:space="preserve"> specifically refers to a requirement that the tensing consonant is </w:t>
-      </w:r>
-      <w:proofErr w:type="spellStart"/>
-      <w:r>
-        <w:rPr>
-          <w:rFonts w:ascii="Times New Roman" w:hAnsi="Times New Roman"/>
-        </w:rPr>
-        <w:t>tautosyllabic</w:t>
-      </w:r>
-      <w:proofErr w:type="spellEnd"/>
-      <w:r>
-        <w:rPr>
-          <w:rFonts w:ascii="Times New Roman" w:hAnsi="Times New Roman"/>
-        </w:rPr>
-        <w:t xml:space="preserve"> (1994: 430). The result is that tensing is limited to closed syllables. He adds that the addition of inflectional suffixes does not affect the distribution of the tense and lax phonemes, whereas there is extensive variation associated with derivational suffixes.</w:t>
+        <w:t>bad</w:t>
+      </w:r>
+      <w:r>
+        <w:rPr>
+          <w:rFonts w:ascii="Times New Roman" w:hAnsi="Times New Roman"/>
+        </w:rPr>
+        <w:t xml:space="preserve"> with lax </w:t>
       </w:r>
       <w:r>
         <w:rPr>
@@ -790,49 +662,13 @@
           <w:i/>
           <w:iCs/>
         </w:rPr>
-        <w:t xml:space="preserve"> </w:t>
-      </w:r>
-      <w:proofErr w:type="spellStart"/>
-      <w:r>
-        <w:rPr>
-          <w:rFonts w:ascii="Times New Roman" w:hAnsi="Times New Roman"/>
-        </w:rPr>
-        <w:t>Labov</w:t>
-      </w:r>
-      <w:proofErr w:type="spellEnd"/>
-      <w:r>
-        <w:rPr>
-          <w:rFonts w:ascii="Times New Roman" w:hAnsi="Times New Roman"/>
-        </w:rPr>
-        <w:t xml:space="preserve"> also finds variation when </w:t>
-      </w:r>
-      <w:proofErr w:type="gramStart"/>
-      <w:r>
-        <w:rPr>
-          <w:rFonts w:ascii="Times New Roman" w:hAnsi="Times New Roman"/>
-        </w:rPr>
-        <w:t>short-a</w:t>
-      </w:r>
-      <w:proofErr w:type="gramEnd"/>
-      <w:r>
-        <w:rPr>
-          <w:rFonts w:ascii="Times New Roman" w:hAnsi="Times New Roman"/>
-        </w:rPr>
-        <w:t xml:space="preserve"> is followed by /</w:t>
-      </w:r>
-      <w:proofErr w:type="spellStart"/>
-      <w:r>
-        <w:rPr>
-          <w:rFonts w:ascii="Times New Roman" w:hAnsi="Times New Roman"/>
-        </w:rPr>
-        <w:t>st</w:t>
-      </w:r>
-      <w:proofErr w:type="spellEnd"/>
-      <w:r>
-        <w:rPr>
-          <w:rFonts w:ascii="Times New Roman" w:hAnsi="Times New Roman"/>
-        </w:rPr>
-        <w:t>/ clusters (</w:t>
+        <w:t>badminton</w:t>
+      </w:r>
+      <w:r>
+        <w:rPr>
+          <w:rFonts w:ascii="Times New Roman" w:hAnsi="Times New Roman"/>
+        </w:rPr>
+        <w:t xml:space="preserve">, and tense </w:t>
       </w:r>
       <w:r>
         <w:rPr>
@@ -840,13 +676,13 @@
           <w:i/>
           <w:iCs/>
         </w:rPr>
-        <w:t>master, plaster</w:t>
-      </w:r>
-      <w:r>
-        <w:rPr>
-          <w:rFonts w:ascii="Times New Roman" w:hAnsi="Times New Roman"/>
-        </w:rPr>
-        <w:t xml:space="preserve">), and observes possible extension of tensing to contexts where short-a is followed by nasal-vowel or lateral-vowel sequences such as </w:t>
+        <w:t>glad</w:t>
+      </w:r>
+      <w:r>
+        <w:rPr>
+          <w:rFonts w:ascii="Times New Roman" w:hAnsi="Times New Roman"/>
+        </w:rPr>
+        <w:t xml:space="preserve"> with lax </w:t>
       </w:r>
       <w:r>
         <w:rPr>
@@ -854,90 +690,6 @@
           <w:i/>
           <w:iCs/>
         </w:rPr>
-        <w:t xml:space="preserve">planet </w:t>
-      </w:r>
-      <w:r>
-        <w:rPr>
-          <w:rFonts w:ascii="Times New Roman" w:hAnsi="Times New Roman"/>
-        </w:rPr>
-        <w:t>or</w:t>
-      </w:r>
-      <w:r>
-        <w:rPr>
-          <w:rFonts w:ascii="Times New Roman" w:hAnsi="Times New Roman"/>
-          <w:i/>
-          <w:iCs/>
-        </w:rPr>
-        <w:t xml:space="preserve"> personality</w:t>
-      </w:r>
-      <w:r>
-        <w:rPr>
-          <w:rFonts w:ascii="Times New Roman" w:hAnsi="Times New Roman"/>
-        </w:rPr>
-        <w:t xml:space="preserve"> (1994: 433). He finds that the exceptional status of </w:t>
-      </w:r>
-      <w:r>
-        <w:rPr>
-          <w:rFonts w:ascii="Times New Roman" w:hAnsi="Times New Roman"/>
-          <w:i/>
-          <w:iCs/>
-        </w:rPr>
-        <w:t xml:space="preserve">mad, bad, glad </w:t>
-      </w:r>
-      <w:r>
-        <w:rPr>
-          <w:rFonts w:ascii="Times New Roman" w:hAnsi="Times New Roman"/>
-        </w:rPr>
-        <w:t xml:space="preserve">is truly lexical, citing the contrast of tense </w:t>
-      </w:r>
-      <w:r>
-        <w:rPr>
-          <w:rFonts w:ascii="Times New Roman" w:hAnsi="Times New Roman"/>
-          <w:i/>
-          <w:iCs/>
-        </w:rPr>
-        <w:t>bad</w:t>
-      </w:r>
-      <w:r>
-        <w:rPr>
-          <w:rFonts w:ascii="Times New Roman" w:hAnsi="Times New Roman"/>
-        </w:rPr>
-        <w:t xml:space="preserve"> with lax </w:t>
-      </w:r>
-      <w:r>
-        <w:rPr>
-          <w:rFonts w:ascii="Times New Roman" w:hAnsi="Times New Roman"/>
-          <w:i/>
-          <w:iCs/>
-        </w:rPr>
-        <w:t>badminton</w:t>
-      </w:r>
-      <w:r>
-        <w:rPr>
-          <w:rFonts w:ascii="Times New Roman" w:hAnsi="Times New Roman"/>
-        </w:rPr>
-        <w:t xml:space="preserve">, and tense </w:t>
-      </w:r>
-      <w:r>
-        <w:rPr>
-          <w:rFonts w:ascii="Times New Roman" w:hAnsi="Times New Roman"/>
-          <w:i/>
-          <w:iCs/>
-        </w:rPr>
-        <w:t>glad</w:t>
-      </w:r>
-      <w:r>
-        <w:rPr>
-          <w:rFonts w:ascii="Times New Roman" w:hAnsi="Times New Roman"/>
-        </w:rPr>
-        <w:t xml:space="preserve"> with lax </w:t>
-      </w:r>
-      <w:r>
-        <w:rPr>
-          <w:rFonts w:ascii="Times New Roman" w:hAnsi="Times New Roman"/>
-          <w:i/>
-          <w:iCs/>
-        </w:rPr>
         <w:t xml:space="preserve">Gladstone </w:t>
       </w:r>
       <w:r>
@@ -970,43 +722,37 @@
           <w:b/>
           <w:bCs/>
         </w:rPr>
-        <w:t>Data/Methods</w:t>
-      </w:r>
-    </w:p>
-    <w:p>
-      <w:pPr>
+        <w:t>Materials and m</w:t>
+      </w:r>
+      <w:r>
         <w:rPr>
           <w:rFonts w:ascii="Times New Roman" w:hAnsi="Times New Roman"/>
           <w:b/>
           <w:bCs/>
         </w:rPr>
-      </w:pPr>
-    </w:p>
-    <w:p>
-      <w:pPr>
-        <w:rPr>
-          <w:rFonts w:ascii="Times New Roman" w:hAnsi="Times New Roman"/>
-        </w:rPr>
-      </w:pPr>
-      <w:r>
-        <w:rPr>
-          <w:rFonts w:ascii="Times New Roman" w:hAnsi="Times New Roman"/>
-        </w:rPr>
-        <w:t xml:space="preserve">We employ a data-driven approach to the coding of the Philadelphia short-a system, similar to that in </w:t>
-      </w:r>
-      <w:proofErr w:type="spellStart"/>
-      <w:r>
-        <w:rPr>
-          <w:rFonts w:ascii="Times New Roman" w:hAnsi="Times New Roman"/>
-        </w:rPr>
-        <w:t>Labov</w:t>
-      </w:r>
-      <w:proofErr w:type="spellEnd"/>
-      <w:r>
-        <w:rPr>
-          <w:rFonts w:ascii="Times New Roman" w:hAnsi="Times New Roman"/>
-        </w:rPr>
-        <w:t xml:space="preserve"> 1989. The</w:t>
+        <w:t>ethods</w:t>
+      </w:r>
+    </w:p>
+    <w:p>
+      <w:pPr>
+        <w:rPr>
+          <w:rFonts w:ascii="Times New Roman" w:hAnsi="Times New Roman"/>
+          <w:b/>
+          <w:bCs/>
+        </w:rPr>
+      </w:pPr>
+    </w:p>
+    <w:p>
+      <w:pPr>
+        <w:rPr>
+          <w:rFonts w:ascii="Times New Roman" w:hAnsi="Times New Roman"/>
+        </w:rPr>
+      </w:pPr>
+      <w:r>
+        <w:rPr>
+          <w:rFonts w:ascii="Times New Roman" w:hAnsi="Times New Roman"/>
+        </w:rPr>
+        <w:t>We employ a data-driven approach to the coding of the Philadelphia short-a system, similar to that in Labov 1989. The</w:t>
       </w:r>
       <w:r>
         <w:rPr>
@@ -1036,66 +782,112 @@
         <w:rPr>
           <w:rFonts w:ascii="Times New Roman" w:hAnsi="Times New Roman"/>
         </w:rPr>
-        <w:t>od Corpus (</w:t>
-      </w:r>
-      <w:proofErr w:type="spellStart"/>
-      <w:r>
-        <w:rPr>
-          <w:rFonts w:ascii="Times New Roman" w:hAnsi="Times New Roman"/>
-        </w:rPr>
-        <w:t>Labov</w:t>
-      </w:r>
-      <w:proofErr w:type="spellEnd"/>
-      <w:r>
-        <w:rPr>
-          <w:rFonts w:ascii="Times New Roman" w:hAnsi="Times New Roman"/>
-        </w:rPr>
-        <w:t xml:space="preserve"> et al. 2013)</w:t>
-      </w:r>
-      <w:r>
-        <w:rPr>
-          <w:rFonts w:ascii="Times New Roman" w:hAnsi="Times New Roman"/>
-        </w:rPr>
-        <w:t>, whose vowel tokens were automatically aligned and extracted using FAVE version 1.1.3 (</w:t>
-      </w:r>
-      <w:proofErr w:type="spellStart"/>
-      <w:r>
-        <w:rPr>
-          <w:rFonts w:ascii="Times New Roman" w:hAnsi="Times New Roman"/>
-        </w:rPr>
-        <w:t>Rosenfelder</w:t>
-      </w:r>
-      <w:proofErr w:type="spellEnd"/>
-      <w:r>
-        <w:rPr>
-          <w:rFonts w:ascii="Times New Roman" w:hAnsi="Times New Roman"/>
-        </w:rPr>
-        <w:t xml:space="preserve"> et al. 2014)</w:t>
-      </w:r>
-      <w:r>
-        <w:rPr>
-          <w:rFonts w:ascii="Times New Roman" w:hAnsi="Times New Roman"/>
-        </w:rPr>
-        <w:t xml:space="preserve">. </w:t>
-      </w:r>
-      <w:r>
-        <w:rPr>
-          <w:rFonts w:ascii="Times New Roman" w:hAnsi="Times New Roman"/>
-        </w:rPr>
-        <w:t xml:space="preserve">Each speaker’s short-a system was visually inspected to ensure that only speakers with at least five tokens per phoneme, and a clearly Philadelphian system, contributed data to the </w:t>
+        <w:t>od Corpus (Labov et al. 2013)</w:t>
+      </w:r>
+      <w:r>
+        <w:rPr>
+          <w:rFonts w:ascii="Times New Roman" w:hAnsi="Times New Roman"/>
+        </w:rPr>
+        <w:t xml:space="preserve">. Vowel tokens were automatically measured using </w:t>
+      </w:r>
+      <w:r>
+        <w:rPr>
+          <w:rFonts w:ascii="Times New Roman" w:hAnsi="Times New Roman"/>
+        </w:rPr>
+        <w:t>FAVE version 1.1.3 (Rosenfelder et al. 2014)</w:t>
+      </w:r>
+      <w:r>
+        <w:rPr>
+          <w:rFonts w:ascii="Times New Roman" w:hAnsi="Times New Roman"/>
+        </w:rPr>
+        <w:t>.</w:t>
+      </w:r>
+    </w:p>
+    <w:p>
+      <w:pPr>
+        <w:rPr>
+          <w:rFonts w:ascii="Times New Roman" w:hAnsi="Times New Roman"/>
+        </w:rPr>
+      </w:pPr>
+    </w:p>
+    <w:p>
+      <w:pPr>
+        <w:rPr>
+          <w:rFonts w:ascii="Times New Roman" w:hAnsi="Times New Roman"/>
+        </w:rPr>
+      </w:pPr>
+      <w:r>
+        <w:rPr>
+          <w:rFonts w:ascii="Times New Roman" w:hAnsi="Times New Roman"/>
+        </w:rPr>
+        <w:t>Both authors visually inspected plots for each speaker, and speakers were excluded from the recoding process if there was consensus that the speaker did not conform the traditional Philadelphia system as described above. Furthermore, speakers were excluded from this process if they did not produce at least five tokens of both the tense and lax variants. In all</w:t>
+      </w:r>
+      <w:r>
+        <w:rPr>
+          <w:rFonts w:ascii="Times New Roman" w:hAnsi="Times New Roman"/>
+        </w:rPr>
+        <w:t xml:space="preserve"> a subset of</w:t>
+      </w:r>
+      <w:r>
+        <w:rPr>
+          <w:rFonts w:ascii="Times New Roman" w:hAnsi="Times New Roman"/>
+        </w:rPr>
+        <w:t xml:space="preserve"> </w:t>
+      </w:r>
+      <w:r>
+        <w:rPr>
+          <w:rFonts w:ascii="Times New Roman" w:hAnsi="Times New Roman"/>
+        </w:rPr>
+        <w:t xml:space="preserve">229 speakers provided the data used to </w:t>
+      </w:r>
+      <w:r>
+        <w:rPr>
+          <w:rFonts w:ascii="Times New Roman" w:hAnsi="Times New Roman"/>
+        </w:rPr>
+        <w:t>improve short-a coding.</w:t>
+      </w:r>
+    </w:p>
+    <w:p>
+      <w:pPr>
+        <w:rPr>
+          <w:rFonts w:ascii="Times New Roman" w:hAnsi="Times New Roman"/>
+        </w:rPr>
+      </w:pPr>
+    </w:p>
+    <w:p>
+      <w:pPr>
+        <w:rPr>
+          <w:rFonts w:ascii="Times New Roman" w:hAnsi="Times New Roman"/>
+        </w:rPr>
+      </w:pPr>
+      <w:r>
+        <w:rPr>
+          <w:rFonts w:ascii="Times New Roman" w:hAnsi="Times New Roman"/>
+        </w:rPr>
+        <w:t>{Some data processing was necessary before conducting this analysis.}</w:t>
+      </w:r>
+    </w:p>
+    <w:p>
+      <w:pPr>
+        <w:rPr>
+          <w:rFonts w:ascii="Times New Roman" w:hAnsi="Times New Roman"/>
+          <w:bCs/>
+        </w:rPr>
+      </w:pPr>
+      <w:r>
+        <w:rPr>
+          <w:rFonts w:ascii="Times New Roman" w:hAnsi="Times New Roman"/>
+          <w:bCs/>
+        </w:rPr>
+        <w:t>B</w:t>
       </w:r>
       <w:commentRangeStart w:id="0"/>
       <w:r>
         <w:rPr>
           <w:rFonts w:ascii="Times New Roman" w:hAnsi="Times New Roman"/>
-        </w:rPr>
-        <w:t>{recoding process}</w:t>
-      </w:r>
-      <w:r>
-        <w:rPr>
-          <w:rFonts w:ascii="Times New Roman" w:hAnsi="Times New Roman"/>
-        </w:rPr>
-        <w:t xml:space="preserve">. </w:t>
+          <w:bCs/>
+        </w:rPr>
+        <w:t xml:space="preserve">ecause there are words which contain more than one token of short-a, and FAVE does not provide an index of which vowel goes with which measurement, </w:t>
       </w:r>
       <w:commentRangeEnd w:id="0"/>
       <w:r>
@@ -1107,18 +899,21 @@
       <w:r>
         <w:rPr>
           <w:rFonts w:ascii="Times New Roman" w:hAnsi="Times New Roman"/>
-        </w:rPr>
-        <w:t>Th</w:t>
-      </w:r>
-      <w:r>
-        <w:rPr>
-          <w:rFonts w:ascii="Times New Roman" w:hAnsi="Times New Roman"/>
-        </w:rPr>
-        <w:t>us</w:t>
-      </w:r>
-      <w:r>
-        <w:rPr>
-          <w:rFonts w:ascii="Times New Roman" w:hAnsi="Times New Roman"/>
+          <w:bCs/>
+        </w:rPr>
+        <w:t xml:space="preserve">this analysis was </w:t>
+      </w:r>
+      <w:r>
+        <w:rPr>
+          <w:rFonts w:ascii="Times New Roman" w:hAnsi="Times New Roman"/>
+          <w:bCs/>
+        </w:rPr>
+        <w:t>restricted to primary-stress tokens only (AE1).</w:t>
+      </w:r>
+      <w:r>
+        <w:rPr>
+          <w:rFonts w:ascii="Times New Roman" w:hAnsi="Times New Roman"/>
+          <w:bCs/>
         </w:rPr>
         <w:t xml:space="preserve"> </w:t>
       </w:r>
@@ -1126,98 +921,86 @@
         <w:rPr>
           <w:rFonts w:ascii="Times New Roman" w:hAnsi="Times New Roman"/>
         </w:rPr>
-        <w:t xml:space="preserve">a subset of </w:t>
-      </w:r>
-      <w:r>
-        <w:rPr>
-          <w:rFonts w:ascii="Times New Roman" w:hAnsi="Times New Roman"/>
-        </w:rPr>
-        <w:t>229 speakers provided the data used to rebuild the r</w:t>
-      </w:r>
-      <w:r>
-        <w:rPr>
-          <w:rFonts w:ascii="Times New Roman" w:hAnsi="Times New Roman"/>
-        </w:rPr>
-        <w:t xml:space="preserve">ules for the coding of </w:t>
-      </w:r>
-      <w:proofErr w:type="gramStart"/>
-      <w:r>
-        <w:rPr>
-          <w:rFonts w:ascii="Times New Roman" w:hAnsi="Times New Roman"/>
-        </w:rPr>
-        <w:t>short-a</w:t>
-      </w:r>
-      <w:proofErr w:type="gramEnd"/>
+        <w:t xml:space="preserve">Function words, which are often </w:t>
+      </w:r>
+      <w:r>
+        <w:rPr>
+          <w:rFonts w:ascii="Times New Roman" w:hAnsi="Times New Roman"/>
+        </w:rPr>
+        <w:t xml:space="preserve">significantly reduced, </w:t>
+      </w:r>
+      <w:r>
+        <w:rPr>
+          <w:rFonts w:ascii="Times New Roman" w:hAnsi="Times New Roman"/>
+        </w:rPr>
+        <w:t>were excluded from analysis, using a list from Selkirk 1984 (352-352).</w:t>
+      </w:r>
+      <w:r>
+        <w:rPr>
+          <w:rFonts w:ascii="Times New Roman" w:hAnsi="Times New Roman"/>
+        </w:rPr>
+        <w:t xml:space="preserve"> </w:t>
+      </w:r>
+      <w:r>
+        <w:rPr>
+          <w:rFonts w:ascii="Times New Roman" w:hAnsi="Times New Roman"/>
+        </w:rPr>
+        <w:t>Formant measurements were converted from Hertz to Mel</w:t>
+      </w:r>
+      <w:r>
+        <w:rPr>
+          <w:rFonts w:ascii="Times New Roman" w:hAnsi="Times New Roman"/>
+        </w:rPr>
+        <w:t xml:space="preserve"> (Stevens and Volkmann 1940)</w:t>
+      </w:r>
+      <w:r>
+        <w:rPr>
+          <w:rFonts w:ascii="Times New Roman" w:hAnsi="Times New Roman"/>
+        </w:rPr>
+        <w:t xml:space="preserve">, and then normalized using the speaker-intrinsic, vowel-extrinsic Lobanov </w:t>
+      </w:r>
+      <w:r>
+        <w:rPr>
+          <w:rFonts w:ascii="Times New Roman" w:hAnsi="Times New Roman"/>
+        </w:rPr>
+        <w:t xml:space="preserve">method. </w:t>
+      </w:r>
+      <w:r>
+        <w:rPr>
+          <w:rFonts w:ascii="Times New Roman" w:hAnsi="Times New Roman"/>
+        </w:rPr>
+        <w:t xml:space="preserve">Mel space is often used by phoneticians (citation needed) </w:t>
+      </w:r>
+      <w:r>
+        <w:rPr>
+          <w:rFonts w:ascii="Times New Roman" w:hAnsi="Times New Roman"/>
+        </w:rPr>
+        <w:t>to better represent</w:t>
+      </w:r>
+      <w:r>
+        <w:rPr>
+          <w:rFonts w:ascii="Times New Roman" w:hAnsi="Times New Roman"/>
+        </w:rPr>
+        <w:t xml:space="preserve"> </w:t>
+      </w:r>
+      <w:r>
+        <w:rPr>
+          <w:rFonts w:ascii="Times New Roman" w:hAnsi="Times New Roman"/>
+        </w:rPr>
+        <w:t>non-linearities in human speech perception</w:t>
+      </w:r>
       <w:r>
         <w:rPr>
           <w:rFonts w:ascii="Times New Roman" w:hAnsi="Times New Roman"/>
         </w:rPr>
         <w:t>.</w:t>
       </w:r>
-    </w:p>
-    <w:p>
-      <w:pPr>
-        <w:rPr>
-          <w:rFonts w:ascii="Times New Roman" w:hAnsi="Times New Roman"/>
-        </w:rPr>
-      </w:pPr>
-    </w:p>
-    <w:p>
-      <w:pPr>
-        <w:rPr>
-          <w:rFonts w:ascii="Times New Roman" w:hAnsi="Times New Roman"/>
-        </w:rPr>
-      </w:pPr>
-      <w:r>
-        <w:rPr>
-          <w:rFonts w:ascii="Times New Roman" w:hAnsi="Times New Roman"/>
-        </w:rPr>
-        <w:t xml:space="preserve">{Some data processing was necessary before conducting this analysis.} Function words, which are often reduced in informal production, were excluded from analysis, using a list from Selkirk 1984 (352-352). </w:t>
-      </w:r>
-      <w:r>
-        <w:rPr>
-          <w:rFonts w:ascii="Times New Roman" w:hAnsi="Times New Roman"/>
-        </w:rPr>
-        <w:t>Formant measurements were converted from Hertz to Mel</w:t>
-      </w:r>
-      <w:r>
-        <w:rPr>
-          <w:rFonts w:ascii="Times New Roman" w:hAnsi="Times New Roman"/>
-        </w:rPr>
-        <w:t xml:space="preserve"> (Stevens and Volkmann 1940)</w:t>
-      </w:r>
-      <w:r>
-        <w:rPr>
-          <w:rFonts w:ascii="Times New Roman" w:hAnsi="Times New Roman"/>
-        </w:rPr>
-        <w:t xml:space="preserve">, and then normalized using the speaker-intrinsic, vowel-extrinsic </w:t>
-      </w:r>
-      <w:proofErr w:type="spellStart"/>
-      <w:r>
-        <w:rPr>
-          <w:rFonts w:ascii="Times New Roman" w:hAnsi="Times New Roman"/>
-        </w:rPr>
-        <w:t>Lobanov</w:t>
-      </w:r>
-      <w:proofErr w:type="spellEnd"/>
-      <w:r>
-        <w:rPr>
-          <w:rFonts w:ascii="Times New Roman" w:hAnsi="Times New Roman"/>
-        </w:rPr>
-        <w:t xml:space="preserve"> (z-score) method. </w:t>
-      </w:r>
-      <w:proofErr w:type="gramStart"/>
-      <w:r>
-        <w:rPr>
-          <w:rFonts w:ascii="Times New Roman" w:hAnsi="Times New Roman"/>
-        </w:rPr>
-        <w:t xml:space="preserve">Mel space is often used by phoneticians (citation needed) </w:t>
-      </w:r>
-      <w:r>
-        <w:rPr>
-          <w:rFonts w:ascii="Times New Roman" w:hAnsi="Times New Roman"/>
-        </w:rPr>
-        <w:t>to better represent</w:t>
+      <w:r>
+        <w:rPr>
+          <w:rStyle w:val="FootnoteReference"/>
+          <w:rFonts w:ascii="Times New Roman" w:hAnsi="Times New Roman"/>
+        </w:rPr>
+        <w:footnoteReference w:id="1"/>
       </w:r>
       <w:r>
         <w:rPr>
@@ -1228,133 +1011,93 @@
       <w:r>
         <w:rPr>
           <w:rFonts w:ascii="Times New Roman" w:hAnsi="Times New Roman"/>
-        </w:rPr>
-        <w:t xml:space="preserve">non-linear </w:t>
-      </w:r>
-      <w:r>
-        <w:rPr>
-          <w:rFonts w:ascii="Times New Roman" w:hAnsi="Times New Roman"/>
-        </w:rPr>
-        <w:t xml:space="preserve">human vowel </w:t>
-      </w:r>
-      <w:r>
-        <w:rPr>
-          <w:rFonts w:ascii="Times New Roman" w:hAnsi="Times New Roman"/>
-        </w:rPr>
-        <w:t>perception</w:t>
-      </w:r>
-      <w:proofErr w:type="gramEnd"/>
-      <w:r>
-        <w:rPr>
-          <w:rFonts w:ascii="Times New Roman" w:hAnsi="Times New Roman"/>
-        </w:rPr>
-        <w:t xml:space="preserve">; some researchers (e.g., </w:t>
-      </w:r>
-      <w:proofErr w:type="spellStart"/>
-      <w:r>
-        <w:rPr>
-          <w:rFonts w:ascii="Times New Roman" w:hAnsi="Times New Roman"/>
-        </w:rPr>
-        <w:t>Adank</w:t>
-      </w:r>
-      <w:proofErr w:type="spellEnd"/>
-      <w:r>
-        <w:rPr>
-          <w:rFonts w:ascii="Times New Roman" w:hAnsi="Times New Roman"/>
-        </w:rPr>
-        <w:t xml:space="preserve"> et al. 2004</w:t>
-      </w:r>
-      <w:r>
-        <w:rPr>
-          <w:rFonts w:ascii="Times New Roman" w:hAnsi="Times New Roman"/>
-        </w:rPr>
-        <w:t>, Flynn 2011</w:t>
-      </w:r>
-      <w:r>
-        <w:rPr>
-          <w:rFonts w:ascii="Times New Roman" w:hAnsi="Times New Roman"/>
-        </w:rPr>
-        <w:t xml:space="preserve">) </w:t>
-      </w:r>
-      <w:r>
-        <w:rPr>
-          <w:rFonts w:ascii="Times New Roman" w:hAnsi="Times New Roman"/>
-        </w:rPr>
-        <w:t xml:space="preserve">also </w:t>
-      </w:r>
-      <w:r>
-        <w:rPr>
-          <w:rFonts w:ascii="Times New Roman" w:hAnsi="Times New Roman"/>
-        </w:rPr>
-        <w:t>consider</w:t>
-      </w:r>
-      <w:r>
-        <w:rPr>
-          <w:rFonts w:ascii="Times New Roman" w:hAnsi="Times New Roman"/>
-        </w:rPr>
-        <w:t xml:space="preserve"> the Mel transform a form of vowel normalization. </w:t>
-      </w:r>
-      <w:r>
-        <w:rPr>
-          <w:rFonts w:ascii="Times New Roman" w:hAnsi="Times New Roman"/>
-          <w:bCs/>
-        </w:rPr>
-        <w:t xml:space="preserve">Unfortunately, this transform does not minimize </w:t>
-      </w:r>
-      <w:proofErr w:type="spellStart"/>
-      <w:r>
-        <w:rPr>
-          <w:rFonts w:ascii="Times New Roman" w:hAnsi="Times New Roman"/>
-          <w:bCs/>
-        </w:rPr>
-        <w:t>interspeaker</w:t>
-      </w:r>
-      <w:proofErr w:type="spellEnd"/>
-      <w:r>
-        <w:rPr>
-          <w:rFonts w:ascii="Times New Roman" w:hAnsi="Times New Roman"/>
-          <w:bCs/>
-        </w:rPr>
-        <w:t xml:space="preserve"> variation due to physiological or anatomical differences, as it does not make use of any speaker-specific statistics. The combination of Mel and </w:t>
-      </w:r>
-      <w:proofErr w:type="spellStart"/>
-      <w:r>
-        <w:rPr>
-          <w:rFonts w:ascii="Times New Roman" w:hAnsi="Times New Roman"/>
-          <w:bCs/>
-        </w:rPr>
-        <w:t>Lobanov</w:t>
-      </w:r>
-      <w:proofErr w:type="spellEnd"/>
-      <w:r>
-        <w:rPr>
-          <w:rFonts w:ascii="Times New Roman" w:hAnsi="Times New Roman"/>
-          <w:bCs/>
-        </w:rPr>
-        <w:t xml:space="preserve"> transforms allows us to better represent perception, while als</w:t>
-      </w:r>
-      <w:bookmarkStart w:id="1" w:name="_GoBack"/>
-      <w:bookmarkEnd w:id="1"/>
-      <w:r>
-        <w:rPr>
-          <w:rFonts w:ascii="Times New Roman" w:hAnsi="Times New Roman"/>
-          <w:bCs/>
-        </w:rPr>
-        <w:t xml:space="preserve">o accounting for physiological differences between speakers, and the different variances associated with F1 and F2. </w:t>
-      </w:r>
-      <w:r>
-        <w:rPr>
-          <w:rFonts w:ascii="Times New Roman" w:hAnsi="Times New Roman"/>
-          <w:bCs/>
-        </w:rPr>
-        <w:t xml:space="preserve">Finally, because </w:t>
-      </w:r>
-      <w:r>
-        <w:rPr>
-          <w:rFonts w:ascii="Times New Roman" w:hAnsi="Times New Roman"/>
-          <w:bCs/>
-        </w:rPr>
-        <w:t>there are words which contain more than one token of short-a, and FAVE does not provide an index of which vowel goes with which measurement, the preliminary analysis is restricted to primary-stress tokens only (AE1).</w:t>
+          <w:bCs/>
+        </w:rPr>
+        <w:t xml:space="preserve">The combination of </w:t>
+      </w:r>
+      <w:r>
+        <w:rPr>
+          <w:rFonts w:ascii="Times New Roman" w:hAnsi="Times New Roman"/>
+          <w:bCs/>
+        </w:rPr>
+        <w:t xml:space="preserve">the </w:t>
+      </w:r>
+      <w:r>
+        <w:rPr>
+          <w:rFonts w:ascii="Times New Roman" w:hAnsi="Times New Roman"/>
+          <w:bCs/>
+        </w:rPr>
+        <w:t>Mel</w:t>
+      </w:r>
+      <w:r>
+        <w:rPr>
+          <w:rFonts w:ascii="Times New Roman" w:hAnsi="Times New Roman"/>
+          <w:bCs/>
+        </w:rPr>
+        <w:t xml:space="preserve"> transform</w:t>
+      </w:r>
+      <w:r>
+        <w:rPr>
+          <w:rFonts w:ascii="Times New Roman" w:hAnsi="Times New Roman"/>
+          <w:bCs/>
+        </w:rPr>
+        <w:t xml:space="preserve"> and Lobanov </w:t>
+      </w:r>
+      <w:r>
+        <w:rPr>
+          <w:rFonts w:ascii="Times New Roman" w:hAnsi="Times New Roman"/>
+          <w:bCs/>
+        </w:rPr>
+        <w:t>normalization</w:t>
+      </w:r>
+      <w:r>
+        <w:rPr>
+          <w:rFonts w:ascii="Times New Roman" w:hAnsi="Times New Roman"/>
+          <w:bCs/>
+        </w:rPr>
+        <w:t xml:space="preserve"> allows us to better represent </w:t>
+      </w:r>
+      <w:r>
+        <w:rPr>
+          <w:rFonts w:ascii="Times New Roman" w:hAnsi="Times New Roman"/>
+          <w:bCs/>
+        </w:rPr>
+        <w:t xml:space="preserve">perceived </w:t>
+      </w:r>
+      <w:r>
+        <w:rPr>
+          <w:rFonts w:ascii="Times New Roman" w:hAnsi="Times New Roman"/>
+          <w:bCs/>
+        </w:rPr>
+        <w:t>frequencies</w:t>
+      </w:r>
+      <w:r>
+        <w:rPr>
+          <w:rFonts w:ascii="Times New Roman" w:hAnsi="Times New Roman"/>
+          <w:bCs/>
+        </w:rPr>
+        <w:t xml:space="preserve">, while </w:t>
+      </w:r>
+      <w:r>
+        <w:rPr>
+          <w:rFonts w:ascii="Times New Roman" w:hAnsi="Times New Roman"/>
+          <w:bCs/>
+        </w:rPr>
+        <w:t xml:space="preserve">controlling for </w:t>
+      </w:r>
+      <w:r>
+        <w:rPr>
+          <w:rFonts w:ascii="Times New Roman" w:hAnsi="Times New Roman"/>
+          <w:bCs/>
+        </w:rPr>
+        <w:t>physiologica</w:t>
+      </w:r>
+      <w:r>
+        <w:rPr>
+          <w:rFonts w:ascii="Times New Roman" w:hAnsi="Times New Roman"/>
+          <w:bCs/>
+        </w:rPr>
+        <w:t>l differences between speakers.</w:t>
       </w:r>
     </w:p>
     <w:p>
@@ -1381,16 +1124,8 @@
         <w:rPr>
           <w:rFonts w:ascii="Times New Roman" w:hAnsi="Times New Roman"/>
         </w:rPr>
-        <w:t xml:space="preserve">Takes into account that F1 and F2 are correlated, especially in the bottom left quadrant of the vowel trapezoid (like </w:t>
-      </w:r>
-      <w:proofErr w:type="spellStart"/>
-      <w:r>
-        <w:rPr>
-          <w:rFonts w:ascii="Times New Roman" w:hAnsi="Times New Roman"/>
-        </w:rPr>
-        <w:t>Mahalanobis</w:t>
-      </w:r>
-      <w:proofErr w:type="spellEnd"/>
+        <w:t>Takes into account that F1 and F2 are correlated, especially in the bottom left quadrant of the vowel trapezoid (like Mahalanobis</w:t>
+      </w:r>
       <w:r>
         <w:rPr>
           <w:rFonts w:ascii="Times New Roman" w:hAnsi="Times New Roman"/>
@@ -1410,37 +1145,17 @@
       <w:pPr>
         <w:rPr>
           <w:rFonts w:ascii="Times New Roman" w:hAnsi="Times New Roman"/>
-          <w:bCs/>
-        </w:rPr>
-      </w:pPr>
-    </w:p>
-    <w:p>
-      <w:pPr>
-        <w:rPr>
-          <w:rFonts w:ascii="Times New Roman" w:hAnsi="Times New Roman"/>
           <w:b/>
           <w:bCs/>
         </w:rPr>
       </w:pPr>
-      <w:proofErr w:type="spellStart"/>
-      <w:proofErr w:type="gramStart"/>
       <w:r>
         <w:rPr>
           <w:rFonts w:ascii="Times New Roman" w:hAnsi="Times New Roman"/>
           <w:b/>
           <w:bCs/>
         </w:rPr>
-        <w:t>recategorization</w:t>
-      </w:r>
-      <w:proofErr w:type="spellEnd"/>
-      <w:proofErr w:type="gramEnd"/>
-      <w:r>
-        <w:rPr>
-          <w:rFonts w:ascii="Times New Roman" w:hAnsi="Times New Roman"/>
-          <w:b/>
-          <w:bCs/>
-        </w:rPr>
-        <w:t xml:space="preserve"> steps:</w:t>
+        <w:t>recategorization steps:</w:t>
       </w:r>
     </w:p>
     <w:p>
@@ -1481,23 +1196,7 @@
           <w:rFonts w:ascii="Times New Roman" w:hAnsi="Times New Roman"/>
           <w:bCs/>
         </w:rPr>
-        <w:t>“</w:t>
-      </w:r>
-      <w:proofErr w:type="spellStart"/>
-      <w:r>
-        <w:rPr>
-          <w:rFonts w:ascii="Times New Roman" w:hAnsi="Times New Roman"/>
-          <w:bCs/>
-        </w:rPr>
-        <w:t>æBR</w:t>
-      </w:r>
-      <w:proofErr w:type="spellEnd"/>
-      <w:r>
-        <w:rPr>
-          <w:rFonts w:ascii="Times New Roman" w:hAnsi="Times New Roman"/>
-          <w:bCs/>
-        </w:rPr>
-        <w:t>” tokens (FAVE-coded as variable</w:t>
+        <w:t>“æBR” tokens (FAVE-coded as variable</w:t>
       </w:r>
       <w:r>
         <w:rPr>
@@ -1531,23 +1230,8 @@
           <w:rFonts w:ascii="Times New Roman" w:hAnsi="Times New Roman"/>
           <w:bCs/>
         </w:rPr>
-        <w:t xml:space="preserve">For each speaker, calculate the </w:t>
-      </w:r>
-      <w:proofErr w:type="spellStart"/>
-      <w:r>
-        <w:rPr>
-          <w:rFonts w:ascii="Times New Roman" w:hAnsi="Times New Roman"/>
-          <w:bCs/>
-        </w:rPr>
-        <w:t>Mahalanobis</w:t>
-      </w:r>
-      <w:proofErr w:type="spellEnd"/>
-      <w:r>
-        <w:rPr>
-          <w:rFonts w:ascii="Times New Roman" w:hAnsi="Times New Roman"/>
-          <w:bCs/>
-        </w:rPr>
-        <w:t xml:space="preserve"> distance between </w:t>
+        <w:lastRenderedPageBreak/>
+        <w:t xml:space="preserve">For each speaker, calculate the Mahalanobis distance between </w:t>
       </w:r>
       <w:r>
         <w:rPr>
@@ -1568,85 +1252,21 @@
           <w:rFonts w:ascii="Times New Roman" w:hAnsi="Times New Roman"/>
           <w:bCs/>
         </w:rPr>
-        <w:t>(</w:t>
-      </w:r>
-      <w:proofErr w:type="spellStart"/>
-      <w:r>
-        <w:rPr>
-          <w:rFonts w:ascii="Times New Roman" w:hAnsi="Times New Roman"/>
-          <w:bCs/>
-        </w:rPr>
-        <w:t>æBR</w:t>
-      </w:r>
-      <w:proofErr w:type="spellEnd"/>
-      <w:r>
-        <w:rPr>
-          <w:rFonts w:ascii="Times New Roman" w:hAnsi="Times New Roman"/>
-          <w:bCs/>
-        </w:rPr>
-        <w:t>) tokens</w:t>
-      </w:r>
-      <w:r>
-        <w:rPr>
-          <w:rFonts w:ascii="Times New Roman" w:hAnsi="Times New Roman"/>
-          <w:bCs/>
-        </w:rPr>
-        <w:t xml:space="preserve"> and their (æ) and (</w:t>
-      </w:r>
-      <w:proofErr w:type="spellStart"/>
-      <w:r>
-        <w:rPr>
-          <w:rFonts w:ascii="Times New Roman" w:hAnsi="Times New Roman"/>
-          <w:bCs/>
-        </w:rPr>
-        <w:t>æh</w:t>
-      </w:r>
-      <w:proofErr w:type="spellEnd"/>
-      <w:r>
-        <w:rPr>
-          <w:rFonts w:ascii="Times New Roman" w:hAnsi="Times New Roman"/>
-          <w:bCs/>
-        </w:rPr>
-        <w:t>)</w:t>
-      </w:r>
-      <w:r>
-        <w:rPr>
-          <w:rFonts w:ascii="Times New Roman" w:hAnsi="Times New Roman"/>
-          <w:bCs/>
-        </w:rPr>
-        <w:t xml:space="preserve"> means. (Two </w:t>
-      </w:r>
-      <w:proofErr w:type="spellStart"/>
-      <w:r>
-        <w:rPr>
-          <w:rFonts w:ascii="Times New Roman" w:hAnsi="Times New Roman"/>
-          <w:bCs/>
-        </w:rPr>
-        <w:t>Mahal</w:t>
-      </w:r>
-      <w:proofErr w:type="spellEnd"/>
-      <w:r>
-        <w:rPr>
-          <w:rFonts w:ascii="Times New Roman" w:hAnsi="Times New Roman"/>
-          <w:bCs/>
-        </w:rPr>
-        <w:t xml:space="preserve"> </w:t>
-      </w:r>
-      <w:proofErr w:type="spellStart"/>
-      <w:r>
-        <w:rPr>
-          <w:rFonts w:ascii="Times New Roman" w:hAnsi="Times New Roman"/>
-          <w:bCs/>
-        </w:rPr>
-        <w:t>dist</w:t>
-      </w:r>
-      <w:proofErr w:type="spellEnd"/>
-      <w:r>
-        <w:rPr>
-          <w:rFonts w:ascii="Times New Roman" w:hAnsi="Times New Roman"/>
-          <w:bCs/>
-        </w:rPr>
-        <w:t xml:space="preserve"> calculated)</w:t>
+        <w:t>(æBR) tokens</w:t>
+      </w:r>
+      <w:r>
+        <w:rPr>
+          <w:rFonts w:ascii="Times New Roman" w:hAnsi="Times New Roman"/>
+          <w:bCs/>
+        </w:rPr>
+        <w:t xml:space="preserve"> and their (æ) and (æh)</w:t>
+      </w:r>
+      <w:r>
+        <w:rPr>
+          <w:rFonts w:ascii="Times New Roman" w:hAnsi="Times New Roman"/>
+          <w:bCs/>
+        </w:rPr>
+        <w:t xml:space="preserve"> means. (Two Mahal dist calculated)</w:t>
       </w:r>
     </w:p>
     <w:p>
@@ -1666,62 +1286,14 @@
           <w:rFonts w:ascii="Times New Roman" w:hAnsi="Times New Roman"/>
           <w:bCs/>
         </w:rPr>
-        <w:t xml:space="preserve">Use </w:t>
-      </w:r>
-      <w:proofErr w:type="spellStart"/>
-      <w:r>
-        <w:rPr>
-          <w:rFonts w:ascii="Times New Roman" w:hAnsi="Times New Roman"/>
-          <w:bCs/>
-        </w:rPr>
-        <w:t>Mahal</w:t>
-      </w:r>
-      <w:proofErr w:type="spellEnd"/>
-      <w:r>
-        <w:rPr>
-          <w:rFonts w:ascii="Times New Roman" w:hAnsi="Times New Roman"/>
-          <w:bCs/>
-        </w:rPr>
-        <w:t xml:space="preserve"> </w:t>
-      </w:r>
-      <w:proofErr w:type="spellStart"/>
-      <w:r>
-        <w:rPr>
-          <w:rFonts w:ascii="Times New Roman" w:hAnsi="Times New Roman"/>
-          <w:bCs/>
-        </w:rPr>
-        <w:t>dist</w:t>
-      </w:r>
-      <w:proofErr w:type="spellEnd"/>
-      <w:r>
-        <w:rPr>
-          <w:rFonts w:ascii="Times New Roman" w:hAnsi="Times New Roman"/>
-          <w:bCs/>
-        </w:rPr>
-        <w:t xml:space="preserve"> to calculate whether each word is closer to </w:t>
-      </w:r>
-      <w:r>
-        <w:rPr>
-          <w:rFonts w:ascii="Times New Roman" w:hAnsi="Times New Roman"/>
-          <w:bCs/>
-        </w:rPr>
-        <w:t>(æ) or (</w:t>
-      </w:r>
-      <w:proofErr w:type="spellStart"/>
-      <w:r>
-        <w:rPr>
-          <w:rFonts w:ascii="Times New Roman" w:hAnsi="Times New Roman"/>
-          <w:bCs/>
-        </w:rPr>
-        <w:t>æh</w:t>
-      </w:r>
-      <w:proofErr w:type="spellEnd"/>
-      <w:r>
-        <w:rPr>
-          <w:rFonts w:ascii="Times New Roman" w:hAnsi="Times New Roman"/>
-          <w:bCs/>
-        </w:rPr>
-        <w:t>)</w:t>
+        <w:t xml:space="preserve">Use Mahal dist to calculate whether each word is closer to </w:t>
+      </w:r>
+      <w:r>
+        <w:rPr>
+          <w:rFonts w:ascii="Times New Roman" w:hAnsi="Times New Roman"/>
+          <w:bCs/>
+        </w:rPr>
+        <w:t>(æ) or (æh)</w:t>
       </w:r>
       <w:r>
         <w:rPr>
@@ -1748,7 +1320,6 @@
           <w:rFonts w:ascii="Times New Roman" w:hAnsi="Times New Roman"/>
           <w:bCs/>
         </w:rPr>
-        <w:lastRenderedPageBreak/>
         <w:t xml:space="preserve">Tabulate how often each word was coded as </w:t>
       </w:r>
       <w:r>
@@ -1756,23 +1327,7 @@
           <w:rFonts w:ascii="Times New Roman" w:hAnsi="Times New Roman"/>
           <w:bCs/>
         </w:rPr>
-        <w:t>(æ) or (</w:t>
-      </w:r>
-      <w:proofErr w:type="spellStart"/>
-      <w:r>
-        <w:rPr>
-          <w:rFonts w:ascii="Times New Roman" w:hAnsi="Times New Roman"/>
-          <w:bCs/>
-        </w:rPr>
-        <w:t>æh</w:t>
-      </w:r>
-      <w:proofErr w:type="spellEnd"/>
-      <w:r>
-        <w:rPr>
-          <w:rFonts w:ascii="Times New Roman" w:hAnsi="Times New Roman"/>
-          <w:bCs/>
-        </w:rPr>
-        <w:t>)</w:t>
+        <w:t>(æ) or (æh)</w:t>
       </w:r>
     </w:p>
     <w:p>
@@ -1792,23 +1347,7 @@
           <w:rFonts w:ascii="Times New Roman" w:hAnsi="Times New Roman"/>
           <w:bCs/>
         </w:rPr>
-        <w:t xml:space="preserve">Flag the word for </w:t>
-      </w:r>
-      <w:proofErr w:type="spellStart"/>
-      <w:r>
-        <w:rPr>
-          <w:rFonts w:ascii="Times New Roman" w:hAnsi="Times New Roman"/>
-          <w:bCs/>
-        </w:rPr>
-        <w:t>recategorization</w:t>
-      </w:r>
-      <w:proofErr w:type="spellEnd"/>
-      <w:r>
-        <w:rPr>
-          <w:rFonts w:ascii="Times New Roman" w:hAnsi="Times New Roman"/>
-          <w:bCs/>
-        </w:rPr>
-        <w:t xml:space="preserve"> if:</w:t>
+        <w:t>Flag the word for recategorization if:</w:t>
       </w:r>
     </w:p>
     <w:p>
@@ -1848,39 +1387,7 @@
           <w:rFonts w:ascii="Times New Roman" w:hAnsi="Times New Roman"/>
           <w:bCs/>
         </w:rPr>
-        <w:t xml:space="preserve">The ratio of </w:t>
-      </w:r>
-      <w:proofErr w:type="spellStart"/>
-      <w:r>
-        <w:rPr>
-          <w:rFonts w:ascii="Times New Roman" w:hAnsi="Times New Roman"/>
-          <w:bCs/>
-        </w:rPr>
-        <w:t>Mahalanobis</w:t>
-      </w:r>
-      <w:proofErr w:type="spellEnd"/>
-      <w:r>
-        <w:rPr>
-          <w:rFonts w:ascii="Times New Roman" w:hAnsi="Times New Roman"/>
-          <w:bCs/>
-        </w:rPr>
-        <w:t xml:space="preserve"> </w:t>
-      </w:r>
-      <w:proofErr w:type="spellStart"/>
-      <w:r>
-        <w:rPr>
-          <w:rFonts w:ascii="Times New Roman" w:hAnsi="Times New Roman"/>
-          <w:bCs/>
-        </w:rPr>
-        <w:t>dist</w:t>
-      </w:r>
-      <w:proofErr w:type="spellEnd"/>
-      <w:r>
-        <w:rPr>
-          <w:rFonts w:ascii="Times New Roman" w:hAnsi="Times New Roman"/>
-          <w:bCs/>
-        </w:rPr>
-        <w:t xml:space="preserve"> coding is at least 2:1</w:t>
+        <w:t>The ratio of Mahalanobis dist coding is at least 2:1</w:t>
       </w:r>
     </w:p>
     <w:p>
@@ -1900,32 +1407,10 @@
           <w:rFonts w:ascii="Times New Roman" w:hAnsi="Times New Roman"/>
           <w:bCs/>
         </w:rPr>
-        <w:t xml:space="preserve">Incorporate </w:t>
-      </w:r>
-      <w:proofErr w:type="spellStart"/>
-      <w:r>
-        <w:rPr>
-          <w:rFonts w:ascii="Times New Roman" w:hAnsi="Times New Roman"/>
-          <w:bCs/>
-        </w:rPr>
-        <w:t>recategorization</w:t>
-      </w:r>
-      <w:proofErr w:type="spellEnd"/>
-      <w:r>
-        <w:rPr>
-          <w:rFonts w:ascii="Times New Roman" w:hAnsi="Times New Roman"/>
-          <w:bCs/>
-        </w:rPr>
-        <w:t xml:space="preserve"> into shorta.py and run PNC with new coding rules</w:t>
-      </w:r>
-    </w:p>
-    <w:p>
-      <w:pPr>
-        <w:rPr>
-          <w:rFonts w:ascii="Times New Roman" w:hAnsi="Times New Roman"/>
-          <w:bCs/>
-        </w:rPr>
-      </w:pPr>
+        <w:t>Incorporate recategorization into shorta.py and run PNC with new coding rules</w:t>
+      </w:r>
+      <w:bookmarkStart w:id="1" w:name="_GoBack"/>
+      <w:bookmarkEnd w:id="1"/>
     </w:p>
     <w:p>
       <w:pPr>
@@ -2015,37 +1500,7 @@
         <w:rPr>
           <w:rFonts w:ascii="Times New Roman" w:hAnsi="Times New Roman"/>
         </w:rPr>
-        <w:t>Codes as "variable" if followed by tenser + non-suffix (-</w:t>
-      </w:r>
-      <w:proofErr w:type="spellStart"/>
-      <w:r>
-        <w:rPr>
-          <w:rFonts w:ascii="Times New Roman" w:hAnsi="Times New Roman"/>
-        </w:rPr>
-        <w:t>ing</w:t>
-      </w:r>
-      <w:proofErr w:type="spellEnd"/>
-      <w:proofErr w:type="gramStart"/>
-      <w:r>
-        <w:rPr>
-          <w:rFonts w:ascii="Times New Roman" w:hAnsi="Times New Roman"/>
-        </w:rPr>
-        <w:t>,-</w:t>
-      </w:r>
-      <w:proofErr w:type="spellStart"/>
-      <w:proofErr w:type="gramEnd"/>
-      <w:r>
-        <w:rPr>
-          <w:rFonts w:ascii="Times New Roman" w:hAnsi="Times New Roman"/>
-        </w:rPr>
-        <w:t>es</w:t>
-      </w:r>
-      <w:proofErr w:type="spellEnd"/>
-      <w:r>
-        <w:rPr>
-          <w:rFonts w:ascii="Times New Roman" w:hAnsi="Times New Roman"/>
-        </w:rPr>
-        <w:t>) vowel</w:t>
+        <w:t>Codes as "variable" if followed by tenser + non-suffix (-ing,-es) vowel</w:t>
       </w:r>
     </w:p>
     <w:p>
@@ -2062,21 +1517,7 @@
         <w:rPr>
           <w:rFonts w:ascii="Times New Roman" w:hAnsi="Times New Roman"/>
         </w:rPr>
-        <w:t xml:space="preserve">Attempt to account for </w:t>
-      </w:r>
-      <w:proofErr w:type="spellStart"/>
-      <w:r>
-        <w:rPr>
-          <w:rFonts w:ascii="Times New Roman" w:hAnsi="Times New Roman"/>
-        </w:rPr>
-        <w:t>tautosyllabicity</w:t>
-      </w:r>
-      <w:proofErr w:type="spellEnd"/>
-      <w:r>
-        <w:rPr>
-          <w:rFonts w:ascii="Times New Roman" w:hAnsi="Times New Roman"/>
-        </w:rPr>
-        <w:t xml:space="preserve"> without syllabification?</w:t>
+        <w:t>Attempt to account for tautosyllabicity without syllabification?</w:t>
       </w:r>
     </w:p>
     <w:p>
@@ -2133,19 +1574,11 @@
           <w:rFonts w:ascii="Times New Roman" w:hAnsi="Times New Roman"/>
         </w:rPr>
       </w:pPr>
-      <w:proofErr w:type="gramStart"/>
-      <w:r>
-        <w:rPr>
-          <w:rFonts w:ascii="Times New Roman" w:hAnsi="Times New Roman"/>
-        </w:rPr>
-        <w:t>following</w:t>
-      </w:r>
-      <w:proofErr w:type="gramEnd"/>
-      <w:r>
-        <w:rPr>
-          <w:rFonts w:ascii="Times New Roman" w:hAnsi="Times New Roman"/>
-        </w:rPr>
-        <w:t xml:space="preserve"> /l/</w:t>
+      <w:r>
+        <w:rPr>
+          <w:rFonts w:ascii="Times New Roman" w:hAnsi="Times New Roman"/>
+        </w:rPr>
+        <w:t>following /l/</w:t>
       </w:r>
     </w:p>
     <w:p>
@@ -2158,21 +1591,11 @@
           <w:rFonts w:ascii="Times New Roman" w:hAnsi="Times New Roman"/>
         </w:rPr>
       </w:pPr>
-      <w:proofErr w:type="spellStart"/>
-      <w:proofErr w:type="gramStart"/>
-      <w:r>
-        <w:rPr>
-          <w:rFonts w:ascii="Times New Roman" w:hAnsi="Times New Roman"/>
-        </w:rPr>
-        <w:t>sC</w:t>
-      </w:r>
-      <w:proofErr w:type="spellEnd"/>
-      <w:proofErr w:type="gramEnd"/>
-      <w:r>
-        <w:rPr>
-          <w:rFonts w:ascii="Times New Roman" w:hAnsi="Times New Roman"/>
-        </w:rPr>
-        <w:t xml:space="preserve"> clusters</w:t>
+      <w:r>
+        <w:rPr>
+          <w:rFonts w:ascii="Times New Roman" w:hAnsi="Times New Roman"/>
+        </w:rPr>
+        <w:t>sC clusters</w:t>
       </w:r>
     </w:p>
     <w:p>
@@ -2202,23 +1625,13 @@
           <w:rFonts w:ascii="Times New Roman" w:hAnsi="Times New Roman"/>
         </w:rPr>
       </w:pPr>
-      <w:proofErr w:type="gramStart"/>
       <w:r>
         <w:rPr>
           <w:rFonts w:ascii="Times New Roman" w:hAnsi="Times New Roman"/>
           <w:i/>
           <w:iCs/>
         </w:rPr>
-        <w:t>mad</w:t>
-      </w:r>
-      <w:proofErr w:type="gramEnd"/>
-      <w:r>
-        <w:rPr>
-          <w:rFonts w:ascii="Times New Roman" w:hAnsi="Times New Roman"/>
-          <w:i/>
-          <w:iCs/>
-        </w:rPr>
-        <w:t xml:space="preserve">, bad, glad </w:t>
+        <w:t xml:space="preserve">mad, bad, glad </w:t>
       </w:r>
       <w:r>
         <w:rPr>
@@ -2305,21 +1718,7 @@
         <w:rPr>
           <w:rFonts w:ascii="Times New Roman" w:hAnsi="Times New Roman"/>
         </w:rPr>
-        <w:t xml:space="preserve">) of those because AE1 + tensing </w:t>
-      </w:r>
-      <w:proofErr w:type="spellStart"/>
-      <w:r>
-        <w:rPr>
-          <w:rFonts w:ascii="Times New Roman" w:hAnsi="Times New Roman"/>
-        </w:rPr>
-        <w:t>seg</w:t>
-      </w:r>
-      <w:proofErr w:type="spellEnd"/>
-      <w:r>
-        <w:rPr>
-          <w:rFonts w:ascii="Times New Roman" w:hAnsi="Times New Roman"/>
-        </w:rPr>
-        <w:t xml:space="preserve"> + vowel (</w:t>
+        <w:t>) of those because AE1 + tensing seg + vowel (</w:t>
       </w:r>
       <w:r>
         <w:rPr>
@@ -2423,21 +1822,7 @@
         <w:rPr>
           <w:rFonts w:ascii="Times New Roman" w:hAnsi="Times New Roman"/>
         </w:rPr>
-        <w:t xml:space="preserve">) because AE1 + </w:t>
-      </w:r>
-      <w:proofErr w:type="spellStart"/>
-      <w:r>
-        <w:rPr>
-          <w:rFonts w:ascii="Times New Roman" w:hAnsi="Times New Roman"/>
-        </w:rPr>
-        <w:t>sC</w:t>
-      </w:r>
-      <w:proofErr w:type="spellEnd"/>
-      <w:r>
-        <w:rPr>
-          <w:rFonts w:ascii="Times New Roman" w:hAnsi="Times New Roman"/>
-        </w:rPr>
-        <w:t xml:space="preserve"> (</w:t>
+        <w:t>) because AE1 + sC (</w:t>
       </w:r>
       <w:r>
         <w:rPr>
@@ -2574,21 +1959,7 @@
         <w:rPr>
           <w:rFonts w:ascii="Times New Roman" w:hAnsi="Times New Roman"/>
         </w:rPr>
-        <w:t>) were -</w:t>
-      </w:r>
-      <w:proofErr w:type="spellStart"/>
-      <w:r>
-        <w:rPr>
-          <w:rFonts w:ascii="Times New Roman" w:hAnsi="Times New Roman"/>
-        </w:rPr>
-        <w:t>arry</w:t>
-      </w:r>
-      <w:proofErr w:type="spellEnd"/>
-      <w:r>
-        <w:rPr>
-          <w:rFonts w:ascii="Times New Roman" w:hAnsi="Times New Roman"/>
-        </w:rPr>
-        <w:t xml:space="preserve"> words (</w:t>
+        <w:t>) were -arry words (</w:t>
       </w:r>
       <w:r>
         <w:rPr>
@@ -2659,19 +2030,11 @@
           <w:rFonts w:ascii="Times New Roman" w:hAnsi="Times New Roman"/>
         </w:rPr>
       </w:pPr>
-      <w:proofErr w:type="gramStart"/>
-      <w:r>
-        <w:rPr>
-          <w:rFonts w:ascii="Times New Roman" w:hAnsi="Times New Roman"/>
-        </w:rPr>
-        <w:t>tenser</w:t>
-      </w:r>
-      <w:proofErr w:type="gramEnd"/>
-      <w:r>
-        <w:rPr>
-          <w:rFonts w:ascii="Times New Roman" w:hAnsi="Times New Roman"/>
-        </w:rPr>
-        <w:t xml:space="preserve"> + V, n=</w:t>
+      <w:r>
+        <w:rPr>
+          <w:rFonts w:ascii="Times New Roman" w:hAnsi="Times New Roman"/>
+        </w:rPr>
+        <w:t>tenser + V, n=</w:t>
       </w:r>
       <w:r>
         <w:rPr>
@@ -2708,19 +2071,11 @@
           <w:rFonts w:ascii="Times New Roman" w:hAnsi="Times New Roman"/>
         </w:rPr>
       </w:pPr>
-      <w:proofErr w:type="gramStart"/>
-      <w:r>
-        <w:rPr>
-          <w:rFonts w:ascii="Times New Roman" w:hAnsi="Times New Roman"/>
-        </w:rPr>
-        <w:t>lexical</w:t>
-      </w:r>
-      <w:proofErr w:type="gramEnd"/>
-      <w:r>
-        <w:rPr>
-          <w:rFonts w:ascii="Times New Roman" w:hAnsi="Times New Roman"/>
-        </w:rPr>
-        <w:t xml:space="preserve"> exception, n=</w:t>
+      <w:r>
+        <w:rPr>
+          <w:rFonts w:ascii="Times New Roman" w:hAnsi="Times New Roman"/>
+        </w:rPr>
+        <w:t>lexical exception, n=</w:t>
       </w:r>
       <w:r>
         <w:rPr>
@@ -2751,19 +2106,11 @@
           <w:rFonts w:ascii="Times New Roman" w:hAnsi="Times New Roman"/>
         </w:rPr>
       </w:pPr>
-      <w:proofErr w:type="gramStart"/>
-      <w:r>
-        <w:rPr>
-          <w:rFonts w:ascii="Times New Roman" w:hAnsi="Times New Roman"/>
-        </w:rPr>
-        <w:t>following</w:t>
-      </w:r>
-      <w:proofErr w:type="gramEnd"/>
-      <w:r>
-        <w:rPr>
-          <w:rFonts w:ascii="Times New Roman" w:hAnsi="Times New Roman"/>
-        </w:rPr>
-        <w:t xml:space="preserve"> /l/, n=</w:t>
+      <w:r>
+        <w:rPr>
+          <w:rFonts w:ascii="Times New Roman" w:hAnsi="Times New Roman"/>
+        </w:rPr>
+        <w:t>following /l/, n=</w:t>
       </w:r>
       <w:r>
         <w:rPr>
@@ -2794,33 +2141,11 @@
           <w:rFonts w:ascii="Times New Roman" w:hAnsi="Times New Roman"/>
         </w:rPr>
       </w:pPr>
-      <w:proofErr w:type="gramStart"/>
-      <w:r>
-        <w:rPr>
-          <w:rFonts w:ascii="Times New Roman" w:hAnsi="Times New Roman"/>
-        </w:rPr>
-        <w:t>following</w:t>
-      </w:r>
-      <w:proofErr w:type="gramEnd"/>
-      <w:r>
-        <w:rPr>
-          <w:rFonts w:ascii="Times New Roman" w:hAnsi="Times New Roman"/>
-        </w:rPr>
-        <w:t xml:space="preserve"> </w:t>
-      </w:r>
-      <w:proofErr w:type="spellStart"/>
-      <w:r>
-        <w:rPr>
-          <w:rFonts w:ascii="Times New Roman" w:hAnsi="Times New Roman"/>
-        </w:rPr>
-        <w:t>sC</w:t>
-      </w:r>
-      <w:proofErr w:type="spellEnd"/>
-      <w:r>
-        <w:rPr>
-          <w:rFonts w:ascii="Times New Roman" w:hAnsi="Times New Roman"/>
-        </w:rPr>
-        <w:t>, n=</w:t>
+      <w:r>
+        <w:rPr>
+          <w:rFonts w:ascii="Times New Roman" w:hAnsi="Times New Roman"/>
+        </w:rPr>
+        <w:t>following sC, n=</w:t>
       </w:r>
       <w:r>
         <w:rPr>
@@ -2878,23 +2203,7 @@
         <w:rPr>
           <w:rFonts w:ascii="Times New Roman" w:hAnsi="Times New Roman"/>
         </w:rPr>
-        <w:t>-</w:t>
-      </w:r>
-      <w:proofErr w:type="spellStart"/>
-      <w:proofErr w:type="gramStart"/>
-      <w:r>
-        <w:rPr>
-          <w:rFonts w:ascii="Times New Roman" w:hAnsi="Times New Roman"/>
-        </w:rPr>
-        <w:t>arry</w:t>
-      </w:r>
-      <w:proofErr w:type="spellEnd"/>
-      <w:proofErr w:type="gramEnd"/>
-      <w:r>
-        <w:rPr>
-          <w:rFonts w:ascii="Times New Roman" w:hAnsi="Times New Roman"/>
-        </w:rPr>
-        <w:t xml:space="preserve"> words, n=</w:t>
+        <w:t>-arry words, n=</w:t>
       </w:r>
       <w:r>
         <w:rPr>
@@ -2943,7 +2252,14 @@
         <w:rPr>
           <w:rFonts w:ascii="Times New Roman" w:hAnsi="Times New Roman"/>
         </w:rPr>
-        <w:t>Back-to-basics approach to coding the tense/lax distinction, based on Ferguson. Classes that were coded as “variable” because there's been some change over time or inter-speaker variability have been coded according to Ferguson's original description. These tokens don't need to be excluded from analysis outright as they have been in the past since mixed effects regression models can be used to identify and tease apart any environmental or speaker-level effects / researchers can choose to exclude categories like pre-l that have undergone later change</w:t>
+        <w:t xml:space="preserve">Back-to-basics approach to coding the tense/lax distinction, based on Ferguson. Classes that were coded as “variable” because there's been some change over time or inter-speaker variability have been coded according to Ferguson's original description. These tokens don't need to be excluded from analysis outright as they have been in the past since mixed effects regression models can be used to identify and tease apart any environmental or speaker-level </w:t>
+      </w:r>
+      <w:r>
+        <w:rPr>
+          <w:rFonts w:ascii="Times New Roman" w:hAnsi="Times New Roman"/>
+        </w:rPr>
+        <w:lastRenderedPageBreak/>
+        <w:t>effects / researchers can choose to exclude categories like pre-l that have undergone later change</w:t>
       </w:r>
     </w:p>
     <w:p>
@@ -2960,7 +2276,6 @@
         <w:rPr>
           <w:rFonts w:ascii="Times New Roman" w:hAnsi="Times New Roman"/>
         </w:rPr>
-        <w:lastRenderedPageBreak/>
         <w:t xml:space="preserve">Uses the Porter </w:t>
       </w:r>
       <w:r>
@@ -2979,21 +2294,7 @@
         <w:rPr>
           <w:rFonts w:ascii="Times New Roman" w:hAnsi="Times New Roman"/>
         </w:rPr>
-        <w:t xml:space="preserve">detect when </w:t>
-      </w:r>
-      <w:proofErr w:type="spellStart"/>
-      <w:r>
-        <w:rPr>
-          <w:rFonts w:ascii="Times New Roman" w:hAnsi="Times New Roman"/>
-        </w:rPr>
-        <w:t>resyllabification</w:t>
-      </w:r>
-      <w:proofErr w:type="spellEnd"/>
-      <w:r>
-        <w:rPr>
-          <w:rFonts w:ascii="Times New Roman" w:hAnsi="Times New Roman"/>
-        </w:rPr>
-        <w:t xml:space="preserve"> has occurred</w:t>
+        <w:t>detect when resyllabification has occurred</w:t>
       </w:r>
     </w:p>
     <w:p>
@@ -3034,21 +2335,7 @@
         <w:rPr>
           <w:rFonts w:ascii="Times New Roman" w:hAnsi="Times New Roman"/>
         </w:rPr>
-        <w:t xml:space="preserve"> allows for accurate coding of the </w:t>
-      </w:r>
-      <w:proofErr w:type="spellStart"/>
-      <w:r>
-        <w:rPr>
-          <w:rFonts w:ascii="Times New Roman" w:hAnsi="Times New Roman"/>
-        </w:rPr>
-        <w:t>tautosyllabicity</w:t>
-      </w:r>
-      <w:proofErr w:type="spellEnd"/>
-      <w:r>
-        <w:rPr>
-          <w:rFonts w:ascii="Times New Roman" w:hAnsi="Times New Roman"/>
-        </w:rPr>
-        <w:t xml:space="preserve"> constraint. Replaces hacky FAVE method of checking for tenser + following consonant or vowel.</w:t>
+        <w:t xml:space="preserve"> allows for accurate coding of the tautosyllabicity constraint. Replaces hacky FAVE method of checking for tenser + following consonant or vowel.</w:t>
       </w:r>
     </w:p>
     <w:p>
@@ -3099,35 +2386,46 @@
         <w:rPr>
           <w:rFonts w:ascii="Times New Roman" w:hAnsi="Times New Roman"/>
         </w:rPr>
-        <w:t xml:space="preserve">Not yet handled programmatically: errors caused by multiple pronunciations in CMU </w:t>
-      </w:r>
-      <w:proofErr w:type="spellStart"/>
-      <w:r>
-        <w:rPr>
-          <w:rFonts w:ascii="Times New Roman" w:hAnsi="Times New Roman"/>
-        </w:rPr>
-        <w:t>dict</w:t>
-      </w:r>
-      <w:proofErr w:type="spellEnd"/>
-      <w:r>
-        <w:rPr>
-          <w:rFonts w:ascii="Times New Roman" w:hAnsi="Times New Roman"/>
-        </w:rPr>
-        <w:t>: schwa-</w:t>
-      </w:r>
-      <w:proofErr w:type="spellStart"/>
-      <w:r>
-        <w:rPr>
-          <w:rFonts w:ascii="Times New Roman" w:hAnsi="Times New Roman"/>
-        </w:rPr>
-        <w:t>apocope</w:t>
-      </w:r>
-      <w:proofErr w:type="spellEnd"/>
-      <w:r>
-        <w:rPr>
-          <w:rFonts w:ascii="Times New Roman" w:hAnsi="Times New Roman"/>
-        </w:rPr>
-        <w:t xml:space="preserve"> (camera), deletion (Santa, grandmother), weirdness (Africa). The most frequent instances of these currently in the corpus have been coded as exceptions to account for this.</w:t>
+        <w:t>Not yet handled programmatically: errors caused by multiple pronunciations in CMU dict: schwa-apocope (</w:t>
+      </w:r>
+      <w:r>
+        <w:rPr>
+          <w:rFonts w:ascii="Times New Roman" w:hAnsi="Times New Roman"/>
+          <w:i/>
+        </w:rPr>
+        <w:t>camera</w:t>
+      </w:r>
+      <w:r>
+        <w:rPr>
+          <w:rFonts w:ascii="Times New Roman" w:hAnsi="Times New Roman"/>
+        </w:rPr>
+        <w:t>), deletion (</w:t>
+      </w:r>
+      <w:r>
+        <w:rPr>
+          <w:rFonts w:ascii="Times New Roman" w:hAnsi="Times New Roman"/>
+          <w:i/>
+        </w:rPr>
+        <w:t>Santa</w:t>
+      </w:r>
+      <w:r>
+        <w:rPr>
+          <w:rFonts w:ascii="Times New Roman" w:hAnsi="Times New Roman"/>
+        </w:rPr>
+        <w:t xml:space="preserve">, </w:t>
+      </w:r>
+      <w:r>
+        <w:rPr>
+          <w:rFonts w:ascii="Times New Roman" w:hAnsi="Times New Roman"/>
+          <w:i/>
+        </w:rPr>
+        <w:t>grandmother</w:t>
+      </w:r>
+      <w:r>
+        <w:rPr>
+          <w:rFonts w:ascii="Times New Roman" w:hAnsi="Times New Roman"/>
+        </w:rPr>
+        <w:t>), weirdness (Africa). The most frequent instances of these currently in the corpus have been coded as exceptions to account for this.</w:t>
       </w:r>
     </w:p>
     <w:p>
@@ -3239,21 +2537,7 @@
         <w:rPr>
           <w:rFonts w:ascii="Times New Roman" w:hAnsi="Times New Roman"/>
         </w:rPr>
-        <w:t xml:space="preserve">This category no longer exists per </w:t>
-      </w:r>
-      <w:proofErr w:type="gramStart"/>
-      <w:r>
-        <w:rPr>
-          <w:rFonts w:ascii="Times New Roman" w:hAnsi="Times New Roman"/>
-        </w:rPr>
-        <w:t>se,</w:t>
-      </w:r>
-      <w:proofErr w:type="gramEnd"/>
-      <w:r>
-        <w:rPr>
-          <w:rFonts w:ascii="Times New Roman" w:hAnsi="Times New Roman"/>
-        </w:rPr>
-        <w:t xml:space="preserve"> its members are handled by the syllabification script.</w:t>
+        <w:t>This category no longer exists per se, its members are handled by the syllabification script.</w:t>
       </w:r>
     </w:p>
     <w:p>
@@ -3313,35 +2597,7 @@
         <w:rPr>
           <w:rFonts w:ascii="Times New Roman" w:hAnsi="Times New Roman"/>
         </w:rPr>
-        <w:t xml:space="preserve">These are coded as lax per orig. </w:t>
-      </w:r>
-      <w:proofErr w:type="spellStart"/>
-      <w:r>
-        <w:rPr>
-          <w:rFonts w:ascii="Times New Roman" w:hAnsi="Times New Roman"/>
-        </w:rPr>
-        <w:t>desc</w:t>
-      </w:r>
-      <w:proofErr w:type="spellEnd"/>
-      <w:r>
-        <w:rPr>
-          <w:rFonts w:ascii="Times New Roman" w:hAnsi="Times New Roman"/>
-        </w:rPr>
-        <w:t xml:space="preserve">. In light of </w:t>
-      </w:r>
-      <w:proofErr w:type="spellStart"/>
-      <w:r>
-        <w:rPr>
-          <w:rFonts w:ascii="Times New Roman" w:hAnsi="Times New Roman"/>
-        </w:rPr>
-        <w:t>Dinkin's</w:t>
-      </w:r>
-      <w:proofErr w:type="spellEnd"/>
-      <w:r>
-        <w:rPr>
-          <w:rFonts w:ascii="Times New Roman" w:hAnsi="Times New Roman"/>
-        </w:rPr>
-        <w:t xml:space="preserve"> work however, researchers using this coding may wish to exclude pre-lateral tokens from analysis.</w:t>
+        <w:t>These are coded as lax per orig. desc. In light of Dinkin's work however, researchers using this coding may wish to exclude pre-lateral tokens from analysis.</w:t>
       </w:r>
     </w:p>
     <w:p>
@@ -3367,33 +2623,11 @@
           <w:rFonts w:ascii="Times New Roman" w:hAnsi="Times New Roman"/>
         </w:rPr>
       </w:pPr>
-      <w:proofErr w:type="spellStart"/>
-      <w:r>
-        <w:rPr>
-          <w:rFonts w:ascii="Times New Roman" w:hAnsi="Times New Roman"/>
-        </w:rPr>
-        <w:t>Labov</w:t>
-      </w:r>
-      <w:proofErr w:type="spellEnd"/>
-      <w:r>
-        <w:rPr>
-          <w:rFonts w:ascii="Times New Roman" w:hAnsi="Times New Roman"/>
-        </w:rPr>
-        <w:t xml:space="preserve"> 1989 on </w:t>
-      </w:r>
-      <w:proofErr w:type="spellStart"/>
-      <w:r>
-        <w:rPr>
-          <w:rFonts w:ascii="Times New Roman" w:hAnsi="Times New Roman"/>
-        </w:rPr>
-        <w:t>sC</w:t>
-      </w:r>
-      <w:proofErr w:type="spellEnd"/>
-      <w:r>
-        <w:rPr>
-          <w:rFonts w:ascii="Times New Roman" w:hAnsi="Times New Roman"/>
-        </w:rPr>
-        <w:t xml:space="preserve"> clusters: “These words are normally pronounced with short </w:t>
+      <w:r>
+        <w:rPr>
+          <w:rFonts w:ascii="Times New Roman" w:hAnsi="Times New Roman"/>
+        </w:rPr>
+        <w:t xml:space="preserve">Labov 1989 on sC clusters: “These words are normally pronounced with short </w:t>
       </w:r>
       <w:r>
         <w:rPr>
@@ -3407,131 +2641,47 @@
         <w:rPr>
           <w:rFonts w:ascii="Times New Roman" w:hAnsi="Times New Roman"/>
         </w:rPr>
-        <w:t xml:space="preserve"> in an open syllable; otherwise, the stop would be aspirated, which is rarely the case. Syllable structure in the physical sense is not the governing parameter here; rather it is the abstract structure of the word.” [</w:t>
-      </w:r>
-      <w:proofErr w:type="gramStart"/>
-      <w:r>
-        <w:rPr>
-          <w:rFonts w:ascii="Times New Roman" w:hAnsi="Times New Roman"/>
-        </w:rPr>
-        <w:t>p</w:t>
-      </w:r>
-      <w:proofErr w:type="gramEnd"/>
-      <w:r>
-        <w:rPr>
-          <w:rFonts w:ascii="Times New Roman" w:hAnsi="Times New Roman"/>
-        </w:rPr>
-        <w:t xml:space="preserve"> 24] → see SPE, Vaux, </w:t>
-      </w:r>
-      <w:proofErr w:type="spellStart"/>
-      <w:r>
-        <w:rPr>
-          <w:rFonts w:ascii="Times New Roman" w:hAnsi="Times New Roman"/>
-        </w:rPr>
-        <w:t>etc</w:t>
-      </w:r>
-      <w:proofErr w:type="spellEnd"/>
-      <w:r>
-        <w:rPr>
-          <w:rFonts w:ascii="Times New Roman" w:hAnsi="Times New Roman"/>
-        </w:rPr>
-        <w:t xml:space="preserve"> on using aspiration as diagnostic of syllable structure. Also Occam's razor → it would be exceptional for short-a in an open syllable to tense in just these words, simplest explanation is that S is in coda.</w:t>
-      </w:r>
-    </w:p>
-    <w:p>
-      <w:pPr>
-        <w:rPr>
-          <w:rFonts w:ascii="Times New Roman" w:hAnsi="Times New Roman"/>
-        </w:rPr>
-      </w:pPr>
-    </w:p>
-    <w:p>
-      <w:pPr>
-        <w:rPr>
-          <w:rFonts w:ascii="Times New Roman" w:hAnsi="Times New Roman"/>
-        </w:rPr>
-      </w:pPr>
-      <w:r>
-        <w:rPr>
-          <w:rFonts w:ascii="Times New Roman" w:hAnsi="Times New Roman"/>
-        </w:rPr>
-        <w:t xml:space="preserve">For s-clusters analysis: 180 speakers from the Philadelphia Neighborhood Corpus (PNC) with clear traditional split short-a system. Yielded a total of 558 tokens of medial </w:t>
-      </w:r>
-      <w:proofErr w:type="spellStart"/>
-      <w:r>
-        <w:rPr>
-          <w:rFonts w:ascii="Times New Roman" w:hAnsi="Times New Roman"/>
-        </w:rPr>
-        <w:t>sC</w:t>
-      </w:r>
-      <w:proofErr w:type="spellEnd"/>
-      <w:r>
-        <w:rPr>
-          <w:rFonts w:ascii="Times New Roman" w:hAnsi="Times New Roman"/>
-        </w:rPr>
-        <w:t xml:space="preserve"> clusters (where C is [p t k]) following a </w:t>
-      </w:r>
-      <w:proofErr w:type="gramStart"/>
-      <w:r>
-        <w:rPr>
-          <w:rFonts w:ascii="Times New Roman" w:hAnsi="Times New Roman"/>
-        </w:rPr>
-        <w:t>short-a</w:t>
-      </w:r>
-      <w:proofErr w:type="gramEnd"/>
-      <w:r>
-        <w:rPr>
-          <w:rFonts w:ascii="Times New Roman" w:hAnsi="Times New Roman"/>
-        </w:rPr>
-        <w:t xml:space="preserve">. For each token we calculated the </w:t>
-      </w:r>
-      <w:proofErr w:type="spellStart"/>
-      <w:r>
-        <w:rPr>
-          <w:rFonts w:ascii="Times New Roman" w:hAnsi="Times New Roman"/>
-        </w:rPr>
-        <w:t>Mahalanobis</w:t>
-      </w:r>
-      <w:proofErr w:type="spellEnd"/>
-      <w:r>
-        <w:rPr>
-          <w:rFonts w:ascii="Times New Roman" w:hAnsi="Times New Roman"/>
-        </w:rPr>
-        <w:t xml:space="preserve"> distance between it and the speaker's tense and lax short-a means, then coded the token as tense or lax according to which mean it was closer to. Coded tokens were plotted and visually inspected to insure that there were no gross errors in categorization. Finally, these codes were tabulated by word (given in the appendix), using the rule of thumb that words must have at least five tokens to be included (given two equally-probable outcomes, the probability of five instances of the same outcome occurring is .03125), and words are considered truly variable if there are not at least twice as many tokens coded in one class as there are in the other. </w:t>
-      </w:r>
-    </w:p>
-    <w:p>
-      <w:pPr>
-        <w:rPr>
-          <w:rFonts w:ascii="Times New Roman" w:hAnsi="Times New Roman"/>
-        </w:rPr>
-      </w:pPr>
-    </w:p>
-    <w:p>
-      <w:pPr>
-        <w:rPr>
-          <w:rFonts w:ascii="Times New Roman" w:hAnsi="Times New Roman"/>
-        </w:rPr>
-      </w:pPr>
-      <w:r>
-        <w:rPr>
-          <w:rFonts w:ascii="Times New Roman" w:hAnsi="Times New Roman"/>
-        </w:rPr>
-        <w:t xml:space="preserve"> </w:t>
-      </w:r>
-      <w:proofErr w:type="gramStart"/>
-      <w:r>
-        <w:rPr>
-          <w:rFonts w:ascii="Times New Roman" w:hAnsi="Times New Roman"/>
-        </w:rPr>
-        <w:t>from</w:t>
-      </w:r>
-      <w:proofErr w:type="gramEnd"/>
-      <w:r>
-        <w:rPr>
-          <w:rFonts w:ascii="Times New Roman" w:hAnsi="Times New Roman"/>
-        </w:rPr>
-        <w:t xml:space="preserve"> which we may draw the following generalizations:</w:t>
+        <w:t xml:space="preserve"> in an open syllable; otherwise, the stop would be aspirated, which is rarely the case. Syllable structure in the physical sense is not the governing parameter here; rather it is the abstract structure of the word.” [p 24] → see SPE, Vaux, etc on using aspiration as diagnostic of syllable structure. Also Occam's razor → it would be exceptional for short-a in an open syllable to tense in just these words, simplest explanation is that S is in coda.</w:t>
+      </w:r>
+    </w:p>
+    <w:p>
+      <w:pPr>
+        <w:rPr>
+          <w:rFonts w:ascii="Times New Roman" w:hAnsi="Times New Roman"/>
+        </w:rPr>
+      </w:pPr>
+    </w:p>
+    <w:p>
+      <w:pPr>
+        <w:rPr>
+          <w:rFonts w:ascii="Times New Roman" w:hAnsi="Times New Roman"/>
+        </w:rPr>
+      </w:pPr>
+      <w:r>
+        <w:rPr>
+          <w:rFonts w:ascii="Times New Roman" w:hAnsi="Times New Roman"/>
+        </w:rPr>
+        <w:t xml:space="preserve">For s-clusters analysis: 180 speakers from the Philadelphia Neighborhood Corpus (PNC) with clear traditional split short-a system. Yielded a total of 558 tokens of medial sC clusters (where C is [p t k]) following a short-a. For each token we calculated the Mahalanobis distance between it and the speaker's tense and lax short-a means, then coded the token as tense or lax according to which mean it was closer to. Coded tokens were plotted and visually inspected to insure that there were no gross errors in categorization. Finally, these codes were tabulated by word (given in the appendix), using the rule of thumb that words must have at least five tokens to be included (given two equally-probable outcomes, the probability of five instances of the same outcome occurring is .03125), and words are considered truly variable if there are not at least twice as many tokens coded in one class as there are in the other. </w:t>
+      </w:r>
+    </w:p>
+    <w:p>
+      <w:pPr>
+        <w:rPr>
+          <w:rFonts w:ascii="Times New Roman" w:hAnsi="Times New Roman"/>
+        </w:rPr>
+      </w:pPr>
+    </w:p>
+    <w:p>
+      <w:pPr>
+        <w:rPr>
+          <w:rFonts w:ascii="Times New Roman" w:hAnsi="Times New Roman"/>
+        </w:rPr>
+      </w:pPr>
+      <w:r>
+        <w:rPr>
+          <w:rFonts w:ascii="Times New Roman" w:hAnsi="Times New Roman"/>
+        </w:rPr>
+        <w:t xml:space="preserve"> from which we may draw the following generalizations:</w:t>
       </w:r>
     </w:p>
     <w:p>
@@ -3579,6 +2729,7 @@
         <w:rPr>
           <w:rFonts w:ascii="Times New Roman" w:hAnsi="Times New Roman"/>
         </w:rPr>
+        <w:lastRenderedPageBreak/>
         <w:t xml:space="preserve">ST and SK clusters are majority tense, with a few exceptions: </w:t>
       </w:r>
       <w:r>
@@ -3638,36 +2789,7 @@
         <w:rPr>
           <w:rFonts w:ascii="Times New Roman" w:hAnsi="Times New Roman"/>
         </w:rPr>
-        <w:lastRenderedPageBreak/>
-        <w:t xml:space="preserve">Thus it would appear that in ST and SK clusters, Philadelphians are analyzing the S as a coda consonant, and tensing </w:t>
-      </w:r>
-      <w:proofErr w:type="gramStart"/>
-      <w:r>
-        <w:rPr>
-          <w:rFonts w:ascii="Times New Roman" w:hAnsi="Times New Roman"/>
-        </w:rPr>
-        <w:t>short-a</w:t>
-      </w:r>
-      <w:proofErr w:type="gramEnd"/>
-      <w:r>
-        <w:rPr>
-          <w:rFonts w:ascii="Times New Roman" w:hAnsi="Times New Roman"/>
-        </w:rPr>
-        <w:t xml:space="preserve"> due to the </w:t>
-      </w:r>
-      <w:proofErr w:type="spellStart"/>
-      <w:r>
-        <w:rPr>
-          <w:rFonts w:ascii="Times New Roman" w:hAnsi="Times New Roman"/>
-        </w:rPr>
-        <w:t>tautosyllabic</w:t>
-      </w:r>
-      <w:proofErr w:type="spellEnd"/>
-      <w:r>
-        <w:rPr>
-          <w:rFonts w:ascii="Times New Roman" w:hAnsi="Times New Roman"/>
-        </w:rPr>
-        <w:t xml:space="preserve"> S. More data on SP clusters is needed, but the results here suggest that they behave differently, with S analyzed in the onset of the following syllable, thus not causing short-a tensing.</w:t>
+        <w:t>Thus it would appear that in ST and SK clusters, Philadelphians are analyzing the S as a coda consonant, and tensing short-a due to the tautosyllabic S. More data on SP clusters is needed, but the results here suggest that they behave differently, with S analyzed in the onset of the following syllable, thus not causing short-a tensing.</w:t>
       </w:r>
     </w:p>
     <w:p>
@@ -3807,27 +2929,7 @@
           <w:b/>
           <w:bCs/>
         </w:rPr>
-        <w:t>-</w:t>
-      </w:r>
-      <w:proofErr w:type="spellStart"/>
-      <w:proofErr w:type="gramStart"/>
-      <w:r>
-        <w:rPr>
-          <w:rFonts w:ascii="Times New Roman" w:hAnsi="Times New Roman"/>
-          <w:b/>
-          <w:bCs/>
-        </w:rPr>
-        <w:t>arry</w:t>
-      </w:r>
-      <w:proofErr w:type="spellEnd"/>
-      <w:proofErr w:type="gramEnd"/>
-      <w:r>
-        <w:rPr>
-          <w:rFonts w:ascii="Times New Roman" w:hAnsi="Times New Roman"/>
-          <w:b/>
-          <w:bCs/>
-        </w:rPr>
-        <w:t xml:space="preserve"> words</w:t>
+        <w:t>-arry words</w:t>
       </w:r>
     </w:p>
     <w:p>
@@ -3842,23 +2944,7 @@
           <w:rFonts w:ascii="Times New Roman" w:hAnsi="Times New Roman"/>
           <w:color w:val="000000"/>
         </w:rPr>
-        <w:t xml:space="preserve">Coded as lax per </w:t>
-      </w:r>
-      <w:proofErr w:type="spellStart"/>
-      <w:r>
-        <w:rPr>
-          <w:rFonts w:ascii="Times New Roman" w:hAnsi="Times New Roman"/>
-          <w:color w:val="000000"/>
-        </w:rPr>
-        <w:t>Labov</w:t>
-      </w:r>
-      <w:proofErr w:type="spellEnd"/>
-      <w:r>
-        <w:rPr>
-          <w:rFonts w:ascii="Times New Roman" w:hAnsi="Times New Roman"/>
-          <w:color w:val="000000"/>
-        </w:rPr>
-        <w:t>.</w:t>
+        <w:t>Coded as lax per Labov.</w:t>
       </w:r>
     </w:p>
     <w:p>
@@ -3967,21 +3053,7 @@
         <w:rPr>
           <w:rFonts w:ascii="Times New Roman" w:hAnsi="Times New Roman"/>
         </w:rPr>
-        <w:t xml:space="preserve">List of short-a words included in cluster analysis and </w:t>
-      </w:r>
-      <w:proofErr w:type="spellStart"/>
-      <w:r>
-        <w:rPr>
-          <w:rFonts w:ascii="Times New Roman" w:hAnsi="Times New Roman"/>
-        </w:rPr>
-        <w:t>Mahalanobis</w:t>
-      </w:r>
-      <w:proofErr w:type="spellEnd"/>
-      <w:r>
-        <w:rPr>
-          <w:rFonts w:ascii="Times New Roman" w:hAnsi="Times New Roman"/>
-        </w:rPr>
-        <w:t xml:space="preserve"> distance categorization:</w:t>
+        <w:t>List of short-a words included in cluster analysis and Mahalanobis distance categorization:</w:t>
       </w:r>
     </w:p>
     <w:p>
@@ -4075,7 +3147,6 @@
         </w:rPr>
         <w:tab/>
       </w:r>
-      <w:proofErr w:type="spellStart"/>
       <w:r>
         <w:rPr>
           <w:rFonts w:ascii="Times New Roman" w:hAnsi="Times New Roman"/>
@@ -4083,9 +3154,8 @@
           <w:bCs/>
           <w:u w:val="single"/>
         </w:rPr>
-        <w:t>ae</w:t>
-      </w:r>
-      <w:proofErr w:type="spellEnd"/>
+        <w:t xml:space="preserve">ae </w:t>
+      </w:r>
       <w:r>
         <w:rPr>
           <w:rFonts w:ascii="Times New Roman" w:hAnsi="Times New Roman"/>
@@ -4093,7 +3163,7 @@
           <w:bCs/>
           <w:u w:val="single"/>
         </w:rPr>
-        <w:t xml:space="preserve"> </w:t>
+        <w:tab/>
       </w:r>
       <w:r>
         <w:rPr>
@@ -4102,19 +3172,8 @@
           <w:bCs/>
           <w:u w:val="single"/>
         </w:rPr>
-        <w:tab/>
-      </w:r>
-      <w:proofErr w:type="spellStart"/>
-      <w:r>
-        <w:rPr>
-          <w:rFonts w:ascii="Times New Roman" w:hAnsi="Times New Roman"/>
-          <w:b/>
-          <w:bCs/>
-          <w:u w:val="single"/>
-        </w:rPr>
         <w:t>aeh</w:t>
       </w:r>
-      <w:proofErr w:type="spellEnd"/>
     </w:p>
     <w:p>
       <w:pPr>
@@ -4127,7 +3186,6 @@
           <w:bCs/>
         </w:rPr>
       </w:pPr>
-      <w:proofErr w:type="gramStart"/>
       <w:r>
         <w:rPr>
           <w:rFonts w:ascii="Times New Roman" w:hAnsi="Times New Roman"/>
@@ -4140,15 +3198,7 @@
           <w:rFonts w:ascii="Times New Roman" w:hAnsi="Times New Roman"/>
           <w:bCs/>
         </w:rPr>
-        <w:t>[</w:t>
-      </w:r>
-      <w:proofErr w:type="gramEnd"/>
-      <w:r>
-        <w:rPr>
-          <w:rFonts w:ascii="Times New Roman" w:hAnsi="Times New Roman"/>
-          <w:bCs/>
-        </w:rPr>
-        <w:t xml:space="preserve">S]          </w:t>
+        <w:t xml:space="preserve">[S]          </w:t>
       </w:r>
       <w:r>
         <w:rPr>
@@ -4287,7 +3337,6 @@
           <w:bCs/>
         </w:rPr>
       </w:pPr>
-      <w:proofErr w:type="gramStart"/>
       <w:r>
         <w:rPr>
           <w:rFonts w:ascii="Times New Roman" w:hAnsi="Times New Roman"/>
@@ -4302,7 +3351,6 @@
         </w:rPr>
         <w:t>[</w:t>
       </w:r>
-      <w:proofErr w:type="gramEnd"/>
       <w:r>
         <w:rPr>
           <w:rFonts w:ascii="Times New Roman" w:hAnsi="Times New Roman"/>
@@ -4385,8 +3433,8 @@
           <w:u w:val="single"/>
         </w:rPr>
         <w:tab/>
-      </w:r>
-      <w:proofErr w:type="spellStart"/>
+        <w:t xml:space="preserve">ae </w:t>
+      </w:r>
       <w:r>
         <w:rPr>
           <w:rFonts w:ascii="Times New Roman" w:hAnsi="Times New Roman"/>
@@ -4394,9 +3442,8 @@
           <w:bCs/>
           <w:u w:val="single"/>
         </w:rPr>
-        <w:t>ae</w:t>
-      </w:r>
-      <w:proofErr w:type="spellEnd"/>
+        <w:tab/>
+      </w:r>
       <w:r>
         <w:rPr>
           <w:rFonts w:ascii="Times New Roman" w:hAnsi="Times New Roman"/>
@@ -4404,39 +3451,18 @@
           <w:bCs/>
           <w:u w:val="single"/>
         </w:rPr>
+        <w:t>aeh</w:t>
+      </w:r>
+      <w:r>
+        <w:rPr>
+          <w:rFonts w:ascii="Times New Roman" w:hAnsi="Times New Roman"/>
+          <w:bCs/>
+        </w:rPr>
         <w:t xml:space="preserve"> </w:t>
       </w:r>
       <w:r>
         <w:rPr>
           <w:rFonts w:ascii="Times New Roman" w:hAnsi="Times New Roman"/>
-          <w:b/>
-          <w:bCs/>
-          <w:u w:val="single"/>
-        </w:rPr>
-        <w:tab/>
-      </w:r>
-      <w:proofErr w:type="spellStart"/>
-      <w:r>
-        <w:rPr>
-          <w:rFonts w:ascii="Times New Roman" w:hAnsi="Times New Roman"/>
-          <w:b/>
-          <w:bCs/>
-          <w:u w:val="single"/>
-        </w:rPr>
-        <w:t>aeh</w:t>
-      </w:r>
-      <w:proofErr w:type="spellEnd"/>
-      <w:r>
-        <w:rPr>
-          <w:rFonts w:ascii="Times New Roman" w:hAnsi="Times New Roman"/>
-          <w:bCs/>
-        </w:rPr>
-        <w:t xml:space="preserve"> </w:t>
-      </w:r>
-      <w:proofErr w:type="gramStart"/>
-      <w:r>
-        <w:rPr>
-          <w:rFonts w:ascii="Times New Roman" w:hAnsi="Times New Roman"/>
           <w:bCs/>
         </w:rPr>
         <w:t>ALASKA</w:t>
@@ -4446,15 +3472,7 @@
           <w:rFonts w:ascii="Times New Roman" w:hAnsi="Times New Roman"/>
           <w:bCs/>
         </w:rPr>
-        <w:t>[</w:t>
-      </w:r>
-      <w:proofErr w:type="gramEnd"/>
-      <w:r>
-        <w:rPr>
-          <w:rFonts w:ascii="Times New Roman" w:hAnsi="Times New Roman"/>
-          <w:bCs/>
-        </w:rPr>
-        <w:t xml:space="preserve">N]          </w:t>
+        <w:t xml:space="preserve">[N]          </w:t>
       </w:r>
       <w:r>
         <w:rPr>
@@ -4484,7 +3502,6 @@
           <w:bCs/>
         </w:rPr>
       </w:pPr>
-      <w:proofErr w:type="gramStart"/>
       <w:r>
         <w:rPr>
           <w:rFonts w:ascii="Times New Roman" w:hAnsi="Times New Roman"/>
@@ -4499,7 +3516,6 @@
         </w:rPr>
         <w:t>[</w:t>
       </w:r>
-      <w:proofErr w:type="gramEnd"/>
       <w:r>
         <w:rPr>
           <w:rFonts w:ascii="Times New Roman" w:hAnsi="Times New Roman"/>
@@ -4542,7 +3558,6 @@
           <w:bCs/>
         </w:rPr>
       </w:pPr>
-      <w:proofErr w:type="gramStart"/>
       <w:r>
         <w:rPr>
           <w:rFonts w:ascii="Times New Roman" w:hAnsi="Times New Roman"/>
@@ -4555,15 +3570,7 @@
           <w:rFonts w:ascii="Times New Roman" w:hAnsi="Times New Roman"/>
           <w:bCs/>
         </w:rPr>
-        <w:t>[</w:t>
-      </w:r>
-      <w:proofErr w:type="gramEnd"/>
-      <w:r>
-        <w:rPr>
-          <w:rFonts w:ascii="Times New Roman" w:hAnsi="Times New Roman"/>
-          <w:bCs/>
-        </w:rPr>
-        <w:t xml:space="preserve">S]          </w:t>
+        <w:t xml:space="preserve">[S]          </w:t>
       </w:r>
       <w:r>
         <w:rPr>
@@ -4781,7 +3788,6 @@
           <w:bCs/>
         </w:rPr>
       </w:pPr>
-      <w:proofErr w:type="gramStart"/>
       <w:r>
         <w:rPr>
           <w:rFonts w:ascii="Times New Roman" w:hAnsi="Times New Roman"/>
@@ -4796,7 +3802,6 @@
         </w:rPr>
         <w:t>[</w:t>
       </w:r>
-      <w:proofErr w:type="gramEnd"/>
       <w:r>
         <w:rPr>
           <w:rFonts w:ascii="Times New Roman" w:hAnsi="Times New Roman"/>
@@ -4839,7 +3844,6 @@
           <w:bCs/>
         </w:rPr>
       </w:pPr>
-      <w:proofErr w:type="gramStart"/>
       <w:r>
         <w:rPr>
           <w:rFonts w:ascii="Times New Roman" w:hAnsi="Times New Roman"/>
@@ -4854,7 +3858,6 @@
         </w:rPr>
         <w:t>[</w:t>
       </w:r>
-      <w:proofErr w:type="gramEnd"/>
       <w:r>
         <w:rPr>
           <w:rFonts w:ascii="Times New Roman" w:hAnsi="Times New Roman"/>
@@ -4897,7 +3900,6 @@
           <w:bCs/>
         </w:rPr>
       </w:pPr>
-      <w:proofErr w:type="gramStart"/>
       <w:r>
         <w:rPr>
           <w:rFonts w:ascii="Times New Roman" w:hAnsi="Times New Roman"/>
@@ -4910,15 +3912,7 @@
           <w:rFonts w:ascii="Times New Roman" w:hAnsi="Times New Roman"/>
           <w:bCs/>
         </w:rPr>
-        <w:t>[</w:t>
-      </w:r>
-      <w:proofErr w:type="gramEnd"/>
-      <w:r>
-        <w:rPr>
-          <w:rFonts w:ascii="Times New Roman" w:hAnsi="Times New Roman"/>
-          <w:bCs/>
-        </w:rPr>
-        <w:t xml:space="preserve">‘S/S]          </w:t>
+        <w:t xml:space="preserve">[‘S/S]          </w:t>
       </w:r>
       <w:r>
         <w:rPr>
@@ -4995,7 +3989,6 @@
           <w:bCs/>
         </w:rPr>
       </w:pPr>
-      <w:proofErr w:type="gramStart"/>
       <w:r>
         <w:rPr>
           <w:rFonts w:ascii="Times New Roman" w:hAnsi="Times New Roman"/>
@@ -5008,15 +4001,7 @@
           <w:rFonts w:ascii="Times New Roman" w:hAnsi="Times New Roman"/>
           <w:bCs/>
         </w:rPr>
-        <w:t>[</w:t>
-      </w:r>
-      <w:proofErr w:type="gramEnd"/>
-      <w:r>
-        <w:rPr>
-          <w:rFonts w:ascii="Times New Roman" w:hAnsi="Times New Roman"/>
-          <w:bCs/>
-        </w:rPr>
-        <w:t xml:space="preserve">‘S/S]          </w:t>
+        <w:t xml:space="preserve">[‘S/S]          </w:t>
       </w:r>
       <w:r>
         <w:rPr>
@@ -5221,9 +4206,8 @@
           <w:u w:val="single"/>
         </w:rPr>
         <w:tab/>
-      </w:r>
-      <w:proofErr w:type="spellStart"/>
-      <w:proofErr w:type="gramStart"/>
+        <w:t xml:space="preserve">ae </w:t>
+      </w:r>
       <w:r>
         <w:rPr>
           <w:rFonts w:ascii="Times New Roman" w:hAnsi="Times New Roman"/>
@@ -5231,10 +4215,8 @@
           <w:bCs/>
           <w:u w:val="single"/>
         </w:rPr>
-        <w:t>ae</w:t>
-      </w:r>
-      <w:proofErr w:type="spellEnd"/>
-      <w:proofErr w:type="gramEnd"/>
+        <w:tab/>
+      </w:r>
       <w:r>
         <w:rPr>
           <w:rFonts w:ascii="Times New Roman" w:hAnsi="Times New Roman"/>
@@ -5242,28 +4224,8 @@
           <w:bCs/>
           <w:u w:val="single"/>
         </w:rPr>
-        <w:t xml:space="preserve"> </w:t>
-      </w:r>
-      <w:r>
-        <w:rPr>
-          <w:rFonts w:ascii="Times New Roman" w:hAnsi="Times New Roman"/>
-          <w:b/>
-          <w:bCs/>
-          <w:u w:val="single"/>
-        </w:rPr>
-        <w:tab/>
-      </w:r>
-      <w:proofErr w:type="spellStart"/>
-      <w:r>
-        <w:rPr>
-          <w:rFonts w:ascii="Times New Roman" w:hAnsi="Times New Roman"/>
-          <w:b/>
-          <w:bCs/>
-          <w:u w:val="single"/>
-        </w:rPr>
         <w:t>aeh</w:t>
       </w:r>
-      <w:proofErr w:type="spellEnd"/>
       <w:r>
         <w:rPr>
           <w:rFonts w:ascii="Times New Roman" w:hAnsi="Times New Roman"/>
@@ -5461,7 +4423,7 @@
 
 <file path=word/comments.xml><?xml version="1.0" encoding="utf-8"?>
 <w:comments xmlns:wpc="http://schemas.microsoft.com/office/word/2010/wordprocessingCanvas" xmlns:mo="http://schemas.microsoft.com/office/mac/office/2008/main" xmlns:mc="http://schemas.openxmlformats.org/markup-compatibility/2006" xmlns:mv="urn:schemas-microsoft-com:mac:vml" xmlns:o="urn:schemas-microsoft-com:office:office" xmlns:r="http://schemas.openxmlformats.org/officeDocument/2006/relationships" xmlns:m="http://schemas.openxmlformats.org/officeDocument/2006/math" xmlns:v="urn:schemas-microsoft-com:vml" xmlns:wp14="http://schemas.microsoft.com/office/word/2010/wordprocessingDrawing" xmlns:wp="http://schemas.openxmlformats.org/drawingml/2006/wordprocessingDrawing" xmlns:w10="urn:schemas-microsoft-com:office:word" xmlns:w="http://schemas.openxmlformats.org/wordprocessingml/2006/main" xmlns:w14="http://schemas.microsoft.com/office/word/2010/wordml" xmlns:wpg="http://schemas.microsoft.com/office/word/2010/wordprocessingGroup" xmlns:wpi="http://schemas.microsoft.com/office/word/2010/wordprocessingInk" xmlns:wne="http://schemas.microsoft.com/office/word/2006/wordml" xmlns:wps="http://schemas.microsoft.com/office/word/2010/wordprocessingShape" mc:Ignorable="w14 wp14 mv">
-  <w:comment w:id="0" w:author="Hilary Prichard" w:date="2014-10-09T16:39:00Z" w:initials="HP">
+  <w:comment w:id="0" w:author="Kyle Gorman" w:date="2014-10-09T18:41:00Z" w:initials="KG">
     <w:p>
       <w:pPr>
         <w:pStyle w:val="CommentText"/>
@@ -5473,15 +4435,7 @@
         <w:annotationRef/>
       </w:r>
       <w:r>
-        <w:t xml:space="preserve">Need to pick a term and stick with it. Are we recoding? </w:t>
-      </w:r>
-      <w:proofErr w:type="spellStart"/>
-      <w:r>
-        <w:t>Recategorizing</w:t>
-      </w:r>
-      <w:proofErr w:type="spellEnd"/>
-      <w:r>
-        <w:t>? Verifying?</w:t>
+        <w:t>Maybe just cut this.</w:t>
       </w:r>
     </w:p>
   </w:comment>
@@ -5531,6 +4485,35 @@
     <w:p>
       <w:r>
         <w:continuationSeparator/>
+      </w:r>
+    </w:p>
+  </w:footnote>
+  <w:footnote w:id="1">
+    <w:p>
+      <w:pPr>
+        <w:pStyle w:val="FootnoteText"/>
+      </w:pPr>
+      <w:r>
+        <w:rPr>
+          <w:rStyle w:val="FootnoteReference"/>
+        </w:rPr>
+        <w:footnoteRef/>
+      </w:r>
+      <w:r>
+        <w:t xml:space="preserve"> </w:t>
+      </w:r>
+      <w:r>
+        <w:rPr>
+          <w:rFonts w:ascii="Times New Roman" w:hAnsi="Times New Roman"/>
+        </w:rPr>
+        <w:t xml:space="preserve">Some researchers (e.g., Adank et al. 2004, Flynn 2011) also consider the Mel transform a form of vowel normalization. </w:t>
+      </w:r>
+      <w:r>
+        <w:rPr>
+          <w:rFonts w:ascii="Times New Roman" w:hAnsi="Times New Roman"/>
+          <w:bCs/>
+        </w:rPr>
+        <w:t>Unfortunately, this transform does not minimize interspeaker variation due to physiological or anatomical differences, as it does not make use of any speaker-specific statistics.</w:t>
       </w:r>
     </w:p>
   </w:footnote>
@@ -7113,6 +6096,34 @@
       <w:color w:val="00000A"/>
       <w:sz w:val="20"/>
       <w:szCs w:val="20"/>
+    </w:rPr>
+  </w:style>
+  <w:style w:type="paragraph" w:styleId="FootnoteText">
+    <w:name w:val="footnote text"/>
+    <w:basedOn w:val="Normal"/>
+    <w:link w:val="FootnoteTextChar"/>
+    <w:uiPriority w:val="99"/>
+    <w:unhideWhenUsed/>
+    <w:rsid w:val="00735243"/>
+  </w:style>
+  <w:style w:type="character" w:customStyle="1" w:styleId="FootnoteTextChar">
+    <w:name w:val="Footnote Text Char"/>
+    <w:basedOn w:val="DefaultParagraphFont"/>
+    <w:link w:val="FootnoteText"/>
+    <w:uiPriority w:val="99"/>
+    <w:rsid w:val="00735243"/>
+    <w:rPr>
+      <w:color w:val="00000A"/>
+    </w:rPr>
+  </w:style>
+  <w:style w:type="character" w:styleId="FootnoteReference">
+    <w:name w:val="footnote reference"/>
+    <w:basedOn w:val="DefaultParagraphFont"/>
+    <w:uiPriority w:val="99"/>
+    <w:unhideWhenUsed/>
+    <w:rsid w:val="00735243"/>
+    <w:rPr>
+      <w:vertAlign w:val="superscript"/>
     </w:rPr>
   </w:style>
 </w:styles>
@@ -7629,7 +6640,7 @@
 </file>
 
 <file path=customXml/itemProps1.xml><?xml version="1.0" encoding="utf-8"?>
-<ds:datastoreItem xmlns:ds="http://schemas.openxmlformats.org/officeDocument/2006/customXml" ds:itemID="{148EEE8A-5380-DA40-8C5E-5F915641C727}">
+<ds:datastoreItem xmlns:ds="http://schemas.openxmlformats.org/officeDocument/2006/customXml" ds:itemID="{FBDA3AC5-6331-3B4D-8282-C1725237DEB4}">
   <ds:schemaRefs>
     <ds:schemaRef ds:uri="http://schemas.openxmlformats.org/officeDocument/2006/bibliography"/>
   </ds:schemaRefs>

</xml_diff>

<commit_message>
small intro proofreading edits
</commit_message>
<xml_diff>
--- a/Prichard-Gorman-draft.docx
+++ b/Prichard-Gorman-draft.docx
@@ -166,7 +166,35 @@
           <w:rFonts w:ascii="Times New Roman" w:hAnsi="Times New Roman"/>
           <w:bCs/>
         </w:rPr>
-        <w:t>status. Some conceptions of social class in sociolinguists, particularly those inspired by detailed eth</w:t>
+        <w:t>status. Some conceptions of social class in sociolinguist</w:t>
+      </w:r>
+      <w:r>
+        <w:rPr>
+          <w:rFonts w:ascii="Times New Roman" w:hAnsi="Times New Roman"/>
+          <w:bCs/>
+        </w:rPr>
+        <w:t>ic</w:t>
+      </w:r>
+      <w:r>
+        <w:rPr>
+          <w:rFonts w:ascii="Times New Roman" w:hAnsi="Times New Roman"/>
+          <w:bCs/>
+        </w:rPr>
+        <w:t xml:space="preserve">s, particularly those </w:t>
+      </w:r>
+      <w:r>
+        <w:rPr>
+          <w:rFonts w:ascii="Times New Roman" w:hAnsi="Times New Roman"/>
+          <w:bCs/>
+        </w:rPr>
+        <w:t>informed</w:t>
+      </w:r>
+      <w:r>
+        <w:rPr>
+          <w:rFonts w:ascii="Times New Roman" w:hAnsi="Times New Roman"/>
+          <w:bCs/>
+        </w:rPr>
+        <w:t xml:space="preserve"> by detailed eth</w:t>
       </w:r>
       <w:r>
         <w:rPr>
@@ -175,12 +203,21 @@
         </w:rPr>
         <w:t xml:space="preserve">nography, are strikingly novel. </w:t>
       </w:r>
-      <w:r>
-        <w:rPr>
-          <w:rFonts w:ascii="Times New Roman" w:hAnsi="Times New Roman"/>
-          <w:bCs/>
-        </w:rPr>
-        <w:t xml:space="preserve">Rickford (1986) documented sociolinguistic stratification based on whether or not speakers work in the fields of the local sugar planation in fieldwork conducted in </w:t>
+      <w:proofErr w:type="spellStart"/>
+      <w:r>
+        <w:rPr>
+          <w:rFonts w:ascii="Times New Roman" w:hAnsi="Times New Roman"/>
+          <w:bCs/>
+        </w:rPr>
+        <w:t>Rickford</w:t>
+      </w:r>
+      <w:proofErr w:type="spellEnd"/>
+      <w:r>
+        <w:rPr>
+          <w:rFonts w:ascii="Times New Roman" w:hAnsi="Times New Roman"/>
+          <w:bCs/>
+        </w:rPr>
+        <w:t xml:space="preserve"> (1986) documented sociolinguistic stratification based on whether or not speakers work in the fields of the local sugar planation in fieldwork conducted in </w:t>
       </w:r>
       <w:r>
         <w:rPr>
@@ -250,7 +287,21 @@
           <w:rFonts w:ascii="Times New Roman" w:hAnsi="Times New Roman"/>
           <w:bCs/>
         </w:rPr>
-        <w:t xml:space="preserve"> oppositional social categories referred</w:t>
+        <w:t xml:space="preserve"> oppositional social </w:t>
+      </w:r>
+      <w:r>
+        <w:rPr>
+          <w:rFonts w:ascii="Times New Roman" w:hAnsi="Times New Roman"/>
+          <w:bCs/>
+        </w:rPr>
+        <w:t>groups</w:t>
+      </w:r>
+      <w:r>
+        <w:rPr>
+          <w:rFonts w:ascii="Times New Roman" w:hAnsi="Times New Roman"/>
+          <w:bCs/>
+        </w:rPr>
+        <w:t xml:space="preserve"> referred</w:t>
       </w:r>
       <w:r>
         <w:rPr>
@@ -422,7 +473,21 @@
           <w:rFonts w:ascii="Times New Roman" w:hAnsi="Times New Roman"/>
           <w:bCs/>
         </w:rPr>
-        <w:t>The uniformity of sociolinguistic str</w:t>
+        <w:t xml:space="preserve">The </w:t>
+      </w:r>
+      <w:r>
+        <w:rPr>
+          <w:rFonts w:ascii="Times New Roman" w:hAnsi="Times New Roman"/>
+          <w:bCs/>
+        </w:rPr>
+        <w:t>universality</w:t>
+      </w:r>
+      <w:r>
+        <w:rPr>
+          <w:rFonts w:ascii="Times New Roman" w:hAnsi="Times New Roman"/>
+          <w:bCs/>
+        </w:rPr>
+        <w:t xml:space="preserve"> of sociolinguistic str</w:t>
       </w:r>
       <w:r>
         <w:rPr>
@@ -543,14 +608,56 @@
           <w:rFonts w:ascii="Times New Roman" w:hAnsi="Times New Roman"/>
           <w:bCs/>
         </w:rPr>
-        <w:t xml:space="preserve">local sociolinguistic change. </w:t>
-      </w:r>
-      <w:r>
-        <w:rPr>
-          <w:rFonts w:ascii="Times New Roman" w:hAnsi="Times New Roman"/>
-          <w:bCs/>
-        </w:rPr>
-        <w:t>We consider in turn two definitions of educational attainment. The first, which has been widely used in sociolinguistics, is based on years of formal educational, the second is an ethnographically informed measure oriented around the prestige of the educational institution obtained.</w:t>
+        <w:t xml:space="preserve">local </w:t>
+      </w:r>
+      <w:r>
+        <w:rPr>
+          <w:rFonts w:ascii="Times New Roman" w:hAnsi="Times New Roman"/>
+          <w:bCs/>
+        </w:rPr>
+        <w:t>sound</w:t>
+      </w:r>
+      <w:r>
+        <w:rPr>
+          <w:rFonts w:ascii="Times New Roman" w:hAnsi="Times New Roman"/>
+          <w:bCs/>
+        </w:rPr>
+        <w:t xml:space="preserve"> change. </w:t>
+      </w:r>
+      <w:r>
+        <w:rPr>
+          <w:rFonts w:ascii="Times New Roman" w:hAnsi="Times New Roman"/>
+          <w:bCs/>
+        </w:rPr>
+        <w:t>We consider in turn two definitions of educational attainment. The first, which has been widely used in sociolinguistics, is based</w:t>
+      </w:r>
+      <w:r>
+        <w:rPr>
+          <w:rFonts w:ascii="Times New Roman" w:hAnsi="Times New Roman"/>
+          <w:bCs/>
+        </w:rPr>
+        <w:t xml:space="preserve"> on years of formal educational;</w:t>
+      </w:r>
+      <w:r>
+        <w:rPr>
+          <w:rFonts w:ascii="Times New Roman" w:hAnsi="Times New Roman"/>
+          <w:bCs/>
+        </w:rPr>
+        <w:t xml:space="preserve"> the second is an ethnographically informed measure oriented around the prestige of the educational institution </w:t>
+      </w:r>
+      <w:r>
+        <w:rPr>
+          <w:rFonts w:ascii="Times New Roman" w:hAnsi="Times New Roman"/>
+          <w:bCs/>
+        </w:rPr>
+        <w:t>attended</w:t>
+      </w:r>
+      <w:r>
+        <w:rPr>
+          <w:rFonts w:ascii="Times New Roman" w:hAnsi="Times New Roman"/>
+          <w:bCs/>
+        </w:rPr>
+        <w:t>.</w:t>
       </w:r>
     </w:p>
     <w:p>
@@ -671,7 +778,23 @@
           <w:rFonts w:ascii="Times New Roman" w:hAnsi="Times New Roman"/>
           <w:bCs/>
         </w:rPr>
-        <w:t>e in progress, (eyC)-raising</w:t>
+        <w:t>e in progress, (</w:t>
+      </w:r>
+      <w:proofErr w:type="spellStart"/>
+      <w:r>
+        <w:rPr>
+          <w:rFonts w:ascii="Times New Roman" w:hAnsi="Times New Roman"/>
+          <w:bCs/>
+        </w:rPr>
+        <w:t>eyC</w:t>
+      </w:r>
+      <w:proofErr w:type="spellEnd"/>
+      <w:r>
+        <w:rPr>
+          <w:rFonts w:ascii="Times New Roman" w:hAnsi="Times New Roman"/>
+          <w:bCs/>
+        </w:rPr>
+        <w:t>)-raising</w:t>
       </w:r>
       <w:r>
         <w:rPr>
@@ -687,8 +810,6 @@
         </w:rPr>
         <w:t>summarizes our findings and discusses the</w:t>
       </w:r>
-      <w:bookmarkStart w:id="0" w:name="_GoBack"/>
-      <w:bookmarkEnd w:id="0"/>
       <w:r>
         <w:rPr>
           <w:rFonts w:ascii="Times New Roman" w:hAnsi="Times New Roman"/>
@@ -770,7 +891,21 @@
         <w:rPr>
           <w:rFonts w:ascii="Times New Roman" w:hAnsi="Times New Roman"/>
         </w:rPr>
-        <w:t xml:space="preserve">In Early Modern English, short-a underwent irregular lengthening and tensing before the voiceless fricatives /f, θ, s/ and nasals /m, n/; reflexes of this pattern are present in Mid-Atlantic dialects of American English as well as in various British dialects (see Wells 1982:203f.). Labov (1981) argues that the distribution of the tense and lax phonemes in the Mid-Atlantic is no longer governed by allophonic rules, but rather is the product of a complex phonemic split. In addition to the existence of several minimal pairs (e.g., the lax modal auxiliary </w:t>
+        <w:t xml:space="preserve">In Early Modern English, short-a underwent irregular lengthening and tensing before the voiceless fricatives /f, θ, s/ and nasals /m, n/; reflexes of this pattern are present in Mid-Atlantic dialects of American English as well as in various British dialects (see Wells 1982:203f.). </w:t>
+      </w:r>
+      <w:proofErr w:type="spellStart"/>
+      <w:r>
+        <w:rPr>
+          <w:rFonts w:ascii="Times New Roman" w:hAnsi="Times New Roman"/>
+        </w:rPr>
+        <w:t>Labov</w:t>
+      </w:r>
+      <w:proofErr w:type="spellEnd"/>
+      <w:r>
+        <w:rPr>
+          <w:rFonts w:ascii="Times New Roman" w:hAnsi="Times New Roman"/>
+        </w:rPr>
+        <w:t xml:space="preserve"> (1981) argues that the distribution of the tense and lax phonemes in the Mid-Atlantic is no longer governed by allophonic rules, but rather is the product of a complex phonemic split. In addition to the existence of several minimal pairs (e.g., the lax modal auxiliary </w:t>
       </w:r>
       <w:r>
         <w:rPr>
@@ -825,7 +960,63 @@
           <w:rFonts w:ascii="Times New Roman" w:hAnsi="Times New Roman"/>
         </w:rPr>
         <w:lastRenderedPageBreak/>
-        <w:t>Philadelphia split short-a system. Ferguson's research was carried out between 1940 and 1960, and is based on his own native speaker intuition, supplemented by natural observation and judgments from informants, mostly young men who attended the University of Pennsylvania. Ferguson first defines the phonetic quality of the two phonemes which make up the split system, noting that (æ) is low, front, unrounded, monophthongal---essentially of the same quality as most other varieties of English---while (æh) by contrast is diphthongal, and can be raised to [ɛə] or [eə]. As to the general rule governing which phoneme surfaces, Ferguson gives:</w:t>
+        <w:t xml:space="preserve">Philadelphia split short-a system. Ferguson's research was carried out between 1940 and 1960, and is based on his own native speaker intuition, supplemented by natural observation and judgments from informants, mostly young men who attended the University of Pennsylvania. Ferguson first defines the phonetic quality of the two phonemes which make up the split system, noting that (æ) is low, front, unrounded, </w:t>
+      </w:r>
+      <w:proofErr w:type="spellStart"/>
+      <w:r>
+        <w:rPr>
+          <w:rFonts w:ascii="Times New Roman" w:hAnsi="Times New Roman"/>
+        </w:rPr>
+        <w:t>monophthongal</w:t>
+      </w:r>
+      <w:proofErr w:type="spellEnd"/>
+      <w:r>
+        <w:rPr>
+          <w:rFonts w:ascii="Times New Roman" w:hAnsi="Times New Roman"/>
+        </w:rPr>
+        <w:t>---essentially of the same quality as most other varieties of English---while (</w:t>
+      </w:r>
+      <w:proofErr w:type="spellStart"/>
+      <w:r>
+        <w:rPr>
+          <w:rFonts w:ascii="Times New Roman" w:hAnsi="Times New Roman"/>
+        </w:rPr>
+        <w:t>æh</w:t>
+      </w:r>
+      <w:proofErr w:type="spellEnd"/>
+      <w:r>
+        <w:rPr>
+          <w:rFonts w:ascii="Times New Roman" w:hAnsi="Times New Roman"/>
+        </w:rPr>
+        <w:t>) by contrast is diphthongal, and can be raised to [</w:t>
+      </w:r>
+      <w:proofErr w:type="spellStart"/>
+      <w:r>
+        <w:rPr>
+          <w:rFonts w:ascii="Times New Roman" w:hAnsi="Times New Roman"/>
+        </w:rPr>
+        <w:t>ɛə</w:t>
+      </w:r>
+      <w:proofErr w:type="spellEnd"/>
+      <w:r>
+        <w:rPr>
+          <w:rFonts w:ascii="Times New Roman" w:hAnsi="Times New Roman"/>
+        </w:rPr>
+        <w:t>] or [</w:t>
+      </w:r>
+      <w:proofErr w:type="spellStart"/>
+      <w:r>
+        <w:rPr>
+          <w:rFonts w:ascii="Times New Roman" w:hAnsi="Times New Roman"/>
+        </w:rPr>
+        <w:t>eə</w:t>
+      </w:r>
+      <w:proofErr w:type="spellEnd"/>
+      <w:r>
+        <w:rPr>
+          <w:rFonts w:ascii="Times New Roman" w:hAnsi="Times New Roman"/>
+        </w:rPr>
+        <w:t>]. As to the general rule governing which phoneme surfaces, Ferguson gives:</w:t>
       </w:r>
     </w:p>
     <w:p>
@@ -1015,7 +1206,21 @@
         <w:rPr>
           <w:rFonts w:ascii="Times New Roman" w:hAnsi="Times New Roman"/>
         </w:rPr>
-        <w:t xml:space="preserve"> have the tense phoneme even though following [d] is not a regular tensing environment (263). In addition to these lexical exceptions, there are three classes of morphophonological exceptions. First, words like </w:t>
+        <w:t xml:space="preserve"> have the tense phoneme even though following [d] is not a regular tensing environment (263). In addition to these lexical exceptions, there are three classes of </w:t>
+      </w:r>
+      <w:proofErr w:type="spellStart"/>
+      <w:r>
+        <w:rPr>
+          <w:rFonts w:ascii="Times New Roman" w:hAnsi="Times New Roman"/>
+        </w:rPr>
+        <w:t>morphophonological</w:t>
+      </w:r>
+      <w:proofErr w:type="spellEnd"/>
+      <w:r>
+        <w:rPr>
+          <w:rFonts w:ascii="Times New Roman" w:hAnsi="Times New Roman"/>
+        </w:rPr>
+        <w:t xml:space="preserve"> exceptions. First, words like </w:t>
       </w:r>
       <w:r>
         <w:rPr>
@@ -1043,7 +1248,21 @@
         <w:rPr>
           <w:rFonts w:ascii="Times New Roman" w:hAnsi="Times New Roman"/>
         </w:rPr>
-        <w:t xml:space="preserve">, which fail to meet the conditions of (1) due to the addition of inflectional suffixes (the progressive/future/gerund suffix /-ɪŋ/, the noun plural suffix /-z/, the third-person singular active indicative agreement suffix /-z/, the regular past/past participle suffix /-d/, and perhaps the agentive </w:t>
+        <w:t>, which fail to meet the conditions of (1) due to the addition of inflectional suffixes (the progressive/future/gerund suffix /-</w:t>
+      </w:r>
+      <w:proofErr w:type="spellStart"/>
+      <w:r>
+        <w:rPr>
+          <w:rFonts w:ascii="Times New Roman" w:hAnsi="Times New Roman"/>
+        </w:rPr>
+        <w:t>ɪŋ</w:t>
+      </w:r>
+      <w:proofErr w:type="spellEnd"/>
+      <w:r>
+        <w:rPr>
+          <w:rFonts w:ascii="Times New Roman" w:hAnsi="Times New Roman"/>
+        </w:rPr>
+        <w:t xml:space="preserve">/, the noun plural suffix /-z/, the third-person singular active indicative agreement suffix /-z/, the regular past/past participle suffix /-d/, and perhaps the agentive </w:t>
       </w:r>
       <w:r>
         <w:rPr>
@@ -1120,7 +1339,21 @@
         <w:rPr>
           <w:rFonts w:ascii="Times New Roman" w:hAnsi="Times New Roman"/>
         </w:rPr>
-        <w:t xml:space="preserve">Finally, according to Ferguson, short-a is not tense in an initial stressed syllable when followed by </w:t>
+        <w:t xml:space="preserve">Finally, according to Ferguson, </w:t>
+      </w:r>
+      <w:proofErr w:type="gramStart"/>
+      <w:r>
+        <w:rPr>
+          <w:rFonts w:ascii="Times New Roman" w:hAnsi="Times New Roman"/>
+        </w:rPr>
+        <w:t>short-a</w:t>
+      </w:r>
+      <w:proofErr w:type="gramEnd"/>
+      <w:r>
+        <w:rPr>
+          <w:rFonts w:ascii="Times New Roman" w:hAnsi="Times New Roman"/>
+        </w:rPr>
+        <w:t xml:space="preserve"> is not tense in an initial stressed syllable when followed by </w:t>
       </w:r>
       <w:r>
         <w:rPr>
@@ -1128,7 +1361,43 @@
           <w:i/>
           <w:iCs/>
         </w:rPr>
-        <w:t xml:space="preserve">-sp, -sf, </w:t>
+        <w:t>-</w:t>
+      </w:r>
+      <w:proofErr w:type="spellStart"/>
+      <w:r>
+        <w:rPr>
+          <w:rFonts w:ascii="Times New Roman" w:hAnsi="Times New Roman"/>
+          <w:i/>
+          <w:iCs/>
+        </w:rPr>
+        <w:t>sp</w:t>
+      </w:r>
+      <w:proofErr w:type="spellEnd"/>
+      <w:r>
+        <w:rPr>
+          <w:rFonts w:ascii="Times New Roman" w:hAnsi="Times New Roman"/>
+          <w:i/>
+          <w:iCs/>
+        </w:rPr>
+        <w:t>, -</w:t>
+      </w:r>
+      <w:proofErr w:type="spellStart"/>
+      <w:r>
+        <w:rPr>
+          <w:rFonts w:ascii="Times New Roman" w:hAnsi="Times New Roman"/>
+          <w:i/>
+          <w:iCs/>
+        </w:rPr>
+        <w:t>sf</w:t>
+      </w:r>
+      <w:proofErr w:type="spellEnd"/>
+      <w:r>
+        <w:rPr>
+          <w:rFonts w:ascii="Times New Roman" w:hAnsi="Times New Roman"/>
+          <w:i/>
+          <w:iCs/>
+        </w:rPr>
+        <w:t xml:space="preserve">, </w:t>
       </w:r>
       <w:r>
         <w:rPr>
@@ -1142,7 +1411,25 @@
           <w:i/>
           <w:iCs/>
         </w:rPr>
-        <w:t xml:space="preserve">-sb </w:t>
+        <w:t>-</w:t>
+      </w:r>
+      <w:proofErr w:type="spellStart"/>
+      <w:r>
+        <w:rPr>
+          <w:rFonts w:ascii="Times New Roman" w:hAnsi="Times New Roman"/>
+          <w:i/>
+          <w:iCs/>
+        </w:rPr>
+        <w:t>sb</w:t>
+      </w:r>
+      <w:proofErr w:type="spellEnd"/>
+      <w:r>
+        <w:rPr>
+          <w:rFonts w:ascii="Times New Roman" w:hAnsi="Times New Roman"/>
+          <w:i/>
+          <w:iCs/>
+        </w:rPr>
+        <w:t xml:space="preserve"> </w:t>
       </w:r>
       <w:r>
         <w:rPr>
@@ -1178,11 +1465,47 @@
           <w:rFonts w:ascii="Times New Roman" w:hAnsi="Times New Roman"/>
         </w:rPr>
       </w:pPr>
-      <w:r>
-        <w:rPr>
-          <w:rFonts w:ascii="Times New Roman" w:hAnsi="Times New Roman"/>
-        </w:rPr>
-        <w:t>Labov (1989, 1994) builds on Ferguson's description, formalizing additional rules and investigating possible exceptions using data from LCV, a corpus of sociolinguistic interviews collected in Philadelphia between 1973 and 1977. Whereas Ferguson's rule (1) requires that a tensing consonant be word-final or followed by another consonant, Labov specifically refers to a requirement that the tensing consonant is tautosyllabic (1994: 430). The result is that tensing is limited to closed syllables. He adds that the addition of inflectional suffixes does not affect the distribution of the tense and lax phonemes, whereas there is extensive variation associated with derivational suffixes.</w:t>
+      <w:proofErr w:type="spellStart"/>
+      <w:r>
+        <w:rPr>
+          <w:rFonts w:ascii="Times New Roman" w:hAnsi="Times New Roman"/>
+        </w:rPr>
+        <w:t>Labov</w:t>
+      </w:r>
+      <w:proofErr w:type="spellEnd"/>
+      <w:r>
+        <w:rPr>
+          <w:rFonts w:ascii="Times New Roman" w:hAnsi="Times New Roman"/>
+        </w:rPr>
+        <w:t xml:space="preserve"> (1989, 1994) builds on Ferguson's description, formalizing additional rules and investigating possible exceptions using data from LCV, a corpus of sociolinguistic interviews collected in Philadelphia between 1973 and 1977. Whereas Ferguson's rule (1) requires that a tensing consonant be word-final or followed by another consonant, </w:t>
+      </w:r>
+      <w:proofErr w:type="spellStart"/>
+      <w:r>
+        <w:rPr>
+          <w:rFonts w:ascii="Times New Roman" w:hAnsi="Times New Roman"/>
+        </w:rPr>
+        <w:t>Labov</w:t>
+      </w:r>
+      <w:proofErr w:type="spellEnd"/>
+      <w:r>
+        <w:rPr>
+          <w:rFonts w:ascii="Times New Roman" w:hAnsi="Times New Roman"/>
+        </w:rPr>
+        <w:t xml:space="preserve"> specifically refers to a requirement that the tensing consonant is </w:t>
+      </w:r>
+      <w:proofErr w:type="spellStart"/>
+      <w:r>
+        <w:rPr>
+          <w:rFonts w:ascii="Times New Roman" w:hAnsi="Times New Roman"/>
+        </w:rPr>
+        <w:t>tautosyllabic</w:t>
+      </w:r>
+      <w:proofErr w:type="spellEnd"/>
+      <w:r>
+        <w:rPr>
+          <w:rFonts w:ascii="Times New Roman" w:hAnsi="Times New Roman"/>
+        </w:rPr>
+        <w:t xml:space="preserve"> (1994: 430). The result is that tensing is limited to closed syllables. He adds that the addition of inflectional suffixes does not affect the distribution of the tense and lax phonemes, whereas there is extensive variation associated with derivational suffixes.</w:t>
       </w:r>
       <w:r>
         <w:rPr>
@@ -1192,11 +1515,47 @@
         </w:rPr>
         <w:t xml:space="preserve"> </w:t>
       </w:r>
-      <w:r>
-        <w:rPr>
-          <w:rFonts w:ascii="Times New Roman" w:hAnsi="Times New Roman"/>
-        </w:rPr>
-        <w:t>Labov also finds variation when short-a is followed by /st/ clusters (</w:t>
+      <w:proofErr w:type="spellStart"/>
+      <w:r>
+        <w:rPr>
+          <w:rFonts w:ascii="Times New Roman" w:hAnsi="Times New Roman"/>
+        </w:rPr>
+        <w:t>Labov</w:t>
+      </w:r>
+      <w:proofErr w:type="spellEnd"/>
+      <w:r>
+        <w:rPr>
+          <w:rFonts w:ascii="Times New Roman" w:hAnsi="Times New Roman"/>
+        </w:rPr>
+        <w:t xml:space="preserve"> also finds variation when </w:t>
+      </w:r>
+      <w:proofErr w:type="gramStart"/>
+      <w:r>
+        <w:rPr>
+          <w:rFonts w:ascii="Times New Roman" w:hAnsi="Times New Roman"/>
+        </w:rPr>
+        <w:t>short-a</w:t>
+      </w:r>
+      <w:proofErr w:type="gramEnd"/>
+      <w:r>
+        <w:rPr>
+          <w:rFonts w:ascii="Times New Roman" w:hAnsi="Times New Roman"/>
+        </w:rPr>
+        <w:t xml:space="preserve"> is followed by /</w:t>
+      </w:r>
+      <w:proofErr w:type="spellStart"/>
+      <w:r>
+        <w:rPr>
+          <w:rFonts w:ascii="Times New Roman" w:hAnsi="Times New Roman"/>
+        </w:rPr>
+        <w:t>st</w:t>
+      </w:r>
+      <w:proofErr w:type="spellEnd"/>
+      <w:r>
+        <w:rPr>
+          <w:rFonts w:ascii="Times New Roman" w:hAnsi="Times New Roman"/>
+        </w:rPr>
+        <w:t>/ clusters (</w:t>
       </w:r>
       <w:r>
         <w:rPr>
@@ -1357,7 +1716,21 @@
         <w:rPr>
           <w:rFonts w:ascii="Times New Roman" w:hAnsi="Times New Roman"/>
         </w:rPr>
-        <w:t xml:space="preserve">We employ a data-driven approach to the coding of the Philadelphia short-a system, similar to that in Labov 1989. </w:t>
+        <w:t xml:space="preserve">We employ a data-driven approach to the coding of the Philadelphia short-a system, similar to that in </w:t>
+      </w:r>
+      <w:proofErr w:type="spellStart"/>
+      <w:r>
+        <w:rPr>
+          <w:rFonts w:ascii="Times New Roman" w:hAnsi="Times New Roman"/>
+        </w:rPr>
+        <w:t>Labov</w:t>
+      </w:r>
+      <w:proofErr w:type="spellEnd"/>
+      <w:r>
+        <w:rPr>
+          <w:rFonts w:ascii="Times New Roman" w:hAnsi="Times New Roman"/>
+        </w:rPr>
+        <w:t xml:space="preserve"> 1989. </w:t>
       </w:r>
       <w:r>
         <w:rPr>
@@ -1389,7 +1762,35 @@
         <w:rPr>
           <w:rFonts w:ascii="Times New Roman" w:hAnsi="Times New Roman"/>
         </w:rPr>
-        <w:t>hood Corpus (Labov et al. 2013); this data is described in more detail in section ????</w:t>
+        <w:t>hood Corpus (</w:t>
+      </w:r>
+      <w:proofErr w:type="spellStart"/>
+      <w:r>
+        <w:rPr>
+          <w:rFonts w:ascii="Times New Roman" w:hAnsi="Times New Roman"/>
+        </w:rPr>
+        <w:t>Labov</w:t>
+      </w:r>
+      <w:proofErr w:type="spellEnd"/>
+      <w:r>
+        <w:rPr>
+          <w:rFonts w:ascii="Times New Roman" w:hAnsi="Times New Roman"/>
+        </w:rPr>
+        <w:t xml:space="preserve"> et al. 2013); this data is described in more detail in </w:t>
+      </w:r>
+      <w:proofErr w:type="gramStart"/>
+      <w:r>
+        <w:rPr>
+          <w:rFonts w:ascii="Times New Roman" w:hAnsi="Times New Roman"/>
+        </w:rPr>
+        <w:t>section ?</w:t>
+      </w:r>
+      <w:proofErr w:type="gramEnd"/>
+      <w:r>
+        <w:rPr>
+          <w:rFonts w:ascii="Times New Roman" w:hAnsi="Times New Roman"/>
+        </w:rPr>
+        <w:t>???</w:t>
       </w:r>
     </w:p>
     <w:p>
@@ -1444,7 +1845,49 @@
         <w:rPr>
           <w:rFonts w:ascii="Times New Roman" w:hAnsi="Times New Roman"/>
         </w:rPr>
-        <w:t>Formant measurements were converted from Hertz to Mel (Stevens and Volkmann 1940), and then normalized using the speaker-intrinsic, vowel-extrinsic Lobanov method. Mel space is used by phoneticians to better represent non-linearities in human speech perception.</w:t>
+        <w:t xml:space="preserve">Formant measurements were converted from Hertz to Mel (Stevens and Volkmann 1940), and then normalized using the speaker-intrinsic, vowel-extrinsic </w:t>
+      </w:r>
+      <w:proofErr w:type="spellStart"/>
+      <w:r>
+        <w:rPr>
+          <w:rFonts w:ascii="Times New Roman" w:hAnsi="Times New Roman"/>
+        </w:rPr>
+        <w:t>Lobanov</w:t>
+      </w:r>
+      <w:proofErr w:type="spellEnd"/>
+      <w:r>
+        <w:rPr>
+          <w:rFonts w:ascii="Times New Roman" w:hAnsi="Times New Roman"/>
+        </w:rPr>
+        <w:t xml:space="preserve"> method. </w:t>
+      </w:r>
+      <w:proofErr w:type="gramStart"/>
+      <w:r>
+        <w:rPr>
+          <w:rFonts w:ascii="Times New Roman" w:hAnsi="Times New Roman"/>
+        </w:rPr>
+        <w:t>Mel space is used by phoneticians to better represent non-</w:t>
+      </w:r>
+      <w:proofErr w:type="spellStart"/>
+      <w:r>
+        <w:rPr>
+          <w:rFonts w:ascii="Times New Roman" w:hAnsi="Times New Roman"/>
+        </w:rPr>
+        <w:t>linearities</w:t>
+      </w:r>
+      <w:proofErr w:type="spellEnd"/>
+      <w:r>
+        <w:rPr>
+          <w:rFonts w:ascii="Times New Roman" w:hAnsi="Times New Roman"/>
+        </w:rPr>
+        <w:t xml:space="preserve"> in human speech perception</w:t>
+      </w:r>
+      <w:proofErr w:type="gramEnd"/>
+      <w:r>
+        <w:rPr>
+          <w:rFonts w:ascii="Times New Roman" w:hAnsi="Times New Roman"/>
+        </w:rPr>
+        <w:t>.</w:t>
       </w:r>
       <w:r>
         <w:rPr>
@@ -1464,7 +1907,23 @@
           <w:rFonts w:ascii="Times New Roman" w:hAnsi="Times New Roman"/>
           <w:bCs/>
         </w:rPr>
-        <w:t>The combination of the Mel transform and Lobanov normalization allows us to better represent perceived frequencies, while also controlling for physiological differences between speakers.</w:t>
+        <w:t xml:space="preserve">The combination of the Mel transform and </w:t>
+      </w:r>
+      <w:proofErr w:type="spellStart"/>
+      <w:r>
+        <w:rPr>
+          <w:rFonts w:ascii="Times New Roman" w:hAnsi="Times New Roman"/>
+          <w:bCs/>
+        </w:rPr>
+        <w:t>Lobanov</w:t>
+      </w:r>
+      <w:proofErr w:type="spellEnd"/>
+      <w:r>
+        <w:rPr>
+          <w:rFonts w:ascii="Times New Roman" w:hAnsi="Times New Roman"/>
+          <w:bCs/>
+        </w:rPr>
+        <w:t xml:space="preserve"> normalization allows us to better represent perceived frequencies, while also controlling for physiological differences between speakers.</w:t>
       </w:r>
     </w:p>
     <w:p>
@@ -1502,12 +1961,21 @@
           <w:b/>
         </w:rPr>
       </w:pPr>
-      <w:r>
-        <w:rPr>
-          <w:rFonts w:ascii="Times New Roman" w:hAnsi="Times New Roman"/>
-          <w:b/>
-        </w:rPr>
-        <w:t>x.1 Testing the ‘variable’ class</w:t>
+      <w:proofErr w:type="gramStart"/>
+      <w:r>
+        <w:rPr>
+          <w:rFonts w:ascii="Times New Roman" w:hAnsi="Times New Roman"/>
+          <w:b/>
+        </w:rPr>
+        <w:t>x</w:t>
+      </w:r>
+      <w:proofErr w:type="gramEnd"/>
+      <w:r>
+        <w:rPr>
+          <w:rFonts w:ascii="Times New Roman" w:hAnsi="Times New Roman"/>
+          <w:b/>
+        </w:rPr>
+        <w:t>.1 Testing the ‘variable’ class</w:t>
       </w:r>
       <w:r>
         <w:rPr>
@@ -1527,7 +1995,35 @@
         <w:rPr>
           <w:rFonts w:ascii="Times New Roman" w:hAnsi="Times New Roman"/>
         </w:rPr>
-        <w:t>FAVE-extract currently assigns a number of words in different phonological environments to a ‘variable’ short-a class, coded (aeBR). This class is a catch-all of lexical exceptions and potential change in progress identified at various points in the literature on short-a, which includes:</w:t>
+        <w:t>FAVE-extract currently assigns a number of words in different phonological environments to a ‘variable’ short-a class, coded (</w:t>
+      </w:r>
+      <w:proofErr w:type="spellStart"/>
+      <w:r>
+        <w:rPr>
+          <w:rFonts w:ascii="Times New Roman" w:hAnsi="Times New Roman"/>
+        </w:rPr>
+        <w:t>aeBR</w:t>
+      </w:r>
+      <w:proofErr w:type="spellEnd"/>
+      <w:r>
+        <w:rPr>
+          <w:rFonts w:ascii="Times New Roman" w:hAnsi="Times New Roman"/>
+        </w:rPr>
+        <w:t xml:space="preserve">). This class is a </w:t>
+      </w:r>
+      <w:proofErr w:type="gramStart"/>
+      <w:r>
+        <w:rPr>
+          <w:rFonts w:ascii="Times New Roman" w:hAnsi="Times New Roman"/>
+        </w:rPr>
+        <w:t>catch-all</w:t>
+      </w:r>
+      <w:proofErr w:type="gramEnd"/>
+      <w:r>
+        <w:rPr>
+          <w:rFonts w:ascii="Times New Roman" w:hAnsi="Times New Roman"/>
+        </w:rPr>
+        <w:t xml:space="preserve"> of lexical exceptions and potential change in progress identified at various points in the literature on short-a, which includes:</w:t>
       </w:r>
     </w:p>
     <w:p>
@@ -1635,7 +2131,21 @@
         <w:rPr>
           <w:rFonts w:ascii="Times New Roman" w:hAnsi="Times New Roman"/>
         </w:rPr>
-        <w:t>Words in which short-a is followed by /l/ (</w:t>
+        <w:t xml:space="preserve">Words in which </w:t>
+      </w:r>
+      <w:proofErr w:type="gramStart"/>
+      <w:r>
+        <w:rPr>
+          <w:rFonts w:ascii="Times New Roman" w:hAnsi="Times New Roman"/>
+        </w:rPr>
+        <w:t>short-a</w:t>
+      </w:r>
+      <w:proofErr w:type="gramEnd"/>
+      <w:r>
+        <w:rPr>
+          <w:rFonts w:ascii="Times New Roman" w:hAnsi="Times New Roman"/>
+        </w:rPr>
+        <w:t xml:space="preserve"> is followed by /l/ (</w:t>
       </w:r>
       <w:r>
         <w:rPr>
@@ -1666,7 +2176,35 @@
         <w:rPr>
           <w:rFonts w:ascii="Times New Roman" w:hAnsi="Times New Roman"/>
         </w:rPr>
-        <w:t>Words in which short-a is followed by an /sC/ cluster (</w:t>
+        <w:t xml:space="preserve">Words in which </w:t>
+      </w:r>
+      <w:proofErr w:type="gramStart"/>
+      <w:r>
+        <w:rPr>
+          <w:rFonts w:ascii="Times New Roman" w:hAnsi="Times New Roman"/>
+        </w:rPr>
+        <w:t>short-a</w:t>
+      </w:r>
+      <w:proofErr w:type="gramEnd"/>
+      <w:r>
+        <w:rPr>
+          <w:rFonts w:ascii="Times New Roman" w:hAnsi="Times New Roman"/>
+        </w:rPr>
+        <w:t xml:space="preserve"> is followed by an /</w:t>
+      </w:r>
+      <w:proofErr w:type="spellStart"/>
+      <w:r>
+        <w:rPr>
+          <w:rFonts w:ascii="Times New Roman" w:hAnsi="Times New Roman"/>
+        </w:rPr>
+        <w:t>sC</w:t>
+      </w:r>
+      <w:proofErr w:type="spellEnd"/>
+      <w:r>
+        <w:rPr>
+          <w:rFonts w:ascii="Times New Roman" w:hAnsi="Times New Roman"/>
+        </w:rPr>
+        <w:t>/ cluster (</w:t>
       </w:r>
       <w:r>
         <w:rPr>
@@ -1704,7 +2242,23 @@
           <w:rFonts w:ascii="Times New Roman" w:hAnsi="Times New Roman"/>
           <w:i/>
         </w:rPr>
-        <w:t xml:space="preserve">–arry </w:t>
+        <w:t>–</w:t>
+      </w:r>
+      <w:proofErr w:type="spellStart"/>
+      <w:r>
+        <w:rPr>
+          <w:rFonts w:ascii="Times New Roman" w:hAnsi="Times New Roman"/>
+          <w:i/>
+        </w:rPr>
+        <w:t>arry</w:t>
+      </w:r>
+      <w:proofErr w:type="spellEnd"/>
+      <w:r>
+        <w:rPr>
+          <w:rFonts w:ascii="Times New Roman" w:hAnsi="Times New Roman"/>
+          <w:i/>
+        </w:rPr>
+        <w:t xml:space="preserve"> </w:t>
       </w:r>
       <w:r>
         <w:rPr>
@@ -1743,7 +2297,21 @@
         <w:rPr>
           <w:rFonts w:ascii="Times New Roman" w:hAnsi="Times New Roman"/>
         </w:rPr>
-        <w:t xml:space="preserve">The frequencies of the subtypes of the (æBR) class in the 301-speaker subset of the PNC are given in </w:t>
+        <w:t>The frequencies of the subtypes of the (</w:t>
+      </w:r>
+      <w:proofErr w:type="spellStart"/>
+      <w:r>
+        <w:rPr>
+          <w:rFonts w:ascii="Times New Roman" w:hAnsi="Times New Roman"/>
+        </w:rPr>
+        <w:t>æBR</w:t>
+      </w:r>
+      <w:proofErr w:type="spellEnd"/>
+      <w:r>
+        <w:rPr>
+          <w:rFonts w:ascii="Times New Roman" w:hAnsi="Times New Roman"/>
+        </w:rPr>
+        <w:t xml:space="preserve">) class in the 301-speaker subset of the PNC are given in </w:t>
       </w:r>
       <w:r>
         <w:rPr>
@@ -1809,7 +2377,70 @@
         <w:rPr>
           <w:rFonts w:ascii="Times New Roman" w:hAnsi="Times New Roman"/>
         </w:rPr>
-        <w:t>The goal of the first step was to test whether the words that FAVE currently codes as ‘variable’ are truly variable, or can be reliably coded into the tense or lax class. For each speaker, we calculated the Mahalanobis distances in F1, F2 space between each (æBR) token and the speaker’s (æ) and (æh) means. Mahalanobis distance was chosen over Euclidean distance, as it takes into account correlations between F1 and F2.</w:t>
+        <w:t xml:space="preserve">The goal of the first step was to test whether the words that FAVE currently codes as ‘variable’ are truly variable, or can be reliably coded into the tense or lax class. For each speaker, we calculated the </w:t>
+      </w:r>
+      <w:proofErr w:type="spellStart"/>
+      <w:r>
+        <w:rPr>
+          <w:rFonts w:ascii="Times New Roman" w:hAnsi="Times New Roman"/>
+        </w:rPr>
+        <w:t>Mahalanobis</w:t>
+      </w:r>
+      <w:proofErr w:type="spellEnd"/>
+      <w:r>
+        <w:rPr>
+          <w:rFonts w:ascii="Times New Roman" w:hAnsi="Times New Roman"/>
+        </w:rPr>
+        <w:t xml:space="preserve"> distances in F1, F2 space between each (</w:t>
+      </w:r>
+      <w:proofErr w:type="spellStart"/>
+      <w:r>
+        <w:rPr>
+          <w:rFonts w:ascii="Times New Roman" w:hAnsi="Times New Roman"/>
+        </w:rPr>
+        <w:t>æBR</w:t>
+      </w:r>
+      <w:proofErr w:type="spellEnd"/>
+      <w:r>
+        <w:rPr>
+          <w:rFonts w:ascii="Times New Roman" w:hAnsi="Times New Roman"/>
+        </w:rPr>
+        <w:t>) token and the speaker’s (æ) and (</w:t>
+      </w:r>
+      <w:proofErr w:type="spellStart"/>
+      <w:r>
+        <w:rPr>
+          <w:rFonts w:ascii="Times New Roman" w:hAnsi="Times New Roman"/>
+        </w:rPr>
+        <w:t>æh</w:t>
+      </w:r>
+      <w:proofErr w:type="spellEnd"/>
+      <w:r>
+        <w:rPr>
+          <w:rFonts w:ascii="Times New Roman" w:hAnsi="Times New Roman"/>
+        </w:rPr>
+        <w:t xml:space="preserve">) means. </w:t>
+      </w:r>
+      <w:proofErr w:type="spellStart"/>
+      <w:r>
+        <w:rPr>
+          <w:rFonts w:ascii="Times New Roman" w:hAnsi="Times New Roman"/>
+        </w:rPr>
+        <w:t>Mahalanobis</w:t>
+      </w:r>
+      <w:proofErr w:type="spellEnd"/>
+      <w:r>
+        <w:rPr>
+          <w:rFonts w:ascii="Times New Roman" w:hAnsi="Times New Roman"/>
+        </w:rPr>
+        <w:t xml:space="preserve"> distance was chosen over Euclidean distance, as it takes into account correlations </w:t>
+      </w:r>
+      <w:r>
+        <w:rPr>
+          <w:rFonts w:ascii="Times New Roman" w:hAnsi="Times New Roman"/>
+        </w:rPr>
+        <w:lastRenderedPageBreak/>
+        <w:t>between F1 and F2.</w:t>
       </w:r>
       <w:r>
         <w:rPr>
@@ -1818,29 +2449,50 @@
         </w:rPr>
         <w:footnoteReference w:id="2"/>
       </w:r>
-      <w:commentRangeStart w:id="1"/>
-      <w:r>
-        <w:rPr>
-          <w:rFonts w:ascii="Times New Roman" w:hAnsi="Times New Roman"/>
-        </w:rPr>
-        <w:commentReference w:id="2"/>
-      </w:r>
-      <w:commentRangeEnd w:id="1"/>
-      <w:r>
+      <w:commentRangeStart w:id="0"/>
+      <w:r>
+        <w:rPr>
+          <w:rFonts w:ascii="Times New Roman" w:hAnsi="Times New Roman"/>
+        </w:rPr>
         <w:commentReference w:id="1"/>
       </w:r>
-      <w:r>
-        <w:rPr>
-          <w:rFonts w:ascii="Times New Roman" w:hAnsi="Times New Roman"/>
-        </w:rPr>
-        <w:t xml:space="preserve"> Each (æBR) token was then recoded according to whether it was closer to the </w:t>
-      </w:r>
-      <w:r>
-        <w:rPr>
-          <w:rFonts w:ascii="Times New Roman" w:hAnsi="Times New Roman"/>
-        </w:rPr>
-        <w:lastRenderedPageBreak/>
-        <w:t xml:space="preserve">tense or lax mean. Finally, we tabulated how often each (æBR) word was coded as tense or lax. If there were at least five tokens of the word, and the ratio of one code to the other was at least 2:1, then the word was recoded accordingly. </w:t>
+      <w:commentRangeEnd w:id="0"/>
+      <w:r>
+        <w:commentReference w:id="0"/>
+      </w:r>
+      <w:r>
+        <w:rPr>
+          <w:rFonts w:ascii="Times New Roman" w:hAnsi="Times New Roman"/>
+        </w:rPr>
+        <w:t xml:space="preserve"> Each (</w:t>
+      </w:r>
+      <w:proofErr w:type="spellStart"/>
+      <w:r>
+        <w:rPr>
+          <w:rFonts w:ascii="Times New Roman" w:hAnsi="Times New Roman"/>
+        </w:rPr>
+        <w:t>æBR</w:t>
+      </w:r>
+      <w:proofErr w:type="spellEnd"/>
+      <w:r>
+        <w:rPr>
+          <w:rFonts w:ascii="Times New Roman" w:hAnsi="Times New Roman"/>
+        </w:rPr>
+        <w:t>) token was then recoded according to whether it was closer to the tense or lax mean. Finally, we tabulated how often each (</w:t>
+      </w:r>
+      <w:proofErr w:type="spellStart"/>
+      <w:r>
+        <w:rPr>
+          <w:rFonts w:ascii="Times New Roman" w:hAnsi="Times New Roman"/>
+        </w:rPr>
+        <w:t>æBR</w:t>
+      </w:r>
+      <w:proofErr w:type="spellEnd"/>
+      <w:r>
+        <w:rPr>
+          <w:rFonts w:ascii="Times New Roman" w:hAnsi="Times New Roman"/>
+        </w:rPr>
+        <w:t xml:space="preserve">) word was coded as tense or lax. If there were at least five tokens of the word, and the ratio of one code to the other was at least 2:1, then the word was recoded accordingly. </w:t>
       </w:r>
     </w:p>
     <w:p>
@@ -1875,7 +2527,35 @@
         <w:rPr>
           <w:rFonts w:ascii="Times New Roman" w:hAnsi="Times New Roman"/>
         </w:rPr>
-        <w:t xml:space="preserve">These new codes were incorporated into a new short-a module for FAVE. This module includes several coding improvements: it uses a syllabification procedure (Gorman 2013) to accurately account for the tautosyllabicity constraint, and uses the Porter (1980) stemmer to detect resyllabification of a stem-final consonant due to the addition of the suffixes </w:t>
+        <w:t xml:space="preserve">These new codes were incorporated into a new short-a module for FAVE. This module includes several coding improvements: it uses a syllabification procedure (Gorman 2013) to accurately account for the </w:t>
+      </w:r>
+      <w:proofErr w:type="spellStart"/>
+      <w:r>
+        <w:rPr>
+          <w:rFonts w:ascii="Times New Roman" w:hAnsi="Times New Roman"/>
+        </w:rPr>
+        <w:t>tautosyllabicity</w:t>
+      </w:r>
+      <w:proofErr w:type="spellEnd"/>
+      <w:r>
+        <w:rPr>
+          <w:rFonts w:ascii="Times New Roman" w:hAnsi="Times New Roman"/>
+        </w:rPr>
+        <w:t xml:space="preserve"> constraint, and uses the Porter (1980) stemmer to detect </w:t>
+      </w:r>
+      <w:proofErr w:type="spellStart"/>
+      <w:r>
+        <w:rPr>
+          <w:rFonts w:ascii="Times New Roman" w:hAnsi="Times New Roman"/>
+        </w:rPr>
+        <w:t>resyllabification</w:t>
+      </w:r>
+      <w:proofErr w:type="spellEnd"/>
+      <w:r>
+        <w:rPr>
+          <w:rFonts w:ascii="Times New Roman" w:hAnsi="Times New Roman"/>
+        </w:rPr>
+        <w:t xml:space="preserve"> of a stem-final consonant due to the addition of the suffixes </w:t>
       </w:r>
       <w:r>
         <w:rPr>
@@ -1883,8 +2563,18 @@
           <w:i/>
           <w:iCs/>
         </w:rPr>
-        <w:t>-ed</w:t>
-      </w:r>
+        <w:t>-</w:t>
+      </w:r>
+      <w:proofErr w:type="spellStart"/>
+      <w:r>
+        <w:rPr>
+          <w:rFonts w:ascii="Times New Roman" w:hAnsi="Times New Roman"/>
+          <w:i/>
+          <w:iCs/>
+        </w:rPr>
+        <w:t>ed</w:t>
+      </w:r>
+      <w:proofErr w:type="spellEnd"/>
       <w:r>
         <w:rPr>
           <w:rFonts w:ascii="Times New Roman" w:hAnsi="Times New Roman"/>
@@ -1897,21 +2587,41 @@
           <w:i/>
           <w:iCs/>
         </w:rPr>
-        <w:t>-es</w:t>
-      </w:r>
+        <w:t>-</w:t>
+      </w:r>
+      <w:proofErr w:type="spellStart"/>
+      <w:r>
+        <w:rPr>
+          <w:rFonts w:ascii="Times New Roman" w:hAnsi="Times New Roman"/>
+          <w:i/>
+          <w:iCs/>
+        </w:rPr>
+        <w:t>es</w:t>
+      </w:r>
+      <w:proofErr w:type="spellEnd"/>
       <w:r>
         <w:rPr>
           <w:rFonts w:ascii="Times New Roman" w:hAnsi="Times New Roman"/>
         </w:rPr>
         <w:t>, and -</w:t>
       </w:r>
+      <w:proofErr w:type="spellStart"/>
       <w:r>
         <w:rPr>
           <w:rFonts w:ascii="Times New Roman" w:hAnsi="Times New Roman"/>
           <w:i/>
           <w:iCs/>
         </w:rPr>
-        <w:t>ing.</w:t>
+        <w:t>ing</w:t>
+      </w:r>
+      <w:proofErr w:type="spellEnd"/>
+      <w:r>
+        <w:rPr>
+          <w:rFonts w:ascii="Times New Roman" w:hAnsi="Times New Roman"/>
+          <w:i/>
+          <w:iCs/>
+        </w:rPr>
+        <w:t>.</w:t>
       </w:r>
       <w:r>
         <w:rPr>
@@ -1959,13 +2669,23 @@
           <w:bCs/>
         </w:rPr>
       </w:pPr>
-      <w:r>
-        <w:rPr>
-          <w:rFonts w:ascii="Times New Roman" w:hAnsi="Times New Roman"/>
-          <w:b/>
-          <w:bCs/>
-        </w:rPr>
-        <w:t>x.2 Checking for new lexical exceptions</w:t>
+      <w:proofErr w:type="gramStart"/>
+      <w:r>
+        <w:rPr>
+          <w:rFonts w:ascii="Times New Roman" w:hAnsi="Times New Roman"/>
+          <w:b/>
+          <w:bCs/>
+        </w:rPr>
+        <w:t>x</w:t>
+      </w:r>
+      <w:proofErr w:type="gramEnd"/>
+      <w:r>
+        <w:rPr>
+          <w:rFonts w:ascii="Times New Roman" w:hAnsi="Times New Roman"/>
+          <w:b/>
+          <w:bCs/>
+        </w:rPr>
+        <w:t>.2 Checking for new lexical exceptions</w:t>
       </w:r>
     </w:p>
     <w:p>
@@ -2078,7 +2798,41 @@
           <w:rFonts w:ascii="Times New Roman" w:hAnsi="Times New Roman"/>
           <w:i/>
         </w:rPr>
-        <w:t>Codes as "variable" if followed by tenser + non-suffix (-ing,-es) vowel</w:t>
+        <w:t>Codes as "variable" if followed by tenser + non-suffix (-</w:t>
+      </w:r>
+      <w:proofErr w:type="spellStart"/>
+      <w:r>
+        <w:rPr>
+          <w:rFonts w:ascii="Times New Roman" w:hAnsi="Times New Roman"/>
+          <w:i/>
+        </w:rPr>
+        <w:t>ing</w:t>
+      </w:r>
+      <w:proofErr w:type="spellEnd"/>
+      <w:proofErr w:type="gramStart"/>
+      <w:r>
+        <w:rPr>
+          <w:rFonts w:ascii="Times New Roman" w:hAnsi="Times New Roman"/>
+          <w:i/>
+        </w:rPr>
+        <w:t>,-</w:t>
+      </w:r>
+      <w:proofErr w:type="spellStart"/>
+      <w:proofErr w:type="gramEnd"/>
+      <w:r>
+        <w:rPr>
+          <w:rFonts w:ascii="Times New Roman" w:hAnsi="Times New Roman"/>
+          <w:i/>
+        </w:rPr>
+        <w:t>es</w:t>
+      </w:r>
+      <w:proofErr w:type="spellEnd"/>
+      <w:r>
+        <w:rPr>
+          <w:rFonts w:ascii="Times New Roman" w:hAnsi="Times New Roman"/>
+          <w:i/>
+        </w:rPr>
+        <w:t>) vowel</w:t>
       </w:r>
     </w:p>
     <w:p>
@@ -2097,7 +2851,23 @@
           <w:rFonts w:ascii="Times New Roman" w:hAnsi="Times New Roman"/>
           <w:i/>
         </w:rPr>
-        <w:t>Attempt to account for tautosyllabicity without syllabification?</w:t>
+        <w:t xml:space="preserve">Attempt to account for </w:t>
+      </w:r>
+      <w:proofErr w:type="spellStart"/>
+      <w:r>
+        <w:rPr>
+          <w:rFonts w:ascii="Times New Roman" w:hAnsi="Times New Roman"/>
+          <w:i/>
+        </w:rPr>
+        <w:t>tautosyllabicity</w:t>
+      </w:r>
+      <w:proofErr w:type="spellEnd"/>
+      <w:r>
+        <w:rPr>
+          <w:rFonts w:ascii="Times New Roman" w:hAnsi="Times New Roman"/>
+          <w:i/>
+        </w:rPr>
+        <w:t xml:space="preserve"> without syllabification?</w:t>
       </w:r>
     </w:p>
     <w:p>
@@ -2158,12 +2928,21 @@
           <w:i/>
         </w:rPr>
       </w:pPr>
-      <w:r>
-        <w:rPr>
-          <w:rFonts w:ascii="Times New Roman" w:hAnsi="Times New Roman"/>
-          <w:i/>
-        </w:rPr>
-        <w:t>following /l/</w:t>
+      <w:proofErr w:type="gramStart"/>
+      <w:r>
+        <w:rPr>
+          <w:rFonts w:ascii="Times New Roman" w:hAnsi="Times New Roman"/>
+          <w:i/>
+        </w:rPr>
+        <w:t>following</w:t>
+      </w:r>
+      <w:proofErr w:type="gramEnd"/>
+      <w:r>
+        <w:rPr>
+          <w:rFonts w:ascii="Times New Roman" w:hAnsi="Times New Roman"/>
+          <w:i/>
+        </w:rPr>
+        <w:t xml:space="preserve"> /l/</w:t>
       </w:r>
     </w:p>
     <w:p>
@@ -2177,12 +2956,23 @@
           <w:i/>
         </w:rPr>
       </w:pPr>
-      <w:r>
-        <w:rPr>
-          <w:rFonts w:ascii="Times New Roman" w:hAnsi="Times New Roman"/>
-          <w:i/>
-        </w:rPr>
-        <w:t>sC clusters</w:t>
+      <w:proofErr w:type="spellStart"/>
+      <w:proofErr w:type="gramStart"/>
+      <w:r>
+        <w:rPr>
+          <w:rFonts w:ascii="Times New Roman" w:hAnsi="Times New Roman"/>
+          <w:i/>
+        </w:rPr>
+        <w:t>sC</w:t>
+      </w:r>
+      <w:proofErr w:type="spellEnd"/>
+      <w:proofErr w:type="gramEnd"/>
+      <w:r>
+        <w:rPr>
+          <w:rFonts w:ascii="Times New Roman" w:hAnsi="Times New Roman"/>
+          <w:i/>
+        </w:rPr>
+        <w:t xml:space="preserve"> clusters</w:t>
       </w:r>
     </w:p>
     <w:p>
@@ -2215,13 +3005,23 @@
           <w:i/>
         </w:rPr>
       </w:pPr>
+      <w:proofErr w:type="gramStart"/>
       <w:r>
         <w:rPr>
           <w:rFonts w:ascii="Times New Roman" w:hAnsi="Times New Roman"/>
           <w:i/>
           <w:iCs/>
         </w:rPr>
-        <w:t xml:space="preserve">mad, bad, glad </w:t>
+        <w:t>mad</w:t>
+      </w:r>
+      <w:proofErr w:type="gramEnd"/>
+      <w:r>
+        <w:rPr>
+          <w:rFonts w:ascii="Times New Roman" w:hAnsi="Times New Roman"/>
+          <w:i/>
+          <w:iCs/>
+        </w:rPr>
+        <w:t xml:space="preserve">, bad, glad </w:t>
       </w:r>
       <w:r>
         <w:rPr>
@@ -2254,7 +3054,39 @@
           <w:rFonts w:ascii="Times New Roman" w:hAnsi="Times New Roman"/>
           <w:i/>
         </w:rPr>
-        <w:t>Not yet handled programmatically: errors caused by multiple pronunciations in CMU dict: schwa-apocope (camera), deletion (Santa, grandmother), weirdness (Africa). The most frequent instances of these currently in the corpus have been coded as exceptions to account for this.</w:t>
+        <w:t xml:space="preserve">Not yet handled programmatically: errors caused by multiple pronunciations in CMU </w:t>
+      </w:r>
+      <w:proofErr w:type="spellStart"/>
+      <w:r>
+        <w:rPr>
+          <w:rFonts w:ascii="Times New Roman" w:hAnsi="Times New Roman"/>
+          <w:i/>
+        </w:rPr>
+        <w:t>dict</w:t>
+      </w:r>
+      <w:proofErr w:type="spellEnd"/>
+      <w:r>
+        <w:rPr>
+          <w:rFonts w:ascii="Times New Roman" w:hAnsi="Times New Roman"/>
+          <w:i/>
+        </w:rPr>
+        <w:t>: schwa-</w:t>
+      </w:r>
+      <w:proofErr w:type="spellStart"/>
+      <w:r>
+        <w:rPr>
+          <w:rFonts w:ascii="Times New Roman" w:hAnsi="Times New Roman"/>
+          <w:i/>
+        </w:rPr>
+        <w:t>apocope</w:t>
+      </w:r>
+      <w:proofErr w:type="spellEnd"/>
+      <w:r>
+        <w:rPr>
+          <w:rFonts w:ascii="Times New Roman" w:hAnsi="Times New Roman"/>
+          <w:i/>
+        </w:rPr>
+        <w:t xml:space="preserve"> (camera), deletion (Santa, grandmother), weirdness (Africa). The most frequent instances of these currently in the corpus have been coded as exceptions to account for this.</w:t>
       </w:r>
     </w:p>
     <w:p>
@@ -2344,7 +3176,21 @@
         <w:rPr>
           <w:rFonts w:ascii="Times New Roman" w:hAnsi="Times New Roman"/>
         </w:rPr>
-        <w:t>This category no longer exists per se, its members are handled by the syllabification script.</w:t>
+        <w:t xml:space="preserve">This category no longer exists per </w:t>
+      </w:r>
+      <w:proofErr w:type="gramStart"/>
+      <w:r>
+        <w:rPr>
+          <w:rFonts w:ascii="Times New Roman" w:hAnsi="Times New Roman"/>
+        </w:rPr>
+        <w:t>se,</w:t>
+      </w:r>
+      <w:proofErr w:type="gramEnd"/>
+      <w:r>
+        <w:rPr>
+          <w:rFonts w:ascii="Times New Roman" w:hAnsi="Times New Roman"/>
+        </w:rPr>
+        <w:t xml:space="preserve"> its members are handled by the syllabification script.</w:t>
       </w:r>
     </w:p>
     <w:p>
@@ -2369,6 +3215,7 @@
           <w:b/>
           <w:bCs/>
         </w:rPr>
+        <w:lastRenderedPageBreak/>
         <w:t>Lexical exceptions</w:t>
       </w:r>
     </w:p>
@@ -2417,7 +3264,6 @@
           <w:b/>
           <w:bCs/>
         </w:rPr>
-        <w:lastRenderedPageBreak/>
         <w:t>Following /l/</w:t>
       </w:r>
     </w:p>
@@ -2441,7 +3287,35 @@
         <w:rPr>
           <w:rFonts w:ascii="Times New Roman" w:hAnsi="Times New Roman"/>
         </w:rPr>
-        <w:t>These are coded as lax per orig. desc. In light of Dinkin's work however, researchers using this coding may wish to exclude pre-lateral tokens from analysis.</w:t>
+        <w:t xml:space="preserve">These are coded as lax per orig. </w:t>
+      </w:r>
+      <w:proofErr w:type="spellStart"/>
+      <w:r>
+        <w:rPr>
+          <w:rFonts w:ascii="Times New Roman" w:hAnsi="Times New Roman"/>
+        </w:rPr>
+        <w:t>desc</w:t>
+      </w:r>
+      <w:proofErr w:type="spellEnd"/>
+      <w:r>
+        <w:rPr>
+          <w:rFonts w:ascii="Times New Roman" w:hAnsi="Times New Roman"/>
+        </w:rPr>
+        <w:t xml:space="preserve">. In light of </w:t>
+      </w:r>
+      <w:proofErr w:type="spellStart"/>
+      <w:r>
+        <w:rPr>
+          <w:rFonts w:ascii="Times New Roman" w:hAnsi="Times New Roman"/>
+        </w:rPr>
+        <w:t>Dinkin's</w:t>
+      </w:r>
+      <w:proofErr w:type="spellEnd"/>
+      <w:r>
+        <w:rPr>
+          <w:rFonts w:ascii="Times New Roman" w:hAnsi="Times New Roman"/>
+        </w:rPr>
+        <w:t xml:space="preserve"> work however, researchers using this coding may wish to exclude pre-lateral tokens from analysis.</w:t>
       </w:r>
     </w:p>
     <w:p>
@@ -2475,11 +3349,33 @@
           <w:rFonts w:ascii="Times New Roman" w:hAnsi="Times New Roman"/>
         </w:rPr>
       </w:pPr>
-      <w:r>
-        <w:rPr>
-          <w:rFonts w:ascii="Times New Roman" w:hAnsi="Times New Roman"/>
-        </w:rPr>
-        <w:t xml:space="preserve">Labov 1989 on sC clusters: “These words are normally pronounced with short </w:t>
+      <w:proofErr w:type="spellStart"/>
+      <w:r>
+        <w:rPr>
+          <w:rFonts w:ascii="Times New Roman" w:hAnsi="Times New Roman"/>
+        </w:rPr>
+        <w:t>Labov</w:t>
+      </w:r>
+      <w:proofErr w:type="spellEnd"/>
+      <w:r>
+        <w:rPr>
+          <w:rFonts w:ascii="Times New Roman" w:hAnsi="Times New Roman"/>
+        </w:rPr>
+        <w:t xml:space="preserve"> 1989 on </w:t>
+      </w:r>
+      <w:proofErr w:type="spellStart"/>
+      <w:r>
+        <w:rPr>
+          <w:rFonts w:ascii="Times New Roman" w:hAnsi="Times New Roman"/>
+        </w:rPr>
+        <w:t>sC</w:t>
+      </w:r>
+      <w:proofErr w:type="spellEnd"/>
+      <w:r>
+        <w:rPr>
+          <w:rFonts w:ascii="Times New Roman" w:hAnsi="Times New Roman"/>
+        </w:rPr>
+        <w:t xml:space="preserve"> clusters: “These words are normally pronounced with short </w:t>
       </w:r>
       <w:r>
         <w:rPr>
@@ -2493,47 +3389,131 @@
         <w:rPr>
           <w:rFonts w:ascii="Times New Roman" w:hAnsi="Times New Roman"/>
         </w:rPr>
-        <w:t xml:space="preserve"> in an open syllable; otherwise, the stop would be aspirated, which is rarely the case. Syllable structure in the physical sense is not the governing parameter here; rather it is the abstract structure of the word.” [p 24] → see SPE, Vaux, etc on using aspiration as diagnostic of syllable structure. Also Occam's razor → it would be exceptional for short-a in an open syllable to tense in just these words, simplest explanation is that S is in coda.</w:t>
-      </w:r>
-    </w:p>
-    <w:p>
-      <w:pPr>
-        <w:rPr>
-          <w:rFonts w:ascii="Times New Roman" w:hAnsi="Times New Roman"/>
-        </w:rPr>
-      </w:pPr>
-    </w:p>
-    <w:p>
-      <w:pPr>
-        <w:rPr>
-          <w:rFonts w:ascii="Times New Roman" w:hAnsi="Times New Roman"/>
-        </w:rPr>
-      </w:pPr>
-      <w:r>
-        <w:rPr>
-          <w:rFonts w:ascii="Times New Roman" w:hAnsi="Times New Roman"/>
-        </w:rPr>
-        <w:t xml:space="preserve">For s-clusters analysis: 180 speakers from the Philadelphia Neighborhood Corpus (PNC) with clear traditional split short-a system. Yielded a total of 558 tokens of medial sC clusters (where C is [p t k]) following a short-a. For each token we calculated the Mahalanobis distance between it and the speaker's tense and lax short-a means, then coded the token as tense or lax according to which mean it was closer to. Coded tokens were plotted and visually inspected to insure that there were no gross errors in categorization. Finally, these codes were tabulated by word (given in the appendix), using the rule of thumb that words must have at least five tokens to be included (given two equally-probable outcomes, the probability of five instances of the same outcome occurring is .03125), and words are considered truly variable if there are not at least twice as many tokens coded in one class as there are in the other. </w:t>
-      </w:r>
-    </w:p>
-    <w:p>
-      <w:pPr>
-        <w:rPr>
-          <w:rFonts w:ascii="Times New Roman" w:hAnsi="Times New Roman"/>
-        </w:rPr>
-      </w:pPr>
-    </w:p>
-    <w:p>
-      <w:pPr>
-        <w:rPr>
-          <w:rFonts w:ascii="Times New Roman" w:hAnsi="Times New Roman"/>
-        </w:rPr>
-      </w:pPr>
-      <w:r>
-        <w:rPr>
-          <w:rFonts w:ascii="Times New Roman" w:hAnsi="Times New Roman"/>
-        </w:rPr>
-        <w:t xml:space="preserve"> from which we may draw the following generalizations:</w:t>
+        <w:t xml:space="preserve"> in an open syllable; otherwise, the stop would be aspirated, which is rarely the case. Syllable structure in the physical sense is not the governing parameter here; rather it is the abstract structure of the word.” [</w:t>
+      </w:r>
+      <w:proofErr w:type="gramStart"/>
+      <w:r>
+        <w:rPr>
+          <w:rFonts w:ascii="Times New Roman" w:hAnsi="Times New Roman"/>
+        </w:rPr>
+        <w:t>p</w:t>
+      </w:r>
+      <w:proofErr w:type="gramEnd"/>
+      <w:r>
+        <w:rPr>
+          <w:rFonts w:ascii="Times New Roman" w:hAnsi="Times New Roman"/>
+        </w:rPr>
+        <w:t xml:space="preserve"> 24] → see SPE, Vaux, </w:t>
+      </w:r>
+      <w:proofErr w:type="spellStart"/>
+      <w:r>
+        <w:rPr>
+          <w:rFonts w:ascii="Times New Roman" w:hAnsi="Times New Roman"/>
+        </w:rPr>
+        <w:t>etc</w:t>
+      </w:r>
+      <w:proofErr w:type="spellEnd"/>
+      <w:r>
+        <w:rPr>
+          <w:rFonts w:ascii="Times New Roman" w:hAnsi="Times New Roman"/>
+        </w:rPr>
+        <w:t xml:space="preserve"> on using aspiration as diagnostic of syllable structure. Also Occam's razor → it would be exceptional for short-a in an open syllable to tense in just these words, simplest explanation is that S is in coda.</w:t>
+      </w:r>
+    </w:p>
+    <w:p>
+      <w:pPr>
+        <w:rPr>
+          <w:rFonts w:ascii="Times New Roman" w:hAnsi="Times New Roman"/>
+        </w:rPr>
+      </w:pPr>
+    </w:p>
+    <w:p>
+      <w:pPr>
+        <w:rPr>
+          <w:rFonts w:ascii="Times New Roman" w:hAnsi="Times New Roman"/>
+        </w:rPr>
+      </w:pPr>
+      <w:r>
+        <w:rPr>
+          <w:rFonts w:ascii="Times New Roman" w:hAnsi="Times New Roman"/>
+        </w:rPr>
+        <w:t xml:space="preserve">For s-clusters analysis: 180 speakers from the Philadelphia Neighborhood Corpus (PNC) with clear traditional split short-a system. Yielded a total of 558 tokens of medial </w:t>
+      </w:r>
+      <w:proofErr w:type="spellStart"/>
+      <w:r>
+        <w:rPr>
+          <w:rFonts w:ascii="Times New Roman" w:hAnsi="Times New Roman"/>
+        </w:rPr>
+        <w:t>sC</w:t>
+      </w:r>
+      <w:proofErr w:type="spellEnd"/>
+      <w:r>
+        <w:rPr>
+          <w:rFonts w:ascii="Times New Roman" w:hAnsi="Times New Roman"/>
+        </w:rPr>
+        <w:t xml:space="preserve"> clusters (where C is [p t k]) following a </w:t>
+      </w:r>
+      <w:proofErr w:type="gramStart"/>
+      <w:r>
+        <w:rPr>
+          <w:rFonts w:ascii="Times New Roman" w:hAnsi="Times New Roman"/>
+        </w:rPr>
+        <w:t>short-a</w:t>
+      </w:r>
+      <w:proofErr w:type="gramEnd"/>
+      <w:r>
+        <w:rPr>
+          <w:rFonts w:ascii="Times New Roman" w:hAnsi="Times New Roman"/>
+        </w:rPr>
+        <w:t xml:space="preserve">. For each token we calculated the </w:t>
+      </w:r>
+      <w:proofErr w:type="spellStart"/>
+      <w:r>
+        <w:rPr>
+          <w:rFonts w:ascii="Times New Roman" w:hAnsi="Times New Roman"/>
+        </w:rPr>
+        <w:t>Mahalanobis</w:t>
+      </w:r>
+      <w:proofErr w:type="spellEnd"/>
+      <w:r>
+        <w:rPr>
+          <w:rFonts w:ascii="Times New Roman" w:hAnsi="Times New Roman"/>
+        </w:rPr>
+        <w:t xml:space="preserve"> distance between it and the speaker's tense and lax short-a means, then coded the token as tense or lax according to which mean it was closer to. Coded tokens were plotted and visually inspected to insure that there were no gross errors in categorization. Finally, these codes were tabulated by word (given in the appendix), using the rule of thumb that words must have at least five tokens to be included (given two equally-probable outcomes, the probability of five instances of the same outcome occurring is .03125), and words are considered truly variable if there are not at least twice as many tokens coded in one class as there are in the other. </w:t>
+      </w:r>
+    </w:p>
+    <w:p>
+      <w:pPr>
+        <w:rPr>
+          <w:rFonts w:ascii="Times New Roman" w:hAnsi="Times New Roman"/>
+        </w:rPr>
+      </w:pPr>
+    </w:p>
+    <w:p>
+      <w:pPr>
+        <w:rPr>
+          <w:rFonts w:ascii="Times New Roman" w:hAnsi="Times New Roman"/>
+        </w:rPr>
+      </w:pPr>
+      <w:r>
+        <w:rPr>
+          <w:rFonts w:ascii="Times New Roman" w:hAnsi="Times New Roman"/>
+        </w:rPr>
+        <w:t xml:space="preserve"> </w:t>
+      </w:r>
+      <w:proofErr w:type="gramStart"/>
+      <w:r>
+        <w:rPr>
+          <w:rFonts w:ascii="Times New Roman" w:hAnsi="Times New Roman"/>
+        </w:rPr>
+        <w:t>from</w:t>
+      </w:r>
+      <w:proofErr w:type="gramEnd"/>
+      <w:r>
+        <w:rPr>
+          <w:rFonts w:ascii="Times New Roman" w:hAnsi="Times New Roman"/>
+        </w:rPr>
+        <w:t xml:space="preserve"> which we may draw the following generalizations:</w:t>
       </w:r>
     </w:p>
     <w:p>
@@ -2640,7 +3620,35 @@
         <w:rPr>
           <w:rFonts w:ascii="Times New Roman" w:hAnsi="Times New Roman"/>
         </w:rPr>
-        <w:t>Thus it would appear that in ST and SK clusters, Philadelphians are analyzing the S as a coda consonant, and tensing short-a due to the tautosyllabic S. More data on SP clusters is needed, but the results here suggest that they behave differently, with S analyzed in the onset of the following syllable, thus not causing short-a tensing.</w:t>
+        <w:t xml:space="preserve">Thus it would appear that in ST and SK clusters, Philadelphians are analyzing the S as a coda consonant, and tensing </w:t>
+      </w:r>
+      <w:proofErr w:type="gramStart"/>
+      <w:r>
+        <w:rPr>
+          <w:rFonts w:ascii="Times New Roman" w:hAnsi="Times New Roman"/>
+        </w:rPr>
+        <w:t>short-a</w:t>
+      </w:r>
+      <w:proofErr w:type="gramEnd"/>
+      <w:r>
+        <w:rPr>
+          <w:rFonts w:ascii="Times New Roman" w:hAnsi="Times New Roman"/>
+        </w:rPr>
+        <w:t xml:space="preserve"> due to the </w:t>
+      </w:r>
+      <w:proofErr w:type="spellStart"/>
+      <w:r>
+        <w:rPr>
+          <w:rFonts w:ascii="Times New Roman" w:hAnsi="Times New Roman"/>
+        </w:rPr>
+        <w:t>tautosyllabic</w:t>
+      </w:r>
+      <w:proofErr w:type="spellEnd"/>
+      <w:r>
+        <w:rPr>
+          <w:rFonts w:ascii="Times New Roman" w:hAnsi="Times New Roman"/>
+        </w:rPr>
+        <w:t xml:space="preserve"> S. More data on SP clusters is needed, but the results here suggest that they behave differently, with S analyzed in the onset of the following syllable, thus not causing short-a tensing.</w:t>
       </w:r>
     </w:p>
     <w:p>
@@ -2793,8 +3801,22 @@
           <w:i/>
           <w:iCs/>
         </w:rPr>
-        <w:t>-arry</w:t>
-      </w:r>
+        <w:t>-</w:t>
+      </w:r>
+      <w:proofErr w:type="spellStart"/>
+      <w:proofErr w:type="gramStart"/>
+      <w:r>
+        <w:rPr>
+          <w:rFonts w:ascii="Times New Roman" w:hAnsi="Times New Roman"/>
+          <w:b/>
+          <w:bCs/>
+          <w:i/>
+          <w:iCs/>
+        </w:rPr>
+        <w:t>arry</w:t>
+      </w:r>
+      <w:proofErr w:type="spellEnd"/>
+      <w:proofErr w:type="gramEnd"/>
       <w:r>
         <w:rPr>
           <w:rFonts w:ascii="Times New Roman" w:hAnsi="Times New Roman"/>
@@ -2816,33 +3838,33 @@
           <w:rFonts w:ascii="Times New Roman" w:hAnsi="Times New Roman"/>
           <w:color w:val="000000"/>
         </w:rPr>
-        <w:t>Coded as lax per Labov.</w:t>
-      </w:r>
-    </w:p>
-    <w:p>
-      <w:pPr>
+        <w:lastRenderedPageBreak/>
+        <w:t xml:space="preserve">Coded as lax per </w:t>
+      </w:r>
+      <w:proofErr w:type="spellStart"/>
+      <w:r>
         <w:rPr>
           <w:rFonts w:ascii="Times New Roman" w:hAnsi="Times New Roman"/>
           <w:color w:val="000000"/>
         </w:rPr>
-      </w:pPr>
-    </w:p>
-    <w:p>
-      <w:pPr>
-        <w:rPr>
-          <w:rFonts w:ascii="Times New Roman" w:hAnsi="Times New Roman"/>
-          <w:b/>
+        <w:t>Labov</w:t>
+      </w:r>
+      <w:proofErr w:type="spellEnd"/>
+      <w:r>
+        <w:rPr>
+          <w:rFonts w:ascii="Times New Roman" w:hAnsi="Times New Roman"/>
           <w:color w:val="000000"/>
         </w:rPr>
-      </w:pPr>
-      <w:r>
-        <w:rPr>
-          <w:rFonts w:ascii="Times New Roman" w:hAnsi="Times New Roman"/>
-          <w:b/>
+        <w:t>.</w:t>
+      </w:r>
+    </w:p>
+    <w:p>
+      <w:pPr>
+        <w:rPr>
+          <w:rFonts w:ascii="Times New Roman" w:hAnsi="Times New Roman"/>
           <w:color w:val="000000"/>
         </w:rPr>
-        <w:t>The retreat from Philadelphia short-a</w:t>
-      </w:r>
+      </w:pPr>
     </w:p>
     <w:p>
       <w:pPr>
@@ -2852,24 +3874,67 @@
           <w:color w:val="000000"/>
         </w:rPr>
       </w:pPr>
-    </w:p>
-    <w:p>
-      <w:pPr>
+      <w:r>
         <w:rPr>
           <w:rFonts w:ascii="Times New Roman" w:hAnsi="Times New Roman"/>
           <w:b/>
           <w:color w:val="000000"/>
         </w:rPr>
-      </w:pPr>
+        <w:t xml:space="preserve">The retreat from Philadelphia </w:t>
+      </w:r>
+      <w:proofErr w:type="gramStart"/>
       <w:r>
         <w:rPr>
           <w:rFonts w:ascii="Times New Roman" w:hAnsi="Times New Roman"/>
           <w:b/>
           <w:color w:val="000000"/>
         </w:rPr>
-        <w:lastRenderedPageBreak/>
+        <w:t>short-a</w:t>
+      </w:r>
+      <w:proofErr w:type="gramEnd"/>
+    </w:p>
+    <w:p>
+      <w:pPr>
+        <w:rPr>
+          <w:rFonts w:ascii="Times New Roman" w:hAnsi="Times New Roman"/>
+          <w:b/>
+          <w:color w:val="000000"/>
+        </w:rPr>
+      </w:pPr>
+    </w:p>
+    <w:p>
+      <w:pPr>
+        <w:rPr>
+          <w:rFonts w:ascii="Times New Roman" w:hAnsi="Times New Roman"/>
+          <w:b/>
+          <w:color w:val="000000"/>
+        </w:rPr>
+      </w:pPr>
+      <w:r>
+        <w:rPr>
+          <w:rFonts w:ascii="Times New Roman" w:hAnsi="Times New Roman"/>
+          <w:b/>
+          <w:color w:val="000000"/>
+        </w:rPr>
         <w:tab/>
-        <w:t>Labov et al. 2013 on this</w:t>
+      </w:r>
+      <w:proofErr w:type="spellStart"/>
+      <w:r>
+        <w:rPr>
+          <w:rFonts w:ascii="Times New Roman" w:hAnsi="Times New Roman"/>
+          <w:b/>
+          <w:color w:val="000000"/>
+        </w:rPr>
+        <w:t>Labov</w:t>
+      </w:r>
+      <w:proofErr w:type="spellEnd"/>
+      <w:r>
+        <w:rPr>
+          <w:rFonts w:ascii="Times New Roman" w:hAnsi="Times New Roman"/>
+          <w:b/>
+          <w:color w:val="000000"/>
+        </w:rPr>
+        <w:t xml:space="preserve"> et al. 2013 on this</w:t>
       </w:r>
     </w:p>
     <w:p>
@@ -2949,7 +4014,25 @@
           <w:b/>
           <w:color w:val="000000"/>
         </w:rPr>
-        <w:t>A comparison with (eyC)</w:t>
+        <w:t>A comparison with (</w:t>
+      </w:r>
+      <w:proofErr w:type="spellStart"/>
+      <w:r>
+        <w:rPr>
+          <w:rFonts w:ascii="Times New Roman" w:hAnsi="Times New Roman"/>
+          <w:b/>
+          <w:color w:val="000000"/>
+        </w:rPr>
+        <w:t>eyC</w:t>
+      </w:r>
+      <w:proofErr w:type="spellEnd"/>
+      <w:r>
+        <w:rPr>
+          <w:rFonts w:ascii="Times New Roman" w:hAnsi="Times New Roman"/>
+          <w:b/>
+          <w:color w:val="000000"/>
+        </w:rPr>
+        <w:t>)</w:t>
       </w:r>
     </w:p>
     <w:p>
@@ -3116,7 +4199,21 @@
         <w:rPr>
           <w:rFonts w:ascii="Times New Roman" w:hAnsi="Times New Roman"/>
         </w:rPr>
-        <w:t>List of short-a words included in cluster analysis and Mahalanobis distance categorization:</w:t>
+        <w:t xml:space="preserve">List of short-a words included in cluster analysis and </w:t>
+      </w:r>
+      <w:proofErr w:type="spellStart"/>
+      <w:r>
+        <w:rPr>
+          <w:rFonts w:ascii="Times New Roman" w:hAnsi="Times New Roman"/>
+        </w:rPr>
+        <w:t>Mahalanobis</w:t>
+      </w:r>
+      <w:proofErr w:type="spellEnd"/>
+      <w:r>
+        <w:rPr>
+          <w:rFonts w:ascii="Times New Roman" w:hAnsi="Times New Roman"/>
+        </w:rPr>
+        <w:t xml:space="preserve"> distance categorization:</w:t>
       </w:r>
     </w:p>
     <w:p>
@@ -3172,8 +4269,9 @@
           <w:u w:val="single"/>
         </w:rPr>
         <w:lastRenderedPageBreak/>
-        <w:t xml:space="preserve">Word (lax)            ae </w:t>
-      </w:r>
+        <w:t>Word (lax</w:t>
+      </w:r>
+      <w:proofErr w:type="gramStart"/>
       <w:r>
         <w:rPr>
           <w:rFonts w:ascii="Times New Roman" w:hAnsi="Times New Roman"/>
@@ -3181,9 +4279,49 @@
           <w:bCs/>
           <w:u w:val="single"/>
         </w:rPr>
+        <w:t xml:space="preserve">)            </w:t>
+      </w:r>
+      <w:proofErr w:type="spellStart"/>
+      <w:r>
+        <w:rPr>
+          <w:rFonts w:ascii="Times New Roman" w:hAnsi="Times New Roman"/>
+          <w:b/>
+          <w:bCs/>
+          <w:u w:val="single"/>
+        </w:rPr>
+        <w:t>ae</w:t>
+      </w:r>
+      <w:proofErr w:type="spellEnd"/>
+      <w:proofErr w:type="gramEnd"/>
+      <w:r>
+        <w:rPr>
+          <w:rFonts w:ascii="Times New Roman" w:hAnsi="Times New Roman"/>
+          <w:b/>
+          <w:bCs/>
+          <w:u w:val="single"/>
+        </w:rPr>
+        <w:t xml:space="preserve"> </w:t>
+      </w:r>
+      <w:r>
+        <w:rPr>
+          <w:rFonts w:ascii="Times New Roman" w:hAnsi="Times New Roman"/>
+          <w:b/>
+          <w:bCs/>
+          <w:u w:val="single"/>
+        </w:rPr>
         <w:tab/>
+      </w:r>
+      <w:proofErr w:type="spellStart"/>
+      <w:r>
+        <w:rPr>
+          <w:rFonts w:ascii="Times New Roman" w:hAnsi="Times New Roman"/>
+          <w:b/>
+          <w:bCs/>
+          <w:u w:val="single"/>
+        </w:rPr>
         <w:t>aeh</w:t>
       </w:r>
+      <w:proofErr w:type="spellEnd"/>
     </w:p>
     <w:p>
       <w:pPr>
@@ -3196,12 +4334,21 @@
           <w:bCs/>
         </w:rPr>
       </w:pPr>
-      <w:r>
-        <w:rPr>
-          <w:rFonts w:ascii="Times New Roman" w:hAnsi="Times New Roman"/>
-          <w:bCs/>
-        </w:rPr>
-        <w:t xml:space="preserve">ASPECT[S]          </w:t>
+      <w:proofErr w:type="gramStart"/>
+      <w:r>
+        <w:rPr>
+          <w:rFonts w:ascii="Times New Roman" w:hAnsi="Times New Roman"/>
+          <w:bCs/>
+        </w:rPr>
+        <w:t>ASPECT[</w:t>
+      </w:r>
+      <w:proofErr w:type="gramEnd"/>
+      <w:r>
+        <w:rPr>
+          <w:rFonts w:ascii="Times New Roman" w:hAnsi="Times New Roman"/>
+          <w:bCs/>
+        </w:rPr>
+        <w:t xml:space="preserve">S]          </w:t>
       </w:r>
       <w:r>
         <w:rPr>
@@ -3301,12 +4448,21 @@
           <w:bCs/>
         </w:rPr>
       </w:pPr>
-      <w:r>
-        <w:rPr>
-          <w:rFonts w:ascii="Times New Roman" w:hAnsi="Times New Roman"/>
-          <w:bCs/>
-        </w:rPr>
-        <w:t xml:space="preserve">ASTEROID[S]        </w:t>
+      <w:proofErr w:type="gramStart"/>
+      <w:r>
+        <w:rPr>
+          <w:rFonts w:ascii="Times New Roman" w:hAnsi="Times New Roman"/>
+          <w:bCs/>
+        </w:rPr>
+        <w:t>ASTEROID[</w:t>
+      </w:r>
+      <w:proofErr w:type="gramEnd"/>
+      <w:r>
+        <w:rPr>
+          <w:rFonts w:ascii="Times New Roman" w:hAnsi="Times New Roman"/>
+          <w:bCs/>
+        </w:rPr>
+        <w:t xml:space="preserve">S]        </w:t>
       </w:r>
       <w:r>
         <w:rPr>
@@ -3357,8 +4513,8 @@
           <w:u w:val="single"/>
         </w:rPr>
         <w:tab/>
-        <w:t xml:space="preserve">ae </w:t>
-      </w:r>
+      </w:r>
+      <w:proofErr w:type="spellStart"/>
       <w:r>
         <w:rPr>
           <w:rFonts w:ascii="Times New Roman" w:hAnsi="Times New Roman"/>
@@ -3366,15 +4522,60 @@
           <w:bCs/>
           <w:u w:val="single"/>
         </w:rPr>
+        <w:t>ae</w:t>
+      </w:r>
+      <w:proofErr w:type="spellEnd"/>
+      <w:r>
+        <w:rPr>
+          <w:rFonts w:ascii="Times New Roman" w:hAnsi="Times New Roman"/>
+          <w:b/>
+          <w:bCs/>
+          <w:u w:val="single"/>
+        </w:rPr>
+        <w:t xml:space="preserve"> </w:t>
+      </w:r>
+      <w:r>
+        <w:rPr>
+          <w:rFonts w:ascii="Times New Roman" w:hAnsi="Times New Roman"/>
+          <w:b/>
+          <w:bCs/>
+          <w:u w:val="single"/>
+        </w:rPr>
         <w:tab/>
+      </w:r>
+      <w:proofErr w:type="spellStart"/>
+      <w:r>
+        <w:rPr>
+          <w:rFonts w:ascii="Times New Roman" w:hAnsi="Times New Roman"/>
+          <w:b/>
+          <w:bCs/>
+          <w:u w:val="single"/>
+        </w:rPr>
         <w:t>aeh</w:t>
       </w:r>
-      <w:r>
-        <w:rPr>
-          <w:rFonts w:ascii="Times New Roman" w:hAnsi="Times New Roman"/>
-          <w:bCs/>
-        </w:rPr>
-        <w:t xml:space="preserve"> ALASKA[N]          </w:t>
+      <w:proofErr w:type="spellEnd"/>
+      <w:r>
+        <w:rPr>
+          <w:rFonts w:ascii="Times New Roman" w:hAnsi="Times New Roman"/>
+          <w:bCs/>
+        </w:rPr>
+        <w:t xml:space="preserve"> </w:t>
+      </w:r>
+      <w:proofErr w:type="gramStart"/>
+      <w:r>
+        <w:rPr>
+          <w:rFonts w:ascii="Times New Roman" w:hAnsi="Times New Roman"/>
+          <w:bCs/>
+        </w:rPr>
+        <w:t>ALASKA[</w:t>
+      </w:r>
+      <w:proofErr w:type="gramEnd"/>
+      <w:r>
+        <w:rPr>
+          <w:rFonts w:ascii="Times New Roman" w:hAnsi="Times New Roman"/>
+          <w:bCs/>
+        </w:rPr>
+        <w:t xml:space="preserve">N]          </w:t>
       </w:r>
       <w:r>
         <w:rPr>
@@ -3404,12 +4605,21 @@
           <w:bCs/>
         </w:rPr>
       </w:pPr>
-      <w:r>
-        <w:rPr>
-          <w:rFonts w:ascii="Times New Roman" w:hAnsi="Times New Roman"/>
-          <w:bCs/>
-        </w:rPr>
-        <w:t xml:space="preserve">ASK[ED/ING]          </w:t>
+      <w:proofErr w:type="gramStart"/>
+      <w:r>
+        <w:rPr>
+          <w:rFonts w:ascii="Times New Roman" w:hAnsi="Times New Roman"/>
+          <w:bCs/>
+        </w:rPr>
+        <w:t>ASK[</w:t>
+      </w:r>
+      <w:proofErr w:type="gramEnd"/>
+      <w:r>
+        <w:rPr>
+          <w:rFonts w:ascii="Times New Roman" w:hAnsi="Times New Roman"/>
+          <w:bCs/>
+        </w:rPr>
+        <w:t xml:space="preserve">ED/ING]          </w:t>
       </w:r>
       <w:r>
         <w:rPr>
@@ -3439,12 +4649,21 @@
           <w:bCs/>
         </w:rPr>
       </w:pPr>
-      <w:r>
-        <w:rPr>
-          <w:rFonts w:ascii="Times New Roman" w:hAnsi="Times New Roman"/>
-          <w:bCs/>
-        </w:rPr>
-        <w:t xml:space="preserve">BASKET[S]          </w:t>
+      <w:proofErr w:type="gramStart"/>
+      <w:r>
+        <w:rPr>
+          <w:rFonts w:ascii="Times New Roman" w:hAnsi="Times New Roman"/>
+          <w:bCs/>
+        </w:rPr>
+        <w:t>BASKET[</w:t>
+      </w:r>
+      <w:proofErr w:type="gramEnd"/>
+      <w:r>
+        <w:rPr>
+          <w:rFonts w:ascii="Times New Roman" w:hAnsi="Times New Roman"/>
+          <w:bCs/>
+        </w:rPr>
+        <w:t xml:space="preserve">S]          </w:t>
       </w:r>
       <w:r>
         <w:rPr>
@@ -3614,12 +4833,21 @@
           <w:bCs/>
         </w:rPr>
       </w:pPr>
-      <w:r>
-        <w:rPr>
-          <w:rFonts w:ascii="Times New Roman" w:hAnsi="Times New Roman"/>
-          <w:bCs/>
-        </w:rPr>
-        <w:t xml:space="preserve">FAST[ER/EST]          </w:t>
+      <w:proofErr w:type="gramStart"/>
+      <w:r>
+        <w:rPr>
+          <w:rFonts w:ascii="Times New Roman" w:hAnsi="Times New Roman"/>
+          <w:bCs/>
+        </w:rPr>
+        <w:t>FAST[</w:t>
+      </w:r>
+      <w:proofErr w:type="gramEnd"/>
+      <w:r>
+        <w:rPr>
+          <w:rFonts w:ascii="Times New Roman" w:hAnsi="Times New Roman"/>
+          <w:bCs/>
+        </w:rPr>
+        <w:t xml:space="preserve">ER/EST]          </w:t>
       </w:r>
       <w:r>
         <w:rPr>
@@ -3649,12 +4877,21 @@
           <w:bCs/>
         </w:rPr>
       </w:pPr>
-      <w:r>
-        <w:rPr>
-          <w:rFonts w:ascii="Times New Roman" w:hAnsi="Times New Roman"/>
-          <w:bCs/>
-        </w:rPr>
-        <w:t xml:space="preserve">LAST[ED/ING]          </w:t>
+      <w:proofErr w:type="gramStart"/>
+      <w:r>
+        <w:rPr>
+          <w:rFonts w:ascii="Times New Roman" w:hAnsi="Times New Roman"/>
+          <w:bCs/>
+        </w:rPr>
+        <w:t>LAST[</w:t>
+      </w:r>
+      <w:proofErr w:type="gramEnd"/>
+      <w:r>
+        <w:rPr>
+          <w:rFonts w:ascii="Times New Roman" w:hAnsi="Times New Roman"/>
+          <w:bCs/>
+        </w:rPr>
+        <w:t xml:space="preserve">ED/ING]          </w:t>
       </w:r>
       <w:r>
         <w:rPr>
@@ -3684,12 +4921,21 @@
           <w:bCs/>
         </w:rPr>
       </w:pPr>
-      <w:r>
-        <w:rPr>
-          <w:rFonts w:ascii="Times New Roman" w:hAnsi="Times New Roman"/>
-          <w:bCs/>
-        </w:rPr>
-        <w:t xml:space="preserve">MASTER[‘S/S]          </w:t>
+      <w:proofErr w:type="gramStart"/>
+      <w:r>
+        <w:rPr>
+          <w:rFonts w:ascii="Times New Roman" w:hAnsi="Times New Roman"/>
+          <w:bCs/>
+        </w:rPr>
+        <w:t>MASTER[</w:t>
+      </w:r>
+      <w:proofErr w:type="gramEnd"/>
+      <w:r>
+        <w:rPr>
+          <w:rFonts w:ascii="Times New Roman" w:hAnsi="Times New Roman"/>
+          <w:bCs/>
+        </w:rPr>
+        <w:t xml:space="preserve">‘S/S]          </w:t>
       </w:r>
       <w:r>
         <w:rPr>
@@ -3754,12 +5000,21 @@
           <w:bCs/>
         </w:rPr>
       </w:pPr>
-      <w:r>
-        <w:rPr>
-          <w:rFonts w:ascii="Times New Roman" w:hAnsi="Times New Roman"/>
-          <w:bCs/>
-        </w:rPr>
-        <w:t xml:space="preserve">PASTOR[‘S/S]          </w:t>
+      <w:proofErr w:type="gramStart"/>
+      <w:r>
+        <w:rPr>
+          <w:rFonts w:ascii="Times New Roman" w:hAnsi="Times New Roman"/>
+          <w:bCs/>
+        </w:rPr>
+        <w:t>PASTOR[</w:t>
+      </w:r>
+      <w:proofErr w:type="gramEnd"/>
+      <w:r>
+        <w:rPr>
+          <w:rFonts w:ascii="Times New Roman" w:hAnsi="Times New Roman"/>
+          <w:bCs/>
+        </w:rPr>
+        <w:t xml:space="preserve">‘S/S]          </w:t>
       </w:r>
       <w:r>
         <w:rPr>
@@ -3915,8 +5170,9 @@
           <w:u w:val="single"/>
         </w:rPr>
         <w:tab/>
-        <w:t xml:space="preserve">ae </w:t>
-      </w:r>
+      </w:r>
+      <w:proofErr w:type="spellStart"/>
+      <w:proofErr w:type="gramStart"/>
       <w:r>
         <w:rPr>
           <w:rFonts w:ascii="Times New Roman" w:hAnsi="Times New Roman"/>
@@ -3924,9 +5180,39 @@
           <w:bCs/>
           <w:u w:val="single"/>
         </w:rPr>
+        <w:t>ae</w:t>
+      </w:r>
+      <w:proofErr w:type="spellEnd"/>
+      <w:proofErr w:type="gramEnd"/>
+      <w:r>
+        <w:rPr>
+          <w:rFonts w:ascii="Times New Roman" w:hAnsi="Times New Roman"/>
+          <w:b/>
+          <w:bCs/>
+          <w:u w:val="single"/>
+        </w:rPr>
+        <w:t xml:space="preserve"> </w:t>
+      </w:r>
+      <w:r>
+        <w:rPr>
+          <w:rFonts w:ascii="Times New Roman" w:hAnsi="Times New Roman"/>
+          <w:b/>
+          <w:bCs/>
+          <w:u w:val="single"/>
+        </w:rPr>
         <w:tab/>
+      </w:r>
+      <w:proofErr w:type="spellStart"/>
+      <w:r>
+        <w:rPr>
+          <w:rFonts w:ascii="Times New Roman" w:hAnsi="Times New Roman"/>
+          <w:b/>
+          <w:bCs/>
+          <w:u w:val="single"/>
+        </w:rPr>
         <w:t>aeh</w:t>
       </w:r>
+      <w:proofErr w:type="spellEnd"/>
       <w:r>
         <w:rPr>
           <w:rFonts w:ascii="Times New Roman" w:hAnsi="Times New Roman"/>
@@ -3989,13 +5275,6 @@
           <w:b/>
         </w:rPr>
       </w:pPr>
-      <w:r>
-        <w:rPr>
-          <w:rFonts w:ascii="Times New Roman" w:hAnsi="Times New Roman"/>
-          <w:b/>
-        </w:rPr>
-        <w:t>TABLES</w:t>
-      </w:r>
     </w:p>
     <w:p>
       <w:pPr>
@@ -4008,37 +5287,46 @@
     </w:p>
     <w:p>
       <w:pPr>
-        <w:ind w:right="-6240"/>
-        <w:rPr>
-          <w:rFonts w:ascii="Times New Roman" w:hAnsi="Times New Roman"/>
-        </w:rPr>
-      </w:pPr>
-      <w:bookmarkStart w:id="3" w:name="_Ref274584077"/>
-      <w:r>
-        <w:t xml:space="preserve">Table </w:t>
-      </w:r>
-      <w:r>
-        <w:fldChar w:fldCharType="begin"/>
-      </w:r>
-      <w:r>
-        <w:instrText>SEQ Table \* ARABIC</w:instrText>
-      </w:r>
-      <w:r>
-        <w:fldChar w:fldCharType="separate"/>
-      </w:r>
-      <w:r>
-        <w:t>1</w:t>
-      </w:r>
-      <w:r>
-        <w:fldChar w:fldCharType="end"/>
-      </w:r>
-      <w:bookmarkEnd w:id="3"/>
-      <w:r>
-        <w:t>: Frequency by type and token of the subtypes of the (æBR) class.</w:t>
-      </w:r>
-    </w:p>
-    <w:p>
-      <w:pPr>
+        <w:ind w:right="-6242"/>
+        <w:rPr>
+          <w:rFonts w:ascii="Times New Roman" w:hAnsi="Times New Roman"/>
+          <w:b/>
+        </w:rPr>
+      </w:pPr>
+    </w:p>
+    <w:p>
+      <w:pPr>
+        <w:ind w:right="-6242"/>
+        <w:rPr>
+          <w:rFonts w:ascii="Times New Roman" w:hAnsi="Times New Roman"/>
+          <w:b/>
+        </w:rPr>
+      </w:pPr>
+    </w:p>
+    <w:p>
+      <w:pPr>
+        <w:widowControl/>
+        <w:suppressAutoHyphens w:val="0"/>
+        <w:rPr>
+          <w:rFonts w:ascii="Times New Roman" w:hAnsi="Times New Roman"/>
+          <w:b/>
+        </w:rPr>
+      </w:pPr>
+      <w:r>
+        <w:rPr>
+          <w:rFonts w:ascii="Times New Roman" w:hAnsi="Times New Roman"/>
+          <w:b/>
+        </w:rPr>
+        <w:br w:type="page"/>
+      </w:r>
+    </w:p>
+    <w:p>
+      <w:pPr>
+        <w:ind w:right="-6242"/>
+        <w:rPr>
+          <w:rFonts w:ascii="Times New Roman" w:hAnsi="Times New Roman"/>
+          <w:b/>
+        </w:rPr>
         <w:sectPr>
           <w:type w:val="continuous"/>
           <w:pgSz w:w="12240" w:h="15840"/>
@@ -4051,33 +5339,113 @@
     </w:p>
     <w:p>
       <w:pPr>
+        <w:ind w:right="-6242"/>
+        <w:rPr>
+          <w:rFonts w:ascii="Times New Roman" w:hAnsi="Times New Roman"/>
+          <w:b/>
+        </w:rPr>
+      </w:pPr>
+      <w:r>
+        <w:rPr>
+          <w:rFonts w:ascii="Times New Roman" w:hAnsi="Times New Roman"/>
+          <w:b/>
+        </w:rPr>
+        <w:lastRenderedPageBreak/>
+        <w:t>TABLES</w:t>
+      </w:r>
+      <w:bookmarkStart w:id="2" w:name="_Ref274584077"/>
+    </w:p>
+    <w:p>
+      <w:pPr>
+        <w:ind w:right="-6242"/>
+        <w:rPr>
+          <w:rFonts w:ascii="Times New Roman" w:hAnsi="Times New Roman"/>
+          <w:b/>
+        </w:rPr>
+      </w:pPr>
+    </w:p>
+    <w:p>
+      <w:pPr>
+        <w:ind w:right="-6242"/>
+        <w:rPr>
+          <w:rFonts w:ascii="Times New Roman" w:hAnsi="Times New Roman"/>
+          <w:b/>
+        </w:rPr>
+      </w:pPr>
+      <w:r>
+        <w:t xml:space="preserve">Table </w:t>
+      </w:r>
+      <w:r>
+        <w:fldChar w:fldCharType="begin"/>
+      </w:r>
+      <w:r>
+        <w:instrText>SEQ Table \* ARABIC</w:instrText>
+      </w:r>
+      <w:r>
+        <w:fldChar w:fldCharType="separate"/>
+      </w:r>
+      <w:r>
+        <w:t>1</w:t>
+      </w:r>
+      <w:r>
+        <w:fldChar w:fldCharType="end"/>
+      </w:r>
+      <w:bookmarkEnd w:id="2"/>
+      <w:r>
+        <w:t>: Frequency by type and token of the subtypes of the (</w:t>
+      </w:r>
+      <w:proofErr w:type="spellStart"/>
+      <w:r>
+        <w:t>æBR</w:t>
+      </w:r>
+      <w:proofErr w:type="spellEnd"/>
+      <w:r>
+        <w:t>) class.</w:t>
+      </w:r>
+    </w:p>
+    <w:p>
+      <w:pPr>
+        <w:sectPr>
+          <w:type w:val="continuous"/>
+          <w:pgSz w:w="12240" w:h="15840"/>
+          <w:pgMar w:top="1134" w:right="1134" w:bottom="1134" w:left="1134" w:header="0" w:footer="0" w:gutter="0"/>
+          <w:cols w:space="2"/>
+          <w:formProt w:val="0"/>
+          <w:docGrid w:linePitch="312" w:charSpace="-6145"/>
+        </w:sectPr>
+      </w:pPr>
+    </w:p>
+    <w:p>
+      <w:pPr>
         <w:widowControl/>
         <w:suppressAutoHyphens w:val="0"/>
-        <w:rPr>
-          <w:rFonts w:ascii="Times New Roman" w:hAnsi="Times New Roman"/>
-          <w:b/>
-        </w:rPr>
-      </w:pPr>
-      <w:r>
-        <w:br w:type="page"/>
-      </w:r>
+        <w:sectPr>
+          <w:type w:val="continuous"/>
+          <w:pgSz w:w="12240" w:h="15840"/>
+          <w:pgMar w:top="1134" w:right="1134" w:bottom="1134" w:left="1134" w:header="0" w:footer="0" w:gutter="0"/>
+          <w:cols w:num="3" w:space="2"/>
+          <w:formProt w:val="0"/>
+          <w:docGrid w:linePitch="312" w:charSpace="-6145"/>
+        </w:sectPr>
+      </w:pPr>
       <w:r>
         <w:rPr>
           <w:noProof/>
           <w:lang w:eastAsia="en-US" w:bidi="ar-SA"/>
         </w:rPr>
+        <w:lastRenderedPageBreak/>
         <mc:AlternateContent>
           <mc:Choice Requires="wps">
             <w:drawing>
-              <wp:anchor distT="0" distB="0" distL="114300" distR="114300" simplePos="0" relativeHeight="4" behindDoc="0" locked="0" layoutInCell="1" allowOverlap="1" wp14:anchorId="2433979B" wp14:editId="6A4BCE7A">
+              <wp:anchor distT="0" distB="0" distL="114300" distR="114300" simplePos="0" relativeHeight="4" behindDoc="0" locked="0" layoutInCell="1" allowOverlap="1" wp14:anchorId="2433979B" wp14:editId="0700A16A">
                 <wp:simplePos x="0" y="0"/>
                 <wp:positionH relativeFrom="page">
-                  <wp:posOffset>911860</wp:posOffset>
+                  <wp:posOffset>948690</wp:posOffset>
                 </wp:positionH>
                 <wp:positionV relativeFrom="paragraph">
-                  <wp:posOffset>100330</wp:posOffset>
+                  <wp:posOffset>160020</wp:posOffset>
                 </wp:positionV>
-                <wp:extent cx="6332220" cy="1803400"/>
+                <wp:extent cx="5523230" cy="1807210"/>
                 <wp:effectExtent l="0" t="0" r="0" b="0"/>
                 <wp:wrapSquare wrapText="bothSides"/>
                 <wp:docPr id="2" name="Frame1"/>
@@ -4089,7 +5457,7 @@
                       <wps:spPr>
                         <a:xfrm>
                           <a:off x="0" y="0"/>
-                          <a:ext cx="6332220" cy="1803400"/>
+                          <a:ext cx="5523230" cy="1807210"/>
                         </a:xfrm>
                         <a:prstGeom prst="rect">
                           <a:avLst/>
@@ -4100,7 +5468,7 @@
                           <w:tbl>
                             <w:tblPr>
                               <w:tblStyle w:val="TableGrid"/>
-                              <w:tblW w:w="5000" w:type="pct"/>
+                              <w:tblW w:w="4848" w:type="pct"/>
                               <w:tblInd w:w="108" w:type="dxa"/>
                               <w:tblCellMar>
                                 <w:left w:w="103" w:type="dxa"/>
@@ -4108,14 +5476,17 @@
                               <w:tblLook w:val="04A0" w:firstRow="1" w:lastRow="0" w:firstColumn="1" w:lastColumn="0" w:noHBand="0" w:noVBand="1"/>
                             </w:tblPr>
                             <w:tblGrid>
-                              <w:gridCol w:w="3774"/>
-                              <w:gridCol w:w="3212"/>
-                              <w:gridCol w:w="3212"/>
+                              <w:gridCol w:w="3205"/>
+                              <w:gridCol w:w="2724"/>
+                              <w:gridCol w:w="2724"/>
                             </w:tblGrid>
                             <w:tr>
+                              <w:trPr>
+                                <w:trHeight w:val="540"/>
+                              </w:trPr>
                               <w:tc>
                                 <w:tcPr>
-                                  <w:tcW w:w="1455" w:type="dxa"/>
+                                  <w:tcW w:w="3205" w:type="dxa"/>
                                   <w:shd w:val="clear" w:color="auto" w:fill="auto"/>
                                   <w:tcMar>
                                     <w:left w:w="103" w:type="dxa"/>
@@ -4126,13 +5497,29 @@
                                     <w:rPr>
                                       <w:rFonts w:ascii="Times New Roman" w:hAnsi="Times New Roman"/>
                                     </w:rPr>
-                                    <w:t>(æBR) frequency in short-a data:</w:t>
+                                    <w:t>(</w:t>
+                                  </w:r>
+                                  <w:proofErr w:type="spellStart"/>
+                                  <w:proofErr w:type="gramStart"/>
+                                  <w:r>
+                                    <w:rPr>
+                                      <w:rFonts w:ascii="Times New Roman" w:hAnsi="Times New Roman"/>
+                                    </w:rPr>
+                                    <w:t>æBR</w:t>
+                                  </w:r>
+                                  <w:proofErr w:type="spellEnd"/>
+                                  <w:proofErr w:type="gramEnd"/>
+                                  <w:r>
+                                    <w:rPr>
+                                      <w:rFonts w:ascii="Times New Roman" w:hAnsi="Times New Roman"/>
+                                    </w:rPr>
+                                    <w:t>) frequency in short-a data:</w:t>
                                   </w:r>
                                 </w:p>
                               </w:tc>
                               <w:tc>
                                 <w:tcPr>
-                                  <w:tcW w:w="917" w:type="dxa"/>
+                                  <w:tcW w:w="2724" w:type="dxa"/>
                                   <w:shd w:val="clear" w:color="auto" w:fill="auto"/>
                                   <w:tcMar>
                                     <w:left w:w="103" w:type="dxa"/>
@@ -4149,7 +5536,7 @@
                               </w:tc>
                               <w:tc>
                                 <w:tcPr>
-                                  <w:tcW w:w="950" w:type="dxa"/>
+                                  <w:tcW w:w="2724" w:type="dxa"/>
                                   <w:shd w:val="clear" w:color="auto" w:fill="auto"/>
                                   <w:tcMar>
                                     <w:left w:w="103" w:type="dxa"/>
@@ -4166,9 +5553,12 @@
                               </w:tc>
                             </w:tr>
                             <w:tr>
+                              <w:trPr>
+                                <w:trHeight w:val="262"/>
+                              </w:trPr>
                               <w:tc>
                                 <w:tcPr>
-                                  <w:tcW w:w="1455" w:type="dxa"/>
+                                  <w:tcW w:w="3205" w:type="dxa"/>
                                   <w:shd w:val="clear" w:color="auto" w:fill="auto"/>
                                   <w:tcMar>
                                     <w:left w:w="103" w:type="dxa"/>
@@ -4186,7 +5576,7 @@
                               </w:tc>
                               <w:tc>
                                 <w:tcPr>
-                                  <w:tcW w:w="917" w:type="dxa"/>
+                                  <w:tcW w:w="2724" w:type="dxa"/>
                                   <w:shd w:val="clear" w:color="auto" w:fill="auto"/>
                                   <w:tcMar>
                                     <w:left w:w="103" w:type="dxa"/>
@@ -4204,7 +5594,7 @@
                               </w:tc>
                               <w:tc>
                                 <w:tcPr>
-                                  <w:tcW w:w="950" w:type="dxa"/>
+                                  <w:tcW w:w="2724" w:type="dxa"/>
                                   <w:shd w:val="clear" w:color="auto" w:fill="auto"/>
                                   <w:tcMar>
                                     <w:left w:w="103" w:type="dxa"/>
@@ -4222,9 +5612,12 @@
                               </w:tc>
                             </w:tr>
                             <w:tr>
+                              <w:trPr>
+                                <w:trHeight w:val="279"/>
+                              </w:trPr>
                               <w:tc>
                                 <w:tcPr>
-                                  <w:tcW w:w="1455" w:type="dxa"/>
+                                  <w:tcW w:w="3205" w:type="dxa"/>
                                   <w:shd w:val="clear" w:color="auto" w:fill="auto"/>
                                   <w:tcMar>
                                     <w:left w:w="103" w:type="dxa"/>
@@ -4244,7 +5637,7 @@
                               </w:tc>
                               <w:tc>
                                 <w:tcPr>
-                                  <w:tcW w:w="917" w:type="dxa"/>
+                                  <w:tcW w:w="2724" w:type="dxa"/>
                                   <w:shd w:val="clear" w:color="auto" w:fill="auto"/>
                                   <w:tcMar>
                                     <w:left w:w="103" w:type="dxa"/>
@@ -4261,7 +5654,10 @@
                               </w:tc>
                               <w:tc>
                                 <w:tcPr>
-                                  <w:tcW w:w="950" w:type="dxa"/>
+                                  <w:tcW w:w="2724" w:type="dxa"/>
+                                  <w:tcBorders>
+                                    <w:bottom w:val="single" w:sz="4" w:space="0" w:color="auto"/>
+                                  </w:tcBorders>
                                   <w:shd w:val="clear" w:color="auto" w:fill="auto"/>
                                   <w:tcMar>
                                     <w:left w:w="103" w:type="dxa"/>
@@ -4278,9 +5674,12 @@
                               </w:tc>
                             </w:tr>
                             <w:tr>
+                              <w:trPr>
+                                <w:trHeight w:val="262"/>
+                              </w:trPr>
                               <w:tc>
                                 <w:tcPr>
-                                  <w:tcW w:w="1455" w:type="dxa"/>
+                                  <w:tcW w:w="3205" w:type="dxa"/>
                                   <w:shd w:val="clear" w:color="auto" w:fill="auto"/>
                                   <w:tcMar>
                                     <w:left w:w="103" w:type="dxa"/>
@@ -4297,7 +5696,10 @@
                               </w:tc>
                               <w:tc>
                                 <w:tcPr>
-                                  <w:tcW w:w="917" w:type="dxa"/>
+                                  <w:tcW w:w="2724" w:type="dxa"/>
+                                  <w:tcBorders>
+                                    <w:right w:val="single" w:sz="4" w:space="0" w:color="auto"/>
+                                  </w:tcBorders>
                                   <w:shd w:val="clear" w:color="auto" w:fill="auto"/>
                                   <w:tcMar>
                                     <w:left w:w="103" w:type="dxa"/>
@@ -4314,7 +5716,13 @@
                               </w:tc>
                               <w:tc>
                                 <w:tcPr>
-                                  <w:tcW w:w="950" w:type="dxa"/>
+                                  <w:tcW w:w="2724" w:type="dxa"/>
+                                  <w:tcBorders>
+                                    <w:top w:val="single" w:sz="4" w:space="0" w:color="auto"/>
+                                    <w:left w:val="single" w:sz="4" w:space="0" w:color="auto"/>
+                                    <w:bottom w:val="single" w:sz="4" w:space="0" w:color="auto"/>
+                                    <w:right w:val="single" w:sz="4" w:space="0" w:color="auto"/>
+                                  </w:tcBorders>
                                   <w:shd w:val="clear" w:color="auto" w:fill="auto"/>
                                   <w:tcMar>
                                     <w:left w:w="103" w:type="dxa"/>
@@ -4331,9 +5739,12 @@
                               </w:tc>
                             </w:tr>
                             <w:tr>
+                              <w:trPr>
+                                <w:trHeight w:val="262"/>
+                              </w:trPr>
                               <w:tc>
                                 <w:tcPr>
-                                  <w:tcW w:w="1455" w:type="dxa"/>
+                                  <w:tcW w:w="3205" w:type="dxa"/>
                                   <w:shd w:val="clear" w:color="auto" w:fill="auto"/>
                                   <w:tcMar>
                                     <w:left w:w="103" w:type="dxa"/>
@@ -4346,6 +5757,7 @@
                                     </w:rPr>
                                     <w:t xml:space="preserve">Following </w:t>
                                   </w:r>
+                                  <w:proofErr w:type="spellStart"/>
                                   <w:r>
                                     <w:rPr>
                                       <w:rFonts w:ascii="Times New Roman" w:hAnsi="Times New Roman"/>
@@ -4358,13 +5770,20 @@
                                     <w:rPr>
                                       <w:rFonts w:ascii="Times New Roman" w:hAnsi="Times New Roman"/>
                                     </w:rPr>
-                                    <w:t>C cluster</w:t>
+                                    <w:t>C</w:t>
+                                  </w:r>
+                                  <w:proofErr w:type="spellEnd"/>
+                                  <w:r>
+                                    <w:rPr>
+                                      <w:rFonts w:ascii="Times New Roman" w:hAnsi="Times New Roman"/>
+                                    </w:rPr>
+                                    <w:t xml:space="preserve"> cluster</w:t>
                                   </w:r>
                                 </w:p>
                               </w:tc>
                               <w:tc>
                                 <w:tcPr>
-                                  <w:tcW w:w="917" w:type="dxa"/>
+                                  <w:tcW w:w="2724" w:type="dxa"/>
                                   <w:shd w:val="clear" w:color="auto" w:fill="auto"/>
                                   <w:tcMar>
                                     <w:left w:w="103" w:type="dxa"/>
@@ -4381,7 +5800,10 @@
                               </w:tc>
                               <w:tc>
                                 <w:tcPr>
-                                  <w:tcW w:w="950" w:type="dxa"/>
+                                  <w:tcW w:w="2724" w:type="dxa"/>
+                                  <w:tcBorders>
+                                    <w:top w:val="single" w:sz="4" w:space="0" w:color="auto"/>
+                                  </w:tcBorders>
                                   <w:shd w:val="clear" w:color="auto" w:fill="auto"/>
                                   <w:tcMar>
                                     <w:left w:w="103" w:type="dxa"/>
@@ -4398,9 +5820,12 @@
                               </w:tc>
                             </w:tr>
                             <w:tr>
+                              <w:trPr>
+                                <w:trHeight w:val="279"/>
+                              </w:trPr>
                               <w:tc>
                                 <w:tcPr>
-                                  <w:tcW w:w="1455" w:type="dxa"/>
+                                  <w:tcW w:w="3205" w:type="dxa"/>
                                   <w:shd w:val="clear" w:color="auto" w:fill="auto"/>
                                   <w:tcMar>
                                     <w:left w:w="103" w:type="dxa"/>
@@ -4417,7 +5842,7 @@
                               </w:tc>
                               <w:tc>
                                 <w:tcPr>
-                                  <w:tcW w:w="917" w:type="dxa"/>
+                                  <w:tcW w:w="2724" w:type="dxa"/>
                                   <w:shd w:val="clear" w:color="auto" w:fill="auto"/>
                                   <w:tcMar>
                                     <w:left w:w="103" w:type="dxa"/>
@@ -4434,7 +5859,7 @@
                               </w:tc>
                               <w:tc>
                                 <w:tcPr>
-                                  <w:tcW w:w="950" w:type="dxa"/>
+                                  <w:tcW w:w="2724" w:type="dxa"/>
                                   <w:shd w:val="clear" w:color="auto" w:fill="auto"/>
                                   <w:tcMar>
                                     <w:left w:w="103" w:type="dxa"/>
@@ -4451,9 +5876,12 @@
                               </w:tc>
                             </w:tr>
                             <w:tr>
+                              <w:trPr>
+                                <w:trHeight w:val="262"/>
+                              </w:trPr>
                               <w:tc>
                                 <w:tcPr>
-                                  <w:tcW w:w="1455" w:type="dxa"/>
+                                  <w:tcW w:w="3205" w:type="dxa"/>
                                   <w:shd w:val="clear" w:color="auto" w:fill="auto"/>
                                   <w:tcMar>
                                     <w:left w:w="103" w:type="dxa"/>
@@ -4470,7 +5898,7 @@
                               </w:tc>
                               <w:tc>
                                 <w:tcPr>
-                                  <w:tcW w:w="917" w:type="dxa"/>
+                                  <w:tcW w:w="2724" w:type="dxa"/>
                                   <w:shd w:val="clear" w:color="auto" w:fill="auto"/>
                                   <w:tcMar>
                                     <w:left w:w="103" w:type="dxa"/>
@@ -4487,7 +5915,7 @@
                               </w:tc>
                               <w:tc>
                                 <w:tcPr>
-                                  <w:tcW w:w="950" w:type="dxa"/>
+                                  <w:tcW w:w="2724" w:type="dxa"/>
                                   <w:shd w:val="clear" w:color="auto" w:fill="auto"/>
                                   <w:tcMar>
                                     <w:left w:w="103" w:type="dxa"/>
@@ -4504,27 +5932,42 @@
                               </w:tc>
                             </w:tr>
                             <w:tr>
+                              <w:trPr>
+                                <w:trHeight w:val="262"/>
+                              </w:trPr>
                               <w:tc>
                                 <w:tcPr>
-                                  <w:tcW w:w="1455" w:type="dxa"/>
+                                  <w:tcW w:w="3205" w:type="dxa"/>
                                   <w:shd w:val="clear" w:color="auto" w:fill="auto"/>
                                   <w:tcMar>
                                     <w:left w:w="103" w:type="dxa"/>
                                   </w:tcMar>
                                 </w:tcPr>
                                 <w:p>
-                                  <w:bookmarkStart w:id="4" w:name="__UnoMark__3164_1104365180"/>
-                                  <w:bookmarkEnd w:id="4"/>
+                                  <w:bookmarkStart w:id="3" w:name="__UnoMark__3164_1104365180"/>
+                                  <w:bookmarkEnd w:id="3"/>
                                   <w:r>
                                     <w:rPr>
                                       <w:rFonts w:ascii="Times New Roman" w:hAnsi="Times New Roman"/>
                                       <w:i/>
                                       <w:iCs/>
                                     </w:rPr>
-                                    <w:t>-arry</w:t>
+                                    <w:t>-</w:t>
                                   </w:r>
-                                  <w:bookmarkStart w:id="5" w:name="__UnoMark__3165_1104365180"/>
-                                  <w:bookmarkEnd w:id="5"/>
+                                  <w:proofErr w:type="spellStart"/>
+                                  <w:proofErr w:type="gramStart"/>
+                                  <w:r>
+                                    <w:rPr>
+                                      <w:rFonts w:ascii="Times New Roman" w:hAnsi="Times New Roman"/>
+                                      <w:i/>
+                                      <w:iCs/>
+                                    </w:rPr>
+                                    <w:t>arry</w:t>
+                                  </w:r>
+                                  <w:bookmarkStart w:id="4" w:name="__UnoMark__3165_1104365180"/>
+                                  <w:bookmarkEnd w:id="4"/>
+                                  <w:proofErr w:type="spellEnd"/>
+                                  <w:proofErr w:type="gramEnd"/>
                                   <w:r>
                                     <w:rPr>
                                       <w:rFonts w:ascii="Times New Roman" w:hAnsi="Times New Roman"/>
@@ -4535,17 +5978,17 @@
                               </w:tc>
                               <w:tc>
                                 <w:tcPr>
-                                  <w:tcW w:w="917" w:type="dxa"/>
+                                  <w:tcW w:w="2724" w:type="dxa"/>
                                   <w:shd w:val="clear" w:color="auto" w:fill="auto"/>
                                   <w:tcMar>
                                     <w:left w:w="103" w:type="dxa"/>
                                   </w:tcMar>
                                 </w:tcPr>
                                 <w:p>
-                                  <w:bookmarkStart w:id="6" w:name="__UnoMark__3166_1104365180"/>
-                                  <w:bookmarkStart w:id="7" w:name="__UnoMark__3167_1104365180"/>
+                                  <w:bookmarkStart w:id="5" w:name="__UnoMark__3166_1104365180"/>
+                                  <w:bookmarkStart w:id="6" w:name="__UnoMark__3167_1104365180"/>
+                                  <w:bookmarkEnd w:id="5"/>
                                   <w:bookmarkEnd w:id="6"/>
-                                  <w:bookmarkEnd w:id="7"/>
                                   <w:r>
                                     <w:rPr>
                                       <w:rFonts w:ascii="Times New Roman" w:hAnsi="Times New Roman"/>
@@ -4556,15 +5999,15 @@
                               </w:tc>
                               <w:tc>
                                 <w:tcPr>
-                                  <w:tcW w:w="950" w:type="dxa"/>
+                                  <w:tcW w:w="2724" w:type="dxa"/>
                                   <w:shd w:val="clear" w:color="auto" w:fill="auto"/>
                                   <w:tcMar>
                                     <w:left w:w="103" w:type="dxa"/>
                                   </w:tcMar>
                                 </w:tcPr>
                                 <w:p>
-                                  <w:bookmarkStart w:id="8" w:name="__UnoMark__3168_1104365180"/>
-                                  <w:bookmarkEnd w:id="8"/>
+                                  <w:bookmarkStart w:id="7" w:name="__UnoMark__3168_1104365180"/>
+                                  <w:bookmarkEnd w:id="7"/>
                                   <w:r>
                                     <w:rPr>
                                       <w:rFonts w:ascii="Times New Roman" w:hAnsi="Times New Roman"/>
@@ -4578,14 +6021,14 @@
                           <w:p/>
                         </w:txbxContent>
                       </wps:txbx>
-                      <wps:bodyPr lIns="0" tIns="0" rIns="0" bIns="0" anchor="t">
+                      <wps:bodyPr wrap="square" lIns="0" tIns="0" rIns="0" bIns="0" anchor="t">
                         <a:spAutoFit/>
                       </wps:bodyPr>
                     </wps:wsp>
                   </a:graphicData>
                 </a:graphic>
                 <wp14:sizeRelH relativeFrom="margin">
-                  <wp14:pctWidth>100000</wp14:pctWidth>
+                  <wp14:pctWidth>0</wp14:pctWidth>
                 </wp14:sizeRelH>
               </wp:anchor>
             </w:drawing>
@@ -4596,13 +6039,13 @@
                 <v:stroke joinstyle="miter"/>
                 <v:path gradientshapeok="t" o:connecttype="rect"/>
               </v:shapetype>
-              <v:shape id="Frame1" o:spid="_x0000_s1026" type="#_x0000_t202" style="position:absolute;margin-left:71.8pt;margin-top:7.9pt;width:498.6pt;height:142pt;z-index:4;visibility:visible;mso-wrap-style:square;mso-width-percent:1000;mso-wrap-distance-left:9pt;mso-wrap-distance-top:0;mso-wrap-distance-right:9pt;mso-wrap-distance-bottom:0;mso-position-horizontal:absolute;mso-position-horizontal-relative:page;mso-position-vertical:absolute;mso-position-vertical-relative:text;mso-width-percent:1000;mso-width-relative:margin;v-text-anchor:top" o:gfxdata="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" filled="f" stroked="f">
+              <v:shape id="Frame1" o:spid="_x0000_s1026" type="#_x0000_t202" style="position:absolute;margin-left:74.7pt;margin-top:12.6pt;width:434.9pt;height:142.3pt;z-index:4;visibility:visible;mso-wrap-style:square;mso-width-percent:0;mso-wrap-distance-left:9pt;mso-wrap-distance-top:0;mso-wrap-distance-right:9pt;mso-wrap-distance-bottom:0;mso-position-horizontal:absolute;mso-position-horizontal-relative:page;mso-position-vertical:absolute;mso-position-vertical-relative:text;mso-width-percent:0;mso-width-relative:margin;v-text-anchor:top" o:gfxdata="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" filled="f" stroked="f">
                 <v:textbox style="mso-fit-shape-to-text:t" inset="0,0,0,0">
                   <w:txbxContent>
                     <w:tbl>
                       <w:tblPr>
                         <w:tblStyle w:val="TableGrid"/>
-                        <w:tblW w:w="5000" w:type="pct"/>
+                        <w:tblW w:w="4848" w:type="pct"/>
                         <w:tblInd w:w="108" w:type="dxa"/>
                         <w:tblCellMar>
                           <w:left w:w="103" w:type="dxa"/>
@@ -4610,14 +6053,17 @@
                         <w:tblLook w:val="04A0" w:firstRow="1" w:lastRow="0" w:firstColumn="1" w:lastColumn="0" w:noHBand="0" w:noVBand="1"/>
                       </w:tblPr>
                       <w:tblGrid>
-                        <w:gridCol w:w="3774"/>
-                        <w:gridCol w:w="3212"/>
-                        <w:gridCol w:w="3212"/>
+                        <w:gridCol w:w="3205"/>
+                        <w:gridCol w:w="2724"/>
+                        <w:gridCol w:w="2724"/>
                       </w:tblGrid>
                       <w:tr>
+                        <w:trPr>
+                          <w:trHeight w:val="540"/>
+                        </w:trPr>
                         <w:tc>
                           <w:tcPr>
-                            <w:tcW w:w="1455" w:type="dxa"/>
+                            <w:tcW w:w="3205" w:type="dxa"/>
                             <w:shd w:val="clear" w:color="auto" w:fill="auto"/>
                             <w:tcMar>
                               <w:left w:w="103" w:type="dxa"/>
@@ -4628,13 +6074,29 @@
                               <w:rPr>
                                 <w:rFonts w:ascii="Times New Roman" w:hAnsi="Times New Roman"/>
                               </w:rPr>
-                              <w:t>(æBR) frequency in short-a data:</w:t>
+                              <w:t>(</w:t>
+                            </w:r>
+                            <w:proofErr w:type="spellStart"/>
+                            <w:proofErr w:type="gramStart"/>
+                            <w:r>
+                              <w:rPr>
+                                <w:rFonts w:ascii="Times New Roman" w:hAnsi="Times New Roman"/>
+                              </w:rPr>
+                              <w:t>æBR</w:t>
+                            </w:r>
+                            <w:proofErr w:type="spellEnd"/>
+                            <w:proofErr w:type="gramEnd"/>
+                            <w:r>
+                              <w:rPr>
+                                <w:rFonts w:ascii="Times New Roman" w:hAnsi="Times New Roman"/>
+                              </w:rPr>
+                              <w:t>) frequency in short-a data:</w:t>
                             </w:r>
                           </w:p>
                         </w:tc>
                         <w:tc>
                           <w:tcPr>
-                            <w:tcW w:w="917" w:type="dxa"/>
+                            <w:tcW w:w="2724" w:type="dxa"/>
                             <w:shd w:val="clear" w:color="auto" w:fill="auto"/>
                             <w:tcMar>
                               <w:left w:w="103" w:type="dxa"/>
@@ -4651,7 +6113,7 @@
                         </w:tc>
                         <w:tc>
                           <w:tcPr>
-                            <w:tcW w:w="950" w:type="dxa"/>
+                            <w:tcW w:w="2724" w:type="dxa"/>
                             <w:shd w:val="clear" w:color="auto" w:fill="auto"/>
                             <w:tcMar>
                               <w:left w:w="103" w:type="dxa"/>
@@ -4668,9 +6130,12 @@
                         </w:tc>
                       </w:tr>
                       <w:tr>
+                        <w:trPr>
+                          <w:trHeight w:val="262"/>
+                        </w:trPr>
                         <w:tc>
                           <w:tcPr>
-                            <w:tcW w:w="1455" w:type="dxa"/>
+                            <w:tcW w:w="3205" w:type="dxa"/>
                             <w:shd w:val="clear" w:color="auto" w:fill="auto"/>
                             <w:tcMar>
                               <w:left w:w="103" w:type="dxa"/>
@@ -4688,7 +6153,7 @@
                         </w:tc>
                         <w:tc>
                           <w:tcPr>
-                            <w:tcW w:w="917" w:type="dxa"/>
+                            <w:tcW w:w="2724" w:type="dxa"/>
                             <w:shd w:val="clear" w:color="auto" w:fill="auto"/>
                             <w:tcMar>
                               <w:left w:w="103" w:type="dxa"/>
@@ -4706,7 +6171,7 @@
                         </w:tc>
                         <w:tc>
                           <w:tcPr>
-                            <w:tcW w:w="950" w:type="dxa"/>
+                            <w:tcW w:w="2724" w:type="dxa"/>
                             <w:shd w:val="clear" w:color="auto" w:fill="auto"/>
                             <w:tcMar>
                               <w:left w:w="103" w:type="dxa"/>
@@ -4724,9 +6189,12 @@
                         </w:tc>
                       </w:tr>
                       <w:tr>
+                        <w:trPr>
+                          <w:trHeight w:val="279"/>
+                        </w:trPr>
                         <w:tc>
                           <w:tcPr>
-                            <w:tcW w:w="1455" w:type="dxa"/>
+                            <w:tcW w:w="3205" w:type="dxa"/>
                             <w:shd w:val="clear" w:color="auto" w:fill="auto"/>
                             <w:tcMar>
                               <w:left w:w="103" w:type="dxa"/>
@@ -4746,7 +6214,7 @@
                         </w:tc>
                         <w:tc>
                           <w:tcPr>
-                            <w:tcW w:w="917" w:type="dxa"/>
+                            <w:tcW w:w="2724" w:type="dxa"/>
                             <w:shd w:val="clear" w:color="auto" w:fill="auto"/>
                             <w:tcMar>
                               <w:left w:w="103" w:type="dxa"/>
@@ -4763,7 +6231,10 @@
                         </w:tc>
                         <w:tc>
                           <w:tcPr>
-                            <w:tcW w:w="950" w:type="dxa"/>
+                            <w:tcW w:w="2724" w:type="dxa"/>
+                            <w:tcBorders>
+                              <w:bottom w:val="single" w:sz="4" w:space="0" w:color="auto"/>
+                            </w:tcBorders>
                             <w:shd w:val="clear" w:color="auto" w:fill="auto"/>
                             <w:tcMar>
                               <w:left w:w="103" w:type="dxa"/>
@@ -4780,9 +6251,12 @@
                         </w:tc>
                       </w:tr>
                       <w:tr>
+                        <w:trPr>
+                          <w:trHeight w:val="262"/>
+                        </w:trPr>
                         <w:tc>
                           <w:tcPr>
-                            <w:tcW w:w="1455" w:type="dxa"/>
+                            <w:tcW w:w="3205" w:type="dxa"/>
                             <w:shd w:val="clear" w:color="auto" w:fill="auto"/>
                             <w:tcMar>
                               <w:left w:w="103" w:type="dxa"/>
@@ -4799,7 +6273,10 @@
                         </w:tc>
                         <w:tc>
                           <w:tcPr>
-                            <w:tcW w:w="917" w:type="dxa"/>
+                            <w:tcW w:w="2724" w:type="dxa"/>
+                            <w:tcBorders>
+                              <w:right w:val="single" w:sz="4" w:space="0" w:color="auto"/>
+                            </w:tcBorders>
                             <w:shd w:val="clear" w:color="auto" w:fill="auto"/>
                             <w:tcMar>
                               <w:left w:w="103" w:type="dxa"/>
@@ -4816,7 +6293,13 @@
                         </w:tc>
                         <w:tc>
                           <w:tcPr>
-                            <w:tcW w:w="950" w:type="dxa"/>
+                            <w:tcW w:w="2724" w:type="dxa"/>
+                            <w:tcBorders>
+                              <w:top w:val="single" w:sz="4" w:space="0" w:color="auto"/>
+                              <w:left w:val="single" w:sz="4" w:space="0" w:color="auto"/>
+                              <w:bottom w:val="single" w:sz="4" w:space="0" w:color="auto"/>
+                              <w:right w:val="single" w:sz="4" w:space="0" w:color="auto"/>
+                            </w:tcBorders>
                             <w:shd w:val="clear" w:color="auto" w:fill="auto"/>
                             <w:tcMar>
                               <w:left w:w="103" w:type="dxa"/>
@@ -4833,9 +6316,12 @@
                         </w:tc>
                       </w:tr>
                       <w:tr>
+                        <w:trPr>
+                          <w:trHeight w:val="262"/>
+                        </w:trPr>
                         <w:tc>
                           <w:tcPr>
-                            <w:tcW w:w="1455" w:type="dxa"/>
+                            <w:tcW w:w="3205" w:type="dxa"/>
                             <w:shd w:val="clear" w:color="auto" w:fill="auto"/>
                             <w:tcMar>
                               <w:left w:w="103" w:type="dxa"/>
@@ -4848,6 +6334,7 @@
                               </w:rPr>
                               <w:t xml:space="preserve">Following </w:t>
                             </w:r>
+                            <w:proofErr w:type="spellStart"/>
                             <w:r>
                               <w:rPr>
                                 <w:rFonts w:ascii="Times New Roman" w:hAnsi="Times New Roman"/>
@@ -4860,13 +6347,20 @@
                               <w:rPr>
                                 <w:rFonts w:ascii="Times New Roman" w:hAnsi="Times New Roman"/>
                               </w:rPr>
-                              <w:t>C cluster</w:t>
+                              <w:t>C</w:t>
+                            </w:r>
+                            <w:proofErr w:type="spellEnd"/>
+                            <w:r>
+                              <w:rPr>
+                                <w:rFonts w:ascii="Times New Roman" w:hAnsi="Times New Roman"/>
+                              </w:rPr>
+                              <w:t xml:space="preserve"> cluster</w:t>
                             </w:r>
                           </w:p>
                         </w:tc>
                         <w:tc>
                           <w:tcPr>
-                            <w:tcW w:w="917" w:type="dxa"/>
+                            <w:tcW w:w="2724" w:type="dxa"/>
                             <w:shd w:val="clear" w:color="auto" w:fill="auto"/>
                             <w:tcMar>
                               <w:left w:w="103" w:type="dxa"/>
@@ -4883,7 +6377,10 @@
                         </w:tc>
                         <w:tc>
                           <w:tcPr>
-                            <w:tcW w:w="950" w:type="dxa"/>
+                            <w:tcW w:w="2724" w:type="dxa"/>
+                            <w:tcBorders>
+                              <w:top w:val="single" w:sz="4" w:space="0" w:color="auto"/>
+                            </w:tcBorders>
                             <w:shd w:val="clear" w:color="auto" w:fill="auto"/>
                             <w:tcMar>
                               <w:left w:w="103" w:type="dxa"/>
@@ -4900,9 +6397,12 @@
                         </w:tc>
                       </w:tr>
                       <w:tr>
+                        <w:trPr>
+                          <w:trHeight w:val="279"/>
+                        </w:trPr>
                         <w:tc>
                           <w:tcPr>
-                            <w:tcW w:w="1455" w:type="dxa"/>
+                            <w:tcW w:w="3205" w:type="dxa"/>
                             <w:shd w:val="clear" w:color="auto" w:fill="auto"/>
                             <w:tcMar>
                               <w:left w:w="103" w:type="dxa"/>
@@ -4919,7 +6419,7 @@
                         </w:tc>
                         <w:tc>
                           <w:tcPr>
-                            <w:tcW w:w="917" w:type="dxa"/>
+                            <w:tcW w:w="2724" w:type="dxa"/>
                             <w:shd w:val="clear" w:color="auto" w:fill="auto"/>
                             <w:tcMar>
                               <w:left w:w="103" w:type="dxa"/>
@@ -4936,7 +6436,7 @@
                         </w:tc>
                         <w:tc>
                           <w:tcPr>
-                            <w:tcW w:w="950" w:type="dxa"/>
+                            <w:tcW w:w="2724" w:type="dxa"/>
                             <w:shd w:val="clear" w:color="auto" w:fill="auto"/>
                             <w:tcMar>
                               <w:left w:w="103" w:type="dxa"/>
@@ -4953,9 +6453,12 @@
                         </w:tc>
                       </w:tr>
                       <w:tr>
+                        <w:trPr>
+                          <w:trHeight w:val="262"/>
+                        </w:trPr>
                         <w:tc>
                           <w:tcPr>
-                            <w:tcW w:w="1455" w:type="dxa"/>
+                            <w:tcW w:w="3205" w:type="dxa"/>
                             <w:shd w:val="clear" w:color="auto" w:fill="auto"/>
                             <w:tcMar>
                               <w:left w:w="103" w:type="dxa"/>
@@ -4972,7 +6475,7 @@
                         </w:tc>
                         <w:tc>
                           <w:tcPr>
-                            <w:tcW w:w="917" w:type="dxa"/>
+                            <w:tcW w:w="2724" w:type="dxa"/>
                             <w:shd w:val="clear" w:color="auto" w:fill="auto"/>
                             <w:tcMar>
                               <w:left w:w="103" w:type="dxa"/>
@@ -4989,7 +6492,7 @@
                         </w:tc>
                         <w:tc>
                           <w:tcPr>
-                            <w:tcW w:w="950" w:type="dxa"/>
+                            <w:tcW w:w="2724" w:type="dxa"/>
                             <w:shd w:val="clear" w:color="auto" w:fill="auto"/>
                             <w:tcMar>
                               <w:left w:w="103" w:type="dxa"/>
@@ -5006,27 +6509,42 @@
                         </w:tc>
                       </w:tr>
                       <w:tr>
+                        <w:trPr>
+                          <w:trHeight w:val="262"/>
+                        </w:trPr>
                         <w:tc>
                           <w:tcPr>
-                            <w:tcW w:w="1455" w:type="dxa"/>
+                            <w:tcW w:w="3205" w:type="dxa"/>
                             <w:shd w:val="clear" w:color="auto" w:fill="auto"/>
                             <w:tcMar>
                               <w:left w:w="103" w:type="dxa"/>
                             </w:tcMar>
                           </w:tcPr>
                           <w:p>
-                            <w:bookmarkStart w:id="9" w:name="__UnoMark__3164_1104365180"/>
-                            <w:bookmarkEnd w:id="9"/>
+                            <w:bookmarkStart w:id="8" w:name="__UnoMark__3164_1104365180"/>
+                            <w:bookmarkEnd w:id="8"/>
                             <w:r>
                               <w:rPr>
                                 <w:rFonts w:ascii="Times New Roman" w:hAnsi="Times New Roman"/>
                                 <w:i/>
                                 <w:iCs/>
                               </w:rPr>
-                              <w:t>-arry</w:t>
+                              <w:t>-</w:t>
                             </w:r>
-                            <w:bookmarkStart w:id="10" w:name="__UnoMark__3165_1104365180"/>
-                            <w:bookmarkEnd w:id="10"/>
+                            <w:proofErr w:type="spellStart"/>
+                            <w:proofErr w:type="gramStart"/>
+                            <w:r>
+                              <w:rPr>
+                                <w:rFonts w:ascii="Times New Roman" w:hAnsi="Times New Roman"/>
+                                <w:i/>
+                                <w:iCs/>
+                              </w:rPr>
+                              <w:t>arry</w:t>
+                            </w:r>
+                            <w:bookmarkStart w:id="9" w:name="__UnoMark__3165_1104365180"/>
+                            <w:bookmarkEnd w:id="9"/>
+                            <w:proofErr w:type="spellEnd"/>
+                            <w:proofErr w:type="gramEnd"/>
                             <w:r>
                               <w:rPr>
                                 <w:rFonts w:ascii="Times New Roman" w:hAnsi="Times New Roman"/>
@@ -5037,17 +6555,17 @@
                         </w:tc>
                         <w:tc>
                           <w:tcPr>
-                            <w:tcW w:w="917" w:type="dxa"/>
+                            <w:tcW w:w="2724" w:type="dxa"/>
                             <w:shd w:val="clear" w:color="auto" w:fill="auto"/>
                             <w:tcMar>
                               <w:left w:w="103" w:type="dxa"/>
                             </w:tcMar>
                           </w:tcPr>
                           <w:p>
-                            <w:bookmarkStart w:id="11" w:name="__UnoMark__3166_1104365180"/>
-                            <w:bookmarkStart w:id="12" w:name="__UnoMark__3167_1104365180"/>
+                            <w:bookmarkStart w:id="10" w:name="__UnoMark__3166_1104365180"/>
+                            <w:bookmarkStart w:id="11" w:name="__UnoMark__3167_1104365180"/>
+                            <w:bookmarkEnd w:id="10"/>
                             <w:bookmarkEnd w:id="11"/>
-                            <w:bookmarkEnd w:id="12"/>
                             <w:r>
                               <w:rPr>
                                 <w:rFonts w:ascii="Times New Roman" w:hAnsi="Times New Roman"/>
@@ -5058,15 +6576,15 @@
                         </w:tc>
                         <w:tc>
                           <w:tcPr>
-                            <w:tcW w:w="950" w:type="dxa"/>
+                            <w:tcW w:w="2724" w:type="dxa"/>
                             <w:shd w:val="clear" w:color="auto" w:fill="auto"/>
                             <w:tcMar>
                               <w:left w:w="103" w:type="dxa"/>
                             </w:tcMar>
                           </w:tcPr>
                           <w:p>
-                            <w:bookmarkStart w:id="13" w:name="__UnoMark__3168_1104365180"/>
-                            <w:bookmarkEnd w:id="13"/>
+                            <w:bookmarkStart w:id="12" w:name="__UnoMark__3168_1104365180"/>
+                            <w:bookmarkEnd w:id="12"/>
                             <w:r>
                               <w:rPr>
                                 <w:rFonts w:ascii="Times New Roman" w:hAnsi="Times New Roman"/>
@@ -5089,6 +6607,19 @@
     </w:p>
     <w:p>
       <w:pPr>
+        <w:widowControl/>
+        <w:suppressAutoHyphens w:val="0"/>
+        <w:rPr>
+          <w:rFonts w:ascii="Times New Roman" w:hAnsi="Times New Roman"/>
+          <w:b/>
+        </w:rPr>
+      </w:pPr>
+      <w:r>
+        <w:br w:type="page"/>
+      </w:r>
+    </w:p>
+    <w:p>
+      <w:pPr>
         <w:tabs>
           <w:tab w:val="left" w:pos="2345"/>
         </w:tabs>
@@ -5122,6 +6653,7 @@
           <w:tab w:val="left" w:pos="2345"/>
         </w:tabs>
       </w:pPr>
+      <w:bookmarkStart w:id="13" w:name="_GoBack"/>
       <w:r>
         <w:rPr>
           <w:noProof/>
@@ -5130,16 +6662,16 @@
         <mc:AlternateContent>
           <mc:Choice Requires="wpg">
             <w:drawing>
-              <wp:anchor distT="0" distB="0" distL="114300" distR="114300" simplePos="0" relativeHeight="3" behindDoc="1" locked="0" layoutInCell="1" allowOverlap="1" wp14:anchorId="793D0EDC" wp14:editId="36700762">
+              <wp:anchor distT="0" distB="0" distL="114300" distR="114300" simplePos="0" relativeHeight="3" behindDoc="1" locked="0" layoutInCell="1" allowOverlap="1" wp14:anchorId="793D0EDC" wp14:editId="2D3F7BD2">
                 <wp:simplePos x="0" y="0"/>
-                <wp:positionH relativeFrom="column">
+                <wp:positionH relativeFrom="margin">
                   <wp:align>center</wp:align>
                 </wp:positionH>
                 <wp:positionV relativeFrom="paragraph">
                   <wp:posOffset>484505</wp:posOffset>
                 </wp:positionV>
                 <wp:extent cx="4098290" cy="4088765"/>
-                <wp:effectExtent l="0" t="0" r="0" b="0"/>
+                <wp:effectExtent l="0" t="0" r="0" b="635"/>
                 <wp:wrapSquare wrapText="bothSides"/>
                 <wp:docPr id="3" name=""/>
                 <wp:cNvGraphicFramePr/>
@@ -5232,7 +6764,7 @@
           </mc:Choice>
           <mc:Fallback>
             <w:pict>
-              <v:group id="_x0000_s1027" style="position:absolute;margin-left:0;margin-top:38.15pt;width:322.7pt;height:321.95pt;z-index:-503316477;mso-position-horizontal:center" coordsize="0,0" o:gfxdata="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">
+              <v:group id="_x0000_s1027" style="position:absolute;margin-left:0;margin-top:38.15pt;width:322.7pt;height:321.95pt;z-index:-503316477;mso-position-horizontal:center;mso-position-horizontal-relative:margin" coordsize="0,0" o:gfxdata="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">
                 <v:shapetype id="_x0000_t75" coordsize="21600,21600" o:spt="75" o:preferrelative="t" path="m@4@5l@4@11@9@11@9@5xe" filled="f" stroked="f">
                   <v:stroke joinstyle="miter"/>
                   <v:formulas>
@@ -5274,12 +6806,13 @@
                     </w:txbxContent>
                   </v:textbox>
                 </v:rect>
-                <w10:wrap type="square"/>
+                <w10:wrap type="square" anchorx="margin"/>
               </v:group>
             </w:pict>
           </mc:Fallback>
         </mc:AlternateContent>
       </w:r>
+      <w:bookmarkEnd w:id="13"/>
     </w:p>
     <w:sectPr>
       <w:type w:val="continuous"/>
@@ -5295,14 +6828,30 @@
 
 <file path=word/comments.xml><?xml version="1.0" encoding="utf-8"?>
 <w:comments xmlns:wpc="http://schemas.microsoft.com/office/word/2010/wordprocessingCanvas" xmlns:mo="http://schemas.microsoft.com/office/mac/office/2008/main" xmlns:mc="http://schemas.openxmlformats.org/markup-compatibility/2006" xmlns:mv="urn:schemas-microsoft-com:mac:vml" xmlns:o="urn:schemas-microsoft-com:office:office" xmlns:r="http://schemas.openxmlformats.org/officeDocument/2006/relationships" xmlns:m="http://schemas.openxmlformats.org/officeDocument/2006/math" xmlns:v="urn:schemas-microsoft-com:vml" xmlns:wp14="http://schemas.microsoft.com/office/word/2010/wordprocessingDrawing" xmlns:wp="http://schemas.openxmlformats.org/drawingml/2006/wordprocessingDrawing" xmlns:w10="urn:schemas-microsoft-com:office:word" xmlns:w="http://schemas.openxmlformats.org/wordprocessingml/2006/main" xmlns:w14="http://schemas.microsoft.com/office/word/2010/wordml" xmlns:wpg="http://schemas.microsoft.com/office/word/2010/wordprocessingGroup" xmlns:wpi="http://schemas.microsoft.com/office/word/2010/wordprocessingInk" xmlns:wne="http://schemas.microsoft.com/office/word/2006/wordml" xmlns:wps="http://schemas.microsoft.com/office/word/2010/wordprocessingShape" mc:Ignorable="w14 wp14">
-  <w:comment w:id="2" w:author="Hilary Prichard" w:date="2014-10-10T17:22:00Z" w:initials="HP">
-    <w:p>
-      <w:r>
-        <w:t>Some folks (Kendall et al…Dinkin?) have asserted it’s ok to use Euclidean after Lobanov because of the rescaled space, so maybe this needs a nod to that &amp; further explanation?</w:t>
+  <w:comment w:id="1" w:author="Hilary Prichard" w:date="2014-10-10T17:22:00Z" w:initials="HP">
+    <w:p>
+      <w:r>
+        <w:t>Some folks (Kendall et al…</w:t>
+      </w:r>
+      <w:proofErr w:type="spellStart"/>
+      <w:r>
+        <w:t>Dinkin</w:t>
+      </w:r>
+      <w:proofErr w:type="spellEnd"/>
+      <w:r>
+        <w:t xml:space="preserve">?) have asserted it’s ok to use Euclidean after </w:t>
+      </w:r>
+      <w:proofErr w:type="spellStart"/>
+      <w:r>
+        <w:t>Lobanov</w:t>
+      </w:r>
+      <w:proofErr w:type="spellEnd"/>
+      <w:r>
+        <w:t xml:space="preserve"> because of the rescaled space, so maybe this needs a nod to that &amp; further explanation?</w:t>
       </w:r>
     </w:p>
   </w:comment>
-  <w:comment w:id="1" w:author="" w:initials="">
+  <w:comment w:id="0" w:author="" w:initials="">
     <w:p>
       <w:pPr>
         <w:pStyle w:val="CommentText"/>
@@ -5377,14 +6926,58 @@
         <w:rPr>
           <w:rFonts w:ascii="Times New Roman" w:hAnsi="Times New Roman"/>
         </w:rPr>
-        <w:t xml:space="preserve">Some researchers (e.g., Adank et al. 2004, Flynn 2011) also consider the Mel transform a form of vowel normalization. However, as Clopper 2009 (1432) points out, it is not truly a normalization algorithm, but rather a scale transformation that “more closely approximates human auditory processing.” </w:t>
-      </w:r>
-      <w:r>
-        <w:rPr>
-          <w:rFonts w:ascii="Times New Roman" w:hAnsi="Times New Roman"/>
-          <w:bCs/>
-        </w:rPr>
-        <w:t>Crucially, this transform does not minimize interspeaker variation due to physiological or anatomical differences, as it does not make use of any speaker-specific statistics.</w:t>
+        <w:t xml:space="preserve">Some researchers (e.g., </w:t>
+      </w:r>
+      <w:proofErr w:type="spellStart"/>
+      <w:r>
+        <w:rPr>
+          <w:rFonts w:ascii="Times New Roman" w:hAnsi="Times New Roman"/>
+        </w:rPr>
+        <w:t>Adank</w:t>
+      </w:r>
+      <w:proofErr w:type="spellEnd"/>
+      <w:r>
+        <w:rPr>
+          <w:rFonts w:ascii="Times New Roman" w:hAnsi="Times New Roman"/>
+        </w:rPr>
+        <w:t xml:space="preserve"> et al. 2004, Flynn 2011) also consider the Mel transform a form of vowel normalization. However, as </w:t>
+      </w:r>
+      <w:proofErr w:type="spellStart"/>
+      <w:r>
+        <w:rPr>
+          <w:rFonts w:ascii="Times New Roman" w:hAnsi="Times New Roman"/>
+        </w:rPr>
+        <w:t>Clopper</w:t>
+      </w:r>
+      <w:proofErr w:type="spellEnd"/>
+      <w:r>
+        <w:rPr>
+          <w:rFonts w:ascii="Times New Roman" w:hAnsi="Times New Roman"/>
+        </w:rPr>
+        <w:t xml:space="preserve"> 2009 (1432) points out, it is not truly a normalization algorithm, but rather a scale transformation that “more closely approximates human auditory processing.” </w:t>
+      </w:r>
+      <w:r>
+        <w:rPr>
+          <w:rFonts w:ascii="Times New Roman" w:hAnsi="Times New Roman"/>
+          <w:bCs/>
+        </w:rPr>
+        <w:t xml:space="preserve">Crucially, this transform does not minimize </w:t>
+      </w:r>
+      <w:proofErr w:type="spellStart"/>
+      <w:r>
+        <w:rPr>
+          <w:rFonts w:ascii="Times New Roman" w:hAnsi="Times New Roman"/>
+          <w:bCs/>
+        </w:rPr>
+        <w:t>interspeaker</w:t>
+      </w:r>
+      <w:proofErr w:type="spellEnd"/>
+      <w:r>
+        <w:rPr>
+          <w:rFonts w:ascii="Times New Roman" w:hAnsi="Times New Roman"/>
+          <w:bCs/>
+        </w:rPr>
+        <w:t xml:space="preserve"> variation due to physiological or anatomical differences, as it does not make use of any speaker-specific statistics.</w:t>
       </w:r>
     </w:p>
   </w:footnote>
@@ -7440,7 +9033,7 @@
 </file>
 
 <file path=customXml/itemProps1.xml><?xml version="1.0" encoding="utf-8"?>
-<ds:datastoreItem xmlns:ds="http://schemas.openxmlformats.org/officeDocument/2006/customXml" ds:itemID="{73C64F8D-A215-BD45-B3B4-7ECB8813E350}">
+<ds:datastoreItem xmlns:ds="http://schemas.openxmlformats.org/officeDocument/2006/customXml" ds:itemID="{9ABA71F1-5681-B641-ADBE-23B5163FF9B9}">
   <ds:schemaRefs>
     <ds:schemaRef ds:uri="http://schemas.openxmlformats.org/officeDocument/2006/bibliography"/>
   </ds:schemaRefs>

</xml_diff>